<commit_message>
Para saber mais sobre API
Adicionei um tópico para falar sobre API, configurações e formatações de data e hora que podemos utilizar e colocar exemplos de aplicação.
</commit_message>
<xml_diff>
--- a/Formação HTML && CSS3/JavaScript na Web/Anotações/Cursos de JavaScript na Web.docx
+++ b/Formação HTML && CSS3/JavaScript na Web/Anotações/Cursos de JavaScript na Web.docx
@@ -23,8 +23,20 @@
           <w:color w:val="auto"/>
           <w:u w:val="single"/>
         </w:rPr>
-        <w:t>Cursos de JavaScript na Web – Alura</w:t>
-      </w:r>
+        <w:t xml:space="preserve">Cursos de JavaScript na Web – </w:t>
+      </w:r>
+      <w:proofErr w:type="spellStart"/>
+      <w:r>
+        <w:rPr>
+          <w:rFonts w:ascii="Times New Roman" w:hAnsi="Times New Roman" w:cs="Times New Roman"/>
+          <w:b/>
+          <w:bCs/>
+          <w:color w:val="auto"/>
+          <w:u w:val="single"/>
+        </w:rPr>
+        <w:t>Alura</w:t>
+      </w:r>
+      <w:proofErr w:type="spellEnd"/>
     </w:p>
     <w:p>
       <w:pPr>
@@ -161,15 +173,29 @@
         </w:rPr>
         <w:t xml:space="preserve"> </w:t>
       </w:r>
-      <w:r>
-        <w:rPr>
-          <w:rFonts w:ascii="Times New Roman" w:hAnsi="Times New Roman" w:cs="Times New Roman"/>
-          <w:i/>
-          <w:iCs/>
-          <w:sz w:val="24"/>
-          <w:szCs w:val="24"/>
-        </w:rPr>
-        <w:t>document.querySelector(</w:t>
+      <w:proofErr w:type="spellStart"/>
+      <w:proofErr w:type="gramStart"/>
+      <w:r>
+        <w:rPr>
+          <w:rFonts w:ascii="Times New Roman" w:hAnsi="Times New Roman" w:cs="Times New Roman"/>
+          <w:i/>
+          <w:iCs/>
+          <w:sz w:val="24"/>
+          <w:szCs w:val="24"/>
+        </w:rPr>
+        <w:t>document.querySelector</w:t>
+      </w:r>
+      <w:proofErr w:type="spellEnd"/>
+      <w:proofErr w:type="gramEnd"/>
+      <w:r>
+        <w:rPr>
+          <w:rFonts w:ascii="Times New Roman" w:hAnsi="Times New Roman" w:cs="Times New Roman"/>
+          <w:i/>
+          <w:iCs/>
+          <w:sz w:val="24"/>
+          <w:szCs w:val="24"/>
+        </w:rPr>
+        <w:t>(</w:t>
       </w:r>
       <w:r>
         <w:rPr>
@@ -325,6 +351,7 @@
         </w:rPr>
         <w:t xml:space="preserve"> Podemos também pegar somente o conteúdo de determinado objeto, utilizando a propriedade </w:t>
       </w:r>
+      <w:proofErr w:type="spellStart"/>
       <w:r>
         <w:rPr>
           <w:rFonts w:ascii="Times New Roman" w:hAnsi="Times New Roman" w:cs="Times New Roman"/>
@@ -335,6 +362,7 @@
         </w:rPr>
         <w:t>textContent</w:t>
       </w:r>
+      <w:proofErr w:type="spellEnd"/>
       <w:r>
         <w:rPr>
           <w:rFonts w:ascii="Times New Roman" w:hAnsi="Times New Roman" w:cs="Times New Roman"/>
@@ -343,16 +371,64 @@
         </w:rPr>
         <w:t xml:space="preserve">, por exemplo: </w:t>
       </w:r>
-      <w:r>
-        <w:rPr>
-          <w:rFonts w:ascii="Times New Roman" w:hAnsi="Times New Roman" w:cs="Times New Roman"/>
-          <w:i/>
-          <w:iCs/>
-          <w:sz w:val="24"/>
-          <w:szCs w:val="24"/>
-        </w:rPr>
-        <w:t>document.querySelector(‘.content’).textContent</w:t>
-      </w:r>
+      <w:proofErr w:type="spellStart"/>
+      <w:proofErr w:type="gramStart"/>
+      <w:r>
+        <w:rPr>
+          <w:rFonts w:ascii="Times New Roman" w:hAnsi="Times New Roman" w:cs="Times New Roman"/>
+          <w:i/>
+          <w:iCs/>
+          <w:sz w:val="24"/>
+          <w:szCs w:val="24"/>
+        </w:rPr>
+        <w:t>document.querySelector</w:t>
+      </w:r>
+      <w:proofErr w:type="spellEnd"/>
+      <w:proofErr w:type="gramEnd"/>
+      <w:r>
+        <w:rPr>
+          <w:rFonts w:ascii="Times New Roman" w:hAnsi="Times New Roman" w:cs="Times New Roman"/>
+          <w:i/>
+          <w:iCs/>
+          <w:sz w:val="24"/>
+          <w:szCs w:val="24"/>
+        </w:rPr>
+        <w:t>(‘.</w:t>
+      </w:r>
+      <w:proofErr w:type="spellStart"/>
+      <w:r>
+        <w:rPr>
+          <w:rFonts w:ascii="Times New Roman" w:hAnsi="Times New Roman" w:cs="Times New Roman"/>
+          <w:i/>
+          <w:iCs/>
+          <w:sz w:val="24"/>
+          <w:szCs w:val="24"/>
+        </w:rPr>
+        <w:t>content</w:t>
+      </w:r>
+      <w:proofErr w:type="spellEnd"/>
+      <w:r>
+        <w:rPr>
+          <w:rFonts w:ascii="Times New Roman" w:hAnsi="Times New Roman" w:cs="Times New Roman"/>
+          <w:i/>
+          <w:iCs/>
+          <w:sz w:val="24"/>
+          <w:szCs w:val="24"/>
+        </w:rPr>
+        <w:t>’).</w:t>
+      </w:r>
+      <w:proofErr w:type="spellStart"/>
+      <w:r>
+        <w:rPr>
+          <w:rFonts w:ascii="Times New Roman" w:hAnsi="Times New Roman" w:cs="Times New Roman"/>
+          <w:i/>
+          <w:iCs/>
+          <w:sz w:val="24"/>
+          <w:szCs w:val="24"/>
+        </w:rPr>
+        <w:t>textContent</w:t>
+      </w:r>
+      <w:proofErr w:type="spellEnd"/>
       <w:r>
         <w:rPr>
           <w:rFonts w:ascii="Times New Roman" w:hAnsi="Times New Roman" w:cs="Times New Roman"/>
@@ -388,16 +464,64 @@
         </w:rPr>
         <w:t xml:space="preserve">Utilizando esta técnica de seleção de elemento, também podemos alterar o conteúdo de uma tag utilizando a mesma linha acima: </w:t>
       </w:r>
-      <w:r>
-        <w:rPr>
-          <w:rFonts w:ascii="Times New Roman" w:hAnsi="Times New Roman" w:cs="Times New Roman"/>
-          <w:i/>
-          <w:iCs/>
-          <w:sz w:val="24"/>
-          <w:szCs w:val="24"/>
-        </w:rPr>
-        <w:t>document.querySelector(‘.content’).textContent</w:t>
-      </w:r>
+      <w:proofErr w:type="spellStart"/>
+      <w:proofErr w:type="gramStart"/>
+      <w:r>
+        <w:rPr>
+          <w:rFonts w:ascii="Times New Roman" w:hAnsi="Times New Roman" w:cs="Times New Roman"/>
+          <w:i/>
+          <w:iCs/>
+          <w:sz w:val="24"/>
+          <w:szCs w:val="24"/>
+        </w:rPr>
+        <w:t>document.querySelector</w:t>
+      </w:r>
+      <w:proofErr w:type="spellEnd"/>
+      <w:proofErr w:type="gramEnd"/>
+      <w:r>
+        <w:rPr>
+          <w:rFonts w:ascii="Times New Roman" w:hAnsi="Times New Roman" w:cs="Times New Roman"/>
+          <w:i/>
+          <w:iCs/>
+          <w:sz w:val="24"/>
+          <w:szCs w:val="24"/>
+        </w:rPr>
+        <w:t>(‘.</w:t>
+      </w:r>
+      <w:proofErr w:type="spellStart"/>
+      <w:r>
+        <w:rPr>
+          <w:rFonts w:ascii="Times New Roman" w:hAnsi="Times New Roman" w:cs="Times New Roman"/>
+          <w:i/>
+          <w:iCs/>
+          <w:sz w:val="24"/>
+          <w:szCs w:val="24"/>
+        </w:rPr>
+        <w:t>content</w:t>
+      </w:r>
+      <w:proofErr w:type="spellEnd"/>
+      <w:r>
+        <w:rPr>
+          <w:rFonts w:ascii="Times New Roman" w:hAnsi="Times New Roman" w:cs="Times New Roman"/>
+          <w:i/>
+          <w:iCs/>
+          <w:sz w:val="24"/>
+          <w:szCs w:val="24"/>
+        </w:rPr>
+        <w:t>’).</w:t>
+      </w:r>
+      <w:proofErr w:type="spellStart"/>
+      <w:r>
+        <w:rPr>
+          <w:rFonts w:ascii="Times New Roman" w:hAnsi="Times New Roman" w:cs="Times New Roman"/>
+          <w:i/>
+          <w:iCs/>
+          <w:sz w:val="24"/>
+          <w:szCs w:val="24"/>
+        </w:rPr>
+        <w:t>textContent</w:t>
+      </w:r>
+      <w:proofErr w:type="spellEnd"/>
       <w:r>
         <w:rPr>
           <w:rFonts w:ascii="Times New Roman" w:hAnsi="Times New Roman" w:cs="Times New Roman"/>
@@ -414,7 +538,25 @@
           <w:sz w:val="24"/>
           <w:szCs w:val="24"/>
         </w:rPr>
-        <w:t>. Dessa forma, o texto anteriormente colocado na/s tag/s com essa classe será/ão alterados para “comprar maça”, independentemente do que estivesse escrito antes.</w:t>
+        <w:t>. Dessa forma, o texto anteriormente colocado na/s tag/s com essa classe será/</w:t>
+      </w:r>
+      <w:proofErr w:type="spellStart"/>
+      <w:r>
+        <w:rPr>
+          <w:rFonts w:ascii="Times New Roman" w:hAnsi="Times New Roman" w:cs="Times New Roman"/>
+          <w:sz w:val="24"/>
+          <w:szCs w:val="24"/>
+        </w:rPr>
+        <w:t>ão</w:t>
+      </w:r>
+      <w:proofErr w:type="spellEnd"/>
+      <w:r>
+        <w:rPr>
+          <w:rFonts w:ascii="Times New Roman" w:hAnsi="Times New Roman" w:cs="Times New Roman"/>
+          <w:sz w:val="24"/>
+          <w:szCs w:val="24"/>
+        </w:rPr>
+        <w:t xml:space="preserve"> alterados para “comprar maça”, independentemente do que estivesse escrito antes.</w:t>
       </w:r>
     </w:p>
     <w:p>
@@ -531,7 +673,25 @@
           <w:sz w:val="24"/>
           <w:szCs w:val="24"/>
         </w:rPr>
-        <w:t>Outros métodos de seleção de elementos além do querySelector(‘’):</w:t>
+        <w:t xml:space="preserve">Outros métodos de seleção de elementos além do </w:t>
+      </w:r>
+      <w:proofErr w:type="gramStart"/>
+      <w:r>
+        <w:rPr>
+          <w:rFonts w:ascii="Times New Roman" w:hAnsi="Times New Roman" w:cs="Times New Roman"/>
+          <w:sz w:val="24"/>
+          <w:szCs w:val="24"/>
+        </w:rPr>
+        <w:t>querySelector(</w:t>
+      </w:r>
+      <w:proofErr w:type="gramEnd"/>
+      <w:r>
+        <w:rPr>
+          <w:rFonts w:ascii="Times New Roman" w:hAnsi="Times New Roman" w:cs="Times New Roman"/>
+          <w:sz w:val="24"/>
+          <w:szCs w:val="24"/>
+        </w:rPr>
+        <w:t>‘’):</w:t>
       </w:r>
     </w:p>
     <w:p>
@@ -547,15 +707,29 @@
           <w:szCs w:val="24"/>
         </w:rPr>
       </w:pPr>
-      <w:r>
-        <w:rPr>
-          <w:rFonts w:ascii="Times New Roman" w:hAnsi="Times New Roman" w:cs="Times New Roman"/>
-          <w:i/>
-          <w:iCs/>
-          <w:sz w:val="24"/>
-          <w:szCs w:val="24"/>
-        </w:rPr>
-        <w:t>document.getElementById(‘id’)</w:t>
+      <w:proofErr w:type="spellStart"/>
+      <w:proofErr w:type="gramStart"/>
+      <w:r>
+        <w:rPr>
+          <w:rFonts w:ascii="Times New Roman" w:hAnsi="Times New Roman" w:cs="Times New Roman"/>
+          <w:i/>
+          <w:iCs/>
+          <w:sz w:val="24"/>
+          <w:szCs w:val="24"/>
+        </w:rPr>
+        <w:t>document.getElementById</w:t>
+      </w:r>
+      <w:proofErr w:type="spellEnd"/>
+      <w:proofErr w:type="gramEnd"/>
+      <w:r>
+        <w:rPr>
+          <w:rFonts w:ascii="Times New Roman" w:hAnsi="Times New Roman" w:cs="Times New Roman"/>
+          <w:i/>
+          <w:iCs/>
+          <w:sz w:val="24"/>
+          <w:szCs w:val="24"/>
+        </w:rPr>
+        <w:t>(‘id’)</w:t>
       </w:r>
       <w:r>
         <w:rPr>
@@ -587,15 +761,29 @@
           <w:szCs w:val="24"/>
         </w:rPr>
       </w:pPr>
-      <w:r>
-        <w:rPr>
-          <w:rFonts w:ascii="Times New Roman" w:hAnsi="Times New Roman" w:cs="Times New Roman"/>
-          <w:i/>
-          <w:iCs/>
-          <w:sz w:val="24"/>
-          <w:szCs w:val="24"/>
-        </w:rPr>
-        <w:t>document.getElementsByClassName(‘classe’)</w:t>
+      <w:proofErr w:type="spellStart"/>
+      <w:proofErr w:type="gramStart"/>
+      <w:r>
+        <w:rPr>
+          <w:rFonts w:ascii="Times New Roman" w:hAnsi="Times New Roman" w:cs="Times New Roman"/>
+          <w:i/>
+          <w:iCs/>
+          <w:sz w:val="24"/>
+          <w:szCs w:val="24"/>
+        </w:rPr>
+        <w:t>document.getElementsByClassName</w:t>
+      </w:r>
+      <w:proofErr w:type="spellEnd"/>
+      <w:proofErr w:type="gramEnd"/>
+      <w:r>
+        <w:rPr>
+          <w:rFonts w:ascii="Times New Roman" w:hAnsi="Times New Roman" w:cs="Times New Roman"/>
+          <w:i/>
+          <w:iCs/>
+          <w:sz w:val="24"/>
+          <w:szCs w:val="24"/>
+        </w:rPr>
+        <w:t>(‘classe’)</w:t>
       </w:r>
       <w:r>
         <w:rPr>
@@ -611,7 +799,25 @@
           <w:sz w:val="24"/>
           <w:szCs w:val="24"/>
         </w:rPr>
-        <w:t xml:space="preserve"> retorna um array dos elementos pelo nome da classe passada.</w:t>
+        <w:t xml:space="preserve"> retorna um </w:t>
+      </w:r>
+      <w:proofErr w:type="spellStart"/>
+      <w:r>
+        <w:rPr>
+          <w:rFonts w:ascii="Times New Roman" w:hAnsi="Times New Roman" w:cs="Times New Roman"/>
+          <w:sz w:val="24"/>
+          <w:szCs w:val="24"/>
+        </w:rPr>
+        <w:t>array</w:t>
+      </w:r>
+      <w:proofErr w:type="spellEnd"/>
+      <w:r>
+        <w:rPr>
+          <w:rFonts w:ascii="Times New Roman" w:hAnsi="Times New Roman" w:cs="Times New Roman"/>
+          <w:sz w:val="24"/>
+          <w:szCs w:val="24"/>
+        </w:rPr>
+        <w:t xml:space="preserve"> dos elementos pelo nome da classe passada.</w:t>
       </w:r>
     </w:p>
     <w:p>
@@ -627,15 +833,29 @@
           <w:szCs w:val="24"/>
         </w:rPr>
       </w:pPr>
-      <w:r>
-        <w:rPr>
-          <w:rFonts w:ascii="Times New Roman" w:hAnsi="Times New Roman" w:cs="Times New Roman"/>
-          <w:i/>
-          <w:iCs/>
-          <w:sz w:val="24"/>
-          <w:szCs w:val="24"/>
-        </w:rPr>
-        <w:t>document.getElementsByTagName(‘tag’)</w:t>
+      <w:proofErr w:type="spellStart"/>
+      <w:proofErr w:type="gramStart"/>
+      <w:r>
+        <w:rPr>
+          <w:rFonts w:ascii="Times New Roman" w:hAnsi="Times New Roman" w:cs="Times New Roman"/>
+          <w:i/>
+          <w:iCs/>
+          <w:sz w:val="24"/>
+          <w:szCs w:val="24"/>
+        </w:rPr>
+        <w:t>document.getElementsByTagName</w:t>
+      </w:r>
+      <w:proofErr w:type="spellEnd"/>
+      <w:proofErr w:type="gramEnd"/>
+      <w:r>
+        <w:rPr>
+          <w:rFonts w:ascii="Times New Roman" w:hAnsi="Times New Roman" w:cs="Times New Roman"/>
+          <w:i/>
+          <w:iCs/>
+          <w:sz w:val="24"/>
+          <w:szCs w:val="24"/>
+        </w:rPr>
+        <w:t>(‘tag’)</w:t>
       </w:r>
       <w:r>
         <w:rPr>
@@ -651,7 +871,25 @@
           <w:sz w:val="24"/>
           <w:szCs w:val="24"/>
         </w:rPr>
-        <w:t xml:space="preserve"> retorna um array dos elementos pelo nome da tag passada</w:t>
+        <w:t xml:space="preserve"> retorna um </w:t>
+      </w:r>
+      <w:proofErr w:type="spellStart"/>
+      <w:r>
+        <w:rPr>
+          <w:rFonts w:ascii="Times New Roman" w:hAnsi="Times New Roman" w:cs="Times New Roman"/>
+          <w:sz w:val="24"/>
+          <w:szCs w:val="24"/>
+        </w:rPr>
+        <w:t>array</w:t>
+      </w:r>
+      <w:proofErr w:type="spellEnd"/>
+      <w:r>
+        <w:rPr>
+          <w:rFonts w:ascii="Times New Roman" w:hAnsi="Times New Roman" w:cs="Times New Roman"/>
+          <w:sz w:val="24"/>
+          <w:szCs w:val="24"/>
+        </w:rPr>
+        <w:t xml:space="preserve"> dos elementos pelo nome da tag passada</w:t>
       </w:r>
     </w:p>
     <w:p>
@@ -667,15 +905,29 @@
           <w:szCs w:val="24"/>
         </w:rPr>
       </w:pPr>
-      <w:r>
-        <w:rPr>
-          <w:rFonts w:ascii="Times New Roman" w:hAnsi="Times New Roman" w:cs="Times New Roman"/>
-          <w:i/>
-          <w:iCs/>
-          <w:sz w:val="24"/>
-          <w:szCs w:val="24"/>
-        </w:rPr>
-        <w:t>document.querySelectorAll(seletor)</w:t>
+      <w:proofErr w:type="spellStart"/>
+      <w:proofErr w:type="gramStart"/>
+      <w:r>
+        <w:rPr>
+          <w:rFonts w:ascii="Times New Roman" w:hAnsi="Times New Roman" w:cs="Times New Roman"/>
+          <w:i/>
+          <w:iCs/>
+          <w:sz w:val="24"/>
+          <w:szCs w:val="24"/>
+        </w:rPr>
+        <w:t>document.querySelectorAll</w:t>
+      </w:r>
+      <w:proofErr w:type="spellEnd"/>
+      <w:proofErr w:type="gramEnd"/>
+      <w:r>
+        <w:rPr>
+          <w:rFonts w:ascii="Times New Roman" w:hAnsi="Times New Roman" w:cs="Times New Roman"/>
+          <w:i/>
+          <w:iCs/>
+          <w:sz w:val="24"/>
+          <w:szCs w:val="24"/>
+        </w:rPr>
+        <w:t>(seletor)</w:t>
       </w:r>
       <w:r>
         <w:rPr>
@@ -796,15 +1048,51 @@
         </w:rPr>
         <w:t xml:space="preserve"> Podemos importar um arquivo JS colocando um </w:t>
       </w:r>
-      <w:r>
-        <w:rPr>
-          <w:rFonts w:ascii="Times New Roman" w:hAnsi="Times New Roman" w:cs="Times New Roman"/>
-          <w:i/>
-          <w:iCs/>
-          <w:sz w:val="24"/>
-          <w:szCs w:val="24"/>
-        </w:rPr>
-        <w:t>src=”localDoArquivo”</w:t>
+      <w:proofErr w:type="spellStart"/>
+      <w:r>
+        <w:rPr>
+          <w:rFonts w:ascii="Times New Roman" w:hAnsi="Times New Roman" w:cs="Times New Roman"/>
+          <w:i/>
+          <w:iCs/>
+          <w:sz w:val="24"/>
+          <w:szCs w:val="24"/>
+        </w:rPr>
+        <w:t>src</w:t>
+      </w:r>
+      <w:proofErr w:type="spellEnd"/>
+      <w:proofErr w:type="gramStart"/>
+      <w:r>
+        <w:rPr>
+          <w:rFonts w:ascii="Times New Roman" w:hAnsi="Times New Roman" w:cs="Times New Roman"/>
+          <w:i/>
+          <w:iCs/>
+          <w:sz w:val="24"/>
+          <w:szCs w:val="24"/>
+        </w:rPr>
+        <w:t>=”</w:t>
+      </w:r>
+      <w:proofErr w:type="spellStart"/>
+      <w:r>
+        <w:rPr>
+          <w:rFonts w:ascii="Times New Roman" w:hAnsi="Times New Roman" w:cs="Times New Roman"/>
+          <w:i/>
+          <w:iCs/>
+          <w:sz w:val="24"/>
+          <w:szCs w:val="24"/>
+        </w:rPr>
+        <w:t>localDoArquivo</w:t>
+      </w:r>
+      <w:proofErr w:type="spellEnd"/>
+      <w:proofErr w:type="gramEnd"/>
+      <w:r>
+        <w:rPr>
+          <w:rFonts w:ascii="Times New Roman" w:hAnsi="Times New Roman" w:cs="Times New Roman"/>
+          <w:i/>
+          <w:iCs/>
+          <w:sz w:val="24"/>
+          <w:szCs w:val="24"/>
+        </w:rPr>
+        <w:t>”</w:t>
       </w:r>
       <w:r>
         <w:rPr>
@@ -884,7 +1172,43 @@
           <w:sz w:val="24"/>
           <w:szCs w:val="24"/>
         </w:rPr>
-        <w:t xml:space="preserve"> Para fazer com que um item seja adicionado a uma lista após escrevê-lo no input text de um forms, precisamos mexer no botão </w:t>
+        <w:t xml:space="preserve"> Para fazer com que um item seja adicionado a uma lista após escrevê-lo no input </w:t>
+      </w:r>
+      <w:proofErr w:type="spellStart"/>
+      <w:r>
+        <w:rPr>
+          <w:rFonts w:ascii="Times New Roman" w:hAnsi="Times New Roman" w:cs="Times New Roman"/>
+          <w:sz w:val="24"/>
+          <w:szCs w:val="24"/>
+        </w:rPr>
+        <w:t>text</w:t>
+      </w:r>
+      <w:proofErr w:type="spellEnd"/>
+      <w:r>
+        <w:rPr>
+          <w:rFonts w:ascii="Times New Roman" w:hAnsi="Times New Roman" w:cs="Times New Roman"/>
+          <w:sz w:val="24"/>
+          <w:szCs w:val="24"/>
+        </w:rPr>
+        <w:t xml:space="preserve"> de um </w:t>
+      </w:r>
+      <w:proofErr w:type="spellStart"/>
+      <w:r>
+        <w:rPr>
+          <w:rFonts w:ascii="Times New Roman" w:hAnsi="Times New Roman" w:cs="Times New Roman"/>
+          <w:sz w:val="24"/>
+          <w:szCs w:val="24"/>
+        </w:rPr>
+        <w:t>forms</w:t>
+      </w:r>
+      <w:proofErr w:type="spellEnd"/>
+      <w:r>
+        <w:rPr>
+          <w:rFonts w:ascii="Times New Roman" w:hAnsi="Times New Roman" w:cs="Times New Roman"/>
+          <w:sz w:val="24"/>
+          <w:szCs w:val="24"/>
+        </w:rPr>
+        <w:t xml:space="preserve">, precisamos mexer no botão </w:t>
       </w:r>
       <w:r>
         <w:rPr>
@@ -946,7 +1270,18 @@
           <w:sz w:val="24"/>
           <w:szCs w:val="24"/>
         </w:rPr>
-        <w:t>“data-atribut</w:t>
+        <w:t>“</w:t>
+      </w:r>
+      <w:proofErr w:type="spellStart"/>
+      <w:r>
+        <w:rPr>
+          <w:rFonts w:ascii="Times New Roman" w:hAnsi="Times New Roman" w:cs="Times New Roman"/>
+          <w:i/>
+          <w:iCs/>
+          <w:sz w:val="24"/>
+          <w:szCs w:val="24"/>
+        </w:rPr>
+        <w:t>data-atribut</w:t>
       </w:r>
       <w:r>
         <w:rPr>
@@ -966,7 +1301,18 @@
           <w:sz w:val="24"/>
           <w:szCs w:val="24"/>
         </w:rPr>
-        <w:t>s”</w:t>
+        <w:t>s</w:t>
+      </w:r>
+      <w:proofErr w:type="spellEnd"/>
+      <w:r>
+        <w:rPr>
+          <w:rFonts w:ascii="Times New Roman" w:hAnsi="Times New Roman" w:cs="Times New Roman"/>
+          <w:i/>
+          <w:iCs/>
+          <w:sz w:val="24"/>
+          <w:szCs w:val="24"/>
+        </w:rPr>
+        <w:t>”</w:t>
       </w:r>
       <w:r>
         <w:rPr>
@@ -994,15 +1340,35 @@
           <w:sz w:val="24"/>
           <w:szCs w:val="24"/>
         </w:rPr>
-        <w:t>data-“</w:t>
-      </w:r>
-      <w:r>
-        <w:rPr>
-          <w:rFonts w:ascii="Times New Roman" w:hAnsi="Times New Roman" w:cs="Times New Roman"/>
-          <w:sz w:val="24"/>
-          <w:szCs w:val="24"/>
-        </w:rPr>
-        <w:t xml:space="preserve"> e o nome que deseja dar àquele elemento</w:t>
+        <w:t>data</w:t>
+      </w:r>
+      <w:proofErr w:type="gramStart"/>
+      <w:r>
+        <w:rPr>
+          <w:rFonts w:ascii="Times New Roman" w:hAnsi="Times New Roman" w:cs="Times New Roman"/>
+          <w:i/>
+          <w:iCs/>
+          <w:sz w:val="24"/>
+          <w:szCs w:val="24"/>
+        </w:rPr>
+        <w:t>-“</w:t>
+      </w:r>
+      <w:r>
+        <w:rPr>
+          <w:rFonts w:ascii="Times New Roman" w:hAnsi="Times New Roman" w:cs="Times New Roman"/>
+          <w:sz w:val="24"/>
+          <w:szCs w:val="24"/>
+        </w:rPr>
+        <w:t xml:space="preserve"> e</w:t>
+      </w:r>
+      <w:proofErr w:type="gramEnd"/>
+      <w:r>
+        <w:rPr>
+          <w:rFonts w:ascii="Times New Roman" w:hAnsi="Times New Roman" w:cs="Times New Roman"/>
+          <w:sz w:val="24"/>
+          <w:szCs w:val="24"/>
+        </w:rPr>
+        <w:t xml:space="preserve"> o nome que deseja dar àquele elemento</w:t>
       </w:r>
       <w:r>
         <w:rPr>
@@ -1090,6 +1456,7 @@
         </w:rPr>
         <w:t xml:space="preserve">A principal vantagem é separar o que é do css e o que é do JS, pois se utilizarmos as classes outra pessoa que trabalha no mesmo projeto pode acabar mudando a classe por achar que não está semântica para o CSS e acabar quebrando o código. Utilizando os </w:t>
       </w:r>
+      <w:proofErr w:type="spellStart"/>
       <w:r>
         <w:rPr>
           <w:rFonts w:ascii="Times New Roman" w:hAnsi="Times New Roman" w:cs="Times New Roman"/>
@@ -1106,7 +1473,16 @@
           <w:sz w:val="24"/>
           <w:szCs w:val="24"/>
         </w:rPr>
-        <w:t>’s esse risco é bem menor.</w:t>
+        <w:t>’s</w:t>
+      </w:r>
+      <w:proofErr w:type="spellEnd"/>
+      <w:r>
+        <w:rPr>
+          <w:rFonts w:ascii="Times New Roman" w:hAnsi="Times New Roman" w:cs="Times New Roman"/>
+          <w:sz w:val="24"/>
+          <w:szCs w:val="24"/>
+        </w:rPr>
+        <w:t xml:space="preserve"> esse risco é bem menor.</w:t>
       </w:r>
     </w:p>
     <w:p>
@@ -1135,6 +1511,7 @@
         </w:rPr>
         <w:t xml:space="preserve">Para se referir ao </w:t>
       </w:r>
+      <w:proofErr w:type="gramStart"/>
       <w:r>
         <w:rPr>
           <w:rFonts w:ascii="Times New Roman" w:hAnsi="Times New Roman" w:cs="Times New Roman"/>
@@ -1151,7 +1528,16 @@
           <w:sz w:val="24"/>
           <w:szCs w:val="24"/>
         </w:rPr>
-        <w:t xml:space="preserve"> colocado no html, no querySelector, precisamos colocar “[]” dentro das ‘’ e, dentro dele, o nome exato do </w:t>
+        <w:t xml:space="preserve"> colocado</w:t>
+      </w:r>
+      <w:proofErr w:type="gramEnd"/>
+      <w:r>
+        <w:rPr>
+          <w:rFonts w:ascii="Times New Roman" w:hAnsi="Times New Roman" w:cs="Times New Roman"/>
+          <w:sz w:val="24"/>
+          <w:szCs w:val="24"/>
+        </w:rPr>
+        <w:t xml:space="preserve"> no html, no querySelector, precisamos colocar “[]” dentro das ‘’ e, dentro dele, o nome exato do </w:t>
       </w:r>
       <w:r>
         <w:rPr>
@@ -1179,15 +1565,29 @@
         </w:rPr>
         <w:t xml:space="preserve"> Ex.: </w:t>
       </w:r>
-      <w:r>
-        <w:rPr>
-          <w:rFonts w:ascii="Times New Roman" w:hAnsi="Times New Roman" w:cs="Times New Roman"/>
-          <w:i/>
-          <w:iCs/>
-          <w:sz w:val="24"/>
-          <w:szCs w:val="24"/>
-        </w:rPr>
-        <w:t>document.querySelector(‘[data-nome-atribuído-ao-elemento]’)</w:t>
+      <w:proofErr w:type="spellStart"/>
+      <w:proofErr w:type="gramStart"/>
+      <w:r>
+        <w:rPr>
+          <w:rFonts w:ascii="Times New Roman" w:hAnsi="Times New Roman" w:cs="Times New Roman"/>
+          <w:i/>
+          <w:iCs/>
+          <w:sz w:val="24"/>
+          <w:szCs w:val="24"/>
+        </w:rPr>
+        <w:t>document.querySelector</w:t>
+      </w:r>
+      <w:proofErr w:type="spellEnd"/>
+      <w:proofErr w:type="gramEnd"/>
+      <w:r>
+        <w:rPr>
+          <w:rFonts w:ascii="Times New Roman" w:hAnsi="Times New Roman" w:cs="Times New Roman"/>
+          <w:i/>
+          <w:iCs/>
+          <w:sz w:val="24"/>
+          <w:szCs w:val="24"/>
+        </w:rPr>
+        <w:t>(‘[data-nome-atribuído-ao-elemento]’)</w:t>
       </w:r>
       <w:r>
         <w:rPr>
@@ -1259,33 +1659,103 @@
         </w:rPr>
         <w:t xml:space="preserve">No caso do projeto referente à este primeiro curso, a variável é o button, então podemos colocar: </w:t>
       </w:r>
-      <w:r>
-        <w:rPr>
-          <w:rFonts w:ascii="Times New Roman" w:hAnsi="Times New Roman" w:cs="Times New Roman"/>
-          <w:i/>
-          <w:iCs/>
-          <w:sz w:val="24"/>
-          <w:szCs w:val="24"/>
-        </w:rPr>
-        <w:t>const novaTarefa =</w:t>
-      </w:r>
-      <w:r>
-        <w:rPr>
-          <w:rFonts w:ascii="Times New Roman" w:hAnsi="Times New Roman" w:cs="Times New Roman"/>
+      <w:proofErr w:type="spellStart"/>
+      <w:r>
+        <w:rPr>
+          <w:rFonts w:ascii="Times New Roman" w:hAnsi="Times New Roman" w:cs="Times New Roman"/>
+          <w:i/>
+          <w:iCs/>
+          <w:sz w:val="24"/>
+          <w:szCs w:val="24"/>
+        </w:rPr>
+        <w:t>const</w:t>
+      </w:r>
+      <w:proofErr w:type="spellEnd"/>
+      <w:r>
+        <w:rPr>
+          <w:rFonts w:ascii="Times New Roman" w:hAnsi="Times New Roman" w:cs="Times New Roman"/>
+          <w:i/>
+          <w:iCs/>
           <w:sz w:val="24"/>
           <w:szCs w:val="24"/>
         </w:rPr>
         <w:t xml:space="preserve"> </w:t>
       </w:r>
-      <w:r>
-        <w:rPr>
-          <w:rFonts w:ascii="Times New Roman" w:hAnsi="Times New Roman" w:cs="Times New Roman"/>
-          <w:i/>
-          <w:iCs/>
-          <w:sz w:val="24"/>
-          <w:szCs w:val="24"/>
-        </w:rPr>
-        <w:t>document.querySelector(‘[data-form-button]’)</w:t>
+      <w:proofErr w:type="spellStart"/>
+      <w:r>
+        <w:rPr>
+          <w:rFonts w:ascii="Times New Roman" w:hAnsi="Times New Roman" w:cs="Times New Roman"/>
+          <w:i/>
+          <w:iCs/>
+          <w:sz w:val="24"/>
+          <w:szCs w:val="24"/>
+        </w:rPr>
+        <w:t>novaTarefa</w:t>
+      </w:r>
+      <w:proofErr w:type="spellEnd"/>
+      <w:r>
+        <w:rPr>
+          <w:rFonts w:ascii="Times New Roman" w:hAnsi="Times New Roman" w:cs="Times New Roman"/>
+          <w:i/>
+          <w:iCs/>
+          <w:sz w:val="24"/>
+          <w:szCs w:val="24"/>
+        </w:rPr>
+        <w:t xml:space="preserve"> =</w:t>
+      </w:r>
+      <w:r>
+        <w:rPr>
+          <w:rFonts w:ascii="Times New Roman" w:hAnsi="Times New Roman" w:cs="Times New Roman"/>
+          <w:sz w:val="24"/>
+          <w:szCs w:val="24"/>
+        </w:rPr>
+        <w:t xml:space="preserve"> </w:t>
+      </w:r>
+      <w:proofErr w:type="spellStart"/>
+      <w:proofErr w:type="gramStart"/>
+      <w:r>
+        <w:rPr>
+          <w:rFonts w:ascii="Times New Roman" w:hAnsi="Times New Roman" w:cs="Times New Roman"/>
+          <w:i/>
+          <w:iCs/>
+          <w:sz w:val="24"/>
+          <w:szCs w:val="24"/>
+        </w:rPr>
+        <w:t>document.querySelector</w:t>
+      </w:r>
+      <w:proofErr w:type="spellEnd"/>
+      <w:proofErr w:type="gramEnd"/>
+      <w:r>
+        <w:rPr>
+          <w:rFonts w:ascii="Times New Roman" w:hAnsi="Times New Roman" w:cs="Times New Roman"/>
+          <w:i/>
+          <w:iCs/>
+          <w:sz w:val="24"/>
+          <w:szCs w:val="24"/>
+        </w:rPr>
+        <w:t>(‘[data-</w:t>
+      </w:r>
+      <w:proofErr w:type="spellStart"/>
+      <w:r>
+        <w:rPr>
+          <w:rFonts w:ascii="Times New Roman" w:hAnsi="Times New Roman" w:cs="Times New Roman"/>
+          <w:i/>
+          <w:iCs/>
+          <w:sz w:val="24"/>
+          <w:szCs w:val="24"/>
+        </w:rPr>
+        <w:t>form</w:t>
+      </w:r>
+      <w:proofErr w:type="spellEnd"/>
+      <w:r>
+        <w:rPr>
+          <w:rFonts w:ascii="Times New Roman" w:hAnsi="Times New Roman" w:cs="Times New Roman"/>
+          <w:i/>
+          <w:iCs/>
+          <w:sz w:val="24"/>
+          <w:szCs w:val="24"/>
+        </w:rPr>
+        <w:t>-button]’)</w:t>
       </w:r>
       <w:r>
         <w:rPr>
@@ -1320,7 +1790,25 @@
           <w:sz w:val="24"/>
           <w:szCs w:val="24"/>
         </w:rPr>
-        <w:t>Desse modo, sempre que quisermos utilizar essa expressão toda dentro do nosso código, podemos colocar a variável que não muda “novaTarefa”. Isso é válido para qualquer expressão.</w:t>
+        <w:t>Desse modo, sempre que quisermos utilizar essa expressão toda dentro do nosso código, podemos colocar a variável que não muda “</w:t>
+      </w:r>
+      <w:proofErr w:type="spellStart"/>
+      <w:r>
+        <w:rPr>
+          <w:rFonts w:ascii="Times New Roman" w:hAnsi="Times New Roman" w:cs="Times New Roman"/>
+          <w:sz w:val="24"/>
+          <w:szCs w:val="24"/>
+        </w:rPr>
+        <w:t>novaTarefa</w:t>
+      </w:r>
+      <w:proofErr w:type="spellEnd"/>
+      <w:r>
+        <w:rPr>
+          <w:rFonts w:ascii="Times New Roman" w:hAnsi="Times New Roman" w:cs="Times New Roman"/>
+          <w:sz w:val="24"/>
+          <w:szCs w:val="24"/>
+        </w:rPr>
+        <w:t>”. Isso é válido para qualquer expressão.</w:t>
       </w:r>
     </w:p>
     <w:p>
@@ -1347,25 +1835,113 @@
           <w:sz w:val="24"/>
           <w:szCs w:val="24"/>
         </w:rPr>
-        <w:t xml:space="preserve"> Para fazer com que o botão faça uma ação quando for clicado precisamos adicionar um Evento de monitoramento à ele, para que sempre que for clicado, execute uma função específica. Traduzindo isso para o JS fica literalmente assim: </w:t>
-      </w:r>
-      <w:r>
-        <w:rPr>
-          <w:rFonts w:ascii="Times New Roman" w:hAnsi="Times New Roman" w:cs="Times New Roman"/>
-          <w:i/>
-          <w:iCs/>
-          <w:sz w:val="24"/>
-          <w:szCs w:val="24"/>
-        </w:rPr>
-        <w:t>novaTarefa.addEventListener(‘click’, ()=&gt;{console.log(‘fui clicado’)})</w:t>
-      </w:r>
-      <w:r>
-        <w:rPr>
-          <w:rFonts w:ascii="Times New Roman" w:hAnsi="Times New Roman" w:cs="Times New Roman"/>
-          <w:sz w:val="24"/>
-          <w:szCs w:val="24"/>
-        </w:rPr>
-        <w:t>, respectivamente. Ou seja, vc adicionou um evento de ouvir para o botão que agora está com o nome de novaTarefa e disse para ele que quando ele “ouvir” que o botão foi clicado, irá executar a função anônima que é imprimir a frase “fui clicado” no console do browser.</w:t>
+        <w:t xml:space="preserve"> Para fazer com que o botão faça uma ação quando for clicado precisamos adicionar um Evento de monitoramento </w:t>
+      </w:r>
+      <w:proofErr w:type="gramStart"/>
+      <w:r>
+        <w:rPr>
+          <w:rFonts w:ascii="Times New Roman" w:hAnsi="Times New Roman" w:cs="Times New Roman"/>
+          <w:sz w:val="24"/>
+          <w:szCs w:val="24"/>
+        </w:rPr>
+        <w:t>à</w:t>
+      </w:r>
+      <w:proofErr w:type="gramEnd"/>
+      <w:r>
+        <w:rPr>
+          <w:rFonts w:ascii="Times New Roman" w:hAnsi="Times New Roman" w:cs="Times New Roman"/>
+          <w:sz w:val="24"/>
+          <w:szCs w:val="24"/>
+        </w:rPr>
+        <w:t xml:space="preserve"> ele, para que sempre que for clicado, execute uma função específica. Traduzindo isso para o JS fica literalmente assim: </w:t>
+      </w:r>
+      <w:proofErr w:type="spellStart"/>
+      <w:r>
+        <w:rPr>
+          <w:rFonts w:ascii="Times New Roman" w:hAnsi="Times New Roman" w:cs="Times New Roman"/>
+          <w:i/>
+          <w:iCs/>
+          <w:sz w:val="24"/>
+          <w:szCs w:val="24"/>
+        </w:rPr>
+        <w:t>novaTarefa.addEventListener</w:t>
+      </w:r>
+      <w:proofErr w:type="spellEnd"/>
+      <w:r>
+        <w:rPr>
+          <w:rFonts w:ascii="Times New Roman" w:hAnsi="Times New Roman" w:cs="Times New Roman"/>
+          <w:i/>
+          <w:iCs/>
+          <w:sz w:val="24"/>
+          <w:szCs w:val="24"/>
+        </w:rPr>
+        <w:t xml:space="preserve">(‘click’, </w:t>
+      </w:r>
+      <w:proofErr w:type="gramStart"/>
+      <w:r>
+        <w:rPr>
+          <w:rFonts w:ascii="Times New Roman" w:hAnsi="Times New Roman" w:cs="Times New Roman"/>
+          <w:i/>
+          <w:iCs/>
+          <w:sz w:val="24"/>
+          <w:szCs w:val="24"/>
+        </w:rPr>
+        <w:t>()=</w:t>
+      </w:r>
+      <w:proofErr w:type="gramEnd"/>
+      <w:r>
+        <w:rPr>
+          <w:rFonts w:ascii="Times New Roman" w:hAnsi="Times New Roman" w:cs="Times New Roman"/>
+          <w:i/>
+          <w:iCs/>
+          <w:sz w:val="24"/>
+          <w:szCs w:val="24"/>
+        </w:rPr>
+        <w:t>&gt;{console.log(‘fui clicado’)})</w:t>
+      </w:r>
+      <w:r>
+        <w:rPr>
+          <w:rFonts w:ascii="Times New Roman" w:hAnsi="Times New Roman" w:cs="Times New Roman"/>
+          <w:sz w:val="24"/>
+          <w:szCs w:val="24"/>
+        </w:rPr>
+        <w:t xml:space="preserve">, respectivamente. Ou seja, </w:t>
+      </w:r>
+      <w:proofErr w:type="spellStart"/>
+      <w:r>
+        <w:rPr>
+          <w:rFonts w:ascii="Times New Roman" w:hAnsi="Times New Roman" w:cs="Times New Roman"/>
+          <w:sz w:val="24"/>
+          <w:szCs w:val="24"/>
+        </w:rPr>
+        <w:t>vc</w:t>
+      </w:r>
+      <w:proofErr w:type="spellEnd"/>
+      <w:r>
+        <w:rPr>
+          <w:rFonts w:ascii="Times New Roman" w:hAnsi="Times New Roman" w:cs="Times New Roman"/>
+          <w:sz w:val="24"/>
+          <w:szCs w:val="24"/>
+        </w:rPr>
+        <w:t xml:space="preserve"> adicionou um evento de ouvir para o botão que agora está com o nome de </w:t>
+      </w:r>
+      <w:proofErr w:type="spellStart"/>
+      <w:r>
+        <w:rPr>
+          <w:rFonts w:ascii="Times New Roman" w:hAnsi="Times New Roman" w:cs="Times New Roman"/>
+          <w:sz w:val="24"/>
+          <w:szCs w:val="24"/>
+        </w:rPr>
+        <w:t>novaTarefa</w:t>
+      </w:r>
+      <w:proofErr w:type="spellEnd"/>
+      <w:r>
+        <w:rPr>
+          <w:rFonts w:ascii="Times New Roman" w:hAnsi="Times New Roman" w:cs="Times New Roman"/>
+          <w:sz w:val="24"/>
+          <w:szCs w:val="24"/>
+        </w:rPr>
+        <w:t xml:space="preserve"> e disse para ele que quando ele “ouvir” que o botão foi clicado, irá executar a função anônima que é imprimir a frase “fui clicado” no console do browser.</w:t>
       </w:r>
     </w:p>
     <w:p>
@@ -1422,16 +1998,40 @@
         <w:lastRenderedPageBreak/>
         <w:t xml:space="preserve"> Podemos pegar somente o valor de um input, ou seja, seu texto, utilizando o </w:t>
       </w:r>
-      <w:r>
-        <w:rPr>
-          <w:rFonts w:ascii="Times New Roman" w:hAnsi="Times New Roman" w:cs="Times New Roman"/>
-          <w:i/>
-          <w:iCs/>
-          <w:sz w:val="24"/>
-          <w:szCs w:val="24"/>
-        </w:rPr>
-        <w:t>nomeDaVariável/expressãoDoInput.value</w:t>
-      </w:r>
+      <w:proofErr w:type="spellStart"/>
+      <w:r>
+        <w:rPr>
+          <w:rFonts w:ascii="Times New Roman" w:hAnsi="Times New Roman" w:cs="Times New Roman"/>
+          <w:i/>
+          <w:iCs/>
+          <w:sz w:val="24"/>
+          <w:szCs w:val="24"/>
+        </w:rPr>
+        <w:t>nomeDaVariável</w:t>
+      </w:r>
+      <w:proofErr w:type="spellEnd"/>
+      <w:r>
+        <w:rPr>
+          <w:rFonts w:ascii="Times New Roman" w:hAnsi="Times New Roman" w:cs="Times New Roman"/>
+          <w:i/>
+          <w:iCs/>
+          <w:sz w:val="24"/>
+          <w:szCs w:val="24"/>
+        </w:rPr>
+        <w:t>/</w:t>
+      </w:r>
+      <w:proofErr w:type="spellStart"/>
+      <w:r>
+        <w:rPr>
+          <w:rFonts w:ascii="Times New Roman" w:hAnsi="Times New Roman" w:cs="Times New Roman"/>
+          <w:i/>
+          <w:iCs/>
+          <w:sz w:val="24"/>
+          <w:szCs w:val="24"/>
+        </w:rPr>
+        <w:t>expressãoDoInput.value</w:t>
+      </w:r>
+      <w:proofErr w:type="spellEnd"/>
       <w:r>
         <w:rPr>
           <w:rFonts w:ascii="Times New Roman" w:hAnsi="Times New Roman" w:cs="Times New Roman"/>
@@ -1481,7 +2081,61 @@
           <w:sz w:val="24"/>
           <w:szCs w:val="24"/>
         </w:rPr>
-        <w:t>Para mandar ele imprimir no console o texto do input, podemos colocar essa expressão dentro da função anônima do event listener, que ocorre quando apertamos o botão.</w:t>
+        <w:t xml:space="preserve">Para </w:t>
+      </w:r>
+      <w:proofErr w:type="gramStart"/>
+      <w:r>
+        <w:rPr>
+          <w:rFonts w:ascii="Times New Roman" w:hAnsi="Times New Roman" w:cs="Times New Roman"/>
+          <w:sz w:val="24"/>
+          <w:szCs w:val="24"/>
+        </w:rPr>
+        <w:t>mandar ele</w:t>
+      </w:r>
+      <w:proofErr w:type="gramEnd"/>
+      <w:r>
+        <w:rPr>
+          <w:rFonts w:ascii="Times New Roman" w:hAnsi="Times New Roman" w:cs="Times New Roman"/>
+          <w:sz w:val="24"/>
+          <w:szCs w:val="24"/>
+        </w:rPr>
+        <w:t xml:space="preserve"> imprimir no console o texto do input, podemos colocar essa expressão dentro da função anônima do </w:t>
+      </w:r>
+      <w:proofErr w:type="spellStart"/>
+      <w:r>
+        <w:rPr>
+          <w:rFonts w:ascii="Times New Roman" w:hAnsi="Times New Roman" w:cs="Times New Roman"/>
+          <w:sz w:val="24"/>
+          <w:szCs w:val="24"/>
+        </w:rPr>
+        <w:t>event</w:t>
+      </w:r>
+      <w:proofErr w:type="spellEnd"/>
+      <w:r>
+        <w:rPr>
+          <w:rFonts w:ascii="Times New Roman" w:hAnsi="Times New Roman" w:cs="Times New Roman"/>
+          <w:sz w:val="24"/>
+          <w:szCs w:val="24"/>
+        </w:rPr>
+        <w:t xml:space="preserve"> </w:t>
+      </w:r>
+      <w:proofErr w:type="spellStart"/>
+      <w:r>
+        <w:rPr>
+          <w:rFonts w:ascii="Times New Roman" w:hAnsi="Times New Roman" w:cs="Times New Roman"/>
+          <w:sz w:val="24"/>
+          <w:szCs w:val="24"/>
+        </w:rPr>
+        <w:t>listener</w:t>
+      </w:r>
+      <w:proofErr w:type="spellEnd"/>
+      <w:r>
+        <w:rPr>
+          <w:rFonts w:ascii="Times New Roman" w:hAnsi="Times New Roman" w:cs="Times New Roman"/>
+          <w:sz w:val="24"/>
+          <w:szCs w:val="24"/>
+        </w:rPr>
+        <w:t>, que ocorre quando apertamos o botão.</w:t>
       </w:r>
     </w:p>
     <w:p>
@@ -1537,23 +2191,65 @@
         </w:rPr>
         <w:t xml:space="preserve"> Nós conseguimos fazer com que o formulário pare de atualizar a página, ou seja, pare de mandar informações para o servidor colocando um </w:t>
       </w:r>
-      <w:r>
-        <w:rPr>
-          <w:rFonts w:ascii="Times New Roman" w:hAnsi="Times New Roman" w:cs="Times New Roman"/>
-          <w:i/>
-          <w:iCs/>
-          <w:sz w:val="24"/>
-          <w:szCs w:val="24"/>
-        </w:rPr>
-        <w:t>preventDefault()</w:t>
-      </w:r>
-      <w:r>
-        <w:rPr>
-          <w:rFonts w:ascii="Times New Roman" w:hAnsi="Times New Roman" w:cs="Times New Roman"/>
-          <w:sz w:val="24"/>
-          <w:szCs w:val="24"/>
-        </w:rPr>
-        <w:t>, dentro do eventListener.</w:t>
+      <w:proofErr w:type="spellStart"/>
+      <w:proofErr w:type="gramStart"/>
+      <w:r>
+        <w:rPr>
+          <w:rFonts w:ascii="Times New Roman" w:hAnsi="Times New Roman" w:cs="Times New Roman"/>
+          <w:i/>
+          <w:iCs/>
+          <w:sz w:val="24"/>
+          <w:szCs w:val="24"/>
+        </w:rPr>
+        <w:t>preventDefault</w:t>
+      </w:r>
+      <w:proofErr w:type="spellEnd"/>
+      <w:r>
+        <w:rPr>
+          <w:rFonts w:ascii="Times New Roman" w:hAnsi="Times New Roman" w:cs="Times New Roman"/>
+          <w:i/>
+          <w:iCs/>
+          <w:sz w:val="24"/>
+          <w:szCs w:val="24"/>
+        </w:rPr>
+        <w:t>(</w:t>
+      </w:r>
+      <w:proofErr w:type="gramEnd"/>
+      <w:r>
+        <w:rPr>
+          <w:rFonts w:ascii="Times New Roman" w:hAnsi="Times New Roman" w:cs="Times New Roman"/>
+          <w:i/>
+          <w:iCs/>
+          <w:sz w:val="24"/>
+          <w:szCs w:val="24"/>
+        </w:rPr>
+        <w:t>)</w:t>
+      </w:r>
+      <w:r>
+        <w:rPr>
+          <w:rFonts w:ascii="Times New Roman" w:hAnsi="Times New Roman" w:cs="Times New Roman"/>
+          <w:sz w:val="24"/>
+          <w:szCs w:val="24"/>
+        </w:rPr>
+        <w:t xml:space="preserve">, dentro do </w:t>
+      </w:r>
+      <w:proofErr w:type="spellStart"/>
+      <w:r>
+        <w:rPr>
+          <w:rFonts w:ascii="Times New Roman" w:hAnsi="Times New Roman" w:cs="Times New Roman"/>
+          <w:sz w:val="24"/>
+          <w:szCs w:val="24"/>
+        </w:rPr>
+        <w:t>eventListener</w:t>
+      </w:r>
+      <w:proofErr w:type="spellEnd"/>
+      <w:r>
+        <w:rPr>
+          <w:rFonts w:ascii="Times New Roman" w:hAnsi="Times New Roman" w:cs="Times New Roman"/>
+          <w:sz w:val="24"/>
+          <w:szCs w:val="24"/>
+        </w:rPr>
+        <w:t>.</w:t>
       </w:r>
     </w:p>
     <w:p>
@@ -1634,7 +2330,25 @@
           <w:sz w:val="24"/>
           <w:szCs w:val="24"/>
         </w:rPr>
-        <w:t>Para organizar melhor o nosso código, nós podemos criar uma função para não deixar tudo bagunçado no eventListener.</w:t>
+        <w:t xml:space="preserve">Para organizar melhor o nosso código, nós podemos criar uma função para não deixar tudo bagunçado no </w:t>
+      </w:r>
+      <w:proofErr w:type="spellStart"/>
+      <w:r>
+        <w:rPr>
+          <w:rFonts w:ascii="Times New Roman" w:hAnsi="Times New Roman" w:cs="Times New Roman"/>
+          <w:sz w:val="24"/>
+          <w:szCs w:val="24"/>
+        </w:rPr>
+        <w:t>eventListener</w:t>
+      </w:r>
+      <w:proofErr w:type="spellEnd"/>
+      <w:r>
+        <w:rPr>
+          <w:rFonts w:ascii="Times New Roman" w:hAnsi="Times New Roman" w:cs="Times New Roman"/>
+          <w:sz w:val="24"/>
+          <w:szCs w:val="24"/>
+        </w:rPr>
+        <w:t>.</w:t>
       </w:r>
     </w:p>
     <w:p>
@@ -1661,7 +2375,25 @@
           <w:sz w:val="24"/>
           <w:szCs w:val="24"/>
         </w:rPr>
-        <w:t>Para criar uma função precisamos de uma constante com o nome da função recebendo o evento entre parênteses e todos os parâmetros que estavam dentro do eventListener.</w:t>
+        <w:t xml:space="preserve">Para criar uma função precisamos de uma constante com o nome da função recebendo o evento entre parênteses e todos os parâmetros que estavam dentro do </w:t>
+      </w:r>
+      <w:proofErr w:type="spellStart"/>
+      <w:r>
+        <w:rPr>
+          <w:rFonts w:ascii="Times New Roman" w:hAnsi="Times New Roman" w:cs="Times New Roman"/>
+          <w:sz w:val="24"/>
+          <w:szCs w:val="24"/>
+        </w:rPr>
+        <w:t>eventListener</w:t>
+      </w:r>
+      <w:proofErr w:type="spellEnd"/>
+      <w:r>
+        <w:rPr>
+          <w:rFonts w:ascii="Times New Roman" w:hAnsi="Times New Roman" w:cs="Times New Roman"/>
+          <w:sz w:val="24"/>
+          <w:szCs w:val="24"/>
+        </w:rPr>
+        <w:t>.</w:t>
       </w:r>
     </w:p>
     <w:p>
@@ -1688,7 +2420,25 @@
           <w:sz w:val="24"/>
           <w:szCs w:val="24"/>
         </w:rPr>
-        <w:t>Agora podemos colocar apenas o nome da função depois da vírgula no eventListener ao invés de toda a função que estava previamente.</w:t>
+        <w:t xml:space="preserve">Agora podemos colocar apenas o nome da função depois da vírgula no </w:t>
+      </w:r>
+      <w:proofErr w:type="spellStart"/>
+      <w:r>
+        <w:rPr>
+          <w:rFonts w:ascii="Times New Roman" w:hAnsi="Times New Roman" w:cs="Times New Roman"/>
+          <w:sz w:val="24"/>
+          <w:szCs w:val="24"/>
+        </w:rPr>
+        <w:t>eventListener</w:t>
+      </w:r>
+      <w:proofErr w:type="spellEnd"/>
+      <w:r>
+        <w:rPr>
+          <w:rFonts w:ascii="Times New Roman" w:hAnsi="Times New Roman" w:cs="Times New Roman"/>
+          <w:sz w:val="24"/>
+          <w:szCs w:val="24"/>
+        </w:rPr>
+        <w:t xml:space="preserve"> ao invés de toda a função que estava previamente.</w:t>
       </w:r>
     </w:p>
     <w:p>
@@ -1717,6 +2467,7 @@
         </w:rPr>
         <w:t xml:space="preserve">Mais informações sobre </w:t>
       </w:r>
+      <w:proofErr w:type="spellStart"/>
       <w:r>
         <w:rPr>
           <w:rFonts w:ascii="Times New Roman" w:hAnsi="Times New Roman" w:cs="Times New Roman"/>
@@ -1727,6 +2478,7 @@
         </w:rPr>
         <w:t>data-atributes</w:t>
       </w:r>
+      <w:proofErr w:type="spellEnd"/>
       <w:r>
         <w:rPr>
           <w:rFonts w:ascii="Times New Roman" w:hAnsi="Times New Roman" w:cs="Times New Roman"/>
@@ -1801,8 +2553,18 @@
           <w:sz w:val="24"/>
           <w:szCs w:val="24"/>
         </w:rPr>
-        <w:t>Utilizar data-attributes</w:t>
-      </w:r>
+        <w:t>Utilizar data-</w:t>
+      </w:r>
+      <w:proofErr w:type="spellStart"/>
+      <w:r>
+        <w:rPr>
+          <w:rFonts w:ascii="Times New Roman" w:hAnsi="Times New Roman" w:cs="Times New Roman"/>
+          <w:sz w:val="24"/>
+          <w:szCs w:val="24"/>
+        </w:rPr>
+        <w:t>attributes</w:t>
+      </w:r>
+      <w:proofErr w:type="spellEnd"/>
       <w:r>
         <w:rPr>
           <w:rFonts w:ascii="Times New Roman" w:hAnsi="Times New Roman" w:cs="Times New Roman"/>
@@ -1831,7 +2593,25 @@
           <w:sz w:val="24"/>
           <w:szCs w:val="24"/>
         </w:rPr>
-        <w:t>Utilizar o método addEventListner para escutar eventos no elemento</w:t>
+        <w:t xml:space="preserve">Utilizar o método </w:t>
+      </w:r>
+      <w:proofErr w:type="spellStart"/>
+      <w:r>
+        <w:rPr>
+          <w:rFonts w:ascii="Times New Roman" w:hAnsi="Times New Roman" w:cs="Times New Roman"/>
+          <w:sz w:val="24"/>
+          <w:szCs w:val="24"/>
+        </w:rPr>
+        <w:t>addEventListner</w:t>
+      </w:r>
+      <w:proofErr w:type="spellEnd"/>
+      <w:r>
+        <w:rPr>
+          <w:rFonts w:ascii="Times New Roman" w:hAnsi="Times New Roman" w:cs="Times New Roman"/>
+          <w:sz w:val="24"/>
+          <w:szCs w:val="24"/>
+        </w:rPr>
+        <w:t xml:space="preserve"> para escutar eventos no elemento</w:t>
       </w:r>
       <w:r>
         <w:rPr>
@@ -2014,6 +2794,8 @@
         <w:lastRenderedPageBreak/>
         <w:t xml:space="preserve"> Para criarmos conteúdo/tags dentro do DOM/HTML, precisamos utilizar a propriedade </w:t>
       </w:r>
+      <w:proofErr w:type="spellStart"/>
+      <w:proofErr w:type="gramStart"/>
       <w:r>
         <w:rPr>
           <w:rFonts w:ascii="Times New Roman" w:hAnsi="Times New Roman" w:cs="Times New Roman"/>
@@ -2032,7 +2814,19 @@
           <w:sz w:val="24"/>
           <w:szCs w:val="24"/>
         </w:rPr>
-        <w:t>createElemet(</w:t>
+        <w:t>createElemet</w:t>
+      </w:r>
+      <w:proofErr w:type="spellEnd"/>
+      <w:proofErr w:type="gramEnd"/>
+      <w:r>
+        <w:rPr>
+          <w:rFonts w:ascii="Times New Roman" w:hAnsi="Times New Roman" w:cs="Times New Roman"/>
+          <w:i/>
+          <w:iCs/>
+          <w:sz w:val="24"/>
+          <w:szCs w:val="24"/>
+        </w:rPr>
+        <w:t>(</w:t>
       </w:r>
       <w:r>
         <w:rPr>
@@ -2079,15 +2873,49 @@
         </w:rPr>
         <w:t xml:space="preserve"> Como existe hierarquia de parentesco nas tags HTML, precisamos colocar o parâmetro </w:t>
       </w:r>
-      <w:r>
-        <w:rPr>
-          <w:rFonts w:ascii="Times New Roman" w:hAnsi="Times New Roman" w:cs="Times New Roman"/>
-          <w:i/>
-          <w:iCs/>
-          <w:sz w:val="24"/>
-          <w:szCs w:val="24"/>
-        </w:rPr>
-        <w:t>tagMãe.appendChild(tagFilho)</w:t>
+      <w:proofErr w:type="spellStart"/>
+      <w:r>
+        <w:rPr>
+          <w:rFonts w:ascii="Times New Roman" w:hAnsi="Times New Roman" w:cs="Times New Roman"/>
+          <w:i/>
+          <w:iCs/>
+          <w:sz w:val="24"/>
+          <w:szCs w:val="24"/>
+        </w:rPr>
+        <w:t>tagMãe.appendChild</w:t>
+      </w:r>
+      <w:proofErr w:type="spellEnd"/>
+      <w:r>
+        <w:rPr>
+          <w:rFonts w:ascii="Times New Roman" w:hAnsi="Times New Roman" w:cs="Times New Roman"/>
+          <w:i/>
+          <w:iCs/>
+          <w:sz w:val="24"/>
+          <w:szCs w:val="24"/>
+        </w:rPr>
+        <w:t>(</w:t>
+      </w:r>
+      <w:proofErr w:type="spellStart"/>
+      <w:r>
+        <w:rPr>
+          <w:rFonts w:ascii="Times New Roman" w:hAnsi="Times New Roman" w:cs="Times New Roman"/>
+          <w:i/>
+          <w:iCs/>
+          <w:sz w:val="24"/>
+          <w:szCs w:val="24"/>
+        </w:rPr>
+        <w:t>tagFilho</w:t>
+      </w:r>
+      <w:proofErr w:type="spellEnd"/>
+      <w:r>
+        <w:rPr>
+          <w:rFonts w:ascii="Times New Roman" w:hAnsi="Times New Roman" w:cs="Times New Roman"/>
+          <w:i/>
+          <w:iCs/>
+          <w:sz w:val="24"/>
+          <w:szCs w:val="24"/>
+        </w:rPr>
+        <w:t>)</w:t>
       </w:r>
       <w:r>
         <w:rPr>
@@ -2167,15 +2995,49 @@
         </w:rPr>
         <w:t xml:space="preserve">Para contornar esse problema, adicionamos a classe do css que já existe para esse elemento utilizando o comando: </w:t>
       </w:r>
-      <w:r>
-        <w:rPr>
-          <w:rFonts w:ascii="Times New Roman" w:hAnsi="Times New Roman" w:cs="Times New Roman"/>
-          <w:i/>
-          <w:iCs/>
-          <w:sz w:val="24"/>
-          <w:szCs w:val="24"/>
-        </w:rPr>
-        <w:t>variávelDoElemento.classList.add(‘classeCSS’)</w:t>
+      <w:proofErr w:type="spellStart"/>
+      <w:r>
+        <w:rPr>
+          <w:rFonts w:ascii="Times New Roman" w:hAnsi="Times New Roman" w:cs="Times New Roman"/>
+          <w:i/>
+          <w:iCs/>
+          <w:sz w:val="24"/>
+          <w:szCs w:val="24"/>
+        </w:rPr>
+        <w:t>variávelDoElemento.classList.add</w:t>
+      </w:r>
+      <w:proofErr w:type="spellEnd"/>
+      <w:r>
+        <w:rPr>
+          <w:rFonts w:ascii="Times New Roman" w:hAnsi="Times New Roman" w:cs="Times New Roman"/>
+          <w:i/>
+          <w:iCs/>
+          <w:sz w:val="24"/>
+          <w:szCs w:val="24"/>
+        </w:rPr>
+        <w:t>(‘</w:t>
+      </w:r>
+      <w:proofErr w:type="spellStart"/>
+      <w:r>
+        <w:rPr>
+          <w:rFonts w:ascii="Times New Roman" w:hAnsi="Times New Roman" w:cs="Times New Roman"/>
+          <w:i/>
+          <w:iCs/>
+          <w:sz w:val="24"/>
+          <w:szCs w:val="24"/>
+        </w:rPr>
+        <w:t>classeCSS</w:t>
+      </w:r>
+      <w:proofErr w:type="spellEnd"/>
+      <w:r>
+        <w:rPr>
+          <w:rFonts w:ascii="Times New Roman" w:hAnsi="Times New Roman" w:cs="Times New Roman"/>
+          <w:i/>
+          <w:iCs/>
+          <w:sz w:val="24"/>
+          <w:szCs w:val="24"/>
+        </w:rPr>
+        <w:t>’)</w:t>
       </w:r>
       <w:r>
         <w:rPr>
@@ -2266,15 +3128,27 @@
         </w:rPr>
         <w:t xml:space="preserve">O </w:t>
       </w:r>
-      <w:r>
-        <w:rPr>
-          <w:rFonts w:ascii="Times New Roman" w:hAnsi="Times New Roman" w:cs="Times New Roman"/>
-          <w:i/>
-          <w:iCs/>
-          <w:sz w:val="24"/>
-          <w:szCs w:val="24"/>
-        </w:rPr>
-        <w:t xml:space="preserve">appendChild </w:t>
+      <w:proofErr w:type="spellStart"/>
+      <w:r>
+        <w:rPr>
+          <w:rFonts w:ascii="Times New Roman" w:hAnsi="Times New Roman" w:cs="Times New Roman"/>
+          <w:i/>
+          <w:iCs/>
+          <w:sz w:val="24"/>
+          <w:szCs w:val="24"/>
+        </w:rPr>
+        <w:t>appendChild</w:t>
+      </w:r>
+      <w:proofErr w:type="spellEnd"/>
+      <w:r>
+        <w:rPr>
+          <w:rFonts w:ascii="Times New Roman" w:hAnsi="Times New Roman" w:cs="Times New Roman"/>
+          <w:i/>
+          <w:iCs/>
+          <w:sz w:val="24"/>
+          <w:szCs w:val="24"/>
+        </w:rPr>
+        <w:t xml:space="preserve"> </w:t>
       </w:r>
       <w:r>
         <w:rPr>
@@ -2309,7 +3183,25 @@
           <w:sz w:val="24"/>
           <w:szCs w:val="24"/>
         </w:rPr>
-        <w:t xml:space="preserve"> Vídeo da Alura explicando melhor sobre template strings: </w:t>
+        <w:t xml:space="preserve"> Vídeo da </w:t>
+      </w:r>
+      <w:proofErr w:type="spellStart"/>
+      <w:r>
+        <w:rPr>
+          <w:rFonts w:ascii="Times New Roman" w:hAnsi="Times New Roman" w:cs="Times New Roman"/>
+          <w:sz w:val="24"/>
+          <w:szCs w:val="24"/>
+        </w:rPr>
+        <w:t>Alura</w:t>
+      </w:r>
+      <w:proofErr w:type="spellEnd"/>
+      <w:r>
+        <w:rPr>
+          <w:rFonts w:ascii="Times New Roman" w:hAnsi="Times New Roman" w:cs="Times New Roman"/>
+          <w:sz w:val="24"/>
+          <w:szCs w:val="24"/>
+        </w:rPr>
+        <w:t xml:space="preserve"> explicando melhor sobre template strings: </w:t>
       </w:r>
       <w:hyperlink r:id="rId7" w:history="1">
         <w:r>
@@ -2352,6 +3244,7 @@
         </w:rPr>
         <w:t xml:space="preserve"> Todos os elementos na nossa árvore do DOM são nós e todos os nós podem ser acessados via JavaScript. Os nós podem ser deletados, criados ou modificados. Durante o curso utilizamos o método </w:t>
       </w:r>
+      <w:proofErr w:type="spellStart"/>
       <w:r>
         <w:rPr>
           <w:rFonts w:ascii="Times New Roman" w:hAnsi="Times New Roman" w:cs="Times New Roman"/>
@@ -2362,6 +3255,7 @@
         </w:rPr>
         <w:t>appendChild</w:t>
       </w:r>
+      <w:proofErr w:type="spellEnd"/>
       <w:r>
         <w:rPr>
           <w:rFonts w:ascii="Times New Roman" w:hAnsi="Times New Roman" w:cs="Times New Roman"/>
@@ -2392,15 +3286,39 @@
           <w:szCs w:val="24"/>
         </w:rPr>
       </w:pPr>
-      <w:r>
-        <w:rPr>
-          <w:rFonts w:ascii="Times New Roman" w:hAnsi="Times New Roman" w:cs="Times New Roman"/>
-          <w:i/>
-          <w:iCs/>
-          <w:sz w:val="24"/>
-          <w:szCs w:val="24"/>
-        </w:rPr>
-        <w:t>insertBefore(pai, filho)</w:t>
+      <w:proofErr w:type="spellStart"/>
+      <w:proofErr w:type="gramStart"/>
+      <w:r>
+        <w:rPr>
+          <w:rFonts w:ascii="Times New Roman" w:hAnsi="Times New Roman" w:cs="Times New Roman"/>
+          <w:i/>
+          <w:iCs/>
+          <w:sz w:val="24"/>
+          <w:szCs w:val="24"/>
+        </w:rPr>
+        <w:t>insertBefore</w:t>
+      </w:r>
+      <w:proofErr w:type="spellEnd"/>
+      <w:r>
+        <w:rPr>
+          <w:rFonts w:ascii="Times New Roman" w:hAnsi="Times New Roman" w:cs="Times New Roman"/>
+          <w:i/>
+          <w:iCs/>
+          <w:sz w:val="24"/>
+          <w:szCs w:val="24"/>
+        </w:rPr>
+        <w:t>(</w:t>
+      </w:r>
+      <w:proofErr w:type="gramEnd"/>
+      <w:r>
+        <w:rPr>
+          <w:rFonts w:ascii="Times New Roman" w:hAnsi="Times New Roman" w:cs="Times New Roman"/>
+          <w:i/>
+          <w:iCs/>
+          <w:sz w:val="24"/>
+          <w:szCs w:val="24"/>
+        </w:rPr>
+        <w:t>pai, filho)</w:t>
       </w:r>
       <w:r>
         <w:rPr>
@@ -2432,15 +3350,39 @@
           <w:szCs w:val="24"/>
         </w:rPr>
       </w:pPr>
-      <w:r>
-        <w:rPr>
-          <w:rFonts w:ascii="Times New Roman" w:hAnsi="Times New Roman" w:cs="Times New Roman"/>
-          <w:i/>
-          <w:iCs/>
-          <w:sz w:val="24"/>
-          <w:szCs w:val="24"/>
-        </w:rPr>
-        <w:t>replaceChild( elemento1, elemento2)</w:t>
+      <w:proofErr w:type="spellStart"/>
+      <w:proofErr w:type="gramStart"/>
+      <w:r>
+        <w:rPr>
+          <w:rFonts w:ascii="Times New Roman" w:hAnsi="Times New Roman" w:cs="Times New Roman"/>
+          <w:i/>
+          <w:iCs/>
+          <w:sz w:val="24"/>
+          <w:szCs w:val="24"/>
+        </w:rPr>
+        <w:t>replaceChild</w:t>
+      </w:r>
+      <w:proofErr w:type="spellEnd"/>
+      <w:r>
+        <w:rPr>
+          <w:rFonts w:ascii="Times New Roman" w:hAnsi="Times New Roman" w:cs="Times New Roman"/>
+          <w:i/>
+          <w:iCs/>
+          <w:sz w:val="24"/>
+          <w:szCs w:val="24"/>
+        </w:rPr>
+        <w:t>( elemento</w:t>
+      </w:r>
+      <w:proofErr w:type="gramEnd"/>
+      <w:r>
+        <w:rPr>
+          <w:rFonts w:ascii="Times New Roman" w:hAnsi="Times New Roman" w:cs="Times New Roman"/>
+          <w:i/>
+          <w:iCs/>
+          <w:sz w:val="24"/>
+          <w:szCs w:val="24"/>
+        </w:rPr>
+        <w:t>1, elemento2)</w:t>
       </w:r>
       <w:r>
         <w:rPr>
@@ -2472,15 +3414,27 @@
           <w:szCs w:val="24"/>
         </w:rPr>
       </w:pPr>
-      <w:r>
-        <w:rPr>
-          <w:rFonts w:ascii="Times New Roman" w:hAnsi="Times New Roman" w:cs="Times New Roman"/>
-          <w:i/>
-          <w:iCs/>
-          <w:sz w:val="24"/>
-          <w:szCs w:val="24"/>
-        </w:rPr>
-        <w:t>removeChild(elemento)</w:t>
+      <w:proofErr w:type="spellStart"/>
+      <w:r>
+        <w:rPr>
+          <w:rFonts w:ascii="Times New Roman" w:hAnsi="Times New Roman" w:cs="Times New Roman"/>
+          <w:i/>
+          <w:iCs/>
+          <w:sz w:val="24"/>
+          <w:szCs w:val="24"/>
+        </w:rPr>
+        <w:t>removeChild</w:t>
+      </w:r>
+      <w:proofErr w:type="spellEnd"/>
+      <w:r>
+        <w:rPr>
+          <w:rFonts w:ascii="Times New Roman" w:hAnsi="Times New Roman" w:cs="Times New Roman"/>
+          <w:i/>
+          <w:iCs/>
+          <w:sz w:val="24"/>
+          <w:szCs w:val="24"/>
+        </w:rPr>
+        <w:t>(elemento)</w:t>
       </w:r>
       <w:r>
         <w:rPr>
@@ -2564,6 +3518,7 @@
         </w:rPr>
         <w:t xml:space="preserve">Colocar um elemento filho dentro do elemento pai utilizando o método </w:t>
       </w:r>
+      <w:proofErr w:type="spellStart"/>
       <w:r>
         <w:rPr>
           <w:rFonts w:ascii="Times New Roman" w:hAnsi="Times New Roman" w:cs="Times New Roman"/>
@@ -2574,6 +3529,7 @@
         </w:rPr>
         <w:t>appendChild</w:t>
       </w:r>
+      <w:proofErr w:type="spellEnd"/>
       <w:r>
         <w:rPr>
           <w:rFonts w:ascii="Times New Roman" w:hAnsi="Times New Roman" w:cs="Times New Roman"/>
@@ -2604,6 +3560,7 @@
         </w:rPr>
         <w:t xml:space="preserve">Criar elementos utilizando o método </w:t>
       </w:r>
+      <w:proofErr w:type="spellStart"/>
       <w:r>
         <w:rPr>
           <w:rFonts w:ascii="Times New Roman" w:hAnsi="Times New Roman" w:cs="Times New Roman"/>
@@ -2614,6 +3571,7 @@
         </w:rPr>
         <w:t>createElement</w:t>
       </w:r>
+      <w:proofErr w:type="spellEnd"/>
       <w:r>
         <w:rPr>
           <w:rFonts w:ascii="Times New Roman" w:hAnsi="Times New Roman" w:cs="Times New Roman"/>
@@ -2727,6 +3685,7 @@
         </w:rPr>
         <w:t xml:space="preserve"> Para alterarmos um estilo precisamos adicionar o comando </w:t>
       </w:r>
+      <w:proofErr w:type="spellStart"/>
       <w:r>
         <w:rPr>
           <w:rFonts w:ascii="Times New Roman" w:hAnsi="Times New Roman" w:cs="Times New Roman"/>
@@ -2737,6 +3696,7 @@
         </w:rPr>
         <w:t>toggle</w:t>
       </w:r>
+      <w:proofErr w:type="spellEnd"/>
       <w:r>
         <w:rPr>
           <w:rFonts w:ascii="Times New Roman" w:hAnsi="Times New Roman" w:cs="Times New Roman"/>
@@ -2745,6 +3705,7 @@
         </w:rPr>
         <w:t xml:space="preserve"> logo após a propriedade </w:t>
       </w:r>
+      <w:proofErr w:type="spellStart"/>
       <w:r>
         <w:rPr>
           <w:rFonts w:ascii="Times New Roman" w:hAnsi="Times New Roman" w:cs="Times New Roman"/>
@@ -2755,6 +3716,7 @@
         </w:rPr>
         <w:t>classList</w:t>
       </w:r>
+      <w:proofErr w:type="spellEnd"/>
       <w:r>
         <w:rPr>
           <w:rFonts w:ascii="Times New Roman" w:hAnsi="Times New Roman" w:cs="Times New Roman"/>
@@ -2796,6 +3758,7 @@
         </w:rPr>
         <w:t xml:space="preserve"> O </w:t>
       </w:r>
+      <w:proofErr w:type="spellStart"/>
       <w:r>
         <w:rPr>
           <w:rFonts w:ascii="Times New Roman" w:hAnsi="Times New Roman" w:cs="Times New Roman"/>
@@ -2806,6 +3769,7 @@
         </w:rPr>
         <w:t>toggle</w:t>
       </w:r>
+      <w:proofErr w:type="spellEnd"/>
       <w:r>
         <w:rPr>
           <w:rFonts w:ascii="Times New Roman" w:hAnsi="Times New Roman" w:cs="Times New Roman"/>
@@ -2845,7 +3809,25 @@
           <w:sz w:val="24"/>
           <w:szCs w:val="24"/>
         </w:rPr>
-        <w:t>l, pois dessa forma qualquer pessoa tem acesso ao seu código e suas funções de finidas.</w:t>
+        <w:t xml:space="preserve">l, pois dessa forma qualquer pessoa tem acesso ao seu código e suas funções de </w:t>
+      </w:r>
+      <w:proofErr w:type="spellStart"/>
+      <w:r>
+        <w:rPr>
+          <w:rFonts w:ascii="Times New Roman" w:hAnsi="Times New Roman" w:cs="Times New Roman"/>
+          <w:sz w:val="24"/>
+          <w:szCs w:val="24"/>
+        </w:rPr>
+        <w:t>finidas</w:t>
+      </w:r>
+      <w:proofErr w:type="spellEnd"/>
+      <w:r>
+        <w:rPr>
+          <w:rFonts w:ascii="Times New Roman" w:hAnsi="Times New Roman" w:cs="Times New Roman"/>
+          <w:sz w:val="24"/>
+          <w:szCs w:val="24"/>
+        </w:rPr>
+        <w:t>.</w:t>
       </w:r>
     </w:p>
     <w:p>
@@ -2896,7 +3878,35 @@
           <w:sz w:val="24"/>
           <w:szCs w:val="24"/>
         </w:rPr>
-        <w:t>Para fazer isso basta colocar todo o código entre () e dentro de uma função anônima, ou seja: (() =&gt; { CódigoCompleto }). Dessa forma o nosso código fica protegido.</w:t>
+        <w:t xml:space="preserve">Para fazer isso basta colocar todo o código entre () e dentro de uma função anônima, ou seja: (() =&gt; </w:t>
+      </w:r>
+      <w:proofErr w:type="gramStart"/>
+      <w:r>
+        <w:rPr>
+          <w:rFonts w:ascii="Times New Roman" w:hAnsi="Times New Roman" w:cs="Times New Roman"/>
+          <w:sz w:val="24"/>
+          <w:szCs w:val="24"/>
+        </w:rPr>
+        <w:t xml:space="preserve">{ </w:t>
+      </w:r>
+      <w:proofErr w:type="spellStart"/>
+      <w:r>
+        <w:rPr>
+          <w:rFonts w:ascii="Times New Roman" w:hAnsi="Times New Roman" w:cs="Times New Roman"/>
+          <w:sz w:val="24"/>
+          <w:szCs w:val="24"/>
+        </w:rPr>
+        <w:t>CódigoCompleto</w:t>
+      </w:r>
+      <w:proofErr w:type="spellEnd"/>
+      <w:proofErr w:type="gramEnd"/>
+      <w:r>
+        <w:rPr>
+          <w:rFonts w:ascii="Times New Roman" w:hAnsi="Times New Roman" w:cs="Times New Roman"/>
+          <w:sz w:val="24"/>
+          <w:szCs w:val="24"/>
+        </w:rPr>
+        <w:t xml:space="preserve"> }). Dessa forma o nosso código fica protegido.</w:t>
       </w:r>
     </w:p>
     <w:p>
@@ -2921,7 +3931,35 @@
           <w:sz w:val="24"/>
           <w:szCs w:val="24"/>
         </w:rPr>
-        <w:t>Porém, ao tentar executar o código dessa forma veremos que ele não irá funcionar. Para corrigir isso colocamos () no final de tudo, ficando assim: (() =&gt; { CódigoCompleto })().</w:t>
+        <w:t xml:space="preserve">Porém, ao tentar executar o código dessa forma veremos que ele não irá funcionar. Para corrigir isso colocamos () no final de tudo, ficando assim: (() =&gt; </w:t>
+      </w:r>
+      <w:proofErr w:type="gramStart"/>
+      <w:r>
+        <w:rPr>
+          <w:rFonts w:ascii="Times New Roman" w:hAnsi="Times New Roman" w:cs="Times New Roman"/>
+          <w:sz w:val="24"/>
+          <w:szCs w:val="24"/>
+        </w:rPr>
+        <w:t xml:space="preserve">{ </w:t>
+      </w:r>
+      <w:proofErr w:type="spellStart"/>
+      <w:r>
+        <w:rPr>
+          <w:rFonts w:ascii="Times New Roman" w:hAnsi="Times New Roman" w:cs="Times New Roman"/>
+          <w:sz w:val="24"/>
+          <w:szCs w:val="24"/>
+        </w:rPr>
+        <w:t>CódigoCompleto</w:t>
+      </w:r>
+      <w:proofErr w:type="spellEnd"/>
+      <w:proofErr w:type="gramEnd"/>
+      <w:r>
+        <w:rPr>
+          <w:rFonts w:ascii="Times New Roman" w:hAnsi="Times New Roman" w:cs="Times New Roman"/>
+          <w:sz w:val="24"/>
+          <w:szCs w:val="24"/>
+        </w:rPr>
+        <w:t xml:space="preserve"> })().</w:t>
       </w:r>
       <w:r>
         <w:rPr>
@@ -2956,15 +3994,49 @@
         </w:rPr>
         <w:t>Essa técnica se chama IIFE (</w:t>
       </w:r>
-      <w:r>
-        <w:rPr>
-          <w:rFonts w:ascii="Times New Roman" w:hAnsi="Times New Roman" w:cs="Times New Roman"/>
-          <w:i/>
-          <w:iCs/>
-          <w:sz w:val="24"/>
-          <w:szCs w:val="24"/>
-        </w:rPr>
-        <w:t>Immediately Invoked Function Expression ou Função de Invocação Imediata</w:t>
+      <w:proofErr w:type="spellStart"/>
+      <w:r>
+        <w:rPr>
+          <w:rFonts w:ascii="Times New Roman" w:hAnsi="Times New Roman" w:cs="Times New Roman"/>
+          <w:i/>
+          <w:iCs/>
+          <w:sz w:val="24"/>
+          <w:szCs w:val="24"/>
+        </w:rPr>
+        <w:t>Immediately</w:t>
+      </w:r>
+      <w:proofErr w:type="spellEnd"/>
+      <w:r>
+        <w:rPr>
+          <w:rFonts w:ascii="Times New Roman" w:hAnsi="Times New Roman" w:cs="Times New Roman"/>
+          <w:i/>
+          <w:iCs/>
+          <w:sz w:val="24"/>
+          <w:szCs w:val="24"/>
+        </w:rPr>
+        <w:t xml:space="preserve"> </w:t>
+      </w:r>
+      <w:proofErr w:type="spellStart"/>
+      <w:r>
+        <w:rPr>
+          <w:rFonts w:ascii="Times New Roman" w:hAnsi="Times New Roman" w:cs="Times New Roman"/>
+          <w:i/>
+          <w:iCs/>
+          <w:sz w:val="24"/>
+          <w:szCs w:val="24"/>
+        </w:rPr>
+        <w:t>Invoked</w:t>
+      </w:r>
+      <w:proofErr w:type="spellEnd"/>
+      <w:r>
+        <w:rPr>
+          <w:rFonts w:ascii="Times New Roman" w:hAnsi="Times New Roman" w:cs="Times New Roman"/>
+          <w:i/>
+          <w:iCs/>
+          <w:sz w:val="24"/>
+          <w:szCs w:val="24"/>
+        </w:rPr>
+        <w:t xml:space="preserve"> Function Expression ou Função de Invocação Imediata</w:t>
       </w:r>
       <w:r>
         <w:rPr>
@@ -3016,7 +4088,25 @@
           <w:sz w:val="24"/>
           <w:szCs w:val="24"/>
         </w:rPr>
-        <w:t>Adicionar classe CSS utilizando o método toggle;</w:t>
+        <w:t xml:space="preserve">Adicionar classe CSS utilizando o método </w:t>
+      </w:r>
+      <w:proofErr w:type="spellStart"/>
+      <w:r>
+        <w:rPr>
+          <w:rFonts w:ascii="Times New Roman" w:hAnsi="Times New Roman" w:cs="Times New Roman"/>
+          <w:sz w:val="24"/>
+          <w:szCs w:val="24"/>
+        </w:rPr>
+        <w:t>toggle</w:t>
+      </w:r>
+      <w:proofErr w:type="spellEnd"/>
+      <w:r>
+        <w:rPr>
+          <w:rFonts w:ascii="Times New Roman" w:hAnsi="Times New Roman" w:cs="Times New Roman"/>
+          <w:sz w:val="24"/>
+          <w:szCs w:val="24"/>
+        </w:rPr>
+        <w:t>;</w:t>
       </w:r>
     </w:p>
     <w:p>
@@ -3038,7 +4128,25 @@
           <w:sz w:val="24"/>
           <w:szCs w:val="24"/>
         </w:rPr>
-        <w:t>Utilizar o atributo parentElement para subir um elemento na árvore do DOM;</w:t>
+        <w:t xml:space="preserve">Utilizar o atributo </w:t>
+      </w:r>
+      <w:proofErr w:type="spellStart"/>
+      <w:r>
+        <w:rPr>
+          <w:rFonts w:ascii="Times New Roman" w:hAnsi="Times New Roman" w:cs="Times New Roman"/>
+          <w:sz w:val="24"/>
+          <w:szCs w:val="24"/>
+        </w:rPr>
+        <w:t>parentElement</w:t>
+      </w:r>
+      <w:proofErr w:type="spellEnd"/>
+      <w:r>
+        <w:rPr>
+          <w:rFonts w:ascii="Times New Roman" w:hAnsi="Times New Roman" w:cs="Times New Roman"/>
+          <w:sz w:val="24"/>
+          <w:szCs w:val="24"/>
+        </w:rPr>
+        <w:t xml:space="preserve"> para subir um elemento na árvore do DOM;</w:t>
       </w:r>
     </w:p>
     <w:p>
@@ -3187,7 +4295,16 @@
           <w:sz w:val="24"/>
           <w:szCs w:val="24"/>
         </w:rPr>
-        <w:t xml:space="preserve">Para remover um objeto/elemento utilizamos a propriedade </w:t>
+        <w:t xml:space="preserve">Para remover um objeto/elemento utilizamos a </w:t>
+      </w:r>
+      <w:proofErr w:type="gramStart"/>
+      <w:r>
+        <w:rPr>
+          <w:rFonts w:ascii="Times New Roman" w:hAnsi="Times New Roman" w:cs="Times New Roman"/>
+          <w:sz w:val="24"/>
+          <w:szCs w:val="24"/>
+        </w:rPr>
+        <w:t xml:space="preserve">propriedade </w:t>
       </w:r>
       <w:r>
         <w:rPr>
@@ -3199,6 +4316,7 @@
         </w:rPr>
         <w:t>.remove</w:t>
       </w:r>
+      <w:proofErr w:type="gramEnd"/>
       <w:r>
         <w:rPr>
           <w:rFonts w:ascii="Times New Roman" w:hAnsi="Times New Roman" w:cs="Times New Roman"/>
@@ -3316,16 +4434,40 @@
         </w:rPr>
         <w:t xml:space="preserve">Para exportar usamos: </w:t>
       </w:r>
-      <w:r>
-        <w:rPr>
-          <w:rFonts w:ascii="Times New Roman" w:hAnsi="Times New Roman" w:cs="Times New Roman"/>
-          <w:i/>
-          <w:iCs/>
-          <w:sz w:val="24"/>
-          <w:szCs w:val="24"/>
-        </w:rPr>
-        <w:t>export default nomeDaFunção</w:t>
-      </w:r>
+      <w:proofErr w:type="spellStart"/>
+      <w:r>
+        <w:rPr>
+          <w:rFonts w:ascii="Times New Roman" w:hAnsi="Times New Roman" w:cs="Times New Roman"/>
+          <w:i/>
+          <w:iCs/>
+          <w:sz w:val="24"/>
+          <w:szCs w:val="24"/>
+        </w:rPr>
+        <w:t>export</w:t>
+      </w:r>
+      <w:proofErr w:type="spellEnd"/>
+      <w:r>
+        <w:rPr>
+          <w:rFonts w:ascii="Times New Roman" w:hAnsi="Times New Roman" w:cs="Times New Roman"/>
+          <w:i/>
+          <w:iCs/>
+          <w:sz w:val="24"/>
+          <w:szCs w:val="24"/>
+        </w:rPr>
+        <w:t xml:space="preserve"> default </w:t>
+      </w:r>
+      <w:proofErr w:type="spellStart"/>
+      <w:r>
+        <w:rPr>
+          <w:rFonts w:ascii="Times New Roman" w:hAnsi="Times New Roman" w:cs="Times New Roman"/>
+          <w:i/>
+          <w:iCs/>
+          <w:sz w:val="24"/>
+          <w:szCs w:val="24"/>
+        </w:rPr>
+        <w:t>nomeDaFunção</w:t>
+      </w:r>
+      <w:proofErr w:type="spellEnd"/>
       <w:r>
         <w:rPr>
           <w:rFonts w:ascii="Times New Roman" w:hAnsi="Times New Roman" w:cs="Times New Roman"/>
@@ -3377,7 +4519,51 @@
           <w:sz w:val="24"/>
           <w:szCs w:val="24"/>
         </w:rPr>
-        <w:t>import nomeDaFunção/Elemento from “./localização”</w:t>
+        <w:t xml:space="preserve">import </w:t>
+      </w:r>
+      <w:proofErr w:type="spellStart"/>
+      <w:r>
+        <w:rPr>
+          <w:rFonts w:ascii="Times New Roman" w:hAnsi="Times New Roman" w:cs="Times New Roman"/>
+          <w:i/>
+          <w:iCs/>
+          <w:sz w:val="24"/>
+          <w:szCs w:val="24"/>
+        </w:rPr>
+        <w:t>nomeDaFunção</w:t>
+      </w:r>
+      <w:proofErr w:type="spellEnd"/>
+      <w:r>
+        <w:rPr>
+          <w:rFonts w:ascii="Times New Roman" w:hAnsi="Times New Roman" w:cs="Times New Roman"/>
+          <w:i/>
+          <w:iCs/>
+          <w:sz w:val="24"/>
+          <w:szCs w:val="24"/>
+        </w:rPr>
+        <w:t xml:space="preserve">/Elemento from </w:t>
+      </w:r>
+      <w:proofErr w:type="gramStart"/>
+      <w:r>
+        <w:rPr>
+          <w:rFonts w:ascii="Times New Roman" w:hAnsi="Times New Roman" w:cs="Times New Roman"/>
+          <w:i/>
+          <w:iCs/>
+          <w:sz w:val="24"/>
+          <w:szCs w:val="24"/>
+        </w:rPr>
+        <w:t>“./</w:t>
+      </w:r>
+      <w:proofErr w:type="gramEnd"/>
+      <w:r>
+        <w:rPr>
+          <w:rFonts w:ascii="Times New Roman" w:hAnsi="Times New Roman" w:cs="Times New Roman"/>
+          <w:i/>
+          <w:iCs/>
+          <w:sz w:val="24"/>
+          <w:szCs w:val="24"/>
+        </w:rPr>
+        <w:t>localização”</w:t>
       </w:r>
     </w:p>
     <w:p>
@@ -3401,15 +4587,39 @@
         </w:rPr>
         <w:t xml:space="preserve">Para exportar mais de um objeto do módulo colocamos: </w:t>
       </w:r>
-      <w:r>
-        <w:rPr>
-          <w:rFonts w:ascii="Times New Roman" w:hAnsi="Times New Roman" w:cs="Times New Roman"/>
-          <w:i/>
-          <w:iCs/>
-          <w:sz w:val="24"/>
-          <w:szCs w:val="24"/>
-        </w:rPr>
-        <w:t>export{ objeto1, objeto2 }</w:t>
+      <w:proofErr w:type="spellStart"/>
+      <w:proofErr w:type="gramStart"/>
+      <w:r>
+        <w:rPr>
+          <w:rFonts w:ascii="Times New Roman" w:hAnsi="Times New Roman" w:cs="Times New Roman"/>
+          <w:i/>
+          <w:iCs/>
+          <w:sz w:val="24"/>
+          <w:szCs w:val="24"/>
+        </w:rPr>
+        <w:t>export</w:t>
+      </w:r>
+      <w:proofErr w:type="spellEnd"/>
+      <w:r>
+        <w:rPr>
+          <w:rFonts w:ascii="Times New Roman" w:hAnsi="Times New Roman" w:cs="Times New Roman"/>
+          <w:i/>
+          <w:iCs/>
+          <w:sz w:val="24"/>
+          <w:szCs w:val="24"/>
+        </w:rPr>
+        <w:t>{ objeto</w:t>
+      </w:r>
+      <w:proofErr w:type="gramEnd"/>
+      <w:r>
+        <w:rPr>
+          <w:rFonts w:ascii="Times New Roman" w:hAnsi="Times New Roman" w:cs="Times New Roman"/>
+          <w:i/>
+          <w:iCs/>
+          <w:sz w:val="24"/>
+          <w:szCs w:val="24"/>
+        </w:rPr>
+        <w:t>1, objeto2 }</w:t>
       </w:r>
     </w:p>
     <w:p>
@@ -3452,7 +4662,29 @@
           <w:sz w:val="24"/>
           <w:szCs w:val="24"/>
         </w:rPr>
-        <w:t>type=”module”</w:t>
+        <w:t>type</w:t>
+      </w:r>
+      <w:proofErr w:type="gramStart"/>
+      <w:r>
+        <w:rPr>
+          <w:rFonts w:ascii="Times New Roman" w:hAnsi="Times New Roman" w:cs="Times New Roman"/>
+          <w:i/>
+          <w:iCs/>
+          <w:sz w:val="24"/>
+          <w:szCs w:val="24"/>
+        </w:rPr>
+        <w:t>=”module</w:t>
+      </w:r>
+      <w:proofErr w:type="gramEnd"/>
+      <w:r>
+        <w:rPr>
+          <w:rFonts w:ascii="Times New Roman" w:hAnsi="Times New Roman" w:cs="Times New Roman"/>
+          <w:i/>
+          <w:iCs/>
+          <w:sz w:val="24"/>
+          <w:szCs w:val="24"/>
+        </w:rPr>
+        <w:t>”</w:t>
       </w:r>
       <w:r>
         <w:rPr>
@@ -3507,8 +4739,18 @@
           <w:sz w:val="24"/>
           <w:szCs w:val="24"/>
         </w:rPr>
-        <w:t>Utilizar import/export</w:t>
-      </w:r>
+        <w:t>Utilizar import/</w:t>
+      </w:r>
+      <w:proofErr w:type="spellStart"/>
+      <w:r>
+        <w:rPr>
+          <w:rFonts w:ascii="Times New Roman" w:hAnsi="Times New Roman" w:cs="Times New Roman"/>
+          <w:sz w:val="24"/>
+          <w:szCs w:val="24"/>
+        </w:rPr>
+        <w:t>export</w:t>
+      </w:r>
+      <w:proofErr w:type="spellEnd"/>
       <w:r>
         <w:rPr>
           <w:rFonts w:ascii="Times New Roman" w:hAnsi="Times New Roman" w:cs="Times New Roman"/>
@@ -3567,7 +4809,43 @@
           <w:sz w:val="24"/>
           <w:szCs w:val="24"/>
         </w:rPr>
-        <w:t>Entender Same Origin Police e CORS</w:t>
+        <w:t xml:space="preserve">Entender </w:t>
+      </w:r>
+      <w:proofErr w:type="spellStart"/>
+      <w:r>
+        <w:rPr>
+          <w:rFonts w:ascii="Times New Roman" w:hAnsi="Times New Roman" w:cs="Times New Roman"/>
+          <w:sz w:val="24"/>
+          <w:szCs w:val="24"/>
+        </w:rPr>
+        <w:t>Same</w:t>
+      </w:r>
+      <w:proofErr w:type="spellEnd"/>
+      <w:r>
+        <w:rPr>
+          <w:rFonts w:ascii="Times New Roman" w:hAnsi="Times New Roman" w:cs="Times New Roman"/>
+          <w:sz w:val="24"/>
+          <w:szCs w:val="24"/>
+        </w:rPr>
+        <w:t xml:space="preserve"> </w:t>
+      </w:r>
+      <w:proofErr w:type="spellStart"/>
+      <w:r>
+        <w:rPr>
+          <w:rFonts w:ascii="Times New Roman" w:hAnsi="Times New Roman" w:cs="Times New Roman"/>
+          <w:sz w:val="24"/>
+          <w:szCs w:val="24"/>
+        </w:rPr>
+        <w:t>Origin</w:t>
+      </w:r>
+      <w:proofErr w:type="spellEnd"/>
+      <w:r>
+        <w:rPr>
+          <w:rFonts w:ascii="Times New Roman" w:hAnsi="Times New Roman" w:cs="Times New Roman"/>
+          <w:sz w:val="24"/>
+          <w:szCs w:val="24"/>
+        </w:rPr>
+        <w:t xml:space="preserve"> Police e CORS</w:t>
       </w:r>
       <w:r>
         <w:rPr>
@@ -3725,7 +5003,41 @@
           <w:sz w:val="24"/>
           <w:szCs w:val="24"/>
         </w:rPr>
-        <w:t>type=”datetime-local”</w:t>
+        <w:t>type</w:t>
+      </w:r>
+      <w:proofErr w:type="gramStart"/>
+      <w:r>
+        <w:rPr>
+          <w:rFonts w:ascii="Times New Roman" w:hAnsi="Times New Roman" w:cs="Times New Roman"/>
+          <w:i/>
+          <w:iCs/>
+          <w:sz w:val="24"/>
+          <w:szCs w:val="24"/>
+        </w:rPr>
+        <w:t>=”</w:t>
+      </w:r>
+      <w:proofErr w:type="spellStart"/>
+      <w:r>
+        <w:rPr>
+          <w:rFonts w:ascii="Times New Roman" w:hAnsi="Times New Roman" w:cs="Times New Roman"/>
+          <w:i/>
+          <w:iCs/>
+          <w:sz w:val="24"/>
+          <w:szCs w:val="24"/>
+        </w:rPr>
+        <w:t>datetime</w:t>
+      </w:r>
+      <w:proofErr w:type="spellEnd"/>
+      <w:proofErr w:type="gramEnd"/>
+      <w:r>
+        <w:rPr>
+          <w:rFonts w:ascii="Times New Roman" w:hAnsi="Times New Roman" w:cs="Times New Roman"/>
+          <w:i/>
+          <w:iCs/>
+          <w:sz w:val="24"/>
+          <w:szCs w:val="24"/>
+        </w:rPr>
+        <w:t>-local”</w:t>
       </w:r>
       <w:r>
         <w:rPr>
@@ -3929,15 +5241,27 @@
         </w:rPr>
         <w:t xml:space="preserve"> e colar a URL no </w:t>
       </w:r>
-      <w:r>
-        <w:rPr>
-          <w:rFonts w:ascii="Times New Roman" w:hAnsi="Times New Roman" w:cs="Times New Roman"/>
-          <w:i/>
-          <w:iCs/>
-          <w:sz w:val="24"/>
-          <w:szCs w:val="24"/>
-        </w:rPr>
-        <w:t>src=””</w:t>
+      <w:proofErr w:type="spellStart"/>
+      <w:r>
+        <w:rPr>
+          <w:rFonts w:ascii="Times New Roman" w:hAnsi="Times New Roman" w:cs="Times New Roman"/>
+          <w:i/>
+          <w:iCs/>
+          <w:sz w:val="24"/>
+          <w:szCs w:val="24"/>
+        </w:rPr>
+        <w:t>src</w:t>
+      </w:r>
+      <w:proofErr w:type="spellEnd"/>
+      <w:r>
+        <w:rPr>
+          <w:rFonts w:ascii="Times New Roman" w:hAnsi="Times New Roman" w:cs="Times New Roman"/>
+          <w:i/>
+          <w:iCs/>
+          <w:sz w:val="24"/>
+          <w:szCs w:val="24"/>
+        </w:rPr>
+        <w:t>=””</w:t>
       </w:r>
       <w:r>
         <w:rPr>
@@ -3979,7 +5303,25 @@
           <w:sz w:val="24"/>
           <w:szCs w:val="24"/>
         </w:rPr>
-        <w:t>Depois de adicionar a biblioteca, no nosso código podemos passar o formato que desejamos que a data seja exibida como exemplificado no site do momentjs.</w:t>
+        <w:t xml:space="preserve">Depois de adicionar a biblioteca, no nosso código podemos passar o formato que desejamos que a data seja exibida como exemplificado no site do </w:t>
+      </w:r>
+      <w:proofErr w:type="spellStart"/>
+      <w:r>
+        <w:rPr>
+          <w:rFonts w:ascii="Times New Roman" w:hAnsi="Times New Roman" w:cs="Times New Roman"/>
+          <w:sz w:val="24"/>
+          <w:szCs w:val="24"/>
+        </w:rPr>
+        <w:t>momentjs</w:t>
+      </w:r>
+      <w:proofErr w:type="spellEnd"/>
+      <w:r>
+        <w:rPr>
+          <w:rFonts w:ascii="Times New Roman" w:hAnsi="Times New Roman" w:cs="Times New Roman"/>
+          <w:sz w:val="24"/>
+          <w:szCs w:val="24"/>
+        </w:rPr>
+        <w:t>.</w:t>
       </w:r>
     </w:p>
     <w:p>
@@ -4015,7 +5357,31 @@
           <w:sz w:val="24"/>
           <w:szCs w:val="24"/>
         </w:rPr>
-        <w:t>console.log(data.format(‘DD/MM/YYYY’)</w:t>
+        <w:t>console.log(</w:t>
+      </w:r>
+      <w:proofErr w:type="spellStart"/>
+      <w:proofErr w:type="gramStart"/>
+      <w:r>
+        <w:rPr>
+          <w:rFonts w:ascii="Times New Roman" w:hAnsi="Times New Roman" w:cs="Times New Roman"/>
+          <w:i/>
+          <w:iCs/>
+          <w:sz w:val="24"/>
+          <w:szCs w:val="24"/>
+        </w:rPr>
+        <w:t>data.format</w:t>
+      </w:r>
+      <w:proofErr w:type="spellEnd"/>
+      <w:proofErr w:type="gramEnd"/>
+      <w:r>
+        <w:rPr>
+          <w:rFonts w:ascii="Times New Roman" w:hAnsi="Times New Roman" w:cs="Times New Roman"/>
+          <w:i/>
+          <w:iCs/>
+          <w:sz w:val="24"/>
+          <w:szCs w:val="24"/>
+        </w:rPr>
+        <w:t>(‘DD/MM/YYYY’)</w:t>
       </w:r>
       <w:r>
         <w:rPr>
@@ -4038,6 +5404,981 @@
     </w:p>
     <w:p>
       <w:pPr>
+        <w:pStyle w:val="PargrafodaLista"/>
+        <w:numPr>
+          <w:ilvl w:val="1"/>
+          <w:numId w:val="3"/>
+        </w:numPr>
+        <w:jc w:val="both"/>
+        <w:rPr>
+          <w:rFonts w:ascii="Times New Roman" w:hAnsi="Times New Roman" w:cs="Times New Roman"/>
+          <w:b/>
+          <w:bCs/>
+          <w:sz w:val="24"/>
+          <w:szCs w:val="24"/>
+          <w:u w:val="single"/>
+        </w:rPr>
+      </w:pPr>
+      <w:r>
+        <w:rPr>
+          <w:rFonts w:ascii="Times New Roman" w:hAnsi="Times New Roman" w:cs="Times New Roman"/>
+          <w:sz w:val="24"/>
+          <w:szCs w:val="24"/>
+        </w:rPr>
+        <w:t xml:space="preserve"> Podemos utilizar parâmetros </w:t>
+      </w:r>
+      <w:proofErr w:type="gramStart"/>
+      <w:r>
+        <w:rPr>
+          <w:rFonts w:ascii="Times New Roman" w:hAnsi="Times New Roman" w:cs="Times New Roman"/>
+          <w:sz w:val="24"/>
+          <w:szCs w:val="24"/>
+        </w:rPr>
+        <w:t xml:space="preserve">como </w:t>
+      </w:r>
+      <w:r>
+        <w:rPr>
+          <w:rFonts w:ascii="Times New Roman" w:hAnsi="Times New Roman" w:cs="Times New Roman"/>
+          <w:i/>
+          <w:iCs/>
+          <w:sz w:val="24"/>
+          <w:szCs w:val="24"/>
+        </w:rPr>
+        <w:t>.</w:t>
+      </w:r>
+      <w:proofErr w:type="spellStart"/>
+      <w:r>
+        <w:rPr>
+          <w:rFonts w:ascii="Times New Roman" w:hAnsi="Times New Roman" w:cs="Times New Roman"/>
+          <w:i/>
+          <w:iCs/>
+          <w:sz w:val="24"/>
+          <w:szCs w:val="24"/>
+        </w:rPr>
+        <w:t>toLocaleDateString</w:t>
+      </w:r>
+      <w:proofErr w:type="spellEnd"/>
+      <w:proofErr w:type="gramEnd"/>
+      <w:r>
+        <w:rPr>
+          <w:rFonts w:ascii="Times New Roman" w:hAnsi="Times New Roman" w:cs="Times New Roman"/>
+          <w:i/>
+          <w:iCs/>
+          <w:sz w:val="24"/>
+          <w:szCs w:val="24"/>
+        </w:rPr>
+        <w:t xml:space="preserve">(‘pt-br’, </w:t>
+      </w:r>
+      <w:proofErr w:type="spellStart"/>
+      <w:r>
+        <w:rPr>
+          <w:rFonts w:ascii="Times New Roman" w:hAnsi="Times New Roman" w:cs="Times New Roman"/>
+          <w:i/>
+          <w:iCs/>
+          <w:sz w:val="24"/>
+          <w:szCs w:val="24"/>
+        </w:rPr>
+        <w:t>dataOptions</w:t>
+      </w:r>
+      <w:proofErr w:type="spellEnd"/>
+      <w:r>
+        <w:rPr>
+          <w:rFonts w:ascii="Times New Roman" w:hAnsi="Times New Roman" w:cs="Times New Roman"/>
+          <w:i/>
+          <w:iCs/>
+          <w:sz w:val="24"/>
+          <w:szCs w:val="24"/>
+        </w:rPr>
+        <w:t>)</w:t>
+      </w:r>
+      <w:r>
+        <w:rPr>
+          <w:rFonts w:ascii="Times New Roman" w:hAnsi="Times New Roman" w:cs="Times New Roman"/>
+          <w:sz w:val="24"/>
+          <w:szCs w:val="24"/>
+        </w:rPr>
+        <w:t xml:space="preserve"> para datas e </w:t>
+      </w:r>
+      <w:proofErr w:type="spellStart"/>
+      <w:r>
+        <w:rPr>
+          <w:rFonts w:ascii="Times New Roman" w:hAnsi="Times New Roman" w:cs="Times New Roman"/>
+          <w:i/>
+          <w:iCs/>
+          <w:sz w:val="24"/>
+          <w:szCs w:val="24"/>
+        </w:rPr>
+        <w:t>toLocaleTimeString</w:t>
+      </w:r>
+      <w:proofErr w:type="spellEnd"/>
+      <w:r>
+        <w:rPr>
+          <w:rFonts w:ascii="Times New Roman" w:hAnsi="Times New Roman" w:cs="Times New Roman"/>
+          <w:i/>
+          <w:iCs/>
+          <w:sz w:val="24"/>
+          <w:szCs w:val="24"/>
+        </w:rPr>
+        <w:t>()</w:t>
+      </w:r>
+      <w:r>
+        <w:rPr>
+          <w:rFonts w:ascii="Times New Roman" w:hAnsi="Times New Roman" w:cs="Times New Roman"/>
+          <w:sz w:val="24"/>
+          <w:szCs w:val="24"/>
+        </w:rPr>
+        <w:t xml:space="preserve"> para horas, desta forma, fazendo com que a configuração/formato da data e hora seja exibida de acordo com os parâmetro utilizados na localização do acesso da aplicação.</w:t>
+      </w:r>
+    </w:p>
+    <w:p>
+      <w:pPr>
+        <w:pStyle w:val="PargrafodaLista"/>
+        <w:numPr>
+          <w:ilvl w:val="1"/>
+          <w:numId w:val="3"/>
+        </w:numPr>
+        <w:jc w:val="both"/>
+        <w:rPr>
+          <w:rFonts w:ascii="Times New Roman" w:hAnsi="Times New Roman" w:cs="Times New Roman"/>
+          <w:b/>
+          <w:bCs/>
+          <w:sz w:val="24"/>
+          <w:szCs w:val="24"/>
+          <w:u w:val="single"/>
+        </w:rPr>
+      </w:pPr>
+      <w:r>
+        <w:rPr>
+          <w:rFonts w:ascii="Times New Roman" w:hAnsi="Times New Roman" w:cs="Times New Roman"/>
+          <w:sz w:val="24"/>
+          <w:szCs w:val="24"/>
+        </w:rPr>
+        <w:t xml:space="preserve"> Podemos configurar a data e a hora de acordo com o que queremos criando uma constante da seguinte forma: </w:t>
+      </w:r>
+    </w:p>
+    <w:p>
+      <w:pPr>
+        <w:pStyle w:val="PargrafodaLista"/>
+        <w:numPr>
+          <w:ilvl w:val="2"/>
+          <w:numId w:val="3"/>
+        </w:numPr>
+        <w:jc w:val="both"/>
+        <w:rPr>
+          <w:rFonts w:cstheme="minorHAnsi"/>
+          <w:sz w:val="24"/>
+          <w:szCs w:val="24"/>
+          <w:highlight w:val="lightGray"/>
+        </w:rPr>
+      </w:pPr>
+      <w:proofErr w:type="spellStart"/>
+      <w:r>
+        <w:rPr>
+          <w:rFonts w:cstheme="minorHAnsi"/>
+          <w:color w:val="00B0F0"/>
+          <w:sz w:val="24"/>
+          <w:szCs w:val="24"/>
+          <w:highlight w:val="lightGray"/>
+        </w:rPr>
+        <w:t>const</w:t>
+      </w:r>
+      <w:proofErr w:type="spellEnd"/>
+      <w:r>
+        <w:rPr>
+          <w:rFonts w:cstheme="minorHAnsi"/>
+          <w:color w:val="00B0F0"/>
+          <w:sz w:val="24"/>
+          <w:szCs w:val="24"/>
+          <w:highlight w:val="lightGray"/>
+        </w:rPr>
+        <w:t xml:space="preserve"> </w:t>
+      </w:r>
+      <w:proofErr w:type="spellStart"/>
+      <w:r>
+        <w:rPr>
+          <w:rFonts w:cstheme="minorHAnsi"/>
+          <w:sz w:val="24"/>
+          <w:szCs w:val="24"/>
+          <w:highlight w:val="lightGray"/>
+        </w:rPr>
+        <w:t>dataOptions</w:t>
+      </w:r>
+      <w:proofErr w:type="spellEnd"/>
+      <w:r>
+        <w:rPr>
+          <w:rFonts w:cstheme="minorHAnsi"/>
+          <w:sz w:val="24"/>
+          <w:szCs w:val="24"/>
+          <w:highlight w:val="lightGray"/>
+        </w:rPr>
+        <w:t xml:space="preserve"> = {</w:t>
+      </w:r>
+    </w:p>
+    <w:p>
+      <w:pPr>
+        <w:pStyle w:val="PargrafodaLista"/>
+        <w:numPr>
+          <w:ilvl w:val="2"/>
+          <w:numId w:val="3"/>
+        </w:numPr>
+        <w:jc w:val="both"/>
+        <w:rPr>
+          <w:rFonts w:cstheme="minorHAnsi"/>
+          <w:sz w:val="24"/>
+          <w:szCs w:val="24"/>
+          <w:highlight w:val="lightGray"/>
+        </w:rPr>
+      </w:pPr>
+      <w:r>
+        <w:rPr>
+          <w:rFonts w:cstheme="minorHAnsi"/>
+          <w:sz w:val="24"/>
+          <w:szCs w:val="24"/>
+          <w:highlight w:val="lightGray"/>
+        </w:rPr>
+        <w:t xml:space="preserve">   weekend: </w:t>
+      </w:r>
+      <w:r>
+        <w:rPr>
+          <w:rFonts w:cstheme="minorHAnsi"/>
+          <w:color w:val="70AD47" w:themeColor="accent6"/>
+          <w:sz w:val="24"/>
+          <w:szCs w:val="24"/>
+          <w:highlight w:val="lightGray"/>
+        </w:rPr>
+        <w:t>'</w:t>
+      </w:r>
+      <w:proofErr w:type="spellStart"/>
+      <w:r>
+        <w:rPr>
+          <w:rFonts w:cstheme="minorHAnsi"/>
+          <w:color w:val="70AD47" w:themeColor="accent6"/>
+          <w:sz w:val="24"/>
+          <w:szCs w:val="24"/>
+          <w:highlight w:val="lightGray"/>
+        </w:rPr>
+        <w:t>long</w:t>
+      </w:r>
+      <w:proofErr w:type="spellEnd"/>
+      <w:r>
+        <w:rPr>
+          <w:rFonts w:cstheme="minorHAnsi"/>
+          <w:color w:val="70AD47" w:themeColor="accent6"/>
+          <w:sz w:val="24"/>
+          <w:szCs w:val="24"/>
+          <w:highlight w:val="lightGray"/>
+        </w:rPr>
+        <w:t>'</w:t>
+      </w:r>
+      <w:r>
+        <w:rPr>
+          <w:rFonts w:cstheme="minorHAnsi"/>
+          <w:sz w:val="24"/>
+          <w:szCs w:val="24"/>
+          <w:highlight w:val="lightGray"/>
+        </w:rPr>
+        <w:t>,</w:t>
+      </w:r>
+    </w:p>
+    <w:p>
+      <w:pPr>
+        <w:pStyle w:val="PargrafodaLista"/>
+        <w:numPr>
+          <w:ilvl w:val="2"/>
+          <w:numId w:val="3"/>
+        </w:numPr>
+        <w:jc w:val="both"/>
+        <w:rPr>
+          <w:rFonts w:cstheme="minorHAnsi"/>
+          <w:sz w:val="24"/>
+          <w:szCs w:val="24"/>
+          <w:highlight w:val="lightGray"/>
+        </w:rPr>
+      </w:pPr>
+      <w:r>
+        <w:rPr>
+          <w:rFonts w:cstheme="minorHAnsi"/>
+          <w:sz w:val="24"/>
+          <w:szCs w:val="24"/>
+          <w:highlight w:val="lightGray"/>
+        </w:rPr>
+        <w:t xml:space="preserve">   </w:t>
+      </w:r>
+      <w:proofErr w:type="spellStart"/>
+      <w:r>
+        <w:rPr>
+          <w:rFonts w:cstheme="minorHAnsi"/>
+          <w:sz w:val="24"/>
+          <w:szCs w:val="24"/>
+          <w:highlight w:val="lightGray"/>
+        </w:rPr>
+        <w:t>year</w:t>
+      </w:r>
+      <w:proofErr w:type="spellEnd"/>
+      <w:r>
+        <w:rPr>
+          <w:rFonts w:cstheme="minorHAnsi"/>
+          <w:sz w:val="24"/>
+          <w:szCs w:val="24"/>
+          <w:highlight w:val="lightGray"/>
+        </w:rPr>
+        <w:t xml:space="preserve">: </w:t>
+      </w:r>
+      <w:r>
+        <w:rPr>
+          <w:rFonts w:cstheme="minorHAnsi"/>
+          <w:color w:val="70AD47" w:themeColor="accent6"/>
+          <w:sz w:val="24"/>
+          <w:szCs w:val="24"/>
+          <w:highlight w:val="lightGray"/>
+        </w:rPr>
+        <w:t>'</w:t>
+      </w:r>
+      <w:proofErr w:type="spellStart"/>
+      <w:r>
+        <w:rPr>
+          <w:rFonts w:cstheme="minorHAnsi"/>
+          <w:color w:val="70AD47" w:themeColor="accent6"/>
+          <w:sz w:val="24"/>
+          <w:szCs w:val="24"/>
+          <w:highlight w:val="lightGray"/>
+        </w:rPr>
+        <w:t>numeric</w:t>
+      </w:r>
+      <w:proofErr w:type="spellEnd"/>
+      <w:r>
+        <w:rPr>
+          <w:rFonts w:cstheme="minorHAnsi"/>
+          <w:color w:val="70AD47" w:themeColor="accent6"/>
+          <w:sz w:val="24"/>
+          <w:szCs w:val="24"/>
+          <w:highlight w:val="lightGray"/>
+        </w:rPr>
+        <w:t>'</w:t>
+      </w:r>
+      <w:r>
+        <w:rPr>
+          <w:rFonts w:cstheme="minorHAnsi"/>
+          <w:sz w:val="24"/>
+          <w:szCs w:val="24"/>
+          <w:highlight w:val="lightGray"/>
+        </w:rPr>
+        <w:t>,</w:t>
+      </w:r>
+    </w:p>
+    <w:p>
+      <w:pPr>
+        <w:pStyle w:val="PargrafodaLista"/>
+        <w:numPr>
+          <w:ilvl w:val="2"/>
+          <w:numId w:val="3"/>
+        </w:numPr>
+        <w:jc w:val="both"/>
+        <w:rPr>
+          <w:rFonts w:cstheme="minorHAnsi"/>
+          <w:sz w:val="24"/>
+          <w:szCs w:val="24"/>
+          <w:highlight w:val="lightGray"/>
+        </w:rPr>
+      </w:pPr>
+      <w:r>
+        <w:rPr>
+          <w:rFonts w:cstheme="minorHAnsi"/>
+          <w:sz w:val="24"/>
+          <w:szCs w:val="24"/>
+          <w:highlight w:val="lightGray"/>
+        </w:rPr>
+        <w:t xml:space="preserve">   </w:t>
+      </w:r>
+      <w:proofErr w:type="spellStart"/>
+      <w:r>
+        <w:rPr>
+          <w:rFonts w:cstheme="minorHAnsi"/>
+          <w:sz w:val="24"/>
+          <w:szCs w:val="24"/>
+          <w:highlight w:val="lightGray"/>
+        </w:rPr>
+        <w:t>month</w:t>
+      </w:r>
+      <w:proofErr w:type="spellEnd"/>
+      <w:r>
+        <w:rPr>
+          <w:rFonts w:cstheme="minorHAnsi"/>
+          <w:sz w:val="24"/>
+          <w:szCs w:val="24"/>
+          <w:highlight w:val="lightGray"/>
+        </w:rPr>
+        <w:t>:</w:t>
+      </w:r>
+      <w:r>
+        <w:rPr>
+          <w:rFonts w:cstheme="minorHAnsi"/>
+          <w:sz w:val="24"/>
+          <w:szCs w:val="24"/>
+          <w:highlight w:val="lightGray"/>
+        </w:rPr>
+        <w:t xml:space="preserve"> </w:t>
+      </w:r>
+      <w:r>
+        <w:rPr>
+          <w:rFonts w:cstheme="minorHAnsi"/>
+          <w:color w:val="70AD47" w:themeColor="accent6"/>
+          <w:sz w:val="24"/>
+          <w:szCs w:val="24"/>
+          <w:highlight w:val="lightGray"/>
+        </w:rPr>
+        <w:t>'</w:t>
+      </w:r>
+      <w:proofErr w:type="spellStart"/>
+      <w:r>
+        <w:rPr>
+          <w:rFonts w:cstheme="minorHAnsi"/>
+          <w:color w:val="70AD47" w:themeColor="accent6"/>
+          <w:sz w:val="24"/>
+          <w:szCs w:val="24"/>
+          <w:highlight w:val="lightGray"/>
+        </w:rPr>
+        <w:t>long</w:t>
+      </w:r>
+      <w:proofErr w:type="spellEnd"/>
+      <w:r>
+        <w:rPr>
+          <w:rFonts w:cstheme="minorHAnsi"/>
+          <w:color w:val="70AD47" w:themeColor="accent6"/>
+          <w:sz w:val="24"/>
+          <w:szCs w:val="24"/>
+          <w:highlight w:val="lightGray"/>
+        </w:rPr>
+        <w:t>'</w:t>
+      </w:r>
+      <w:r>
+        <w:rPr>
+          <w:rFonts w:cstheme="minorHAnsi"/>
+          <w:sz w:val="24"/>
+          <w:szCs w:val="24"/>
+          <w:highlight w:val="lightGray"/>
+        </w:rPr>
+        <w:t>,</w:t>
+      </w:r>
+    </w:p>
+    <w:p>
+      <w:pPr>
+        <w:pStyle w:val="PargrafodaLista"/>
+        <w:numPr>
+          <w:ilvl w:val="2"/>
+          <w:numId w:val="3"/>
+        </w:numPr>
+        <w:jc w:val="both"/>
+        <w:rPr>
+          <w:rFonts w:cstheme="minorHAnsi"/>
+          <w:sz w:val="24"/>
+          <w:szCs w:val="24"/>
+          <w:highlight w:val="lightGray"/>
+        </w:rPr>
+      </w:pPr>
+      <w:r>
+        <w:rPr>
+          <w:rFonts w:cstheme="minorHAnsi"/>
+          <w:sz w:val="24"/>
+          <w:szCs w:val="24"/>
+          <w:highlight w:val="lightGray"/>
+        </w:rPr>
+        <w:t xml:space="preserve">   </w:t>
+      </w:r>
+      <w:proofErr w:type="spellStart"/>
+      <w:r>
+        <w:rPr>
+          <w:rFonts w:cstheme="minorHAnsi"/>
+          <w:sz w:val="24"/>
+          <w:szCs w:val="24"/>
+          <w:highlight w:val="lightGray"/>
+        </w:rPr>
+        <w:t>day</w:t>
+      </w:r>
+      <w:proofErr w:type="spellEnd"/>
+      <w:r>
+        <w:rPr>
+          <w:rFonts w:cstheme="minorHAnsi"/>
+          <w:sz w:val="24"/>
+          <w:szCs w:val="24"/>
+          <w:highlight w:val="lightGray"/>
+        </w:rPr>
+        <w:t xml:space="preserve">: </w:t>
+      </w:r>
+      <w:r>
+        <w:rPr>
+          <w:rFonts w:cstheme="minorHAnsi"/>
+          <w:color w:val="70AD47" w:themeColor="accent6"/>
+          <w:sz w:val="24"/>
+          <w:szCs w:val="24"/>
+          <w:highlight w:val="lightGray"/>
+        </w:rPr>
+        <w:t>'</w:t>
+      </w:r>
+      <w:proofErr w:type="spellStart"/>
+      <w:r>
+        <w:rPr>
+          <w:rFonts w:cstheme="minorHAnsi"/>
+          <w:color w:val="70AD47" w:themeColor="accent6"/>
+          <w:sz w:val="24"/>
+          <w:szCs w:val="24"/>
+          <w:highlight w:val="lightGray"/>
+        </w:rPr>
+        <w:t>numeric</w:t>
+      </w:r>
+      <w:proofErr w:type="spellEnd"/>
+      <w:r>
+        <w:rPr>
+          <w:rFonts w:cstheme="minorHAnsi"/>
+          <w:color w:val="70AD47" w:themeColor="accent6"/>
+          <w:sz w:val="24"/>
+          <w:szCs w:val="24"/>
+          <w:highlight w:val="lightGray"/>
+        </w:rPr>
+        <w:t>'</w:t>
+      </w:r>
+    </w:p>
+    <w:p>
+      <w:pPr>
+        <w:pStyle w:val="PargrafodaLista"/>
+        <w:numPr>
+          <w:ilvl w:val="2"/>
+          <w:numId w:val="3"/>
+        </w:numPr>
+        <w:jc w:val="both"/>
+        <w:rPr>
+          <w:rFonts w:cstheme="minorHAnsi"/>
+          <w:sz w:val="24"/>
+          <w:szCs w:val="24"/>
+        </w:rPr>
+      </w:pPr>
+      <w:r>
+        <w:rPr>
+          <w:rFonts w:cstheme="minorHAnsi"/>
+          <w:sz w:val="24"/>
+          <w:szCs w:val="24"/>
+          <w:highlight w:val="lightGray"/>
+        </w:rPr>
+        <w:t>}</w:t>
+      </w:r>
+    </w:p>
+    <w:p>
+      <w:pPr>
+        <w:pStyle w:val="PargrafodaLista"/>
+        <w:numPr>
+          <w:ilvl w:val="2"/>
+          <w:numId w:val="3"/>
+        </w:numPr>
+        <w:jc w:val="both"/>
+        <w:rPr>
+          <w:rFonts w:cstheme="minorHAnsi"/>
+          <w:sz w:val="24"/>
+          <w:szCs w:val="24"/>
+          <w:highlight w:val="lightGray"/>
+        </w:rPr>
+      </w:pPr>
+      <w:proofErr w:type="spellStart"/>
+      <w:r>
+        <w:rPr>
+          <w:rFonts w:cstheme="minorHAnsi"/>
+          <w:color w:val="00B0F0"/>
+          <w:sz w:val="24"/>
+          <w:szCs w:val="24"/>
+          <w:highlight w:val="lightGray"/>
+        </w:rPr>
+        <w:t>const</w:t>
+      </w:r>
+      <w:proofErr w:type="spellEnd"/>
+      <w:r>
+        <w:rPr>
+          <w:rFonts w:cstheme="minorHAnsi"/>
+          <w:color w:val="00B0F0"/>
+          <w:sz w:val="24"/>
+          <w:szCs w:val="24"/>
+          <w:highlight w:val="lightGray"/>
+        </w:rPr>
+        <w:t xml:space="preserve"> </w:t>
+      </w:r>
+      <w:proofErr w:type="spellStart"/>
+      <w:r>
+        <w:rPr>
+          <w:rFonts w:cstheme="minorHAnsi"/>
+          <w:sz w:val="24"/>
+          <w:szCs w:val="24"/>
+          <w:highlight w:val="lightGray"/>
+        </w:rPr>
+        <w:t>horarioOptions</w:t>
+      </w:r>
+      <w:proofErr w:type="spellEnd"/>
+      <w:r>
+        <w:rPr>
+          <w:rFonts w:cstheme="minorHAnsi"/>
+          <w:sz w:val="24"/>
+          <w:szCs w:val="24"/>
+          <w:highlight w:val="lightGray"/>
+        </w:rPr>
+        <w:t xml:space="preserve"> = {</w:t>
+      </w:r>
+    </w:p>
+    <w:p>
+      <w:pPr>
+        <w:pStyle w:val="PargrafodaLista"/>
+        <w:numPr>
+          <w:ilvl w:val="2"/>
+          <w:numId w:val="3"/>
+        </w:numPr>
+        <w:jc w:val="both"/>
+        <w:rPr>
+          <w:rFonts w:cstheme="minorHAnsi"/>
+          <w:sz w:val="24"/>
+          <w:szCs w:val="24"/>
+          <w:highlight w:val="lightGray"/>
+        </w:rPr>
+      </w:pPr>
+      <w:r>
+        <w:rPr>
+          <w:rFonts w:cstheme="minorHAnsi"/>
+          <w:sz w:val="24"/>
+          <w:szCs w:val="24"/>
+          <w:highlight w:val="lightGray"/>
+        </w:rPr>
+        <w:t xml:space="preserve">   hour12: </w:t>
+      </w:r>
+      <w:r>
+        <w:rPr>
+          <w:rFonts w:cstheme="minorHAnsi"/>
+          <w:color w:val="00B0F0"/>
+          <w:sz w:val="24"/>
+          <w:szCs w:val="24"/>
+          <w:highlight w:val="lightGray"/>
+        </w:rPr>
+        <w:t>false</w:t>
+      </w:r>
+      <w:r>
+        <w:rPr>
+          <w:rFonts w:cstheme="minorHAnsi"/>
+          <w:sz w:val="24"/>
+          <w:szCs w:val="24"/>
+          <w:highlight w:val="lightGray"/>
+        </w:rPr>
+        <w:t>,</w:t>
+      </w:r>
+    </w:p>
+    <w:p>
+      <w:pPr>
+        <w:pStyle w:val="PargrafodaLista"/>
+        <w:numPr>
+          <w:ilvl w:val="2"/>
+          <w:numId w:val="3"/>
+        </w:numPr>
+        <w:jc w:val="both"/>
+        <w:rPr>
+          <w:rFonts w:cstheme="minorHAnsi"/>
+          <w:sz w:val="24"/>
+          <w:szCs w:val="24"/>
+          <w:highlight w:val="lightGray"/>
+        </w:rPr>
+      </w:pPr>
+      <w:r>
+        <w:rPr>
+          <w:rFonts w:cstheme="minorHAnsi"/>
+          <w:sz w:val="24"/>
+          <w:szCs w:val="24"/>
+          <w:highlight w:val="lightGray"/>
+        </w:rPr>
+        <w:t xml:space="preserve">   hour: </w:t>
+      </w:r>
+      <w:r>
+        <w:rPr>
+          <w:rFonts w:cstheme="minorHAnsi"/>
+          <w:color w:val="70AD47" w:themeColor="accent6"/>
+          <w:sz w:val="24"/>
+          <w:szCs w:val="24"/>
+          <w:highlight w:val="lightGray"/>
+        </w:rPr>
+        <w:t>'</w:t>
+      </w:r>
+      <w:proofErr w:type="spellStart"/>
+      <w:r>
+        <w:rPr>
+          <w:rFonts w:cstheme="minorHAnsi"/>
+          <w:color w:val="70AD47" w:themeColor="accent6"/>
+          <w:sz w:val="24"/>
+          <w:szCs w:val="24"/>
+          <w:highlight w:val="lightGray"/>
+        </w:rPr>
+        <w:t>numeric</w:t>
+      </w:r>
+      <w:proofErr w:type="spellEnd"/>
+      <w:r>
+        <w:rPr>
+          <w:rFonts w:cstheme="minorHAnsi"/>
+          <w:color w:val="70AD47" w:themeColor="accent6"/>
+          <w:sz w:val="24"/>
+          <w:szCs w:val="24"/>
+          <w:highlight w:val="lightGray"/>
+        </w:rPr>
+        <w:t>'</w:t>
+      </w:r>
+      <w:r>
+        <w:rPr>
+          <w:rFonts w:cstheme="minorHAnsi"/>
+          <w:sz w:val="24"/>
+          <w:szCs w:val="24"/>
+          <w:highlight w:val="lightGray"/>
+        </w:rPr>
+        <w:t>,</w:t>
+      </w:r>
+    </w:p>
+    <w:p>
+      <w:pPr>
+        <w:pStyle w:val="PargrafodaLista"/>
+        <w:numPr>
+          <w:ilvl w:val="2"/>
+          <w:numId w:val="3"/>
+        </w:numPr>
+        <w:jc w:val="both"/>
+        <w:rPr>
+          <w:rFonts w:cstheme="minorHAnsi"/>
+          <w:sz w:val="24"/>
+          <w:szCs w:val="24"/>
+          <w:highlight w:val="lightGray"/>
+        </w:rPr>
+      </w:pPr>
+      <w:r>
+        <w:rPr>
+          <w:rFonts w:cstheme="minorHAnsi"/>
+          <w:sz w:val="24"/>
+          <w:szCs w:val="24"/>
+          <w:highlight w:val="lightGray"/>
+        </w:rPr>
+        <w:t xml:space="preserve">   minute: </w:t>
+      </w:r>
+      <w:r>
+        <w:rPr>
+          <w:rFonts w:cstheme="minorHAnsi"/>
+          <w:color w:val="70AD47" w:themeColor="accent6"/>
+          <w:sz w:val="24"/>
+          <w:szCs w:val="24"/>
+          <w:highlight w:val="lightGray"/>
+        </w:rPr>
+        <w:t>'2-digit'</w:t>
+      </w:r>
+      <w:r>
+        <w:rPr>
+          <w:rFonts w:cstheme="minorHAnsi"/>
+          <w:sz w:val="24"/>
+          <w:szCs w:val="24"/>
+          <w:highlight w:val="lightGray"/>
+        </w:rPr>
+        <w:t>,</w:t>
+      </w:r>
+    </w:p>
+    <w:p>
+      <w:pPr>
+        <w:pStyle w:val="PargrafodaLista"/>
+        <w:numPr>
+          <w:ilvl w:val="2"/>
+          <w:numId w:val="3"/>
+        </w:numPr>
+        <w:jc w:val="both"/>
+        <w:rPr>
+          <w:rFonts w:cstheme="minorHAnsi"/>
+          <w:sz w:val="24"/>
+          <w:szCs w:val="24"/>
+          <w:highlight w:val="lightGray"/>
+        </w:rPr>
+      </w:pPr>
+      <w:r>
+        <w:rPr>
+          <w:rFonts w:cstheme="minorHAnsi"/>
+          <w:sz w:val="24"/>
+          <w:szCs w:val="24"/>
+          <w:highlight w:val="lightGray"/>
+        </w:rPr>
+        <w:t xml:space="preserve">   </w:t>
+      </w:r>
+      <w:proofErr w:type="spellStart"/>
+      <w:r>
+        <w:rPr>
+          <w:rFonts w:cstheme="minorHAnsi"/>
+          <w:sz w:val="24"/>
+          <w:szCs w:val="24"/>
+          <w:highlight w:val="lightGray"/>
+        </w:rPr>
+        <w:t>second</w:t>
+      </w:r>
+      <w:proofErr w:type="spellEnd"/>
+      <w:r>
+        <w:rPr>
+          <w:rFonts w:cstheme="minorHAnsi"/>
+          <w:sz w:val="24"/>
+          <w:szCs w:val="24"/>
+          <w:highlight w:val="lightGray"/>
+        </w:rPr>
+        <w:t xml:space="preserve">: </w:t>
+      </w:r>
+      <w:r>
+        <w:rPr>
+          <w:rFonts w:cstheme="minorHAnsi"/>
+          <w:color w:val="70AD47" w:themeColor="accent6"/>
+          <w:sz w:val="24"/>
+          <w:szCs w:val="24"/>
+          <w:highlight w:val="lightGray"/>
+        </w:rPr>
+        <w:t>'2-digit'</w:t>
+      </w:r>
+      <w:r>
+        <w:rPr>
+          <w:rFonts w:cstheme="minorHAnsi"/>
+          <w:sz w:val="24"/>
+          <w:szCs w:val="24"/>
+          <w:highlight w:val="lightGray"/>
+        </w:rPr>
+        <w:t xml:space="preserve">, </w:t>
+      </w:r>
+    </w:p>
+    <w:p>
+      <w:pPr>
+        <w:pStyle w:val="PargrafodaLista"/>
+        <w:numPr>
+          <w:ilvl w:val="2"/>
+          <w:numId w:val="3"/>
+        </w:numPr>
+        <w:jc w:val="both"/>
+        <w:rPr>
+          <w:rFonts w:cstheme="minorHAnsi"/>
+          <w:sz w:val="24"/>
+          <w:szCs w:val="24"/>
+          <w:highlight w:val="lightGray"/>
+        </w:rPr>
+      </w:pPr>
+      <w:r>
+        <w:rPr>
+          <w:rFonts w:cstheme="minorHAnsi"/>
+          <w:sz w:val="24"/>
+          <w:szCs w:val="24"/>
+          <w:highlight w:val="lightGray"/>
+        </w:rPr>
+        <w:t xml:space="preserve">   </w:t>
+      </w:r>
+      <w:proofErr w:type="spellStart"/>
+      <w:r>
+        <w:rPr>
+          <w:rFonts w:cstheme="minorHAnsi"/>
+          <w:sz w:val="24"/>
+          <w:szCs w:val="24"/>
+          <w:highlight w:val="lightGray"/>
+        </w:rPr>
+        <w:t>timeZone</w:t>
+      </w:r>
+      <w:proofErr w:type="spellEnd"/>
+      <w:r>
+        <w:rPr>
+          <w:rFonts w:cstheme="minorHAnsi"/>
+          <w:sz w:val="24"/>
+          <w:szCs w:val="24"/>
+          <w:highlight w:val="lightGray"/>
+        </w:rPr>
+        <w:t xml:space="preserve">: </w:t>
+      </w:r>
+      <w:r>
+        <w:rPr>
+          <w:rFonts w:cstheme="minorHAnsi"/>
+          <w:color w:val="70AD47" w:themeColor="accent6"/>
+          <w:sz w:val="24"/>
+          <w:szCs w:val="24"/>
+          <w:highlight w:val="lightGray"/>
+        </w:rPr>
+        <w:t>'</w:t>
+      </w:r>
+      <w:proofErr w:type="spellStart"/>
+      <w:r>
+        <w:rPr>
+          <w:rFonts w:cstheme="minorHAnsi"/>
+          <w:color w:val="70AD47" w:themeColor="accent6"/>
+          <w:sz w:val="24"/>
+          <w:szCs w:val="24"/>
+          <w:highlight w:val="lightGray"/>
+        </w:rPr>
+        <w:t>America</w:t>
+      </w:r>
+      <w:proofErr w:type="spellEnd"/>
+      <w:r>
+        <w:rPr>
+          <w:rFonts w:cstheme="minorHAnsi"/>
+          <w:color w:val="70AD47" w:themeColor="accent6"/>
+          <w:sz w:val="24"/>
+          <w:szCs w:val="24"/>
+          <w:highlight w:val="lightGray"/>
+        </w:rPr>
+        <w:t>/</w:t>
+      </w:r>
+      <w:proofErr w:type="spellStart"/>
+      <w:r>
+        <w:rPr>
+          <w:rFonts w:cstheme="minorHAnsi"/>
+          <w:color w:val="70AD47" w:themeColor="accent6"/>
+          <w:sz w:val="24"/>
+          <w:szCs w:val="24"/>
+          <w:highlight w:val="lightGray"/>
+        </w:rPr>
+        <w:t>Sao_Paulo</w:t>
+      </w:r>
+      <w:proofErr w:type="spellEnd"/>
+      <w:r>
+        <w:rPr>
+          <w:rFonts w:cstheme="minorHAnsi"/>
+          <w:color w:val="70AD47" w:themeColor="accent6"/>
+          <w:sz w:val="24"/>
+          <w:szCs w:val="24"/>
+          <w:highlight w:val="lightGray"/>
+        </w:rPr>
+        <w:t>'</w:t>
+      </w:r>
+    </w:p>
+    <w:p>
+      <w:pPr>
+        <w:pStyle w:val="PargrafodaLista"/>
+        <w:numPr>
+          <w:ilvl w:val="2"/>
+          <w:numId w:val="3"/>
+        </w:numPr>
+        <w:jc w:val="both"/>
+        <w:rPr>
+          <w:rFonts w:cstheme="minorHAnsi"/>
+          <w:sz w:val="24"/>
+          <w:szCs w:val="24"/>
+          <w:highlight w:val="lightGray"/>
+        </w:rPr>
+      </w:pPr>
+      <w:r>
+        <w:rPr>
+          <w:rFonts w:cstheme="minorHAnsi"/>
+          <w:sz w:val="24"/>
+          <w:szCs w:val="24"/>
+          <w:highlight w:val="lightGray"/>
+        </w:rPr>
+        <w:t>}</w:t>
+      </w:r>
+    </w:p>
+    <w:p>
+      <w:pPr>
+        <w:pStyle w:val="PargrafodaLista"/>
+        <w:numPr>
+          <w:ilvl w:val="1"/>
+          <w:numId w:val="3"/>
+        </w:numPr>
+        <w:jc w:val="both"/>
+        <w:rPr>
+          <w:rFonts w:cstheme="minorHAnsi"/>
+          <w:sz w:val="24"/>
+          <w:szCs w:val="24"/>
+        </w:rPr>
+      </w:pPr>
+    </w:p>
+    <w:p>
+      <w:pPr>
         <w:jc w:val="right"/>
         <w:rPr>
           <w:rFonts w:ascii="Times New Roman" w:hAnsi="Times New Roman" w:cs="Times New Roman"/>
@@ -4097,6 +6438,7 @@
           <w:u w:val="single"/>
         </w:rPr>
       </w:pPr>
+      <w:proofErr w:type="spellStart"/>
       <w:r>
         <w:rPr>
           <w:rFonts w:ascii="Times New Roman" w:hAnsi="Times New Roman" w:cs="Times New Roman"/>
@@ -4107,7 +6449,19 @@
           <w:u w:val="single"/>
         </w:rPr>
         <w:lastRenderedPageBreak/>
-        <w:t>Alura+:</w:t>
+        <w:t>Alura</w:t>
+      </w:r>
+      <w:proofErr w:type="spellEnd"/>
+      <w:r>
+        <w:rPr>
+          <w:rFonts w:ascii="Times New Roman" w:hAnsi="Times New Roman" w:cs="Times New Roman"/>
+          <w:b/>
+          <w:bCs/>
+          <w:sz w:val="24"/>
+          <w:szCs w:val="24"/>
+          <w:u w:val="single"/>
+        </w:rPr>
+        <w:t>+:</w:t>
       </w:r>
     </w:p>
     <w:p>
@@ -4136,7 +6490,55 @@
           <w:szCs w:val="24"/>
           <w:u w:val="single"/>
         </w:rPr>
-        <w:t>Aula 1 – Strict Mode:</w:t>
+        <w:t xml:space="preserve">Aula 1 – </w:t>
+      </w:r>
+      <w:proofErr w:type="spellStart"/>
+      <w:r>
+        <w:rPr>
+          <w:rFonts w:ascii="Times New Roman" w:hAnsi="Times New Roman" w:cs="Times New Roman"/>
+          <w:b/>
+          <w:bCs/>
+          <w:sz w:val="24"/>
+          <w:szCs w:val="24"/>
+          <w:u w:val="single"/>
+        </w:rPr>
+        <w:t>Strict</w:t>
+      </w:r>
+      <w:proofErr w:type="spellEnd"/>
+      <w:r>
+        <w:rPr>
+          <w:rFonts w:ascii="Times New Roman" w:hAnsi="Times New Roman" w:cs="Times New Roman"/>
+          <w:b/>
+          <w:bCs/>
+          <w:sz w:val="24"/>
+          <w:szCs w:val="24"/>
+          <w:u w:val="single"/>
+        </w:rPr>
+        <w:t xml:space="preserve"> </w:t>
+      </w:r>
+      <w:proofErr w:type="spellStart"/>
+      <w:r>
+        <w:rPr>
+          <w:rFonts w:ascii="Times New Roman" w:hAnsi="Times New Roman" w:cs="Times New Roman"/>
+          <w:b/>
+          <w:bCs/>
+          <w:sz w:val="24"/>
+          <w:szCs w:val="24"/>
+          <w:u w:val="single"/>
+        </w:rPr>
+        <w:t>Mode</w:t>
+      </w:r>
+      <w:proofErr w:type="spellEnd"/>
+      <w:r>
+        <w:rPr>
+          <w:rFonts w:ascii="Times New Roman" w:hAnsi="Times New Roman" w:cs="Times New Roman"/>
+          <w:b/>
+          <w:bCs/>
+          <w:sz w:val="24"/>
+          <w:szCs w:val="24"/>
+          <w:u w:val="single"/>
+        </w:rPr>
+        <w:t>:</w:t>
       </w:r>
     </w:p>
     <w:p>
@@ -4264,7 +6666,25 @@
           <w:sz w:val="24"/>
           <w:szCs w:val="24"/>
         </w:rPr>
-        <w:t xml:space="preserve"> Para ativar o modo estrito precisamos colocar: “use strict”. No começo do arquivo.</w:t>
+        <w:t xml:space="preserve"> Para ativar o modo estrito precisamos colocar: “use </w:t>
+      </w:r>
+      <w:proofErr w:type="spellStart"/>
+      <w:r>
+        <w:rPr>
+          <w:rFonts w:ascii="Times New Roman" w:hAnsi="Times New Roman" w:cs="Times New Roman"/>
+          <w:sz w:val="24"/>
+          <w:szCs w:val="24"/>
+        </w:rPr>
+        <w:t>strict</w:t>
+      </w:r>
+      <w:proofErr w:type="spellEnd"/>
+      <w:r>
+        <w:rPr>
+          <w:rFonts w:ascii="Times New Roman" w:hAnsi="Times New Roman" w:cs="Times New Roman"/>
+          <w:sz w:val="24"/>
+          <w:szCs w:val="24"/>
+        </w:rPr>
+        <w:t>”. No começo do arquivo.</w:t>
       </w:r>
     </w:p>
     <w:p>
@@ -4368,7 +6788,25 @@
           <w:sz w:val="24"/>
           <w:szCs w:val="24"/>
         </w:rPr>
-        <w:t xml:space="preserve"> Quando tentamos alterar um valor que não deveria ser alterado, normalmente ele só não se altera no código, mas não temos a informação de que deu errado, mas com o “use strict” ele nos diz que deu errado e qual foi o erro.</w:t>
+        <w:t xml:space="preserve"> Quando tentamos alterar um valor que não deveria ser alterado, normalmente ele só não se altera no código, mas não temos a informação de que deu errado, mas com o “use </w:t>
+      </w:r>
+      <w:proofErr w:type="spellStart"/>
+      <w:r>
+        <w:rPr>
+          <w:rFonts w:ascii="Times New Roman" w:hAnsi="Times New Roman" w:cs="Times New Roman"/>
+          <w:sz w:val="24"/>
+          <w:szCs w:val="24"/>
+        </w:rPr>
+        <w:t>strict</w:t>
+      </w:r>
+      <w:proofErr w:type="spellEnd"/>
+      <w:r>
+        <w:rPr>
+          <w:rFonts w:ascii="Times New Roman" w:hAnsi="Times New Roman" w:cs="Times New Roman"/>
+          <w:sz w:val="24"/>
+          <w:szCs w:val="24"/>
+        </w:rPr>
+        <w:t>” ele nos diz que deu errado e qual foi o erro.</w:t>
       </w:r>
     </w:p>
     <w:p>
@@ -4462,7 +6900,25 @@
           <w:sz w:val="24"/>
           <w:szCs w:val="24"/>
         </w:rPr>
-        <w:t>Se tentarmos fazer uma função de soma usando como argumento a, a, c = 1, 3, 2 ; o JS substituirá o primeiro a = 1, pelo segundo a = 3.</w:t>
+        <w:t xml:space="preserve">Se tentarmos fazer uma função de soma usando como argumento a, a, c = 1, 3, </w:t>
+      </w:r>
+      <w:proofErr w:type="gramStart"/>
+      <w:r>
+        <w:rPr>
+          <w:rFonts w:ascii="Times New Roman" w:hAnsi="Times New Roman" w:cs="Times New Roman"/>
+          <w:sz w:val="24"/>
+          <w:szCs w:val="24"/>
+        </w:rPr>
+        <w:t>2 ;</w:t>
+      </w:r>
+      <w:proofErr w:type="gramEnd"/>
+      <w:r>
+        <w:rPr>
+          <w:rFonts w:ascii="Times New Roman" w:hAnsi="Times New Roman" w:cs="Times New Roman"/>
+          <w:sz w:val="24"/>
+          <w:szCs w:val="24"/>
+        </w:rPr>
+        <w:t xml:space="preserve"> o JS substituirá o primeiro a = 1, pelo segundo a = 3.</w:t>
       </w:r>
     </w:p>
     <w:p>

</xml_diff>

<commit_message>
Finalização da aula 1
Terminei a aula 1 colocando o tópico do que aprendemos e um link de um alura+ que explica melhor sobre desestruturação no JS
</commit_message>
<xml_diff>
--- a/Formação HTML && CSS3/JavaScript na Web/Anotações/Cursos de JavaScript na Web.docx
+++ b/Formação HTML && CSS3/JavaScript na Web/Anotações/Cursos de JavaScript na Web.docx
@@ -701,6 +701,7 @@
           <w:ilvl w:val="2"/>
           <w:numId w:val="1"/>
         </w:numPr>
+        <w:spacing w:line="360" w:lineRule="auto"/>
         <w:rPr>
           <w:rFonts w:ascii="Times New Roman" w:hAnsi="Times New Roman" w:cs="Times New Roman"/>
           <w:sz w:val="24"/>
@@ -755,6 +756,7 @@
           <w:ilvl w:val="2"/>
           <w:numId w:val="1"/>
         </w:numPr>
+        <w:spacing w:line="360" w:lineRule="auto"/>
         <w:rPr>
           <w:rFonts w:ascii="Times New Roman" w:hAnsi="Times New Roman" w:cs="Times New Roman"/>
           <w:sz w:val="24"/>
@@ -827,6 +829,7 @@
           <w:ilvl w:val="2"/>
           <w:numId w:val="1"/>
         </w:numPr>
+        <w:spacing w:line="360" w:lineRule="auto"/>
         <w:rPr>
           <w:rFonts w:ascii="Times New Roman" w:hAnsi="Times New Roman" w:cs="Times New Roman"/>
           <w:sz w:val="24"/>
@@ -899,6 +902,7 @@
           <w:ilvl w:val="2"/>
           <w:numId w:val="1"/>
         </w:numPr>
+        <w:spacing w:line="360" w:lineRule="auto"/>
         <w:rPr>
           <w:rFonts w:ascii="Times New Roman" w:hAnsi="Times New Roman" w:cs="Times New Roman"/>
           <w:sz w:val="24"/>
@@ -949,6 +953,7 @@
     <w:p>
       <w:pPr>
         <w:pStyle w:val="PargrafodaLista"/>
+        <w:spacing w:line="360" w:lineRule="auto"/>
         <w:ind w:left="1800"/>
         <w:rPr>
           <w:rFonts w:ascii="Times New Roman" w:hAnsi="Times New Roman" w:cs="Times New Roman"/>
@@ -1172,6 +1177,7 @@
           <w:sz w:val="24"/>
           <w:szCs w:val="24"/>
         </w:rPr>
+        <w:lastRenderedPageBreak/>
         <w:t xml:space="preserve"> Para fazer com que um item seja adicionado a uma lista após escrevê-lo no input </w:t>
       </w:r>
       <w:proofErr w:type="spellStart"/>
@@ -1251,7 +1257,6 @@
           <w:sz w:val="24"/>
           <w:szCs w:val="24"/>
         </w:rPr>
-        <w:lastRenderedPageBreak/>
         <w:t xml:space="preserve"> </w:t>
       </w:r>
       <w:r>
@@ -1968,6 +1973,7 @@
           <w:sz w:val="24"/>
           <w:szCs w:val="24"/>
         </w:rPr>
+        <w:lastRenderedPageBreak/>
         <w:t>O problema é que ele irá aparecer e sumir muito rápido, para preservar o log do console você precisa clicar nas settings dele e marcar a opção “preserve log”. Dessa forma ele não desaparece.</w:t>
       </w:r>
     </w:p>
@@ -1995,7 +2001,6 @@
           <w:sz w:val="24"/>
           <w:szCs w:val="24"/>
         </w:rPr>
-        <w:lastRenderedPageBreak/>
         <w:t xml:space="preserve"> Podemos pegar somente o valor de um input, ou seja, seu texto, utilizando o </w:t>
       </w:r>
       <w:proofErr w:type="spellStart"/>
@@ -2541,6 +2546,7 @@
           <w:ilvl w:val="2"/>
           <w:numId w:val="1"/>
         </w:numPr>
+        <w:spacing w:line="360" w:lineRule="auto"/>
         <w:rPr>
           <w:rFonts w:ascii="Times New Roman" w:hAnsi="Times New Roman" w:cs="Times New Roman"/>
           <w:sz w:val="24"/>
@@ -2581,6 +2587,7 @@
           <w:ilvl w:val="2"/>
           <w:numId w:val="1"/>
         </w:numPr>
+        <w:spacing w:line="360" w:lineRule="auto"/>
         <w:rPr>
           <w:rFonts w:ascii="Times New Roman" w:hAnsi="Times New Roman" w:cs="Times New Roman"/>
           <w:sz w:val="24"/>
@@ -2629,6 +2636,7 @@
           <w:ilvl w:val="2"/>
           <w:numId w:val="1"/>
         </w:numPr>
+        <w:spacing w:line="360" w:lineRule="auto"/>
         <w:rPr>
           <w:rFonts w:ascii="Times New Roman" w:hAnsi="Times New Roman" w:cs="Times New Roman"/>
           <w:sz w:val="24"/>
@@ -2655,6 +2663,7 @@
     <w:p>
       <w:pPr>
         <w:pStyle w:val="PargrafodaLista"/>
+        <w:spacing w:line="360" w:lineRule="auto"/>
         <w:ind w:left="1800"/>
         <w:rPr>
           <w:rFonts w:ascii="Times New Roman" w:hAnsi="Times New Roman" w:cs="Times New Roman"/>
@@ -2670,6 +2679,7 @@
           <w:ilvl w:val="0"/>
           <w:numId w:val="1"/>
         </w:numPr>
+        <w:spacing w:line="360" w:lineRule="auto"/>
         <w:rPr>
           <w:rFonts w:ascii="Times New Roman" w:hAnsi="Times New Roman" w:cs="Times New Roman"/>
           <w:b/>
@@ -2698,21 +2708,23 @@
           <w:ilvl w:val="1"/>
           <w:numId w:val="1"/>
         </w:numPr>
-        <w:rPr>
-          <w:rFonts w:ascii="Times New Roman" w:hAnsi="Times New Roman" w:cs="Times New Roman"/>
-          <w:b/>
-          <w:bCs/>
-          <w:sz w:val="24"/>
-          <w:szCs w:val="24"/>
-          <w:u w:val="single"/>
-        </w:rPr>
-      </w:pPr>
-      <w:r>
-        <w:rPr>
-          <w:rFonts w:ascii="Times New Roman" w:hAnsi="Times New Roman" w:cs="Times New Roman"/>
-          <w:sz w:val="24"/>
-          <w:szCs w:val="24"/>
-        </w:rPr>
+        <w:spacing w:line="360" w:lineRule="auto"/>
+        <w:rPr>
+          <w:rFonts w:ascii="Times New Roman" w:hAnsi="Times New Roman" w:cs="Times New Roman"/>
+          <w:b/>
+          <w:bCs/>
+          <w:sz w:val="24"/>
+          <w:szCs w:val="24"/>
+          <w:u w:val="single"/>
+        </w:rPr>
+      </w:pPr>
+      <w:r>
+        <w:rPr>
+          <w:rFonts w:ascii="Times New Roman" w:hAnsi="Times New Roman" w:cs="Times New Roman"/>
+          <w:sz w:val="24"/>
+          <w:szCs w:val="24"/>
+        </w:rPr>
+        <w:lastRenderedPageBreak/>
         <w:t xml:space="preserve"> </w:t>
       </w:r>
       <w:r>
@@ -2749,6 +2761,7 @@
           <w:ilvl w:val="2"/>
           <w:numId w:val="1"/>
         </w:numPr>
+        <w:spacing w:line="360" w:lineRule="auto"/>
         <w:rPr>
           <w:rFonts w:ascii="Times New Roman" w:hAnsi="Times New Roman" w:cs="Times New Roman"/>
           <w:b/>
@@ -2774,24 +2787,24 @@
           <w:ilvl w:val="1"/>
           <w:numId w:val="1"/>
         </w:numPr>
-        <w:rPr>
-          <w:rFonts w:ascii="Times New Roman" w:hAnsi="Times New Roman" w:cs="Times New Roman"/>
-          <w:b/>
-          <w:bCs/>
-          <w:i/>
-          <w:iCs/>
-          <w:sz w:val="24"/>
-          <w:szCs w:val="24"/>
-          <w:u w:val="single"/>
-        </w:rPr>
-      </w:pPr>
-      <w:r>
-        <w:rPr>
-          <w:rFonts w:ascii="Times New Roman" w:hAnsi="Times New Roman" w:cs="Times New Roman"/>
-          <w:sz w:val="24"/>
-          <w:szCs w:val="24"/>
-        </w:rPr>
-        <w:lastRenderedPageBreak/>
+        <w:spacing w:line="360" w:lineRule="auto"/>
+        <w:rPr>
+          <w:rFonts w:ascii="Times New Roman" w:hAnsi="Times New Roman" w:cs="Times New Roman"/>
+          <w:b/>
+          <w:bCs/>
+          <w:i/>
+          <w:iCs/>
+          <w:sz w:val="24"/>
+          <w:szCs w:val="24"/>
+          <w:u w:val="single"/>
+        </w:rPr>
+      </w:pPr>
+      <w:r>
+        <w:rPr>
+          <w:rFonts w:ascii="Times New Roman" w:hAnsi="Times New Roman" w:cs="Times New Roman"/>
+          <w:sz w:val="24"/>
+          <w:szCs w:val="24"/>
+        </w:rPr>
         <w:t xml:space="preserve"> Para criarmos conteúdo/tags dentro do DOM/HTML, precisamos utilizar a propriedade </w:t>
       </w:r>
       <w:proofErr w:type="spellStart"/>
@@ -2854,6 +2867,7 @@
           <w:ilvl w:val="1"/>
           <w:numId w:val="1"/>
         </w:numPr>
+        <w:spacing w:line="360" w:lineRule="auto"/>
         <w:rPr>
           <w:rFonts w:ascii="Times New Roman" w:hAnsi="Times New Roman" w:cs="Times New Roman"/>
           <w:b/>
@@ -2949,6 +2963,7 @@
           <w:ilvl w:val="2"/>
           <w:numId w:val="1"/>
         </w:numPr>
+        <w:spacing w:line="360" w:lineRule="auto"/>
         <w:rPr>
           <w:rFonts w:ascii="Times New Roman" w:hAnsi="Times New Roman" w:cs="Times New Roman"/>
           <w:b/>
@@ -2976,6 +2991,7 @@
           <w:ilvl w:val="2"/>
           <w:numId w:val="1"/>
         </w:numPr>
+        <w:spacing w:line="360" w:lineRule="auto"/>
         <w:rPr>
           <w:rFonts w:ascii="Times New Roman" w:hAnsi="Times New Roman" w:cs="Times New Roman"/>
           <w:b/>
@@ -3055,6 +3071,7 @@
           <w:ilvl w:val="2"/>
           <w:numId w:val="1"/>
         </w:numPr>
+        <w:spacing w:line="360" w:lineRule="auto"/>
         <w:rPr>
           <w:rFonts w:ascii="Times New Roman" w:hAnsi="Times New Roman" w:cs="Times New Roman"/>
           <w:b/>
@@ -3082,6 +3099,7 @@
           <w:ilvl w:val="2"/>
           <w:numId w:val="1"/>
         </w:numPr>
+        <w:spacing w:line="360" w:lineRule="auto"/>
         <w:rPr>
           <w:rFonts w:ascii="Times New Roman" w:hAnsi="Times New Roman" w:cs="Times New Roman"/>
           <w:b/>
@@ -3109,6 +3127,7 @@
           <w:ilvl w:val="2"/>
           <w:numId w:val="1"/>
         </w:numPr>
+        <w:spacing w:line="360" w:lineRule="auto"/>
         <w:rPr>
           <w:rFonts w:ascii="Times New Roman" w:hAnsi="Times New Roman" w:cs="Times New Roman"/>
           <w:b/>
@@ -3166,6 +3185,7 @@
           <w:ilvl w:val="1"/>
           <w:numId w:val="1"/>
         </w:numPr>
+        <w:spacing w:line="360" w:lineRule="auto"/>
         <w:rPr>
           <w:rFonts w:ascii="Times New Roman" w:hAnsi="Times New Roman" w:cs="Times New Roman"/>
           <w:b/>
@@ -3230,6 +3250,7 @@
           <w:ilvl w:val="1"/>
           <w:numId w:val="1"/>
         </w:numPr>
+        <w:spacing w:line="360" w:lineRule="auto"/>
         <w:rPr>
           <w:rFonts w:ascii="Times New Roman" w:hAnsi="Times New Roman" w:cs="Times New Roman"/>
           <w:sz w:val="24"/>
@@ -3280,6 +3301,7 @@
           <w:ilvl w:val="2"/>
           <w:numId w:val="1"/>
         </w:numPr>
+        <w:spacing w:line="360" w:lineRule="auto"/>
         <w:rPr>
           <w:rFonts w:ascii="Times New Roman" w:hAnsi="Times New Roman" w:cs="Times New Roman"/>
           <w:sz w:val="24"/>
@@ -3344,6 +3366,7 @@
           <w:ilvl w:val="2"/>
           <w:numId w:val="1"/>
         </w:numPr>
+        <w:spacing w:line="360" w:lineRule="auto"/>
         <w:rPr>
           <w:rFonts w:ascii="Times New Roman" w:hAnsi="Times New Roman" w:cs="Times New Roman"/>
           <w:sz w:val="24"/>
@@ -3408,21 +3431,23 @@
           <w:ilvl w:val="2"/>
           <w:numId w:val="1"/>
         </w:numPr>
-        <w:rPr>
-          <w:rFonts w:ascii="Times New Roman" w:hAnsi="Times New Roman" w:cs="Times New Roman"/>
-          <w:sz w:val="24"/>
-          <w:szCs w:val="24"/>
-        </w:rPr>
-      </w:pPr>
-      <w:proofErr w:type="spellStart"/>
-      <w:r>
-        <w:rPr>
-          <w:rFonts w:ascii="Times New Roman" w:hAnsi="Times New Roman" w:cs="Times New Roman"/>
-          <w:i/>
-          <w:iCs/>
-          <w:sz w:val="24"/>
-          <w:szCs w:val="24"/>
-        </w:rPr>
+        <w:spacing w:line="360" w:lineRule="auto"/>
+        <w:rPr>
+          <w:rFonts w:ascii="Times New Roman" w:hAnsi="Times New Roman" w:cs="Times New Roman"/>
+          <w:sz w:val="24"/>
+          <w:szCs w:val="24"/>
+        </w:rPr>
+      </w:pPr>
+      <w:proofErr w:type="spellStart"/>
+      <w:r>
+        <w:rPr>
+          <w:rFonts w:ascii="Times New Roman" w:hAnsi="Times New Roman" w:cs="Times New Roman"/>
+          <w:i/>
+          <w:iCs/>
+          <w:sz w:val="24"/>
+          <w:szCs w:val="24"/>
+        </w:rPr>
+        <w:lastRenderedPageBreak/>
         <w:t>removeChild</w:t>
       </w:r>
       <w:proofErr w:type="spellEnd"/>
@@ -3452,6 +3477,7 @@
           <w:ilvl w:val="1"/>
           <w:numId w:val="1"/>
         </w:numPr>
+        <w:spacing w:line="360" w:lineRule="auto"/>
         <w:rPr>
           <w:rFonts w:ascii="Times New Roman" w:hAnsi="Times New Roman" w:cs="Times New Roman"/>
           <w:sz w:val="24"/>
@@ -3474,6 +3500,7 @@
           <w:ilvl w:val="2"/>
           <w:numId w:val="1"/>
         </w:numPr>
+        <w:spacing w:line="360" w:lineRule="auto"/>
         <w:rPr>
           <w:rFonts w:ascii="Times New Roman" w:hAnsi="Times New Roman" w:cs="Times New Roman"/>
           <w:sz w:val="24"/>
@@ -3504,6 +3531,7 @@
           <w:ilvl w:val="2"/>
           <w:numId w:val="1"/>
         </w:numPr>
+        <w:spacing w:line="360" w:lineRule="auto"/>
         <w:rPr>
           <w:rFonts w:ascii="Times New Roman" w:hAnsi="Times New Roman" w:cs="Times New Roman"/>
           <w:sz w:val="24"/>
@@ -3546,6 +3574,7 @@
           <w:ilvl w:val="2"/>
           <w:numId w:val="1"/>
         </w:numPr>
+        <w:spacing w:line="360" w:lineRule="auto"/>
         <w:rPr>
           <w:rFonts w:ascii="Times New Roman" w:hAnsi="Times New Roman" w:cs="Times New Roman"/>
           <w:sz w:val="24"/>
@@ -3584,6 +3613,7 @@
     <w:p>
       <w:pPr>
         <w:pStyle w:val="PargrafodaLista"/>
+        <w:spacing w:line="360" w:lineRule="auto"/>
         <w:ind w:left="1800"/>
         <w:rPr>
           <w:rFonts w:ascii="Times New Roman" w:hAnsi="Times New Roman" w:cs="Times New Roman"/>
@@ -3599,6 +3629,7 @@
           <w:ilvl w:val="0"/>
           <w:numId w:val="1"/>
         </w:numPr>
+        <w:spacing w:line="360" w:lineRule="auto"/>
         <w:rPr>
           <w:rFonts w:ascii="Times New Roman" w:hAnsi="Times New Roman" w:cs="Times New Roman"/>
           <w:b/>
@@ -3627,6 +3658,7 @@
           <w:ilvl w:val="1"/>
           <w:numId w:val="1"/>
         </w:numPr>
+        <w:spacing w:line="360" w:lineRule="auto"/>
         <w:rPr>
           <w:rFonts w:ascii="Times New Roman" w:hAnsi="Times New Roman" w:cs="Times New Roman"/>
           <w:b/>
@@ -3668,6 +3700,7 @@
           <w:ilvl w:val="1"/>
           <w:numId w:val="1"/>
         </w:numPr>
+        <w:spacing w:line="360" w:lineRule="auto"/>
         <w:rPr>
           <w:rFonts w:ascii="Times New Roman" w:hAnsi="Times New Roman" w:cs="Times New Roman"/>
           <w:b/>
@@ -3741,6 +3774,7 @@
           <w:ilvl w:val="1"/>
           <w:numId w:val="1"/>
         </w:numPr>
+        <w:spacing w:line="360" w:lineRule="auto"/>
         <w:rPr>
           <w:rFonts w:ascii="Times New Roman" w:hAnsi="Times New Roman" w:cs="Times New Roman"/>
           <w:b/>
@@ -3786,6 +3820,7 @@
           <w:ilvl w:val="1"/>
           <w:numId w:val="1"/>
         </w:numPr>
+        <w:spacing w:line="360" w:lineRule="auto"/>
         <w:rPr>
           <w:rFonts w:ascii="Times New Roman" w:hAnsi="Times New Roman" w:cs="Times New Roman"/>
           <w:b/>
@@ -3837,22 +3872,22 @@
           <w:ilvl w:val="2"/>
           <w:numId w:val="1"/>
         </w:numPr>
-        <w:rPr>
-          <w:rFonts w:ascii="Times New Roman" w:hAnsi="Times New Roman" w:cs="Times New Roman"/>
-          <w:b/>
-          <w:bCs/>
-          <w:sz w:val="24"/>
-          <w:szCs w:val="24"/>
-          <w:u w:val="single"/>
-        </w:rPr>
-      </w:pPr>
-      <w:r>
-        <w:rPr>
-          <w:rFonts w:ascii="Times New Roman" w:hAnsi="Times New Roman" w:cs="Times New Roman"/>
-          <w:sz w:val="24"/>
-          <w:szCs w:val="24"/>
-        </w:rPr>
-        <w:lastRenderedPageBreak/>
+        <w:spacing w:line="360" w:lineRule="auto"/>
+        <w:rPr>
+          <w:rFonts w:ascii="Times New Roman" w:hAnsi="Times New Roman" w:cs="Times New Roman"/>
+          <w:b/>
+          <w:bCs/>
+          <w:sz w:val="24"/>
+          <w:szCs w:val="24"/>
+          <w:u w:val="single"/>
+        </w:rPr>
+      </w:pPr>
+      <w:r>
+        <w:rPr>
+          <w:rFonts w:ascii="Times New Roman" w:hAnsi="Times New Roman" w:cs="Times New Roman"/>
+          <w:sz w:val="24"/>
+          <w:szCs w:val="24"/>
+        </w:rPr>
         <w:t>A solução para esse problema é criar uma função anônima externa ao código original, pois dessa forma, qualquer coisa que a pessoa digitar no console do browser aparecerá como indefinido.</w:t>
       </w:r>
     </w:p>
@@ -3863,6 +3898,7 @@
           <w:ilvl w:val="2"/>
           <w:numId w:val="1"/>
         </w:numPr>
+        <w:spacing w:line="360" w:lineRule="auto"/>
         <w:rPr>
           <w:rFonts w:ascii="Times New Roman" w:hAnsi="Times New Roman" w:cs="Times New Roman"/>
           <w:b/>
@@ -3916,6 +3952,7 @@
           <w:ilvl w:val="2"/>
           <w:numId w:val="1"/>
         </w:numPr>
+        <w:spacing w:line="360" w:lineRule="auto"/>
         <w:rPr>
           <w:rFonts w:ascii="Times New Roman" w:hAnsi="Times New Roman" w:cs="Times New Roman"/>
           <w:b/>
@@ -3977,6 +4014,7 @@
           <w:ilvl w:val="2"/>
           <w:numId w:val="1"/>
         </w:numPr>
+        <w:spacing w:line="360" w:lineRule="auto"/>
         <w:rPr>
           <w:rFonts w:ascii="Times New Roman" w:hAnsi="Times New Roman" w:cs="Times New Roman"/>
           <w:b/>
@@ -4054,6 +4092,7 @@
           <w:ilvl w:val="1"/>
           <w:numId w:val="1"/>
         </w:numPr>
+        <w:spacing w:line="360" w:lineRule="auto"/>
         <w:rPr>
           <w:rFonts w:ascii="Times New Roman" w:hAnsi="Times New Roman" w:cs="Times New Roman"/>
           <w:sz w:val="24"/>
@@ -4076,6 +4115,7 @@
           <w:ilvl w:val="2"/>
           <w:numId w:val="1"/>
         </w:numPr>
+        <w:spacing w:line="360" w:lineRule="auto"/>
         <w:rPr>
           <w:rFonts w:ascii="Times New Roman" w:hAnsi="Times New Roman" w:cs="Times New Roman"/>
           <w:sz w:val="24"/>
@@ -4116,6 +4156,7 @@
           <w:ilvl w:val="2"/>
           <w:numId w:val="1"/>
         </w:numPr>
+        <w:spacing w:line="360" w:lineRule="auto"/>
         <w:rPr>
           <w:rFonts w:ascii="Times New Roman" w:hAnsi="Times New Roman" w:cs="Times New Roman"/>
           <w:sz w:val="24"/>
@@ -4156,18 +4197,20 @@
           <w:ilvl w:val="2"/>
           <w:numId w:val="1"/>
         </w:numPr>
-        <w:rPr>
-          <w:rFonts w:ascii="Times New Roman" w:hAnsi="Times New Roman" w:cs="Times New Roman"/>
-          <w:sz w:val="24"/>
-          <w:szCs w:val="24"/>
-        </w:rPr>
-      </w:pPr>
-      <w:r>
-        <w:rPr>
-          <w:rFonts w:ascii="Times New Roman" w:hAnsi="Times New Roman" w:cs="Times New Roman"/>
-          <w:sz w:val="24"/>
-          <w:szCs w:val="24"/>
-        </w:rPr>
+        <w:spacing w:line="360" w:lineRule="auto"/>
+        <w:rPr>
+          <w:rFonts w:ascii="Times New Roman" w:hAnsi="Times New Roman" w:cs="Times New Roman"/>
+          <w:sz w:val="24"/>
+          <w:szCs w:val="24"/>
+        </w:rPr>
+      </w:pPr>
+      <w:r>
+        <w:rPr>
+          <w:rFonts w:ascii="Times New Roman" w:hAnsi="Times New Roman" w:cs="Times New Roman"/>
+          <w:sz w:val="24"/>
+          <w:szCs w:val="24"/>
+        </w:rPr>
+        <w:lastRenderedPageBreak/>
         <w:t>Encontrar o alvo do evento utilizando a propriedade target;</w:t>
       </w:r>
     </w:p>
@@ -4178,6 +4221,7 @@
           <w:ilvl w:val="2"/>
           <w:numId w:val="1"/>
         </w:numPr>
+        <w:spacing w:line="360" w:lineRule="auto"/>
         <w:rPr>
           <w:rFonts w:ascii="Times New Roman" w:hAnsi="Times New Roman" w:cs="Times New Roman"/>
           <w:sz w:val="24"/>
@@ -4196,6 +4240,7 @@
     <w:p>
       <w:pPr>
         <w:pStyle w:val="PargrafodaLista"/>
+        <w:spacing w:line="360" w:lineRule="auto"/>
         <w:ind w:left="1800"/>
         <w:rPr>
           <w:rFonts w:ascii="Times New Roman" w:hAnsi="Times New Roman" w:cs="Times New Roman"/>
@@ -4211,6 +4256,7 @@
           <w:ilvl w:val="0"/>
           <w:numId w:val="1"/>
         </w:numPr>
+        <w:spacing w:line="360" w:lineRule="auto"/>
         <w:rPr>
           <w:rFonts w:ascii="Times New Roman" w:hAnsi="Times New Roman" w:cs="Times New Roman"/>
           <w:b/>
@@ -4239,6 +4285,7 @@
           <w:ilvl w:val="1"/>
           <w:numId w:val="1"/>
         </w:numPr>
+        <w:spacing w:line="360" w:lineRule="auto"/>
         <w:rPr>
           <w:rFonts w:ascii="Times New Roman" w:hAnsi="Times New Roman" w:cs="Times New Roman"/>
           <w:b/>
@@ -4272,6 +4319,7 @@
           <w:ilvl w:val="1"/>
           <w:numId w:val="1"/>
         </w:numPr>
+        <w:spacing w:line="360" w:lineRule="auto"/>
         <w:rPr>
           <w:rFonts w:ascii="Times New Roman" w:hAnsi="Times New Roman" w:cs="Times New Roman"/>
           <w:b/>
@@ -4343,6 +4391,7 @@
           <w:ilvl w:val="1"/>
           <w:numId w:val="1"/>
         </w:numPr>
+        <w:spacing w:line="360" w:lineRule="auto"/>
         <w:rPr>
           <w:rFonts w:ascii="Times New Roman" w:hAnsi="Times New Roman" w:cs="Times New Roman"/>
           <w:b/>
@@ -4384,6 +4433,7 @@
           <w:ilvl w:val="1"/>
           <w:numId w:val="1"/>
         </w:numPr>
+        <w:spacing w:line="360" w:lineRule="auto"/>
         <w:rPr>
           <w:rFonts w:ascii="Times New Roman" w:hAnsi="Times New Roman" w:cs="Times New Roman"/>
           <w:b/>
@@ -4417,6 +4467,7 @@
           <w:ilvl w:val="2"/>
           <w:numId w:val="1"/>
         </w:numPr>
+        <w:spacing w:line="360" w:lineRule="auto"/>
         <w:rPr>
           <w:rFonts w:ascii="Times New Roman" w:hAnsi="Times New Roman" w:cs="Times New Roman"/>
           <w:b/>
@@ -4494,6 +4545,7 @@
           <w:ilvl w:val="2"/>
           <w:numId w:val="1"/>
         </w:numPr>
+        <w:spacing w:line="360" w:lineRule="auto"/>
         <w:rPr>
           <w:rFonts w:ascii="Times New Roman" w:hAnsi="Times New Roman" w:cs="Times New Roman"/>
           <w:b/>
@@ -4573,6 +4625,7 @@
           <w:ilvl w:val="2"/>
           <w:numId w:val="1"/>
         </w:numPr>
+        <w:spacing w:line="360" w:lineRule="auto"/>
         <w:rPr>
           <w:rFonts w:ascii="Times New Roman" w:hAnsi="Times New Roman" w:cs="Times New Roman"/>
           <w:sz w:val="24"/>
@@ -4629,6 +4682,7 @@
           <w:ilvl w:val="1"/>
           <w:numId w:val="1"/>
         </w:numPr>
+        <w:spacing w:line="360" w:lineRule="auto"/>
         <w:rPr>
           <w:rFonts w:ascii="Times New Roman" w:hAnsi="Times New Roman" w:cs="Times New Roman"/>
           <w:b/>
@@ -4702,6 +4756,7 @@
           <w:ilvl w:val="1"/>
           <w:numId w:val="1"/>
         </w:numPr>
+        <w:spacing w:line="360" w:lineRule="auto"/>
         <w:rPr>
           <w:rFonts w:ascii="Times New Roman" w:hAnsi="Times New Roman" w:cs="Times New Roman"/>
           <w:b/>
@@ -4727,6 +4782,7 @@
           <w:ilvl w:val="2"/>
           <w:numId w:val="1"/>
         </w:numPr>
+        <w:spacing w:line="360" w:lineRule="auto"/>
         <w:rPr>
           <w:rFonts w:ascii="Times New Roman" w:hAnsi="Times New Roman" w:cs="Times New Roman"/>
           <w:sz w:val="24"/>
@@ -4767,6 +4823,7 @@
           <w:ilvl w:val="2"/>
           <w:numId w:val="1"/>
         </w:numPr>
+        <w:spacing w:line="360" w:lineRule="auto"/>
         <w:rPr>
           <w:rFonts w:ascii="Times New Roman" w:hAnsi="Times New Roman" w:cs="Times New Roman"/>
           <w:sz w:val="24"/>
@@ -4797,6 +4854,7 @@
           <w:ilvl w:val="2"/>
           <w:numId w:val="1"/>
         </w:numPr>
+        <w:spacing w:line="360" w:lineRule="auto"/>
         <w:rPr>
           <w:rFonts w:ascii="Times New Roman" w:hAnsi="Times New Roman" w:cs="Times New Roman"/>
           <w:sz w:val="24"/>
@@ -4859,6 +4917,7 @@
     <w:p>
       <w:pPr>
         <w:pStyle w:val="PargrafodaLista"/>
+        <w:spacing w:line="360" w:lineRule="auto"/>
         <w:ind w:left="1800"/>
         <w:rPr>
           <w:rFonts w:ascii="Times New Roman" w:hAnsi="Times New Roman" w:cs="Times New Roman"/>
@@ -4869,6 +4928,7 @@
     </w:p>
     <w:p>
       <w:pPr>
+        <w:spacing w:line="360" w:lineRule="auto"/>
         <w:rPr>
           <w:rFonts w:ascii="Times New Roman" w:hAnsi="Times New Roman" w:cs="Times New Roman"/>
           <w:b/>
@@ -4892,6 +4952,7 @@
     </w:p>
     <w:p>
       <w:pPr>
+        <w:spacing w:line="360" w:lineRule="auto"/>
         <w:jc w:val="right"/>
         <w:rPr>
           <w:rFonts w:ascii="Times New Roman" w:hAnsi="Times New Roman" w:cs="Times New Roman"/>
@@ -4922,6 +4983,7 @@
           <w:ilvl w:val="0"/>
           <w:numId w:val="3"/>
         </w:numPr>
+        <w:spacing w:line="360" w:lineRule="auto"/>
         <w:jc w:val="both"/>
         <w:rPr>
           <w:rFonts w:ascii="Times New Roman" w:hAnsi="Times New Roman" w:cs="Times New Roman"/>
@@ -4951,6 +5013,7 @@
           <w:ilvl w:val="1"/>
           <w:numId w:val="3"/>
         </w:numPr>
+        <w:spacing w:line="360" w:lineRule="auto"/>
         <w:jc w:val="both"/>
         <w:rPr>
           <w:rFonts w:ascii="Times New Roman" w:hAnsi="Times New Roman" w:cs="Times New Roman"/>
@@ -5055,6 +5118,7 @@
           <w:ilvl w:val="1"/>
           <w:numId w:val="3"/>
         </w:numPr>
+        <w:spacing w:line="360" w:lineRule="auto"/>
         <w:jc w:val="both"/>
         <w:rPr>
           <w:rFonts w:ascii="Times New Roman" w:hAnsi="Times New Roman" w:cs="Times New Roman"/>
@@ -5108,6 +5172,7 @@
           <w:ilvl w:val="2"/>
           <w:numId w:val="3"/>
         </w:numPr>
+        <w:spacing w:line="360" w:lineRule="auto"/>
         <w:jc w:val="both"/>
         <w:rPr>
           <w:rFonts w:ascii="Times New Roman" w:hAnsi="Times New Roman" w:cs="Times New Roman"/>
@@ -5134,6 +5199,7 @@
           <w:ilvl w:val="1"/>
           <w:numId w:val="3"/>
         </w:numPr>
+        <w:spacing w:line="360" w:lineRule="auto"/>
         <w:jc w:val="both"/>
         <w:rPr>
           <w:rFonts w:ascii="Times New Roman" w:hAnsi="Times New Roman" w:cs="Times New Roman"/>
@@ -5179,6 +5245,7 @@
           <w:ilvl w:val="2"/>
           <w:numId w:val="3"/>
         </w:numPr>
+        <w:spacing w:line="360" w:lineRule="auto"/>
         <w:jc w:val="both"/>
         <w:rPr>
           <w:rFonts w:ascii="Times New Roman" w:hAnsi="Times New Roman" w:cs="Times New Roman"/>
@@ -5205,6 +5272,7 @@
           <w:ilvl w:val="2"/>
           <w:numId w:val="3"/>
         </w:numPr>
+        <w:spacing w:line="360" w:lineRule="auto"/>
         <w:jc w:val="both"/>
         <w:rPr>
           <w:rFonts w:ascii="Times New Roman" w:hAnsi="Times New Roman" w:cs="Times New Roman"/>
@@ -5279,6 +5347,7 @@
           <w:ilvl w:val="1"/>
           <w:numId w:val="3"/>
         </w:numPr>
+        <w:spacing w:line="360" w:lineRule="auto"/>
         <w:jc w:val="both"/>
         <w:rPr>
           <w:rFonts w:ascii="Times New Roman" w:hAnsi="Times New Roman" w:cs="Times New Roman"/>
@@ -5331,6 +5400,7 @@
           <w:ilvl w:val="2"/>
           <w:numId w:val="3"/>
         </w:numPr>
+        <w:spacing w:line="360" w:lineRule="auto"/>
         <w:jc w:val="both"/>
         <w:rPr>
           <w:rFonts w:ascii="Times New Roman" w:hAnsi="Times New Roman" w:cs="Times New Roman"/>
@@ -5409,6 +5479,7 @@
           <w:ilvl w:val="1"/>
           <w:numId w:val="3"/>
         </w:numPr>
+        <w:spacing w:line="360" w:lineRule="auto"/>
         <w:jc w:val="both"/>
         <w:rPr>
           <w:rFonts w:ascii="Times New Roman" w:hAnsi="Times New Roman" w:cs="Times New Roman"/>
@@ -5537,6 +5608,7 @@
           <w:ilvl w:val="1"/>
           <w:numId w:val="3"/>
         </w:numPr>
+        <w:spacing w:line="360" w:lineRule="auto"/>
         <w:jc w:val="both"/>
         <w:rPr>
           <w:rFonts w:ascii="Times New Roman" w:hAnsi="Times New Roman" w:cs="Times New Roman"/>
@@ -5563,6 +5635,7 @@
           <w:ilvl w:val="2"/>
           <w:numId w:val="3"/>
         </w:numPr>
+        <w:spacing w:line="360" w:lineRule="auto"/>
         <w:jc w:val="both"/>
         <w:rPr>
           <w:rFonts w:cstheme="minorHAnsi"/>
@@ -5621,6 +5694,7 @@
           <w:ilvl w:val="2"/>
           <w:numId w:val="3"/>
         </w:numPr>
+        <w:spacing w:line="360" w:lineRule="auto"/>
         <w:jc w:val="both"/>
         <w:rPr>
           <w:rFonts w:cstheme="minorHAnsi"/>
@@ -5687,6 +5761,7 @@
           <w:ilvl w:val="2"/>
           <w:numId w:val="3"/>
         </w:numPr>
+        <w:spacing w:line="360" w:lineRule="auto"/>
         <w:jc w:val="both"/>
         <w:rPr>
           <w:rFonts w:cstheme="minorHAnsi"/>
@@ -5773,6 +5848,7 @@
           <w:ilvl w:val="2"/>
           <w:numId w:val="3"/>
         </w:numPr>
+        <w:spacing w:line="360" w:lineRule="auto"/>
         <w:jc w:val="both"/>
         <w:rPr>
           <w:rFonts w:cstheme="minorHAnsi"/>
@@ -5868,6 +5944,7 @@
           <w:ilvl w:val="2"/>
           <w:numId w:val="3"/>
         </w:numPr>
+        <w:spacing w:line="360" w:lineRule="auto"/>
         <w:jc w:val="both"/>
         <w:rPr>
           <w:rFonts w:cstheme="minorHAnsi"/>
@@ -5945,6 +6022,7 @@
           <w:ilvl w:val="2"/>
           <w:numId w:val="3"/>
         </w:numPr>
+        <w:spacing w:line="360" w:lineRule="auto"/>
         <w:jc w:val="both"/>
         <w:rPr>
           <w:rFonts w:cstheme="minorHAnsi"/>
@@ -5969,6 +6047,7 @@
           <w:ilvl w:val="2"/>
           <w:numId w:val="3"/>
         </w:numPr>
+        <w:spacing w:line="360" w:lineRule="auto"/>
         <w:jc w:val="both"/>
         <w:rPr>
           <w:rFonts w:cstheme="minorHAnsi"/>
@@ -6027,6 +6106,7 @@
           <w:ilvl w:val="2"/>
           <w:numId w:val="3"/>
         </w:numPr>
+        <w:spacing w:line="360" w:lineRule="auto"/>
         <w:jc w:val="both"/>
         <w:rPr>
           <w:rFonts w:cstheme="minorHAnsi"/>
@@ -6042,6 +6122,7 @@
           <w:szCs w:val="24"/>
           <w:highlight w:val="lightGray"/>
         </w:rPr>
+        <w:lastRenderedPageBreak/>
         <w:t xml:space="preserve">   hour12: </w:t>
       </w:r>
       <w:r>
@@ -6071,6 +6152,7 @@
           <w:ilvl w:val="2"/>
           <w:numId w:val="3"/>
         </w:numPr>
+        <w:spacing w:line="360" w:lineRule="auto"/>
         <w:jc w:val="both"/>
         <w:rPr>
           <w:rFonts w:cstheme="minorHAnsi"/>
@@ -6137,6 +6219,7 @@
           <w:ilvl w:val="2"/>
           <w:numId w:val="3"/>
         </w:numPr>
+        <w:spacing w:line="360" w:lineRule="auto"/>
         <w:jc w:val="both"/>
         <w:rPr>
           <w:rFonts w:cstheme="minorHAnsi"/>
@@ -6181,6 +6264,7 @@
           <w:ilvl w:val="2"/>
           <w:numId w:val="3"/>
         </w:numPr>
+        <w:spacing w:line="360" w:lineRule="auto"/>
         <w:jc w:val="both"/>
         <w:rPr>
           <w:rFonts w:cstheme="minorHAnsi"/>
@@ -6245,6 +6329,7 @@
           <w:ilvl w:val="2"/>
           <w:numId w:val="3"/>
         </w:numPr>
+        <w:spacing w:line="360" w:lineRule="auto"/>
         <w:jc w:val="both"/>
         <w:rPr>
           <w:rFonts w:cstheme="minorHAnsi"/>
@@ -6344,6 +6429,7 @@
           <w:ilvl w:val="2"/>
           <w:numId w:val="3"/>
         </w:numPr>
+        <w:spacing w:line="360" w:lineRule="auto"/>
         <w:jc w:val="both"/>
         <w:rPr>
           <w:rFonts w:cstheme="minorHAnsi"/>
@@ -6369,16 +6455,188 @@
           <w:ilvl w:val="1"/>
           <w:numId w:val="3"/>
         </w:numPr>
+        <w:spacing w:line="360" w:lineRule="auto"/>
         <w:jc w:val="both"/>
         <w:rPr>
-          <w:rFonts w:cstheme="minorHAnsi"/>
-          <w:sz w:val="24"/>
-          <w:szCs w:val="24"/>
-        </w:rPr>
-      </w:pPr>
-    </w:p>
-    <w:p>
-      <w:pPr>
+          <w:rFonts w:ascii="Times New Roman" w:hAnsi="Times New Roman" w:cs="Times New Roman"/>
+          <w:sz w:val="24"/>
+          <w:szCs w:val="24"/>
+        </w:rPr>
+      </w:pPr>
+      <w:r>
+        <w:rPr>
+          <w:rFonts w:ascii="Times New Roman" w:hAnsi="Times New Roman" w:cs="Times New Roman"/>
+          <w:sz w:val="24"/>
+          <w:szCs w:val="24"/>
+        </w:rPr>
+        <w:t xml:space="preserve"> </w:t>
+      </w:r>
+      <w:proofErr w:type="spellStart"/>
+      <w:r>
+        <w:rPr>
+          <w:rFonts w:ascii="Times New Roman" w:hAnsi="Times New Roman" w:cs="Times New Roman"/>
+          <w:sz w:val="24"/>
+          <w:szCs w:val="24"/>
+        </w:rPr>
+        <w:t>Alura</w:t>
+      </w:r>
+      <w:proofErr w:type="spellEnd"/>
+      <w:r>
+        <w:rPr>
+          <w:rFonts w:ascii="Times New Roman" w:hAnsi="Times New Roman" w:cs="Times New Roman"/>
+          <w:sz w:val="24"/>
+          <w:szCs w:val="24"/>
+        </w:rPr>
+        <w:t xml:space="preserve"> </w:t>
+      </w:r>
+      <w:r>
+        <w:rPr>
+          <w:rFonts w:ascii="Times New Roman" w:hAnsi="Times New Roman" w:cs="Times New Roman"/>
+          <w:sz w:val="24"/>
+          <w:szCs w:val="24"/>
+        </w:rPr>
+        <w:t xml:space="preserve">+ explicando como e o que é a desestruturação no JS: </w:t>
+      </w:r>
+      <w:hyperlink r:id="rId10" w:history="1">
+        <w:r>
+          <w:rPr>
+            <w:rStyle w:val="Hyperlink"/>
+            <w:rFonts w:ascii="Times New Roman" w:hAnsi="Times New Roman" w:cs="Times New Roman"/>
+            <w:sz w:val="24"/>
+            <w:szCs w:val="24"/>
+          </w:rPr>
+          <w:t>https://cursos.alura.com.br/destructuring-em-js-c308</w:t>
+        </w:r>
+      </w:hyperlink>
+      <w:r>
+        <w:rPr>
+          <w:rFonts w:ascii="Times New Roman" w:hAnsi="Times New Roman" w:cs="Times New Roman"/>
+          <w:sz w:val="24"/>
+          <w:szCs w:val="24"/>
+        </w:rPr>
+        <w:t xml:space="preserve"> </w:t>
+      </w:r>
+    </w:p>
+    <w:p>
+      <w:pPr>
+        <w:pStyle w:val="PargrafodaLista"/>
+        <w:numPr>
+          <w:ilvl w:val="1"/>
+          <w:numId w:val="3"/>
+        </w:numPr>
+        <w:spacing w:line="360" w:lineRule="auto"/>
+        <w:jc w:val="both"/>
+        <w:rPr>
+          <w:rFonts w:ascii="Times New Roman" w:hAnsi="Times New Roman" w:cs="Times New Roman"/>
+          <w:sz w:val="24"/>
+          <w:szCs w:val="24"/>
+        </w:rPr>
+      </w:pPr>
+      <w:r>
+        <w:rPr>
+          <w:rFonts w:ascii="Times New Roman" w:hAnsi="Times New Roman" w:cs="Times New Roman"/>
+          <w:sz w:val="24"/>
+          <w:szCs w:val="24"/>
+        </w:rPr>
+        <w:t xml:space="preserve"> O que aprendemos:</w:t>
+      </w:r>
+    </w:p>
+    <w:p>
+      <w:pPr>
+        <w:pStyle w:val="PargrafodaLista"/>
+        <w:numPr>
+          <w:ilvl w:val="2"/>
+          <w:numId w:val="3"/>
+        </w:numPr>
+        <w:spacing w:line="360" w:lineRule="auto"/>
+        <w:rPr>
+          <w:rFonts w:ascii="Times New Roman" w:hAnsi="Times New Roman" w:cs="Times New Roman"/>
+          <w:sz w:val="24"/>
+          <w:szCs w:val="24"/>
+        </w:rPr>
+      </w:pPr>
+      <w:r>
+        <w:rPr>
+          <w:rFonts w:ascii="Times New Roman" w:hAnsi="Times New Roman" w:cs="Times New Roman"/>
+          <w:sz w:val="24"/>
+          <w:szCs w:val="24"/>
+        </w:rPr>
+        <w:t>Utilizar componente de calendário</w:t>
+      </w:r>
+      <w:r>
+        <w:rPr>
+          <w:rFonts w:ascii="Times New Roman" w:hAnsi="Times New Roman" w:cs="Times New Roman"/>
+          <w:sz w:val="24"/>
+          <w:szCs w:val="24"/>
+        </w:rPr>
+        <w:t>;</w:t>
+      </w:r>
+    </w:p>
+    <w:p>
+      <w:pPr>
+        <w:pStyle w:val="PargrafodaLista"/>
+        <w:numPr>
+          <w:ilvl w:val="2"/>
+          <w:numId w:val="3"/>
+        </w:numPr>
+        <w:spacing w:line="360" w:lineRule="auto"/>
+        <w:rPr>
+          <w:rFonts w:ascii="Times New Roman" w:hAnsi="Times New Roman" w:cs="Times New Roman"/>
+          <w:sz w:val="24"/>
+          <w:szCs w:val="24"/>
+        </w:rPr>
+      </w:pPr>
+      <w:r>
+        <w:rPr>
+          <w:rFonts w:ascii="Times New Roman" w:hAnsi="Times New Roman" w:cs="Times New Roman"/>
+          <w:sz w:val="24"/>
+          <w:szCs w:val="24"/>
+        </w:rPr>
+        <w:t>Manipular datas</w:t>
+      </w:r>
+      <w:r>
+        <w:rPr>
+          <w:rFonts w:ascii="Times New Roman" w:hAnsi="Times New Roman" w:cs="Times New Roman"/>
+          <w:sz w:val="24"/>
+          <w:szCs w:val="24"/>
+        </w:rPr>
+        <w:t>;</w:t>
+      </w:r>
+    </w:p>
+    <w:p>
+      <w:pPr>
+        <w:pStyle w:val="PargrafodaLista"/>
+        <w:numPr>
+          <w:ilvl w:val="2"/>
+          <w:numId w:val="3"/>
+        </w:numPr>
+        <w:spacing w:line="360" w:lineRule="auto"/>
+        <w:rPr>
+          <w:rFonts w:ascii="Times New Roman" w:hAnsi="Times New Roman" w:cs="Times New Roman"/>
+          <w:sz w:val="24"/>
+          <w:szCs w:val="24"/>
+        </w:rPr>
+      </w:pPr>
+      <w:r>
+        <w:rPr>
+          <w:rFonts w:ascii="Times New Roman" w:hAnsi="Times New Roman" w:cs="Times New Roman"/>
+          <w:sz w:val="24"/>
+          <w:szCs w:val="24"/>
+        </w:rPr>
+        <w:t>Desestruturar objetos em JavaScript</w:t>
+      </w:r>
+      <w:r>
+        <w:rPr>
+          <w:rFonts w:ascii="Times New Roman" w:hAnsi="Times New Roman" w:cs="Times New Roman"/>
+          <w:sz w:val="24"/>
+          <w:szCs w:val="24"/>
+        </w:rPr>
+        <w:t>.</w:t>
+      </w:r>
+    </w:p>
+    <w:p>
+      <w:pPr>
+        <w:spacing w:line="360" w:lineRule="auto"/>
         <w:jc w:val="right"/>
         <w:rPr>
           <w:rFonts w:ascii="Times New Roman" w:hAnsi="Times New Roman" w:cs="Times New Roman"/>
@@ -6392,6 +6650,7 @@
     </w:p>
     <w:p>
       <w:pPr>
+        <w:spacing w:line="360" w:lineRule="auto"/>
         <w:jc w:val="right"/>
         <w:rPr>
           <w:rFonts w:ascii="Times New Roman" w:hAnsi="Times New Roman" w:cs="Times New Roman"/>
@@ -6405,6 +6664,7 @@
     </w:p>
     <w:p>
       <w:pPr>
+        <w:spacing w:line="360" w:lineRule="auto"/>
         <w:rPr>
           <w:rFonts w:ascii="Times New Roman" w:hAnsi="Times New Roman" w:cs="Times New Roman"/>
           <w:b/>
@@ -6428,6 +6688,7 @@
     </w:p>
     <w:p>
       <w:pPr>
+        <w:spacing w:line="360" w:lineRule="auto"/>
         <w:jc w:val="right"/>
         <w:rPr>
           <w:rFonts w:ascii="Times New Roman" w:hAnsi="Times New Roman" w:cs="Times New Roman"/>
@@ -6471,6 +6732,7 @@
           <w:ilvl w:val="0"/>
           <w:numId w:val="2"/>
         </w:numPr>
+        <w:spacing w:line="360" w:lineRule="auto"/>
         <w:jc w:val="both"/>
         <w:rPr>
           <w:rFonts w:ascii="Times New Roman" w:hAnsi="Times New Roman" w:cs="Times New Roman"/>
@@ -6548,6 +6810,7 @@
           <w:ilvl w:val="1"/>
           <w:numId w:val="2"/>
         </w:numPr>
+        <w:spacing w:line="360" w:lineRule="auto"/>
         <w:jc w:val="both"/>
         <w:rPr>
           <w:rFonts w:ascii="Times New Roman" w:hAnsi="Times New Roman" w:cs="Times New Roman"/>
@@ -6624,6 +6887,7 @@
           <w:ilvl w:val="1"/>
           <w:numId w:val="2"/>
         </w:numPr>
+        <w:spacing w:line="360" w:lineRule="auto"/>
         <w:jc w:val="both"/>
         <w:rPr>
           <w:rFonts w:ascii="Times New Roman" w:hAnsi="Times New Roman" w:cs="Times New Roman"/>
@@ -6650,6 +6914,7 @@
           <w:ilvl w:val="1"/>
           <w:numId w:val="2"/>
         </w:numPr>
+        <w:spacing w:line="360" w:lineRule="auto"/>
         <w:jc w:val="both"/>
         <w:rPr>
           <w:rFonts w:ascii="Times New Roman" w:hAnsi="Times New Roman" w:cs="Times New Roman"/>
@@ -6694,6 +6959,7 @@
           <w:ilvl w:val="2"/>
           <w:numId w:val="2"/>
         </w:numPr>
+        <w:spacing w:line="360" w:lineRule="auto"/>
         <w:jc w:val="both"/>
         <w:rPr>
           <w:rFonts w:ascii="Times New Roman" w:hAnsi="Times New Roman" w:cs="Times New Roman"/>
@@ -6720,6 +6986,7 @@
           <w:ilvl w:val="2"/>
           <w:numId w:val="2"/>
         </w:numPr>
+        <w:spacing w:line="360" w:lineRule="auto"/>
         <w:jc w:val="both"/>
         <w:rPr>
           <w:rFonts w:ascii="Times New Roman" w:hAnsi="Times New Roman" w:cs="Times New Roman"/>
@@ -6746,6 +7013,7 @@
           <w:ilvl w:val="1"/>
           <w:numId w:val="2"/>
         </w:numPr>
+        <w:spacing w:line="360" w:lineRule="auto"/>
         <w:jc w:val="both"/>
         <w:rPr>
           <w:rFonts w:ascii="Times New Roman" w:hAnsi="Times New Roman" w:cs="Times New Roman"/>
@@ -6772,6 +7040,7 @@
           <w:ilvl w:val="1"/>
           <w:numId w:val="2"/>
         </w:numPr>
+        <w:spacing w:line="360" w:lineRule="auto"/>
         <w:jc w:val="both"/>
         <w:rPr>
           <w:rFonts w:ascii="Times New Roman" w:hAnsi="Times New Roman" w:cs="Times New Roman"/>
@@ -6816,6 +7085,7 @@
           <w:ilvl w:val="1"/>
           <w:numId w:val="2"/>
         </w:numPr>
+        <w:spacing w:line="360" w:lineRule="auto"/>
         <w:jc w:val="both"/>
         <w:rPr>
           <w:rFonts w:ascii="Times New Roman" w:hAnsi="Times New Roman" w:cs="Times New Roman"/>
@@ -6858,6 +7128,7 @@
           <w:ilvl w:val="1"/>
           <w:numId w:val="2"/>
         </w:numPr>
+        <w:spacing w:line="360" w:lineRule="auto"/>
         <w:jc w:val="both"/>
         <w:rPr>
           <w:rFonts w:ascii="Times New Roman" w:hAnsi="Times New Roman" w:cs="Times New Roman"/>
@@ -6884,6 +7155,7 @@
           <w:ilvl w:val="2"/>
           <w:numId w:val="2"/>
         </w:numPr>
+        <w:spacing w:line="360" w:lineRule="auto"/>
         <w:jc w:val="both"/>
         <w:rPr>
           <w:rFonts w:ascii="Times New Roman" w:hAnsi="Times New Roman" w:cs="Times New Roman"/>
@@ -6928,6 +7200,7 @@
           <w:ilvl w:val="2"/>
           <w:numId w:val="2"/>
         </w:numPr>
+        <w:spacing w:line="360" w:lineRule="auto"/>
         <w:rPr>
           <w:rFonts w:ascii="Times New Roman" w:hAnsi="Times New Roman" w:cs="Times New Roman"/>
           <w:sz w:val="24"/>
@@ -6950,6 +7223,7 @@
           <w:ilvl w:val="2"/>
           <w:numId w:val="2"/>
         </w:numPr>
+        <w:spacing w:line="360" w:lineRule="auto"/>
         <w:jc w:val="both"/>
         <w:rPr>
           <w:rFonts w:ascii="Times New Roman" w:hAnsi="Times New Roman" w:cs="Times New Roman"/>
@@ -6976,6 +7250,7 @@
           <w:ilvl w:val="1"/>
           <w:numId w:val="2"/>
         </w:numPr>
+        <w:spacing w:line="360" w:lineRule="auto"/>
         <w:jc w:val="both"/>
         <w:rPr>
           <w:rFonts w:ascii="Times New Roman" w:hAnsi="Times New Roman" w:cs="Times New Roman"/>

</xml_diff>

<commit_message>
Finalizei as atividade do curso de JS web por hoje
</commit_message>
<xml_diff>
--- a/Formação HTML && CSS3/JavaScript na Web/Anotações/Cursos de JavaScript na Web.docx
+++ b/Formação HTML && CSS3/JavaScript na Web/Anotações/Cursos de JavaScript na Web.docx
@@ -23,8 +23,20 @@
           <w:color w:val="auto"/>
           <w:u w:val="single"/>
         </w:rPr>
-        <w:t>Cursos de JavaScript na Web – Alura</w:t>
-      </w:r>
+        <w:t xml:space="preserve">Cursos de JavaScript na Web – </w:t>
+      </w:r>
+      <w:proofErr w:type="spellStart"/>
+      <w:r>
+        <w:rPr>
+          <w:rFonts w:ascii="Times New Roman" w:hAnsi="Times New Roman" w:cs="Times New Roman"/>
+          <w:b/>
+          <w:bCs/>
+          <w:color w:val="auto"/>
+          <w:u w:val="single"/>
+        </w:rPr>
+        <w:t>Alura</w:t>
+      </w:r>
+      <w:proofErr w:type="spellEnd"/>
     </w:p>
     <w:p>
       <w:pPr>
@@ -161,15 +173,29 @@
         </w:rPr>
         <w:t xml:space="preserve"> </w:t>
       </w:r>
-      <w:r>
-        <w:rPr>
-          <w:rFonts w:ascii="Times New Roman" w:hAnsi="Times New Roman" w:cs="Times New Roman"/>
-          <w:i/>
-          <w:iCs/>
-          <w:sz w:val="24"/>
-          <w:szCs w:val="24"/>
-        </w:rPr>
-        <w:t>document.querySelector(</w:t>
+      <w:proofErr w:type="spellStart"/>
+      <w:proofErr w:type="gramStart"/>
+      <w:r>
+        <w:rPr>
+          <w:rFonts w:ascii="Times New Roman" w:hAnsi="Times New Roman" w:cs="Times New Roman"/>
+          <w:i/>
+          <w:iCs/>
+          <w:sz w:val="24"/>
+          <w:szCs w:val="24"/>
+        </w:rPr>
+        <w:t>document.querySelector</w:t>
+      </w:r>
+      <w:proofErr w:type="spellEnd"/>
+      <w:proofErr w:type="gramEnd"/>
+      <w:r>
+        <w:rPr>
+          <w:rFonts w:ascii="Times New Roman" w:hAnsi="Times New Roman" w:cs="Times New Roman"/>
+          <w:i/>
+          <w:iCs/>
+          <w:sz w:val="24"/>
+          <w:szCs w:val="24"/>
+        </w:rPr>
+        <w:t>(</w:t>
       </w:r>
       <w:r>
         <w:rPr>
@@ -325,6 +351,7 @@
         </w:rPr>
         <w:t xml:space="preserve"> Podemos também pegar somente o conteúdo de determinado objeto, utilizando a propriedade </w:t>
       </w:r>
+      <w:proofErr w:type="spellStart"/>
       <w:r>
         <w:rPr>
           <w:rFonts w:ascii="Times New Roman" w:hAnsi="Times New Roman" w:cs="Times New Roman"/>
@@ -335,6 +362,7 @@
         </w:rPr>
         <w:t>textContent</w:t>
       </w:r>
+      <w:proofErr w:type="spellEnd"/>
       <w:r>
         <w:rPr>
           <w:rFonts w:ascii="Times New Roman" w:hAnsi="Times New Roman" w:cs="Times New Roman"/>
@@ -343,16 +371,64 @@
         </w:rPr>
         <w:t xml:space="preserve">, por exemplo: </w:t>
       </w:r>
-      <w:r>
-        <w:rPr>
-          <w:rFonts w:ascii="Times New Roman" w:hAnsi="Times New Roman" w:cs="Times New Roman"/>
-          <w:i/>
-          <w:iCs/>
-          <w:sz w:val="24"/>
-          <w:szCs w:val="24"/>
-        </w:rPr>
-        <w:t>document.querySelector(‘.content’).textContent</w:t>
-      </w:r>
+      <w:proofErr w:type="spellStart"/>
+      <w:proofErr w:type="gramStart"/>
+      <w:r>
+        <w:rPr>
+          <w:rFonts w:ascii="Times New Roman" w:hAnsi="Times New Roman" w:cs="Times New Roman"/>
+          <w:i/>
+          <w:iCs/>
+          <w:sz w:val="24"/>
+          <w:szCs w:val="24"/>
+        </w:rPr>
+        <w:t>document.querySelector</w:t>
+      </w:r>
+      <w:proofErr w:type="spellEnd"/>
+      <w:proofErr w:type="gramEnd"/>
+      <w:r>
+        <w:rPr>
+          <w:rFonts w:ascii="Times New Roman" w:hAnsi="Times New Roman" w:cs="Times New Roman"/>
+          <w:i/>
+          <w:iCs/>
+          <w:sz w:val="24"/>
+          <w:szCs w:val="24"/>
+        </w:rPr>
+        <w:t>(‘.</w:t>
+      </w:r>
+      <w:proofErr w:type="spellStart"/>
+      <w:r>
+        <w:rPr>
+          <w:rFonts w:ascii="Times New Roman" w:hAnsi="Times New Roman" w:cs="Times New Roman"/>
+          <w:i/>
+          <w:iCs/>
+          <w:sz w:val="24"/>
+          <w:szCs w:val="24"/>
+        </w:rPr>
+        <w:t>content</w:t>
+      </w:r>
+      <w:proofErr w:type="spellEnd"/>
+      <w:r>
+        <w:rPr>
+          <w:rFonts w:ascii="Times New Roman" w:hAnsi="Times New Roman" w:cs="Times New Roman"/>
+          <w:i/>
+          <w:iCs/>
+          <w:sz w:val="24"/>
+          <w:szCs w:val="24"/>
+        </w:rPr>
+        <w:t>’).</w:t>
+      </w:r>
+      <w:proofErr w:type="spellStart"/>
+      <w:r>
+        <w:rPr>
+          <w:rFonts w:ascii="Times New Roman" w:hAnsi="Times New Roman" w:cs="Times New Roman"/>
+          <w:i/>
+          <w:iCs/>
+          <w:sz w:val="24"/>
+          <w:szCs w:val="24"/>
+        </w:rPr>
+        <w:t>textContent</w:t>
+      </w:r>
+      <w:proofErr w:type="spellEnd"/>
       <w:r>
         <w:rPr>
           <w:rFonts w:ascii="Times New Roman" w:hAnsi="Times New Roman" w:cs="Times New Roman"/>
@@ -388,16 +464,64 @@
         </w:rPr>
         <w:t xml:space="preserve">Utilizando esta técnica de seleção de elemento, também podemos alterar o conteúdo de uma tag utilizando a mesma linha acima: </w:t>
       </w:r>
-      <w:r>
-        <w:rPr>
-          <w:rFonts w:ascii="Times New Roman" w:hAnsi="Times New Roman" w:cs="Times New Roman"/>
-          <w:i/>
-          <w:iCs/>
-          <w:sz w:val="24"/>
-          <w:szCs w:val="24"/>
-        </w:rPr>
-        <w:t>document.querySelector(‘.content’).textContent</w:t>
-      </w:r>
+      <w:proofErr w:type="spellStart"/>
+      <w:proofErr w:type="gramStart"/>
+      <w:r>
+        <w:rPr>
+          <w:rFonts w:ascii="Times New Roman" w:hAnsi="Times New Roman" w:cs="Times New Roman"/>
+          <w:i/>
+          <w:iCs/>
+          <w:sz w:val="24"/>
+          <w:szCs w:val="24"/>
+        </w:rPr>
+        <w:t>document.querySelector</w:t>
+      </w:r>
+      <w:proofErr w:type="spellEnd"/>
+      <w:proofErr w:type="gramEnd"/>
+      <w:r>
+        <w:rPr>
+          <w:rFonts w:ascii="Times New Roman" w:hAnsi="Times New Roman" w:cs="Times New Roman"/>
+          <w:i/>
+          <w:iCs/>
+          <w:sz w:val="24"/>
+          <w:szCs w:val="24"/>
+        </w:rPr>
+        <w:t>(‘.</w:t>
+      </w:r>
+      <w:proofErr w:type="spellStart"/>
+      <w:r>
+        <w:rPr>
+          <w:rFonts w:ascii="Times New Roman" w:hAnsi="Times New Roman" w:cs="Times New Roman"/>
+          <w:i/>
+          <w:iCs/>
+          <w:sz w:val="24"/>
+          <w:szCs w:val="24"/>
+        </w:rPr>
+        <w:t>content</w:t>
+      </w:r>
+      <w:proofErr w:type="spellEnd"/>
+      <w:r>
+        <w:rPr>
+          <w:rFonts w:ascii="Times New Roman" w:hAnsi="Times New Roman" w:cs="Times New Roman"/>
+          <w:i/>
+          <w:iCs/>
+          <w:sz w:val="24"/>
+          <w:szCs w:val="24"/>
+        </w:rPr>
+        <w:t>’).</w:t>
+      </w:r>
+      <w:proofErr w:type="spellStart"/>
+      <w:r>
+        <w:rPr>
+          <w:rFonts w:ascii="Times New Roman" w:hAnsi="Times New Roman" w:cs="Times New Roman"/>
+          <w:i/>
+          <w:iCs/>
+          <w:sz w:val="24"/>
+          <w:szCs w:val="24"/>
+        </w:rPr>
+        <w:t>textContent</w:t>
+      </w:r>
+      <w:proofErr w:type="spellEnd"/>
       <w:r>
         <w:rPr>
           <w:rFonts w:ascii="Times New Roman" w:hAnsi="Times New Roman" w:cs="Times New Roman"/>
@@ -414,7 +538,25 @@
           <w:sz w:val="24"/>
           <w:szCs w:val="24"/>
         </w:rPr>
-        <w:t>. Dessa forma, o texto anteriormente colocado na/s tag/s com essa classe será/ão alterados para “comprar maça”, independentemente do que estivesse escrito antes.</w:t>
+        <w:t>. Dessa forma, o texto anteriormente colocado na/s tag/s com essa classe será/</w:t>
+      </w:r>
+      <w:proofErr w:type="spellStart"/>
+      <w:r>
+        <w:rPr>
+          <w:rFonts w:ascii="Times New Roman" w:hAnsi="Times New Roman" w:cs="Times New Roman"/>
+          <w:sz w:val="24"/>
+          <w:szCs w:val="24"/>
+        </w:rPr>
+        <w:t>ão</w:t>
+      </w:r>
+      <w:proofErr w:type="spellEnd"/>
+      <w:r>
+        <w:rPr>
+          <w:rFonts w:ascii="Times New Roman" w:hAnsi="Times New Roman" w:cs="Times New Roman"/>
+          <w:sz w:val="24"/>
+          <w:szCs w:val="24"/>
+        </w:rPr>
+        <w:t xml:space="preserve"> alterados para “comprar maça”, independentemente do que estivesse escrito antes.</w:t>
       </w:r>
     </w:p>
     <w:p>
@@ -531,7 +673,25 @@
           <w:sz w:val="24"/>
           <w:szCs w:val="24"/>
         </w:rPr>
-        <w:t>Outros métodos de seleção de elementos além do querySelector(‘’):</w:t>
+        <w:t xml:space="preserve">Outros métodos de seleção de elementos além do </w:t>
+      </w:r>
+      <w:proofErr w:type="gramStart"/>
+      <w:r>
+        <w:rPr>
+          <w:rFonts w:ascii="Times New Roman" w:hAnsi="Times New Roman" w:cs="Times New Roman"/>
+          <w:sz w:val="24"/>
+          <w:szCs w:val="24"/>
+        </w:rPr>
+        <w:t>querySelector(</w:t>
+      </w:r>
+      <w:proofErr w:type="gramEnd"/>
+      <w:r>
+        <w:rPr>
+          <w:rFonts w:ascii="Times New Roman" w:hAnsi="Times New Roman" w:cs="Times New Roman"/>
+          <w:sz w:val="24"/>
+          <w:szCs w:val="24"/>
+        </w:rPr>
+        <w:t>‘’):</w:t>
       </w:r>
     </w:p>
     <w:p>
@@ -548,15 +708,29 @@
           <w:szCs w:val="24"/>
         </w:rPr>
       </w:pPr>
-      <w:r>
-        <w:rPr>
-          <w:rFonts w:ascii="Times New Roman" w:hAnsi="Times New Roman" w:cs="Times New Roman"/>
-          <w:i/>
-          <w:iCs/>
-          <w:sz w:val="24"/>
-          <w:szCs w:val="24"/>
-        </w:rPr>
-        <w:t>document.getElementById(‘id’)</w:t>
+      <w:proofErr w:type="spellStart"/>
+      <w:proofErr w:type="gramStart"/>
+      <w:r>
+        <w:rPr>
+          <w:rFonts w:ascii="Times New Roman" w:hAnsi="Times New Roman" w:cs="Times New Roman"/>
+          <w:i/>
+          <w:iCs/>
+          <w:sz w:val="24"/>
+          <w:szCs w:val="24"/>
+        </w:rPr>
+        <w:t>document.getElementById</w:t>
+      </w:r>
+      <w:proofErr w:type="spellEnd"/>
+      <w:proofErr w:type="gramEnd"/>
+      <w:r>
+        <w:rPr>
+          <w:rFonts w:ascii="Times New Roman" w:hAnsi="Times New Roman" w:cs="Times New Roman"/>
+          <w:i/>
+          <w:iCs/>
+          <w:sz w:val="24"/>
+          <w:szCs w:val="24"/>
+        </w:rPr>
+        <w:t>(‘id’)</w:t>
       </w:r>
       <w:r>
         <w:rPr>
@@ -589,15 +763,29 @@
           <w:szCs w:val="24"/>
         </w:rPr>
       </w:pPr>
-      <w:r>
-        <w:rPr>
-          <w:rFonts w:ascii="Times New Roman" w:hAnsi="Times New Roman" w:cs="Times New Roman"/>
-          <w:i/>
-          <w:iCs/>
-          <w:sz w:val="24"/>
-          <w:szCs w:val="24"/>
-        </w:rPr>
-        <w:t>document.getElementsByClassName(‘classe’)</w:t>
+      <w:proofErr w:type="spellStart"/>
+      <w:proofErr w:type="gramStart"/>
+      <w:r>
+        <w:rPr>
+          <w:rFonts w:ascii="Times New Roman" w:hAnsi="Times New Roman" w:cs="Times New Roman"/>
+          <w:i/>
+          <w:iCs/>
+          <w:sz w:val="24"/>
+          <w:szCs w:val="24"/>
+        </w:rPr>
+        <w:t>document.getElementsByClassName</w:t>
+      </w:r>
+      <w:proofErr w:type="spellEnd"/>
+      <w:proofErr w:type="gramEnd"/>
+      <w:r>
+        <w:rPr>
+          <w:rFonts w:ascii="Times New Roman" w:hAnsi="Times New Roman" w:cs="Times New Roman"/>
+          <w:i/>
+          <w:iCs/>
+          <w:sz w:val="24"/>
+          <w:szCs w:val="24"/>
+        </w:rPr>
+        <w:t>(‘classe’)</w:t>
       </w:r>
       <w:r>
         <w:rPr>
@@ -613,7 +801,25 @@
           <w:sz w:val="24"/>
           <w:szCs w:val="24"/>
         </w:rPr>
-        <w:t xml:space="preserve"> retorna um array dos elementos pelo nome da classe passada.</w:t>
+        <w:t xml:space="preserve"> retorna um </w:t>
+      </w:r>
+      <w:proofErr w:type="spellStart"/>
+      <w:r>
+        <w:rPr>
+          <w:rFonts w:ascii="Times New Roman" w:hAnsi="Times New Roman" w:cs="Times New Roman"/>
+          <w:sz w:val="24"/>
+          <w:szCs w:val="24"/>
+        </w:rPr>
+        <w:t>array</w:t>
+      </w:r>
+      <w:proofErr w:type="spellEnd"/>
+      <w:r>
+        <w:rPr>
+          <w:rFonts w:ascii="Times New Roman" w:hAnsi="Times New Roman" w:cs="Times New Roman"/>
+          <w:sz w:val="24"/>
+          <w:szCs w:val="24"/>
+        </w:rPr>
+        <w:t xml:space="preserve"> dos elementos pelo nome da classe passada.</w:t>
       </w:r>
     </w:p>
     <w:p>
@@ -630,15 +836,29 @@
           <w:szCs w:val="24"/>
         </w:rPr>
       </w:pPr>
-      <w:r>
-        <w:rPr>
-          <w:rFonts w:ascii="Times New Roman" w:hAnsi="Times New Roman" w:cs="Times New Roman"/>
-          <w:i/>
-          <w:iCs/>
-          <w:sz w:val="24"/>
-          <w:szCs w:val="24"/>
-        </w:rPr>
-        <w:t>document.getElementsByTagName(‘tag’)</w:t>
+      <w:proofErr w:type="spellStart"/>
+      <w:proofErr w:type="gramStart"/>
+      <w:r>
+        <w:rPr>
+          <w:rFonts w:ascii="Times New Roman" w:hAnsi="Times New Roman" w:cs="Times New Roman"/>
+          <w:i/>
+          <w:iCs/>
+          <w:sz w:val="24"/>
+          <w:szCs w:val="24"/>
+        </w:rPr>
+        <w:t>document.getElementsByTagName</w:t>
+      </w:r>
+      <w:proofErr w:type="spellEnd"/>
+      <w:proofErr w:type="gramEnd"/>
+      <w:r>
+        <w:rPr>
+          <w:rFonts w:ascii="Times New Roman" w:hAnsi="Times New Roman" w:cs="Times New Roman"/>
+          <w:i/>
+          <w:iCs/>
+          <w:sz w:val="24"/>
+          <w:szCs w:val="24"/>
+        </w:rPr>
+        <w:t>(‘tag’)</w:t>
       </w:r>
       <w:r>
         <w:rPr>
@@ -654,7 +874,25 @@
           <w:sz w:val="24"/>
           <w:szCs w:val="24"/>
         </w:rPr>
-        <w:t xml:space="preserve"> retorna um array dos elementos pelo nome da tag passada</w:t>
+        <w:t xml:space="preserve"> retorna um </w:t>
+      </w:r>
+      <w:proofErr w:type="spellStart"/>
+      <w:r>
+        <w:rPr>
+          <w:rFonts w:ascii="Times New Roman" w:hAnsi="Times New Roman" w:cs="Times New Roman"/>
+          <w:sz w:val="24"/>
+          <w:szCs w:val="24"/>
+        </w:rPr>
+        <w:t>array</w:t>
+      </w:r>
+      <w:proofErr w:type="spellEnd"/>
+      <w:r>
+        <w:rPr>
+          <w:rFonts w:ascii="Times New Roman" w:hAnsi="Times New Roman" w:cs="Times New Roman"/>
+          <w:sz w:val="24"/>
+          <w:szCs w:val="24"/>
+        </w:rPr>
+        <w:t xml:space="preserve"> dos elementos pelo nome da tag passada</w:t>
       </w:r>
     </w:p>
     <w:p>
@@ -671,15 +909,29 @@
           <w:szCs w:val="24"/>
         </w:rPr>
       </w:pPr>
-      <w:r>
-        <w:rPr>
-          <w:rFonts w:ascii="Times New Roman" w:hAnsi="Times New Roman" w:cs="Times New Roman"/>
-          <w:i/>
-          <w:iCs/>
-          <w:sz w:val="24"/>
-          <w:szCs w:val="24"/>
-        </w:rPr>
-        <w:t>document.querySelectorAll(seletor)</w:t>
+      <w:proofErr w:type="spellStart"/>
+      <w:proofErr w:type="gramStart"/>
+      <w:r>
+        <w:rPr>
+          <w:rFonts w:ascii="Times New Roman" w:hAnsi="Times New Roman" w:cs="Times New Roman"/>
+          <w:i/>
+          <w:iCs/>
+          <w:sz w:val="24"/>
+          <w:szCs w:val="24"/>
+        </w:rPr>
+        <w:t>document.querySelectorAll</w:t>
+      </w:r>
+      <w:proofErr w:type="spellEnd"/>
+      <w:proofErr w:type="gramEnd"/>
+      <w:r>
+        <w:rPr>
+          <w:rFonts w:ascii="Times New Roman" w:hAnsi="Times New Roman" w:cs="Times New Roman"/>
+          <w:i/>
+          <w:iCs/>
+          <w:sz w:val="24"/>
+          <w:szCs w:val="24"/>
+        </w:rPr>
+        <w:t>(seletor)</w:t>
       </w:r>
       <w:r>
         <w:rPr>
@@ -801,15 +1053,51 @@
         </w:rPr>
         <w:t xml:space="preserve"> Podemos importar um arquivo JS colocando um </w:t>
       </w:r>
-      <w:r>
-        <w:rPr>
-          <w:rFonts w:ascii="Times New Roman" w:hAnsi="Times New Roman" w:cs="Times New Roman"/>
-          <w:i/>
-          <w:iCs/>
-          <w:sz w:val="24"/>
-          <w:szCs w:val="24"/>
-        </w:rPr>
-        <w:t>src=”localDoArquivo”</w:t>
+      <w:proofErr w:type="spellStart"/>
+      <w:r>
+        <w:rPr>
+          <w:rFonts w:ascii="Times New Roman" w:hAnsi="Times New Roman" w:cs="Times New Roman"/>
+          <w:i/>
+          <w:iCs/>
+          <w:sz w:val="24"/>
+          <w:szCs w:val="24"/>
+        </w:rPr>
+        <w:t>src</w:t>
+      </w:r>
+      <w:proofErr w:type="spellEnd"/>
+      <w:proofErr w:type="gramStart"/>
+      <w:r>
+        <w:rPr>
+          <w:rFonts w:ascii="Times New Roman" w:hAnsi="Times New Roman" w:cs="Times New Roman"/>
+          <w:i/>
+          <w:iCs/>
+          <w:sz w:val="24"/>
+          <w:szCs w:val="24"/>
+        </w:rPr>
+        <w:t>=”</w:t>
+      </w:r>
+      <w:proofErr w:type="spellStart"/>
+      <w:r>
+        <w:rPr>
+          <w:rFonts w:ascii="Times New Roman" w:hAnsi="Times New Roman" w:cs="Times New Roman"/>
+          <w:i/>
+          <w:iCs/>
+          <w:sz w:val="24"/>
+          <w:szCs w:val="24"/>
+        </w:rPr>
+        <w:t>localDoArquivo</w:t>
+      </w:r>
+      <w:proofErr w:type="spellEnd"/>
+      <w:proofErr w:type="gramEnd"/>
+      <w:r>
+        <w:rPr>
+          <w:rFonts w:ascii="Times New Roman" w:hAnsi="Times New Roman" w:cs="Times New Roman"/>
+          <w:i/>
+          <w:iCs/>
+          <w:sz w:val="24"/>
+          <w:szCs w:val="24"/>
+        </w:rPr>
+        <w:t>”</w:t>
       </w:r>
       <w:r>
         <w:rPr>
@@ -890,7 +1178,43 @@
           <w:szCs w:val="24"/>
         </w:rPr>
         <w:lastRenderedPageBreak/>
-        <w:t xml:space="preserve"> Para fazer com que um item seja adicionado a uma lista após escrevê-lo no input text de um forms, precisamos mexer no botão </w:t>
+        <w:t xml:space="preserve"> Para fazer com que um item seja adicionado a uma lista após escrevê-lo no input </w:t>
+      </w:r>
+      <w:proofErr w:type="spellStart"/>
+      <w:r>
+        <w:rPr>
+          <w:rFonts w:ascii="Times New Roman" w:hAnsi="Times New Roman" w:cs="Times New Roman"/>
+          <w:sz w:val="24"/>
+          <w:szCs w:val="24"/>
+        </w:rPr>
+        <w:t>text</w:t>
+      </w:r>
+      <w:proofErr w:type="spellEnd"/>
+      <w:r>
+        <w:rPr>
+          <w:rFonts w:ascii="Times New Roman" w:hAnsi="Times New Roman" w:cs="Times New Roman"/>
+          <w:sz w:val="24"/>
+          <w:szCs w:val="24"/>
+        </w:rPr>
+        <w:t xml:space="preserve"> de um </w:t>
+      </w:r>
+      <w:proofErr w:type="spellStart"/>
+      <w:r>
+        <w:rPr>
+          <w:rFonts w:ascii="Times New Roman" w:hAnsi="Times New Roman" w:cs="Times New Roman"/>
+          <w:sz w:val="24"/>
+          <w:szCs w:val="24"/>
+        </w:rPr>
+        <w:t>forms</w:t>
+      </w:r>
+      <w:proofErr w:type="spellEnd"/>
+      <w:r>
+        <w:rPr>
+          <w:rFonts w:ascii="Times New Roman" w:hAnsi="Times New Roman" w:cs="Times New Roman"/>
+          <w:sz w:val="24"/>
+          <w:szCs w:val="24"/>
+        </w:rPr>
+        <w:t xml:space="preserve">, precisamos mexer no botão </w:t>
       </w:r>
       <w:r>
         <w:rPr>
@@ -951,7 +1275,18 @@
           <w:sz w:val="24"/>
           <w:szCs w:val="24"/>
         </w:rPr>
-        <w:t>“data-atribut</w:t>
+        <w:t>“</w:t>
+      </w:r>
+      <w:proofErr w:type="spellStart"/>
+      <w:r>
+        <w:rPr>
+          <w:rFonts w:ascii="Times New Roman" w:hAnsi="Times New Roman" w:cs="Times New Roman"/>
+          <w:i/>
+          <w:iCs/>
+          <w:sz w:val="24"/>
+          <w:szCs w:val="24"/>
+        </w:rPr>
+        <w:t>data-atribut</w:t>
       </w:r>
       <w:r>
         <w:rPr>
@@ -971,7 +1306,18 @@
           <w:sz w:val="24"/>
           <w:szCs w:val="24"/>
         </w:rPr>
-        <w:t>s”</w:t>
+        <w:t>s</w:t>
+      </w:r>
+      <w:proofErr w:type="spellEnd"/>
+      <w:r>
+        <w:rPr>
+          <w:rFonts w:ascii="Times New Roman" w:hAnsi="Times New Roman" w:cs="Times New Roman"/>
+          <w:i/>
+          <w:iCs/>
+          <w:sz w:val="24"/>
+          <w:szCs w:val="24"/>
+        </w:rPr>
+        <w:t>”</w:t>
       </w:r>
       <w:r>
         <w:rPr>
@@ -999,15 +1345,35 @@
           <w:sz w:val="24"/>
           <w:szCs w:val="24"/>
         </w:rPr>
-        <w:t>data-“</w:t>
-      </w:r>
-      <w:r>
-        <w:rPr>
-          <w:rFonts w:ascii="Times New Roman" w:hAnsi="Times New Roman" w:cs="Times New Roman"/>
-          <w:sz w:val="24"/>
-          <w:szCs w:val="24"/>
-        </w:rPr>
-        <w:t xml:space="preserve"> e o nome que deseja dar àquele elemento</w:t>
+        <w:t>data</w:t>
+      </w:r>
+      <w:proofErr w:type="gramStart"/>
+      <w:r>
+        <w:rPr>
+          <w:rFonts w:ascii="Times New Roman" w:hAnsi="Times New Roman" w:cs="Times New Roman"/>
+          <w:i/>
+          <w:iCs/>
+          <w:sz w:val="24"/>
+          <w:szCs w:val="24"/>
+        </w:rPr>
+        <w:t>-“</w:t>
+      </w:r>
+      <w:r>
+        <w:rPr>
+          <w:rFonts w:ascii="Times New Roman" w:hAnsi="Times New Roman" w:cs="Times New Roman"/>
+          <w:sz w:val="24"/>
+          <w:szCs w:val="24"/>
+        </w:rPr>
+        <w:t xml:space="preserve"> e</w:t>
+      </w:r>
+      <w:proofErr w:type="gramEnd"/>
+      <w:r>
+        <w:rPr>
+          <w:rFonts w:ascii="Times New Roman" w:hAnsi="Times New Roman" w:cs="Times New Roman"/>
+          <w:sz w:val="24"/>
+          <w:szCs w:val="24"/>
+        </w:rPr>
+        <w:t xml:space="preserve"> o nome que deseja dar àquele elemento</w:t>
       </w:r>
       <w:r>
         <w:rPr>
@@ -1095,6 +1461,7 @@
         </w:rPr>
         <w:t xml:space="preserve">A principal vantagem é separar o que é do css e o que é do JS, pois se utilizarmos as classes outra pessoa que trabalha no mesmo projeto pode acabar mudando a classe por achar que não está semântica para o CSS e acabar quebrando o código. Utilizando os </w:t>
       </w:r>
+      <w:proofErr w:type="spellStart"/>
       <w:r>
         <w:rPr>
           <w:rFonts w:ascii="Times New Roman" w:hAnsi="Times New Roman" w:cs="Times New Roman"/>
@@ -1111,7 +1478,16 @@
           <w:sz w:val="24"/>
           <w:szCs w:val="24"/>
         </w:rPr>
-        <w:t>’s esse risco é bem menor.</w:t>
+        <w:t>’s</w:t>
+      </w:r>
+      <w:proofErr w:type="spellEnd"/>
+      <w:r>
+        <w:rPr>
+          <w:rFonts w:ascii="Times New Roman" w:hAnsi="Times New Roman" w:cs="Times New Roman"/>
+          <w:sz w:val="24"/>
+          <w:szCs w:val="24"/>
+        </w:rPr>
+        <w:t xml:space="preserve"> esse risco é bem menor.</w:t>
       </w:r>
     </w:p>
     <w:p>
@@ -1140,6 +1516,7 @@
         </w:rPr>
         <w:t xml:space="preserve">Para se referir ao </w:t>
       </w:r>
+      <w:proofErr w:type="gramStart"/>
       <w:r>
         <w:rPr>
           <w:rFonts w:ascii="Times New Roman" w:hAnsi="Times New Roman" w:cs="Times New Roman"/>
@@ -1156,7 +1533,16 @@
           <w:sz w:val="24"/>
           <w:szCs w:val="24"/>
         </w:rPr>
-        <w:t xml:space="preserve"> colocado no html, no querySelector, precisamos colocar “[]” dentro das ‘’ e, dentro dele, o nome exato do </w:t>
+        <w:t xml:space="preserve"> colocado</w:t>
+      </w:r>
+      <w:proofErr w:type="gramEnd"/>
+      <w:r>
+        <w:rPr>
+          <w:rFonts w:ascii="Times New Roman" w:hAnsi="Times New Roman" w:cs="Times New Roman"/>
+          <w:sz w:val="24"/>
+          <w:szCs w:val="24"/>
+        </w:rPr>
+        <w:t xml:space="preserve"> no html, no querySelector, precisamos colocar “[]” dentro das ‘’ e, dentro dele, o nome exato do </w:t>
       </w:r>
       <w:r>
         <w:rPr>
@@ -1184,15 +1570,29 @@
         </w:rPr>
         <w:t xml:space="preserve"> Ex.: </w:t>
       </w:r>
-      <w:r>
-        <w:rPr>
-          <w:rFonts w:ascii="Times New Roman" w:hAnsi="Times New Roman" w:cs="Times New Roman"/>
-          <w:i/>
-          <w:iCs/>
-          <w:sz w:val="24"/>
-          <w:szCs w:val="24"/>
-        </w:rPr>
-        <w:t>document.querySelector(‘[data-nome-atribuído-ao-elemento]’)</w:t>
+      <w:proofErr w:type="spellStart"/>
+      <w:proofErr w:type="gramStart"/>
+      <w:r>
+        <w:rPr>
+          <w:rFonts w:ascii="Times New Roman" w:hAnsi="Times New Roman" w:cs="Times New Roman"/>
+          <w:i/>
+          <w:iCs/>
+          <w:sz w:val="24"/>
+          <w:szCs w:val="24"/>
+        </w:rPr>
+        <w:t>document.querySelector</w:t>
+      </w:r>
+      <w:proofErr w:type="spellEnd"/>
+      <w:proofErr w:type="gramEnd"/>
+      <w:r>
+        <w:rPr>
+          <w:rFonts w:ascii="Times New Roman" w:hAnsi="Times New Roman" w:cs="Times New Roman"/>
+          <w:i/>
+          <w:iCs/>
+          <w:sz w:val="24"/>
+          <w:szCs w:val="24"/>
+        </w:rPr>
+        <w:t>(‘[data-nome-atribuído-ao-elemento]’)</w:t>
       </w:r>
       <w:r>
         <w:rPr>
@@ -1264,33 +1664,103 @@
         </w:rPr>
         <w:t xml:space="preserve">No caso do projeto referente à este primeiro curso, a variável é o button, então podemos colocar: </w:t>
       </w:r>
-      <w:r>
-        <w:rPr>
-          <w:rFonts w:ascii="Times New Roman" w:hAnsi="Times New Roman" w:cs="Times New Roman"/>
-          <w:i/>
-          <w:iCs/>
-          <w:sz w:val="24"/>
-          <w:szCs w:val="24"/>
-        </w:rPr>
-        <w:t>const novaTarefa =</w:t>
-      </w:r>
-      <w:r>
-        <w:rPr>
-          <w:rFonts w:ascii="Times New Roman" w:hAnsi="Times New Roman" w:cs="Times New Roman"/>
+      <w:proofErr w:type="spellStart"/>
+      <w:r>
+        <w:rPr>
+          <w:rFonts w:ascii="Times New Roman" w:hAnsi="Times New Roman" w:cs="Times New Roman"/>
+          <w:i/>
+          <w:iCs/>
+          <w:sz w:val="24"/>
+          <w:szCs w:val="24"/>
+        </w:rPr>
+        <w:t>const</w:t>
+      </w:r>
+      <w:proofErr w:type="spellEnd"/>
+      <w:r>
+        <w:rPr>
+          <w:rFonts w:ascii="Times New Roman" w:hAnsi="Times New Roman" w:cs="Times New Roman"/>
+          <w:i/>
+          <w:iCs/>
           <w:sz w:val="24"/>
           <w:szCs w:val="24"/>
         </w:rPr>
         <w:t xml:space="preserve"> </w:t>
       </w:r>
-      <w:r>
-        <w:rPr>
-          <w:rFonts w:ascii="Times New Roman" w:hAnsi="Times New Roman" w:cs="Times New Roman"/>
-          <w:i/>
-          <w:iCs/>
-          <w:sz w:val="24"/>
-          <w:szCs w:val="24"/>
-        </w:rPr>
-        <w:t>document.querySelector(‘[data-form-button]’)</w:t>
+      <w:proofErr w:type="spellStart"/>
+      <w:r>
+        <w:rPr>
+          <w:rFonts w:ascii="Times New Roman" w:hAnsi="Times New Roman" w:cs="Times New Roman"/>
+          <w:i/>
+          <w:iCs/>
+          <w:sz w:val="24"/>
+          <w:szCs w:val="24"/>
+        </w:rPr>
+        <w:t>novaTarefa</w:t>
+      </w:r>
+      <w:proofErr w:type="spellEnd"/>
+      <w:r>
+        <w:rPr>
+          <w:rFonts w:ascii="Times New Roman" w:hAnsi="Times New Roman" w:cs="Times New Roman"/>
+          <w:i/>
+          <w:iCs/>
+          <w:sz w:val="24"/>
+          <w:szCs w:val="24"/>
+        </w:rPr>
+        <w:t xml:space="preserve"> =</w:t>
+      </w:r>
+      <w:r>
+        <w:rPr>
+          <w:rFonts w:ascii="Times New Roman" w:hAnsi="Times New Roman" w:cs="Times New Roman"/>
+          <w:sz w:val="24"/>
+          <w:szCs w:val="24"/>
+        </w:rPr>
+        <w:t xml:space="preserve"> </w:t>
+      </w:r>
+      <w:proofErr w:type="spellStart"/>
+      <w:proofErr w:type="gramStart"/>
+      <w:r>
+        <w:rPr>
+          <w:rFonts w:ascii="Times New Roman" w:hAnsi="Times New Roman" w:cs="Times New Roman"/>
+          <w:i/>
+          <w:iCs/>
+          <w:sz w:val="24"/>
+          <w:szCs w:val="24"/>
+        </w:rPr>
+        <w:t>document.querySelector</w:t>
+      </w:r>
+      <w:proofErr w:type="spellEnd"/>
+      <w:proofErr w:type="gramEnd"/>
+      <w:r>
+        <w:rPr>
+          <w:rFonts w:ascii="Times New Roman" w:hAnsi="Times New Roman" w:cs="Times New Roman"/>
+          <w:i/>
+          <w:iCs/>
+          <w:sz w:val="24"/>
+          <w:szCs w:val="24"/>
+        </w:rPr>
+        <w:t>(‘[data-</w:t>
+      </w:r>
+      <w:proofErr w:type="spellStart"/>
+      <w:r>
+        <w:rPr>
+          <w:rFonts w:ascii="Times New Roman" w:hAnsi="Times New Roman" w:cs="Times New Roman"/>
+          <w:i/>
+          <w:iCs/>
+          <w:sz w:val="24"/>
+          <w:szCs w:val="24"/>
+        </w:rPr>
+        <w:t>form</w:t>
+      </w:r>
+      <w:proofErr w:type="spellEnd"/>
+      <w:r>
+        <w:rPr>
+          <w:rFonts w:ascii="Times New Roman" w:hAnsi="Times New Roman" w:cs="Times New Roman"/>
+          <w:i/>
+          <w:iCs/>
+          <w:sz w:val="24"/>
+          <w:szCs w:val="24"/>
+        </w:rPr>
+        <w:t>-button]’)</w:t>
       </w:r>
       <w:r>
         <w:rPr>
@@ -1325,7 +1795,25 @@
           <w:sz w:val="24"/>
           <w:szCs w:val="24"/>
         </w:rPr>
-        <w:t>Desse modo, sempre que quisermos utilizar essa expressão toda dentro do nosso código, podemos colocar a variável que não muda “novaTarefa”. Isso é válido para qualquer expressão.</w:t>
+        <w:t>Desse modo, sempre que quisermos utilizar essa expressão toda dentro do nosso código, podemos colocar a variável que não muda “</w:t>
+      </w:r>
+      <w:proofErr w:type="spellStart"/>
+      <w:r>
+        <w:rPr>
+          <w:rFonts w:ascii="Times New Roman" w:hAnsi="Times New Roman" w:cs="Times New Roman"/>
+          <w:sz w:val="24"/>
+          <w:szCs w:val="24"/>
+        </w:rPr>
+        <w:t>novaTarefa</w:t>
+      </w:r>
+      <w:proofErr w:type="spellEnd"/>
+      <w:r>
+        <w:rPr>
+          <w:rFonts w:ascii="Times New Roman" w:hAnsi="Times New Roman" w:cs="Times New Roman"/>
+          <w:sz w:val="24"/>
+          <w:szCs w:val="24"/>
+        </w:rPr>
+        <w:t>”. Isso é válido para qualquer expressão.</w:t>
       </w:r>
     </w:p>
     <w:p>
@@ -1352,25 +1840,113 @@
           <w:sz w:val="24"/>
           <w:szCs w:val="24"/>
         </w:rPr>
-        <w:t xml:space="preserve"> Para fazer com que o botão faça uma ação quando for clicado precisamos adicionar um Evento de monitoramento à ele, para que sempre que for clicado, execute uma função específica. Traduzindo isso para o JS fica literalmente assim: </w:t>
-      </w:r>
-      <w:r>
-        <w:rPr>
-          <w:rFonts w:ascii="Times New Roman" w:hAnsi="Times New Roman" w:cs="Times New Roman"/>
-          <w:i/>
-          <w:iCs/>
-          <w:sz w:val="24"/>
-          <w:szCs w:val="24"/>
-        </w:rPr>
-        <w:t>novaTarefa.addEventListener(‘click’, ()=&gt;{console.log(‘fui clicado’)})</w:t>
-      </w:r>
-      <w:r>
-        <w:rPr>
-          <w:rFonts w:ascii="Times New Roman" w:hAnsi="Times New Roman" w:cs="Times New Roman"/>
-          <w:sz w:val="24"/>
-          <w:szCs w:val="24"/>
-        </w:rPr>
-        <w:t>, respectivamente. Ou seja, vc adicionou um evento de ouvir para o botão que agora está com o nome de novaTarefa e disse para ele que quando ele “ouvir” que o botão foi clicado, irá executar a função anônima que é imprimir a frase “fui clicado” no console do browser.</w:t>
+        <w:t xml:space="preserve"> Para fazer com que o botão faça uma ação quando for clicado precisamos adicionar um Evento de monitoramento </w:t>
+      </w:r>
+      <w:proofErr w:type="gramStart"/>
+      <w:r>
+        <w:rPr>
+          <w:rFonts w:ascii="Times New Roman" w:hAnsi="Times New Roman" w:cs="Times New Roman"/>
+          <w:sz w:val="24"/>
+          <w:szCs w:val="24"/>
+        </w:rPr>
+        <w:t>à</w:t>
+      </w:r>
+      <w:proofErr w:type="gramEnd"/>
+      <w:r>
+        <w:rPr>
+          <w:rFonts w:ascii="Times New Roman" w:hAnsi="Times New Roman" w:cs="Times New Roman"/>
+          <w:sz w:val="24"/>
+          <w:szCs w:val="24"/>
+        </w:rPr>
+        <w:t xml:space="preserve"> ele, para que sempre que for clicado, execute uma função específica. Traduzindo isso para o JS fica literalmente assim: </w:t>
+      </w:r>
+      <w:proofErr w:type="spellStart"/>
+      <w:r>
+        <w:rPr>
+          <w:rFonts w:ascii="Times New Roman" w:hAnsi="Times New Roman" w:cs="Times New Roman"/>
+          <w:i/>
+          <w:iCs/>
+          <w:sz w:val="24"/>
+          <w:szCs w:val="24"/>
+        </w:rPr>
+        <w:t>novaTarefa.addEventListener</w:t>
+      </w:r>
+      <w:proofErr w:type="spellEnd"/>
+      <w:r>
+        <w:rPr>
+          <w:rFonts w:ascii="Times New Roman" w:hAnsi="Times New Roman" w:cs="Times New Roman"/>
+          <w:i/>
+          <w:iCs/>
+          <w:sz w:val="24"/>
+          <w:szCs w:val="24"/>
+        </w:rPr>
+        <w:t xml:space="preserve">(‘click’, </w:t>
+      </w:r>
+      <w:proofErr w:type="gramStart"/>
+      <w:r>
+        <w:rPr>
+          <w:rFonts w:ascii="Times New Roman" w:hAnsi="Times New Roman" w:cs="Times New Roman"/>
+          <w:i/>
+          <w:iCs/>
+          <w:sz w:val="24"/>
+          <w:szCs w:val="24"/>
+        </w:rPr>
+        <w:t>()=</w:t>
+      </w:r>
+      <w:proofErr w:type="gramEnd"/>
+      <w:r>
+        <w:rPr>
+          <w:rFonts w:ascii="Times New Roman" w:hAnsi="Times New Roman" w:cs="Times New Roman"/>
+          <w:i/>
+          <w:iCs/>
+          <w:sz w:val="24"/>
+          <w:szCs w:val="24"/>
+        </w:rPr>
+        <w:t>&gt;{console.log(‘fui clicado’)})</w:t>
+      </w:r>
+      <w:r>
+        <w:rPr>
+          <w:rFonts w:ascii="Times New Roman" w:hAnsi="Times New Roman" w:cs="Times New Roman"/>
+          <w:sz w:val="24"/>
+          <w:szCs w:val="24"/>
+        </w:rPr>
+        <w:t xml:space="preserve">, respectivamente. Ou seja, </w:t>
+      </w:r>
+      <w:proofErr w:type="spellStart"/>
+      <w:r>
+        <w:rPr>
+          <w:rFonts w:ascii="Times New Roman" w:hAnsi="Times New Roman" w:cs="Times New Roman"/>
+          <w:sz w:val="24"/>
+          <w:szCs w:val="24"/>
+        </w:rPr>
+        <w:t>vc</w:t>
+      </w:r>
+      <w:proofErr w:type="spellEnd"/>
+      <w:r>
+        <w:rPr>
+          <w:rFonts w:ascii="Times New Roman" w:hAnsi="Times New Roman" w:cs="Times New Roman"/>
+          <w:sz w:val="24"/>
+          <w:szCs w:val="24"/>
+        </w:rPr>
+        <w:t xml:space="preserve"> adicionou um evento de ouvir para o botão que agora está com o nome de </w:t>
+      </w:r>
+      <w:proofErr w:type="spellStart"/>
+      <w:r>
+        <w:rPr>
+          <w:rFonts w:ascii="Times New Roman" w:hAnsi="Times New Roman" w:cs="Times New Roman"/>
+          <w:sz w:val="24"/>
+          <w:szCs w:val="24"/>
+        </w:rPr>
+        <w:t>novaTarefa</w:t>
+      </w:r>
+      <w:proofErr w:type="spellEnd"/>
+      <w:r>
+        <w:rPr>
+          <w:rFonts w:ascii="Times New Roman" w:hAnsi="Times New Roman" w:cs="Times New Roman"/>
+          <w:sz w:val="24"/>
+          <w:szCs w:val="24"/>
+        </w:rPr>
+        <w:t xml:space="preserve"> e disse para ele que quando ele “ouvir” que o botão foi clicado, irá executar a função anônima que é imprimir a frase “fui clicado” no console do browser.</w:t>
       </w:r>
     </w:p>
     <w:p>
@@ -1427,16 +2003,40 @@
         </w:rPr>
         <w:t xml:space="preserve"> Podemos pegar somente o valor de um input, ou seja, seu texto, utilizando o </w:t>
       </w:r>
-      <w:r>
-        <w:rPr>
-          <w:rFonts w:ascii="Times New Roman" w:hAnsi="Times New Roman" w:cs="Times New Roman"/>
-          <w:i/>
-          <w:iCs/>
-          <w:sz w:val="24"/>
-          <w:szCs w:val="24"/>
-        </w:rPr>
-        <w:t>nomeDaVariável/expressãoDoInput.value</w:t>
-      </w:r>
+      <w:proofErr w:type="spellStart"/>
+      <w:r>
+        <w:rPr>
+          <w:rFonts w:ascii="Times New Roman" w:hAnsi="Times New Roman" w:cs="Times New Roman"/>
+          <w:i/>
+          <w:iCs/>
+          <w:sz w:val="24"/>
+          <w:szCs w:val="24"/>
+        </w:rPr>
+        <w:t>nomeDaVariável</w:t>
+      </w:r>
+      <w:proofErr w:type="spellEnd"/>
+      <w:r>
+        <w:rPr>
+          <w:rFonts w:ascii="Times New Roman" w:hAnsi="Times New Roman" w:cs="Times New Roman"/>
+          <w:i/>
+          <w:iCs/>
+          <w:sz w:val="24"/>
+          <w:szCs w:val="24"/>
+        </w:rPr>
+        <w:t>/</w:t>
+      </w:r>
+      <w:proofErr w:type="spellStart"/>
+      <w:r>
+        <w:rPr>
+          <w:rFonts w:ascii="Times New Roman" w:hAnsi="Times New Roman" w:cs="Times New Roman"/>
+          <w:i/>
+          <w:iCs/>
+          <w:sz w:val="24"/>
+          <w:szCs w:val="24"/>
+        </w:rPr>
+        <w:t>expressãoDoInput.value</w:t>
+      </w:r>
+      <w:proofErr w:type="spellEnd"/>
       <w:r>
         <w:rPr>
           <w:rFonts w:ascii="Times New Roman" w:hAnsi="Times New Roman" w:cs="Times New Roman"/>
@@ -1486,7 +2086,61 @@
           <w:sz w:val="24"/>
           <w:szCs w:val="24"/>
         </w:rPr>
-        <w:t>Para mandar ele imprimir no console o texto do input, podemos colocar essa expressão dentro da função anônima do event listener, que ocorre quando apertamos o botão.</w:t>
+        <w:t xml:space="preserve">Para </w:t>
+      </w:r>
+      <w:proofErr w:type="gramStart"/>
+      <w:r>
+        <w:rPr>
+          <w:rFonts w:ascii="Times New Roman" w:hAnsi="Times New Roman" w:cs="Times New Roman"/>
+          <w:sz w:val="24"/>
+          <w:szCs w:val="24"/>
+        </w:rPr>
+        <w:t>mandar ele</w:t>
+      </w:r>
+      <w:proofErr w:type="gramEnd"/>
+      <w:r>
+        <w:rPr>
+          <w:rFonts w:ascii="Times New Roman" w:hAnsi="Times New Roman" w:cs="Times New Roman"/>
+          <w:sz w:val="24"/>
+          <w:szCs w:val="24"/>
+        </w:rPr>
+        <w:t xml:space="preserve"> imprimir no console o texto do input, podemos colocar essa expressão dentro da função anônima do </w:t>
+      </w:r>
+      <w:proofErr w:type="spellStart"/>
+      <w:r>
+        <w:rPr>
+          <w:rFonts w:ascii="Times New Roman" w:hAnsi="Times New Roman" w:cs="Times New Roman"/>
+          <w:sz w:val="24"/>
+          <w:szCs w:val="24"/>
+        </w:rPr>
+        <w:t>event</w:t>
+      </w:r>
+      <w:proofErr w:type="spellEnd"/>
+      <w:r>
+        <w:rPr>
+          <w:rFonts w:ascii="Times New Roman" w:hAnsi="Times New Roman" w:cs="Times New Roman"/>
+          <w:sz w:val="24"/>
+          <w:szCs w:val="24"/>
+        </w:rPr>
+        <w:t xml:space="preserve"> </w:t>
+      </w:r>
+      <w:proofErr w:type="spellStart"/>
+      <w:r>
+        <w:rPr>
+          <w:rFonts w:ascii="Times New Roman" w:hAnsi="Times New Roman" w:cs="Times New Roman"/>
+          <w:sz w:val="24"/>
+          <w:szCs w:val="24"/>
+        </w:rPr>
+        <w:t>listener</w:t>
+      </w:r>
+      <w:proofErr w:type="spellEnd"/>
+      <w:r>
+        <w:rPr>
+          <w:rFonts w:ascii="Times New Roman" w:hAnsi="Times New Roman" w:cs="Times New Roman"/>
+          <w:sz w:val="24"/>
+          <w:szCs w:val="24"/>
+        </w:rPr>
+        <w:t>, que ocorre quando apertamos o botão.</w:t>
       </w:r>
     </w:p>
     <w:p>
@@ -1542,23 +2196,65 @@
         </w:rPr>
         <w:t xml:space="preserve"> Nós conseguimos fazer com que o formulário pare de atualizar a página, ou seja, pare de mandar informações para o servidor colocando um </w:t>
       </w:r>
-      <w:r>
-        <w:rPr>
-          <w:rFonts w:ascii="Times New Roman" w:hAnsi="Times New Roman" w:cs="Times New Roman"/>
-          <w:i/>
-          <w:iCs/>
-          <w:sz w:val="24"/>
-          <w:szCs w:val="24"/>
-        </w:rPr>
-        <w:t>preventDefault()</w:t>
-      </w:r>
-      <w:r>
-        <w:rPr>
-          <w:rFonts w:ascii="Times New Roman" w:hAnsi="Times New Roman" w:cs="Times New Roman"/>
-          <w:sz w:val="24"/>
-          <w:szCs w:val="24"/>
-        </w:rPr>
-        <w:t>, dentro do eventListener.</w:t>
+      <w:proofErr w:type="spellStart"/>
+      <w:proofErr w:type="gramStart"/>
+      <w:r>
+        <w:rPr>
+          <w:rFonts w:ascii="Times New Roman" w:hAnsi="Times New Roman" w:cs="Times New Roman"/>
+          <w:i/>
+          <w:iCs/>
+          <w:sz w:val="24"/>
+          <w:szCs w:val="24"/>
+        </w:rPr>
+        <w:t>preventDefault</w:t>
+      </w:r>
+      <w:proofErr w:type="spellEnd"/>
+      <w:r>
+        <w:rPr>
+          <w:rFonts w:ascii="Times New Roman" w:hAnsi="Times New Roman" w:cs="Times New Roman"/>
+          <w:i/>
+          <w:iCs/>
+          <w:sz w:val="24"/>
+          <w:szCs w:val="24"/>
+        </w:rPr>
+        <w:t>(</w:t>
+      </w:r>
+      <w:proofErr w:type="gramEnd"/>
+      <w:r>
+        <w:rPr>
+          <w:rFonts w:ascii="Times New Roman" w:hAnsi="Times New Roman" w:cs="Times New Roman"/>
+          <w:i/>
+          <w:iCs/>
+          <w:sz w:val="24"/>
+          <w:szCs w:val="24"/>
+        </w:rPr>
+        <w:t>)</w:t>
+      </w:r>
+      <w:r>
+        <w:rPr>
+          <w:rFonts w:ascii="Times New Roman" w:hAnsi="Times New Roman" w:cs="Times New Roman"/>
+          <w:sz w:val="24"/>
+          <w:szCs w:val="24"/>
+        </w:rPr>
+        <w:t xml:space="preserve">, dentro do </w:t>
+      </w:r>
+      <w:proofErr w:type="spellStart"/>
+      <w:r>
+        <w:rPr>
+          <w:rFonts w:ascii="Times New Roman" w:hAnsi="Times New Roman" w:cs="Times New Roman"/>
+          <w:sz w:val="24"/>
+          <w:szCs w:val="24"/>
+        </w:rPr>
+        <w:t>eventListener</w:t>
+      </w:r>
+      <w:proofErr w:type="spellEnd"/>
+      <w:r>
+        <w:rPr>
+          <w:rFonts w:ascii="Times New Roman" w:hAnsi="Times New Roman" w:cs="Times New Roman"/>
+          <w:sz w:val="24"/>
+          <w:szCs w:val="24"/>
+        </w:rPr>
+        <w:t>.</w:t>
       </w:r>
     </w:p>
     <w:p>
@@ -1639,7 +2335,25 @@
           <w:sz w:val="24"/>
           <w:szCs w:val="24"/>
         </w:rPr>
-        <w:t>Para organizar melhor o nosso código, nós podemos criar uma função para não deixar tudo bagunçado no eventListener.</w:t>
+        <w:t xml:space="preserve">Para organizar melhor o nosso código, nós podemos criar uma função para não deixar tudo bagunçado no </w:t>
+      </w:r>
+      <w:proofErr w:type="spellStart"/>
+      <w:r>
+        <w:rPr>
+          <w:rFonts w:ascii="Times New Roman" w:hAnsi="Times New Roman" w:cs="Times New Roman"/>
+          <w:sz w:val="24"/>
+          <w:szCs w:val="24"/>
+        </w:rPr>
+        <w:t>eventListener</w:t>
+      </w:r>
+      <w:proofErr w:type="spellEnd"/>
+      <w:r>
+        <w:rPr>
+          <w:rFonts w:ascii="Times New Roman" w:hAnsi="Times New Roman" w:cs="Times New Roman"/>
+          <w:sz w:val="24"/>
+          <w:szCs w:val="24"/>
+        </w:rPr>
+        <w:t>.</w:t>
       </w:r>
     </w:p>
     <w:p>
@@ -1666,7 +2380,25 @@
           <w:sz w:val="24"/>
           <w:szCs w:val="24"/>
         </w:rPr>
-        <w:t>Para criar uma função precisamos de uma constante com o nome da função recebendo o evento entre parênteses e todos os parâmetros que estavam dentro do eventListener.</w:t>
+        <w:t xml:space="preserve">Para criar uma função precisamos de uma constante com o nome da função recebendo o evento entre parênteses e todos os parâmetros que estavam dentro do </w:t>
+      </w:r>
+      <w:proofErr w:type="spellStart"/>
+      <w:r>
+        <w:rPr>
+          <w:rFonts w:ascii="Times New Roman" w:hAnsi="Times New Roman" w:cs="Times New Roman"/>
+          <w:sz w:val="24"/>
+          <w:szCs w:val="24"/>
+        </w:rPr>
+        <w:t>eventListener</w:t>
+      </w:r>
+      <w:proofErr w:type="spellEnd"/>
+      <w:r>
+        <w:rPr>
+          <w:rFonts w:ascii="Times New Roman" w:hAnsi="Times New Roman" w:cs="Times New Roman"/>
+          <w:sz w:val="24"/>
+          <w:szCs w:val="24"/>
+        </w:rPr>
+        <w:t>.</w:t>
       </w:r>
     </w:p>
     <w:p>
@@ -1693,7 +2425,25 @@
           <w:sz w:val="24"/>
           <w:szCs w:val="24"/>
         </w:rPr>
-        <w:t>Agora podemos colocar apenas o nome da função depois da vírgula no eventListener ao invés de toda a função que estava previamente.</w:t>
+        <w:t xml:space="preserve">Agora podemos colocar apenas o nome da função depois da vírgula no </w:t>
+      </w:r>
+      <w:proofErr w:type="spellStart"/>
+      <w:r>
+        <w:rPr>
+          <w:rFonts w:ascii="Times New Roman" w:hAnsi="Times New Roman" w:cs="Times New Roman"/>
+          <w:sz w:val="24"/>
+          <w:szCs w:val="24"/>
+        </w:rPr>
+        <w:t>eventListener</w:t>
+      </w:r>
+      <w:proofErr w:type="spellEnd"/>
+      <w:r>
+        <w:rPr>
+          <w:rFonts w:ascii="Times New Roman" w:hAnsi="Times New Roman" w:cs="Times New Roman"/>
+          <w:sz w:val="24"/>
+          <w:szCs w:val="24"/>
+        </w:rPr>
+        <w:t xml:space="preserve"> ao invés de toda a função que estava previamente.</w:t>
       </w:r>
     </w:p>
     <w:p>
@@ -1722,6 +2472,7 @@
         </w:rPr>
         <w:t xml:space="preserve">Mais informações sobre </w:t>
       </w:r>
+      <w:proofErr w:type="spellStart"/>
       <w:r>
         <w:rPr>
           <w:rFonts w:ascii="Times New Roman" w:hAnsi="Times New Roman" w:cs="Times New Roman"/>
@@ -1732,6 +2483,7 @@
         </w:rPr>
         <w:t>data-atributes</w:t>
       </w:r>
+      <w:proofErr w:type="spellEnd"/>
       <w:r>
         <w:rPr>
           <w:rFonts w:ascii="Times New Roman" w:hAnsi="Times New Roman" w:cs="Times New Roman"/>
@@ -1807,8 +2559,18 @@
           <w:sz w:val="24"/>
           <w:szCs w:val="24"/>
         </w:rPr>
-        <w:t>Utilizar data-attributes</w:t>
-      </w:r>
+        <w:t>Utilizar data-</w:t>
+      </w:r>
+      <w:proofErr w:type="spellStart"/>
+      <w:r>
+        <w:rPr>
+          <w:rFonts w:ascii="Times New Roman" w:hAnsi="Times New Roman" w:cs="Times New Roman"/>
+          <w:sz w:val="24"/>
+          <w:szCs w:val="24"/>
+        </w:rPr>
+        <w:t>attributes</w:t>
+      </w:r>
+      <w:proofErr w:type="spellEnd"/>
       <w:r>
         <w:rPr>
           <w:rFonts w:ascii="Times New Roman" w:hAnsi="Times New Roman" w:cs="Times New Roman"/>
@@ -1838,7 +2600,25 @@
           <w:sz w:val="24"/>
           <w:szCs w:val="24"/>
         </w:rPr>
-        <w:t>Utilizar o método addEventListner para escutar eventos no elemento</w:t>
+        <w:t xml:space="preserve">Utilizar o método </w:t>
+      </w:r>
+      <w:proofErr w:type="spellStart"/>
+      <w:r>
+        <w:rPr>
+          <w:rFonts w:ascii="Times New Roman" w:hAnsi="Times New Roman" w:cs="Times New Roman"/>
+          <w:sz w:val="24"/>
+          <w:szCs w:val="24"/>
+        </w:rPr>
+        <w:t>addEventListner</w:t>
+      </w:r>
+      <w:proofErr w:type="spellEnd"/>
+      <w:r>
+        <w:rPr>
+          <w:rFonts w:ascii="Times New Roman" w:hAnsi="Times New Roman" w:cs="Times New Roman"/>
+          <w:sz w:val="24"/>
+          <w:szCs w:val="24"/>
+        </w:rPr>
+        <w:t xml:space="preserve"> para escutar eventos no elemento</w:t>
       </w:r>
       <w:r>
         <w:rPr>
@@ -2027,6 +2807,8 @@
         </w:rPr>
         <w:t xml:space="preserve"> Para criarmos conteúdo/tags dentro do DOM/HTML, precisamos utilizar a propriedade </w:t>
       </w:r>
+      <w:proofErr w:type="spellStart"/>
+      <w:proofErr w:type="gramStart"/>
       <w:r>
         <w:rPr>
           <w:rFonts w:ascii="Times New Roman" w:hAnsi="Times New Roman" w:cs="Times New Roman"/>
@@ -2045,7 +2827,19 @@
           <w:sz w:val="24"/>
           <w:szCs w:val="24"/>
         </w:rPr>
-        <w:t>createElemet(</w:t>
+        <w:t>createElemet</w:t>
+      </w:r>
+      <w:proofErr w:type="spellEnd"/>
+      <w:proofErr w:type="gramEnd"/>
+      <w:r>
+        <w:rPr>
+          <w:rFonts w:ascii="Times New Roman" w:hAnsi="Times New Roman" w:cs="Times New Roman"/>
+          <w:i/>
+          <w:iCs/>
+          <w:sz w:val="24"/>
+          <w:szCs w:val="24"/>
+        </w:rPr>
+        <w:t>(</w:t>
       </w:r>
       <w:r>
         <w:rPr>
@@ -2093,15 +2887,49 @@
         </w:rPr>
         <w:t xml:space="preserve"> Como existe hierarquia de parentesco nas tags HTML, precisamos colocar o parâmetro </w:t>
       </w:r>
-      <w:r>
-        <w:rPr>
-          <w:rFonts w:ascii="Times New Roman" w:hAnsi="Times New Roman" w:cs="Times New Roman"/>
-          <w:i/>
-          <w:iCs/>
-          <w:sz w:val="24"/>
-          <w:szCs w:val="24"/>
-        </w:rPr>
-        <w:t>tagMãe.appendChild(tagFilho)</w:t>
+      <w:proofErr w:type="spellStart"/>
+      <w:r>
+        <w:rPr>
+          <w:rFonts w:ascii="Times New Roman" w:hAnsi="Times New Roman" w:cs="Times New Roman"/>
+          <w:i/>
+          <w:iCs/>
+          <w:sz w:val="24"/>
+          <w:szCs w:val="24"/>
+        </w:rPr>
+        <w:t>tagMãe.appendChild</w:t>
+      </w:r>
+      <w:proofErr w:type="spellEnd"/>
+      <w:r>
+        <w:rPr>
+          <w:rFonts w:ascii="Times New Roman" w:hAnsi="Times New Roman" w:cs="Times New Roman"/>
+          <w:i/>
+          <w:iCs/>
+          <w:sz w:val="24"/>
+          <w:szCs w:val="24"/>
+        </w:rPr>
+        <w:t>(</w:t>
+      </w:r>
+      <w:proofErr w:type="spellStart"/>
+      <w:r>
+        <w:rPr>
+          <w:rFonts w:ascii="Times New Roman" w:hAnsi="Times New Roman" w:cs="Times New Roman"/>
+          <w:i/>
+          <w:iCs/>
+          <w:sz w:val="24"/>
+          <w:szCs w:val="24"/>
+        </w:rPr>
+        <w:t>tagFilho</w:t>
+      </w:r>
+      <w:proofErr w:type="spellEnd"/>
+      <w:r>
+        <w:rPr>
+          <w:rFonts w:ascii="Times New Roman" w:hAnsi="Times New Roman" w:cs="Times New Roman"/>
+          <w:i/>
+          <w:iCs/>
+          <w:sz w:val="24"/>
+          <w:szCs w:val="24"/>
+        </w:rPr>
+        <w:t>)</w:t>
       </w:r>
       <w:r>
         <w:rPr>
@@ -2183,15 +3011,49 @@
         </w:rPr>
         <w:t xml:space="preserve">Para contornar esse problema, adicionamos a classe do css que já existe para esse elemento utilizando o comando: </w:t>
       </w:r>
-      <w:r>
-        <w:rPr>
-          <w:rFonts w:ascii="Times New Roman" w:hAnsi="Times New Roman" w:cs="Times New Roman"/>
-          <w:i/>
-          <w:iCs/>
-          <w:sz w:val="24"/>
-          <w:szCs w:val="24"/>
-        </w:rPr>
-        <w:t>variávelDoElemento.classList.add(‘classeCSS’)</w:t>
+      <w:proofErr w:type="spellStart"/>
+      <w:r>
+        <w:rPr>
+          <w:rFonts w:ascii="Times New Roman" w:hAnsi="Times New Roman" w:cs="Times New Roman"/>
+          <w:i/>
+          <w:iCs/>
+          <w:sz w:val="24"/>
+          <w:szCs w:val="24"/>
+        </w:rPr>
+        <w:t>variávelDoElemento.classList.add</w:t>
+      </w:r>
+      <w:proofErr w:type="spellEnd"/>
+      <w:r>
+        <w:rPr>
+          <w:rFonts w:ascii="Times New Roman" w:hAnsi="Times New Roman" w:cs="Times New Roman"/>
+          <w:i/>
+          <w:iCs/>
+          <w:sz w:val="24"/>
+          <w:szCs w:val="24"/>
+        </w:rPr>
+        <w:t>(‘</w:t>
+      </w:r>
+      <w:proofErr w:type="spellStart"/>
+      <w:r>
+        <w:rPr>
+          <w:rFonts w:ascii="Times New Roman" w:hAnsi="Times New Roman" w:cs="Times New Roman"/>
+          <w:i/>
+          <w:iCs/>
+          <w:sz w:val="24"/>
+          <w:szCs w:val="24"/>
+        </w:rPr>
+        <w:t>classeCSS</w:t>
+      </w:r>
+      <w:proofErr w:type="spellEnd"/>
+      <w:r>
+        <w:rPr>
+          <w:rFonts w:ascii="Times New Roman" w:hAnsi="Times New Roman" w:cs="Times New Roman"/>
+          <w:i/>
+          <w:iCs/>
+          <w:sz w:val="24"/>
+          <w:szCs w:val="24"/>
+        </w:rPr>
+        <w:t>’)</w:t>
       </w:r>
       <w:r>
         <w:rPr>
@@ -2285,15 +3147,27 @@
         </w:rPr>
         <w:t xml:space="preserve">O </w:t>
       </w:r>
-      <w:r>
-        <w:rPr>
-          <w:rFonts w:ascii="Times New Roman" w:hAnsi="Times New Roman" w:cs="Times New Roman"/>
-          <w:i/>
-          <w:iCs/>
-          <w:sz w:val="24"/>
-          <w:szCs w:val="24"/>
-        </w:rPr>
-        <w:t xml:space="preserve">appendChild </w:t>
+      <w:proofErr w:type="spellStart"/>
+      <w:r>
+        <w:rPr>
+          <w:rFonts w:ascii="Times New Roman" w:hAnsi="Times New Roman" w:cs="Times New Roman"/>
+          <w:i/>
+          <w:iCs/>
+          <w:sz w:val="24"/>
+          <w:szCs w:val="24"/>
+        </w:rPr>
+        <w:t>appendChild</w:t>
+      </w:r>
+      <w:proofErr w:type="spellEnd"/>
+      <w:r>
+        <w:rPr>
+          <w:rFonts w:ascii="Times New Roman" w:hAnsi="Times New Roman" w:cs="Times New Roman"/>
+          <w:i/>
+          <w:iCs/>
+          <w:sz w:val="24"/>
+          <w:szCs w:val="24"/>
+        </w:rPr>
+        <w:t xml:space="preserve"> </w:t>
       </w:r>
       <w:r>
         <w:rPr>
@@ -2329,7 +3203,25 @@
           <w:sz w:val="24"/>
           <w:szCs w:val="24"/>
         </w:rPr>
-        <w:t xml:space="preserve"> Vídeo da Alura explicando melhor sobre template strings: </w:t>
+        <w:t xml:space="preserve"> Vídeo da </w:t>
+      </w:r>
+      <w:proofErr w:type="spellStart"/>
+      <w:r>
+        <w:rPr>
+          <w:rFonts w:ascii="Times New Roman" w:hAnsi="Times New Roman" w:cs="Times New Roman"/>
+          <w:sz w:val="24"/>
+          <w:szCs w:val="24"/>
+        </w:rPr>
+        <w:t>Alura</w:t>
+      </w:r>
+      <w:proofErr w:type="spellEnd"/>
+      <w:r>
+        <w:rPr>
+          <w:rFonts w:ascii="Times New Roman" w:hAnsi="Times New Roman" w:cs="Times New Roman"/>
+          <w:sz w:val="24"/>
+          <w:szCs w:val="24"/>
+        </w:rPr>
+        <w:t xml:space="preserve"> explicando melhor sobre template strings: </w:t>
       </w:r>
       <w:hyperlink r:id="rId7" w:history="1">
         <w:r>
@@ -2373,6 +3265,7 @@
         </w:rPr>
         <w:t xml:space="preserve"> Todos os elementos na nossa árvore do DOM são nós e todos os nós podem ser acessados via JavaScript. Os nós podem ser deletados, criados ou modificados. Durante o curso utilizamos o método </w:t>
       </w:r>
+      <w:proofErr w:type="spellStart"/>
       <w:r>
         <w:rPr>
           <w:rFonts w:ascii="Times New Roman" w:hAnsi="Times New Roman" w:cs="Times New Roman"/>
@@ -2383,6 +3276,7 @@
         </w:rPr>
         <w:t>appendChild</w:t>
       </w:r>
+      <w:proofErr w:type="spellEnd"/>
       <w:r>
         <w:rPr>
           <w:rFonts w:ascii="Times New Roman" w:hAnsi="Times New Roman" w:cs="Times New Roman"/>
@@ -2414,15 +3308,39 @@
           <w:szCs w:val="24"/>
         </w:rPr>
       </w:pPr>
-      <w:r>
-        <w:rPr>
-          <w:rFonts w:ascii="Times New Roman" w:hAnsi="Times New Roman" w:cs="Times New Roman"/>
-          <w:i/>
-          <w:iCs/>
-          <w:sz w:val="24"/>
-          <w:szCs w:val="24"/>
-        </w:rPr>
-        <w:t>insertBefore(pai, filho)</w:t>
+      <w:proofErr w:type="spellStart"/>
+      <w:proofErr w:type="gramStart"/>
+      <w:r>
+        <w:rPr>
+          <w:rFonts w:ascii="Times New Roman" w:hAnsi="Times New Roman" w:cs="Times New Roman"/>
+          <w:i/>
+          <w:iCs/>
+          <w:sz w:val="24"/>
+          <w:szCs w:val="24"/>
+        </w:rPr>
+        <w:t>insertBefore</w:t>
+      </w:r>
+      <w:proofErr w:type="spellEnd"/>
+      <w:r>
+        <w:rPr>
+          <w:rFonts w:ascii="Times New Roman" w:hAnsi="Times New Roman" w:cs="Times New Roman"/>
+          <w:i/>
+          <w:iCs/>
+          <w:sz w:val="24"/>
+          <w:szCs w:val="24"/>
+        </w:rPr>
+        <w:t>(</w:t>
+      </w:r>
+      <w:proofErr w:type="gramEnd"/>
+      <w:r>
+        <w:rPr>
+          <w:rFonts w:ascii="Times New Roman" w:hAnsi="Times New Roman" w:cs="Times New Roman"/>
+          <w:i/>
+          <w:iCs/>
+          <w:sz w:val="24"/>
+          <w:szCs w:val="24"/>
+        </w:rPr>
+        <w:t>pai, filho)</w:t>
       </w:r>
       <w:r>
         <w:rPr>
@@ -2455,15 +3373,39 @@
           <w:szCs w:val="24"/>
         </w:rPr>
       </w:pPr>
-      <w:r>
-        <w:rPr>
-          <w:rFonts w:ascii="Times New Roman" w:hAnsi="Times New Roman" w:cs="Times New Roman"/>
-          <w:i/>
-          <w:iCs/>
-          <w:sz w:val="24"/>
-          <w:szCs w:val="24"/>
-        </w:rPr>
-        <w:t>replaceChild( elemento1, elemento2)</w:t>
+      <w:proofErr w:type="spellStart"/>
+      <w:proofErr w:type="gramStart"/>
+      <w:r>
+        <w:rPr>
+          <w:rFonts w:ascii="Times New Roman" w:hAnsi="Times New Roman" w:cs="Times New Roman"/>
+          <w:i/>
+          <w:iCs/>
+          <w:sz w:val="24"/>
+          <w:szCs w:val="24"/>
+        </w:rPr>
+        <w:t>replaceChild</w:t>
+      </w:r>
+      <w:proofErr w:type="spellEnd"/>
+      <w:r>
+        <w:rPr>
+          <w:rFonts w:ascii="Times New Roman" w:hAnsi="Times New Roman" w:cs="Times New Roman"/>
+          <w:i/>
+          <w:iCs/>
+          <w:sz w:val="24"/>
+          <w:szCs w:val="24"/>
+        </w:rPr>
+        <w:t>( elemento</w:t>
+      </w:r>
+      <w:proofErr w:type="gramEnd"/>
+      <w:r>
+        <w:rPr>
+          <w:rFonts w:ascii="Times New Roman" w:hAnsi="Times New Roman" w:cs="Times New Roman"/>
+          <w:i/>
+          <w:iCs/>
+          <w:sz w:val="24"/>
+          <w:szCs w:val="24"/>
+        </w:rPr>
+        <w:t>1, elemento2)</w:t>
       </w:r>
       <w:r>
         <w:rPr>
@@ -2496,6 +3438,7 @@
           <w:szCs w:val="24"/>
         </w:rPr>
       </w:pPr>
+      <w:proofErr w:type="spellStart"/>
       <w:r>
         <w:rPr>
           <w:rFonts w:ascii="Times New Roman" w:hAnsi="Times New Roman" w:cs="Times New Roman"/>
@@ -2505,7 +3448,18 @@
           <w:szCs w:val="24"/>
         </w:rPr>
         <w:lastRenderedPageBreak/>
-        <w:t>removeChild(elemento)</w:t>
+        <w:t>removeChild</w:t>
+      </w:r>
+      <w:proofErr w:type="spellEnd"/>
+      <w:r>
+        <w:rPr>
+          <w:rFonts w:ascii="Times New Roman" w:hAnsi="Times New Roman" w:cs="Times New Roman"/>
+          <w:i/>
+          <w:iCs/>
+          <w:sz w:val="24"/>
+          <w:szCs w:val="24"/>
+        </w:rPr>
+        <w:t>(elemento)</w:t>
       </w:r>
       <w:r>
         <w:rPr>
@@ -2592,6 +3546,7 @@
         </w:rPr>
         <w:t xml:space="preserve">Colocar um elemento filho dentro do elemento pai utilizando o método </w:t>
       </w:r>
+      <w:proofErr w:type="spellStart"/>
       <w:r>
         <w:rPr>
           <w:rFonts w:ascii="Times New Roman" w:hAnsi="Times New Roman" w:cs="Times New Roman"/>
@@ -2602,6 +3557,7 @@
         </w:rPr>
         <w:t>appendChild</w:t>
       </w:r>
+      <w:proofErr w:type="spellEnd"/>
       <w:r>
         <w:rPr>
           <w:rFonts w:ascii="Times New Roman" w:hAnsi="Times New Roman" w:cs="Times New Roman"/>
@@ -2633,6 +3589,7 @@
         </w:rPr>
         <w:t xml:space="preserve">Criar elementos utilizando o método </w:t>
       </w:r>
+      <w:proofErr w:type="spellStart"/>
       <w:r>
         <w:rPr>
           <w:rFonts w:ascii="Times New Roman" w:hAnsi="Times New Roman" w:cs="Times New Roman"/>
@@ -2643,6 +3600,7 @@
         </w:rPr>
         <w:t>createElement</w:t>
       </w:r>
+      <w:proofErr w:type="spellEnd"/>
       <w:r>
         <w:rPr>
           <w:rFonts w:ascii="Times New Roman" w:hAnsi="Times New Roman" w:cs="Times New Roman"/>
@@ -2760,6 +3718,7 @@
         </w:rPr>
         <w:t xml:space="preserve"> Para alterarmos um estilo precisamos adicionar o comando </w:t>
       </w:r>
+      <w:proofErr w:type="spellStart"/>
       <w:r>
         <w:rPr>
           <w:rFonts w:ascii="Times New Roman" w:hAnsi="Times New Roman" w:cs="Times New Roman"/>
@@ -2770,6 +3729,7 @@
         </w:rPr>
         <w:t>toggle</w:t>
       </w:r>
+      <w:proofErr w:type="spellEnd"/>
       <w:r>
         <w:rPr>
           <w:rFonts w:ascii="Times New Roman" w:hAnsi="Times New Roman" w:cs="Times New Roman"/>
@@ -2778,6 +3738,7 @@
         </w:rPr>
         <w:t xml:space="preserve"> logo após a propriedade </w:t>
       </w:r>
+      <w:proofErr w:type="spellStart"/>
       <w:r>
         <w:rPr>
           <w:rFonts w:ascii="Times New Roman" w:hAnsi="Times New Roman" w:cs="Times New Roman"/>
@@ -2788,6 +3749,7 @@
         </w:rPr>
         <w:t>classList</w:t>
       </w:r>
+      <w:proofErr w:type="spellEnd"/>
       <w:r>
         <w:rPr>
           <w:rFonts w:ascii="Times New Roman" w:hAnsi="Times New Roman" w:cs="Times New Roman"/>
@@ -2830,6 +3792,7 @@
         </w:rPr>
         <w:t xml:space="preserve"> O </w:t>
       </w:r>
+      <w:proofErr w:type="spellStart"/>
       <w:r>
         <w:rPr>
           <w:rFonts w:ascii="Times New Roman" w:hAnsi="Times New Roman" w:cs="Times New Roman"/>
@@ -2840,6 +3803,7 @@
         </w:rPr>
         <w:t>toggle</w:t>
       </w:r>
+      <w:proofErr w:type="spellEnd"/>
       <w:r>
         <w:rPr>
           <w:rFonts w:ascii="Times New Roman" w:hAnsi="Times New Roman" w:cs="Times New Roman"/>
@@ -2880,7 +3844,25 @@
           <w:sz w:val="24"/>
           <w:szCs w:val="24"/>
         </w:rPr>
-        <w:t>l, pois dessa forma qualquer pessoa tem acesso ao seu código e suas funções de finidas.</w:t>
+        <w:t xml:space="preserve">l, pois dessa forma qualquer pessoa tem acesso ao seu código e suas funções de </w:t>
+      </w:r>
+      <w:proofErr w:type="spellStart"/>
+      <w:r>
+        <w:rPr>
+          <w:rFonts w:ascii="Times New Roman" w:hAnsi="Times New Roman" w:cs="Times New Roman"/>
+          <w:sz w:val="24"/>
+          <w:szCs w:val="24"/>
+        </w:rPr>
+        <w:t>finidas</w:t>
+      </w:r>
+      <w:proofErr w:type="spellEnd"/>
+      <w:r>
+        <w:rPr>
+          <w:rFonts w:ascii="Times New Roman" w:hAnsi="Times New Roman" w:cs="Times New Roman"/>
+          <w:sz w:val="24"/>
+          <w:szCs w:val="24"/>
+        </w:rPr>
+        <w:t>.</w:t>
       </w:r>
     </w:p>
     <w:p>
@@ -2932,7 +3914,35 @@
           <w:sz w:val="24"/>
           <w:szCs w:val="24"/>
         </w:rPr>
-        <w:t>Para fazer isso basta colocar todo o código entre () e dentro de uma função anônima, ou seja: (() =&gt; { CódigoCompleto }). Dessa forma o nosso código fica protegido.</w:t>
+        <w:t xml:space="preserve">Para fazer isso basta colocar todo o código entre () e dentro de uma função anônima, ou seja: (() =&gt; </w:t>
+      </w:r>
+      <w:proofErr w:type="gramStart"/>
+      <w:r>
+        <w:rPr>
+          <w:rFonts w:ascii="Times New Roman" w:hAnsi="Times New Roman" w:cs="Times New Roman"/>
+          <w:sz w:val="24"/>
+          <w:szCs w:val="24"/>
+        </w:rPr>
+        <w:t xml:space="preserve">{ </w:t>
+      </w:r>
+      <w:proofErr w:type="spellStart"/>
+      <w:r>
+        <w:rPr>
+          <w:rFonts w:ascii="Times New Roman" w:hAnsi="Times New Roman" w:cs="Times New Roman"/>
+          <w:sz w:val="24"/>
+          <w:szCs w:val="24"/>
+        </w:rPr>
+        <w:t>CódigoCompleto</w:t>
+      </w:r>
+      <w:proofErr w:type="spellEnd"/>
+      <w:proofErr w:type="gramEnd"/>
+      <w:r>
+        <w:rPr>
+          <w:rFonts w:ascii="Times New Roman" w:hAnsi="Times New Roman" w:cs="Times New Roman"/>
+          <w:sz w:val="24"/>
+          <w:szCs w:val="24"/>
+        </w:rPr>
+        <w:t xml:space="preserve"> }). Dessa forma o nosso código fica protegido.</w:t>
       </w:r>
     </w:p>
     <w:p>
@@ -2958,7 +3968,35 @@
           <w:sz w:val="24"/>
           <w:szCs w:val="24"/>
         </w:rPr>
-        <w:t>Porém, ao tentar executar o código dessa forma veremos que ele não irá funcionar. Para corrigir isso colocamos () no final de tudo, ficando assim: (() =&gt; { CódigoCompleto })().</w:t>
+        <w:t xml:space="preserve">Porém, ao tentar executar o código dessa forma veremos que ele não irá funcionar. Para corrigir isso colocamos () no final de tudo, ficando assim: (() =&gt; </w:t>
+      </w:r>
+      <w:proofErr w:type="gramStart"/>
+      <w:r>
+        <w:rPr>
+          <w:rFonts w:ascii="Times New Roman" w:hAnsi="Times New Roman" w:cs="Times New Roman"/>
+          <w:sz w:val="24"/>
+          <w:szCs w:val="24"/>
+        </w:rPr>
+        <w:t xml:space="preserve">{ </w:t>
+      </w:r>
+      <w:proofErr w:type="spellStart"/>
+      <w:r>
+        <w:rPr>
+          <w:rFonts w:ascii="Times New Roman" w:hAnsi="Times New Roman" w:cs="Times New Roman"/>
+          <w:sz w:val="24"/>
+          <w:szCs w:val="24"/>
+        </w:rPr>
+        <w:t>CódigoCompleto</w:t>
+      </w:r>
+      <w:proofErr w:type="spellEnd"/>
+      <w:proofErr w:type="gramEnd"/>
+      <w:r>
+        <w:rPr>
+          <w:rFonts w:ascii="Times New Roman" w:hAnsi="Times New Roman" w:cs="Times New Roman"/>
+          <w:sz w:val="24"/>
+          <w:szCs w:val="24"/>
+        </w:rPr>
+        <w:t xml:space="preserve"> })().</w:t>
       </w:r>
       <w:r>
         <w:rPr>
@@ -2994,15 +4032,49 @@
         </w:rPr>
         <w:t>Essa técnica se chama IIFE (</w:t>
       </w:r>
-      <w:r>
-        <w:rPr>
-          <w:rFonts w:ascii="Times New Roman" w:hAnsi="Times New Roman" w:cs="Times New Roman"/>
-          <w:i/>
-          <w:iCs/>
-          <w:sz w:val="24"/>
-          <w:szCs w:val="24"/>
-        </w:rPr>
-        <w:t>Immediately Invoked Function Expression ou Função de Invocação Imediata</w:t>
+      <w:proofErr w:type="spellStart"/>
+      <w:r>
+        <w:rPr>
+          <w:rFonts w:ascii="Times New Roman" w:hAnsi="Times New Roman" w:cs="Times New Roman"/>
+          <w:i/>
+          <w:iCs/>
+          <w:sz w:val="24"/>
+          <w:szCs w:val="24"/>
+        </w:rPr>
+        <w:t>Immediately</w:t>
+      </w:r>
+      <w:proofErr w:type="spellEnd"/>
+      <w:r>
+        <w:rPr>
+          <w:rFonts w:ascii="Times New Roman" w:hAnsi="Times New Roman" w:cs="Times New Roman"/>
+          <w:i/>
+          <w:iCs/>
+          <w:sz w:val="24"/>
+          <w:szCs w:val="24"/>
+        </w:rPr>
+        <w:t xml:space="preserve"> </w:t>
+      </w:r>
+      <w:proofErr w:type="spellStart"/>
+      <w:r>
+        <w:rPr>
+          <w:rFonts w:ascii="Times New Roman" w:hAnsi="Times New Roman" w:cs="Times New Roman"/>
+          <w:i/>
+          <w:iCs/>
+          <w:sz w:val="24"/>
+          <w:szCs w:val="24"/>
+        </w:rPr>
+        <w:t>Invoked</w:t>
+      </w:r>
+      <w:proofErr w:type="spellEnd"/>
+      <w:r>
+        <w:rPr>
+          <w:rFonts w:ascii="Times New Roman" w:hAnsi="Times New Roman" w:cs="Times New Roman"/>
+          <w:i/>
+          <w:iCs/>
+          <w:sz w:val="24"/>
+          <w:szCs w:val="24"/>
+        </w:rPr>
+        <w:t xml:space="preserve"> Function Expression ou Função de Invocação Imediata</w:t>
       </w:r>
       <w:r>
         <w:rPr>
@@ -3056,7 +4128,25 @@
           <w:sz w:val="24"/>
           <w:szCs w:val="24"/>
         </w:rPr>
-        <w:t>Adicionar classe CSS utilizando o método toggle;</w:t>
+        <w:t xml:space="preserve">Adicionar classe CSS utilizando o método </w:t>
+      </w:r>
+      <w:proofErr w:type="spellStart"/>
+      <w:r>
+        <w:rPr>
+          <w:rFonts w:ascii="Times New Roman" w:hAnsi="Times New Roman" w:cs="Times New Roman"/>
+          <w:sz w:val="24"/>
+          <w:szCs w:val="24"/>
+        </w:rPr>
+        <w:t>toggle</w:t>
+      </w:r>
+      <w:proofErr w:type="spellEnd"/>
+      <w:r>
+        <w:rPr>
+          <w:rFonts w:ascii="Times New Roman" w:hAnsi="Times New Roman" w:cs="Times New Roman"/>
+          <w:sz w:val="24"/>
+          <w:szCs w:val="24"/>
+        </w:rPr>
+        <w:t>;</w:t>
       </w:r>
     </w:p>
     <w:p>
@@ -3079,7 +4169,25 @@
           <w:sz w:val="24"/>
           <w:szCs w:val="24"/>
         </w:rPr>
-        <w:t>Utilizar o atributo parentElement para subir um elemento na árvore do DOM;</w:t>
+        <w:t xml:space="preserve">Utilizar o atributo </w:t>
+      </w:r>
+      <w:proofErr w:type="spellStart"/>
+      <w:r>
+        <w:rPr>
+          <w:rFonts w:ascii="Times New Roman" w:hAnsi="Times New Roman" w:cs="Times New Roman"/>
+          <w:sz w:val="24"/>
+          <w:szCs w:val="24"/>
+        </w:rPr>
+        <w:t>parentElement</w:t>
+      </w:r>
+      <w:proofErr w:type="spellEnd"/>
+      <w:r>
+        <w:rPr>
+          <w:rFonts w:ascii="Times New Roman" w:hAnsi="Times New Roman" w:cs="Times New Roman"/>
+          <w:sz w:val="24"/>
+          <w:szCs w:val="24"/>
+        </w:rPr>
+        <w:t xml:space="preserve"> para subir um elemento na árvore do DOM;</w:t>
       </w:r>
     </w:p>
     <w:p>
@@ -3235,7 +4343,16 @@
           <w:sz w:val="24"/>
           <w:szCs w:val="24"/>
         </w:rPr>
-        <w:t xml:space="preserve">Para remover um objeto/elemento utilizamos a propriedade </w:t>
+        <w:t xml:space="preserve">Para remover um objeto/elemento utilizamos a </w:t>
+      </w:r>
+      <w:proofErr w:type="gramStart"/>
+      <w:r>
+        <w:rPr>
+          <w:rFonts w:ascii="Times New Roman" w:hAnsi="Times New Roman" w:cs="Times New Roman"/>
+          <w:sz w:val="24"/>
+          <w:szCs w:val="24"/>
+        </w:rPr>
+        <w:t xml:space="preserve">propriedade </w:t>
       </w:r>
       <w:r>
         <w:rPr>
@@ -3247,6 +4364,7 @@
         </w:rPr>
         <w:t>.remove</w:t>
       </w:r>
+      <w:proofErr w:type="gramEnd"/>
       <w:r>
         <w:rPr>
           <w:rFonts w:ascii="Times New Roman" w:hAnsi="Times New Roman" w:cs="Times New Roman"/>
@@ -3367,16 +4485,40 @@
         </w:rPr>
         <w:t xml:space="preserve">Para exportar usamos: </w:t>
       </w:r>
-      <w:r>
-        <w:rPr>
-          <w:rFonts w:ascii="Times New Roman" w:hAnsi="Times New Roman" w:cs="Times New Roman"/>
-          <w:i/>
-          <w:iCs/>
-          <w:sz w:val="24"/>
-          <w:szCs w:val="24"/>
-        </w:rPr>
-        <w:t>export default nomeDaFunção</w:t>
-      </w:r>
+      <w:proofErr w:type="spellStart"/>
+      <w:r>
+        <w:rPr>
+          <w:rFonts w:ascii="Times New Roman" w:hAnsi="Times New Roman" w:cs="Times New Roman"/>
+          <w:i/>
+          <w:iCs/>
+          <w:sz w:val="24"/>
+          <w:szCs w:val="24"/>
+        </w:rPr>
+        <w:t>export</w:t>
+      </w:r>
+      <w:proofErr w:type="spellEnd"/>
+      <w:r>
+        <w:rPr>
+          <w:rFonts w:ascii="Times New Roman" w:hAnsi="Times New Roman" w:cs="Times New Roman"/>
+          <w:i/>
+          <w:iCs/>
+          <w:sz w:val="24"/>
+          <w:szCs w:val="24"/>
+        </w:rPr>
+        <w:t xml:space="preserve"> default </w:t>
+      </w:r>
+      <w:proofErr w:type="spellStart"/>
+      <w:r>
+        <w:rPr>
+          <w:rFonts w:ascii="Times New Roman" w:hAnsi="Times New Roman" w:cs="Times New Roman"/>
+          <w:i/>
+          <w:iCs/>
+          <w:sz w:val="24"/>
+          <w:szCs w:val="24"/>
+        </w:rPr>
+        <w:t>nomeDaFunção</w:t>
+      </w:r>
+      <w:proofErr w:type="spellEnd"/>
       <w:r>
         <w:rPr>
           <w:rFonts w:ascii="Times New Roman" w:hAnsi="Times New Roman" w:cs="Times New Roman"/>
@@ -3429,7 +4571,51 @@
           <w:sz w:val="24"/>
           <w:szCs w:val="24"/>
         </w:rPr>
-        <w:t>import nomeDaFunção/Elemento from “./localização”</w:t>
+        <w:t xml:space="preserve">import </w:t>
+      </w:r>
+      <w:proofErr w:type="spellStart"/>
+      <w:r>
+        <w:rPr>
+          <w:rFonts w:ascii="Times New Roman" w:hAnsi="Times New Roman" w:cs="Times New Roman"/>
+          <w:i/>
+          <w:iCs/>
+          <w:sz w:val="24"/>
+          <w:szCs w:val="24"/>
+        </w:rPr>
+        <w:t>nomeDaFunção</w:t>
+      </w:r>
+      <w:proofErr w:type="spellEnd"/>
+      <w:r>
+        <w:rPr>
+          <w:rFonts w:ascii="Times New Roman" w:hAnsi="Times New Roman" w:cs="Times New Roman"/>
+          <w:i/>
+          <w:iCs/>
+          <w:sz w:val="24"/>
+          <w:szCs w:val="24"/>
+        </w:rPr>
+        <w:t xml:space="preserve">/Elemento from </w:t>
+      </w:r>
+      <w:proofErr w:type="gramStart"/>
+      <w:r>
+        <w:rPr>
+          <w:rFonts w:ascii="Times New Roman" w:hAnsi="Times New Roman" w:cs="Times New Roman"/>
+          <w:i/>
+          <w:iCs/>
+          <w:sz w:val="24"/>
+          <w:szCs w:val="24"/>
+        </w:rPr>
+        <w:t>“./</w:t>
+      </w:r>
+      <w:proofErr w:type="gramEnd"/>
+      <w:r>
+        <w:rPr>
+          <w:rFonts w:ascii="Times New Roman" w:hAnsi="Times New Roman" w:cs="Times New Roman"/>
+          <w:i/>
+          <w:iCs/>
+          <w:sz w:val="24"/>
+          <w:szCs w:val="24"/>
+        </w:rPr>
+        <w:t>localização”</w:t>
       </w:r>
     </w:p>
     <w:p>
@@ -3454,15 +4640,39 @@
         </w:rPr>
         <w:t xml:space="preserve">Para exportar mais de um objeto do módulo colocamos: </w:t>
       </w:r>
-      <w:r>
-        <w:rPr>
-          <w:rFonts w:ascii="Times New Roman" w:hAnsi="Times New Roman" w:cs="Times New Roman"/>
-          <w:i/>
-          <w:iCs/>
-          <w:sz w:val="24"/>
-          <w:szCs w:val="24"/>
-        </w:rPr>
-        <w:t>export{ objeto1, objeto2 }</w:t>
+      <w:proofErr w:type="spellStart"/>
+      <w:proofErr w:type="gramStart"/>
+      <w:r>
+        <w:rPr>
+          <w:rFonts w:ascii="Times New Roman" w:hAnsi="Times New Roman" w:cs="Times New Roman"/>
+          <w:i/>
+          <w:iCs/>
+          <w:sz w:val="24"/>
+          <w:szCs w:val="24"/>
+        </w:rPr>
+        <w:t>export</w:t>
+      </w:r>
+      <w:proofErr w:type="spellEnd"/>
+      <w:r>
+        <w:rPr>
+          <w:rFonts w:ascii="Times New Roman" w:hAnsi="Times New Roman" w:cs="Times New Roman"/>
+          <w:i/>
+          <w:iCs/>
+          <w:sz w:val="24"/>
+          <w:szCs w:val="24"/>
+        </w:rPr>
+        <w:t>{ objeto</w:t>
+      </w:r>
+      <w:proofErr w:type="gramEnd"/>
+      <w:r>
+        <w:rPr>
+          <w:rFonts w:ascii="Times New Roman" w:hAnsi="Times New Roman" w:cs="Times New Roman"/>
+          <w:i/>
+          <w:iCs/>
+          <w:sz w:val="24"/>
+          <w:szCs w:val="24"/>
+        </w:rPr>
+        <w:t>1, objeto2 }</w:t>
       </w:r>
     </w:p>
     <w:p>
@@ -3506,7 +4716,29 @@
           <w:sz w:val="24"/>
           <w:szCs w:val="24"/>
         </w:rPr>
-        <w:t>type=”module”</w:t>
+        <w:t>type</w:t>
+      </w:r>
+      <w:proofErr w:type="gramStart"/>
+      <w:r>
+        <w:rPr>
+          <w:rFonts w:ascii="Times New Roman" w:hAnsi="Times New Roman" w:cs="Times New Roman"/>
+          <w:i/>
+          <w:iCs/>
+          <w:sz w:val="24"/>
+          <w:szCs w:val="24"/>
+        </w:rPr>
+        <w:t>=”module</w:t>
+      </w:r>
+      <w:proofErr w:type="gramEnd"/>
+      <w:r>
+        <w:rPr>
+          <w:rFonts w:ascii="Times New Roman" w:hAnsi="Times New Roman" w:cs="Times New Roman"/>
+          <w:i/>
+          <w:iCs/>
+          <w:sz w:val="24"/>
+          <w:szCs w:val="24"/>
+        </w:rPr>
+        <w:t>”</w:t>
       </w:r>
       <w:r>
         <w:rPr>
@@ -3563,8 +4795,18 @@
           <w:sz w:val="24"/>
           <w:szCs w:val="24"/>
         </w:rPr>
-        <w:t>Utilizar import/export</w:t>
-      </w:r>
+        <w:t>Utilizar import/</w:t>
+      </w:r>
+      <w:proofErr w:type="spellStart"/>
+      <w:r>
+        <w:rPr>
+          <w:rFonts w:ascii="Times New Roman" w:hAnsi="Times New Roman" w:cs="Times New Roman"/>
+          <w:sz w:val="24"/>
+          <w:szCs w:val="24"/>
+        </w:rPr>
+        <w:t>export</w:t>
+      </w:r>
+      <w:proofErr w:type="spellEnd"/>
       <w:r>
         <w:rPr>
           <w:rFonts w:ascii="Times New Roman" w:hAnsi="Times New Roman" w:cs="Times New Roman"/>
@@ -3625,7 +4867,43 @@
           <w:sz w:val="24"/>
           <w:szCs w:val="24"/>
         </w:rPr>
-        <w:t>Entender Same Origin Police e CORS</w:t>
+        <w:t xml:space="preserve">Entender </w:t>
+      </w:r>
+      <w:proofErr w:type="spellStart"/>
+      <w:r>
+        <w:rPr>
+          <w:rFonts w:ascii="Times New Roman" w:hAnsi="Times New Roman" w:cs="Times New Roman"/>
+          <w:sz w:val="24"/>
+          <w:szCs w:val="24"/>
+        </w:rPr>
+        <w:t>Same</w:t>
+      </w:r>
+      <w:proofErr w:type="spellEnd"/>
+      <w:r>
+        <w:rPr>
+          <w:rFonts w:ascii="Times New Roman" w:hAnsi="Times New Roman" w:cs="Times New Roman"/>
+          <w:sz w:val="24"/>
+          <w:szCs w:val="24"/>
+        </w:rPr>
+        <w:t xml:space="preserve"> </w:t>
+      </w:r>
+      <w:proofErr w:type="spellStart"/>
+      <w:r>
+        <w:rPr>
+          <w:rFonts w:ascii="Times New Roman" w:hAnsi="Times New Roman" w:cs="Times New Roman"/>
+          <w:sz w:val="24"/>
+          <w:szCs w:val="24"/>
+        </w:rPr>
+        <w:t>Origin</w:t>
+      </w:r>
+      <w:proofErr w:type="spellEnd"/>
+      <w:r>
+        <w:rPr>
+          <w:rFonts w:ascii="Times New Roman" w:hAnsi="Times New Roman" w:cs="Times New Roman"/>
+          <w:sz w:val="24"/>
+          <w:szCs w:val="24"/>
+        </w:rPr>
+        <w:t xml:space="preserve"> Police e CORS</w:t>
       </w:r>
       <w:r>
         <w:rPr>
@@ -3788,7 +5066,41 @@
           <w:sz w:val="24"/>
           <w:szCs w:val="24"/>
         </w:rPr>
-        <w:t>type=”datetime-local”</w:t>
+        <w:t>type</w:t>
+      </w:r>
+      <w:proofErr w:type="gramStart"/>
+      <w:r>
+        <w:rPr>
+          <w:rFonts w:ascii="Times New Roman" w:hAnsi="Times New Roman" w:cs="Times New Roman"/>
+          <w:i/>
+          <w:iCs/>
+          <w:sz w:val="24"/>
+          <w:szCs w:val="24"/>
+        </w:rPr>
+        <w:t>=”</w:t>
+      </w:r>
+      <w:proofErr w:type="spellStart"/>
+      <w:r>
+        <w:rPr>
+          <w:rFonts w:ascii="Times New Roman" w:hAnsi="Times New Roman" w:cs="Times New Roman"/>
+          <w:i/>
+          <w:iCs/>
+          <w:sz w:val="24"/>
+          <w:szCs w:val="24"/>
+        </w:rPr>
+        <w:t>datetime</w:t>
+      </w:r>
+      <w:proofErr w:type="spellEnd"/>
+      <w:proofErr w:type="gramEnd"/>
+      <w:r>
+        <w:rPr>
+          <w:rFonts w:ascii="Times New Roman" w:hAnsi="Times New Roman" w:cs="Times New Roman"/>
+          <w:i/>
+          <w:iCs/>
+          <w:sz w:val="24"/>
+          <w:szCs w:val="24"/>
+        </w:rPr>
+        <w:t>-local”</w:t>
       </w:r>
       <w:r>
         <w:rPr>
@@ -3997,15 +5309,27 @@
         </w:rPr>
         <w:t xml:space="preserve"> e colar a URL no </w:t>
       </w:r>
-      <w:r>
-        <w:rPr>
-          <w:rFonts w:ascii="Times New Roman" w:hAnsi="Times New Roman" w:cs="Times New Roman"/>
-          <w:i/>
-          <w:iCs/>
-          <w:sz w:val="24"/>
-          <w:szCs w:val="24"/>
-        </w:rPr>
-        <w:t>src=””</w:t>
+      <w:proofErr w:type="spellStart"/>
+      <w:r>
+        <w:rPr>
+          <w:rFonts w:ascii="Times New Roman" w:hAnsi="Times New Roman" w:cs="Times New Roman"/>
+          <w:i/>
+          <w:iCs/>
+          <w:sz w:val="24"/>
+          <w:szCs w:val="24"/>
+        </w:rPr>
+        <w:t>src</w:t>
+      </w:r>
+      <w:proofErr w:type="spellEnd"/>
+      <w:r>
+        <w:rPr>
+          <w:rFonts w:ascii="Times New Roman" w:hAnsi="Times New Roman" w:cs="Times New Roman"/>
+          <w:i/>
+          <w:iCs/>
+          <w:sz w:val="24"/>
+          <w:szCs w:val="24"/>
+        </w:rPr>
+        <w:t>=””</w:t>
       </w:r>
       <w:r>
         <w:rPr>
@@ -4048,7 +5372,25 @@
           <w:sz w:val="24"/>
           <w:szCs w:val="24"/>
         </w:rPr>
-        <w:t>Depois de adicionar a biblioteca, no nosso código podemos passar o formato que desejamos que a data seja exibida como exemplificado no site do momentjs.</w:t>
+        <w:t xml:space="preserve">Depois de adicionar a biblioteca, no nosso código podemos passar o formato que desejamos que a data seja exibida como exemplificado no site do </w:t>
+      </w:r>
+      <w:proofErr w:type="spellStart"/>
+      <w:r>
+        <w:rPr>
+          <w:rFonts w:ascii="Times New Roman" w:hAnsi="Times New Roman" w:cs="Times New Roman"/>
+          <w:sz w:val="24"/>
+          <w:szCs w:val="24"/>
+        </w:rPr>
+        <w:t>momentjs</w:t>
+      </w:r>
+      <w:proofErr w:type="spellEnd"/>
+      <w:r>
+        <w:rPr>
+          <w:rFonts w:ascii="Times New Roman" w:hAnsi="Times New Roman" w:cs="Times New Roman"/>
+          <w:sz w:val="24"/>
+          <w:szCs w:val="24"/>
+        </w:rPr>
+        <w:t>.</w:t>
       </w:r>
     </w:p>
     <w:p>
@@ -4085,7 +5427,31 @@
           <w:sz w:val="24"/>
           <w:szCs w:val="24"/>
         </w:rPr>
-        <w:t>console.log(data.format(‘DD/MM/YYYY’)</w:t>
+        <w:t>console.log(</w:t>
+      </w:r>
+      <w:proofErr w:type="spellStart"/>
+      <w:proofErr w:type="gramStart"/>
+      <w:r>
+        <w:rPr>
+          <w:rFonts w:ascii="Times New Roman" w:hAnsi="Times New Roman" w:cs="Times New Roman"/>
+          <w:i/>
+          <w:iCs/>
+          <w:sz w:val="24"/>
+          <w:szCs w:val="24"/>
+        </w:rPr>
+        <w:t>data.format</w:t>
+      </w:r>
+      <w:proofErr w:type="spellEnd"/>
+      <w:proofErr w:type="gramEnd"/>
+      <w:r>
+        <w:rPr>
+          <w:rFonts w:ascii="Times New Roman" w:hAnsi="Times New Roman" w:cs="Times New Roman"/>
+          <w:i/>
+          <w:iCs/>
+          <w:sz w:val="24"/>
+          <w:szCs w:val="24"/>
+        </w:rPr>
+        <w:t>(‘DD/MM/YYYY’)</w:t>
       </w:r>
       <w:r>
         <w:rPr>
@@ -4130,17 +5496,71 @@
           <w:sz w:val="24"/>
           <w:szCs w:val="24"/>
         </w:rPr>
-        <w:t xml:space="preserve"> Podemos utilizar parâmetros como </w:t>
-      </w:r>
-      <w:r>
-        <w:rPr>
-          <w:rFonts w:ascii="Times New Roman" w:hAnsi="Times New Roman" w:cs="Times New Roman"/>
-          <w:i/>
-          <w:iCs/>
-          <w:sz w:val="24"/>
-          <w:szCs w:val="24"/>
-        </w:rPr>
-        <w:t>.toLocaleDateString(‘pt-br’, dataOptions)</w:t>
+        <w:t xml:space="preserve"> Podemos utilizar parâmetros </w:t>
+      </w:r>
+      <w:proofErr w:type="gramStart"/>
+      <w:r>
+        <w:rPr>
+          <w:rFonts w:ascii="Times New Roman" w:hAnsi="Times New Roman" w:cs="Times New Roman"/>
+          <w:sz w:val="24"/>
+          <w:szCs w:val="24"/>
+        </w:rPr>
+        <w:t xml:space="preserve">como </w:t>
+      </w:r>
+      <w:r>
+        <w:rPr>
+          <w:rFonts w:ascii="Times New Roman" w:hAnsi="Times New Roman" w:cs="Times New Roman"/>
+          <w:i/>
+          <w:iCs/>
+          <w:sz w:val="24"/>
+          <w:szCs w:val="24"/>
+        </w:rPr>
+        <w:t>.</w:t>
+      </w:r>
+      <w:proofErr w:type="spellStart"/>
+      <w:r>
+        <w:rPr>
+          <w:rFonts w:ascii="Times New Roman" w:hAnsi="Times New Roman" w:cs="Times New Roman"/>
+          <w:i/>
+          <w:iCs/>
+          <w:sz w:val="24"/>
+          <w:szCs w:val="24"/>
+        </w:rPr>
+        <w:t>toLocaleDateString</w:t>
+      </w:r>
+      <w:proofErr w:type="spellEnd"/>
+      <w:proofErr w:type="gramEnd"/>
+      <w:r>
+        <w:rPr>
+          <w:rFonts w:ascii="Times New Roman" w:hAnsi="Times New Roman" w:cs="Times New Roman"/>
+          <w:i/>
+          <w:iCs/>
+          <w:sz w:val="24"/>
+          <w:szCs w:val="24"/>
+        </w:rPr>
+        <w:t xml:space="preserve">(‘pt-br’, </w:t>
+      </w:r>
+      <w:proofErr w:type="spellStart"/>
+      <w:r>
+        <w:rPr>
+          <w:rFonts w:ascii="Times New Roman" w:hAnsi="Times New Roman" w:cs="Times New Roman"/>
+          <w:i/>
+          <w:iCs/>
+          <w:sz w:val="24"/>
+          <w:szCs w:val="24"/>
+        </w:rPr>
+        <w:t>dataOptions</w:t>
+      </w:r>
+      <w:proofErr w:type="spellEnd"/>
+      <w:r>
+        <w:rPr>
+          <w:rFonts w:ascii="Times New Roman" w:hAnsi="Times New Roman" w:cs="Times New Roman"/>
+          <w:i/>
+          <w:iCs/>
+          <w:sz w:val="24"/>
+          <w:szCs w:val="24"/>
+        </w:rPr>
+        <w:t>)</w:t>
       </w:r>
       <w:r>
         <w:rPr>
@@ -4150,15 +5570,27 @@
         </w:rPr>
         <w:t xml:space="preserve"> para datas e </w:t>
       </w:r>
-      <w:r>
-        <w:rPr>
-          <w:rFonts w:ascii="Times New Roman" w:hAnsi="Times New Roman" w:cs="Times New Roman"/>
-          <w:i/>
-          <w:iCs/>
-          <w:sz w:val="24"/>
-          <w:szCs w:val="24"/>
-        </w:rPr>
-        <w:t>toLocaleTimeString()</w:t>
+      <w:proofErr w:type="spellStart"/>
+      <w:r>
+        <w:rPr>
+          <w:rFonts w:ascii="Times New Roman" w:hAnsi="Times New Roman" w:cs="Times New Roman"/>
+          <w:i/>
+          <w:iCs/>
+          <w:sz w:val="24"/>
+          <w:szCs w:val="24"/>
+        </w:rPr>
+        <w:t>toLocaleTimeString</w:t>
+      </w:r>
+      <w:proofErr w:type="spellEnd"/>
+      <w:r>
+        <w:rPr>
+          <w:rFonts w:ascii="Times New Roman" w:hAnsi="Times New Roman" w:cs="Times New Roman"/>
+          <w:i/>
+          <w:iCs/>
+          <w:sz w:val="24"/>
+          <w:szCs w:val="24"/>
+        </w:rPr>
+        <w:t>()</w:t>
       </w:r>
       <w:r>
         <w:rPr>
@@ -4212,6 +5644,7 @@
           <w:highlight w:val="lightGray"/>
         </w:rPr>
       </w:pPr>
+      <w:proofErr w:type="spellStart"/>
       <w:r>
         <w:rPr>
           <w:rFonts w:cstheme="minorHAnsi"/>
@@ -4220,16 +5653,38 @@
           <w:szCs w:val="24"/>
           <w:highlight w:val="lightGray"/>
         </w:rPr>
-        <w:t xml:space="preserve">const </w:t>
-      </w:r>
+        <w:t>const</w:t>
+      </w:r>
+      <w:proofErr w:type="spellEnd"/>
       <w:r>
         <w:rPr>
           <w:rFonts w:cstheme="minorHAnsi"/>
+          <w:color w:val="00B0F0"/>
           <w:sz w:val="24"/>
           <w:szCs w:val="24"/>
           <w:highlight w:val="lightGray"/>
         </w:rPr>
-        <w:t>dataOptions = {</w:t>
+        <w:t xml:space="preserve"> </w:t>
+      </w:r>
+      <w:proofErr w:type="spellStart"/>
+      <w:r>
+        <w:rPr>
+          <w:rFonts w:cstheme="minorHAnsi"/>
+          <w:sz w:val="24"/>
+          <w:szCs w:val="24"/>
+          <w:highlight w:val="lightGray"/>
+        </w:rPr>
+        <w:t>dataOptions</w:t>
+      </w:r>
+      <w:proofErr w:type="spellEnd"/>
+      <w:r>
+        <w:rPr>
+          <w:rFonts w:cstheme="minorHAnsi"/>
+          <w:sz w:val="24"/>
+          <w:szCs w:val="24"/>
+          <w:highlight w:val="lightGray"/>
+        </w:rPr>
+        <w:t xml:space="preserve"> = {</w:t>
       </w:r>
     </w:p>
     <w:p>
@@ -4265,7 +5720,29 @@
           <w:szCs w:val="24"/>
           <w:highlight w:val="lightGray"/>
         </w:rPr>
-        <w:t>'long'</w:t>
+        <w:t>'</w:t>
+      </w:r>
+      <w:proofErr w:type="spellStart"/>
+      <w:r>
+        <w:rPr>
+          <w:rFonts w:cstheme="minorHAnsi"/>
+          <w:color w:val="70AD47" w:themeColor="accent6"/>
+          <w:sz w:val="24"/>
+          <w:szCs w:val="24"/>
+          <w:highlight w:val="lightGray"/>
+        </w:rPr>
+        <w:t>long</w:t>
+      </w:r>
+      <w:proofErr w:type="spellEnd"/>
+      <w:r>
+        <w:rPr>
+          <w:rFonts w:cstheme="minorHAnsi"/>
+          <w:color w:val="70AD47" w:themeColor="accent6"/>
+          <w:sz w:val="24"/>
+          <w:szCs w:val="24"/>
+          <w:highlight w:val="lightGray"/>
+        </w:rPr>
+        <w:t>'</w:t>
       </w:r>
       <w:r>
         <w:rPr>
@@ -4300,7 +5777,27 @@
           <w:szCs w:val="24"/>
           <w:highlight w:val="lightGray"/>
         </w:rPr>
-        <w:t xml:space="preserve">   year: </w:t>
+        <w:t xml:space="preserve">   </w:t>
+      </w:r>
+      <w:proofErr w:type="spellStart"/>
+      <w:r>
+        <w:rPr>
+          <w:rFonts w:cstheme="minorHAnsi"/>
+          <w:sz w:val="24"/>
+          <w:szCs w:val="24"/>
+          <w:highlight w:val="lightGray"/>
+        </w:rPr>
+        <w:t>year</w:t>
+      </w:r>
+      <w:proofErr w:type="spellEnd"/>
+      <w:r>
+        <w:rPr>
+          <w:rFonts w:cstheme="minorHAnsi"/>
+          <w:sz w:val="24"/>
+          <w:szCs w:val="24"/>
+          <w:highlight w:val="lightGray"/>
+        </w:rPr>
+        <w:t xml:space="preserve">: </w:t>
       </w:r>
       <w:r>
         <w:rPr>
@@ -4310,7 +5807,29 @@
           <w:szCs w:val="24"/>
           <w:highlight w:val="lightGray"/>
         </w:rPr>
-        <w:t>'numeric'</w:t>
+        <w:t>'</w:t>
+      </w:r>
+      <w:proofErr w:type="spellStart"/>
+      <w:r>
+        <w:rPr>
+          <w:rFonts w:cstheme="minorHAnsi"/>
+          <w:color w:val="70AD47" w:themeColor="accent6"/>
+          <w:sz w:val="24"/>
+          <w:szCs w:val="24"/>
+          <w:highlight w:val="lightGray"/>
+        </w:rPr>
+        <w:t>numeric</w:t>
+      </w:r>
+      <w:proofErr w:type="spellEnd"/>
+      <w:r>
+        <w:rPr>
+          <w:rFonts w:cstheme="minorHAnsi"/>
+          <w:color w:val="70AD47" w:themeColor="accent6"/>
+          <w:sz w:val="24"/>
+          <w:szCs w:val="24"/>
+          <w:highlight w:val="lightGray"/>
+        </w:rPr>
+        <w:t>'</w:t>
       </w:r>
       <w:r>
         <w:rPr>
@@ -4345,7 +5864,27 @@
           <w:szCs w:val="24"/>
           <w:highlight w:val="lightGray"/>
         </w:rPr>
-        <w:t xml:space="preserve">   month:</w:t>
+        <w:t xml:space="preserve">   </w:t>
+      </w:r>
+      <w:proofErr w:type="spellStart"/>
+      <w:r>
+        <w:rPr>
+          <w:rFonts w:cstheme="minorHAnsi"/>
+          <w:sz w:val="24"/>
+          <w:szCs w:val="24"/>
+          <w:highlight w:val="lightGray"/>
+        </w:rPr>
+        <w:t>month</w:t>
+      </w:r>
+      <w:proofErr w:type="spellEnd"/>
+      <w:r>
+        <w:rPr>
+          <w:rFonts w:cstheme="minorHAnsi"/>
+          <w:sz w:val="24"/>
+          <w:szCs w:val="24"/>
+          <w:highlight w:val="lightGray"/>
+        </w:rPr>
+        <w:t>:</w:t>
       </w:r>
       <w:r>
         <w:rPr>
@@ -4364,7 +5903,29 @@
           <w:szCs w:val="24"/>
           <w:highlight w:val="lightGray"/>
         </w:rPr>
-        <w:t>'long'</w:t>
+        <w:t>'</w:t>
+      </w:r>
+      <w:proofErr w:type="spellStart"/>
+      <w:r>
+        <w:rPr>
+          <w:rFonts w:cstheme="minorHAnsi"/>
+          <w:color w:val="70AD47" w:themeColor="accent6"/>
+          <w:sz w:val="24"/>
+          <w:szCs w:val="24"/>
+          <w:highlight w:val="lightGray"/>
+        </w:rPr>
+        <w:t>long</w:t>
+      </w:r>
+      <w:proofErr w:type="spellEnd"/>
+      <w:r>
+        <w:rPr>
+          <w:rFonts w:cstheme="minorHAnsi"/>
+          <w:color w:val="70AD47" w:themeColor="accent6"/>
+          <w:sz w:val="24"/>
+          <w:szCs w:val="24"/>
+          <w:highlight w:val="lightGray"/>
+        </w:rPr>
+        <w:t>'</w:t>
       </w:r>
       <w:r>
         <w:rPr>
@@ -4399,7 +5960,27 @@
           <w:szCs w:val="24"/>
           <w:highlight w:val="lightGray"/>
         </w:rPr>
-        <w:t xml:space="preserve">   day: </w:t>
+        <w:t xml:space="preserve">   </w:t>
+      </w:r>
+      <w:proofErr w:type="spellStart"/>
+      <w:r>
+        <w:rPr>
+          <w:rFonts w:cstheme="minorHAnsi"/>
+          <w:sz w:val="24"/>
+          <w:szCs w:val="24"/>
+          <w:highlight w:val="lightGray"/>
+        </w:rPr>
+        <w:t>day</w:t>
+      </w:r>
+      <w:proofErr w:type="spellEnd"/>
+      <w:r>
+        <w:rPr>
+          <w:rFonts w:cstheme="minorHAnsi"/>
+          <w:sz w:val="24"/>
+          <w:szCs w:val="24"/>
+          <w:highlight w:val="lightGray"/>
+        </w:rPr>
+        <w:t xml:space="preserve">: </w:t>
       </w:r>
       <w:r>
         <w:rPr>
@@ -4409,7 +5990,29 @@
           <w:szCs w:val="24"/>
           <w:highlight w:val="lightGray"/>
         </w:rPr>
-        <w:t>'numeric'</w:t>
+        <w:t>'</w:t>
+      </w:r>
+      <w:proofErr w:type="spellStart"/>
+      <w:r>
+        <w:rPr>
+          <w:rFonts w:cstheme="minorHAnsi"/>
+          <w:color w:val="70AD47" w:themeColor="accent6"/>
+          <w:sz w:val="24"/>
+          <w:szCs w:val="24"/>
+          <w:highlight w:val="lightGray"/>
+        </w:rPr>
+        <w:t>numeric</w:t>
+      </w:r>
+      <w:proofErr w:type="spellEnd"/>
+      <w:r>
+        <w:rPr>
+          <w:rFonts w:cstheme="minorHAnsi"/>
+          <w:color w:val="70AD47" w:themeColor="accent6"/>
+          <w:sz w:val="24"/>
+          <w:szCs w:val="24"/>
+          <w:highlight w:val="lightGray"/>
+        </w:rPr>
+        <w:t>'</w:t>
       </w:r>
     </w:p>
     <w:p>
@@ -4453,6 +6056,7 @@
           <w:highlight w:val="lightGray"/>
         </w:rPr>
       </w:pPr>
+      <w:proofErr w:type="spellStart"/>
       <w:r>
         <w:rPr>
           <w:rFonts w:cstheme="minorHAnsi"/>
@@ -4461,16 +6065,38 @@
           <w:szCs w:val="24"/>
           <w:highlight w:val="lightGray"/>
         </w:rPr>
-        <w:t xml:space="preserve">const </w:t>
-      </w:r>
+        <w:t>const</w:t>
+      </w:r>
+      <w:proofErr w:type="spellEnd"/>
       <w:r>
         <w:rPr>
           <w:rFonts w:cstheme="minorHAnsi"/>
+          <w:color w:val="00B0F0"/>
           <w:sz w:val="24"/>
           <w:szCs w:val="24"/>
           <w:highlight w:val="lightGray"/>
         </w:rPr>
-        <w:t>horarioOptions = {</w:t>
+        <w:t xml:space="preserve"> </w:t>
+      </w:r>
+      <w:proofErr w:type="spellStart"/>
+      <w:r>
+        <w:rPr>
+          <w:rFonts w:cstheme="minorHAnsi"/>
+          <w:sz w:val="24"/>
+          <w:szCs w:val="24"/>
+          <w:highlight w:val="lightGray"/>
+        </w:rPr>
+        <w:t>horarioOptions</w:t>
+      </w:r>
+      <w:proofErr w:type="spellEnd"/>
+      <w:r>
+        <w:rPr>
+          <w:rFonts w:cstheme="minorHAnsi"/>
+          <w:sz w:val="24"/>
+          <w:szCs w:val="24"/>
+          <w:highlight w:val="lightGray"/>
+        </w:rPr>
+        <w:t xml:space="preserve"> = {</w:t>
       </w:r>
     </w:p>
     <w:p>
@@ -4551,7 +6177,29 @@
           <w:szCs w:val="24"/>
           <w:highlight w:val="lightGray"/>
         </w:rPr>
-        <w:t>'numeric'</w:t>
+        <w:t>'</w:t>
+      </w:r>
+      <w:proofErr w:type="spellStart"/>
+      <w:r>
+        <w:rPr>
+          <w:rFonts w:cstheme="minorHAnsi"/>
+          <w:color w:val="70AD47" w:themeColor="accent6"/>
+          <w:sz w:val="24"/>
+          <w:szCs w:val="24"/>
+          <w:highlight w:val="lightGray"/>
+        </w:rPr>
+        <w:t>numeric</w:t>
+      </w:r>
+      <w:proofErr w:type="spellEnd"/>
+      <w:r>
+        <w:rPr>
+          <w:rFonts w:cstheme="minorHAnsi"/>
+          <w:color w:val="70AD47" w:themeColor="accent6"/>
+          <w:sz w:val="24"/>
+          <w:szCs w:val="24"/>
+          <w:highlight w:val="lightGray"/>
+        </w:rPr>
+        <w:t>'</w:t>
       </w:r>
       <w:r>
         <w:rPr>
@@ -4632,7 +6280,27 @@
           <w:highlight w:val="lightGray"/>
         </w:rPr>
         <w:lastRenderedPageBreak/>
-        <w:t xml:space="preserve">   second: </w:t>
+        <w:t xml:space="preserve">   </w:t>
+      </w:r>
+      <w:proofErr w:type="spellStart"/>
+      <w:r>
+        <w:rPr>
+          <w:rFonts w:cstheme="minorHAnsi"/>
+          <w:sz w:val="24"/>
+          <w:szCs w:val="24"/>
+          <w:highlight w:val="lightGray"/>
+        </w:rPr>
+        <w:t>second</w:t>
+      </w:r>
+      <w:proofErr w:type="spellEnd"/>
+      <w:r>
+        <w:rPr>
+          <w:rFonts w:cstheme="minorHAnsi"/>
+          <w:sz w:val="24"/>
+          <w:szCs w:val="24"/>
+          <w:highlight w:val="lightGray"/>
+        </w:rPr>
+        <w:t xml:space="preserve">: </w:t>
       </w:r>
       <w:r>
         <w:rPr>
@@ -4677,7 +6345,27 @@
           <w:szCs w:val="24"/>
           <w:highlight w:val="lightGray"/>
         </w:rPr>
-        <w:t xml:space="preserve">   timeZone: </w:t>
+        <w:t xml:space="preserve">   </w:t>
+      </w:r>
+      <w:proofErr w:type="spellStart"/>
+      <w:r>
+        <w:rPr>
+          <w:rFonts w:cstheme="minorHAnsi"/>
+          <w:sz w:val="24"/>
+          <w:szCs w:val="24"/>
+          <w:highlight w:val="lightGray"/>
+        </w:rPr>
+        <w:t>timeZone</w:t>
+      </w:r>
+      <w:proofErr w:type="spellEnd"/>
+      <w:r>
+        <w:rPr>
+          <w:rFonts w:cstheme="minorHAnsi"/>
+          <w:sz w:val="24"/>
+          <w:szCs w:val="24"/>
+          <w:highlight w:val="lightGray"/>
+        </w:rPr>
+        <w:t xml:space="preserve">: </w:t>
       </w:r>
       <w:r>
         <w:rPr>
@@ -4687,7 +6375,51 @@
           <w:szCs w:val="24"/>
           <w:highlight w:val="lightGray"/>
         </w:rPr>
-        <w:t>'America/Sao_Paulo'</w:t>
+        <w:t>'</w:t>
+      </w:r>
+      <w:proofErr w:type="spellStart"/>
+      <w:r>
+        <w:rPr>
+          <w:rFonts w:cstheme="minorHAnsi"/>
+          <w:color w:val="70AD47" w:themeColor="accent6"/>
+          <w:sz w:val="24"/>
+          <w:szCs w:val="24"/>
+          <w:highlight w:val="lightGray"/>
+        </w:rPr>
+        <w:t>America</w:t>
+      </w:r>
+      <w:proofErr w:type="spellEnd"/>
+      <w:r>
+        <w:rPr>
+          <w:rFonts w:cstheme="minorHAnsi"/>
+          <w:color w:val="70AD47" w:themeColor="accent6"/>
+          <w:sz w:val="24"/>
+          <w:szCs w:val="24"/>
+          <w:highlight w:val="lightGray"/>
+        </w:rPr>
+        <w:t>/</w:t>
+      </w:r>
+      <w:proofErr w:type="spellStart"/>
+      <w:r>
+        <w:rPr>
+          <w:rFonts w:cstheme="minorHAnsi"/>
+          <w:color w:val="70AD47" w:themeColor="accent6"/>
+          <w:sz w:val="24"/>
+          <w:szCs w:val="24"/>
+          <w:highlight w:val="lightGray"/>
+        </w:rPr>
+        <w:t>Sao_Paulo</w:t>
+      </w:r>
+      <w:proofErr w:type="spellEnd"/>
+      <w:r>
+        <w:rPr>
+          <w:rFonts w:cstheme="minorHAnsi"/>
+          <w:color w:val="70AD47" w:themeColor="accent6"/>
+          <w:sz w:val="24"/>
+          <w:szCs w:val="24"/>
+          <w:highlight w:val="lightGray"/>
+        </w:rPr>
+        <w:t>'</w:t>
       </w:r>
     </w:p>
     <w:p>
@@ -4753,13 +6485,23 @@
         </w:rPr>
         <w:t xml:space="preserve"> </w:t>
       </w:r>
-      <w:r>
-        <w:rPr>
-          <w:rFonts w:ascii="Times New Roman" w:hAnsi="Times New Roman" w:cs="Times New Roman"/>
-          <w:sz w:val="24"/>
-          <w:szCs w:val="24"/>
-        </w:rPr>
-        <w:t xml:space="preserve">Alura </w:t>
+      <w:proofErr w:type="spellStart"/>
+      <w:r>
+        <w:rPr>
+          <w:rFonts w:ascii="Times New Roman" w:hAnsi="Times New Roman" w:cs="Times New Roman"/>
+          <w:sz w:val="24"/>
+          <w:szCs w:val="24"/>
+        </w:rPr>
+        <w:t>Alura</w:t>
+      </w:r>
+      <w:proofErr w:type="spellEnd"/>
+      <w:r>
+        <w:rPr>
+          <w:rFonts w:ascii="Times New Roman" w:hAnsi="Times New Roman" w:cs="Times New Roman"/>
+          <w:sz w:val="24"/>
+          <w:szCs w:val="24"/>
+        </w:rPr>
+        <w:t xml:space="preserve"> </w:t>
       </w:r>
       <w:r>
         <w:rPr>
@@ -4944,7 +6686,31 @@
           <w:szCs w:val="24"/>
           <w:u w:val="single"/>
         </w:rPr>
-        <w:t>Aula 2 – LocalStorage:</w:t>
+        <w:t xml:space="preserve">Aula 2 – </w:t>
+      </w:r>
+      <w:proofErr w:type="spellStart"/>
+      <w:r>
+        <w:rPr>
+          <w:rFonts w:ascii="Times New Roman" w:hAnsi="Times New Roman" w:cs="Times New Roman"/>
+          <w:b/>
+          <w:bCs/>
+          <w:sz w:val="24"/>
+          <w:szCs w:val="24"/>
+          <w:u w:val="single"/>
+        </w:rPr>
+        <w:t>LocalStorage</w:t>
+      </w:r>
+      <w:proofErr w:type="spellEnd"/>
+      <w:r>
+        <w:rPr>
+          <w:rFonts w:ascii="Times New Roman" w:hAnsi="Times New Roman" w:cs="Times New Roman"/>
+          <w:b/>
+          <w:bCs/>
+          <w:sz w:val="24"/>
+          <w:szCs w:val="24"/>
+          <w:u w:val="single"/>
+        </w:rPr>
+        <w:t>:</w:t>
       </w:r>
     </w:p>
     <w:p>
@@ -5022,7 +6788,25 @@
           <w:sz w:val="24"/>
           <w:szCs w:val="24"/>
         </w:rPr>
-        <w:t xml:space="preserve">para pesquisar e estudar sobre api: </w:t>
+        <w:t xml:space="preserve">para pesquisar e estudar sobre </w:t>
+      </w:r>
+      <w:proofErr w:type="spellStart"/>
+      <w:r>
+        <w:rPr>
+          <w:rFonts w:ascii="Times New Roman" w:hAnsi="Times New Roman" w:cs="Times New Roman"/>
+          <w:sz w:val="24"/>
+          <w:szCs w:val="24"/>
+        </w:rPr>
+        <w:t>api</w:t>
+      </w:r>
+      <w:proofErr w:type="spellEnd"/>
+      <w:r>
+        <w:rPr>
+          <w:rFonts w:ascii="Times New Roman" w:hAnsi="Times New Roman" w:cs="Times New Roman"/>
+          <w:sz w:val="24"/>
+          <w:szCs w:val="24"/>
+        </w:rPr>
+        <w:t xml:space="preserve">: </w:t>
       </w:r>
       <w:hyperlink r:id="rId11" w:history="1">
         <w:r>
@@ -5078,6 +6862,7 @@
         </w:rPr>
         <w:t xml:space="preserve">Para utilizar o armazenamento utilizamos o </w:t>
       </w:r>
+      <w:proofErr w:type="spellStart"/>
       <w:r>
         <w:rPr>
           <w:rFonts w:ascii="Times New Roman" w:hAnsi="Times New Roman" w:cs="Times New Roman"/>
@@ -5088,6 +6873,7 @@
         </w:rPr>
         <w:t>sessionStorage</w:t>
       </w:r>
+      <w:proofErr w:type="spellEnd"/>
       <w:r>
         <w:rPr>
           <w:rFonts w:ascii="Times New Roman" w:hAnsi="Times New Roman" w:cs="Times New Roman"/>
@@ -5096,15 +6882,39 @@
         </w:rPr>
         <w:t xml:space="preserve"> e colocamos o </w:t>
       </w:r>
-      <w:r>
-        <w:rPr>
-          <w:rFonts w:ascii="Times New Roman" w:hAnsi="Times New Roman" w:cs="Times New Roman"/>
-          <w:i/>
-          <w:iCs/>
-          <w:sz w:val="24"/>
-          <w:szCs w:val="24"/>
-        </w:rPr>
-        <w:t>setItem(“</w:t>
+      <w:proofErr w:type="spellStart"/>
+      <w:proofErr w:type="gramStart"/>
+      <w:r>
+        <w:rPr>
+          <w:rFonts w:ascii="Times New Roman" w:hAnsi="Times New Roman" w:cs="Times New Roman"/>
+          <w:i/>
+          <w:iCs/>
+          <w:sz w:val="24"/>
+          <w:szCs w:val="24"/>
+        </w:rPr>
+        <w:t>setItem</w:t>
+      </w:r>
+      <w:proofErr w:type="spellEnd"/>
+      <w:r>
+        <w:rPr>
+          <w:rFonts w:ascii="Times New Roman" w:hAnsi="Times New Roman" w:cs="Times New Roman"/>
+          <w:i/>
+          <w:iCs/>
+          <w:sz w:val="24"/>
+          <w:szCs w:val="24"/>
+        </w:rPr>
+        <w:t>(</w:t>
+      </w:r>
+      <w:proofErr w:type="gramEnd"/>
+      <w:r>
+        <w:rPr>
+          <w:rFonts w:ascii="Times New Roman" w:hAnsi="Times New Roman" w:cs="Times New Roman"/>
+          <w:i/>
+          <w:iCs/>
+          <w:sz w:val="24"/>
+          <w:szCs w:val="24"/>
+        </w:rPr>
+        <w:t>“</w:t>
       </w:r>
       <w:r>
         <w:rPr>
@@ -5189,7 +6999,25 @@
           <w:sz w:val="24"/>
           <w:szCs w:val="24"/>
         </w:rPr>
-        <w:t>Dessa forma damos um nome ao storage e colocamos os dados que desejamos que ele armazene.</w:t>
+        <w:t xml:space="preserve">Dessa forma damos um nome ao </w:t>
+      </w:r>
+      <w:proofErr w:type="spellStart"/>
+      <w:r>
+        <w:rPr>
+          <w:rFonts w:ascii="Times New Roman" w:hAnsi="Times New Roman" w:cs="Times New Roman"/>
+          <w:sz w:val="24"/>
+          <w:szCs w:val="24"/>
+        </w:rPr>
+        <w:t>storage</w:t>
+      </w:r>
+      <w:proofErr w:type="spellEnd"/>
+      <w:r>
+        <w:rPr>
+          <w:rFonts w:ascii="Times New Roman" w:hAnsi="Times New Roman" w:cs="Times New Roman"/>
+          <w:sz w:val="24"/>
+          <w:szCs w:val="24"/>
+        </w:rPr>
+        <w:t xml:space="preserve"> e colocamos os dados que desejamos que ele armazene.</w:t>
       </w:r>
     </w:p>
     <w:p>
@@ -5280,15 +7108,27 @@
         </w:rPr>
         <w:t xml:space="preserve">Para converter os dados utilizamos o </w:t>
       </w:r>
-      <w:r>
-        <w:rPr>
-          <w:rFonts w:ascii="Times New Roman" w:hAnsi="Times New Roman" w:cs="Times New Roman"/>
-          <w:i/>
-          <w:iCs/>
-          <w:sz w:val="24"/>
-          <w:szCs w:val="24"/>
-        </w:rPr>
-        <w:t>JSON.stringfy(dados)</w:t>
+      <w:proofErr w:type="spellStart"/>
+      <w:r>
+        <w:rPr>
+          <w:rFonts w:ascii="Times New Roman" w:hAnsi="Times New Roman" w:cs="Times New Roman"/>
+          <w:i/>
+          <w:iCs/>
+          <w:sz w:val="24"/>
+          <w:szCs w:val="24"/>
+        </w:rPr>
+        <w:t>JSON.stringfy</w:t>
+      </w:r>
+      <w:proofErr w:type="spellEnd"/>
+      <w:r>
+        <w:rPr>
+          <w:rFonts w:ascii="Times New Roman" w:hAnsi="Times New Roman" w:cs="Times New Roman"/>
+          <w:i/>
+          <w:iCs/>
+          <w:sz w:val="24"/>
+          <w:szCs w:val="24"/>
+        </w:rPr>
+        <w:t>(dados)</w:t>
       </w:r>
       <w:r>
         <w:rPr>
@@ -5323,7 +7163,25 @@
           <w:sz w:val="24"/>
           <w:szCs w:val="24"/>
         </w:rPr>
-        <w:t>O sessionStorage faz o que diz, ou seja, armazena os dados enquanto aquela sessão estiver iniciada, a partir do momento que ela se encerra, os dados são apagados.</w:t>
+        <w:t xml:space="preserve">O </w:t>
+      </w:r>
+      <w:proofErr w:type="spellStart"/>
+      <w:r>
+        <w:rPr>
+          <w:rFonts w:ascii="Times New Roman" w:hAnsi="Times New Roman" w:cs="Times New Roman"/>
+          <w:sz w:val="24"/>
+          <w:szCs w:val="24"/>
+        </w:rPr>
+        <w:t>sessionStorage</w:t>
+      </w:r>
+      <w:proofErr w:type="spellEnd"/>
+      <w:r>
+        <w:rPr>
+          <w:rFonts w:ascii="Times New Roman" w:hAnsi="Times New Roman" w:cs="Times New Roman"/>
+          <w:sz w:val="24"/>
+          <w:szCs w:val="24"/>
+        </w:rPr>
+        <w:t xml:space="preserve"> faz o que diz, ou seja, armazena os dados enquanto aquela sessão estiver iniciada, a partir do momento que ela se encerra, os dados são apagados.</w:t>
       </w:r>
     </w:p>
     <w:p>
@@ -5363,15 +7221,49 @@
         </w:rPr>
         <w:t xml:space="preserve"> (</w:t>
       </w:r>
-      <w:r>
-        <w:rPr>
-          <w:rFonts w:ascii="Times New Roman" w:hAnsi="Times New Roman" w:cs="Times New Roman"/>
-          <w:i/>
-          <w:iCs/>
-          <w:sz w:val="24"/>
-          <w:szCs w:val="24"/>
-        </w:rPr>
-        <w:t>Application Programming Interfaces</w:t>
+      <w:proofErr w:type="spellStart"/>
+      <w:r>
+        <w:rPr>
+          <w:rFonts w:ascii="Times New Roman" w:hAnsi="Times New Roman" w:cs="Times New Roman"/>
+          <w:i/>
+          <w:iCs/>
+          <w:sz w:val="24"/>
+          <w:szCs w:val="24"/>
+        </w:rPr>
+        <w:t>Application</w:t>
+      </w:r>
+      <w:proofErr w:type="spellEnd"/>
+      <w:r>
+        <w:rPr>
+          <w:rFonts w:ascii="Times New Roman" w:hAnsi="Times New Roman" w:cs="Times New Roman"/>
+          <w:i/>
+          <w:iCs/>
+          <w:sz w:val="24"/>
+          <w:szCs w:val="24"/>
+        </w:rPr>
+        <w:t xml:space="preserve"> </w:t>
+      </w:r>
+      <w:proofErr w:type="spellStart"/>
+      <w:r>
+        <w:rPr>
+          <w:rFonts w:ascii="Times New Roman" w:hAnsi="Times New Roman" w:cs="Times New Roman"/>
+          <w:i/>
+          <w:iCs/>
+          <w:sz w:val="24"/>
+          <w:szCs w:val="24"/>
+        </w:rPr>
+        <w:t>Programming</w:t>
+      </w:r>
+      <w:proofErr w:type="spellEnd"/>
+      <w:r>
+        <w:rPr>
+          <w:rFonts w:ascii="Times New Roman" w:hAnsi="Times New Roman" w:cs="Times New Roman"/>
+          <w:i/>
+          <w:iCs/>
+          <w:sz w:val="24"/>
+          <w:szCs w:val="24"/>
+        </w:rPr>
+        <w:t xml:space="preserve"> Interfaces</w:t>
       </w:r>
       <w:r>
         <w:rPr>
@@ -5441,8 +7333,27 @@
           <w:sz w:val="24"/>
           <w:szCs w:val="24"/>
         </w:rPr>
-        <w:t xml:space="preserve">Como o sessionStorage não serviu para a nossa aplicação, vamos utilizar o </w:t>
-      </w:r>
+        <w:t xml:space="preserve">Como o </w:t>
+      </w:r>
+      <w:proofErr w:type="spellStart"/>
+      <w:r>
+        <w:rPr>
+          <w:rFonts w:ascii="Times New Roman" w:hAnsi="Times New Roman" w:cs="Times New Roman"/>
+          <w:sz w:val="24"/>
+          <w:szCs w:val="24"/>
+        </w:rPr>
+        <w:t>sessionStorage</w:t>
+      </w:r>
+      <w:proofErr w:type="spellEnd"/>
+      <w:r>
+        <w:rPr>
+          <w:rFonts w:ascii="Times New Roman" w:hAnsi="Times New Roman" w:cs="Times New Roman"/>
+          <w:sz w:val="24"/>
+          <w:szCs w:val="24"/>
+        </w:rPr>
+        <w:t xml:space="preserve"> não serviu para a nossa aplicação, vamos utilizar o </w:t>
+      </w:r>
+      <w:proofErr w:type="spellStart"/>
       <w:r>
         <w:rPr>
           <w:rFonts w:ascii="Times New Roman" w:hAnsi="Times New Roman" w:cs="Times New Roman"/>
@@ -5453,6 +7364,7 @@
         </w:rPr>
         <w:t>localStorage</w:t>
       </w:r>
+      <w:proofErr w:type="spellEnd"/>
       <w:r>
         <w:rPr>
           <w:rFonts w:ascii="Times New Roman" w:hAnsi="Times New Roman" w:cs="Times New Roman"/>
@@ -5487,7 +7399,43 @@
           <w:szCs w:val="24"/>
         </w:rPr>
         <w:lastRenderedPageBreak/>
-        <w:t>Com o local os dados se mantém mesmo se fechar a aba e abir o mesmo site em outra</w:t>
+        <w:t xml:space="preserve">Com o local </w:t>
+      </w:r>
+      <w:proofErr w:type="gramStart"/>
+      <w:r>
+        <w:rPr>
+          <w:rFonts w:ascii="Times New Roman" w:hAnsi="Times New Roman" w:cs="Times New Roman"/>
+          <w:sz w:val="24"/>
+          <w:szCs w:val="24"/>
+        </w:rPr>
+        <w:t>os dados se mantém</w:t>
+      </w:r>
+      <w:proofErr w:type="gramEnd"/>
+      <w:r>
+        <w:rPr>
+          <w:rFonts w:ascii="Times New Roman" w:hAnsi="Times New Roman" w:cs="Times New Roman"/>
+          <w:sz w:val="24"/>
+          <w:szCs w:val="24"/>
+        </w:rPr>
+        <w:t xml:space="preserve"> mesmo se fechar a aba e </w:t>
+      </w:r>
+      <w:proofErr w:type="spellStart"/>
+      <w:r>
+        <w:rPr>
+          <w:rFonts w:ascii="Times New Roman" w:hAnsi="Times New Roman" w:cs="Times New Roman"/>
+          <w:sz w:val="24"/>
+          <w:szCs w:val="24"/>
+        </w:rPr>
+        <w:t>abir</w:t>
+      </w:r>
+      <w:proofErr w:type="spellEnd"/>
+      <w:r>
+        <w:rPr>
+          <w:rFonts w:ascii="Times New Roman" w:hAnsi="Times New Roman" w:cs="Times New Roman"/>
+          <w:sz w:val="24"/>
+          <w:szCs w:val="24"/>
+        </w:rPr>
+        <w:t xml:space="preserve"> o mesmo site em outra</w:t>
       </w:r>
       <w:r>
         <w:rPr>
@@ -5609,23 +7557,55 @@
         </w:rPr>
         <w:t xml:space="preserve"> e chamar ela dentro da nossa função de adicionar novo item mandando fazer um </w:t>
       </w:r>
-      <w:r>
-        <w:rPr>
-          <w:rFonts w:ascii="Times New Roman" w:hAnsi="Times New Roman" w:cs="Times New Roman"/>
-          <w:i/>
-          <w:iCs/>
-          <w:sz w:val="24"/>
-          <w:szCs w:val="24"/>
-        </w:rPr>
-        <w:t>tarefas.push(dados)</w:t>
-      </w:r>
-      <w:r>
-        <w:rPr>
-          <w:rFonts w:ascii="Times New Roman" w:hAnsi="Times New Roman" w:cs="Times New Roman"/>
-          <w:sz w:val="24"/>
-          <w:szCs w:val="24"/>
-        </w:rPr>
-        <w:t>, dessa forma, todos os dados inseridos nos inputs da tarefa serão jogados para dentro da array, mantendo os dados salvos ao invés de serem substituídos</w:t>
+      <w:proofErr w:type="spellStart"/>
+      <w:proofErr w:type="gramStart"/>
+      <w:r>
+        <w:rPr>
+          <w:rFonts w:ascii="Times New Roman" w:hAnsi="Times New Roman" w:cs="Times New Roman"/>
+          <w:i/>
+          <w:iCs/>
+          <w:sz w:val="24"/>
+          <w:szCs w:val="24"/>
+        </w:rPr>
+        <w:t>tarefas.push</w:t>
+      </w:r>
+      <w:proofErr w:type="spellEnd"/>
+      <w:proofErr w:type="gramEnd"/>
+      <w:r>
+        <w:rPr>
+          <w:rFonts w:ascii="Times New Roman" w:hAnsi="Times New Roman" w:cs="Times New Roman"/>
+          <w:i/>
+          <w:iCs/>
+          <w:sz w:val="24"/>
+          <w:szCs w:val="24"/>
+        </w:rPr>
+        <w:t>(dados)</w:t>
+      </w:r>
+      <w:r>
+        <w:rPr>
+          <w:rFonts w:ascii="Times New Roman" w:hAnsi="Times New Roman" w:cs="Times New Roman"/>
+          <w:sz w:val="24"/>
+          <w:szCs w:val="24"/>
+        </w:rPr>
+        <w:t xml:space="preserve">, dessa forma, todos os dados inseridos nos inputs da tarefa serão jogados para dentro da </w:t>
+      </w:r>
+      <w:proofErr w:type="spellStart"/>
+      <w:r>
+        <w:rPr>
+          <w:rFonts w:ascii="Times New Roman" w:hAnsi="Times New Roman" w:cs="Times New Roman"/>
+          <w:sz w:val="24"/>
+          <w:szCs w:val="24"/>
+        </w:rPr>
+        <w:t>array</w:t>
+      </w:r>
+      <w:proofErr w:type="spellEnd"/>
+      <w:r>
+        <w:rPr>
+          <w:rFonts w:ascii="Times New Roman" w:hAnsi="Times New Roman" w:cs="Times New Roman"/>
+          <w:sz w:val="24"/>
+          <w:szCs w:val="24"/>
+        </w:rPr>
+        <w:t>, mantendo os dados salvos ao invés de serem substituídos</w:t>
       </w:r>
       <w:r>
         <w:rPr>
@@ -5681,25 +7661,89 @@
           <w:sz w:val="24"/>
           <w:szCs w:val="24"/>
         </w:rPr>
-        <w:t xml:space="preserve"> Podemos pegar itens do localStorage</w:t>
-      </w:r>
-      <w:r>
-        <w:rPr>
-          <w:rFonts w:ascii="Times New Roman" w:hAnsi="Times New Roman" w:cs="Times New Roman"/>
-          <w:sz w:val="24"/>
-          <w:szCs w:val="24"/>
-        </w:rPr>
-        <w:t xml:space="preserve"> usando o </w:t>
-      </w:r>
-      <w:r>
-        <w:rPr>
-          <w:rFonts w:ascii="Times New Roman" w:hAnsi="Times New Roman" w:cs="Times New Roman"/>
-          <w:i/>
-          <w:iCs/>
-          <w:sz w:val="24"/>
-          <w:szCs w:val="24"/>
-        </w:rPr>
-        <w:t>.getIten(‘const para armazenar’)</w:t>
+        <w:t xml:space="preserve"> Podemos pegar itens do </w:t>
+      </w:r>
+      <w:proofErr w:type="spellStart"/>
+      <w:r>
+        <w:rPr>
+          <w:rFonts w:ascii="Times New Roman" w:hAnsi="Times New Roman" w:cs="Times New Roman"/>
+          <w:sz w:val="24"/>
+          <w:szCs w:val="24"/>
+        </w:rPr>
+        <w:t>localStorage</w:t>
+      </w:r>
+      <w:proofErr w:type="spellEnd"/>
+      <w:r>
+        <w:rPr>
+          <w:rFonts w:ascii="Times New Roman" w:hAnsi="Times New Roman" w:cs="Times New Roman"/>
+          <w:sz w:val="24"/>
+          <w:szCs w:val="24"/>
+        </w:rPr>
+        <w:t xml:space="preserve"> usando </w:t>
+      </w:r>
+      <w:proofErr w:type="gramStart"/>
+      <w:r>
+        <w:rPr>
+          <w:rFonts w:ascii="Times New Roman" w:hAnsi="Times New Roman" w:cs="Times New Roman"/>
+          <w:sz w:val="24"/>
+          <w:szCs w:val="24"/>
+        </w:rPr>
+        <w:t xml:space="preserve">o </w:t>
+      </w:r>
+      <w:r>
+        <w:rPr>
+          <w:rFonts w:ascii="Times New Roman" w:hAnsi="Times New Roman" w:cs="Times New Roman"/>
+          <w:i/>
+          <w:iCs/>
+          <w:sz w:val="24"/>
+          <w:szCs w:val="24"/>
+        </w:rPr>
+        <w:t>.</w:t>
+      </w:r>
+      <w:proofErr w:type="spellStart"/>
+      <w:r>
+        <w:rPr>
+          <w:rFonts w:ascii="Times New Roman" w:hAnsi="Times New Roman" w:cs="Times New Roman"/>
+          <w:i/>
+          <w:iCs/>
+          <w:sz w:val="24"/>
+          <w:szCs w:val="24"/>
+        </w:rPr>
+        <w:t>getIten</w:t>
+      </w:r>
+      <w:proofErr w:type="spellEnd"/>
+      <w:proofErr w:type="gramEnd"/>
+      <w:r>
+        <w:rPr>
+          <w:rFonts w:ascii="Times New Roman" w:hAnsi="Times New Roman" w:cs="Times New Roman"/>
+          <w:i/>
+          <w:iCs/>
+          <w:sz w:val="24"/>
+          <w:szCs w:val="24"/>
+        </w:rPr>
+        <w:t>(‘</w:t>
+      </w:r>
+      <w:proofErr w:type="spellStart"/>
+      <w:r>
+        <w:rPr>
+          <w:rFonts w:ascii="Times New Roman" w:hAnsi="Times New Roman" w:cs="Times New Roman"/>
+          <w:i/>
+          <w:iCs/>
+          <w:sz w:val="24"/>
+          <w:szCs w:val="24"/>
+        </w:rPr>
+        <w:t>const</w:t>
+      </w:r>
+      <w:proofErr w:type="spellEnd"/>
+      <w:r>
+        <w:rPr>
+          <w:rFonts w:ascii="Times New Roman" w:hAnsi="Times New Roman" w:cs="Times New Roman"/>
+          <w:i/>
+          <w:iCs/>
+          <w:sz w:val="24"/>
+          <w:szCs w:val="24"/>
+        </w:rPr>
+        <w:t xml:space="preserve"> para armazenar’)</w:t>
       </w:r>
       <w:r>
         <w:rPr>
@@ -5733,15 +7777,49 @@
         </w:rPr>
         <w:t xml:space="preserve">Para passar todos os dados que estão em formato de string de volta à objeto, utilizamos o </w:t>
       </w:r>
-      <w:r>
-        <w:rPr>
-          <w:rFonts w:ascii="Times New Roman" w:hAnsi="Times New Roman" w:cs="Times New Roman"/>
-          <w:i/>
-          <w:iCs/>
-          <w:sz w:val="24"/>
-          <w:szCs w:val="24"/>
-        </w:rPr>
-        <w:t>JSON.parse(localStorage.getIten(‘local’))</w:t>
+      <w:proofErr w:type="spellStart"/>
+      <w:r>
+        <w:rPr>
+          <w:rFonts w:ascii="Times New Roman" w:hAnsi="Times New Roman" w:cs="Times New Roman"/>
+          <w:i/>
+          <w:iCs/>
+          <w:sz w:val="24"/>
+          <w:szCs w:val="24"/>
+        </w:rPr>
+        <w:t>JSON.parse</w:t>
+      </w:r>
+      <w:proofErr w:type="spellEnd"/>
+      <w:r>
+        <w:rPr>
+          <w:rFonts w:ascii="Times New Roman" w:hAnsi="Times New Roman" w:cs="Times New Roman"/>
+          <w:i/>
+          <w:iCs/>
+          <w:sz w:val="24"/>
+          <w:szCs w:val="24"/>
+        </w:rPr>
+        <w:t>(</w:t>
+      </w:r>
+      <w:proofErr w:type="spellStart"/>
+      <w:r>
+        <w:rPr>
+          <w:rFonts w:ascii="Times New Roman" w:hAnsi="Times New Roman" w:cs="Times New Roman"/>
+          <w:i/>
+          <w:iCs/>
+          <w:sz w:val="24"/>
+          <w:szCs w:val="24"/>
+        </w:rPr>
+        <w:t>localStorage.getIten</w:t>
+      </w:r>
+      <w:proofErr w:type="spellEnd"/>
+      <w:r>
+        <w:rPr>
+          <w:rFonts w:ascii="Times New Roman" w:hAnsi="Times New Roman" w:cs="Times New Roman"/>
+          <w:i/>
+          <w:iCs/>
+          <w:sz w:val="24"/>
+          <w:szCs w:val="24"/>
+        </w:rPr>
+        <w:t>(‘local’))</w:t>
       </w:r>
       <w:r>
         <w:rPr>
@@ -5783,7 +7861,185 @@
           <w:sz w:val="24"/>
           <w:szCs w:val="24"/>
         </w:rPr>
-        <w:t>Os dois pipes || e [] no final indica que se não tiver nada lá, ele irá iniciar/tratar isso como uma Array.</w:t>
+        <w:t xml:space="preserve">Os dois </w:t>
+      </w:r>
+      <w:proofErr w:type="spellStart"/>
+      <w:r>
+        <w:rPr>
+          <w:rFonts w:ascii="Times New Roman" w:hAnsi="Times New Roman" w:cs="Times New Roman"/>
+          <w:sz w:val="24"/>
+          <w:szCs w:val="24"/>
+        </w:rPr>
+        <w:t>pipes</w:t>
+      </w:r>
+      <w:proofErr w:type="spellEnd"/>
+      <w:r>
+        <w:rPr>
+          <w:rFonts w:ascii="Times New Roman" w:hAnsi="Times New Roman" w:cs="Times New Roman"/>
+          <w:sz w:val="24"/>
+          <w:szCs w:val="24"/>
+        </w:rPr>
+        <w:t xml:space="preserve"> || e [] no final indica que se não tiver nada lá, ele irá iniciar/tratar isso como uma Array.</w:t>
+      </w:r>
+    </w:p>
+    <w:p>
+      <w:pPr>
+        <w:pStyle w:val="PargrafodaLista"/>
+        <w:numPr>
+          <w:ilvl w:val="1"/>
+          <w:numId w:val="3"/>
+        </w:numPr>
+        <w:spacing w:line="360" w:lineRule="auto"/>
+        <w:jc w:val="both"/>
+        <w:rPr>
+          <w:rFonts w:ascii="Times New Roman" w:hAnsi="Times New Roman" w:cs="Times New Roman"/>
+          <w:sz w:val="24"/>
+          <w:szCs w:val="24"/>
+        </w:rPr>
+      </w:pPr>
+      <w:r>
+        <w:rPr>
+          <w:rFonts w:ascii="Times New Roman" w:hAnsi="Times New Roman" w:cs="Times New Roman"/>
+          <w:sz w:val="24"/>
+          <w:szCs w:val="24"/>
+        </w:rPr>
+        <w:t xml:space="preserve"> O que aprendemos:</w:t>
+      </w:r>
+    </w:p>
+    <w:p>
+      <w:pPr>
+        <w:pStyle w:val="PargrafodaLista"/>
+        <w:numPr>
+          <w:ilvl w:val="2"/>
+          <w:numId w:val="3"/>
+        </w:numPr>
+        <w:rPr>
+          <w:rFonts w:ascii="Times New Roman" w:hAnsi="Times New Roman" w:cs="Times New Roman"/>
+          <w:sz w:val="24"/>
+          <w:szCs w:val="24"/>
+        </w:rPr>
+      </w:pPr>
+      <w:r>
+        <w:rPr>
+          <w:rFonts w:ascii="Times New Roman" w:hAnsi="Times New Roman" w:cs="Times New Roman"/>
+          <w:sz w:val="24"/>
+          <w:szCs w:val="24"/>
+        </w:rPr>
+        <w:t xml:space="preserve">Salvar dados no navegador utilizando </w:t>
+      </w:r>
+      <w:proofErr w:type="spellStart"/>
+      <w:r>
+        <w:rPr>
+          <w:rFonts w:ascii="Times New Roman" w:hAnsi="Times New Roman" w:cs="Times New Roman"/>
+          <w:i/>
+          <w:iCs/>
+          <w:sz w:val="24"/>
+          <w:szCs w:val="24"/>
+        </w:rPr>
+        <w:t>SessionStorage</w:t>
+      </w:r>
+      <w:proofErr w:type="spellEnd"/>
+      <w:r>
+        <w:rPr>
+          <w:rFonts w:ascii="Times New Roman" w:hAnsi="Times New Roman" w:cs="Times New Roman"/>
+          <w:sz w:val="24"/>
+          <w:szCs w:val="24"/>
+        </w:rPr>
+        <w:t>;</w:t>
+      </w:r>
+    </w:p>
+    <w:p>
+      <w:pPr>
+        <w:pStyle w:val="PargrafodaLista"/>
+        <w:numPr>
+          <w:ilvl w:val="2"/>
+          <w:numId w:val="3"/>
+        </w:numPr>
+        <w:rPr>
+          <w:rFonts w:ascii="Times New Roman" w:hAnsi="Times New Roman" w:cs="Times New Roman"/>
+          <w:sz w:val="24"/>
+          <w:szCs w:val="24"/>
+        </w:rPr>
+      </w:pPr>
+      <w:r>
+        <w:rPr>
+          <w:rFonts w:ascii="Times New Roman" w:hAnsi="Times New Roman" w:cs="Times New Roman"/>
+          <w:sz w:val="24"/>
+          <w:szCs w:val="24"/>
+        </w:rPr>
+        <w:t xml:space="preserve">Armazenar dados sem encerrar a sessão com e </w:t>
+      </w:r>
+      <w:proofErr w:type="spellStart"/>
+      <w:r>
+        <w:rPr>
+          <w:rFonts w:ascii="Times New Roman" w:hAnsi="Times New Roman" w:cs="Times New Roman"/>
+          <w:i/>
+          <w:iCs/>
+          <w:sz w:val="24"/>
+          <w:szCs w:val="24"/>
+        </w:rPr>
+        <w:t>LocalStorage</w:t>
+      </w:r>
+      <w:proofErr w:type="spellEnd"/>
+      <w:r>
+        <w:rPr>
+          <w:rFonts w:ascii="Times New Roman" w:hAnsi="Times New Roman" w:cs="Times New Roman"/>
+          <w:sz w:val="24"/>
+          <w:szCs w:val="24"/>
+        </w:rPr>
+        <w:t>;</w:t>
+      </w:r>
+    </w:p>
+    <w:p>
+      <w:pPr>
+        <w:pStyle w:val="PargrafodaLista"/>
+        <w:numPr>
+          <w:ilvl w:val="2"/>
+          <w:numId w:val="3"/>
+        </w:numPr>
+        <w:rPr>
+          <w:rFonts w:ascii="Times New Roman" w:hAnsi="Times New Roman" w:cs="Times New Roman"/>
+          <w:sz w:val="24"/>
+          <w:szCs w:val="24"/>
+        </w:rPr>
+      </w:pPr>
+      <w:r>
+        <w:rPr>
+          <w:rFonts w:ascii="Times New Roman" w:hAnsi="Times New Roman" w:cs="Times New Roman"/>
+          <w:sz w:val="24"/>
+          <w:szCs w:val="24"/>
+        </w:rPr>
+        <w:t xml:space="preserve">Transformar objetos em string utilizando </w:t>
+      </w:r>
+      <w:proofErr w:type="spellStart"/>
+      <w:r>
+        <w:rPr>
+          <w:rFonts w:ascii="Times New Roman" w:hAnsi="Times New Roman" w:cs="Times New Roman"/>
+          <w:i/>
+          <w:iCs/>
+          <w:sz w:val="24"/>
+          <w:szCs w:val="24"/>
+        </w:rPr>
+        <w:t>JSON.stringify</w:t>
+      </w:r>
+      <w:proofErr w:type="spellEnd"/>
+      <w:r>
+        <w:rPr>
+          <w:rFonts w:ascii="Times New Roman" w:hAnsi="Times New Roman" w:cs="Times New Roman"/>
+          <w:i/>
+          <w:iCs/>
+          <w:sz w:val="24"/>
+          <w:szCs w:val="24"/>
+        </w:rPr>
+        <w:t>()</w:t>
+      </w:r>
+      <w:r>
+        <w:rPr>
+          <w:rFonts w:ascii="Times New Roman" w:hAnsi="Times New Roman" w:cs="Times New Roman"/>
+          <w:sz w:val="24"/>
+          <w:szCs w:val="24"/>
+        </w:rPr>
+        <w:t>.</w:t>
       </w:r>
     </w:p>
     <w:p>
@@ -5851,6 +8107,7 @@
           <w:u w:val="single"/>
         </w:rPr>
       </w:pPr>
+      <w:proofErr w:type="spellStart"/>
       <w:r>
         <w:rPr>
           <w:rFonts w:ascii="Times New Roman" w:hAnsi="Times New Roman" w:cs="Times New Roman"/>
@@ -5861,7 +8118,19 @@
           <w:u w:val="single"/>
         </w:rPr>
         <w:lastRenderedPageBreak/>
-        <w:t>Alura+:</w:t>
+        <w:t>Alura</w:t>
+      </w:r>
+      <w:proofErr w:type="spellEnd"/>
+      <w:r>
+        <w:rPr>
+          <w:rFonts w:ascii="Times New Roman" w:hAnsi="Times New Roman" w:cs="Times New Roman"/>
+          <w:b/>
+          <w:bCs/>
+          <w:sz w:val="24"/>
+          <w:szCs w:val="24"/>
+          <w:u w:val="single"/>
+        </w:rPr>
+        <w:t>+:</w:t>
       </w:r>
     </w:p>
     <w:p>
@@ -5891,7 +8160,55 @@
           <w:szCs w:val="24"/>
           <w:u w:val="single"/>
         </w:rPr>
-        <w:t>Aula 1 – Strict Mode:</w:t>
+        <w:t xml:space="preserve">Aula 1 – </w:t>
+      </w:r>
+      <w:proofErr w:type="spellStart"/>
+      <w:r>
+        <w:rPr>
+          <w:rFonts w:ascii="Times New Roman" w:hAnsi="Times New Roman" w:cs="Times New Roman"/>
+          <w:b/>
+          <w:bCs/>
+          <w:sz w:val="24"/>
+          <w:szCs w:val="24"/>
+          <w:u w:val="single"/>
+        </w:rPr>
+        <w:t>Strict</w:t>
+      </w:r>
+      <w:proofErr w:type="spellEnd"/>
+      <w:r>
+        <w:rPr>
+          <w:rFonts w:ascii="Times New Roman" w:hAnsi="Times New Roman" w:cs="Times New Roman"/>
+          <w:b/>
+          <w:bCs/>
+          <w:sz w:val="24"/>
+          <w:szCs w:val="24"/>
+          <w:u w:val="single"/>
+        </w:rPr>
+        <w:t xml:space="preserve"> </w:t>
+      </w:r>
+      <w:proofErr w:type="spellStart"/>
+      <w:r>
+        <w:rPr>
+          <w:rFonts w:ascii="Times New Roman" w:hAnsi="Times New Roman" w:cs="Times New Roman"/>
+          <w:b/>
+          <w:bCs/>
+          <w:sz w:val="24"/>
+          <w:szCs w:val="24"/>
+          <w:u w:val="single"/>
+        </w:rPr>
+        <w:t>Mode</w:t>
+      </w:r>
+      <w:proofErr w:type="spellEnd"/>
+      <w:r>
+        <w:rPr>
+          <w:rFonts w:ascii="Times New Roman" w:hAnsi="Times New Roman" w:cs="Times New Roman"/>
+          <w:b/>
+          <w:bCs/>
+          <w:sz w:val="24"/>
+          <w:szCs w:val="24"/>
+          <w:u w:val="single"/>
+        </w:rPr>
+        <w:t>:</w:t>
       </w:r>
     </w:p>
     <w:p>
@@ -6022,7 +8339,25 @@
           <w:sz w:val="24"/>
           <w:szCs w:val="24"/>
         </w:rPr>
-        <w:t xml:space="preserve"> Para ativar o modo estrito precisamos colocar: “use strict”. No começo do arquivo.</w:t>
+        <w:t xml:space="preserve"> Para ativar o modo estrito precisamos colocar: “use </w:t>
+      </w:r>
+      <w:proofErr w:type="spellStart"/>
+      <w:r>
+        <w:rPr>
+          <w:rFonts w:ascii="Times New Roman" w:hAnsi="Times New Roman" w:cs="Times New Roman"/>
+          <w:sz w:val="24"/>
+          <w:szCs w:val="24"/>
+        </w:rPr>
+        <w:t>strict</w:t>
+      </w:r>
+      <w:proofErr w:type="spellEnd"/>
+      <w:r>
+        <w:rPr>
+          <w:rFonts w:ascii="Times New Roman" w:hAnsi="Times New Roman" w:cs="Times New Roman"/>
+          <w:sz w:val="24"/>
+          <w:szCs w:val="24"/>
+        </w:rPr>
+        <w:t>”. No começo do arquivo.</w:t>
       </w:r>
     </w:p>
     <w:p>
@@ -6130,7 +8465,25 @@
           <w:sz w:val="24"/>
           <w:szCs w:val="24"/>
         </w:rPr>
-        <w:t xml:space="preserve"> Quando tentamos alterar um valor que não deveria ser alterado, normalmente ele só não se altera no código, mas não temos a informação de que deu errado, mas com o “use strict” ele nos diz que deu errado e qual foi o erro.</w:t>
+        <w:t xml:space="preserve"> Quando tentamos alterar um valor que não deveria ser alterado, normalmente ele só não se altera no código, mas não temos a informação de que deu errado, mas com o “use </w:t>
+      </w:r>
+      <w:proofErr w:type="spellStart"/>
+      <w:r>
+        <w:rPr>
+          <w:rFonts w:ascii="Times New Roman" w:hAnsi="Times New Roman" w:cs="Times New Roman"/>
+          <w:sz w:val="24"/>
+          <w:szCs w:val="24"/>
+        </w:rPr>
+        <w:t>strict</w:t>
+      </w:r>
+      <w:proofErr w:type="spellEnd"/>
+      <w:r>
+        <w:rPr>
+          <w:rFonts w:ascii="Times New Roman" w:hAnsi="Times New Roman" w:cs="Times New Roman"/>
+          <w:sz w:val="24"/>
+          <w:szCs w:val="24"/>
+        </w:rPr>
+        <w:t>” ele nos diz que deu errado e qual foi o erro.</w:t>
       </w:r>
     </w:p>
     <w:p>
@@ -6227,7 +8580,25 @@
           <w:sz w:val="24"/>
           <w:szCs w:val="24"/>
         </w:rPr>
-        <w:t>Se tentarmos fazer uma função de soma usando como argumento a, a, c = 1, 3, 2 ; o JS substituirá o primeiro a = 1, pelo segundo a = 3.</w:t>
+        <w:t xml:space="preserve">Se tentarmos fazer uma função de soma usando como argumento a, a, c = 1, 3, </w:t>
+      </w:r>
+      <w:proofErr w:type="gramStart"/>
+      <w:r>
+        <w:rPr>
+          <w:rFonts w:ascii="Times New Roman" w:hAnsi="Times New Roman" w:cs="Times New Roman"/>
+          <w:sz w:val="24"/>
+          <w:szCs w:val="24"/>
+        </w:rPr>
+        <w:t>2 ;</w:t>
+      </w:r>
+      <w:proofErr w:type="gramEnd"/>
+      <w:r>
+        <w:rPr>
+          <w:rFonts w:ascii="Times New Roman" w:hAnsi="Times New Roman" w:cs="Times New Roman"/>
+          <w:sz w:val="24"/>
+          <w:szCs w:val="24"/>
+        </w:rPr>
+        <w:t xml:space="preserve"> o JS substituirá o primeiro a = 1, pelo segundo a = 3.</w:t>
       </w:r>
     </w:p>
     <w:p>

</xml_diff>

<commit_message>
Iniciando a aula 3 do curso de JS Web
Aula 3 – Renderizando a Lista
Ambiente criado para o início da aula
</commit_message>
<xml_diff>
--- a/Formação HTML && CSS3/JavaScript na Web/Anotações/Cursos de JavaScript na Web.docx
+++ b/Formação HTML && CSS3/JavaScript na Web/Anotações/Cursos de JavaScript na Web.docx
@@ -5884,16 +5884,7 @@
           <w:szCs w:val="24"/>
           <w:highlight w:val="lightGray"/>
         </w:rPr>
-        <w:t>:</w:t>
-      </w:r>
-      <w:r>
-        <w:rPr>
-          <w:rFonts w:cstheme="minorHAnsi"/>
-          <w:sz w:val="24"/>
-          <w:szCs w:val="24"/>
-          <w:highlight w:val="lightGray"/>
-        </w:rPr>
-        <w:t xml:space="preserve"> </w:t>
+        <w:t xml:space="preserve">: </w:t>
       </w:r>
       <w:r>
         <w:rPr>
@@ -7044,15 +7035,7 @@
           <w:sz w:val="24"/>
           <w:szCs w:val="24"/>
         </w:rPr>
-        <w:t>Se houver mais de um, podemos criar uma constante e colocar todos eles dentro dela, reduzindo a quantidade de informação para apenas “dados”, dessa forma facilitando o processo</w:t>
-      </w:r>
-      <w:r>
-        <w:rPr>
-          <w:rFonts w:ascii="Times New Roman" w:hAnsi="Times New Roman" w:cs="Times New Roman"/>
-          <w:sz w:val="24"/>
-          <w:szCs w:val="24"/>
-        </w:rPr>
-        <w:t>.</w:t>
+        <w:t>Se houver mais de um, podemos criar uma constante e colocar todos eles dentro dela, reduzindo a quantidade de informação para apenas “dados”, dessa forma facilitando o processo.</w:t>
       </w:r>
     </w:p>
     <w:p>
@@ -8040,6 +8023,64 @@
           <w:szCs w:val="24"/>
         </w:rPr>
         <w:t>.</w:t>
+      </w:r>
+    </w:p>
+    <w:p>
+      <w:pPr>
+        <w:pStyle w:val="PargrafodaLista"/>
+        <w:ind w:left="1800"/>
+        <w:rPr>
+          <w:rFonts w:ascii="Times New Roman" w:hAnsi="Times New Roman" w:cs="Times New Roman"/>
+          <w:sz w:val="24"/>
+          <w:szCs w:val="24"/>
+        </w:rPr>
+      </w:pPr>
+    </w:p>
+    <w:p>
+      <w:pPr>
+        <w:pStyle w:val="PargrafodaLista"/>
+        <w:numPr>
+          <w:ilvl w:val="0"/>
+          <w:numId w:val="3"/>
+        </w:numPr>
+        <w:rPr>
+          <w:rFonts w:ascii="Times New Roman" w:hAnsi="Times New Roman" w:cs="Times New Roman"/>
+          <w:sz w:val="24"/>
+          <w:szCs w:val="24"/>
+        </w:rPr>
+      </w:pPr>
+      <w:r>
+        <w:rPr>
+          <w:rFonts w:ascii="Times New Roman" w:hAnsi="Times New Roman" w:cs="Times New Roman"/>
+          <w:b/>
+          <w:bCs/>
+          <w:sz w:val="24"/>
+          <w:szCs w:val="24"/>
+          <w:u w:val="single"/>
+        </w:rPr>
+        <w:t>Aula 3 – Renderizando a Lista:</w:t>
+      </w:r>
+    </w:p>
+    <w:p>
+      <w:pPr>
+        <w:pStyle w:val="PargrafodaLista"/>
+        <w:numPr>
+          <w:ilvl w:val="1"/>
+          <w:numId w:val="3"/>
+        </w:numPr>
+        <w:rPr>
+          <w:rFonts w:ascii="Times New Roman" w:hAnsi="Times New Roman" w:cs="Times New Roman"/>
+          <w:sz w:val="24"/>
+          <w:szCs w:val="24"/>
+        </w:rPr>
+      </w:pPr>
+      <w:r>
+        <w:rPr>
+          <w:rFonts w:ascii="Times New Roman" w:hAnsi="Times New Roman" w:cs="Times New Roman"/>
+          <w:sz w:val="24"/>
+          <w:szCs w:val="24"/>
+        </w:rPr>
+        <w:t xml:space="preserve"> </w:t>
       </w:r>
     </w:p>
     <w:p>
@@ -8959,7 +9000,7 @@
   <w:abstractNum w:abstractNumId="2" w15:restartNumberingAfterBreak="0">
     <w:nsid w:val="591D7A2F"/>
     <w:multiLevelType w:val="multilevel"/>
-    <w:tmpl w:val="DE8652AE"/>
+    <w:tmpl w:val="C6847434"/>
     <w:lvl w:ilvl="0">
       <w:start w:val="1"/>
       <w:numFmt w:val="decimal"/>
@@ -8970,6 +9011,8 @@
       </w:pPr>
       <w:rPr>
         <w:rFonts w:hint="default"/>
+        <w:b/>
+        <w:bCs/>
       </w:rPr>
     </w:lvl>
     <w:lvl w:ilvl="1">
@@ -9560,6 +9603,7 @@
   <w:style w:type="character" w:default="1" w:styleId="Fontepargpadro">
     <w:name w:val="Default Paragraph Font"/>
     <w:uiPriority w:val="1"/>
+    <w:semiHidden/>
     <w:unhideWhenUsed/>
   </w:style>
   <w:style w:type="table" w:default="1" w:styleId="Tabelanormal">

</xml_diff>

<commit_message>
Iniciando a aula 5 do curso de JS WEB
Aula 5 – Finalizando o Projeto
Ambiente pronto
</commit_message>
<xml_diff>
--- a/Formação HTML && CSS3/JavaScript na Web/Anotações/Cursos de JavaScript na Web.docx
+++ b/Formação HTML && CSS3/JavaScript na Web/Anotações/Cursos de JavaScript na Web.docx
@@ -8169,15 +8169,7 @@
           <w:sz w:val="24"/>
           <w:szCs w:val="24"/>
         </w:rPr>
-        <w:t>Utilizar o curto circuito para verificação lógica</w:t>
-      </w:r>
-      <w:r>
-        <w:rPr>
-          <w:rFonts w:ascii="Times New Roman" w:hAnsi="Times New Roman" w:cs="Times New Roman"/>
-          <w:sz w:val="24"/>
-          <w:szCs w:val="24"/>
-        </w:rPr>
-        <w:t>;</w:t>
+        <w:t>Utilizar o curto circuito para verificação lógica;</w:t>
       </w:r>
     </w:p>
     <w:p>
@@ -8377,6 +8369,76 @@
           <w:szCs w:val="24"/>
         </w:rPr>
         <w:t>Array.</w:t>
+      </w:r>
+    </w:p>
+    <w:p>
+      <w:pPr>
+        <w:pStyle w:val="PargrafodaLista"/>
+        <w:spacing w:line="360" w:lineRule="auto"/>
+        <w:ind w:left="1800"/>
+        <w:jc w:val="both"/>
+        <w:rPr>
+          <w:rFonts w:ascii="Times New Roman" w:hAnsi="Times New Roman" w:cs="Times New Roman"/>
+          <w:sz w:val="24"/>
+          <w:szCs w:val="24"/>
+        </w:rPr>
+      </w:pPr>
+    </w:p>
+    <w:p>
+      <w:pPr>
+        <w:pStyle w:val="PargrafodaLista"/>
+        <w:numPr>
+          <w:ilvl w:val="0"/>
+          <w:numId w:val="3"/>
+        </w:numPr>
+        <w:spacing w:line="360" w:lineRule="auto"/>
+        <w:jc w:val="both"/>
+        <w:rPr>
+          <w:rFonts w:ascii="Times New Roman" w:hAnsi="Times New Roman" w:cs="Times New Roman"/>
+          <w:b/>
+          <w:bCs/>
+          <w:sz w:val="24"/>
+          <w:szCs w:val="24"/>
+          <w:u w:val="single"/>
+        </w:rPr>
+      </w:pPr>
+      <w:r>
+        <w:rPr>
+          <w:rFonts w:ascii="Times New Roman" w:hAnsi="Times New Roman" w:cs="Times New Roman"/>
+          <w:b/>
+          <w:bCs/>
+          <w:sz w:val="24"/>
+          <w:szCs w:val="24"/>
+          <w:u w:val="single"/>
+        </w:rPr>
+        <w:t>Aula 5 – Finalizando o Projeto:</w:t>
+      </w:r>
+    </w:p>
+    <w:p>
+      <w:pPr>
+        <w:pStyle w:val="PargrafodaLista"/>
+        <w:numPr>
+          <w:ilvl w:val="1"/>
+          <w:numId w:val="3"/>
+        </w:numPr>
+        <w:spacing w:line="360" w:lineRule="auto"/>
+        <w:jc w:val="both"/>
+        <w:rPr>
+          <w:rFonts w:ascii="Times New Roman" w:hAnsi="Times New Roman" w:cs="Times New Roman"/>
+          <w:b/>
+          <w:bCs/>
+          <w:sz w:val="24"/>
+          <w:szCs w:val="24"/>
+          <w:u w:val="single"/>
+        </w:rPr>
+      </w:pPr>
+      <w:r>
+        <w:rPr>
+          <w:rFonts w:ascii="Times New Roman" w:hAnsi="Times New Roman" w:cs="Times New Roman"/>
+          <w:sz w:val="24"/>
+          <w:szCs w:val="24"/>
+        </w:rPr>
+        <w:t xml:space="preserve"> </w:t>
       </w:r>
     </w:p>
     <w:p>

</xml_diff>

<commit_message>
Finalizei a aula 5 e o curso de JS WEB Armazenando dados
</commit_message>
<xml_diff>
--- a/Formação HTML && CSS3/JavaScript na Web/Anotações/Cursos de JavaScript na Web.docx
+++ b/Formação HTML && CSS3/JavaScript na Web/Anotações/Cursos de JavaScript na Web.docx
@@ -8439,6 +8439,110 @@
           <w:szCs w:val="24"/>
         </w:rPr>
         <w:t xml:space="preserve"> </w:t>
+      </w:r>
+      <w:r>
+        <w:rPr>
+          <w:rFonts w:ascii="Times New Roman" w:hAnsi="Times New Roman" w:cs="Times New Roman"/>
+          <w:sz w:val="24"/>
+          <w:szCs w:val="24"/>
+        </w:rPr>
+        <w:t>O que aprendemos:</w:t>
+      </w:r>
+    </w:p>
+    <w:p>
+      <w:pPr>
+        <w:pStyle w:val="PargrafodaLista"/>
+        <w:numPr>
+          <w:ilvl w:val="2"/>
+          <w:numId w:val="3"/>
+        </w:numPr>
+        <w:spacing w:line="360" w:lineRule="auto"/>
+        <w:jc w:val="both"/>
+        <w:rPr>
+          <w:rFonts w:ascii="Times New Roman" w:hAnsi="Times New Roman" w:cs="Times New Roman"/>
+          <w:sz w:val="24"/>
+          <w:szCs w:val="24"/>
+        </w:rPr>
+      </w:pPr>
+      <w:r>
+        <w:rPr>
+          <w:rFonts w:ascii="Times New Roman" w:hAnsi="Times New Roman" w:cs="Times New Roman"/>
+          <w:sz w:val="24"/>
+          <w:szCs w:val="24"/>
+        </w:rPr>
+        <w:t>Alterar um estado utilizando operador de negação</w:t>
+      </w:r>
+      <w:r>
+        <w:rPr>
+          <w:rFonts w:ascii="Times New Roman" w:hAnsi="Times New Roman" w:cs="Times New Roman"/>
+          <w:sz w:val="24"/>
+          <w:szCs w:val="24"/>
+        </w:rPr>
+        <w:t>;</w:t>
+      </w:r>
+    </w:p>
+    <w:p>
+      <w:pPr>
+        <w:pStyle w:val="PargrafodaLista"/>
+        <w:numPr>
+          <w:ilvl w:val="2"/>
+          <w:numId w:val="3"/>
+        </w:numPr>
+        <w:spacing w:line="360" w:lineRule="auto"/>
+        <w:jc w:val="both"/>
+        <w:rPr>
+          <w:rFonts w:ascii="Times New Roman" w:hAnsi="Times New Roman" w:cs="Times New Roman"/>
+          <w:sz w:val="24"/>
+          <w:szCs w:val="24"/>
+        </w:rPr>
+      </w:pPr>
+      <w:r>
+        <w:rPr>
+          <w:rFonts w:ascii="Times New Roman" w:hAnsi="Times New Roman" w:cs="Times New Roman"/>
+          <w:sz w:val="24"/>
+          <w:szCs w:val="24"/>
+        </w:rPr>
+        <w:t xml:space="preserve">Remover dados do </w:t>
+      </w:r>
+      <w:proofErr w:type="spellStart"/>
+      <w:r>
+        <w:rPr>
+          <w:rFonts w:ascii="Times New Roman" w:hAnsi="Times New Roman" w:cs="Times New Roman"/>
+          <w:i/>
+          <w:iCs/>
+          <w:sz w:val="24"/>
+          <w:szCs w:val="24"/>
+        </w:rPr>
+        <w:t>LocalStorage</w:t>
+      </w:r>
+      <w:proofErr w:type="spellEnd"/>
+      <w:r>
+        <w:rPr>
+          <w:rFonts w:ascii="Times New Roman" w:hAnsi="Times New Roman" w:cs="Times New Roman"/>
+          <w:sz w:val="24"/>
+          <w:szCs w:val="24"/>
+        </w:rPr>
+        <w:t xml:space="preserve"> utilizando o método </w:t>
+      </w:r>
+      <w:proofErr w:type="spellStart"/>
+      <w:r>
+        <w:rPr>
+          <w:rFonts w:ascii="Times New Roman" w:hAnsi="Times New Roman" w:cs="Times New Roman"/>
+          <w:i/>
+          <w:iCs/>
+          <w:sz w:val="24"/>
+          <w:szCs w:val="24"/>
+        </w:rPr>
+        <w:t>splice</w:t>
+      </w:r>
+      <w:proofErr w:type="spellEnd"/>
+      <w:r>
+        <w:rPr>
+          <w:rFonts w:ascii="Times New Roman" w:hAnsi="Times New Roman" w:cs="Times New Roman"/>
+          <w:sz w:val="24"/>
+          <w:szCs w:val="24"/>
+        </w:rPr>
+        <w:t>.</w:t>
       </w:r>
     </w:p>
     <w:p>

</xml_diff>

<commit_message>
Começando o terceiro curso de JSWeb e aula 1 dele
Expressões Regulares – Capturando Textos de Forma Mágica
Aula 1 – Começando com Regex
</commit_message>
<xml_diff>
--- a/Formação HTML && CSS3/JavaScript na Web/Anotações/Cursos de JavaScript na Web.docx
+++ b/Formação HTML && CSS3/JavaScript na Web/Anotações/Cursos de JavaScript na Web.docx
@@ -1,6 +1,6 @@
 
 <file path=word/document.xml><?xml version="1.0" encoding="utf-8"?>
-<w:document xmlns:wpc="http://schemas.microsoft.com/office/word/2010/wordprocessingCanvas" xmlns:cx="http://schemas.microsoft.com/office/drawing/2014/chartex" xmlns:cx1="http://schemas.microsoft.com/office/drawing/2015/9/8/chartex" xmlns:cx2="http://schemas.microsoft.com/office/drawing/2015/10/21/chartex" xmlns:cx3="http://schemas.microsoft.com/office/drawing/2016/5/9/chartex" xmlns:cx4="http://schemas.microsoft.com/office/drawing/2016/5/10/chartex" xmlns:cx5="http://schemas.microsoft.com/office/drawing/2016/5/11/chartex" xmlns:cx6="http://schemas.microsoft.com/office/drawing/2016/5/12/chartex" xmlns:cx7="http://schemas.microsoft.com/office/drawing/2016/5/13/chartex" xmlns:cx8="http://schemas.microsoft.com/office/drawing/2016/5/14/chartex" xmlns:mc="http://schemas.openxmlformats.org/markup-compatibility/2006" xmlns:aink="http://schemas.microsoft.com/office/drawing/2016/ink" xmlns:am3d="http://schemas.microsoft.com/office/drawing/2017/model3d" xmlns:o="urn:schemas-microsoft-com:office:office" xmlns:r="http://schemas.openxmlformats.org/officeDocument/2006/relationships" xmlns:m="http://schemas.openxmlformats.org/officeDocument/2006/math" xmlns:v="urn:schemas-microsoft-com:vml" xmlns:wp14="http://schemas.microsoft.com/office/word/2010/wordprocessingDrawing" xmlns:wp="http://schemas.openxmlformats.org/drawingml/2006/wordprocessingDrawing" xmlns:w10="urn:schemas-microsoft-com:office:word" xmlns:w="http://schemas.openxmlformats.org/wordprocessingml/2006/main" xmlns:w14="http://schemas.microsoft.com/office/word/2010/wordml" xmlns:w15="http://schemas.microsoft.com/office/word/2012/wordml" xmlns:w16cex="http://schemas.microsoft.com/office/word/2018/wordml/cex" xmlns:w16cid="http://schemas.microsoft.com/office/word/2016/wordml/cid" xmlns:w16="http://schemas.microsoft.com/office/word/2018/wordml" xmlns:w16sdtdh="http://schemas.microsoft.com/office/word/2020/wordml/sdtdatahash" xmlns:w16se="http://schemas.microsoft.com/office/word/2015/wordml/symex" xmlns:wpg="http://schemas.microsoft.com/office/word/2010/wordprocessingGroup" xmlns:wpi="http://schemas.microsoft.com/office/word/2010/wordprocessingInk" xmlns:wne="http://schemas.microsoft.com/office/word/2006/wordml" xmlns:wps="http://schemas.microsoft.com/office/word/2010/wordprocessingShape" mc:Ignorable="w14 w15 w16se w16cid w16 w16cex w16sdtdh wp14">
+<w:document xmlns:wpc="http://schemas.microsoft.com/office/word/2010/wordprocessingCanvas" xmlns:cx="http://schemas.microsoft.com/office/drawing/2014/chartex" xmlns:cx1="http://schemas.microsoft.com/office/drawing/2015/9/8/chartex" xmlns:cx2="http://schemas.microsoft.com/office/drawing/2015/10/21/chartex" xmlns:cx3="http://schemas.microsoft.com/office/drawing/2016/5/9/chartex" xmlns:cx4="http://schemas.microsoft.com/office/drawing/2016/5/10/chartex" xmlns:cx5="http://schemas.microsoft.com/office/drawing/2016/5/11/chartex" xmlns:cx6="http://schemas.microsoft.com/office/drawing/2016/5/12/chartex" xmlns:cx7="http://schemas.microsoft.com/office/drawing/2016/5/13/chartex" xmlns:cx8="http://schemas.microsoft.com/office/drawing/2016/5/14/chartex" xmlns:mc="http://schemas.openxmlformats.org/markup-compatibility/2006" xmlns:aink="http://schemas.microsoft.com/office/drawing/2016/ink" xmlns:am3d="http://schemas.microsoft.com/office/drawing/2017/model3d" xmlns:o="urn:schemas-microsoft-com:office:office" xmlns:r="http://schemas.openxmlformats.org/officeDocument/2006/relationships" xmlns:m="http://schemas.openxmlformats.org/officeDocument/2006/math" xmlns:v="urn:schemas-microsoft-com:vml" xmlns:wp14="http://schemas.microsoft.com/office/word/2010/wordprocessingDrawing" xmlns:wp="http://schemas.openxmlformats.org/drawingml/2006/wordprocessingDrawing" xmlns:w10="urn:schemas-microsoft-com:office:word" xmlns:w="http://schemas.openxmlformats.org/wordprocessingml/2006/main" xmlns:w14="http://schemas.microsoft.com/office/word/2010/wordml" xmlns:w15="http://schemas.microsoft.com/office/word/2012/wordml" xmlns:w16cex="http://schemas.microsoft.com/office/word/2018/wordml/cex" xmlns:w16cid="http://schemas.microsoft.com/office/word/2016/wordml/cid" xmlns:w16="http://schemas.microsoft.com/office/word/2018/wordml" xmlns:w16se="http://schemas.microsoft.com/office/word/2015/wordml/symex" xmlns:wpg="http://schemas.microsoft.com/office/word/2010/wordprocessingGroup" xmlns:wpi="http://schemas.microsoft.com/office/word/2010/wordprocessingInk" xmlns:wne="http://schemas.microsoft.com/office/word/2006/wordml" xmlns:wps="http://schemas.microsoft.com/office/word/2010/wordprocessingShape" mc:Ignorable="w14 w15 w16se w16cid w16 w16cex wp14">
   <w:body>
     <w:p>
       <w:pPr>
@@ -174,7 +174,6 @@
         <w:t xml:space="preserve"> </w:t>
       </w:r>
       <w:proofErr w:type="spellStart"/>
-      <w:proofErr w:type="gramStart"/>
       <w:r>
         <w:rPr>
           <w:rFonts w:ascii="Times New Roman" w:hAnsi="Times New Roman" w:cs="Times New Roman"/>
@@ -186,7 +185,6 @@
         <w:t>document.querySelector</w:t>
       </w:r>
       <w:proofErr w:type="spellEnd"/>
-      <w:proofErr w:type="gramEnd"/>
       <w:r>
         <w:rPr>
           <w:rFonts w:ascii="Times New Roman" w:hAnsi="Times New Roman" w:cs="Times New Roman"/>
@@ -372,7 +370,6 @@
         <w:t xml:space="preserve">, por exemplo: </w:t>
       </w:r>
       <w:proofErr w:type="spellStart"/>
-      <w:proofErr w:type="gramStart"/>
       <w:r>
         <w:rPr>
           <w:rFonts w:ascii="Times New Roman" w:hAnsi="Times New Roman" w:cs="Times New Roman"/>
@@ -384,7 +381,6 @@
         <w:t>document.querySelector</w:t>
       </w:r>
       <w:proofErr w:type="spellEnd"/>
-      <w:proofErr w:type="gramEnd"/>
       <w:r>
         <w:rPr>
           <w:rFonts w:ascii="Times New Roman" w:hAnsi="Times New Roman" w:cs="Times New Roman"/>
@@ -465,7 +461,6 @@
         <w:t xml:space="preserve">Utilizando esta técnica de seleção de elemento, também podemos alterar o conteúdo de uma tag utilizando a mesma linha acima: </w:t>
       </w:r>
       <w:proofErr w:type="spellStart"/>
-      <w:proofErr w:type="gramStart"/>
       <w:r>
         <w:rPr>
           <w:rFonts w:ascii="Times New Roman" w:hAnsi="Times New Roman" w:cs="Times New Roman"/>
@@ -477,7 +472,6 @@
         <w:t>document.querySelector</w:t>
       </w:r>
       <w:proofErr w:type="spellEnd"/>
-      <w:proofErr w:type="gramEnd"/>
       <w:r>
         <w:rPr>
           <w:rFonts w:ascii="Times New Roman" w:hAnsi="Times New Roman" w:cs="Times New Roman"/>
@@ -673,25 +667,7 @@
           <w:sz w:val="24"/>
           <w:szCs w:val="24"/>
         </w:rPr>
-        <w:t xml:space="preserve">Outros métodos de seleção de elementos além do </w:t>
-      </w:r>
-      <w:proofErr w:type="gramStart"/>
-      <w:r>
-        <w:rPr>
-          <w:rFonts w:ascii="Times New Roman" w:hAnsi="Times New Roman" w:cs="Times New Roman"/>
-          <w:sz w:val="24"/>
-          <w:szCs w:val="24"/>
-        </w:rPr>
-        <w:t>querySelector(</w:t>
-      </w:r>
-      <w:proofErr w:type="gramEnd"/>
-      <w:r>
-        <w:rPr>
-          <w:rFonts w:ascii="Times New Roman" w:hAnsi="Times New Roman" w:cs="Times New Roman"/>
-          <w:sz w:val="24"/>
-          <w:szCs w:val="24"/>
-        </w:rPr>
-        <w:t>‘’):</w:t>
+        <w:t>Outros métodos de seleção de elementos além do querySelector(‘’):</w:t>
       </w:r>
     </w:p>
     <w:p>
@@ -709,7 +685,6 @@
         </w:rPr>
       </w:pPr>
       <w:proofErr w:type="spellStart"/>
-      <w:proofErr w:type="gramStart"/>
       <w:r>
         <w:rPr>
           <w:rFonts w:ascii="Times New Roman" w:hAnsi="Times New Roman" w:cs="Times New Roman"/>
@@ -721,7 +696,6 @@
         <w:t>document.getElementById</w:t>
       </w:r>
       <w:proofErr w:type="spellEnd"/>
-      <w:proofErr w:type="gramEnd"/>
       <w:r>
         <w:rPr>
           <w:rFonts w:ascii="Times New Roman" w:hAnsi="Times New Roman" w:cs="Times New Roman"/>
@@ -764,7 +738,6 @@
         </w:rPr>
       </w:pPr>
       <w:proofErr w:type="spellStart"/>
-      <w:proofErr w:type="gramStart"/>
       <w:r>
         <w:rPr>
           <w:rFonts w:ascii="Times New Roman" w:hAnsi="Times New Roman" w:cs="Times New Roman"/>
@@ -776,7 +749,6 @@
         <w:t>document.getElementsByClassName</w:t>
       </w:r>
       <w:proofErr w:type="spellEnd"/>
-      <w:proofErr w:type="gramEnd"/>
       <w:r>
         <w:rPr>
           <w:rFonts w:ascii="Times New Roman" w:hAnsi="Times New Roman" w:cs="Times New Roman"/>
@@ -837,7 +809,6 @@
         </w:rPr>
       </w:pPr>
       <w:proofErr w:type="spellStart"/>
-      <w:proofErr w:type="gramStart"/>
       <w:r>
         <w:rPr>
           <w:rFonts w:ascii="Times New Roman" w:hAnsi="Times New Roman" w:cs="Times New Roman"/>
@@ -849,7 +820,6 @@
         <w:t>document.getElementsByTagName</w:t>
       </w:r>
       <w:proofErr w:type="spellEnd"/>
-      <w:proofErr w:type="gramEnd"/>
       <w:r>
         <w:rPr>
           <w:rFonts w:ascii="Times New Roman" w:hAnsi="Times New Roman" w:cs="Times New Roman"/>
@@ -910,7 +880,6 @@
         </w:rPr>
       </w:pPr>
       <w:proofErr w:type="spellStart"/>
-      <w:proofErr w:type="gramStart"/>
       <w:r>
         <w:rPr>
           <w:rFonts w:ascii="Times New Roman" w:hAnsi="Times New Roman" w:cs="Times New Roman"/>
@@ -922,7 +891,6 @@
         <w:t>document.querySelectorAll</w:t>
       </w:r>
       <w:proofErr w:type="spellEnd"/>
-      <w:proofErr w:type="gramEnd"/>
       <w:r>
         <w:rPr>
           <w:rFonts w:ascii="Times New Roman" w:hAnsi="Times New Roman" w:cs="Times New Roman"/>
@@ -1065,7 +1033,6 @@
         <w:t>src</w:t>
       </w:r>
       <w:proofErr w:type="spellEnd"/>
-      <w:proofErr w:type="gramStart"/>
       <w:r>
         <w:rPr>
           <w:rFonts w:ascii="Times New Roman" w:hAnsi="Times New Roman" w:cs="Times New Roman"/>
@@ -1088,7 +1055,6 @@
         <w:t>localDoArquivo</w:t>
       </w:r>
       <w:proofErr w:type="spellEnd"/>
-      <w:proofErr w:type="gramEnd"/>
       <w:r>
         <w:rPr>
           <w:rFonts w:ascii="Times New Roman" w:hAnsi="Times New Roman" w:cs="Times New Roman"/>
@@ -1345,35 +1311,15 @@
           <w:sz w:val="24"/>
           <w:szCs w:val="24"/>
         </w:rPr>
-        <w:t>data</w:t>
-      </w:r>
-      <w:proofErr w:type="gramStart"/>
-      <w:r>
-        <w:rPr>
-          <w:rFonts w:ascii="Times New Roman" w:hAnsi="Times New Roman" w:cs="Times New Roman"/>
-          <w:i/>
-          <w:iCs/>
-          <w:sz w:val="24"/>
-          <w:szCs w:val="24"/>
-        </w:rPr>
-        <w:t>-“</w:t>
-      </w:r>
-      <w:r>
-        <w:rPr>
-          <w:rFonts w:ascii="Times New Roman" w:hAnsi="Times New Roman" w:cs="Times New Roman"/>
-          <w:sz w:val="24"/>
-          <w:szCs w:val="24"/>
-        </w:rPr>
-        <w:t xml:space="preserve"> e</w:t>
-      </w:r>
-      <w:proofErr w:type="gramEnd"/>
-      <w:r>
-        <w:rPr>
-          <w:rFonts w:ascii="Times New Roman" w:hAnsi="Times New Roman" w:cs="Times New Roman"/>
-          <w:sz w:val="24"/>
-          <w:szCs w:val="24"/>
-        </w:rPr>
-        <w:t xml:space="preserve"> o nome que deseja dar àquele elemento</w:t>
+        <w:t>data-“</w:t>
+      </w:r>
+      <w:r>
+        <w:rPr>
+          <w:rFonts w:ascii="Times New Roman" w:hAnsi="Times New Roman" w:cs="Times New Roman"/>
+          <w:sz w:val="24"/>
+          <w:szCs w:val="24"/>
+        </w:rPr>
+        <w:t xml:space="preserve"> e o nome que deseja dar àquele elemento</w:t>
       </w:r>
       <w:r>
         <w:rPr>
@@ -1571,7 +1517,6 @@
         <w:t xml:space="preserve"> Ex.: </w:t>
       </w:r>
       <w:proofErr w:type="spellStart"/>
-      <w:proofErr w:type="gramStart"/>
       <w:r>
         <w:rPr>
           <w:rFonts w:ascii="Times New Roman" w:hAnsi="Times New Roman" w:cs="Times New Roman"/>
@@ -1583,7 +1528,6 @@
         <w:t>document.querySelector</w:t>
       </w:r>
       <w:proofErr w:type="spellEnd"/>
-      <w:proofErr w:type="gramEnd"/>
       <w:r>
         <w:rPr>
           <w:rFonts w:ascii="Times New Roman" w:hAnsi="Times New Roman" w:cs="Times New Roman"/>
@@ -1662,7 +1606,25 @@
           <w:sz w:val="24"/>
           <w:szCs w:val="24"/>
         </w:rPr>
-        <w:t xml:space="preserve">No caso do projeto referente à este primeiro curso, a variável é o button, então podemos colocar: </w:t>
+        <w:t xml:space="preserve">No caso do projeto referente </w:t>
+      </w:r>
+      <w:proofErr w:type="gramStart"/>
+      <w:r>
+        <w:rPr>
+          <w:rFonts w:ascii="Times New Roman" w:hAnsi="Times New Roman" w:cs="Times New Roman"/>
+          <w:sz w:val="24"/>
+          <w:szCs w:val="24"/>
+        </w:rPr>
+        <w:t>à</w:t>
+      </w:r>
+      <w:proofErr w:type="gramEnd"/>
+      <w:r>
+        <w:rPr>
+          <w:rFonts w:ascii="Times New Roman" w:hAnsi="Times New Roman" w:cs="Times New Roman"/>
+          <w:sz w:val="24"/>
+          <w:szCs w:val="24"/>
+        </w:rPr>
+        <w:t xml:space="preserve"> este primeiro curso, a variável é o button, então podemos colocar: </w:t>
       </w:r>
       <w:proofErr w:type="spellStart"/>
       <w:r>
@@ -1717,7 +1679,6 @@
         <w:t xml:space="preserve"> </w:t>
       </w:r>
       <w:proofErr w:type="spellStart"/>
-      <w:proofErr w:type="gramStart"/>
       <w:r>
         <w:rPr>
           <w:rFonts w:ascii="Times New Roman" w:hAnsi="Times New Roman" w:cs="Times New Roman"/>
@@ -1729,7 +1690,6 @@
         <w:t>document.querySelector</w:t>
       </w:r>
       <w:proofErr w:type="spellEnd"/>
-      <w:proofErr w:type="gramEnd"/>
       <w:r>
         <w:rPr>
           <w:rFonts w:ascii="Times New Roman" w:hAnsi="Times New Roman" w:cs="Times New Roman"/>
@@ -1880,29 +1840,7 @@
           <w:sz w:val="24"/>
           <w:szCs w:val="24"/>
         </w:rPr>
-        <w:t xml:space="preserve">(‘click’, </w:t>
-      </w:r>
-      <w:proofErr w:type="gramStart"/>
-      <w:r>
-        <w:rPr>
-          <w:rFonts w:ascii="Times New Roman" w:hAnsi="Times New Roman" w:cs="Times New Roman"/>
-          <w:i/>
-          <w:iCs/>
-          <w:sz w:val="24"/>
-          <w:szCs w:val="24"/>
-        </w:rPr>
-        <w:t>()=</w:t>
-      </w:r>
-      <w:proofErr w:type="gramEnd"/>
-      <w:r>
-        <w:rPr>
-          <w:rFonts w:ascii="Times New Roman" w:hAnsi="Times New Roman" w:cs="Times New Roman"/>
-          <w:i/>
-          <w:iCs/>
-          <w:sz w:val="24"/>
-          <w:szCs w:val="24"/>
-        </w:rPr>
-        <w:t>&gt;{console.log(‘fui clicado’)})</w:t>
+        <w:t>(‘click’, ()=&gt;{console.log(‘fui clicado’)})</w:t>
       </w:r>
       <w:r>
         <w:rPr>
@@ -2197,7 +2135,6 @@
         <w:t xml:space="preserve"> Nós conseguimos fazer com que o formulário pare de atualizar a página, ou seja, pare de mandar informações para o servidor colocando um </w:t>
       </w:r>
       <w:proofErr w:type="spellStart"/>
-      <w:proofErr w:type="gramStart"/>
       <w:r>
         <w:rPr>
           <w:rFonts w:ascii="Times New Roman" w:hAnsi="Times New Roman" w:cs="Times New Roman"/>
@@ -2217,18 +2154,7 @@
           <w:sz w:val="24"/>
           <w:szCs w:val="24"/>
         </w:rPr>
-        <w:t>(</w:t>
-      </w:r>
-      <w:proofErr w:type="gramEnd"/>
-      <w:r>
-        <w:rPr>
-          <w:rFonts w:ascii="Times New Roman" w:hAnsi="Times New Roman" w:cs="Times New Roman"/>
-          <w:i/>
-          <w:iCs/>
-          <w:sz w:val="24"/>
-          <w:szCs w:val="24"/>
-        </w:rPr>
-        <w:t>)</w:t>
+        <w:t>()</w:t>
       </w:r>
       <w:r>
         <w:rPr>
@@ -2808,7 +2734,6 @@
         <w:t xml:space="preserve"> Para criarmos conteúdo/tags dentro do DOM/HTML, precisamos utilizar a propriedade </w:t>
       </w:r>
       <w:proofErr w:type="spellStart"/>
-      <w:proofErr w:type="gramStart"/>
       <w:r>
         <w:rPr>
           <w:rFonts w:ascii="Times New Roman" w:hAnsi="Times New Roman" w:cs="Times New Roman"/>
@@ -2830,7 +2755,6 @@
         <w:t>createElemet</w:t>
       </w:r>
       <w:proofErr w:type="spellEnd"/>
-      <w:proofErr w:type="gramEnd"/>
       <w:r>
         <w:rPr>
           <w:rFonts w:ascii="Times New Roman" w:hAnsi="Times New Roman" w:cs="Times New Roman"/>
@@ -3309,7 +3233,6 @@
         </w:rPr>
       </w:pPr>
       <w:proofErr w:type="spellStart"/>
-      <w:proofErr w:type="gramStart"/>
       <w:r>
         <w:rPr>
           <w:rFonts w:ascii="Times New Roman" w:hAnsi="Times New Roman" w:cs="Times New Roman"/>
@@ -3329,18 +3252,7 @@
           <w:sz w:val="24"/>
           <w:szCs w:val="24"/>
         </w:rPr>
-        <w:t>(</w:t>
-      </w:r>
-      <w:proofErr w:type="gramEnd"/>
-      <w:r>
-        <w:rPr>
-          <w:rFonts w:ascii="Times New Roman" w:hAnsi="Times New Roman" w:cs="Times New Roman"/>
-          <w:i/>
-          <w:iCs/>
-          <w:sz w:val="24"/>
-          <w:szCs w:val="24"/>
-        </w:rPr>
-        <w:t>pai, filho)</w:t>
+        <w:t>(pai, filho)</w:t>
       </w:r>
       <w:r>
         <w:rPr>
@@ -3374,7 +3286,6 @@
         </w:rPr>
       </w:pPr>
       <w:proofErr w:type="spellStart"/>
-      <w:proofErr w:type="gramStart"/>
       <w:r>
         <w:rPr>
           <w:rFonts w:ascii="Times New Roman" w:hAnsi="Times New Roman" w:cs="Times New Roman"/>
@@ -3394,18 +3305,7 @@
           <w:sz w:val="24"/>
           <w:szCs w:val="24"/>
         </w:rPr>
-        <w:t>( elemento</w:t>
-      </w:r>
-      <w:proofErr w:type="gramEnd"/>
-      <w:r>
-        <w:rPr>
-          <w:rFonts w:ascii="Times New Roman" w:hAnsi="Times New Roman" w:cs="Times New Roman"/>
-          <w:i/>
-          <w:iCs/>
-          <w:sz w:val="24"/>
-          <w:szCs w:val="24"/>
-        </w:rPr>
-        <w:t>1, elemento2)</w:t>
+        <w:t>( elemento1, elemento2)</w:t>
       </w:r>
       <w:r>
         <w:rPr>
@@ -3914,16 +3814,7 @@
           <w:sz w:val="24"/>
           <w:szCs w:val="24"/>
         </w:rPr>
-        <w:t xml:space="preserve">Para fazer isso basta colocar todo o código entre () e dentro de uma função anônima, ou seja: (() =&gt; </w:t>
-      </w:r>
-      <w:proofErr w:type="gramStart"/>
-      <w:r>
-        <w:rPr>
-          <w:rFonts w:ascii="Times New Roman" w:hAnsi="Times New Roman" w:cs="Times New Roman"/>
-          <w:sz w:val="24"/>
-          <w:szCs w:val="24"/>
-        </w:rPr>
-        <w:t xml:space="preserve">{ </w:t>
+        <w:t xml:space="preserve">Para fazer isso basta colocar todo o código entre () e dentro de uma função anônima, ou seja: (() =&gt; { </w:t>
       </w:r>
       <w:proofErr w:type="spellStart"/>
       <w:r>
@@ -3935,7 +3826,6 @@
         <w:t>CódigoCompleto</w:t>
       </w:r>
       <w:proofErr w:type="spellEnd"/>
-      <w:proofErr w:type="gramEnd"/>
       <w:r>
         <w:rPr>
           <w:rFonts w:ascii="Times New Roman" w:hAnsi="Times New Roman" w:cs="Times New Roman"/>
@@ -3968,16 +3858,7 @@
           <w:sz w:val="24"/>
           <w:szCs w:val="24"/>
         </w:rPr>
-        <w:t xml:space="preserve">Porém, ao tentar executar o código dessa forma veremos que ele não irá funcionar. Para corrigir isso colocamos () no final de tudo, ficando assim: (() =&gt; </w:t>
-      </w:r>
-      <w:proofErr w:type="gramStart"/>
-      <w:r>
-        <w:rPr>
-          <w:rFonts w:ascii="Times New Roman" w:hAnsi="Times New Roman" w:cs="Times New Roman"/>
-          <w:sz w:val="24"/>
-          <w:szCs w:val="24"/>
-        </w:rPr>
-        <w:t xml:space="preserve">{ </w:t>
+        <w:t xml:space="preserve">Porém, ao tentar executar o código dessa forma veremos que ele não irá funcionar. Para corrigir isso colocamos () no final de tudo, ficando assim: (() =&gt; { </w:t>
       </w:r>
       <w:proofErr w:type="spellStart"/>
       <w:r>
@@ -3989,7 +3870,6 @@
         <w:t>CódigoCompleto</w:t>
       </w:r>
       <w:proofErr w:type="spellEnd"/>
-      <w:proofErr w:type="gramEnd"/>
       <w:r>
         <w:rPr>
           <w:rFonts w:ascii="Times New Roman" w:hAnsi="Times New Roman" w:cs="Times New Roman"/>
@@ -4343,16 +4223,7 @@
           <w:sz w:val="24"/>
           <w:szCs w:val="24"/>
         </w:rPr>
-        <w:t xml:space="preserve">Para remover um objeto/elemento utilizamos a </w:t>
-      </w:r>
-      <w:proofErr w:type="gramStart"/>
-      <w:r>
-        <w:rPr>
-          <w:rFonts w:ascii="Times New Roman" w:hAnsi="Times New Roman" w:cs="Times New Roman"/>
-          <w:sz w:val="24"/>
-          <w:szCs w:val="24"/>
-        </w:rPr>
-        <w:t xml:space="preserve">propriedade </w:t>
+        <w:t xml:space="preserve">Para remover um objeto/elemento utilizamos a propriedade </w:t>
       </w:r>
       <w:r>
         <w:rPr>
@@ -4364,7 +4235,6 @@
         </w:rPr>
         <w:t>.remove</w:t>
       </w:r>
-      <w:proofErr w:type="gramEnd"/>
       <w:r>
         <w:rPr>
           <w:rFonts w:ascii="Times New Roman" w:hAnsi="Times New Roman" w:cs="Times New Roman"/>
@@ -4593,29 +4463,7 @@
           <w:sz w:val="24"/>
           <w:szCs w:val="24"/>
         </w:rPr>
-        <w:t xml:space="preserve">/Elemento from </w:t>
-      </w:r>
-      <w:proofErr w:type="gramStart"/>
-      <w:r>
-        <w:rPr>
-          <w:rFonts w:ascii="Times New Roman" w:hAnsi="Times New Roman" w:cs="Times New Roman"/>
-          <w:i/>
-          <w:iCs/>
-          <w:sz w:val="24"/>
-          <w:szCs w:val="24"/>
-        </w:rPr>
-        <w:t>“./</w:t>
-      </w:r>
-      <w:proofErr w:type="gramEnd"/>
-      <w:r>
-        <w:rPr>
-          <w:rFonts w:ascii="Times New Roman" w:hAnsi="Times New Roman" w:cs="Times New Roman"/>
-          <w:i/>
-          <w:iCs/>
-          <w:sz w:val="24"/>
-          <w:szCs w:val="24"/>
-        </w:rPr>
-        <w:t>localização”</w:t>
+        <w:t>/Elemento from “./localização”</w:t>
       </w:r>
     </w:p>
     <w:p>
@@ -4641,7 +4489,6 @@
         <w:t xml:space="preserve">Para exportar mais de um objeto do módulo colocamos: </w:t>
       </w:r>
       <w:proofErr w:type="spellStart"/>
-      <w:proofErr w:type="gramStart"/>
       <w:r>
         <w:rPr>
           <w:rFonts w:ascii="Times New Roman" w:hAnsi="Times New Roman" w:cs="Times New Roman"/>
@@ -4661,18 +4508,7 @@
           <w:sz w:val="24"/>
           <w:szCs w:val="24"/>
         </w:rPr>
-        <w:t>{ objeto</w:t>
-      </w:r>
-      <w:proofErr w:type="gramEnd"/>
-      <w:r>
-        <w:rPr>
-          <w:rFonts w:ascii="Times New Roman" w:hAnsi="Times New Roman" w:cs="Times New Roman"/>
-          <w:i/>
-          <w:iCs/>
-          <w:sz w:val="24"/>
-          <w:szCs w:val="24"/>
-        </w:rPr>
-        <w:t>1, objeto2 }</w:t>
+        <w:t>{ objeto1, objeto2 }</w:t>
       </w:r>
     </w:p>
     <w:p>
@@ -4716,29 +4552,7 @@
           <w:sz w:val="24"/>
           <w:szCs w:val="24"/>
         </w:rPr>
-        <w:t>type</w:t>
-      </w:r>
-      <w:proofErr w:type="gramStart"/>
-      <w:r>
-        <w:rPr>
-          <w:rFonts w:ascii="Times New Roman" w:hAnsi="Times New Roman" w:cs="Times New Roman"/>
-          <w:i/>
-          <w:iCs/>
-          <w:sz w:val="24"/>
-          <w:szCs w:val="24"/>
-        </w:rPr>
-        <w:t>=”module</w:t>
-      </w:r>
-      <w:proofErr w:type="gramEnd"/>
-      <w:r>
-        <w:rPr>
-          <w:rFonts w:ascii="Times New Roman" w:hAnsi="Times New Roman" w:cs="Times New Roman"/>
-          <w:i/>
-          <w:iCs/>
-          <w:sz w:val="24"/>
-          <w:szCs w:val="24"/>
-        </w:rPr>
-        <w:t>”</w:t>
+        <w:t>type=”module”</w:t>
       </w:r>
       <w:r>
         <w:rPr>
@@ -4859,59 +4673,28 @@
           <w:rFonts w:ascii="Times New Roman" w:hAnsi="Times New Roman" w:cs="Times New Roman"/>
           <w:sz w:val="24"/>
           <w:szCs w:val="24"/>
-        </w:rPr>
-      </w:pPr>
-      <w:r>
-        <w:rPr>
-          <w:rFonts w:ascii="Times New Roman" w:hAnsi="Times New Roman" w:cs="Times New Roman"/>
-          <w:sz w:val="24"/>
-          <w:szCs w:val="24"/>
-        </w:rPr>
-        <w:t xml:space="preserve">Entender </w:t>
-      </w:r>
-      <w:proofErr w:type="spellStart"/>
-      <w:r>
-        <w:rPr>
-          <w:rFonts w:ascii="Times New Roman" w:hAnsi="Times New Roman" w:cs="Times New Roman"/>
-          <w:sz w:val="24"/>
-          <w:szCs w:val="24"/>
-        </w:rPr>
-        <w:t>Same</w:t>
-      </w:r>
-      <w:proofErr w:type="spellEnd"/>
-      <w:r>
-        <w:rPr>
-          <w:rFonts w:ascii="Times New Roman" w:hAnsi="Times New Roman" w:cs="Times New Roman"/>
-          <w:sz w:val="24"/>
-          <w:szCs w:val="24"/>
-        </w:rPr>
-        <w:t xml:space="preserve"> </w:t>
-      </w:r>
-      <w:proofErr w:type="spellStart"/>
-      <w:r>
-        <w:rPr>
-          <w:rFonts w:ascii="Times New Roman" w:hAnsi="Times New Roman" w:cs="Times New Roman"/>
-          <w:sz w:val="24"/>
-          <w:szCs w:val="24"/>
-        </w:rPr>
-        <w:t>Origin</w:t>
-      </w:r>
-      <w:proofErr w:type="spellEnd"/>
-      <w:r>
-        <w:rPr>
-          <w:rFonts w:ascii="Times New Roman" w:hAnsi="Times New Roman" w:cs="Times New Roman"/>
-          <w:sz w:val="24"/>
-          <w:szCs w:val="24"/>
-        </w:rPr>
-        <w:t xml:space="preserve"> Police e CORS</w:t>
-      </w:r>
-      <w:r>
-        <w:rPr>
-          <w:rFonts w:ascii="Times New Roman" w:hAnsi="Times New Roman" w:cs="Times New Roman"/>
-          <w:sz w:val="24"/>
-          <w:szCs w:val="24"/>
-        </w:rPr>
-        <w:t>.</w:t>
+          <w:lang w:val="en-US"/>
+        </w:rPr>
+      </w:pPr>
+      <w:proofErr w:type="spellStart"/>
+      <w:r>
+        <w:rPr>
+          <w:rFonts w:ascii="Times New Roman" w:hAnsi="Times New Roman" w:cs="Times New Roman"/>
+          <w:sz w:val="24"/>
+          <w:szCs w:val="24"/>
+          <w:lang w:val="en-US"/>
+        </w:rPr>
+        <w:t>Entender</w:t>
+      </w:r>
+      <w:proofErr w:type="spellEnd"/>
+      <w:r>
+        <w:rPr>
+          <w:rFonts w:ascii="Times New Roman" w:hAnsi="Times New Roman" w:cs="Times New Roman"/>
+          <w:sz w:val="24"/>
+          <w:szCs w:val="24"/>
+          <w:lang w:val="en-US"/>
+        </w:rPr>
+        <w:t xml:space="preserve"> Same Origin Police e CORS.</w:t>
       </w:r>
     </w:p>
     <w:p>
@@ -4923,29 +4706,32 @@
           <w:rFonts w:ascii="Times New Roman" w:hAnsi="Times New Roman" w:cs="Times New Roman"/>
           <w:sz w:val="24"/>
           <w:szCs w:val="24"/>
-        </w:rPr>
-      </w:pPr>
-    </w:p>
-    <w:p>
-      <w:pPr>
-        <w:spacing w:line="360" w:lineRule="auto"/>
-        <w:rPr>
-          <w:rFonts w:ascii="Times New Roman" w:hAnsi="Times New Roman" w:cs="Times New Roman"/>
-          <w:b/>
-          <w:bCs/>
-          <w:sz w:val="24"/>
-          <w:szCs w:val="24"/>
-          <w:u w:val="single"/>
-        </w:rPr>
-      </w:pPr>
-      <w:r>
-        <w:rPr>
-          <w:rFonts w:ascii="Times New Roman" w:hAnsi="Times New Roman" w:cs="Times New Roman"/>
-          <w:b/>
-          <w:bCs/>
-          <w:sz w:val="24"/>
-          <w:szCs w:val="24"/>
-          <w:u w:val="single"/>
+          <w:lang w:val="en-US"/>
+        </w:rPr>
+      </w:pPr>
+    </w:p>
+    <w:p>
+      <w:pPr>
+        <w:spacing w:line="360" w:lineRule="auto"/>
+        <w:rPr>
+          <w:rFonts w:ascii="Times New Roman" w:hAnsi="Times New Roman" w:cs="Times New Roman"/>
+          <w:b/>
+          <w:bCs/>
+          <w:sz w:val="24"/>
+          <w:szCs w:val="24"/>
+          <w:u w:val="single"/>
+          <w:lang w:val="en-US"/>
+        </w:rPr>
+      </w:pPr>
+      <w:r>
+        <w:rPr>
+          <w:rFonts w:ascii="Times New Roman" w:hAnsi="Times New Roman" w:cs="Times New Roman"/>
+          <w:b/>
+          <w:bCs/>
+          <w:sz w:val="24"/>
+          <w:szCs w:val="24"/>
+          <w:u w:val="single"/>
+          <w:lang w:val="en-US"/>
         </w:rPr>
         <w:br w:type="page"/>
       </w:r>
@@ -5066,18 +4852,7 @@
           <w:sz w:val="24"/>
           <w:szCs w:val="24"/>
         </w:rPr>
-        <w:t>type</w:t>
-      </w:r>
-      <w:proofErr w:type="gramStart"/>
-      <w:r>
-        <w:rPr>
-          <w:rFonts w:ascii="Times New Roman" w:hAnsi="Times New Roman" w:cs="Times New Roman"/>
-          <w:i/>
-          <w:iCs/>
-          <w:sz w:val="24"/>
-          <w:szCs w:val="24"/>
-        </w:rPr>
-        <w:t>=”</w:t>
+        <w:t>type=”</w:t>
       </w:r>
       <w:proofErr w:type="spellStart"/>
       <w:r>
@@ -5091,7 +4866,6 @@
         <w:t>datetime</w:t>
       </w:r>
       <w:proofErr w:type="spellEnd"/>
-      <w:proofErr w:type="gramEnd"/>
       <w:r>
         <w:rPr>
           <w:rFonts w:ascii="Times New Roman" w:hAnsi="Times New Roman" w:cs="Times New Roman"/>
@@ -5430,7 +5204,6 @@
         <w:t>console.log(</w:t>
       </w:r>
       <w:proofErr w:type="spellStart"/>
-      <w:proofErr w:type="gramStart"/>
       <w:r>
         <w:rPr>
           <w:rFonts w:ascii="Times New Roman" w:hAnsi="Times New Roman" w:cs="Times New Roman"/>
@@ -5442,7 +5215,6 @@
         <w:t>data.format</w:t>
       </w:r>
       <w:proofErr w:type="spellEnd"/>
-      <w:proofErr w:type="gramEnd"/>
       <w:r>
         <w:rPr>
           <w:rFonts w:ascii="Times New Roman" w:hAnsi="Times New Roman" w:cs="Times New Roman"/>
@@ -5486,7 +5258,99 @@
           <w:sz w:val="24"/>
           <w:szCs w:val="24"/>
         </w:rPr>
-        <w:t xml:space="preserve"> Podemos utilizar parâmetros </w:t>
+        <w:t xml:space="preserve"> Podemos utilizar parâmetros como </w:t>
+      </w:r>
+      <w:r>
+        <w:rPr>
+          <w:rFonts w:ascii="Times New Roman" w:hAnsi="Times New Roman" w:cs="Times New Roman"/>
+          <w:i/>
+          <w:iCs/>
+          <w:sz w:val="24"/>
+          <w:szCs w:val="24"/>
+        </w:rPr>
+        <w:t>.</w:t>
+      </w:r>
+      <w:proofErr w:type="spellStart"/>
+      <w:r>
+        <w:rPr>
+          <w:rFonts w:ascii="Times New Roman" w:hAnsi="Times New Roman" w:cs="Times New Roman"/>
+          <w:i/>
+          <w:iCs/>
+          <w:sz w:val="24"/>
+          <w:szCs w:val="24"/>
+        </w:rPr>
+        <w:t>toLocaleDateString</w:t>
+      </w:r>
+      <w:proofErr w:type="spellEnd"/>
+      <w:r>
+        <w:rPr>
+          <w:rFonts w:ascii="Times New Roman" w:hAnsi="Times New Roman" w:cs="Times New Roman"/>
+          <w:i/>
+          <w:iCs/>
+          <w:sz w:val="24"/>
+          <w:szCs w:val="24"/>
+        </w:rPr>
+        <w:t xml:space="preserve">(‘pt-br’, </w:t>
+      </w:r>
+      <w:proofErr w:type="spellStart"/>
+      <w:r>
+        <w:rPr>
+          <w:rFonts w:ascii="Times New Roman" w:hAnsi="Times New Roman" w:cs="Times New Roman"/>
+          <w:i/>
+          <w:iCs/>
+          <w:sz w:val="24"/>
+          <w:szCs w:val="24"/>
+        </w:rPr>
+        <w:t>dataOptions</w:t>
+      </w:r>
+      <w:proofErr w:type="spellEnd"/>
+      <w:r>
+        <w:rPr>
+          <w:rFonts w:ascii="Times New Roman" w:hAnsi="Times New Roman" w:cs="Times New Roman"/>
+          <w:i/>
+          <w:iCs/>
+          <w:sz w:val="24"/>
+          <w:szCs w:val="24"/>
+        </w:rPr>
+        <w:t>)</w:t>
+      </w:r>
+      <w:r>
+        <w:rPr>
+          <w:rFonts w:ascii="Times New Roman" w:hAnsi="Times New Roman" w:cs="Times New Roman"/>
+          <w:sz w:val="24"/>
+          <w:szCs w:val="24"/>
+        </w:rPr>
+        <w:t xml:space="preserve"> para datas e </w:t>
+      </w:r>
+      <w:proofErr w:type="spellStart"/>
+      <w:r>
+        <w:rPr>
+          <w:rFonts w:ascii="Times New Roman" w:hAnsi="Times New Roman" w:cs="Times New Roman"/>
+          <w:i/>
+          <w:iCs/>
+          <w:sz w:val="24"/>
+          <w:szCs w:val="24"/>
+        </w:rPr>
+        <w:t>toLocaleTimeString</w:t>
+      </w:r>
+      <w:proofErr w:type="spellEnd"/>
+      <w:r>
+        <w:rPr>
+          <w:rFonts w:ascii="Times New Roman" w:hAnsi="Times New Roman" w:cs="Times New Roman"/>
+          <w:i/>
+          <w:iCs/>
+          <w:sz w:val="24"/>
+          <w:szCs w:val="24"/>
+        </w:rPr>
+        <w:t>()</w:t>
+      </w:r>
+      <w:r>
+        <w:rPr>
+          <w:rFonts w:ascii="Times New Roman" w:hAnsi="Times New Roman" w:cs="Times New Roman"/>
+          <w:sz w:val="24"/>
+          <w:szCs w:val="24"/>
+        </w:rPr>
+        <w:t xml:space="preserve"> para horas, desta forma, fazendo com que a configuração/formato da data e hora seja exibida de acordo com </w:t>
       </w:r>
       <w:proofErr w:type="gramStart"/>
       <w:r>
@@ -5495,100 +5359,16 @@
           <w:sz w:val="24"/>
           <w:szCs w:val="24"/>
         </w:rPr>
-        <w:t xml:space="preserve">como </w:t>
-      </w:r>
-      <w:r>
-        <w:rPr>
-          <w:rFonts w:ascii="Times New Roman" w:hAnsi="Times New Roman" w:cs="Times New Roman"/>
-          <w:i/>
-          <w:iCs/>
-          <w:sz w:val="24"/>
-          <w:szCs w:val="24"/>
-        </w:rPr>
-        <w:t>.</w:t>
-      </w:r>
-      <w:proofErr w:type="spellStart"/>
-      <w:r>
-        <w:rPr>
-          <w:rFonts w:ascii="Times New Roman" w:hAnsi="Times New Roman" w:cs="Times New Roman"/>
-          <w:i/>
-          <w:iCs/>
-          <w:sz w:val="24"/>
-          <w:szCs w:val="24"/>
-        </w:rPr>
-        <w:t>toLocaleDateString</w:t>
-      </w:r>
-      <w:proofErr w:type="spellEnd"/>
+        <w:t>os parâmetro</w:t>
+      </w:r>
       <w:proofErr w:type="gramEnd"/>
       <w:r>
         <w:rPr>
           <w:rFonts w:ascii="Times New Roman" w:hAnsi="Times New Roman" w:cs="Times New Roman"/>
-          <w:i/>
-          <w:iCs/>
-          <w:sz w:val="24"/>
-          <w:szCs w:val="24"/>
-        </w:rPr>
-        <w:t xml:space="preserve">(‘pt-br’, </w:t>
-      </w:r>
-      <w:proofErr w:type="spellStart"/>
-      <w:r>
-        <w:rPr>
-          <w:rFonts w:ascii="Times New Roman" w:hAnsi="Times New Roman" w:cs="Times New Roman"/>
-          <w:i/>
-          <w:iCs/>
-          <w:sz w:val="24"/>
-          <w:szCs w:val="24"/>
-        </w:rPr>
-        <w:t>dataOptions</w:t>
-      </w:r>
-      <w:proofErr w:type="spellEnd"/>
-      <w:r>
-        <w:rPr>
-          <w:rFonts w:ascii="Times New Roman" w:hAnsi="Times New Roman" w:cs="Times New Roman"/>
-          <w:i/>
-          <w:iCs/>
-          <w:sz w:val="24"/>
-          <w:szCs w:val="24"/>
-        </w:rPr>
-        <w:t>)</w:t>
-      </w:r>
-      <w:r>
-        <w:rPr>
-          <w:rFonts w:ascii="Times New Roman" w:hAnsi="Times New Roman" w:cs="Times New Roman"/>
-          <w:sz w:val="24"/>
-          <w:szCs w:val="24"/>
-        </w:rPr>
-        <w:t xml:space="preserve"> para datas e </w:t>
-      </w:r>
-      <w:proofErr w:type="spellStart"/>
-      <w:r>
-        <w:rPr>
-          <w:rFonts w:ascii="Times New Roman" w:hAnsi="Times New Roman" w:cs="Times New Roman"/>
-          <w:i/>
-          <w:iCs/>
-          <w:sz w:val="24"/>
-          <w:szCs w:val="24"/>
-        </w:rPr>
-        <w:t>toLocaleTimeString</w:t>
-      </w:r>
-      <w:proofErr w:type="spellEnd"/>
-      <w:r>
-        <w:rPr>
-          <w:rFonts w:ascii="Times New Roman" w:hAnsi="Times New Roman" w:cs="Times New Roman"/>
-          <w:i/>
-          <w:iCs/>
-          <w:sz w:val="24"/>
-          <w:szCs w:val="24"/>
-        </w:rPr>
-        <w:t>()</w:t>
-      </w:r>
-      <w:r>
-        <w:rPr>
-          <w:rFonts w:ascii="Times New Roman" w:hAnsi="Times New Roman" w:cs="Times New Roman"/>
-          <w:sz w:val="24"/>
-          <w:szCs w:val="24"/>
-        </w:rPr>
-        <w:t xml:space="preserve"> para horas, desta forma, fazendo com que a configuração/formato da data e hora seja exibida de acordo com os parâmetro utilizados na localização do acesso da aplicação.</w:t>
+          <w:sz w:val="24"/>
+          <w:szCs w:val="24"/>
+        </w:rPr>
+        <w:t xml:space="preserve"> utilizados na localização do acesso da aplicação.</w:t>
       </w:r>
     </w:p>
     <w:p>
@@ -6829,7 +6609,6 @@
         <w:t xml:space="preserve"> e colocamos o </w:t>
       </w:r>
       <w:proofErr w:type="spellStart"/>
-      <w:proofErr w:type="gramStart"/>
       <w:r>
         <w:rPr>
           <w:rFonts w:ascii="Times New Roman" w:hAnsi="Times New Roman" w:cs="Times New Roman"/>
@@ -6849,18 +6628,7 @@
           <w:sz w:val="24"/>
           <w:szCs w:val="24"/>
         </w:rPr>
-        <w:t>(</w:t>
-      </w:r>
-      <w:proofErr w:type="gramEnd"/>
-      <w:r>
-        <w:rPr>
-          <w:rFonts w:ascii="Times New Roman" w:hAnsi="Times New Roman" w:cs="Times New Roman"/>
-          <w:i/>
-          <w:iCs/>
-          <w:sz w:val="24"/>
-          <w:szCs w:val="24"/>
-        </w:rPr>
-        <w:t>“</w:t>
+        <w:t>(“</w:t>
       </w:r>
       <w:r>
         <w:rPr>
@@ -7490,7 +7258,6 @@
         <w:t xml:space="preserve"> e chamar ela dentro da nossa função de adicionar novo item mandando fazer um </w:t>
       </w:r>
       <w:proofErr w:type="spellStart"/>
-      <w:proofErr w:type="gramStart"/>
       <w:r>
         <w:rPr>
           <w:rFonts w:ascii="Times New Roman" w:hAnsi="Times New Roman" w:cs="Times New Roman"/>
@@ -7502,7 +7269,6 @@
         <w:t>tarefas.push</w:t>
       </w:r>
       <w:proofErr w:type="spellEnd"/>
-      <w:proofErr w:type="gramEnd"/>
       <w:r>
         <w:rPr>
           <w:rFonts w:ascii="Times New Roman" w:hAnsi="Times New Roman" w:cs="Times New Roman"/>
@@ -7611,16 +7377,7 @@
           <w:sz w:val="24"/>
           <w:szCs w:val="24"/>
         </w:rPr>
-        <w:t xml:space="preserve"> usando </w:t>
-      </w:r>
-      <w:proofErr w:type="gramStart"/>
-      <w:r>
-        <w:rPr>
-          <w:rFonts w:ascii="Times New Roman" w:hAnsi="Times New Roman" w:cs="Times New Roman"/>
-          <w:sz w:val="24"/>
-          <w:szCs w:val="24"/>
-        </w:rPr>
-        <w:t xml:space="preserve">o </w:t>
+        <w:t xml:space="preserve"> usando o </w:t>
       </w:r>
       <w:r>
         <w:rPr>
@@ -7644,7 +7401,6 @@
         <w:t>getIten</w:t>
       </w:r>
       <w:proofErr w:type="spellEnd"/>
-      <w:proofErr w:type="gramEnd"/>
       <w:r>
         <w:rPr>
           <w:rFonts w:ascii="Times New Roman" w:hAnsi="Times New Roman" w:cs="Times New Roman"/>
@@ -8572,19 +8328,125 @@
           <w:u w:val="single"/>
         </w:rPr>
       </w:pPr>
-    </w:p>
-    <w:p>
-      <w:pPr>
-        <w:spacing w:line="360" w:lineRule="auto"/>
-        <w:rPr>
-          <w:rFonts w:ascii="Times New Roman" w:hAnsi="Times New Roman" w:cs="Times New Roman"/>
-          <w:b/>
-          <w:bCs/>
-          <w:sz w:val="24"/>
-          <w:szCs w:val="24"/>
-          <w:u w:val="single"/>
-        </w:rPr>
-      </w:pPr>
+      <w:r>
+        <w:rPr>
+          <w:rFonts w:ascii="Times New Roman" w:hAnsi="Times New Roman" w:cs="Times New Roman"/>
+          <w:b/>
+          <w:bCs/>
+          <w:sz w:val="24"/>
+          <w:szCs w:val="24"/>
+          <w:u w:val="single"/>
+        </w:rPr>
+        <w:t>Curso 3 – Expressões Regulares – Capturando Textos de Forma Mágica</w:t>
+      </w:r>
+    </w:p>
+    <w:p>
+      <w:pPr>
+        <w:pStyle w:val="PargrafodaLista"/>
+        <w:numPr>
+          <w:ilvl w:val="0"/>
+          <w:numId w:val="5"/>
+        </w:numPr>
+        <w:spacing w:line="360" w:lineRule="auto"/>
+        <w:jc w:val="both"/>
+        <w:rPr>
+          <w:rFonts w:ascii="Times New Roman" w:hAnsi="Times New Roman" w:cs="Times New Roman"/>
+          <w:b/>
+          <w:bCs/>
+          <w:sz w:val="24"/>
+          <w:szCs w:val="24"/>
+          <w:u w:val="single"/>
+        </w:rPr>
+      </w:pPr>
+      <w:r>
+        <w:rPr>
+          <w:rFonts w:ascii="Times New Roman" w:hAnsi="Times New Roman" w:cs="Times New Roman"/>
+          <w:b/>
+          <w:bCs/>
+          <w:sz w:val="24"/>
+          <w:szCs w:val="24"/>
+          <w:u w:val="single"/>
+        </w:rPr>
+        <w:t xml:space="preserve">Aula 1 – Começando com </w:t>
+      </w:r>
+      <w:proofErr w:type="spellStart"/>
+      <w:r>
+        <w:rPr>
+          <w:rFonts w:ascii="Times New Roman" w:hAnsi="Times New Roman" w:cs="Times New Roman"/>
+          <w:b/>
+          <w:bCs/>
+          <w:sz w:val="24"/>
+          <w:szCs w:val="24"/>
+          <w:u w:val="single"/>
+        </w:rPr>
+        <w:t>Regex</w:t>
+      </w:r>
+      <w:proofErr w:type="spellEnd"/>
+      <w:r>
+        <w:rPr>
+          <w:rFonts w:ascii="Times New Roman" w:hAnsi="Times New Roman" w:cs="Times New Roman"/>
+          <w:b/>
+          <w:bCs/>
+          <w:sz w:val="24"/>
+          <w:szCs w:val="24"/>
+          <w:u w:val="single"/>
+        </w:rPr>
+        <w:t>:</w:t>
+      </w:r>
+    </w:p>
+    <w:p>
+      <w:pPr>
+        <w:pStyle w:val="PargrafodaLista"/>
+        <w:numPr>
+          <w:ilvl w:val="1"/>
+          <w:numId w:val="5"/>
+        </w:numPr>
+        <w:spacing w:line="360" w:lineRule="auto"/>
+        <w:jc w:val="both"/>
+        <w:rPr>
+          <w:rFonts w:ascii="Times New Roman" w:hAnsi="Times New Roman" w:cs="Times New Roman"/>
+          <w:b/>
+          <w:bCs/>
+          <w:sz w:val="24"/>
+          <w:szCs w:val="24"/>
+          <w:u w:val="single"/>
+        </w:rPr>
+      </w:pPr>
+      <w:r>
+        <w:rPr>
+          <w:rFonts w:ascii="Times New Roman" w:hAnsi="Times New Roman" w:cs="Times New Roman"/>
+          <w:sz w:val="24"/>
+          <w:szCs w:val="24"/>
+        </w:rPr>
+        <w:t xml:space="preserve"> </w:t>
+      </w:r>
+    </w:p>
+    <w:p>
+      <w:pPr>
+        <w:pStyle w:val="PargrafodaLista"/>
+        <w:numPr>
+          <w:ilvl w:val="1"/>
+          <w:numId w:val="5"/>
+        </w:numPr>
+        <w:spacing w:line="360" w:lineRule="auto"/>
+        <w:jc w:val="both"/>
+        <w:rPr>
+          <w:rFonts w:ascii="Times New Roman" w:hAnsi="Times New Roman" w:cs="Times New Roman"/>
+          <w:b/>
+          <w:bCs/>
+          <w:sz w:val="24"/>
+          <w:szCs w:val="24"/>
+          <w:u w:val="single"/>
+        </w:rPr>
+      </w:pPr>
+      <w:r>
+        <w:rPr>
+          <w:rFonts w:ascii="Times New Roman" w:hAnsi="Times New Roman" w:cs="Times New Roman"/>
+          <w:sz w:val="24"/>
+          <w:szCs w:val="24"/>
+        </w:rPr>
+        <w:t xml:space="preserve"> </w:t>
+      </w:r>
       <w:r>
         <w:rPr>
           <w:rFonts w:ascii="Times New Roman" w:hAnsi="Times New Roman" w:cs="Times New Roman"/>
@@ -9083,25 +8945,7 @@
           <w:sz w:val="24"/>
           <w:szCs w:val="24"/>
         </w:rPr>
-        <w:t xml:space="preserve">Se tentarmos fazer uma função de soma usando como argumento a, a, c = 1, 3, </w:t>
-      </w:r>
-      <w:proofErr w:type="gramStart"/>
-      <w:r>
-        <w:rPr>
-          <w:rFonts w:ascii="Times New Roman" w:hAnsi="Times New Roman" w:cs="Times New Roman"/>
-          <w:sz w:val="24"/>
-          <w:szCs w:val="24"/>
-        </w:rPr>
-        <w:t>2 ;</w:t>
-      </w:r>
-      <w:proofErr w:type="gramEnd"/>
-      <w:r>
-        <w:rPr>
-          <w:rFonts w:ascii="Times New Roman" w:hAnsi="Times New Roman" w:cs="Times New Roman"/>
-          <w:sz w:val="24"/>
-          <w:szCs w:val="24"/>
-        </w:rPr>
-        <w:t xml:space="preserve"> o JS substituirá o primeiro a = 1, pelo segundo a = 3.</w:t>
+        <w:t>Se tentarmos fazer uma função de soma usando como argumento a, a, c = 1, 3, 2 ; o JS substituirá o primeiro a = 1, pelo segundo a = 3.</w:t>
       </w:r>
     </w:p>
     <w:p>
@@ -9193,7 +9037,7 @@
 </file>
 
 <file path=word/numbering.xml><?xml version="1.0" encoding="utf-8"?>
-<w:numbering xmlns:wpc="http://schemas.microsoft.com/office/word/2010/wordprocessingCanvas" xmlns:cx="http://schemas.microsoft.com/office/drawing/2014/chartex" xmlns:cx1="http://schemas.microsoft.com/office/drawing/2015/9/8/chartex" xmlns:cx2="http://schemas.microsoft.com/office/drawing/2015/10/21/chartex" xmlns:cx3="http://schemas.microsoft.com/office/drawing/2016/5/9/chartex" xmlns:cx4="http://schemas.microsoft.com/office/drawing/2016/5/10/chartex" xmlns:cx5="http://schemas.microsoft.com/office/drawing/2016/5/11/chartex" xmlns:cx6="http://schemas.microsoft.com/office/drawing/2016/5/12/chartex" xmlns:cx7="http://schemas.microsoft.com/office/drawing/2016/5/13/chartex" xmlns:cx8="http://schemas.microsoft.com/office/drawing/2016/5/14/chartex" xmlns:mc="http://schemas.openxmlformats.org/markup-compatibility/2006" xmlns:aink="http://schemas.microsoft.com/office/drawing/2016/ink" xmlns:am3d="http://schemas.microsoft.com/office/drawing/2017/model3d" xmlns:o="urn:schemas-microsoft-com:office:office" xmlns:r="http://schemas.openxmlformats.org/officeDocument/2006/relationships" xmlns:m="http://schemas.openxmlformats.org/officeDocument/2006/math" xmlns:v="urn:schemas-microsoft-com:vml" xmlns:wp14="http://schemas.microsoft.com/office/word/2010/wordprocessingDrawing" xmlns:wp="http://schemas.openxmlformats.org/drawingml/2006/wordprocessingDrawing" xmlns:w10="urn:schemas-microsoft-com:office:word" xmlns:w="http://schemas.openxmlformats.org/wordprocessingml/2006/main" xmlns:w14="http://schemas.microsoft.com/office/word/2010/wordml" xmlns:w15="http://schemas.microsoft.com/office/word/2012/wordml" xmlns:w16cex="http://schemas.microsoft.com/office/word/2018/wordml/cex" xmlns:w16cid="http://schemas.microsoft.com/office/word/2016/wordml/cid" xmlns:w16="http://schemas.microsoft.com/office/word/2018/wordml" xmlns:w16sdtdh="http://schemas.microsoft.com/office/word/2020/wordml/sdtdatahash" xmlns:w16se="http://schemas.microsoft.com/office/word/2015/wordml/symex" xmlns:wpg="http://schemas.microsoft.com/office/word/2010/wordprocessingGroup" xmlns:wpi="http://schemas.microsoft.com/office/word/2010/wordprocessingInk" xmlns:wne="http://schemas.microsoft.com/office/word/2006/wordml" xmlns:wps="http://schemas.microsoft.com/office/word/2010/wordprocessingShape" mc:Ignorable="w14 w15 w16se w16cid w16 w16cex w16sdtdh wp14">
+<w:numbering xmlns:wpc="http://schemas.microsoft.com/office/word/2010/wordprocessingCanvas" xmlns:cx="http://schemas.microsoft.com/office/drawing/2014/chartex" xmlns:cx1="http://schemas.microsoft.com/office/drawing/2015/9/8/chartex" xmlns:cx2="http://schemas.microsoft.com/office/drawing/2015/10/21/chartex" xmlns:cx3="http://schemas.microsoft.com/office/drawing/2016/5/9/chartex" xmlns:cx4="http://schemas.microsoft.com/office/drawing/2016/5/10/chartex" xmlns:cx5="http://schemas.microsoft.com/office/drawing/2016/5/11/chartex" xmlns:cx6="http://schemas.microsoft.com/office/drawing/2016/5/12/chartex" xmlns:cx7="http://schemas.microsoft.com/office/drawing/2016/5/13/chartex" xmlns:cx8="http://schemas.microsoft.com/office/drawing/2016/5/14/chartex" xmlns:mc="http://schemas.openxmlformats.org/markup-compatibility/2006" xmlns:aink="http://schemas.microsoft.com/office/drawing/2016/ink" xmlns:am3d="http://schemas.microsoft.com/office/drawing/2017/model3d" xmlns:o="urn:schemas-microsoft-com:office:office" xmlns:r="http://schemas.openxmlformats.org/officeDocument/2006/relationships" xmlns:m="http://schemas.openxmlformats.org/officeDocument/2006/math" xmlns:v="urn:schemas-microsoft-com:vml" xmlns:wp14="http://schemas.microsoft.com/office/word/2010/wordprocessingDrawing" xmlns:wp="http://schemas.openxmlformats.org/drawingml/2006/wordprocessingDrawing" xmlns:w10="urn:schemas-microsoft-com:office:word" xmlns:w="http://schemas.openxmlformats.org/wordprocessingml/2006/main" xmlns:w14="http://schemas.microsoft.com/office/word/2010/wordml" xmlns:w15="http://schemas.microsoft.com/office/word/2012/wordml" xmlns:w16cex="http://schemas.microsoft.com/office/word/2018/wordml/cex" xmlns:w16cid="http://schemas.microsoft.com/office/word/2016/wordml/cid" xmlns:w16="http://schemas.microsoft.com/office/word/2018/wordml" xmlns:w16se="http://schemas.microsoft.com/office/word/2015/wordml/symex" xmlns:wpg="http://schemas.microsoft.com/office/word/2010/wordprocessingGroup" xmlns:wpi="http://schemas.microsoft.com/office/word/2010/wordprocessingInk" xmlns:wne="http://schemas.microsoft.com/office/word/2006/wordml" xmlns:wps="http://schemas.microsoft.com/office/word/2010/wordprocessingShape" mc:Ignorable="w14 w15 w16se w16cid w16 w16cex wp14">
   <w:abstractNum w:abstractNumId="0" w15:restartNumberingAfterBreak="0">
     <w:nsid w:val="07D93299"/>
     <w:multiLevelType w:val="multilevel"/>
@@ -9461,6 +9305,128 @@
     </w:lvl>
   </w:abstractNum>
   <w:abstractNum w:abstractNumId="2" w15:restartNumberingAfterBreak="0">
+    <w:nsid w:val="51E20479"/>
+    <w:multiLevelType w:val="multilevel"/>
+    <w:tmpl w:val="425E6ABC"/>
+    <w:lvl w:ilvl="0">
+      <w:start w:val="1"/>
+      <w:numFmt w:val="decimal"/>
+      <w:lvlText w:val="%1."/>
+      <w:lvlJc w:val="left"/>
+      <w:pPr>
+        <w:ind w:left="720" w:hanging="360"/>
+      </w:pPr>
+      <w:rPr>
+        <w:rFonts w:hint="default"/>
+        <w:u w:val="none"/>
+      </w:rPr>
+    </w:lvl>
+    <w:lvl w:ilvl="1">
+      <w:start w:val="1"/>
+      <w:numFmt w:val="decimal"/>
+      <w:isLgl/>
+      <w:lvlText w:val="%1.%2."/>
+      <w:lvlJc w:val="left"/>
+      <w:pPr>
+        <w:ind w:left="1080" w:hanging="360"/>
+      </w:pPr>
+      <w:rPr>
+        <w:rFonts w:hint="default"/>
+      </w:rPr>
+    </w:lvl>
+    <w:lvl w:ilvl="2">
+      <w:start w:val="1"/>
+      <w:numFmt w:val="decimal"/>
+      <w:isLgl/>
+      <w:lvlText w:val="%1.%2.%3."/>
+      <w:lvlJc w:val="left"/>
+      <w:pPr>
+        <w:ind w:left="1800" w:hanging="720"/>
+      </w:pPr>
+      <w:rPr>
+        <w:rFonts w:hint="default"/>
+      </w:rPr>
+    </w:lvl>
+    <w:lvl w:ilvl="3">
+      <w:start w:val="1"/>
+      <w:numFmt w:val="decimal"/>
+      <w:isLgl/>
+      <w:lvlText w:val="%1.%2.%3.%4."/>
+      <w:lvlJc w:val="left"/>
+      <w:pPr>
+        <w:ind w:left="2160" w:hanging="720"/>
+      </w:pPr>
+      <w:rPr>
+        <w:rFonts w:hint="default"/>
+      </w:rPr>
+    </w:lvl>
+    <w:lvl w:ilvl="4">
+      <w:start w:val="1"/>
+      <w:numFmt w:val="decimal"/>
+      <w:isLgl/>
+      <w:lvlText w:val="%1.%2.%3.%4.%5."/>
+      <w:lvlJc w:val="left"/>
+      <w:pPr>
+        <w:ind w:left="2880" w:hanging="1080"/>
+      </w:pPr>
+      <w:rPr>
+        <w:rFonts w:hint="default"/>
+      </w:rPr>
+    </w:lvl>
+    <w:lvl w:ilvl="5">
+      <w:start w:val="1"/>
+      <w:numFmt w:val="decimal"/>
+      <w:isLgl/>
+      <w:lvlText w:val="%1.%2.%3.%4.%5.%6."/>
+      <w:lvlJc w:val="left"/>
+      <w:pPr>
+        <w:ind w:left="3240" w:hanging="1080"/>
+      </w:pPr>
+      <w:rPr>
+        <w:rFonts w:hint="default"/>
+      </w:rPr>
+    </w:lvl>
+    <w:lvl w:ilvl="6">
+      <w:start w:val="1"/>
+      <w:numFmt w:val="decimal"/>
+      <w:isLgl/>
+      <w:lvlText w:val="%1.%2.%3.%4.%5.%6.%7."/>
+      <w:lvlJc w:val="left"/>
+      <w:pPr>
+        <w:ind w:left="3960" w:hanging="1440"/>
+      </w:pPr>
+      <w:rPr>
+        <w:rFonts w:hint="default"/>
+      </w:rPr>
+    </w:lvl>
+    <w:lvl w:ilvl="7">
+      <w:start w:val="1"/>
+      <w:numFmt w:val="decimal"/>
+      <w:isLgl/>
+      <w:lvlText w:val="%1.%2.%3.%4.%5.%6.%7.%8."/>
+      <w:lvlJc w:val="left"/>
+      <w:pPr>
+        <w:ind w:left="4320" w:hanging="1440"/>
+      </w:pPr>
+      <w:rPr>
+        <w:rFonts w:hint="default"/>
+      </w:rPr>
+    </w:lvl>
+    <w:lvl w:ilvl="8">
+      <w:start w:val="1"/>
+      <w:numFmt w:val="decimal"/>
+      <w:isLgl/>
+      <w:lvlText w:val="%1.%2.%3.%4.%5.%6.%7.%8.%9."/>
+      <w:lvlJc w:val="left"/>
+      <w:pPr>
+        <w:ind w:left="5040" w:hanging="1800"/>
+      </w:pPr>
+      <w:rPr>
+        <w:rFonts w:hint="default"/>
+      </w:rPr>
+    </w:lvl>
+  </w:abstractNum>
+  <w:abstractNum w:abstractNumId="3" w15:restartNumberingAfterBreak="0">
     <w:nsid w:val="591D7A2F"/>
     <w:multiLevelType w:val="multilevel"/>
     <w:tmpl w:val="C6847434"/>
@@ -9587,6 +9553,95 @@
       </w:rPr>
     </w:lvl>
   </w:abstractNum>
+  <w:abstractNum w:abstractNumId="4" w15:restartNumberingAfterBreak="0">
+    <w:nsid w:val="79D53A57"/>
+    <w:multiLevelType w:val="hybridMultilevel"/>
+    <w:tmpl w:val="2BCC9B3C"/>
+    <w:lvl w:ilvl="0" w:tplc="0416000F">
+      <w:start w:val="1"/>
+      <w:numFmt w:val="decimal"/>
+      <w:lvlText w:val="%1."/>
+      <w:lvlJc w:val="left"/>
+      <w:pPr>
+        <w:ind w:left="720" w:hanging="360"/>
+      </w:pPr>
+      <w:rPr>
+        <w:rFonts w:hint="default"/>
+      </w:rPr>
+    </w:lvl>
+    <w:lvl w:ilvl="1" w:tplc="04160019" w:tentative="1">
+      <w:start w:val="1"/>
+      <w:numFmt w:val="lowerLetter"/>
+      <w:lvlText w:val="%2."/>
+      <w:lvlJc w:val="left"/>
+      <w:pPr>
+        <w:ind w:left="1440" w:hanging="360"/>
+      </w:pPr>
+    </w:lvl>
+    <w:lvl w:ilvl="2" w:tplc="0416001B" w:tentative="1">
+      <w:start w:val="1"/>
+      <w:numFmt w:val="lowerRoman"/>
+      <w:lvlText w:val="%3."/>
+      <w:lvlJc w:val="right"/>
+      <w:pPr>
+        <w:ind w:left="2160" w:hanging="180"/>
+      </w:pPr>
+    </w:lvl>
+    <w:lvl w:ilvl="3" w:tplc="0416000F" w:tentative="1">
+      <w:start w:val="1"/>
+      <w:numFmt w:val="decimal"/>
+      <w:lvlText w:val="%4."/>
+      <w:lvlJc w:val="left"/>
+      <w:pPr>
+        <w:ind w:left="2880" w:hanging="360"/>
+      </w:pPr>
+    </w:lvl>
+    <w:lvl w:ilvl="4" w:tplc="04160019" w:tentative="1">
+      <w:start w:val="1"/>
+      <w:numFmt w:val="lowerLetter"/>
+      <w:lvlText w:val="%5."/>
+      <w:lvlJc w:val="left"/>
+      <w:pPr>
+        <w:ind w:left="3600" w:hanging="360"/>
+      </w:pPr>
+    </w:lvl>
+    <w:lvl w:ilvl="5" w:tplc="0416001B" w:tentative="1">
+      <w:start w:val="1"/>
+      <w:numFmt w:val="lowerRoman"/>
+      <w:lvlText w:val="%6."/>
+      <w:lvlJc w:val="right"/>
+      <w:pPr>
+        <w:ind w:left="4320" w:hanging="180"/>
+      </w:pPr>
+    </w:lvl>
+    <w:lvl w:ilvl="6" w:tplc="0416000F" w:tentative="1">
+      <w:start w:val="1"/>
+      <w:numFmt w:val="decimal"/>
+      <w:lvlText w:val="%7."/>
+      <w:lvlJc w:val="left"/>
+      <w:pPr>
+        <w:ind w:left="5040" w:hanging="360"/>
+      </w:pPr>
+    </w:lvl>
+    <w:lvl w:ilvl="7" w:tplc="04160019" w:tentative="1">
+      <w:start w:val="1"/>
+      <w:numFmt w:val="lowerLetter"/>
+      <w:lvlText w:val="%8."/>
+      <w:lvlJc w:val="left"/>
+      <w:pPr>
+        <w:ind w:left="5760" w:hanging="360"/>
+      </w:pPr>
+    </w:lvl>
+    <w:lvl w:ilvl="8" w:tplc="0416001B" w:tentative="1">
+      <w:start w:val="1"/>
+      <w:numFmt w:val="lowerRoman"/>
+      <w:lvlText w:val="%9."/>
+      <w:lvlJc w:val="right"/>
+      <w:pPr>
+        <w:ind w:left="6480" w:hanging="180"/>
+      </w:pPr>
+    </w:lvl>
+  </w:abstractNum>
   <w:num w:numId="1">
     <w:abstractNumId w:val="1"/>
   </w:num>
@@ -9594,13 +9649,19 @@
     <w:abstractNumId w:val="0"/>
   </w:num>
   <w:num w:numId="3">
+    <w:abstractNumId w:val="3"/>
+  </w:num>
+  <w:num w:numId="4">
+    <w:abstractNumId w:val="4"/>
+  </w:num>
+  <w:num w:numId="5">
     <w:abstractNumId w:val="2"/>
   </w:num>
 </w:numbering>
 </file>
 
 <file path=word/styles.xml><?xml version="1.0" encoding="utf-8"?>
-<w:styles xmlns:mc="http://schemas.openxmlformats.org/markup-compatibility/2006" xmlns:r="http://schemas.openxmlformats.org/officeDocument/2006/relationships" xmlns:w="http://schemas.openxmlformats.org/wordprocessingml/2006/main" xmlns:w14="http://schemas.microsoft.com/office/word/2010/wordml" xmlns:w15="http://schemas.microsoft.com/office/word/2012/wordml" xmlns:w16cex="http://schemas.microsoft.com/office/word/2018/wordml/cex" xmlns:w16cid="http://schemas.microsoft.com/office/word/2016/wordml/cid" xmlns:w16="http://schemas.microsoft.com/office/word/2018/wordml" xmlns:w16sdtdh="http://schemas.microsoft.com/office/word/2020/wordml/sdtdatahash" xmlns:w16se="http://schemas.microsoft.com/office/word/2015/wordml/symex" mc:Ignorable="w14 w15 w16se w16cid w16 w16cex w16sdtdh">
+<w:styles xmlns:mc="http://schemas.openxmlformats.org/markup-compatibility/2006" xmlns:r="http://schemas.openxmlformats.org/officeDocument/2006/relationships" xmlns:w="http://schemas.openxmlformats.org/wordprocessingml/2006/main" xmlns:w14="http://schemas.microsoft.com/office/word/2010/wordml" xmlns:w15="http://schemas.microsoft.com/office/word/2012/wordml" xmlns:w16cex="http://schemas.microsoft.com/office/word/2018/wordml/cex" xmlns:w16cid="http://schemas.microsoft.com/office/word/2016/wordml/cid" xmlns:w16="http://schemas.microsoft.com/office/word/2018/wordml" xmlns:w16se="http://schemas.microsoft.com/office/word/2015/wordml/symex" mc:Ignorable="w14 w15 w16se w16cid w16 w16cex">
   <w:docDefaults>
     <w:rPrDefault>
       <w:rPr>

</xml_diff>

<commit_message>
Começando a aprender o regex
Aprendemos o que é, como utilizar e alguns metachar
</commit_message>
<xml_diff>
--- a/Formação HTML && CSS3/JavaScript na Web/Anotações/Cursos de JavaScript na Web.docx
+++ b/Formação HTML && CSS3/JavaScript na Web/Anotações/Cursos de JavaScript na Web.docx
@@ -8420,6 +8420,24 @@
         </w:rPr>
         <w:t xml:space="preserve"> </w:t>
       </w:r>
+      <w:proofErr w:type="spellStart"/>
+      <w:r>
+        <w:rPr>
+          <w:rFonts w:ascii="Times New Roman" w:hAnsi="Times New Roman" w:cs="Times New Roman"/>
+          <w:sz w:val="24"/>
+          <w:szCs w:val="24"/>
+        </w:rPr>
+        <w:t>Regex</w:t>
+      </w:r>
+      <w:proofErr w:type="spellEnd"/>
+      <w:r>
+        <w:rPr>
+          <w:rFonts w:ascii="Times New Roman" w:hAnsi="Times New Roman" w:cs="Times New Roman"/>
+          <w:sz w:val="24"/>
+          <w:szCs w:val="24"/>
+        </w:rPr>
+        <w:t xml:space="preserve"> = Expressões regulares.</w:t>
+      </w:r>
     </w:p>
     <w:p>
       <w:pPr>
@@ -8450,14 +8468,359 @@
       <w:r>
         <w:rPr>
           <w:rFonts w:ascii="Times New Roman" w:hAnsi="Times New Roman" w:cs="Times New Roman"/>
-          <w:b/>
-          <w:bCs/>
-          <w:sz w:val="24"/>
-          <w:szCs w:val="24"/>
-          <w:u w:val="single"/>
-        </w:rPr>
-        <w:br w:type="page"/>
-      </w:r>
+          <w:sz w:val="24"/>
+          <w:szCs w:val="24"/>
+        </w:rPr>
+        <w:t>Podemos filtrar os textos usando as expressões.</w:t>
+      </w:r>
+    </w:p>
+    <w:p>
+      <w:pPr>
+        <w:pStyle w:val="PargrafodaLista"/>
+        <w:numPr>
+          <w:ilvl w:val="1"/>
+          <w:numId w:val="5"/>
+        </w:numPr>
+        <w:spacing w:line="360" w:lineRule="auto"/>
+        <w:jc w:val="both"/>
+        <w:rPr>
+          <w:rFonts w:ascii="Times New Roman" w:hAnsi="Times New Roman" w:cs="Times New Roman"/>
+          <w:sz w:val="24"/>
+          <w:szCs w:val="24"/>
+        </w:rPr>
+      </w:pPr>
+      <w:r>
+        <w:rPr>
+          <w:rFonts w:ascii="Times New Roman" w:hAnsi="Times New Roman" w:cs="Times New Roman"/>
+          <w:sz w:val="24"/>
+          <w:szCs w:val="24"/>
+        </w:rPr>
+        <w:t xml:space="preserve"> </w:t>
+      </w:r>
+      <w:r>
+        <w:rPr>
+          <w:rFonts w:ascii="Times New Roman" w:hAnsi="Times New Roman" w:cs="Times New Roman"/>
+          <w:sz w:val="24"/>
+          <w:szCs w:val="24"/>
+        </w:rPr>
+        <w:t xml:space="preserve">Existem alguns caracteres que possuem um significado especial para o </w:t>
+      </w:r>
+      <w:proofErr w:type="spellStart"/>
+      <w:r>
+        <w:rPr>
+          <w:rFonts w:ascii="Times New Roman" w:hAnsi="Times New Roman" w:cs="Times New Roman"/>
+          <w:sz w:val="24"/>
+          <w:szCs w:val="24"/>
+        </w:rPr>
+        <w:t>regex</w:t>
+      </w:r>
+      <w:proofErr w:type="spellEnd"/>
+      <w:r>
+        <w:rPr>
+          <w:rFonts w:ascii="Times New Roman" w:hAnsi="Times New Roman" w:cs="Times New Roman"/>
+          <w:sz w:val="24"/>
+          <w:szCs w:val="24"/>
+        </w:rPr>
+        <w:t xml:space="preserve"> </w:t>
+      </w:r>
+      <w:proofErr w:type="spellStart"/>
+      <w:r>
+        <w:rPr>
+          <w:rFonts w:ascii="Times New Roman" w:hAnsi="Times New Roman" w:cs="Times New Roman"/>
+          <w:sz w:val="24"/>
+          <w:szCs w:val="24"/>
+        </w:rPr>
+        <w:t>engine</w:t>
+      </w:r>
+      <w:proofErr w:type="spellEnd"/>
+      <w:r>
+        <w:rPr>
+          <w:rFonts w:ascii="Times New Roman" w:hAnsi="Times New Roman" w:cs="Times New Roman"/>
+          <w:sz w:val="24"/>
+          <w:szCs w:val="24"/>
+        </w:rPr>
+        <w:t xml:space="preserve">. Especial significa que o </w:t>
+      </w:r>
+      <w:proofErr w:type="spellStart"/>
+      <w:r>
+        <w:rPr>
+          <w:rFonts w:ascii="Times New Roman" w:hAnsi="Times New Roman" w:cs="Times New Roman"/>
+          <w:sz w:val="24"/>
+          <w:szCs w:val="24"/>
+        </w:rPr>
+        <w:t>regex</w:t>
+      </w:r>
+      <w:proofErr w:type="spellEnd"/>
+      <w:r>
+        <w:rPr>
+          <w:rFonts w:ascii="Times New Roman" w:hAnsi="Times New Roman" w:cs="Times New Roman"/>
+          <w:sz w:val="24"/>
+          <w:szCs w:val="24"/>
+        </w:rPr>
+        <w:t xml:space="preserve"> </w:t>
+      </w:r>
+      <w:proofErr w:type="spellStart"/>
+      <w:r>
+        <w:rPr>
+          <w:rFonts w:ascii="Times New Roman" w:hAnsi="Times New Roman" w:cs="Times New Roman"/>
+          <w:sz w:val="24"/>
+          <w:szCs w:val="24"/>
+        </w:rPr>
+        <w:t>engine</w:t>
+      </w:r>
+      <w:proofErr w:type="spellEnd"/>
+      <w:r>
+        <w:rPr>
+          <w:rFonts w:ascii="Times New Roman" w:hAnsi="Times New Roman" w:cs="Times New Roman"/>
+          <w:sz w:val="24"/>
+          <w:szCs w:val="24"/>
+        </w:rPr>
+        <w:t xml:space="preserve"> não interpreta o valor literal e sim diferente. Esses caracteres são chamados de meta caracteres</w:t>
+      </w:r>
+      <w:r>
+        <w:rPr>
+          <w:rFonts w:ascii="Times New Roman" w:hAnsi="Times New Roman" w:cs="Times New Roman"/>
+          <w:sz w:val="24"/>
+          <w:szCs w:val="24"/>
+        </w:rPr>
+        <w:t>.</w:t>
+      </w:r>
+    </w:p>
+    <w:p>
+      <w:pPr>
+        <w:pStyle w:val="PargrafodaLista"/>
+        <w:numPr>
+          <w:ilvl w:val="2"/>
+          <w:numId w:val="5"/>
+        </w:numPr>
+        <w:spacing w:line="360" w:lineRule="auto"/>
+        <w:jc w:val="both"/>
+        <w:rPr>
+          <w:rFonts w:ascii="Times New Roman" w:hAnsi="Times New Roman" w:cs="Times New Roman"/>
+          <w:sz w:val="24"/>
+          <w:szCs w:val="24"/>
+        </w:rPr>
+      </w:pPr>
+      <w:r>
+        <w:rPr>
+          <w:rFonts w:ascii="Times New Roman" w:hAnsi="Times New Roman" w:cs="Times New Roman"/>
+          <w:sz w:val="24"/>
+          <w:szCs w:val="24"/>
+        </w:rPr>
+        <w:t>. o "ponto" que significa qualquer char</w:t>
+      </w:r>
+    </w:p>
+    <w:p>
+      <w:pPr>
+        <w:pStyle w:val="PargrafodaLista"/>
+        <w:numPr>
+          <w:ilvl w:val="2"/>
+          <w:numId w:val="5"/>
+        </w:numPr>
+        <w:spacing w:line="360" w:lineRule="auto"/>
+        <w:jc w:val="both"/>
+        <w:rPr>
+          <w:rFonts w:ascii="Times New Roman" w:hAnsi="Times New Roman" w:cs="Times New Roman"/>
+          <w:sz w:val="24"/>
+          <w:szCs w:val="24"/>
+        </w:rPr>
+      </w:pPr>
+      <w:r>
+        <w:rPr>
+          <w:rFonts w:ascii="Times New Roman" w:hAnsi="Times New Roman" w:cs="Times New Roman"/>
+          <w:sz w:val="24"/>
+          <w:szCs w:val="24"/>
+        </w:rPr>
+        <w:t>* o asterisco que serve para definir uma quantidade de chars, zero ou mais vezes</w:t>
+      </w:r>
+    </w:p>
+    <w:p>
+      <w:pPr>
+        <w:pStyle w:val="PargrafodaLista"/>
+        <w:numPr>
+          <w:ilvl w:val="2"/>
+          <w:numId w:val="5"/>
+        </w:numPr>
+        <w:spacing w:line="360" w:lineRule="auto"/>
+        <w:jc w:val="both"/>
+        <w:rPr>
+          <w:rFonts w:ascii="Times New Roman" w:hAnsi="Times New Roman" w:cs="Times New Roman"/>
+          <w:sz w:val="24"/>
+          <w:szCs w:val="24"/>
+        </w:rPr>
+      </w:pPr>
+      <w:r>
+        <w:rPr>
+          <w:rFonts w:ascii="Times New Roman" w:hAnsi="Times New Roman" w:cs="Times New Roman"/>
+          <w:sz w:val="24"/>
+          <w:szCs w:val="24"/>
+        </w:rPr>
+        <w:t>{e } as chaves que servem para definir uma quantidade de caracteres específicas que é desejado encontrar</w:t>
+      </w:r>
+    </w:p>
+    <w:p>
+      <w:pPr>
+        <w:pStyle w:val="PargrafodaLista"/>
+        <w:numPr>
+          <w:ilvl w:val="2"/>
+          <w:numId w:val="5"/>
+        </w:numPr>
+        <w:spacing w:line="360" w:lineRule="auto"/>
+        <w:jc w:val="both"/>
+        <w:rPr>
+          <w:rFonts w:ascii="Times New Roman" w:hAnsi="Times New Roman" w:cs="Times New Roman"/>
+          <w:sz w:val="24"/>
+          <w:szCs w:val="24"/>
+        </w:rPr>
+      </w:pPr>
+      <w:r>
+        <w:rPr>
+          <w:rFonts w:ascii="Times New Roman" w:hAnsi="Times New Roman" w:cs="Times New Roman"/>
+          <w:sz w:val="24"/>
+          <w:szCs w:val="24"/>
+        </w:rPr>
+        <w:t xml:space="preserve">Exemplos: </w:t>
+      </w:r>
+    </w:p>
+    <w:p>
+      <w:pPr>
+        <w:pStyle w:val="PargrafodaLista"/>
+        <w:numPr>
+          <w:ilvl w:val="3"/>
+          <w:numId w:val="5"/>
+        </w:numPr>
+        <w:spacing w:line="360" w:lineRule="auto"/>
+        <w:jc w:val="both"/>
+        <w:rPr>
+          <w:rFonts w:ascii="Times New Roman" w:hAnsi="Times New Roman" w:cs="Times New Roman"/>
+          <w:sz w:val="24"/>
+          <w:szCs w:val="24"/>
+        </w:rPr>
+      </w:pPr>
+      <w:r>
+        <w:rPr>
+          <w:rFonts w:ascii="Times New Roman" w:hAnsi="Times New Roman" w:cs="Times New Roman"/>
+          <w:sz w:val="24"/>
+          <w:szCs w:val="24"/>
+        </w:rPr>
+        <w:t xml:space="preserve"> </w:t>
+      </w:r>
+      <w:r>
+        <w:rPr>
+          <w:rFonts w:ascii="Times New Roman" w:hAnsi="Times New Roman" w:cs="Times New Roman"/>
+          <w:sz w:val="24"/>
+          <w:szCs w:val="24"/>
+        </w:rPr>
+        <w:t>a{3} letra a 3 vezes.</w:t>
+      </w:r>
+    </w:p>
+    <w:p>
+      <w:pPr>
+        <w:pStyle w:val="PargrafodaLista"/>
+        <w:numPr>
+          <w:ilvl w:val="3"/>
+          <w:numId w:val="5"/>
+        </w:numPr>
+        <w:rPr>
+          <w:rFonts w:ascii="Times New Roman" w:hAnsi="Times New Roman" w:cs="Times New Roman"/>
+          <w:sz w:val="24"/>
+          <w:szCs w:val="24"/>
+        </w:rPr>
+      </w:pPr>
+      <w:r>
+        <w:rPr>
+          <w:rFonts w:ascii="Times New Roman" w:hAnsi="Times New Roman" w:cs="Times New Roman"/>
+          <w:sz w:val="24"/>
+          <w:szCs w:val="24"/>
+        </w:rPr>
+        <w:t xml:space="preserve"> </w:t>
+      </w:r>
+      <w:r>
+        <w:rPr>
+          <w:rFonts w:ascii="Times New Roman" w:hAnsi="Times New Roman" w:cs="Times New Roman"/>
+          <w:sz w:val="24"/>
+          <w:szCs w:val="24"/>
+        </w:rPr>
+        <w:t>\d* um digito zero ou mais vezes</w:t>
+      </w:r>
+    </w:p>
+    <w:p>
+      <w:pPr>
+        <w:pStyle w:val="PargrafodaLista"/>
+        <w:numPr>
+          <w:ilvl w:val="3"/>
+          <w:numId w:val="5"/>
+        </w:numPr>
+        <w:spacing w:line="360" w:lineRule="auto"/>
+        <w:jc w:val="both"/>
+        <w:rPr>
+          <w:rFonts w:ascii="Times New Roman" w:hAnsi="Times New Roman" w:cs="Times New Roman"/>
+          <w:sz w:val="24"/>
+          <w:szCs w:val="24"/>
+        </w:rPr>
+      </w:pPr>
+    </w:p>
+    <w:p>
+      <w:pPr>
+        <w:pStyle w:val="PargrafodaLista"/>
+        <w:numPr>
+          <w:ilvl w:val="2"/>
+          <w:numId w:val="5"/>
+        </w:numPr>
+        <w:rPr>
+          <w:rFonts w:ascii="Times New Roman" w:hAnsi="Times New Roman" w:cs="Times New Roman"/>
+          <w:sz w:val="24"/>
+          <w:szCs w:val="24"/>
+        </w:rPr>
+      </w:pPr>
+      <w:r>
+        <w:rPr>
+          <w:rFonts w:ascii="Times New Roman" w:hAnsi="Times New Roman" w:cs="Times New Roman"/>
+          <w:sz w:val="24"/>
+          <w:szCs w:val="24"/>
+        </w:rPr>
+        <w:t>Lembrando também, se quisermos procurar pelo * ou . literalmente (sem significado especial), devemos utilizar o caractere \</w:t>
+      </w:r>
+    </w:p>
+    <w:p>
+      <w:pPr>
+        <w:pStyle w:val="PargrafodaLista"/>
+        <w:numPr>
+          <w:ilvl w:val="1"/>
+          <w:numId w:val="5"/>
+        </w:numPr>
+        <w:spacing w:line="360" w:lineRule="auto"/>
+        <w:jc w:val="both"/>
+        <w:rPr>
+          <w:rFonts w:ascii="Times New Roman" w:hAnsi="Times New Roman" w:cs="Times New Roman"/>
+          <w:sz w:val="24"/>
+          <w:szCs w:val="24"/>
+        </w:rPr>
+      </w:pPr>
+      <w:r>
+        <w:rPr>
+          <w:rFonts w:ascii="Times New Roman" w:hAnsi="Times New Roman" w:cs="Times New Roman"/>
+          <w:sz w:val="24"/>
+          <w:szCs w:val="24"/>
+        </w:rPr>
+        <w:t xml:space="preserve"> </w:t>
+      </w:r>
+    </w:p>
+    <w:p>
+      <w:pPr>
+        <w:pStyle w:val="PargrafodaLista"/>
+        <w:spacing w:line="360" w:lineRule="auto"/>
+        <w:ind w:left="1080"/>
+        <w:jc w:val="both"/>
+        <w:rPr>
+          <w:rFonts w:ascii="Times New Roman" w:hAnsi="Times New Roman" w:cs="Times New Roman"/>
+          <w:b/>
+          <w:bCs/>
+          <w:sz w:val="24"/>
+          <w:szCs w:val="24"/>
+          <w:u w:val="single"/>
+        </w:rPr>
+      </w:pPr>
     </w:p>
     <w:p>
       <w:pPr>
@@ -8482,7 +8845,6 @@
           <w:szCs w:val="24"/>
           <w:u w:val="single"/>
         </w:rPr>
-        <w:lastRenderedPageBreak/>
         <w:t>Alura</w:t>
       </w:r>
       <w:proofErr w:type="spellEnd"/>
@@ -8600,6 +8962,7 @@
           <w:sz w:val="24"/>
           <w:szCs w:val="24"/>
         </w:rPr>
+        <w:lastRenderedPageBreak/>
         <w:t xml:space="preserve"> </w:t>
       </w:r>
       <w:r>
@@ -9307,7 +9670,7 @@
   <w:abstractNum w:abstractNumId="2" w15:restartNumberingAfterBreak="0">
     <w:nsid w:val="51E20479"/>
     <w:multiLevelType w:val="multilevel"/>
-    <w:tmpl w:val="425E6ABC"/>
+    <w:tmpl w:val="C154449C"/>
     <w:lvl w:ilvl="0">
       <w:start w:val="1"/>
       <w:numFmt w:val="decimal"/>
@@ -9332,6 +9695,8 @@
       </w:pPr>
       <w:rPr>
         <w:rFonts w:hint="default"/>
+        <w:b/>
+        <w:bCs/>
       </w:rPr>
     </w:lvl>
     <w:lvl w:ilvl="2">

</xml_diff>

<commit_message>
Nosso primeiro problema e finalização daa aula
Resolvemos os primeiros problemas e aprendemos muitas coisas Além de finalizar a primeira aula
</commit_message>
<xml_diff>
--- a/Formação HTML && CSS3/JavaScript na Web/Anotações/Cursos de JavaScript na Web.docx
+++ b/Formação HTML && CSS3/JavaScript na Web/Anotações/Cursos de JavaScript na Web.docx
@@ -1462,7 +1462,6 @@
         </w:rPr>
         <w:t xml:space="preserve">Para se referir ao </w:t>
       </w:r>
-      <w:proofErr w:type="gramStart"/>
       <w:r>
         <w:rPr>
           <w:rFonts w:ascii="Times New Roman" w:hAnsi="Times New Roman" w:cs="Times New Roman"/>
@@ -1479,16 +1478,7 @@
           <w:sz w:val="24"/>
           <w:szCs w:val="24"/>
         </w:rPr>
-        <w:t xml:space="preserve"> colocado</w:t>
-      </w:r>
-      <w:proofErr w:type="gramEnd"/>
-      <w:r>
-        <w:rPr>
-          <w:rFonts w:ascii="Times New Roman" w:hAnsi="Times New Roman" w:cs="Times New Roman"/>
-          <w:sz w:val="24"/>
-          <w:szCs w:val="24"/>
-        </w:rPr>
-        <w:t xml:space="preserve"> no html, no querySelector, precisamos colocar “[]” dentro das ‘’ e, dentro dele, o nome exato do </w:t>
+        <w:t xml:space="preserve"> colocado no html, no querySelector, precisamos colocar “[]” dentro das ‘’ e, dentro dele, o nome exato do </w:t>
       </w:r>
       <w:r>
         <w:rPr>
@@ -1606,25 +1596,7 @@
           <w:sz w:val="24"/>
           <w:szCs w:val="24"/>
         </w:rPr>
-        <w:t xml:space="preserve">No caso do projeto referente </w:t>
-      </w:r>
-      <w:proofErr w:type="gramStart"/>
-      <w:r>
-        <w:rPr>
-          <w:rFonts w:ascii="Times New Roman" w:hAnsi="Times New Roman" w:cs="Times New Roman"/>
-          <w:sz w:val="24"/>
-          <w:szCs w:val="24"/>
-        </w:rPr>
-        <w:t>à</w:t>
-      </w:r>
-      <w:proofErr w:type="gramEnd"/>
-      <w:r>
-        <w:rPr>
-          <w:rFonts w:ascii="Times New Roman" w:hAnsi="Times New Roman" w:cs="Times New Roman"/>
-          <w:sz w:val="24"/>
-          <w:szCs w:val="24"/>
-        </w:rPr>
-        <w:t xml:space="preserve"> este primeiro curso, a variável é o button, então podemos colocar: </w:t>
+        <w:t xml:space="preserve">No caso do projeto referente à este primeiro curso, a variável é o button, então podemos colocar: </w:t>
       </w:r>
       <w:proofErr w:type="spellStart"/>
       <w:r>
@@ -1800,25 +1772,7 @@
           <w:sz w:val="24"/>
           <w:szCs w:val="24"/>
         </w:rPr>
-        <w:t xml:space="preserve"> Para fazer com que o botão faça uma ação quando for clicado precisamos adicionar um Evento de monitoramento </w:t>
-      </w:r>
-      <w:proofErr w:type="gramStart"/>
-      <w:r>
-        <w:rPr>
-          <w:rFonts w:ascii="Times New Roman" w:hAnsi="Times New Roman" w:cs="Times New Roman"/>
-          <w:sz w:val="24"/>
-          <w:szCs w:val="24"/>
-        </w:rPr>
-        <w:t>à</w:t>
-      </w:r>
-      <w:proofErr w:type="gramEnd"/>
-      <w:r>
-        <w:rPr>
-          <w:rFonts w:ascii="Times New Roman" w:hAnsi="Times New Roman" w:cs="Times New Roman"/>
-          <w:sz w:val="24"/>
-          <w:szCs w:val="24"/>
-        </w:rPr>
-        <w:t xml:space="preserve"> ele, para que sempre que for clicado, execute uma função específica. Traduzindo isso para o JS fica literalmente assim: </w:t>
+        <w:t xml:space="preserve"> Para fazer com que o botão faça uma ação quando for clicado precisamos adicionar um Evento de monitoramento à ele, para que sempre que for clicado, execute uma função específica. Traduzindo isso para o JS fica literalmente assim: </w:t>
       </w:r>
       <w:proofErr w:type="spellStart"/>
       <w:r>
@@ -2024,25 +1978,7 @@
           <w:sz w:val="24"/>
           <w:szCs w:val="24"/>
         </w:rPr>
-        <w:t xml:space="preserve">Para </w:t>
-      </w:r>
-      <w:proofErr w:type="gramStart"/>
-      <w:r>
-        <w:rPr>
-          <w:rFonts w:ascii="Times New Roman" w:hAnsi="Times New Roman" w:cs="Times New Roman"/>
-          <w:sz w:val="24"/>
-          <w:szCs w:val="24"/>
-        </w:rPr>
-        <w:t>mandar ele</w:t>
-      </w:r>
-      <w:proofErr w:type="gramEnd"/>
-      <w:r>
-        <w:rPr>
-          <w:rFonts w:ascii="Times New Roman" w:hAnsi="Times New Roman" w:cs="Times New Roman"/>
-          <w:sz w:val="24"/>
-          <w:szCs w:val="24"/>
-        </w:rPr>
-        <w:t xml:space="preserve"> imprimir no console o texto do input, podemos colocar essa expressão dentro da função anônima do </w:t>
+        <w:t xml:space="preserve">Para mandar ele imprimir no console o texto do input, podemos colocar essa expressão dentro da função anônima do </w:t>
       </w:r>
       <w:proofErr w:type="spellStart"/>
       <w:r>
@@ -5350,25 +5286,7 @@
           <w:sz w:val="24"/>
           <w:szCs w:val="24"/>
         </w:rPr>
-        <w:t xml:space="preserve"> para horas, desta forma, fazendo com que a configuração/formato da data e hora seja exibida de acordo com </w:t>
-      </w:r>
-      <w:proofErr w:type="gramStart"/>
-      <w:r>
-        <w:rPr>
-          <w:rFonts w:ascii="Times New Roman" w:hAnsi="Times New Roman" w:cs="Times New Roman"/>
-          <w:sz w:val="24"/>
-          <w:szCs w:val="24"/>
-        </w:rPr>
-        <w:t>os parâmetro</w:t>
-      </w:r>
-      <w:proofErr w:type="gramEnd"/>
-      <w:r>
-        <w:rPr>
-          <w:rFonts w:ascii="Times New Roman" w:hAnsi="Times New Roman" w:cs="Times New Roman"/>
-          <w:sz w:val="24"/>
-          <w:szCs w:val="24"/>
-        </w:rPr>
-        <w:t xml:space="preserve"> utilizados na localização do acesso da aplicação.</w:t>
+        <w:t xml:space="preserve"> para horas, desta forma, fazendo com que a configuração/formato da data e hora seja exibida de acordo com os parâmetro utilizados na localização do acesso da aplicação.</w:t>
       </w:r>
     </w:p>
     <w:p>
@@ -7099,25 +7017,7 @@
           <w:szCs w:val="24"/>
         </w:rPr>
         <w:lastRenderedPageBreak/>
-        <w:t xml:space="preserve">Com o local </w:t>
-      </w:r>
-      <w:proofErr w:type="gramStart"/>
-      <w:r>
-        <w:rPr>
-          <w:rFonts w:ascii="Times New Roman" w:hAnsi="Times New Roman" w:cs="Times New Roman"/>
-          <w:sz w:val="24"/>
-          <w:szCs w:val="24"/>
-        </w:rPr>
-        <w:t>os dados se mantém</w:t>
-      </w:r>
-      <w:proofErr w:type="gramEnd"/>
-      <w:r>
-        <w:rPr>
-          <w:rFonts w:ascii="Times New Roman" w:hAnsi="Times New Roman" w:cs="Times New Roman"/>
-          <w:sz w:val="24"/>
-          <w:szCs w:val="24"/>
-        </w:rPr>
-        <w:t xml:space="preserve"> mesmo se fechar a aba e </w:t>
+        <w:t xml:space="preserve">Com o local os dados se mantém mesmo se fechar a aba e </w:t>
       </w:r>
       <w:proofErr w:type="spellStart"/>
       <w:r>
@@ -8805,6 +8705,216 @@
         </w:rPr>
         <w:t xml:space="preserve"> </w:t>
       </w:r>
+      <w:r>
+        <w:rPr>
+          <w:rFonts w:ascii="Times New Roman" w:hAnsi="Times New Roman" w:cs="Times New Roman"/>
+          <w:sz w:val="24"/>
+          <w:szCs w:val="24"/>
+        </w:rPr>
+        <w:t>C</w:t>
+      </w:r>
+      <w:r>
+        <w:rPr>
+          <w:rFonts w:ascii="Times New Roman" w:hAnsi="Times New Roman" w:cs="Times New Roman"/>
+          <w:sz w:val="24"/>
+          <w:szCs w:val="24"/>
+        </w:rPr>
+        <w:t>SV</w:t>
+      </w:r>
+      <w:r>
+        <w:rPr>
+          <w:rFonts w:ascii="Times New Roman" w:hAnsi="Times New Roman" w:cs="Times New Roman"/>
+          <w:sz w:val="24"/>
+          <w:szCs w:val="24"/>
+        </w:rPr>
+        <w:t>: valores separados por v</w:t>
+      </w:r>
+      <w:r>
+        <w:rPr>
+          <w:rFonts w:ascii="Times New Roman" w:hAnsi="Times New Roman" w:cs="Times New Roman"/>
+          <w:sz w:val="24"/>
+          <w:szCs w:val="24"/>
+        </w:rPr>
+        <w:t>í</w:t>
+      </w:r>
+      <w:r>
+        <w:rPr>
+          <w:rFonts w:ascii="Times New Roman" w:hAnsi="Times New Roman" w:cs="Times New Roman"/>
+          <w:sz w:val="24"/>
+          <w:szCs w:val="24"/>
+        </w:rPr>
+        <w:t xml:space="preserve">rgula (coma </w:t>
+      </w:r>
+      <w:proofErr w:type="spellStart"/>
+      <w:r>
+        <w:rPr>
+          <w:rFonts w:ascii="Times New Roman" w:hAnsi="Times New Roman" w:cs="Times New Roman"/>
+          <w:sz w:val="24"/>
+          <w:szCs w:val="24"/>
+        </w:rPr>
+        <w:t>separeted</w:t>
+      </w:r>
+      <w:proofErr w:type="spellEnd"/>
+      <w:r>
+        <w:rPr>
+          <w:rFonts w:ascii="Times New Roman" w:hAnsi="Times New Roman" w:cs="Times New Roman"/>
+          <w:sz w:val="24"/>
+          <w:szCs w:val="24"/>
+        </w:rPr>
+        <w:t xml:space="preserve"> </w:t>
+      </w:r>
+      <w:proofErr w:type="spellStart"/>
+      <w:r>
+        <w:rPr>
+          <w:rFonts w:ascii="Times New Roman" w:hAnsi="Times New Roman" w:cs="Times New Roman"/>
+          <w:sz w:val="24"/>
+          <w:szCs w:val="24"/>
+        </w:rPr>
+        <w:t>values</w:t>
+      </w:r>
+      <w:proofErr w:type="spellEnd"/>
+      <w:r>
+        <w:rPr>
+          <w:rFonts w:ascii="Times New Roman" w:hAnsi="Times New Roman" w:cs="Times New Roman"/>
+          <w:sz w:val="24"/>
+          <w:szCs w:val="24"/>
+        </w:rPr>
+        <w:t>).</w:t>
+      </w:r>
+    </w:p>
+    <w:p>
+      <w:pPr>
+        <w:pStyle w:val="PargrafodaLista"/>
+        <w:numPr>
+          <w:ilvl w:val="1"/>
+          <w:numId w:val="5"/>
+        </w:numPr>
+        <w:spacing w:line="360" w:lineRule="auto"/>
+        <w:jc w:val="both"/>
+        <w:rPr>
+          <w:rFonts w:ascii="Times New Roman" w:hAnsi="Times New Roman" w:cs="Times New Roman"/>
+          <w:sz w:val="24"/>
+          <w:szCs w:val="24"/>
+        </w:rPr>
+      </w:pPr>
+      <w:r>
+        <w:rPr>
+          <w:rFonts w:ascii="Times New Roman" w:hAnsi="Times New Roman" w:cs="Times New Roman"/>
+          <w:sz w:val="24"/>
+          <w:szCs w:val="24"/>
+        </w:rPr>
+        <w:t xml:space="preserve"> </w:t>
+      </w:r>
+      <w:r>
+        <w:rPr>
+          <w:rFonts w:ascii="Times New Roman" w:hAnsi="Times New Roman" w:cs="Times New Roman"/>
+          <w:sz w:val="24"/>
+          <w:szCs w:val="24"/>
+        </w:rPr>
+        <w:t xml:space="preserve">Colocando </w:t>
+      </w:r>
+      <w:r>
+        <w:rPr>
+          <w:rFonts w:ascii="Times New Roman" w:hAnsi="Times New Roman" w:cs="Times New Roman"/>
+          <w:i/>
+          <w:iCs/>
+          <w:sz w:val="24"/>
+          <w:szCs w:val="24"/>
+        </w:rPr>
+        <w:t>/d</w:t>
+      </w:r>
+      <w:r>
+        <w:rPr>
+          <w:rFonts w:ascii="Times New Roman" w:hAnsi="Times New Roman" w:cs="Times New Roman"/>
+          <w:sz w:val="24"/>
+          <w:szCs w:val="24"/>
+        </w:rPr>
+        <w:t xml:space="preserve"> (dígito) no pesquisador ele irá exibir todos os resultados que possuem números</w:t>
+      </w:r>
+      <w:r>
+        <w:rPr>
+          <w:rFonts w:ascii="Times New Roman" w:hAnsi="Times New Roman" w:cs="Times New Roman"/>
+          <w:sz w:val="24"/>
+          <w:szCs w:val="24"/>
+        </w:rPr>
+        <w:t>.</w:t>
+      </w:r>
+    </w:p>
+    <w:p>
+      <w:pPr>
+        <w:pStyle w:val="PargrafodaLista"/>
+        <w:numPr>
+          <w:ilvl w:val="1"/>
+          <w:numId w:val="5"/>
+        </w:numPr>
+        <w:spacing w:line="360" w:lineRule="auto"/>
+        <w:jc w:val="both"/>
+        <w:rPr>
+          <w:rFonts w:ascii="Times New Roman" w:hAnsi="Times New Roman" w:cs="Times New Roman"/>
+          <w:sz w:val="24"/>
+          <w:szCs w:val="24"/>
+        </w:rPr>
+      </w:pPr>
+      <w:proofErr w:type="spellStart"/>
+      <w:r>
+        <w:rPr>
+          <w:rFonts w:ascii="Times New Roman" w:hAnsi="Times New Roman" w:cs="Times New Roman"/>
+          <w:sz w:val="24"/>
+          <w:szCs w:val="24"/>
+        </w:rPr>
+        <w:t>Quantifier</w:t>
+      </w:r>
+      <w:proofErr w:type="spellEnd"/>
+      <w:r>
+        <w:rPr>
+          <w:rFonts w:ascii="Times New Roman" w:hAnsi="Times New Roman" w:cs="Times New Roman"/>
+          <w:sz w:val="24"/>
+          <w:szCs w:val="24"/>
+        </w:rPr>
+        <w:t xml:space="preserve">: Conjunto de caracteres especiais que definem quantas vezes um </w:t>
+      </w:r>
+      <w:proofErr w:type="spellStart"/>
+      <w:r>
+        <w:rPr>
+          <w:rFonts w:ascii="Times New Roman" w:hAnsi="Times New Roman" w:cs="Times New Roman"/>
+          <w:sz w:val="24"/>
+          <w:szCs w:val="24"/>
+        </w:rPr>
+        <w:t>caracter</w:t>
+      </w:r>
+      <w:proofErr w:type="spellEnd"/>
+      <w:r>
+        <w:rPr>
+          <w:rFonts w:ascii="Times New Roman" w:hAnsi="Times New Roman" w:cs="Times New Roman"/>
+          <w:sz w:val="24"/>
+          <w:szCs w:val="24"/>
+        </w:rPr>
+        <w:t xml:space="preserve"> deve aparecer.</w:t>
+      </w:r>
+      <w:r>
+        <w:rPr>
+          <w:rFonts w:ascii="Times New Roman" w:hAnsi="Times New Roman" w:cs="Times New Roman"/>
+          <w:sz w:val="24"/>
+          <w:szCs w:val="24"/>
+        </w:rPr>
+        <w:t xml:space="preserve"> Utilizamos {</w:t>
+      </w:r>
+      <w:r>
+        <w:rPr>
+          <w:rFonts w:ascii="Times New Roman" w:hAnsi="Times New Roman" w:cs="Times New Roman"/>
+          <w:sz w:val="24"/>
+          <w:szCs w:val="24"/>
+        </w:rPr>
+        <w:t>n</w:t>
+      </w:r>
+      <w:r>
+        <w:rPr>
+          <w:rFonts w:ascii="Times New Roman" w:hAnsi="Times New Roman" w:cs="Times New Roman"/>
+          <w:sz w:val="24"/>
+          <w:szCs w:val="24"/>
+        </w:rPr>
+        <w:t>} para definir isso.</w:t>
+      </w:r>
     </w:p>
     <w:p>
       <w:pPr>
@@ -8845,6 +8955,7 @@
           <w:szCs w:val="24"/>
           <w:u w:val="single"/>
         </w:rPr>
+        <w:lastRenderedPageBreak/>
         <w:t>Alura</w:t>
       </w:r>
       <w:proofErr w:type="spellEnd"/>
@@ -8962,7 +9073,6 @@
           <w:sz w:val="24"/>
           <w:szCs w:val="24"/>
         </w:rPr>
-        <w:lastRenderedPageBreak/>
         <w:t xml:space="preserve"> </w:t>
       </w:r>
       <w:r>

</xml_diff>

<commit_message>
Entendendo classes de caracteres
aprendemos o que são e como utilizar classe de caracteres.
</commit_message>
<xml_diff>
--- a/Formação HTML && CSS3/JavaScript na Web/Anotações/Cursos de JavaScript na Web.docx
+++ b/Formação HTML && CSS3/JavaScript na Web/Anotações/Cursos de JavaScript na Web.docx
@@ -9086,6 +9086,176 @@
         </w:rPr>
         <w:t xml:space="preserve"> </w:t>
       </w:r>
+      <w:r>
+        <w:rPr>
+          <w:rFonts w:ascii="Times New Roman" w:hAnsi="Times New Roman" w:cs="Times New Roman"/>
+          <w:sz w:val="24"/>
+          <w:szCs w:val="24"/>
+        </w:rPr>
+        <w:t xml:space="preserve">?: </w:t>
+      </w:r>
+      <w:proofErr w:type="spellStart"/>
+      <w:r>
+        <w:rPr>
+          <w:rFonts w:ascii="Times New Roman" w:hAnsi="Times New Roman" w:cs="Times New Roman"/>
+          <w:sz w:val="24"/>
+          <w:szCs w:val="24"/>
+        </w:rPr>
+        <w:t>Caracter</w:t>
+      </w:r>
+      <w:proofErr w:type="spellEnd"/>
+      <w:r>
+        <w:rPr>
+          <w:rFonts w:ascii="Times New Roman" w:hAnsi="Times New Roman" w:cs="Times New Roman"/>
+          <w:sz w:val="24"/>
+          <w:szCs w:val="24"/>
+        </w:rPr>
+        <w:t xml:space="preserve"> especial para dizer que aquela informação pode existir uma ou nenhuma vez na string que estamos procurando.</w:t>
+      </w:r>
+      <w:r>
+        <w:rPr>
+          <w:rFonts w:ascii="Times New Roman" w:hAnsi="Times New Roman" w:cs="Times New Roman"/>
+          <w:sz w:val="24"/>
+          <w:szCs w:val="24"/>
+        </w:rPr>
+        <w:t xml:space="preserve"> Também podemos dizer isso utilizando o {0-1}, mas temos uma </w:t>
+      </w:r>
+      <w:proofErr w:type="spellStart"/>
+      <w:r>
+        <w:rPr>
+          <w:rFonts w:ascii="Times New Roman" w:hAnsi="Times New Roman" w:cs="Times New Roman"/>
+          <w:sz w:val="24"/>
+          <w:szCs w:val="24"/>
+        </w:rPr>
+        <w:t>caracter</w:t>
+      </w:r>
+      <w:proofErr w:type="spellEnd"/>
+      <w:r>
+        <w:rPr>
+          <w:rFonts w:ascii="Times New Roman" w:hAnsi="Times New Roman" w:cs="Times New Roman"/>
+          <w:sz w:val="24"/>
+          <w:szCs w:val="24"/>
+        </w:rPr>
+        <w:t xml:space="preserve"> específico para isso.</w:t>
+      </w:r>
+    </w:p>
+    <w:p>
+      <w:pPr>
+        <w:pStyle w:val="PargrafodaLista"/>
+        <w:numPr>
+          <w:ilvl w:val="1"/>
+          <w:numId w:val="5"/>
+        </w:numPr>
+        <w:spacing w:line="360" w:lineRule="auto"/>
+        <w:jc w:val="both"/>
+        <w:rPr>
+          <w:rFonts w:ascii="Times New Roman" w:hAnsi="Times New Roman" w:cs="Times New Roman"/>
+          <w:b/>
+          <w:bCs/>
+          <w:sz w:val="24"/>
+          <w:szCs w:val="24"/>
+          <w:u w:val="single"/>
+        </w:rPr>
+      </w:pPr>
+      <w:r>
+        <w:rPr>
+          <w:rFonts w:ascii="Times New Roman" w:hAnsi="Times New Roman" w:cs="Times New Roman"/>
+          <w:sz w:val="24"/>
+          <w:szCs w:val="24"/>
+        </w:rPr>
+        <w:t xml:space="preserve"> </w:t>
+      </w:r>
+      <w:r>
+        <w:rPr>
+          <w:rFonts w:ascii="Times New Roman" w:hAnsi="Times New Roman" w:cs="Times New Roman"/>
+          <w:sz w:val="24"/>
+          <w:szCs w:val="24"/>
+        </w:rPr>
+        <w:t>Podemos definir um conjunto</w:t>
+      </w:r>
+      <w:r>
+        <w:rPr>
+          <w:rFonts w:ascii="Times New Roman" w:hAnsi="Times New Roman" w:cs="Times New Roman"/>
+          <w:sz w:val="24"/>
+          <w:szCs w:val="24"/>
+        </w:rPr>
+        <w:t>/classes</w:t>
+      </w:r>
+      <w:r>
+        <w:rPr>
+          <w:rFonts w:ascii="Times New Roman" w:hAnsi="Times New Roman" w:cs="Times New Roman"/>
+          <w:sz w:val="24"/>
+          <w:szCs w:val="24"/>
+        </w:rPr>
+        <w:t xml:space="preserve"> de caracteres e dizer que eles podem ou não aparecer na string utilizando: </w:t>
+      </w:r>
+      <w:r>
+        <w:rPr>
+          <w:rFonts w:ascii="Times New Roman" w:hAnsi="Times New Roman" w:cs="Times New Roman"/>
+          <w:sz w:val="24"/>
+          <w:szCs w:val="24"/>
+        </w:rPr>
+        <w:t>[]. Tudo o que estiver dentro desses colchetes já estão no seu significado literal, ou seja, não precisamos mais colocar o \. Para dizer que queremos literalmente o “.” E não seu significado na língua.</w:t>
+      </w:r>
+      <w:r>
+        <w:rPr>
+          <w:rFonts w:ascii="Times New Roman" w:hAnsi="Times New Roman" w:cs="Times New Roman"/>
+          <w:sz w:val="24"/>
+          <w:szCs w:val="24"/>
+        </w:rPr>
+        <w:t xml:space="preserve"> O próprio \d é uma classe de caracteres abreviada, é a mesma coisa que dizer </w:t>
+      </w:r>
+      <w:r>
+        <w:rPr>
+          <w:rFonts w:ascii="Times New Roman" w:hAnsi="Times New Roman" w:cs="Times New Roman"/>
+          <w:sz w:val="24"/>
+          <w:szCs w:val="24"/>
+        </w:rPr>
+        <w:t>[</w:t>
+      </w:r>
+      <w:r>
+        <w:rPr>
+          <w:rFonts w:ascii="Times New Roman" w:hAnsi="Times New Roman" w:cs="Times New Roman"/>
+          <w:sz w:val="24"/>
+          <w:szCs w:val="24"/>
+        </w:rPr>
+        <w:t>0123456789</w:t>
+      </w:r>
+      <w:r>
+        <w:rPr>
+          <w:rFonts w:ascii="Times New Roman" w:hAnsi="Times New Roman" w:cs="Times New Roman"/>
+          <w:sz w:val="24"/>
+          <w:szCs w:val="24"/>
+        </w:rPr>
+        <w:t>]</w:t>
+      </w:r>
+      <w:r>
+        <w:rPr>
+          <w:rFonts w:ascii="Times New Roman" w:hAnsi="Times New Roman" w:cs="Times New Roman"/>
+          <w:sz w:val="24"/>
+          <w:szCs w:val="24"/>
+        </w:rPr>
+        <w:t>.</w:t>
+      </w:r>
+    </w:p>
+    <w:p>
+      <w:pPr>
+        <w:pStyle w:val="PargrafodaLista"/>
+        <w:numPr>
+          <w:ilvl w:val="1"/>
+          <w:numId w:val="5"/>
+        </w:numPr>
+        <w:spacing w:line="360" w:lineRule="auto"/>
+        <w:jc w:val="both"/>
+        <w:rPr>
+          <w:rFonts w:ascii="Times New Roman" w:hAnsi="Times New Roman" w:cs="Times New Roman"/>
+          <w:b/>
+          <w:bCs/>
+          <w:sz w:val="24"/>
+          <w:szCs w:val="24"/>
+          <w:u w:val="single"/>
+        </w:rPr>
+      </w:pPr>
     </w:p>
     <w:p>
       <w:pPr>
@@ -9561,6 +9731,7 @@
           <w:sz w:val="24"/>
           <w:szCs w:val="24"/>
         </w:rPr>
+        <w:lastRenderedPageBreak/>
         <w:t xml:space="preserve"> Quando temos argumentos repetidos em funções ou código no geral, o primeiro é sempre substituído pelo segundo e assim por diante até chegar no último argumento repetido.</w:t>
       </w:r>
     </w:p>
@@ -9666,7 +9837,6 @@
           <w:sz w:val="24"/>
           <w:szCs w:val="24"/>
         </w:rPr>
-        <w:lastRenderedPageBreak/>
         <w:t xml:space="preserve"> O seu código nem sempre poderá ficar inteiro no modo estrito, mas podemos colocar ele em funções, classes, dentre outros para verificar se está tudo certo em determinada parte do código.</w:t>
       </w:r>
     </w:p>

</xml_diff>

<commit_message>
Praticando classes e quantifiers
</commit_message>
<xml_diff>
--- a/Formação HTML && CSS3/JavaScript na Web/Anotações/Cursos de JavaScript na Web.docx
+++ b/Formação HTML && CSS3/JavaScript na Web/Anotações/Cursos de JavaScript na Web.docx
@@ -23,20 +23,8 @@
           <w:color w:val="auto"/>
           <w:u w:val="single"/>
         </w:rPr>
-        <w:t xml:space="preserve">Cursos de JavaScript na Web – </w:t>
-      </w:r>
-      <w:proofErr w:type="spellStart"/>
-      <w:r>
-        <w:rPr>
-          <w:rFonts w:ascii="Times New Roman" w:hAnsi="Times New Roman" w:cs="Times New Roman"/>
-          <w:b/>
-          <w:bCs/>
-          <w:color w:val="auto"/>
-          <w:u w:val="single"/>
-        </w:rPr>
-        <w:t>Alura</w:t>
-      </w:r>
-      <w:proofErr w:type="spellEnd"/>
+        <w:t>Cursos de JavaScript na Web – Alura</w:t>
+      </w:r>
     </w:p>
     <w:p>
       <w:pPr>
@@ -173,27 +161,15 @@
         </w:rPr>
         <w:t xml:space="preserve"> </w:t>
       </w:r>
-      <w:proofErr w:type="spellStart"/>
-      <w:r>
-        <w:rPr>
-          <w:rFonts w:ascii="Times New Roman" w:hAnsi="Times New Roman" w:cs="Times New Roman"/>
-          <w:i/>
-          <w:iCs/>
-          <w:sz w:val="24"/>
-          <w:szCs w:val="24"/>
-        </w:rPr>
-        <w:t>document.querySelector</w:t>
-      </w:r>
-      <w:proofErr w:type="spellEnd"/>
-      <w:r>
-        <w:rPr>
-          <w:rFonts w:ascii="Times New Roman" w:hAnsi="Times New Roman" w:cs="Times New Roman"/>
-          <w:i/>
-          <w:iCs/>
-          <w:sz w:val="24"/>
-          <w:szCs w:val="24"/>
-        </w:rPr>
-        <w:t>(</w:t>
+      <w:r>
+        <w:rPr>
+          <w:rFonts w:ascii="Times New Roman" w:hAnsi="Times New Roman" w:cs="Times New Roman"/>
+          <w:i/>
+          <w:iCs/>
+          <w:sz w:val="24"/>
+          <w:szCs w:val="24"/>
+        </w:rPr>
+        <w:t>document.querySelector(</w:t>
       </w:r>
       <w:r>
         <w:rPr>
@@ -349,7 +325,6 @@
         </w:rPr>
         <w:t xml:space="preserve"> Podemos também pegar somente o conteúdo de determinado objeto, utilizando a propriedade </w:t>
       </w:r>
-      <w:proofErr w:type="spellStart"/>
       <w:r>
         <w:rPr>
           <w:rFonts w:ascii="Times New Roman" w:hAnsi="Times New Roman" w:cs="Times New Roman"/>
@@ -360,7 +335,6 @@
         </w:rPr>
         <w:t>textContent</w:t>
       </w:r>
-      <w:proofErr w:type="spellEnd"/>
       <w:r>
         <w:rPr>
           <w:rFonts w:ascii="Times New Roman" w:hAnsi="Times New Roman" w:cs="Times New Roman"/>
@@ -369,62 +343,16 @@
         </w:rPr>
         <w:t xml:space="preserve">, por exemplo: </w:t>
       </w:r>
-      <w:proofErr w:type="spellStart"/>
-      <w:r>
-        <w:rPr>
-          <w:rFonts w:ascii="Times New Roman" w:hAnsi="Times New Roman" w:cs="Times New Roman"/>
-          <w:i/>
-          <w:iCs/>
-          <w:sz w:val="24"/>
-          <w:szCs w:val="24"/>
-        </w:rPr>
-        <w:t>document.querySelector</w:t>
-      </w:r>
-      <w:proofErr w:type="spellEnd"/>
-      <w:r>
-        <w:rPr>
-          <w:rFonts w:ascii="Times New Roman" w:hAnsi="Times New Roman" w:cs="Times New Roman"/>
-          <w:i/>
-          <w:iCs/>
-          <w:sz w:val="24"/>
-          <w:szCs w:val="24"/>
-        </w:rPr>
-        <w:t>(‘.</w:t>
-      </w:r>
-      <w:proofErr w:type="spellStart"/>
-      <w:r>
-        <w:rPr>
-          <w:rFonts w:ascii="Times New Roman" w:hAnsi="Times New Roman" w:cs="Times New Roman"/>
-          <w:i/>
-          <w:iCs/>
-          <w:sz w:val="24"/>
-          <w:szCs w:val="24"/>
-        </w:rPr>
-        <w:t>content</w:t>
-      </w:r>
-      <w:proofErr w:type="spellEnd"/>
-      <w:r>
-        <w:rPr>
-          <w:rFonts w:ascii="Times New Roman" w:hAnsi="Times New Roman" w:cs="Times New Roman"/>
-          <w:i/>
-          <w:iCs/>
-          <w:sz w:val="24"/>
-          <w:szCs w:val="24"/>
-        </w:rPr>
-        <w:t>’).</w:t>
-      </w:r>
-      <w:proofErr w:type="spellStart"/>
-      <w:r>
-        <w:rPr>
-          <w:rFonts w:ascii="Times New Roman" w:hAnsi="Times New Roman" w:cs="Times New Roman"/>
-          <w:i/>
-          <w:iCs/>
-          <w:sz w:val="24"/>
-          <w:szCs w:val="24"/>
-        </w:rPr>
-        <w:t>textContent</w:t>
-      </w:r>
-      <w:proofErr w:type="spellEnd"/>
+      <w:r>
+        <w:rPr>
+          <w:rFonts w:ascii="Times New Roman" w:hAnsi="Times New Roman" w:cs="Times New Roman"/>
+          <w:i/>
+          <w:iCs/>
+          <w:sz w:val="24"/>
+          <w:szCs w:val="24"/>
+        </w:rPr>
+        <w:t>document.querySelector(‘.content’).textContent</w:t>
+      </w:r>
       <w:r>
         <w:rPr>
           <w:rFonts w:ascii="Times New Roman" w:hAnsi="Times New Roman" w:cs="Times New Roman"/>
@@ -460,62 +388,16 @@
         </w:rPr>
         <w:t xml:space="preserve">Utilizando esta técnica de seleção de elemento, também podemos alterar o conteúdo de uma tag utilizando a mesma linha acima: </w:t>
       </w:r>
-      <w:proofErr w:type="spellStart"/>
-      <w:r>
-        <w:rPr>
-          <w:rFonts w:ascii="Times New Roman" w:hAnsi="Times New Roman" w:cs="Times New Roman"/>
-          <w:i/>
-          <w:iCs/>
-          <w:sz w:val="24"/>
-          <w:szCs w:val="24"/>
-        </w:rPr>
-        <w:t>document.querySelector</w:t>
-      </w:r>
-      <w:proofErr w:type="spellEnd"/>
-      <w:r>
-        <w:rPr>
-          <w:rFonts w:ascii="Times New Roman" w:hAnsi="Times New Roman" w:cs="Times New Roman"/>
-          <w:i/>
-          <w:iCs/>
-          <w:sz w:val="24"/>
-          <w:szCs w:val="24"/>
-        </w:rPr>
-        <w:t>(‘.</w:t>
-      </w:r>
-      <w:proofErr w:type="spellStart"/>
-      <w:r>
-        <w:rPr>
-          <w:rFonts w:ascii="Times New Roman" w:hAnsi="Times New Roman" w:cs="Times New Roman"/>
-          <w:i/>
-          <w:iCs/>
-          <w:sz w:val="24"/>
-          <w:szCs w:val="24"/>
-        </w:rPr>
-        <w:t>content</w:t>
-      </w:r>
-      <w:proofErr w:type="spellEnd"/>
-      <w:r>
-        <w:rPr>
-          <w:rFonts w:ascii="Times New Roman" w:hAnsi="Times New Roman" w:cs="Times New Roman"/>
-          <w:i/>
-          <w:iCs/>
-          <w:sz w:val="24"/>
-          <w:szCs w:val="24"/>
-        </w:rPr>
-        <w:t>’).</w:t>
-      </w:r>
-      <w:proofErr w:type="spellStart"/>
-      <w:r>
-        <w:rPr>
-          <w:rFonts w:ascii="Times New Roman" w:hAnsi="Times New Roman" w:cs="Times New Roman"/>
-          <w:i/>
-          <w:iCs/>
-          <w:sz w:val="24"/>
-          <w:szCs w:val="24"/>
-        </w:rPr>
-        <w:t>textContent</w:t>
-      </w:r>
-      <w:proofErr w:type="spellEnd"/>
+      <w:r>
+        <w:rPr>
+          <w:rFonts w:ascii="Times New Roman" w:hAnsi="Times New Roman" w:cs="Times New Roman"/>
+          <w:i/>
+          <w:iCs/>
+          <w:sz w:val="24"/>
+          <w:szCs w:val="24"/>
+        </w:rPr>
+        <w:t>document.querySelector(‘.content’).textContent</w:t>
+      </w:r>
       <w:r>
         <w:rPr>
           <w:rFonts w:ascii="Times New Roman" w:hAnsi="Times New Roman" w:cs="Times New Roman"/>
@@ -532,25 +414,7 @@
           <w:sz w:val="24"/>
           <w:szCs w:val="24"/>
         </w:rPr>
-        <w:t>. Dessa forma, o texto anteriormente colocado na/s tag/s com essa classe será/</w:t>
-      </w:r>
-      <w:proofErr w:type="spellStart"/>
-      <w:r>
-        <w:rPr>
-          <w:rFonts w:ascii="Times New Roman" w:hAnsi="Times New Roman" w:cs="Times New Roman"/>
-          <w:sz w:val="24"/>
-          <w:szCs w:val="24"/>
-        </w:rPr>
-        <w:t>ão</w:t>
-      </w:r>
-      <w:proofErr w:type="spellEnd"/>
-      <w:r>
-        <w:rPr>
-          <w:rFonts w:ascii="Times New Roman" w:hAnsi="Times New Roman" w:cs="Times New Roman"/>
-          <w:sz w:val="24"/>
-          <w:szCs w:val="24"/>
-        </w:rPr>
-        <w:t xml:space="preserve"> alterados para “comprar maça”, independentemente do que estivesse escrito antes.</w:t>
+        <w:t>. Dessa forma, o texto anteriormente colocado na/s tag/s com essa classe será/ão alterados para “comprar maça”, independentemente do que estivesse escrito antes.</w:t>
       </w:r>
     </w:p>
     <w:p>
@@ -684,27 +548,15 @@
           <w:szCs w:val="24"/>
         </w:rPr>
       </w:pPr>
-      <w:proofErr w:type="spellStart"/>
-      <w:r>
-        <w:rPr>
-          <w:rFonts w:ascii="Times New Roman" w:hAnsi="Times New Roman" w:cs="Times New Roman"/>
-          <w:i/>
-          <w:iCs/>
-          <w:sz w:val="24"/>
-          <w:szCs w:val="24"/>
-        </w:rPr>
-        <w:t>document.getElementById</w:t>
-      </w:r>
-      <w:proofErr w:type="spellEnd"/>
-      <w:r>
-        <w:rPr>
-          <w:rFonts w:ascii="Times New Roman" w:hAnsi="Times New Roman" w:cs="Times New Roman"/>
-          <w:i/>
-          <w:iCs/>
-          <w:sz w:val="24"/>
-          <w:szCs w:val="24"/>
-        </w:rPr>
-        <w:t>(‘id’)</w:t>
+      <w:r>
+        <w:rPr>
+          <w:rFonts w:ascii="Times New Roman" w:hAnsi="Times New Roman" w:cs="Times New Roman"/>
+          <w:i/>
+          <w:iCs/>
+          <w:sz w:val="24"/>
+          <w:szCs w:val="24"/>
+        </w:rPr>
+        <w:t>document.getElementById(‘id’)</w:t>
       </w:r>
       <w:r>
         <w:rPr>
@@ -737,27 +589,15 @@
           <w:szCs w:val="24"/>
         </w:rPr>
       </w:pPr>
-      <w:proofErr w:type="spellStart"/>
-      <w:r>
-        <w:rPr>
-          <w:rFonts w:ascii="Times New Roman" w:hAnsi="Times New Roman" w:cs="Times New Roman"/>
-          <w:i/>
-          <w:iCs/>
-          <w:sz w:val="24"/>
-          <w:szCs w:val="24"/>
-        </w:rPr>
-        <w:t>document.getElementsByClassName</w:t>
-      </w:r>
-      <w:proofErr w:type="spellEnd"/>
-      <w:r>
-        <w:rPr>
-          <w:rFonts w:ascii="Times New Roman" w:hAnsi="Times New Roman" w:cs="Times New Roman"/>
-          <w:i/>
-          <w:iCs/>
-          <w:sz w:val="24"/>
-          <w:szCs w:val="24"/>
-        </w:rPr>
-        <w:t>(‘classe’)</w:t>
+      <w:r>
+        <w:rPr>
+          <w:rFonts w:ascii="Times New Roman" w:hAnsi="Times New Roman" w:cs="Times New Roman"/>
+          <w:i/>
+          <w:iCs/>
+          <w:sz w:val="24"/>
+          <w:szCs w:val="24"/>
+        </w:rPr>
+        <w:t>document.getElementsByClassName(‘classe’)</w:t>
       </w:r>
       <w:r>
         <w:rPr>
@@ -773,25 +613,7 @@
           <w:sz w:val="24"/>
           <w:szCs w:val="24"/>
         </w:rPr>
-        <w:t xml:space="preserve"> retorna um </w:t>
-      </w:r>
-      <w:proofErr w:type="spellStart"/>
-      <w:r>
-        <w:rPr>
-          <w:rFonts w:ascii="Times New Roman" w:hAnsi="Times New Roman" w:cs="Times New Roman"/>
-          <w:sz w:val="24"/>
-          <w:szCs w:val="24"/>
-        </w:rPr>
-        <w:t>array</w:t>
-      </w:r>
-      <w:proofErr w:type="spellEnd"/>
-      <w:r>
-        <w:rPr>
-          <w:rFonts w:ascii="Times New Roman" w:hAnsi="Times New Roman" w:cs="Times New Roman"/>
-          <w:sz w:val="24"/>
-          <w:szCs w:val="24"/>
-        </w:rPr>
-        <w:t xml:space="preserve"> dos elementos pelo nome da classe passada.</w:t>
+        <w:t xml:space="preserve"> retorna um array dos elementos pelo nome da classe passada.</w:t>
       </w:r>
     </w:p>
     <w:p>
@@ -808,27 +630,15 @@
           <w:szCs w:val="24"/>
         </w:rPr>
       </w:pPr>
-      <w:proofErr w:type="spellStart"/>
-      <w:r>
-        <w:rPr>
-          <w:rFonts w:ascii="Times New Roman" w:hAnsi="Times New Roman" w:cs="Times New Roman"/>
-          <w:i/>
-          <w:iCs/>
-          <w:sz w:val="24"/>
-          <w:szCs w:val="24"/>
-        </w:rPr>
-        <w:t>document.getElementsByTagName</w:t>
-      </w:r>
-      <w:proofErr w:type="spellEnd"/>
-      <w:r>
-        <w:rPr>
-          <w:rFonts w:ascii="Times New Roman" w:hAnsi="Times New Roman" w:cs="Times New Roman"/>
-          <w:i/>
-          <w:iCs/>
-          <w:sz w:val="24"/>
-          <w:szCs w:val="24"/>
-        </w:rPr>
-        <w:t>(‘tag’)</w:t>
+      <w:r>
+        <w:rPr>
+          <w:rFonts w:ascii="Times New Roman" w:hAnsi="Times New Roman" w:cs="Times New Roman"/>
+          <w:i/>
+          <w:iCs/>
+          <w:sz w:val="24"/>
+          <w:szCs w:val="24"/>
+        </w:rPr>
+        <w:t>document.getElementsByTagName(‘tag’)</w:t>
       </w:r>
       <w:r>
         <w:rPr>
@@ -844,25 +654,7 @@
           <w:sz w:val="24"/>
           <w:szCs w:val="24"/>
         </w:rPr>
-        <w:t xml:space="preserve"> retorna um </w:t>
-      </w:r>
-      <w:proofErr w:type="spellStart"/>
-      <w:r>
-        <w:rPr>
-          <w:rFonts w:ascii="Times New Roman" w:hAnsi="Times New Roman" w:cs="Times New Roman"/>
-          <w:sz w:val="24"/>
-          <w:szCs w:val="24"/>
-        </w:rPr>
-        <w:t>array</w:t>
-      </w:r>
-      <w:proofErr w:type="spellEnd"/>
-      <w:r>
-        <w:rPr>
-          <w:rFonts w:ascii="Times New Roman" w:hAnsi="Times New Roman" w:cs="Times New Roman"/>
-          <w:sz w:val="24"/>
-          <w:szCs w:val="24"/>
-        </w:rPr>
-        <w:t xml:space="preserve"> dos elementos pelo nome da tag passada</w:t>
+        <w:t xml:space="preserve"> retorna um array dos elementos pelo nome da tag passada</w:t>
       </w:r>
     </w:p>
     <w:p>
@@ -879,27 +671,15 @@
           <w:szCs w:val="24"/>
         </w:rPr>
       </w:pPr>
-      <w:proofErr w:type="spellStart"/>
-      <w:r>
-        <w:rPr>
-          <w:rFonts w:ascii="Times New Roman" w:hAnsi="Times New Roman" w:cs="Times New Roman"/>
-          <w:i/>
-          <w:iCs/>
-          <w:sz w:val="24"/>
-          <w:szCs w:val="24"/>
-        </w:rPr>
-        <w:t>document.querySelectorAll</w:t>
-      </w:r>
-      <w:proofErr w:type="spellEnd"/>
-      <w:r>
-        <w:rPr>
-          <w:rFonts w:ascii="Times New Roman" w:hAnsi="Times New Roman" w:cs="Times New Roman"/>
-          <w:i/>
-          <w:iCs/>
-          <w:sz w:val="24"/>
-          <w:szCs w:val="24"/>
-        </w:rPr>
-        <w:t>(seletor)</w:t>
+      <w:r>
+        <w:rPr>
+          <w:rFonts w:ascii="Times New Roman" w:hAnsi="Times New Roman" w:cs="Times New Roman"/>
+          <w:i/>
+          <w:iCs/>
+          <w:sz w:val="24"/>
+          <w:szCs w:val="24"/>
+        </w:rPr>
+        <w:t>document.querySelectorAll(seletor)</w:t>
       </w:r>
       <w:r>
         <w:rPr>
@@ -1021,49 +801,15 @@
         </w:rPr>
         <w:t xml:space="preserve"> Podemos importar um arquivo JS colocando um </w:t>
       </w:r>
-      <w:proofErr w:type="spellStart"/>
-      <w:r>
-        <w:rPr>
-          <w:rFonts w:ascii="Times New Roman" w:hAnsi="Times New Roman" w:cs="Times New Roman"/>
-          <w:i/>
-          <w:iCs/>
-          <w:sz w:val="24"/>
-          <w:szCs w:val="24"/>
-        </w:rPr>
-        <w:t>src</w:t>
-      </w:r>
-      <w:proofErr w:type="spellEnd"/>
-      <w:r>
-        <w:rPr>
-          <w:rFonts w:ascii="Times New Roman" w:hAnsi="Times New Roman" w:cs="Times New Roman"/>
-          <w:i/>
-          <w:iCs/>
-          <w:sz w:val="24"/>
-          <w:szCs w:val="24"/>
-        </w:rPr>
-        <w:t>=”</w:t>
-      </w:r>
-      <w:proofErr w:type="spellStart"/>
-      <w:r>
-        <w:rPr>
-          <w:rFonts w:ascii="Times New Roman" w:hAnsi="Times New Roman" w:cs="Times New Roman"/>
-          <w:i/>
-          <w:iCs/>
-          <w:sz w:val="24"/>
-          <w:szCs w:val="24"/>
-        </w:rPr>
-        <w:t>localDoArquivo</w:t>
-      </w:r>
-      <w:proofErr w:type="spellEnd"/>
-      <w:r>
-        <w:rPr>
-          <w:rFonts w:ascii="Times New Roman" w:hAnsi="Times New Roman" w:cs="Times New Roman"/>
-          <w:i/>
-          <w:iCs/>
-          <w:sz w:val="24"/>
-          <w:szCs w:val="24"/>
-        </w:rPr>
-        <w:t>”</w:t>
+      <w:r>
+        <w:rPr>
+          <w:rFonts w:ascii="Times New Roman" w:hAnsi="Times New Roman" w:cs="Times New Roman"/>
+          <w:i/>
+          <w:iCs/>
+          <w:sz w:val="24"/>
+          <w:szCs w:val="24"/>
+        </w:rPr>
+        <w:t>src=”localDoArquivo”</w:t>
       </w:r>
       <w:r>
         <w:rPr>
@@ -1144,43 +890,7 @@
           <w:szCs w:val="24"/>
         </w:rPr>
         <w:lastRenderedPageBreak/>
-        <w:t xml:space="preserve"> Para fazer com que um item seja adicionado a uma lista após escrevê-lo no input </w:t>
-      </w:r>
-      <w:proofErr w:type="spellStart"/>
-      <w:r>
-        <w:rPr>
-          <w:rFonts w:ascii="Times New Roman" w:hAnsi="Times New Roman" w:cs="Times New Roman"/>
-          <w:sz w:val="24"/>
-          <w:szCs w:val="24"/>
-        </w:rPr>
-        <w:t>text</w:t>
-      </w:r>
-      <w:proofErr w:type="spellEnd"/>
-      <w:r>
-        <w:rPr>
-          <w:rFonts w:ascii="Times New Roman" w:hAnsi="Times New Roman" w:cs="Times New Roman"/>
-          <w:sz w:val="24"/>
-          <w:szCs w:val="24"/>
-        </w:rPr>
-        <w:t xml:space="preserve"> de um </w:t>
-      </w:r>
-      <w:proofErr w:type="spellStart"/>
-      <w:r>
-        <w:rPr>
-          <w:rFonts w:ascii="Times New Roman" w:hAnsi="Times New Roman" w:cs="Times New Roman"/>
-          <w:sz w:val="24"/>
-          <w:szCs w:val="24"/>
-        </w:rPr>
-        <w:t>forms</w:t>
-      </w:r>
-      <w:proofErr w:type="spellEnd"/>
-      <w:r>
-        <w:rPr>
-          <w:rFonts w:ascii="Times New Roman" w:hAnsi="Times New Roman" w:cs="Times New Roman"/>
-          <w:sz w:val="24"/>
-          <w:szCs w:val="24"/>
-        </w:rPr>
-        <w:t xml:space="preserve">, precisamos mexer no botão </w:t>
+        <w:t xml:space="preserve"> Para fazer com que um item seja adicionado a uma lista após escrevê-lo no input text de um forms, precisamos mexer no botão </w:t>
       </w:r>
       <w:r>
         <w:rPr>
@@ -1241,68 +951,46 @@
           <w:sz w:val="24"/>
           <w:szCs w:val="24"/>
         </w:rPr>
+        <w:t>“data-atribut</w:t>
+      </w:r>
+      <w:r>
+        <w:rPr>
+          <w:rFonts w:ascii="Times New Roman" w:hAnsi="Times New Roman" w:cs="Times New Roman"/>
+          <w:i/>
+          <w:iCs/>
+          <w:sz w:val="24"/>
+          <w:szCs w:val="24"/>
+        </w:rPr>
+        <w:t>e</w:t>
+      </w:r>
+      <w:r>
+        <w:rPr>
+          <w:rFonts w:ascii="Times New Roman" w:hAnsi="Times New Roman" w:cs="Times New Roman"/>
+          <w:i/>
+          <w:iCs/>
+          <w:sz w:val="24"/>
+          <w:szCs w:val="24"/>
+        </w:rPr>
+        <w:t>s”</w:t>
+      </w:r>
+      <w:r>
+        <w:rPr>
+          <w:rFonts w:ascii="Times New Roman" w:hAnsi="Times New Roman" w:cs="Times New Roman"/>
+          <w:sz w:val="24"/>
+          <w:szCs w:val="24"/>
+        </w:rPr>
+        <w:t xml:space="preserve">. Basta colocar a palavra </w:t>
+      </w:r>
+      <w:r>
+        <w:rPr>
+          <w:rFonts w:ascii="Times New Roman" w:hAnsi="Times New Roman" w:cs="Times New Roman"/>
+          <w:i/>
+          <w:iCs/>
+          <w:sz w:val="24"/>
+          <w:szCs w:val="24"/>
+        </w:rPr>
         <w:t>“</w:t>
       </w:r>
-      <w:proofErr w:type="spellStart"/>
-      <w:r>
-        <w:rPr>
-          <w:rFonts w:ascii="Times New Roman" w:hAnsi="Times New Roman" w:cs="Times New Roman"/>
-          <w:i/>
-          <w:iCs/>
-          <w:sz w:val="24"/>
-          <w:szCs w:val="24"/>
-        </w:rPr>
-        <w:t>data-atribut</w:t>
-      </w:r>
-      <w:r>
-        <w:rPr>
-          <w:rFonts w:ascii="Times New Roman" w:hAnsi="Times New Roman" w:cs="Times New Roman"/>
-          <w:i/>
-          <w:iCs/>
-          <w:sz w:val="24"/>
-          <w:szCs w:val="24"/>
-        </w:rPr>
-        <w:t>e</w:t>
-      </w:r>
-      <w:r>
-        <w:rPr>
-          <w:rFonts w:ascii="Times New Roman" w:hAnsi="Times New Roman" w:cs="Times New Roman"/>
-          <w:i/>
-          <w:iCs/>
-          <w:sz w:val="24"/>
-          <w:szCs w:val="24"/>
-        </w:rPr>
-        <w:t>s</w:t>
-      </w:r>
-      <w:proofErr w:type="spellEnd"/>
-      <w:r>
-        <w:rPr>
-          <w:rFonts w:ascii="Times New Roman" w:hAnsi="Times New Roman" w:cs="Times New Roman"/>
-          <w:i/>
-          <w:iCs/>
-          <w:sz w:val="24"/>
-          <w:szCs w:val="24"/>
-        </w:rPr>
-        <w:t>”</w:t>
-      </w:r>
-      <w:r>
-        <w:rPr>
-          <w:rFonts w:ascii="Times New Roman" w:hAnsi="Times New Roman" w:cs="Times New Roman"/>
-          <w:sz w:val="24"/>
-          <w:szCs w:val="24"/>
-        </w:rPr>
-        <w:t xml:space="preserve">. Basta colocar a palavra </w:t>
-      </w:r>
-      <w:r>
-        <w:rPr>
-          <w:rFonts w:ascii="Times New Roman" w:hAnsi="Times New Roman" w:cs="Times New Roman"/>
-          <w:i/>
-          <w:iCs/>
-          <w:sz w:val="24"/>
-          <w:szCs w:val="24"/>
-        </w:rPr>
-        <w:t>“</w:t>
-      </w:r>
       <w:r>
         <w:rPr>
           <w:rFonts w:ascii="Times New Roman" w:hAnsi="Times New Roman" w:cs="Times New Roman"/>
@@ -1407,7 +1095,6 @@
         </w:rPr>
         <w:t xml:space="preserve">A principal vantagem é separar o que é do css e o que é do JS, pois se utilizarmos as classes outra pessoa que trabalha no mesmo projeto pode acabar mudando a classe por achar que não está semântica para o CSS e acabar quebrando o código. Utilizando os </w:t>
       </w:r>
-      <w:proofErr w:type="spellStart"/>
       <w:r>
         <w:rPr>
           <w:rFonts w:ascii="Times New Roman" w:hAnsi="Times New Roman" w:cs="Times New Roman"/>
@@ -1424,16 +1111,7 @@
           <w:sz w:val="24"/>
           <w:szCs w:val="24"/>
         </w:rPr>
-        <w:t>’s</w:t>
-      </w:r>
-      <w:proofErr w:type="spellEnd"/>
-      <w:r>
-        <w:rPr>
-          <w:rFonts w:ascii="Times New Roman" w:hAnsi="Times New Roman" w:cs="Times New Roman"/>
-          <w:sz w:val="24"/>
-          <w:szCs w:val="24"/>
-        </w:rPr>
-        <w:t xml:space="preserve"> esse risco é bem menor.</w:t>
+        <w:t>’s esse risco é bem menor.</w:t>
       </w:r>
     </w:p>
     <w:p>
@@ -1462,7 +1140,6 @@
         </w:rPr>
         <w:t xml:space="preserve">Para se referir ao </w:t>
       </w:r>
-      <w:proofErr w:type="gramStart"/>
       <w:r>
         <w:rPr>
           <w:rFonts w:ascii="Times New Roman" w:hAnsi="Times New Roman" w:cs="Times New Roman"/>
@@ -1479,16 +1156,7 @@
           <w:sz w:val="24"/>
           <w:szCs w:val="24"/>
         </w:rPr>
-        <w:t xml:space="preserve"> colocado</w:t>
-      </w:r>
-      <w:proofErr w:type="gramEnd"/>
-      <w:r>
-        <w:rPr>
-          <w:rFonts w:ascii="Times New Roman" w:hAnsi="Times New Roman" w:cs="Times New Roman"/>
-          <w:sz w:val="24"/>
-          <w:szCs w:val="24"/>
-        </w:rPr>
-        <w:t xml:space="preserve"> no html, no querySelector, precisamos colocar “[]” dentro das ‘’ e, dentro dele, o nome exato do </w:t>
+        <w:t xml:space="preserve"> colocado no html, no querySelector, precisamos colocar “[]” dentro das ‘’ e, dentro dele, o nome exato do </w:t>
       </w:r>
       <w:r>
         <w:rPr>
@@ -1516,27 +1184,15 @@
         </w:rPr>
         <w:t xml:space="preserve"> Ex.: </w:t>
       </w:r>
-      <w:proofErr w:type="spellStart"/>
-      <w:r>
-        <w:rPr>
-          <w:rFonts w:ascii="Times New Roman" w:hAnsi="Times New Roman" w:cs="Times New Roman"/>
-          <w:i/>
-          <w:iCs/>
-          <w:sz w:val="24"/>
-          <w:szCs w:val="24"/>
-        </w:rPr>
-        <w:t>document.querySelector</w:t>
-      </w:r>
-      <w:proofErr w:type="spellEnd"/>
-      <w:r>
-        <w:rPr>
-          <w:rFonts w:ascii="Times New Roman" w:hAnsi="Times New Roman" w:cs="Times New Roman"/>
-          <w:i/>
-          <w:iCs/>
-          <w:sz w:val="24"/>
-          <w:szCs w:val="24"/>
-        </w:rPr>
-        <w:t>(‘[data-nome-atribuído-ao-elemento]’)</w:t>
+      <w:r>
+        <w:rPr>
+          <w:rFonts w:ascii="Times New Roman" w:hAnsi="Times New Roman" w:cs="Times New Roman"/>
+          <w:i/>
+          <w:iCs/>
+          <w:sz w:val="24"/>
+          <w:szCs w:val="24"/>
+        </w:rPr>
+        <w:t>document.querySelector(‘[data-nome-atribuído-ao-elemento]’)</w:t>
       </w:r>
       <w:r>
         <w:rPr>
@@ -1606,121 +1262,35 @@
           <w:sz w:val="24"/>
           <w:szCs w:val="24"/>
         </w:rPr>
-        <w:t xml:space="preserve">No caso do projeto referente </w:t>
-      </w:r>
-      <w:proofErr w:type="gramStart"/>
-      <w:r>
-        <w:rPr>
-          <w:rFonts w:ascii="Times New Roman" w:hAnsi="Times New Roman" w:cs="Times New Roman"/>
-          <w:sz w:val="24"/>
-          <w:szCs w:val="24"/>
-        </w:rPr>
-        <w:t>à</w:t>
-      </w:r>
-      <w:proofErr w:type="gramEnd"/>
-      <w:r>
-        <w:rPr>
-          <w:rFonts w:ascii="Times New Roman" w:hAnsi="Times New Roman" w:cs="Times New Roman"/>
-          <w:sz w:val="24"/>
-          <w:szCs w:val="24"/>
-        </w:rPr>
-        <w:t xml:space="preserve"> este primeiro curso, a variável é o button, então podemos colocar: </w:t>
-      </w:r>
-      <w:proofErr w:type="spellStart"/>
-      <w:r>
-        <w:rPr>
-          <w:rFonts w:ascii="Times New Roman" w:hAnsi="Times New Roman" w:cs="Times New Roman"/>
-          <w:i/>
-          <w:iCs/>
-          <w:sz w:val="24"/>
-          <w:szCs w:val="24"/>
-        </w:rPr>
-        <w:t>const</w:t>
-      </w:r>
-      <w:proofErr w:type="spellEnd"/>
-      <w:r>
-        <w:rPr>
-          <w:rFonts w:ascii="Times New Roman" w:hAnsi="Times New Roman" w:cs="Times New Roman"/>
-          <w:i/>
-          <w:iCs/>
+        <w:t xml:space="preserve">No caso do projeto referente à este primeiro curso, a variável é o button, então podemos colocar: </w:t>
+      </w:r>
+      <w:r>
+        <w:rPr>
+          <w:rFonts w:ascii="Times New Roman" w:hAnsi="Times New Roman" w:cs="Times New Roman"/>
+          <w:i/>
+          <w:iCs/>
+          <w:sz w:val="24"/>
+          <w:szCs w:val="24"/>
+        </w:rPr>
+        <w:t>const novaTarefa =</w:t>
+      </w:r>
+      <w:r>
+        <w:rPr>
+          <w:rFonts w:ascii="Times New Roman" w:hAnsi="Times New Roman" w:cs="Times New Roman"/>
           <w:sz w:val="24"/>
           <w:szCs w:val="24"/>
         </w:rPr>
         <w:t xml:space="preserve"> </w:t>
       </w:r>
-      <w:proofErr w:type="spellStart"/>
-      <w:r>
-        <w:rPr>
-          <w:rFonts w:ascii="Times New Roman" w:hAnsi="Times New Roman" w:cs="Times New Roman"/>
-          <w:i/>
-          <w:iCs/>
-          <w:sz w:val="24"/>
-          <w:szCs w:val="24"/>
-        </w:rPr>
-        <w:t>novaTarefa</w:t>
-      </w:r>
-      <w:proofErr w:type="spellEnd"/>
-      <w:r>
-        <w:rPr>
-          <w:rFonts w:ascii="Times New Roman" w:hAnsi="Times New Roman" w:cs="Times New Roman"/>
-          <w:i/>
-          <w:iCs/>
-          <w:sz w:val="24"/>
-          <w:szCs w:val="24"/>
-        </w:rPr>
-        <w:t xml:space="preserve"> =</w:t>
-      </w:r>
-      <w:r>
-        <w:rPr>
-          <w:rFonts w:ascii="Times New Roman" w:hAnsi="Times New Roman" w:cs="Times New Roman"/>
-          <w:sz w:val="24"/>
-          <w:szCs w:val="24"/>
-        </w:rPr>
-        <w:t xml:space="preserve"> </w:t>
-      </w:r>
-      <w:proofErr w:type="spellStart"/>
-      <w:r>
-        <w:rPr>
-          <w:rFonts w:ascii="Times New Roman" w:hAnsi="Times New Roman" w:cs="Times New Roman"/>
-          <w:i/>
-          <w:iCs/>
-          <w:sz w:val="24"/>
-          <w:szCs w:val="24"/>
-        </w:rPr>
-        <w:t>document.querySelector</w:t>
-      </w:r>
-      <w:proofErr w:type="spellEnd"/>
-      <w:r>
-        <w:rPr>
-          <w:rFonts w:ascii="Times New Roman" w:hAnsi="Times New Roman" w:cs="Times New Roman"/>
-          <w:i/>
-          <w:iCs/>
-          <w:sz w:val="24"/>
-          <w:szCs w:val="24"/>
-        </w:rPr>
-        <w:t>(‘[data-</w:t>
-      </w:r>
-      <w:proofErr w:type="spellStart"/>
-      <w:r>
-        <w:rPr>
-          <w:rFonts w:ascii="Times New Roman" w:hAnsi="Times New Roman" w:cs="Times New Roman"/>
-          <w:i/>
-          <w:iCs/>
-          <w:sz w:val="24"/>
-          <w:szCs w:val="24"/>
-        </w:rPr>
-        <w:t>form</w:t>
-      </w:r>
-      <w:proofErr w:type="spellEnd"/>
-      <w:r>
-        <w:rPr>
-          <w:rFonts w:ascii="Times New Roman" w:hAnsi="Times New Roman" w:cs="Times New Roman"/>
-          <w:i/>
-          <w:iCs/>
-          <w:sz w:val="24"/>
-          <w:szCs w:val="24"/>
-        </w:rPr>
-        <w:t>-button]’)</w:t>
+      <w:r>
+        <w:rPr>
+          <w:rFonts w:ascii="Times New Roman" w:hAnsi="Times New Roman" w:cs="Times New Roman"/>
+          <w:i/>
+          <w:iCs/>
+          <w:sz w:val="24"/>
+          <w:szCs w:val="24"/>
+        </w:rPr>
+        <w:t>document.querySelector(‘[data-form-button]’)</w:t>
       </w:r>
       <w:r>
         <w:rPr>
@@ -1755,25 +1325,7 @@
           <w:sz w:val="24"/>
           <w:szCs w:val="24"/>
         </w:rPr>
-        <w:t>Desse modo, sempre que quisermos utilizar essa expressão toda dentro do nosso código, podemos colocar a variável que não muda “</w:t>
-      </w:r>
-      <w:proofErr w:type="spellStart"/>
-      <w:r>
-        <w:rPr>
-          <w:rFonts w:ascii="Times New Roman" w:hAnsi="Times New Roman" w:cs="Times New Roman"/>
-          <w:sz w:val="24"/>
-          <w:szCs w:val="24"/>
-        </w:rPr>
-        <w:t>novaTarefa</w:t>
-      </w:r>
-      <w:proofErr w:type="spellEnd"/>
-      <w:r>
-        <w:rPr>
-          <w:rFonts w:ascii="Times New Roman" w:hAnsi="Times New Roman" w:cs="Times New Roman"/>
-          <w:sz w:val="24"/>
-          <w:szCs w:val="24"/>
-        </w:rPr>
-        <w:t>”. Isso é válido para qualquer expressão.</w:t>
+        <w:t>Desse modo, sempre que quisermos utilizar essa expressão toda dentro do nosso código, podemos colocar a variável que não muda “novaTarefa”. Isso é válido para qualquer expressão.</w:t>
       </w:r>
     </w:p>
     <w:p>
@@ -1800,91 +1352,25 @@
           <w:sz w:val="24"/>
           <w:szCs w:val="24"/>
         </w:rPr>
-        <w:t xml:space="preserve"> Para fazer com que o botão faça uma ação quando for clicado precisamos adicionar um Evento de monitoramento </w:t>
-      </w:r>
-      <w:proofErr w:type="gramStart"/>
-      <w:r>
-        <w:rPr>
-          <w:rFonts w:ascii="Times New Roman" w:hAnsi="Times New Roman" w:cs="Times New Roman"/>
-          <w:sz w:val="24"/>
-          <w:szCs w:val="24"/>
-        </w:rPr>
-        <w:t>à</w:t>
-      </w:r>
-      <w:proofErr w:type="gramEnd"/>
-      <w:r>
-        <w:rPr>
-          <w:rFonts w:ascii="Times New Roman" w:hAnsi="Times New Roman" w:cs="Times New Roman"/>
-          <w:sz w:val="24"/>
-          <w:szCs w:val="24"/>
-        </w:rPr>
-        <w:t xml:space="preserve"> ele, para que sempre que for clicado, execute uma função específica. Traduzindo isso para o JS fica literalmente assim: </w:t>
-      </w:r>
-      <w:proofErr w:type="spellStart"/>
-      <w:r>
-        <w:rPr>
-          <w:rFonts w:ascii="Times New Roman" w:hAnsi="Times New Roman" w:cs="Times New Roman"/>
-          <w:i/>
-          <w:iCs/>
-          <w:sz w:val="24"/>
-          <w:szCs w:val="24"/>
-        </w:rPr>
-        <w:t>novaTarefa.addEventListener</w:t>
-      </w:r>
-      <w:proofErr w:type="spellEnd"/>
-      <w:r>
-        <w:rPr>
-          <w:rFonts w:ascii="Times New Roman" w:hAnsi="Times New Roman" w:cs="Times New Roman"/>
-          <w:i/>
-          <w:iCs/>
-          <w:sz w:val="24"/>
-          <w:szCs w:val="24"/>
-        </w:rPr>
-        <w:t>(‘click’, ()=&gt;{console.log(‘fui clicado’)})</w:t>
-      </w:r>
-      <w:r>
-        <w:rPr>
-          <w:rFonts w:ascii="Times New Roman" w:hAnsi="Times New Roman" w:cs="Times New Roman"/>
-          <w:sz w:val="24"/>
-          <w:szCs w:val="24"/>
-        </w:rPr>
-        <w:t xml:space="preserve">, respectivamente. Ou seja, </w:t>
-      </w:r>
-      <w:proofErr w:type="spellStart"/>
-      <w:r>
-        <w:rPr>
-          <w:rFonts w:ascii="Times New Roman" w:hAnsi="Times New Roman" w:cs="Times New Roman"/>
-          <w:sz w:val="24"/>
-          <w:szCs w:val="24"/>
-        </w:rPr>
-        <w:t>vc</w:t>
-      </w:r>
-      <w:proofErr w:type="spellEnd"/>
-      <w:r>
-        <w:rPr>
-          <w:rFonts w:ascii="Times New Roman" w:hAnsi="Times New Roman" w:cs="Times New Roman"/>
-          <w:sz w:val="24"/>
-          <w:szCs w:val="24"/>
-        </w:rPr>
-        <w:t xml:space="preserve"> adicionou um evento de ouvir para o botão que agora está com o nome de </w:t>
-      </w:r>
-      <w:proofErr w:type="spellStart"/>
-      <w:r>
-        <w:rPr>
-          <w:rFonts w:ascii="Times New Roman" w:hAnsi="Times New Roman" w:cs="Times New Roman"/>
-          <w:sz w:val="24"/>
-          <w:szCs w:val="24"/>
-        </w:rPr>
-        <w:t>novaTarefa</w:t>
-      </w:r>
-      <w:proofErr w:type="spellEnd"/>
-      <w:r>
-        <w:rPr>
-          <w:rFonts w:ascii="Times New Roman" w:hAnsi="Times New Roman" w:cs="Times New Roman"/>
-          <w:sz w:val="24"/>
-          <w:szCs w:val="24"/>
-        </w:rPr>
-        <w:t xml:space="preserve"> e disse para ele que quando ele “ouvir” que o botão foi clicado, irá executar a função anônima que é imprimir a frase “fui clicado” no console do browser.</w:t>
+        <w:t xml:space="preserve"> Para fazer com que o botão faça uma ação quando for clicado precisamos adicionar um Evento de monitoramento à ele, para que sempre que for clicado, execute uma função específica. Traduzindo isso para o JS fica literalmente assim: </w:t>
+      </w:r>
+      <w:r>
+        <w:rPr>
+          <w:rFonts w:ascii="Times New Roman" w:hAnsi="Times New Roman" w:cs="Times New Roman"/>
+          <w:i/>
+          <w:iCs/>
+          <w:sz w:val="24"/>
+          <w:szCs w:val="24"/>
+        </w:rPr>
+        <w:t>novaTarefa.addEventListener(‘click’, ()=&gt;{console.log(‘fui clicado’)})</w:t>
+      </w:r>
+      <w:r>
+        <w:rPr>
+          <w:rFonts w:ascii="Times New Roman" w:hAnsi="Times New Roman" w:cs="Times New Roman"/>
+          <w:sz w:val="24"/>
+          <w:szCs w:val="24"/>
+        </w:rPr>
+        <w:t>, respectivamente. Ou seja, vc adicionou um evento de ouvir para o botão que agora está com o nome de novaTarefa e disse para ele que quando ele “ouvir” que o botão foi clicado, irá executar a função anônima que é imprimir a frase “fui clicado” no console do browser.</w:t>
       </w:r>
     </w:p>
     <w:p>
@@ -1941,40 +1427,16 @@
         </w:rPr>
         <w:t xml:space="preserve"> Podemos pegar somente o valor de um input, ou seja, seu texto, utilizando o </w:t>
       </w:r>
-      <w:proofErr w:type="spellStart"/>
-      <w:r>
-        <w:rPr>
-          <w:rFonts w:ascii="Times New Roman" w:hAnsi="Times New Roman" w:cs="Times New Roman"/>
-          <w:i/>
-          <w:iCs/>
-          <w:sz w:val="24"/>
-          <w:szCs w:val="24"/>
-        </w:rPr>
-        <w:t>nomeDaVariável</w:t>
-      </w:r>
-      <w:proofErr w:type="spellEnd"/>
-      <w:r>
-        <w:rPr>
-          <w:rFonts w:ascii="Times New Roman" w:hAnsi="Times New Roman" w:cs="Times New Roman"/>
-          <w:i/>
-          <w:iCs/>
-          <w:sz w:val="24"/>
-          <w:szCs w:val="24"/>
-        </w:rPr>
-        <w:t>/</w:t>
-      </w:r>
-      <w:proofErr w:type="spellStart"/>
-      <w:r>
-        <w:rPr>
-          <w:rFonts w:ascii="Times New Roman" w:hAnsi="Times New Roman" w:cs="Times New Roman"/>
-          <w:i/>
-          <w:iCs/>
-          <w:sz w:val="24"/>
-          <w:szCs w:val="24"/>
-        </w:rPr>
-        <w:t>expressãoDoInput.value</w:t>
-      </w:r>
-      <w:proofErr w:type="spellEnd"/>
+      <w:r>
+        <w:rPr>
+          <w:rFonts w:ascii="Times New Roman" w:hAnsi="Times New Roman" w:cs="Times New Roman"/>
+          <w:i/>
+          <w:iCs/>
+          <w:sz w:val="24"/>
+          <w:szCs w:val="24"/>
+        </w:rPr>
+        <w:t>nomeDaVariável/expressãoDoInput.value</w:t>
+      </w:r>
       <w:r>
         <w:rPr>
           <w:rFonts w:ascii="Times New Roman" w:hAnsi="Times New Roman" w:cs="Times New Roman"/>
@@ -2024,61 +1486,7 @@
           <w:sz w:val="24"/>
           <w:szCs w:val="24"/>
         </w:rPr>
-        <w:t xml:space="preserve">Para </w:t>
-      </w:r>
-      <w:proofErr w:type="gramStart"/>
-      <w:r>
-        <w:rPr>
-          <w:rFonts w:ascii="Times New Roman" w:hAnsi="Times New Roman" w:cs="Times New Roman"/>
-          <w:sz w:val="24"/>
-          <w:szCs w:val="24"/>
-        </w:rPr>
-        <w:t>mandar ele</w:t>
-      </w:r>
-      <w:proofErr w:type="gramEnd"/>
-      <w:r>
-        <w:rPr>
-          <w:rFonts w:ascii="Times New Roman" w:hAnsi="Times New Roman" w:cs="Times New Roman"/>
-          <w:sz w:val="24"/>
-          <w:szCs w:val="24"/>
-        </w:rPr>
-        <w:t xml:space="preserve"> imprimir no console o texto do input, podemos colocar essa expressão dentro da função anônima do </w:t>
-      </w:r>
-      <w:proofErr w:type="spellStart"/>
-      <w:r>
-        <w:rPr>
-          <w:rFonts w:ascii="Times New Roman" w:hAnsi="Times New Roman" w:cs="Times New Roman"/>
-          <w:sz w:val="24"/>
-          <w:szCs w:val="24"/>
-        </w:rPr>
-        <w:t>event</w:t>
-      </w:r>
-      <w:proofErr w:type="spellEnd"/>
-      <w:r>
-        <w:rPr>
-          <w:rFonts w:ascii="Times New Roman" w:hAnsi="Times New Roman" w:cs="Times New Roman"/>
-          <w:sz w:val="24"/>
-          <w:szCs w:val="24"/>
-        </w:rPr>
-        <w:t xml:space="preserve"> </w:t>
-      </w:r>
-      <w:proofErr w:type="spellStart"/>
-      <w:r>
-        <w:rPr>
-          <w:rFonts w:ascii="Times New Roman" w:hAnsi="Times New Roman" w:cs="Times New Roman"/>
-          <w:sz w:val="24"/>
-          <w:szCs w:val="24"/>
-        </w:rPr>
-        <w:t>listener</w:t>
-      </w:r>
-      <w:proofErr w:type="spellEnd"/>
-      <w:r>
-        <w:rPr>
-          <w:rFonts w:ascii="Times New Roman" w:hAnsi="Times New Roman" w:cs="Times New Roman"/>
-          <w:sz w:val="24"/>
-          <w:szCs w:val="24"/>
-        </w:rPr>
-        <w:t>, que ocorre quando apertamos o botão.</w:t>
+        <w:t>Para mandar ele imprimir no console o texto do input, podemos colocar essa expressão dentro da função anônima do event listener, que ocorre quando apertamos o botão.</w:t>
       </w:r>
     </w:p>
     <w:p>
@@ -2134,53 +1542,23 @@
         </w:rPr>
         <w:t xml:space="preserve"> Nós conseguimos fazer com que o formulário pare de atualizar a página, ou seja, pare de mandar informações para o servidor colocando um </w:t>
       </w:r>
-      <w:proofErr w:type="spellStart"/>
-      <w:r>
-        <w:rPr>
-          <w:rFonts w:ascii="Times New Roman" w:hAnsi="Times New Roman" w:cs="Times New Roman"/>
-          <w:i/>
-          <w:iCs/>
-          <w:sz w:val="24"/>
-          <w:szCs w:val="24"/>
-        </w:rPr>
-        <w:t>preventDefault</w:t>
-      </w:r>
-      <w:proofErr w:type="spellEnd"/>
-      <w:r>
-        <w:rPr>
-          <w:rFonts w:ascii="Times New Roman" w:hAnsi="Times New Roman" w:cs="Times New Roman"/>
-          <w:i/>
-          <w:iCs/>
-          <w:sz w:val="24"/>
-          <w:szCs w:val="24"/>
-        </w:rPr>
-        <w:t>()</w:t>
-      </w:r>
-      <w:r>
-        <w:rPr>
-          <w:rFonts w:ascii="Times New Roman" w:hAnsi="Times New Roman" w:cs="Times New Roman"/>
-          <w:sz w:val="24"/>
-          <w:szCs w:val="24"/>
-        </w:rPr>
-        <w:t xml:space="preserve">, dentro do </w:t>
-      </w:r>
-      <w:proofErr w:type="spellStart"/>
-      <w:r>
-        <w:rPr>
-          <w:rFonts w:ascii="Times New Roman" w:hAnsi="Times New Roman" w:cs="Times New Roman"/>
-          <w:sz w:val="24"/>
-          <w:szCs w:val="24"/>
-        </w:rPr>
-        <w:t>eventListener</w:t>
-      </w:r>
-      <w:proofErr w:type="spellEnd"/>
-      <w:r>
-        <w:rPr>
-          <w:rFonts w:ascii="Times New Roman" w:hAnsi="Times New Roman" w:cs="Times New Roman"/>
-          <w:sz w:val="24"/>
-          <w:szCs w:val="24"/>
-        </w:rPr>
-        <w:t>.</w:t>
+      <w:r>
+        <w:rPr>
+          <w:rFonts w:ascii="Times New Roman" w:hAnsi="Times New Roman" w:cs="Times New Roman"/>
+          <w:i/>
+          <w:iCs/>
+          <w:sz w:val="24"/>
+          <w:szCs w:val="24"/>
+        </w:rPr>
+        <w:t>preventDefault()</w:t>
+      </w:r>
+      <w:r>
+        <w:rPr>
+          <w:rFonts w:ascii="Times New Roman" w:hAnsi="Times New Roman" w:cs="Times New Roman"/>
+          <w:sz w:val="24"/>
+          <w:szCs w:val="24"/>
+        </w:rPr>
+        <w:t>, dentro do eventListener.</w:t>
       </w:r>
     </w:p>
     <w:p>
@@ -2261,25 +1639,7 @@
           <w:sz w:val="24"/>
           <w:szCs w:val="24"/>
         </w:rPr>
-        <w:t xml:space="preserve">Para organizar melhor o nosso código, nós podemos criar uma função para não deixar tudo bagunçado no </w:t>
-      </w:r>
-      <w:proofErr w:type="spellStart"/>
-      <w:r>
-        <w:rPr>
-          <w:rFonts w:ascii="Times New Roman" w:hAnsi="Times New Roman" w:cs="Times New Roman"/>
-          <w:sz w:val="24"/>
-          <w:szCs w:val="24"/>
-        </w:rPr>
-        <w:t>eventListener</w:t>
-      </w:r>
-      <w:proofErr w:type="spellEnd"/>
-      <w:r>
-        <w:rPr>
-          <w:rFonts w:ascii="Times New Roman" w:hAnsi="Times New Roman" w:cs="Times New Roman"/>
-          <w:sz w:val="24"/>
-          <w:szCs w:val="24"/>
-        </w:rPr>
-        <w:t>.</w:t>
+        <w:t>Para organizar melhor o nosso código, nós podemos criar uma função para não deixar tudo bagunçado no eventListener.</w:t>
       </w:r>
     </w:p>
     <w:p>
@@ -2306,25 +1666,7 @@
           <w:sz w:val="24"/>
           <w:szCs w:val="24"/>
         </w:rPr>
-        <w:t xml:space="preserve">Para criar uma função precisamos de uma constante com o nome da função recebendo o evento entre parênteses e todos os parâmetros que estavam dentro do </w:t>
-      </w:r>
-      <w:proofErr w:type="spellStart"/>
-      <w:r>
-        <w:rPr>
-          <w:rFonts w:ascii="Times New Roman" w:hAnsi="Times New Roman" w:cs="Times New Roman"/>
-          <w:sz w:val="24"/>
-          <w:szCs w:val="24"/>
-        </w:rPr>
-        <w:t>eventListener</w:t>
-      </w:r>
-      <w:proofErr w:type="spellEnd"/>
-      <w:r>
-        <w:rPr>
-          <w:rFonts w:ascii="Times New Roman" w:hAnsi="Times New Roman" w:cs="Times New Roman"/>
-          <w:sz w:val="24"/>
-          <w:szCs w:val="24"/>
-        </w:rPr>
-        <w:t>.</w:t>
+        <w:t>Para criar uma função precisamos de uma constante com o nome da função recebendo o evento entre parênteses e todos os parâmetros que estavam dentro do eventListener.</w:t>
       </w:r>
     </w:p>
     <w:p>
@@ -2351,25 +1693,7 @@
           <w:sz w:val="24"/>
           <w:szCs w:val="24"/>
         </w:rPr>
-        <w:t xml:space="preserve">Agora podemos colocar apenas o nome da função depois da vírgula no </w:t>
-      </w:r>
-      <w:proofErr w:type="spellStart"/>
-      <w:r>
-        <w:rPr>
-          <w:rFonts w:ascii="Times New Roman" w:hAnsi="Times New Roman" w:cs="Times New Roman"/>
-          <w:sz w:val="24"/>
-          <w:szCs w:val="24"/>
-        </w:rPr>
-        <w:t>eventListener</w:t>
-      </w:r>
-      <w:proofErr w:type="spellEnd"/>
-      <w:r>
-        <w:rPr>
-          <w:rFonts w:ascii="Times New Roman" w:hAnsi="Times New Roman" w:cs="Times New Roman"/>
-          <w:sz w:val="24"/>
-          <w:szCs w:val="24"/>
-        </w:rPr>
-        <w:t xml:space="preserve"> ao invés de toda a função que estava previamente.</w:t>
+        <w:t>Agora podemos colocar apenas o nome da função depois da vírgula no eventListener ao invés de toda a função que estava previamente.</w:t>
       </w:r>
     </w:p>
     <w:p>
@@ -2398,7 +1722,6 @@
         </w:rPr>
         <w:t xml:space="preserve">Mais informações sobre </w:t>
       </w:r>
-      <w:proofErr w:type="spellStart"/>
       <w:r>
         <w:rPr>
           <w:rFonts w:ascii="Times New Roman" w:hAnsi="Times New Roman" w:cs="Times New Roman"/>
@@ -2409,7 +1732,6 @@
         </w:rPr>
         <w:t>data-atributes</w:t>
       </w:r>
-      <w:proofErr w:type="spellEnd"/>
       <w:r>
         <w:rPr>
           <w:rFonts w:ascii="Times New Roman" w:hAnsi="Times New Roman" w:cs="Times New Roman"/>
@@ -2485,18 +1807,8 @@
           <w:sz w:val="24"/>
           <w:szCs w:val="24"/>
         </w:rPr>
-        <w:t>Utilizar data-</w:t>
-      </w:r>
-      <w:proofErr w:type="spellStart"/>
-      <w:r>
-        <w:rPr>
-          <w:rFonts w:ascii="Times New Roman" w:hAnsi="Times New Roman" w:cs="Times New Roman"/>
-          <w:sz w:val="24"/>
-          <w:szCs w:val="24"/>
-        </w:rPr>
-        <w:t>attributes</w:t>
-      </w:r>
-      <w:proofErr w:type="spellEnd"/>
+        <w:t>Utilizar data-attributes</w:t>
+      </w:r>
       <w:r>
         <w:rPr>
           <w:rFonts w:ascii="Times New Roman" w:hAnsi="Times New Roman" w:cs="Times New Roman"/>
@@ -2526,25 +1838,7 @@
           <w:sz w:val="24"/>
           <w:szCs w:val="24"/>
         </w:rPr>
-        <w:t xml:space="preserve">Utilizar o método </w:t>
-      </w:r>
-      <w:proofErr w:type="spellStart"/>
-      <w:r>
-        <w:rPr>
-          <w:rFonts w:ascii="Times New Roman" w:hAnsi="Times New Roman" w:cs="Times New Roman"/>
-          <w:sz w:val="24"/>
-          <w:szCs w:val="24"/>
-        </w:rPr>
-        <w:t>addEventListner</w:t>
-      </w:r>
-      <w:proofErr w:type="spellEnd"/>
-      <w:r>
-        <w:rPr>
-          <w:rFonts w:ascii="Times New Roman" w:hAnsi="Times New Roman" w:cs="Times New Roman"/>
-          <w:sz w:val="24"/>
-          <w:szCs w:val="24"/>
-        </w:rPr>
-        <w:t xml:space="preserve"> para escutar eventos no elemento</w:t>
+        <w:t>Utilizar o método addEventListner para escutar eventos no elemento</w:t>
       </w:r>
       <w:r>
         <w:rPr>
@@ -2733,7 +2027,6 @@
         </w:rPr>
         <w:t xml:space="preserve"> Para criarmos conteúdo/tags dentro do DOM/HTML, precisamos utilizar a propriedade </w:t>
       </w:r>
-      <w:proofErr w:type="spellStart"/>
       <w:r>
         <w:rPr>
           <w:rFonts w:ascii="Times New Roman" w:hAnsi="Times New Roman" w:cs="Times New Roman"/>
@@ -2752,18 +2045,7 @@
           <w:sz w:val="24"/>
           <w:szCs w:val="24"/>
         </w:rPr>
-        <w:t>createElemet</w:t>
-      </w:r>
-      <w:proofErr w:type="spellEnd"/>
-      <w:r>
-        <w:rPr>
-          <w:rFonts w:ascii="Times New Roman" w:hAnsi="Times New Roman" w:cs="Times New Roman"/>
-          <w:i/>
-          <w:iCs/>
-          <w:sz w:val="24"/>
-          <w:szCs w:val="24"/>
-        </w:rPr>
-        <w:t>(</w:t>
+        <w:t>createElemet(</w:t>
       </w:r>
       <w:r>
         <w:rPr>
@@ -2811,49 +2093,15 @@
         </w:rPr>
         <w:t xml:space="preserve"> Como existe hierarquia de parentesco nas tags HTML, precisamos colocar o parâmetro </w:t>
       </w:r>
-      <w:proofErr w:type="spellStart"/>
-      <w:r>
-        <w:rPr>
-          <w:rFonts w:ascii="Times New Roman" w:hAnsi="Times New Roman" w:cs="Times New Roman"/>
-          <w:i/>
-          <w:iCs/>
-          <w:sz w:val="24"/>
-          <w:szCs w:val="24"/>
-        </w:rPr>
-        <w:t>tagMãe.appendChild</w:t>
-      </w:r>
-      <w:proofErr w:type="spellEnd"/>
-      <w:r>
-        <w:rPr>
-          <w:rFonts w:ascii="Times New Roman" w:hAnsi="Times New Roman" w:cs="Times New Roman"/>
-          <w:i/>
-          <w:iCs/>
-          <w:sz w:val="24"/>
-          <w:szCs w:val="24"/>
-        </w:rPr>
-        <w:t>(</w:t>
-      </w:r>
-      <w:proofErr w:type="spellStart"/>
-      <w:r>
-        <w:rPr>
-          <w:rFonts w:ascii="Times New Roman" w:hAnsi="Times New Roman" w:cs="Times New Roman"/>
-          <w:i/>
-          <w:iCs/>
-          <w:sz w:val="24"/>
-          <w:szCs w:val="24"/>
-        </w:rPr>
-        <w:t>tagFilho</w:t>
-      </w:r>
-      <w:proofErr w:type="spellEnd"/>
-      <w:r>
-        <w:rPr>
-          <w:rFonts w:ascii="Times New Roman" w:hAnsi="Times New Roman" w:cs="Times New Roman"/>
-          <w:i/>
-          <w:iCs/>
-          <w:sz w:val="24"/>
-          <w:szCs w:val="24"/>
-        </w:rPr>
-        <w:t>)</w:t>
+      <w:r>
+        <w:rPr>
+          <w:rFonts w:ascii="Times New Roman" w:hAnsi="Times New Roman" w:cs="Times New Roman"/>
+          <w:i/>
+          <w:iCs/>
+          <w:sz w:val="24"/>
+          <w:szCs w:val="24"/>
+        </w:rPr>
+        <w:t>tagMãe.appendChild(tagFilho)</w:t>
       </w:r>
       <w:r>
         <w:rPr>
@@ -2935,49 +2183,15 @@
         </w:rPr>
         <w:t xml:space="preserve">Para contornar esse problema, adicionamos a classe do css que já existe para esse elemento utilizando o comando: </w:t>
       </w:r>
-      <w:proofErr w:type="spellStart"/>
-      <w:r>
-        <w:rPr>
-          <w:rFonts w:ascii="Times New Roman" w:hAnsi="Times New Roman" w:cs="Times New Roman"/>
-          <w:i/>
-          <w:iCs/>
-          <w:sz w:val="24"/>
-          <w:szCs w:val="24"/>
-        </w:rPr>
-        <w:t>variávelDoElemento.classList.add</w:t>
-      </w:r>
-      <w:proofErr w:type="spellEnd"/>
-      <w:r>
-        <w:rPr>
-          <w:rFonts w:ascii="Times New Roman" w:hAnsi="Times New Roman" w:cs="Times New Roman"/>
-          <w:i/>
-          <w:iCs/>
-          <w:sz w:val="24"/>
-          <w:szCs w:val="24"/>
-        </w:rPr>
-        <w:t>(‘</w:t>
-      </w:r>
-      <w:proofErr w:type="spellStart"/>
-      <w:r>
-        <w:rPr>
-          <w:rFonts w:ascii="Times New Roman" w:hAnsi="Times New Roman" w:cs="Times New Roman"/>
-          <w:i/>
-          <w:iCs/>
-          <w:sz w:val="24"/>
-          <w:szCs w:val="24"/>
-        </w:rPr>
-        <w:t>classeCSS</w:t>
-      </w:r>
-      <w:proofErr w:type="spellEnd"/>
-      <w:r>
-        <w:rPr>
-          <w:rFonts w:ascii="Times New Roman" w:hAnsi="Times New Roman" w:cs="Times New Roman"/>
-          <w:i/>
-          <w:iCs/>
-          <w:sz w:val="24"/>
-          <w:szCs w:val="24"/>
-        </w:rPr>
-        <w:t>’)</w:t>
+      <w:r>
+        <w:rPr>
+          <w:rFonts w:ascii="Times New Roman" w:hAnsi="Times New Roman" w:cs="Times New Roman"/>
+          <w:i/>
+          <w:iCs/>
+          <w:sz w:val="24"/>
+          <w:szCs w:val="24"/>
+        </w:rPr>
+        <w:t>variávelDoElemento.classList.add(‘classeCSS’)</w:t>
       </w:r>
       <w:r>
         <w:rPr>
@@ -3071,27 +2285,15 @@
         </w:rPr>
         <w:t xml:space="preserve">O </w:t>
       </w:r>
-      <w:proofErr w:type="spellStart"/>
-      <w:r>
-        <w:rPr>
-          <w:rFonts w:ascii="Times New Roman" w:hAnsi="Times New Roman" w:cs="Times New Roman"/>
-          <w:i/>
-          <w:iCs/>
-          <w:sz w:val="24"/>
-          <w:szCs w:val="24"/>
-        </w:rPr>
-        <w:t>appendChild</w:t>
-      </w:r>
-      <w:proofErr w:type="spellEnd"/>
-      <w:r>
-        <w:rPr>
-          <w:rFonts w:ascii="Times New Roman" w:hAnsi="Times New Roman" w:cs="Times New Roman"/>
-          <w:i/>
-          <w:iCs/>
-          <w:sz w:val="24"/>
-          <w:szCs w:val="24"/>
-        </w:rPr>
-        <w:t xml:space="preserve"> </w:t>
+      <w:r>
+        <w:rPr>
+          <w:rFonts w:ascii="Times New Roman" w:hAnsi="Times New Roman" w:cs="Times New Roman"/>
+          <w:i/>
+          <w:iCs/>
+          <w:sz w:val="24"/>
+          <w:szCs w:val="24"/>
+        </w:rPr>
+        <w:t xml:space="preserve">appendChild </w:t>
       </w:r>
       <w:r>
         <w:rPr>
@@ -3127,25 +2329,7 @@
           <w:sz w:val="24"/>
           <w:szCs w:val="24"/>
         </w:rPr>
-        <w:t xml:space="preserve"> Vídeo da </w:t>
-      </w:r>
-      <w:proofErr w:type="spellStart"/>
-      <w:r>
-        <w:rPr>
-          <w:rFonts w:ascii="Times New Roman" w:hAnsi="Times New Roman" w:cs="Times New Roman"/>
-          <w:sz w:val="24"/>
-          <w:szCs w:val="24"/>
-        </w:rPr>
-        <w:t>Alura</w:t>
-      </w:r>
-      <w:proofErr w:type="spellEnd"/>
-      <w:r>
-        <w:rPr>
-          <w:rFonts w:ascii="Times New Roman" w:hAnsi="Times New Roman" w:cs="Times New Roman"/>
-          <w:sz w:val="24"/>
-          <w:szCs w:val="24"/>
-        </w:rPr>
-        <w:t xml:space="preserve"> explicando melhor sobre template strings: </w:t>
+        <w:t xml:space="preserve"> Vídeo da Alura explicando melhor sobre template strings: </w:t>
       </w:r>
       <w:hyperlink r:id="rId7" w:history="1">
         <w:r>
@@ -3189,7 +2373,6 @@
         </w:rPr>
         <w:t xml:space="preserve"> Todos os elementos na nossa árvore do DOM são nós e todos os nós podem ser acessados via JavaScript. Os nós podem ser deletados, criados ou modificados. Durante o curso utilizamos o método </w:t>
       </w:r>
-      <w:proofErr w:type="spellStart"/>
       <w:r>
         <w:rPr>
           <w:rFonts w:ascii="Times New Roman" w:hAnsi="Times New Roman" w:cs="Times New Roman"/>
@@ -3200,7 +2383,6 @@
         </w:rPr>
         <w:t>appendChild</w:t>
       </w:r>
-      <w:proofErr w:type="spellEnd"/>
       <w:r>
         <w:rPr>
           <w:rFonts w:ascii="Times New Roman" w:hAnsi="Times New Roman" w:cs="Times New Roman"/>
@@ -3232,27 +2414,15 @@
           <w:szCs w:val="24"/>
         </w:rPr>
       </w:pPr>
-      <w:proofErr w:type="spellStart"/>
-      <w:r>
-        <w:rPr>
-          <w:rFonts w:ascii="Times New Roman" w:hAnsi="Times New Roman" w:cs="Times New Roman"/>
-          <w:i/>
-          <w:iCs/>
-          <w:sz w:val="24"/>
-          <w:szCs w:val="24"/>
-        </w:rPr>
-        <w:t>insertBefore</w:t>
-      </w:r>
-      <w:proofErr w:type="spellEnd"/>
-      <w:r>
-        <w:rPr>
-          <w:rFonts w:ascii="Times New Roman" w:hAnsi="Times New Roman" w:cs="Times New Roman"/>
-          <w:i/>
-          <w:iCs/>
-          <w:sz w:val="24"/>
-          <w:szCs w:val="24"/>
-        </w:rPr>
-        <w:t>(pai, filho)</w:t>
+      <w:r>
+        <w:rPr>
+          <w:rFonts w:ascii="Times New Roman" w:hAnsi="Times New Roman" w:cs="Times New Roman"/>
+          <w:i/>
+          <w:iCs/>
+          <w:sz w:val="24"/>
+          <w:szCs w:val="24"/>
+        </w:rPr>
+        <w:t>insertBefore(pai, filho)</w:t>
       </w:r>
       <w:r>
         <w:rPr>
@@ -3285,27 +2455,15 @@
           <w:szCs w:val="24"/>
         </w:rPr>
       </w:pPr>
-      <w:proofErr w:type="spellStart"/>
-      <w:r>
-        <w:rPr>
-          <w:rFonts w:ascii="Times New Roman" w:hAnsi="Times New Roman" w:cs="Times New Roman"/>
-          <w:i/>
-          <w:iCs/>
-          <w:sz w:val="24"/>
-          <w:szCs w:val="24"/>
-        </w:rPr>
-        <w:t>replaceChild</w:t>
-      </w:r>
-      <w:proofErr w:type="spellEnd"/>
-      <w:r>
-        <w:rPr>
-          <w:rFonts w:ascii="Times New Roman" w:hAnsi="Times New Roman" w:cs="Times New Roman"/>
-          <w:i/>
-          <w:iCs/>
-          <w:sz w:val="24"/>
-          <w:szCs w:val="24"/>
-        </w:rPr>
-        <w:t>( elemento1, elemento2)</w:t>
+      <w:r>
+        <w:rPr>
+          <w:rFonts w:ascii="Times New Roman" w:hAnsi="Times New Roman" w:cs="Times New Roman"/>
+          <w:i/>
+          <w:iCs/>
+          <w:sz w:val="24"/>
+          <w:szCs w:val="24"/>
+        </w:rPr>
+        <w:t>replaceChild( elemento1, elemento2)</w:t>
       </w:r>
       <w:r>
         <w:rPr>
@@ -3338,7 +2496,6 @@
           <w:szCs w:val="24"/>
         </w:rPr>
       </w:pPr>
-      <w:proofErr w:type="spellStart"/>
       <w:r>
         <w:rPr>
           <w:rFonts w:ascii="Times New Roman" w:hAnsi="Times New Roman" w:cs="Times New Roman"/>
@@ -3348,18 +2505,7 @@
           <w:szCs w:val="24"/>
         </w:rPr>
         <w:lastRenderedPageBreak/>
-        <w:t>removeChild</w:t>
-      </w:r>
-      <w:proofErr w:type="spellEnd"/>
-      <w:r>
-        <w:rPr>
-          <w:rFonts w:ascii="Times New Roman" w:hAnsi="Times New Roman" w:cs="Times New Roman"/>
-          <w:i/>
-          <w:iCs/>
-          <w:sz w:val="24"/>
-          <w:szCs w:val="24"/>
-        </w:rPr>
-        <w:t>(elemento)</w:t>
+        <w:t>removeChild(elemento)</w:t>
       </w:r>
       <w:r>
         <w:rPr>
@@ -3446,7 +2592,6 @@
         </w:rPr>
         <w:t xml:space="preserve">Colocar um elemento filho dentro do elemento pai utilizando o método </w:t>
       </w:r>
-      <w:proofErr w:type="spellStart"/>
       <w:r>
         <w:rPr>
           <w:rFonts w:ascii="Times New Roman" w:hAnsi="Times New Roman" w:cs="Times New Roman"/>
@@ -3457,7 +2602,6 @@
         </w:rPr>
         <w:t>appendChild</w:t>
       </w:r>
-      <w:proofErr w:type="spellEnd"/>
       <w:r>
         <w:rPr>
           <w:rFonts w:ascii="Times New Roman" w:hAnsi="Times New Roman" w:cs="Times New Roman"/>
@@ -3489,7 +2633,6 @@
         </w:rPr>
         <w:t xml:space="preserve">Criar elementos utilizando o método </w:t>
       </w:r>
-      <w:proofErr w:type="spellStart"/>
       <w:r>
         <w:rPr>
           <w:rFonts w:ascii="Times New Roman" w:hAnsi="Times New Roman" w:cs="Times New Roman"/>
@@ -3500,7 +2643,6 @@
         </w:rPr>
         <w:t>createElement</w:t>
       </w:r>
-      <w:proofErr w:type="spellEnd"/>
       <w:r>
         <w:rPr>
           <w:rFonts w:ascii="Times New Roman" w:hAnsi="Times New Roman" w:cs="Times New Roman"/>
@@ -3618,7 +2760,6 @@
         </w:rPr>
         <w:t xml:space="preserve"> Para alterarmos um estilo precisamos adicionar o comando </w:t>
       </w:r>
-      <w:proofErr w:type="spellStart"/>
       <w:r>
         <w:rPr>
           <w:rFonts w:ascii="Times New Roman" w:hAnsi="Times New Roman" w:cs="Times New Roman"/>
@@ -3629,7 +2770,6 @@
         </w:rPr>
         <w:t>toggle</w:t>
       </w:r>
-      <w:proofErr w:type="spellEnd"/>
       <w:r>
         <w:rPr>
           <w:rFonts w:ascii="Times New Roman" w:hAnsi="Times New Roman" w:cs="Times New Roman"/>
@@ -3638,7 +2778,6 @@
         </w:rPr>
         <w:t xml:space="preserve"> logo após a propriedade </w:t>
       </w:r>
-      <w:proofErr w:type="spellStart"/>
       <w:r>
         <w:rPr>
           <w:rFonts w:ascii="Times New Roman" w:hAnsi="Times New Roman" w:cs="Times New Roman"/>
@@ -3649,7 +2788,6 @@
         </w:rPr>
         <w:t>classList</w:t>
       </w:r>
-      <w:proofErr w:type="spellEnd"/>
       <w:r>
         <w:rPr>
           <w:rFonts w:ascii="Times New Roman" w:hAnsi="Times New Roman" w:cs="Times New Roman"/>
@@ -3692,7 +2830,6 @@
         </w:rPr>
         <w:t xml:space="preserve"> O </w:t>
       </w:r>
-      <w:proofErr w:type="spellStart"/>
       <w:r>
         <w:rPr>
           <w:rFonts w:ascii="Times New Roman" w:hAnsi="Times New Roman" w:cs="Times New Roman"/>
@@ -3703,7 +2840,6 @@
         </w:rPr>
         <w:t>toggle</w:t>
       </w:r>
-      <w:proofErr w:type="spellEnd"/>
       <w:r>
         <w:rPr>
           <w:rFonts w:ascii="Times New Roman" w:hAnsi="Times New Roman" w:cs="Times New Roman"/>
@@ -3744,25 +2880,7 @@
           <w:sz w:val="24"/>
           <w:szCs w:val="24"/>
         </w:rPr>
-        <w:t xml:space="preserve">l, pois dessa forma qualquer pessoa tem acesso ao seu código e suas funções de </w:t>
-      </w:r>
-      <w:proofErr w:type="spellStart"/>
-      <w:r>
-        <w:rPr>
-          <w:rFonts w:ascii="Times New Roman" w:hAnsi="Times New Roman" w:cs="Times New Roman"/>
-          <w:sz w:val="24"/>
-          <w:szCs w:val="24"/>
-        </w:rPr>
-        <w:t>finidas</w:t>
-      </w:r>
-      <w:proofErr w:type="spellEnd"/>
-      <w:r>
-        <w:rPr>
-          <w:rFonts w:ascii="Times New Roman" w:hAnsi="Times New Roman" w:cs="Times New Roman"/>
-          <w:sz w:val="24"/>
-          <w:szCs w:val="24"/>
-        </w:rPr>
-        <w:t>.</w:t>
+        <w:t>l, pois dessa forma qualquer pessoa tem acesso ao seu código e suas funções de finidas.</w:t>
       </w:r>
     </w:p>
     <w:p>
@@ -3814,25 +2932,7 @@
           <w:sz w:val="24"/>
           <w:szCs w:val="24"/>
         </w:rPr>
-        <w:t xml:space="preserve">Para fazer isso basta colocar todo o código entre () e dentro de uma função anônima, ou seja: (() =&gt; { </w:t>
-      </w:r>
-      <w:proofErr w:type="spellStart"/>
-      <w:r>
-        <w:rPr>
-          <w:rFonts w:ascii="Times New Roman" w:hAnsi="Times New Roman" w:cs="Times New Roman"/>
-          <w:sz w:val="24"/>
-          <w:szCs w:val="24"/>
-        </w:rPr>
-        <w:t>CódigoCompleto</w:t>
-      </w:r>
-      <w:proofErr w:type="spellEnd"/>
-      <w:r>
-        <w:rPr>
-          <w:rFonts w:ascii="Times New Roman" w:hAnsi="Times New Roman" w:cs="Times New Roman"/>
-          <w:sz w:val="24"/>
-          <w:szCs w:val="24"/>
-        </w:rPr>
-        <w:t xml:space="preserve"> }). Dessa forma o nosso código fica protegido.</w:t>
+        <w:t>Para fazer isso basta colocar todo o código entre () e dentro de uma função anônima, ou seja: (() =&gt; { CódigoCompleto }). Dessa forma o nosso código fica protegido.</w:t>
       </w:r>
     </w:p>
     <w:p>
@@ -3858,25 +2958,7 @@
           <w:sz w:val="24"/>
           <w:szCs w:val="24"/>
         </w:rPr>
-        <w:t xml:space="preserve">Porém, ao tentar executar o código dessa forma veremos que ele não irá funcionar. Para corrigir isso colocamos () no final de tudo, ficando assim: (() =&gt; { </w:t>
-      </w:r>
-      <w:proofErr w:type="spellStart"/>
-      <w:r>
-        <w:rPr>
-          <w:rFonts w:ascii="Times New Roman" w:hAnsi="Times New Roman" w:cs="Times New Roman"/>
-          <w:sz w:val="24"/>
-          <w:szCs w:val="24"/>
-        </w:rPr>
-        <w:t>CódigoCompleto</w:t>
-      </w:r>
-      <w:proofErr w:type="spellEnd"/>
-      <w:r>
-        <w:rPr>
-          <w:rFonts w:ascii="Times New Roman" w:hAnsi="Times New Roman" w:cs="Times New Roman"/>
-          <w:sz w:val="24"/>
-          <w:szCs w:val="24"/>
-        </w:rPr>
-        <w:t xml:space="preserve"> })().</w:t>
+        <w:t>Porém, ao tentar executar o código dessa forma veremos que ele não irá funcionar. Para corrigir isso colocamos () no final de tudo, ficando assim: (() =&gt; { CódigoCompleto })().</w:t>
       </w:r>
       <w:r>
         <w:rPr>
@@ -3912,49 +2994,15 @@
         </w:rPr>
         <w:t>Essa técnica se chama IIFE (</w:t>
       </w:r>
-      <w:proofErr w:type="spellStart"/>
-      <w:r>
-        <w:rPr>
-          <w:rFonts w:ascii="Times New Roman" w:hAnsi="Times New Roman" w:cs="Times New Roman"/>
-          <w:i/>
-          <w:iCs/>
-          <w:sz w:val="24"/>
-          <w:szCs w:val="24"/>
-        </w:rPr>
-        <w:t>Immediately</w:t>
-      </w:r>
-      <w:proofErr w:type="spellEnd"/>
-      <w:r>
-        <w:rPr>
-          <w:rFonts w:ascii="Times New Roman" w:hAnsi="Times New Roman" w:cs="Times New Roman"/>
-          <w:i/>
-          <w:iCs/>
-          <w:sz w:val="24"/>
-          <w:szCs w:val="24"/>
-        </w:rPr>
-        <w:t xml:space="preserve"> </w:t>
-      </w:r>
-      <w:proofErr w:type="spellStart"/>
-      <w:r>
-        <w:rPr>
-          <w:rFonts w:ascii="Times New Roman" w:hAnsi="Times New Roman" w:cs="Times New Roman"/>
-          <w:i/>
-          <w:iCs/>
-          <w:sz w:val="24"/>
-          <w:szCs w:val="24"/>
-        </w:rPr>
-        <w:t>Invoked</w:t>
-      </w:r>
-      <w:proofErr w:type="spellEnd"/>
-      <w:r>
-        <w:rPr>
-          <w:rFonts w:ascii="Times New Roman" w:hAnsi="Times New Roman" w:cs="Times New Roman"/>
-          <w:i/>
-          <w:iCs/>
-          <w:sz w:val="24"/>
-          <w:szCs w:val="24"/>
-        </w:rPr>
-        <w:t xml:space="preserve"> Function Expression ou Função de Invocação Imediata</w:t>
+      <w:r>
+        <w:rPr>
+          <w:rFonts w:ascii="Times New Roman" w:hAnsi="Times New Roman" w:cs="Times New Roman"/>
+          <w:i/>
+          <w:iCs/>
+          <w:sz w:val="24"/>
+          <w:szCs w:val="24"/>
+        </w:rPr>
+        <w:t>Immediately Invoked Function Expression ou Função de Invocação Imediata</w:t>
       </w:r>
       <w:r>
         <w:rPr>
@@ -4008,25 +3056,7 @@
           <w:sz w:val="24"/>
           <w:szCs w:val="24"/>
         </w:rPr>
-        <w:t xml:space="preserve">Adicionar classe CSS utilizando o método </w:t>
-      </w:r>
-      <w:proofErr w:type="spellStart"/>
-      <w:r>
-        <w:rPr>
-          <w:rFonts w:ascii="Times New Roman" w:hAnsi="Times New Roman" w:cs="Times New Roman"/>
-          <w:sz w:val="24"/>
-          <w:szCs w:val="24"/>
-        </w:rPr>
-        <w:t>toggle</w:t>
-      </w:r>
-      <w:proofErr w:type="spellEnd"/>
-      <w:r>
-        <w:rPr>
-          <w:rFonts w:ascii="Times New Roman" w:hAnsi="Times New Roman" w:cs="Times New Roman"/>
-          <w:sz w:val="24"/>
-          <w:szCs w:val="24"/>
-        </w:rPr>
-        <w:t>;</w:t>
+        <w:t>Adicionar classe CSS utilizando o método toggle;</w:t>
       </w:r>
     </w:p>
     <w:p>
@@ -4049,25 +3079,7 @@
           <w:sz w:val="24"/>
           <w:szCs w:val="24"/>
         </w:rPr>
-        <w:t xml:space="preserve">Utilizar o atributo </w:t>
-      </w:r>
-      <w:proofErr w:type="spellStart"/>
-      <w:r>
-        <w:rPr>
-          <w:rFonts w:ascii="Times New Roman" w:hAnsi="Times New Roman" w:cs="Times New Roman"/>
-          <w:sz w:val="24"/>
-          <w:szCs w:val="24"/>
-        </w:rPr>
-        <w:t>parentElement</w:t>
-      </w:r>
-      <w:proofErr w:type="spellEnd"/>
-      <w:r>
-        <w:rPr>
-          <w:rFonts w:ascii="Times New Roman" w:hAnsi="Times New Roman" w:cs="Times New Roman"/>
-          <w:sz w:val="24"/>
-          <w:szCs w:val="24"/>
-        </w:rPr>
-        <w:t xml:space="preserve"> para subir um elemento na árvore do DOM;</w:t>
+        <w:t>Utilizar o atributo parentElement para subir um elemento na árvore do DOM;</w:t>
       </w:r>
     </w:p>
     <w:p>
@@ -4355,40 +3367,16 @@
         </w:rPr>
         <w:t xml:space="preserve">Para exportar usamos: </w:t>
       </w:r>
-      <w:proofErr w:type="spellStart"/>
-      <w:r>
-        <w:rPr>
-          <w:rFonts w:ascii="Times New Roman" w:hAnsi="Times New Roman" w:cs="Times New Roman"/>
-          <w:i/>
-          <w:iCs/>
-          <w:sz w:val="24"/>
-          <w:szCs w:val="24"/>
-        </w:rPr>
-        <w:t>export</w:t>
-      </w:r>
-      <w:proofErr w:type="spellEnd"/>
-      <w:r>
-        <w:rPr>
-          <w:rFonts w:ascii="Times New Roman" w:hAnsi="Times New Roman" w:cs="Times New Roman"/>
-          <w:i/>
-          <w:iCs/>
-          <w:sz w:val="24"/>
-          <w:szCs w:val="24"/>
-        </w:rPr>
-        <w:t xml:space="preserve"> default </w:t>
-      </w:r>
-      <w:proofErr w:type="spellStart"/>
-      <w:r>
-        <w:rPr>
-          <w:rFonts w:ascii="Times New Roman" w:hAnsi="Times New Roman" w:cs="Times New Roman"/>
-          <w:i/>
-          <w:iCs/>
-          <w:sz w:val="24"/>
-          <w:szCs w:val="24"/>
-        </w:rPr>
-        <w:t>nomeDaFunção</w:t>
-      </w:r>
-      <w:proofErr w:type="spellEnd"/>
+      <w:r>
+        <w:rPr>
+          <w:rFonts w:ascii="Times New Roman" w:hAnsi="Times New Roman" w:cs="Times New Roman"/>
+          <w:i/>
+          <w:iCs/>
+          <w:sz w:val="24"/>
+          <w:szCs w:val="24"/>
+        </w:rPr>
+        <w:t>export default nomeDaFunção</w:t>
+      </w:r>
       <w:r>
         <w:rPr>
           <w:rFonts w:ascii="Times New Roman" w:hAnsi="Times New Roman" w:cs="Times New Roman"/>
@@ -4441,29 +3429,7 @@
           <w:sz w:val="24"/>
           <w:szCs w:val="24"/>
         </w:rPr>
-        <w:t xml:space="preserve">import </w:t>
-      </w:r>
-      <w:proofErr w:type="spellStart"/>
-      <w:r>
-        <w:rPr>
-          <w:rFonts w:ascii="Times New Roman" w:hAnsi="Times New Roman" w:cs="Times New Roman"/>
-          <w:i/>
-          <w:iCs/>
-          <w:sz w:val="24"/>
-          <w:szCs w:val="24"/>
-        </w:rPr>
-        <w:t>nomeDaFunção</w:t>
-      </w:r>
-      <w:proofErr w:type="spellEnd"/>
-      <w:r>
-        <w:rPr>
-          <w:rFonts w:ascii="Times New Roman" w:hAnsi="Times New Roman" w:cs="Times New Roman"/>
-          <w:i/>
-          <w:iCs/>
-          <w:sz w:val="24"/>
-          <w:szCs w:val="24"/>
-        </w:rPr>
-        <w:t>/Elemento from “./localização”</w:t>
+        <w:t>import nomeDaFunção/Elemento from “./localização”</w:t>
       </w:r>
     </w:p>
     <w:p>
@@ -4488,27 +3454,15 @@
         </w:rPr>
         <w:t xml:space="preserve">Para exportar mais de um objeto do módulo colocamos: </w:t>
       </w:r>
-      <w:proofErr w:type="spellStart"/>
-      <w:r>
-        <w:rPr>
-          <w:rFonts w:ascii="Times New Roman" w:hAnsi="Times New Roman" w:cs="Times New Roman"/>
-          <w:i/>
-          <w:iCs/>
-          <w:sz w:val="24"/>
-          <w:szCs w:val="24"/>
-        </w:rPr>
-        <w:t>export</w:t>
-      </w:r>
-      <w:proofErr w:type="spellEnd"/>
-      <w:r>
-        <w:rPr>
-          <w:rFonts w:ascii="Times New Roman" w:hAnsi="Times New Roman" w:cs="Times New Roman"/>
-          <w:i/>
-          <w:iCs/>
-          <w:sz w:val="24"/>
-          <w:szCs w:val="24"/>
-        </w:rPr>
-        <w:t>{ objeto1, objeto2 }</w:t>
+      <w:r>
+        <w:rPr>
+          <w:rFonts w:ascii="Times New Roman" w:hAnsi="Times New Roman" w:cs="Times New Roman"/>
+          <w:i/>
+          <w:iCs/>
+          <w:sz w:val="24"/>
+          <w:szCs w:val="24"/>
+        </w:rPr>
+        <w:t>export{ objeto1, objeto2 }</w:t>
       </w:r>
     </w:p>
     <w:p>
@@ -4609,18 +3563,8 @@
           <w:sz w:val="24"/>
           <w:szCs w:val="24"/>
         </w:rPr>
-        <w:t>Utilizar import/</w:t>
-      </w:r>
-      <w:proofErr w:type="spellStart"/>
-      <w:r>
-        <w:rPr>
-          <w:rFonts w:ascii="Times New Roman" w:hAnsi="Times New Roman" w:cs="Times New Roman"/>
-          <w:sz w:val="24"/>
-          <w:szCs w:val="24"/>
-        </w:rPr>
-        <w:t>export</w:t>
-      </w:r>
-      <w:proofErr w:type="spellEnd"/>
+        <w:t>Utilizar import/export</w:t>
+      </w:r>
       <w:r>
         <w:rPr>
           <w:rFonts w:ascii="Times New Roman" w:hAnsi="Times New Roman" w:cs="Times New Roman"/>
@@ -4676,7 +3620,6 @@
           <w:lang w:val="en-US"/>
         </w:rPr>
       </w:pPr>
-      <w:proofErr w:type="spellStart"/>
       <w:r>
         <w:rPr>
           <w:rFonts w:ascii="Times New Roman" w:hAnsi="Times New Roman" w:cs="Times New Roman"/>
@@ -4684,17 +3627,7 @@
           <w:szCs w:val="24"/>
           <w:lang w:val="en-US"/>
         </w:rPr>
-        <w:t>Entender</w:t>
-      </w:r>
-      <w:proofErr w:type="spellEnd"/>
-      <w:r>
-        <w:rPr>
-          <w:rFonts w:ascii="Times New Roman" w:hAnsi="Times New Roman" w:cs="Times New Roman"/>
-          <w:sz w:val="24"/>
-          <w:szCs w:val="24"/>
-          <w:lang w:val="en-US"/>
-        </w:rPr>
-        <w:t xml:space="preserve"> Same Origin Police e CORS.</w:t>
+        <w:t>Entender Same Origin Police e CORS.</w:t>
       </w:r>
     </w:p>
     <w:p>
@@ -4852,29 +3785,7 @@
           <w:sz w:val="24"/>
           <w:szCs w:val="24"/>
         </w:rPr>
-        <w:t>type=”</w:t>
-      </w:r>
-      <w:proofErr w:type="spellStart"/>
-      <w:r>
-        <w:rPr>
-          <w:rFonts w:ascii="Times New Roman" w:hAnsi="Times New Roman" w:cs="Times New Roman"/>
-          <w:i/>
-          <w:iCs/>
-          <w:sz w:val="24"/>
-          <w:szCs w:val="24"/>
-        </w:rPr>
-        <w:t>datetime</w:t>
-      </w:r>
-      <w:proofErr w:type="spellEnd"/>
-      <w:r>
-        <w:rPr>
-          <w:rFonts w:ascii="Times New Roman" w:hAnsi="Times New Roman" w:cs="Times New Roman"/>
-          <w:i/>
-          <w:iCs/>
-          <w:sz w:val="24"/>
-          <w:szCs w:val="24"/>
-        </w:rPr>
-        <w:t>-local”</w:t>
+        <w:t>type=”datetime-local”</w:t>
       </w:r>
       <w:r>
         <w:rPr>
@@ -5083,27 +3994,15 @@
         </w:rPr>
         <w:t xml:space="preserve"> e colar a URL no </w:t>
       </w:r>
-      <w:proofErr w:type="spellStart"/>
-      <w:r>
-        <w:rPr>
-          <w:rFonts w:ascii="Times New Roman" w:hAnsi="Times New Roman" w:cs="Times New Roman"/>
-          <w:i/>
-          <w:iCs/>
-          <w:sz w:val="24"/>
-          <w:szCs w:val="24"/>
-        </w:rPr>
-        <w:t>src</w:t>
-      </w:r>
-      <w:proofErr w:type="spellEnd"/>
-      <w:r>
-        <w:rPr>
-          <w:rFonts w:ascii="Times New Roman" w:hAnsi="Times New Roman" w:cs="Times New Roman"/>
-          <w:i/>
-          <w:iCs/>
-          <w:sz w:val="24"/>
-          <w:szCs w:val="24"/>
-        </w:rPr>
-        <w:t>=””</w:t>
+      <w:r>
+        <w:rPr>
+          <w:rFonts w:ascii="Times New Roman" w:hAnsi="Times New Roman" w:cs="Times New Roman"/>
+          <w:i/>
+          <w:iCs/>
+          <w:sz w:val="24"/>
+          <w:szCs w:val="24"/>
+        </w:rPr>
+        <w:t>src=””</w:t>
       </w:r>
       <w:r>
         <w:rPr>
@@ -5146,25 +4045,7 @@
           <w:sz w:val="24"/>
           <w:szCs w:val="24"/>
         </w:rPr>
-        <w:t xml:space="preserve">Depois de adicionar a biblioteca, no nosso código podemos passar o formato que desejamos que a data seja exibida como exemplificado no site do </w:t>
-      </w:r>
-      <w:proofErr w:type="spellStart"/>
-      <w:r>
-        <w:rPr>
-          <w:rFonts w:ascii="Times New Roman" w:hAnsi="Times New Roman" w:cs="Times New Roman"/>
-          <w:sz w:val="24"/>
-          <w:szCs w:val="24"/>
-        </w:rPr>
-        <w:t>momentjs</w:t>
-      </w:r>
-      <w:proofErr w:type="spellEnd"/>
-      <w:r>
-        <w:rPr>
-          <w:rFonts w:ascii="Times New Roman" w:hAnsi="Times New Roman" w:cs="Times New Roman"/>
-          <w:sz w:val="24"/>
-          <w:szCs w:val="24"/>
-        </w:rPr>
-        <w:t>.</w:t>
+        <w:t>Depois de adicionar a biblioteca, no nosso código podemos passar o formato que desejamos que a data seja exibida como exemplificado no site do momentjs.</w:t>
       </w:r>
     </w:p>
     <w:p>
@@ -5201,29 +4082,7 @@
           <w:sz w:val="24"/>
           <w:szCs w:val="24"/>
         </w:rPr>
-        <w:t>console.log(</w:t>
-      </w:r>
-      <w:proofErr w:type="spellStart"/>
-      <w:r>
-        <w:rPr>
-          <w:rFonts w:ascii="Times New Roman" w:hAnsi="Times New Roman" w:cs="Times New Roman"/>
-          <w:i/>
-          <w:iCs/>
-          <w:sz w:val="24"/>
-          <w:szCs w:val="24"/>
-        </w:rPr>
-        <w:t>data.format</w:t>
-      </w:r>
-      <w:proofErr w:type="spellEnd"/>
-      <w:r>
-        <w:rPr>
-          <w:rFonts w:ascii="Times New Roman" w:hAnsi="Times New Roman" w:cs="Times New Roman"/>
-          <w:i/>
-          <w:iCs/>
-          <w:sz w:val="24"/>
-          <w:szCs w:val="24"/>
-        </w:rPr>
-        <w:t>(‘DD/MM/YYYY’))</w:t>
+        <w:t>console.log(data.format(‘DD/MM/YYYY’))</w:t>
       </w:r>
       <w:r>
         <w:rPr>
@@ -5268,51 +4127,7 @@
           <w:sz w:val="24"/>
           <w:szCs w:val="24"/>
         </w:rPr>
-        <w:t>.</w:t>
-      </w:r>
-      <w:proofErr w:type="spellStart"/>
-      <w:r>
-        <w:rPr>
-          <w:rFonts w:ascii="Times New Roman" w:hAnsi="Times New Roman" w:cs="Times New Roman"/>
-          <w:i/>
-          <w:iCs/>
-          <w:sz w:val="24"/>
-          <w:szCs w:val="24"/>
-        </w:rPr>
-        <w:t>toLocaleDateString</w:t>
-      </w:r>
-      <w:proofErr w:type="spellEnd"/>
-      <w:r>
-        <w:rPr>
-          <w:rFonts w:ascii="Times New Roman" w:hAnsi="Times New Roman" w:cs="Times New Roman"/>
-          <w:i/>
-          <w:iCs/>
-          <w:sz w:val="24"/>
-          <w:szCs w:val="24"/>
-        </w:rPr>
-        <w:t xml:space="preserve">(‘pt-br’, </w:t>
-      </w:r>
-      <w:proofErr w:type="spellStart"/>
-      <w:r>
-        <w:rPr>
-          <w:rFonts w:ascii="Times New Roman" w:hAnsi="Times New Roman" w:cs="Times New Roman"/>
-          <w:i/>
-          <w:iCs/>
-          <w:sz w:val="24"/>
-          <w:szCs w:val="24"/>
-        </w:rPr>
-        <w:t>dataOptions</w:t>
-      </w:r>
-      <w:proofErr w:type="spellEnd"/>
-      <w:r>
-        <w:rPr>
-          <w:rFonts w:ascii="Times New Roman" w:hAnsi="Times New Roman" w:cs="Times New Roman"/>
-          <w:i/>
-          <w:iCs/>
-          <w:sz w:val="24"/>
-          <w:szCs w:val="24"/>
-        </w:rPr>
-        <w:t>)</w:t>
+        <w:t>.toLocaleDateString(‘pt-br’, dataOptions)</w:t>
       </w:r>
       <w:r>
         <w:rPr>
@@ -5322,53 +4137,23 @@
         </w:rPr>
         <w:t xml:space="preserve"> para datas e </w:t>
       </w:r>
-      <w:proofErr w:type="spellStart"/>
-      <w:r>
-        <w:rPr>
-          <w:rFonts w:ascii="Times New Roman" w:hAnsi="Times New Roman" w:cs="Times New Roman"/>
-          <w:i/>
-          <w:iCs/>
-          <w:sz w:val="24"/>
-          <w:szCs w:val="24"/>
-        </w:rPr>
-        <w:t>toLocaleTimeString</w:t>
-      </w:r>
-      <w:proofErr w:type="spellEnd"/>
-      <w:r>
-        <w:rPr>
-          <w:rFonts w:ascii="Times New Roman" w:hAnsi="Times New Roman" w:cs="Times New Roman"/>
-          <w:i/>
-          <w:iCs/>
-          <w:sz w:val="24"/>
-          <w:szCs w:val="24"/>
-        </w:rPr>
-        <w:t>()</w:t>
-      </w:r>
-      <w:r>
-        <w:rPr>
-          <w:rFonts w:ascii="Times New Roman" w:hAnsi="Times New Roman" w:cs="Times New Roman"/>
-          <w:sz w:val="24"/>
-          <w:szCs w:val="24"/>
-        </w:rPr>
-        <w:t xml:space="preserve"> para horas, desta forma, fazendo com que a configuração/formato da data e hora seja exibida de acordo com </w:t>
-      </w:r>
-      <w:proofErr w:type="gramStart"/>
-      <w:r>
-        <w:rPr>
-          <w:rFonts w:ascii="Times New Roman" w:hAnsi="Times New Roman" w:cs="Times New Roman"/>
-          <w:sz w:val="24"/>
-          <w:szCs w:val="24"/>
-        </w:rPr>
-        <w:t>os parâmetro</w:t>
-      </w:r>
-      <w:proofErr w:type="gramEnd"/>
-      <w:r>
-        <w:rPr>
-          <w:rFonts w:ascii="Times New Roman" w:hAnsi="Times New Roman" w:cs="Times New Roman"/>
-          <w:sz w:val="24"/>
-          <w:szCs w:val="24"/>
-        </w:rPr>
-        <w:t xml:space="preserve"> utilizados na localização do acesso da aplicação.</w:t>
+      <w:r>
+        <w:rPr>
+          <w:rFonts w:ascii="Times New Roman" w:hAnsi="Times New Roman" w:cs="Times New Roman"/>
+          <w:i/>
+          <w:iCs/>
+          <w:sz w:val="24"/>
+          <w:szCs w:val="24"/>
+        </w:rPr>
+        <w:t>toLocaleTimeString()</w:t>
+      </w:r>
+      <w:r>
+        <w:rPr>
+          <w:rFonts w:ascii="Times New Roman" w:hAnsi="Times New Roman" w:cs="Times New Roman"/>
+          <w:sz w:val="24"/>
+          <w:szCs w:val="24"/>
+        </w:rPr>
+        <w:t xml:space="preserve"> para horas, desta forma, fazendo com que a configuração/formato da data e hora seja exibida de acordo com os parâmetro utilizados na localização do acesso da aplicação.</w:t>
       </w:r>
     </w:p>
     <w:p>
@@ -5414,7 +4199,6 @@
           <w:highlight w:val="lightGray"/>
         </w:rPr>
       </w:pPr>
-      <w:proofErr w:type="spellStart"/>
       <w:r>
         <w:rPr>
           <w:rFonts w:cstheme="minorHAnsi"/>
@@ -5423,9 +4207,230 @@
           <w:szCs w:val="20"/>
           <w:highlight w:val="lightGray"/>
         </w:rPr>
-        <w:t>const</w:t>
-      </w:r>
-      <w:proofErr w:type="spellEnd"/>
+        <w:t xml:space="preserve">const </w:t>
+      </w:r>
+      <w:r>
+        <w:rPr>
+          <w:rFonts w:cstheme="minorHAnsi"/>
+          <w:sz w:val="20"/>
+          <w:szCs w:val="20"/>
+          <w:highlight w:val="lightGray"/>
+        </w:rPr>
+        <w:t>dataOptions = {</w:t>
+      </w:r>
+    </w:p>
+    <w:p>
+      <w:pPr>
+        <w:pStyle w:val="PargrafodaLista"/>
+        <w:numPr>
+          <w:ilvl w:val="2"/>
+          <w:numId w:val="3"/>
+        </w:numPr>
+        <w:spacing w:line="240" w:lineRule="auto"/>
+        <w:jc w:val="both"/>
+        <w:rPr>
+          <w:rFonts w:cstheme="minorHAnsi"/>
+          <w:sz w:val="20"/>
+          <w:szCs w:val="20"/>
+          <w:highlight w:val="lightGray"/>
+        </w:rPr>
+      </w:pPr>
+      <w:r>
+        <w:rPr>
+          <w:rFonts w:cstheme="minorHAnsi"/>
+          <w:sz w:val="20"/>
+          <w:szCs w:val="20"/>
+          <w:highlight w:val="lightGray"/>
+        </w:rPr>
+        <w:t xml:space="preserve">   weekend: </w:t>
+      </w:r>
+      <w:r>
+        <w:rPr>
+          <w:rFonts w:cstheme="minorHAnsi"/>
+          <w:color w:val="70AD47" w:themeColor="accent6"/>
+          <w:sz w:val="20"/>
+          <w:szCs w:val="20"/>
+          <w:highlight w:val="lightGray"/>
+        </w:rPr>
+        <w:t>'long'</w:t>
+      </w:r>
+      <w:r>
+        <w:rPr>
+          <w:rFonts w:cstheme="minorHAnsi"/>
+          <w:sz w:val="20"/>
+          <w:szCs w:val="20"/>
+          <w:highlight w:val="lightGray"/>
+        </w:rPr>
+        <w:t>,</w:t>
+      </w:r>
+    </w:p>
+    <w:p>
+      <w:pPr>
+        <w:pStyle w:val="PargrafodaLista"/>
+        <w:numPr>
+          <w:ilvl w:val="2"/>
+          <w:numId w:val="3"/>
+        </w:numPr>
+        <w:spacing w:line="240" w:lineRule="auto"/>
+        <w:jc w:val="both"/>
+        <w:rPr>
+          <w:rFonts w:cstheme="minorHAnsi"/>
+          <w:sz w:val="20"/>
+          <w:szCs w:val="20"/>
+          <w:highlight w:val="lightGray"/>
+        </w:rPr>
+      </w:pPr>
+      <w:r>
+        <w:rPr>
+          <w:rFonts w:cstheme="minorHAnsi"/>
+          <w:sz w:val="20"/>
+          <w:szCs w:val="20"/>
+          <w:highlight w:val="lightGray"/>
+        </w:rPr>
+        <w:t xml:space="preserve">   year: </w:t>
+      </w:r>
+      <w:r>
+        <w:rPr>
+          <w:rFonts w:cstheme="minorHAnsi"/>
+          <w:color w:val="70AD47" w:themeColor="accent6"/>
+          <w:sz w:val="20"/>
+          <w:szCs w:val="20"/>
+          <w:highlight w:val="lightGray"/>
+        </w:rPr>
+        <w:t>'numeric'</w:t>
+      </w:r>
+      <w:r>
+        <w:rPr>
+          <w:rFonts w:cstheme="minorHAnsi"/>
+          <w:sz w:val="20"/>
+          <w:szCs w:val="20"/>
+          <w:highlight w:val="lightGray"/>
+        </w:rPr>
+        <w:t>,</w:t>
+      </w:r>
+    </w:p>
+    <w:p>
+      <w:pPr>
+        <w:pStyle w:val="PargrafodaLista"/>
+        <w:numPr>
+          <w:ilvl w:val="2"/>
+          <w:numId w:val="3"/>
+        </w:numPr>
+        <w:spacing w:line="240" w:lineRule="auto"/>
+        <w:jc w:val="both"/>
+        <w:rPr>
+          <w:rFonts w:cstheme="minorHAnsi"/>
+          <w:sz w:val="20"/>
+          <w:szCs w:val="20"/>
+          <w:highlight w:val="lightGray"/>
+        </w:rPr>
+      </w:pPr>
+      <w:r>
+        <w:rPr>
+          <w:rFonts w:cstheme="minorHAnsi"/>
+          <w:sz w:val="20"/>
+          <w:szCs w:val="20"/>
+          <w:highlight w:val="lightGray"/>
+        </w:rPr>
+        <w:t xml:space="preserve">   month: </w:t>
+      </w:r>
+      <w:r>
+        <w:rPr>
+          <w:rFonts w:cstheme="minorHAnsi"/>
+          <w:color w:val="70AD47" w:themeColor="accent6"/>
+          <w:sz w:val="20"/>
+          <w:szCs w:val="20"/>
+          <w:highlight w:val="lightGray"/>
+        </w:rPr>
+        <w:t>'long'</w:t>
+      </w:r>
+      <w:r>
+        <w:rPr>
+          <w:rFonts w:cstheme="minorHAnsi"/>
+          <w:sz w:val="20"/>
+          <w:szCs w:val="20"/>
+          <w:highlight w:val="lightGray"/>
+        </w:rPr>
+        <w:t>,</w:t>
+      </w:r>
+    </w:p>
+    <w:p>
+      <w:pPr>
+        <w:pStyle w:val="PargrafodaLista"/>
+        <w:numPr>
+          <w:ilvl w:val="2"/>
+          <w:numId w:val="3"/>
+        </w:numPr>
+        <w:spacing w:line="240" w:lineRule="auto"/>
+        <w:jc w:val="both"/>
+        <w:rPr>
+          <w:rFonts w:cstheme="minorHAnsi"/>
+          <w:sz w:val="20"/>
+          <w:szCs w:val="20"/>
+          <w:highlight w:val="lightGray"/>
+        </w:rPr>
+      </w:pPr>
+      <w:r>
+        <w:rPr>
+          <w:rFonts w:cstheme="minorHAnsi"/>
+          <w:sz w:val="20"/>
+          <w:szCs w:val="20"/>
+          <w:highlight w:val="lightGray"/>
+        </w:rPr>
+        <w:t xml:space="preserve">   day: </w:t>
+      </w:r>
+      <w:r>
+        <w:rPr>
+          <w:rFonts w:cstheme="minorHAnsi"/>
+          <w:color w:val="70AD47" w:themeColor="accent6"/>
+          <w:sz w:val="20"/>
+          <w:szCs w:val="20"/>
+          <w:highlight w:val="lightGray"/>
+        </w:rPr>
+        <w:t>'numeric'</w:t>
+      </w:r>
+    </w:p>
+    <w:p>
+      <w:pPr>
+        <w:pStyle w:val="PargrafodaLista"/>
+        <w:numPr>
+          <w:ilvl w:val="2"/>
+          <w:numId w:val="3"/>
+        </w:numPr>
+        <w:spacing w:line="240" w:lineRule="auto"/>
+        <w:jc w:val="both"/>
+        <w:rPr>
+          <w:rFonts w:cstheme="minorHAnsi"/>
+          <w:sz w:val="20"/>
+          <w:szCs w:val="20"/>
+        </w:rPr>
+      </w:pPr>
+      <w:r>
+        <w:rPr>
+          <w:rFonts w:cstheme="minorHAnsi"/>
+          <w:sz w:val="20"/>
+          <w:szCs w:val="20"/>
+          <w:highlight w:val="lightGray"/>
+        </w:rPr>
+        <w:t>}</w:t>
+      </w:r>
+    </w:p>
+    <w:p>
+      <w:pPr>
+        <w:pStyle w:val="PargrafodaLista"/>
+        <w:numPr>
+          <w:ilvl w:val="2"/>
+          <w:numId w:val="3"/>
+        </w:numPr>
+        <w:spacing w:line="240" w:lineRule="auto"/>
+        <w:jc w:val="both"/>
+        <w:rPr>
+          <w:rFonts w:cstheme="minorHAnsi"/>
+          <w:sz w:val="20"/>
+          <w:szCs w:val="20"/>
+          <w:highlight w:val="lightGray"/>
+        </w:rPr>
+      </w:pPr>
       <w:r>
         <w:rPr>
           <w:rFonts w:cstheme="minorHAnsi"/>
@@ -5434,9 +4439,8 @@
           <w:szCs w:val="20"/>
           <w:highlight w:val="lightGray"/>
         </w:rPr>
-        <w:t xml:space="preserve"> </w:t>
-      </w:r>
-      <w:proofErr w:type="spellStart"/>
+        <w:t xml:space="preserve">const </w:t>
+      </w:r>
       <w:r>
         <w:rPr>
           <w:rFonts w:cstheme="minorHAnsi"/>
@@ -5444,35 +4448,44 @@
           <w:szCs w:val="20"/>
           <w:highlight w:val="lightGray"/>
         </w:rPr>
-        <w:t>dataOptions</w:t>
-      </w:r>
-      <w:proofErr w:type="spellEnd"/>
-      <w:r>
+        <w:t>horarioOptions = {</w:t>
+      </w:r>
+    </w:p>
+    <w:p>
+      <w:pPr>
+        <w:pStyle w:val="PargrafodaLista"/>
+        <w:numPr>
+          <w:ilvl w:val="2"/>
+          <w:numId w:val="3"/>
+        </w:numPr>
+        <w:spacing w:line="240" w:lineRule="auto"/>
+        <w:jc w:val="both"/>
         <w:rPr>
           <w:rFonts w:cstheme="minorHAnsi"/>
           <w:sz w:val="20"/>
           <w:szCs w:val="20"/>
           <w:highlight w:val="lightGray"/>
         </w:rPr>
-        <w:t xml:space="preserve"> = {</w:t>
-      </w:r>
-    </w:p>
-    <w:p>
-      <w:pPr>
-        <w:pStyle w:val="PargrafodaLista"/>
-        <w:numPr>
-          <w:ilvl w:val="2"/>
-          <w:numId w:val="3"/>
-        </w:numPr>
-        <w:spacing w:line="240" w:lineRule="auto"/>
-        <w:jc w:val="both"/>
+      </w:pPr>
+      <w:r>
         <w:rPr>
           <w:rFonts w:cstheme="minorHAnsi"/>
           <w:sz w:val="20"/>
           <w:szCs w:val="20"/>
           <w:highlight w:val="lightGray"/>
         </w:rPr>
-      </w:pPr>
+        <w:t xml:space="preserve">   hour12: </w:t>
+      </w:r>
+      <w:r>
+        <w:rPr>
+          <w:rFonts w:cstheme="minorHAnsi"/>
+          <w:color w:val="00B0F0"/>
+          <w:sz w:val="20"/>
+          <w:szCs w:val="20"/>
+          <w:highlight w:val="lightGray"/>
+        </w:rPr>
+        <w:t>false</w:t>
+      </w:r>
       <w:r>
         <w:rPr>
           <w:rFonts w:cstheme="minorHAnsi"/>
@@ -5480,7 +4493,33 @@
           <w:szCs w:val="20"/>
           <w:highlight w:val="lightGray"/>
         </w:rPr>
-        <w:t xml:space="preserve">   weekend: </w:t>
+        <w:t>,</w:t>
+      </w:r>
+    </w:p>
+    <w:p>
+      <w:pPr>
+        <w:pStyle w:val="PargrafodaLista"/>
+        <w:numPr>
+          <w:ilvl w:val="2"/>
+          <w:numId w:val="3"/>
+        </w:numPr>
+        <w:spacing w:line="240" w:lineRule="auto"/>
+        <w:jc w:val="both"/>
+        <w:rPr>
+          <w:rFonts w:cstheme="minorHAnsi"/>
+          <w:sz w:val="20"/>
+          <w:szCs w:val="20"/>
+          <w:highlight w:val="lightGray"/>
+        </w:rPr>
+      </w:pPr>
+      <w:r>
+        <w:rPr>
+          <w:rFonts w:cstheme="minorHAnsi"/>
+          <w:sz w:val="20"/>
+          <w:szCs w:val="20"/>
+          <w:highlight w:val="lightGray"/>
+        </w:rPr>
+        <w:t xml:space="preserve">   hour: </w:t>
       </w:r>
       <w:r>
         <w:rPr>
@@ -5490,9 +4529,43 @@
           <w:szCs w:val="20"/>
           <w:highlight w:val="lightGray"/>
         </w:rPr>
-        <w:t>'</w:t>
-      </w:r>
-      <w:proofErr w:type="spellStart"/>
+        <w:t>'numeric'</w:t>
+      </w:r>
+      <w:r>
+        <w:rPr>
+          <w:rFonts w:cstheme="minorHAnsi"/>
+          <w:sz w:val="20"/>
+          <w:szCs w:val="20"/>
+          <w:highlight w:val="lightGray"/>
+        </w:rPr>
+        <w:t>,</w:t>
+      </w:r>
+    </w:p>
+    <w:p>
+      <w:pPr>
+        <w:pStyle w:val="PargrafodaLista"/>
+        <w:numPr>
+          <w:ilvl w:val="2"/>
+          <w:numId w:val="3"/>
+        </w:numPr>
+        <w:spacing w:line="240" w:lineRule="auto"/>
+        <w:jc w:val="both"/>
+        <w:rPr>
+          <w:rFonts w:cstheme="minorHAnsi"/>
+          <w:sz w:val="20"/>
+          <w:szCs w:val="20"/>
+          <w:highlight w:val="lightGray"/>
+        </w:rPr>
+      </w:pPr>
+      <w:r>
+        <w:rPr>
+          <w:rFonts w:cstheme="minorHAnsi"/>
+          <w:sz w:val="20"/>
+          <w:szCs w:val="20"/>
+          <w:highlight w:val="lightGray"/>
+        </w:rPr>
+        <w:t xml:space="preserve">   minute: </w:t>
+      </w:r>
       <w:r>
         <w:rPr>
           <w:rFonts w:cstheme="minorHAnsi"/>
@@ -5501,9 +4574,43 @@
           <w:szCs w:val="20"/>
           <w:highlight w:val="lightGray"/>
         </w:rPr>
-        <w:t>long</w:t>
-      </w:r>
-      <w:proofErr w:type="spellEnd"/>
+        <w:t>'2-digit'</w:t>
+      </w:r>
+      <w:r>
+        <w:rPr>
+          <w:rFonts w:cstheme="minorHAnsi"/>
+          <w:sz w:val="20"/>
+          <w:szCs w:val="20"/>
+          <w:highlight w:val="lightGray"/>
+        </w:rPr>
+        <w:t>,</w:t>
+      </w:r>
+    </w:p>
+    <w:p>
+      <w:pPr>
+        <w:pStyle w:val="PargrafodaLista"/>
+        <w:numPr>
+          <w:ilvl w:val="2"/>
+          <w:numId w:val="3"/>
+        </w:numPr>
+        <w:spacing w:line="240" w:lineRule="auto"/>
+        <w:jc w:val="both"/>
+        <w:rPr>
+          <w:rFonts w:cstheme="minorHAnsi"/>
+          <w:sz w:val="20"/>
+          <w:szCs w:val="20"/>
+          <w:highlight w:val="lightGray"/>
+        </w:rPr>
+      </w:pPr>
+      <w:r>
+        <w:rPr>
+          <w:rFonts w:cstheme="minorHAnsi"/>
+          <w:sz w:val="20"/>
+          <w:szCs w:val="20"/>
+          <w:highlight w:val="lightGray"/>
+        </w:rPr>
+        <w:t xml:space="preserve">   second: </w:t>
+      </w:r>
       <w:r>
         <w:rPr>
           <w:rFonts w:cstheme="minorHAnsi"/>
@@ -5512,7 +4619,7 @@
           <w:szCs w:val="20"/>
           <w:highlight w:val="lightGray"/>
         </w:rPr>
-        <w:t>'</w:t>
+        <w:t>'2-digit'</w:t>
       </w:r>
       <w:r>
         <w:rPr>
@@ -5521,7 +4628,7 @@
           <w:szCs w:val="20"/>
           <w:highlight w:val="lightGray"/>
         </w:rPr>
-        <w:t>,</w:t>
+        <w:t xml:space="preserve">, </w:t>
       </w:r>
     </w:p>
     <w:p>
@@ -5547,27 +4654,7 @@
           <w:szCs w:val="20"/>
           <w:highlight w:val="lightGray"/>
         </w:rPr>
-        <w:t xml:space="preserve">   </w:t>
-      </w:r>
-      <w:proofErr w:type="spellStart"/>
-      <w:r>
-        <w:rPr>
-          <w:rFonts w:cstheme="minorHAnsi"/>
-          <w:sz w:val="20"/>
-          <w:szCs w:val="20"/>
-          <w:highlight w:val="lightGray"/>
-        </w:rPr>
-        <w:t>year</w:t>
-      </w:r>
-      <w:proofErr w:type="spellEnd"/>
-      <w:r>
-        <w:rPr>
-          <w:rFonts w:cstheme="minorHAnsi"/>
-          <w:sz w:val="20"/>
-          <w:szCs w:val="20"/>
-          <w:highlight w:val="lightGray"/>
-        </w:rPr>
-        <w:t xml:space="preserve">: </w:t>
+        <w:t xml:space="preserve">   timeZone: </w:t>
       </w:r>
       <w:r>
         <w:rPr>
@@ -5577,634 +4664,32 @@
           <w:szCs w:val="20"/>
           <w:highlight w:val="lightGray"/>
         </w:rPr>
-        <w:t>'</w:t>
-      </w:r>
-      <w:proofErr w:type="spellStart"/>
-      <w:r>
-        <w:rPr>
-          <w:rFonts w:cstheme="minorHAnsi"/>
-          <w:color w:val="70AD47" w:themeColor="accent6"/>
-          <w:sz w:val="20"/>
-          <w:szCs w:val="20"/>
-          <w:highlight w:val="lightGray"/>
-        </w:rPr>
-        <w:t>numeric</w:t>
-      </w:r>
-      <w:proofErr w:type="spellEnd"/>
-      <w:r>
-        <w:rPr>
-          <w:rFonts w:cstheme="minorHAnsi"/>
-          <w:color w:val="70AD47" w:themeColor="accent6"/>
-          <w:sz w:val="20"/>
-          <w:szCs w:val="20"/>
-          <w:highlight w:val="lightGray"/>
-        </w:rPr>
-        <w:t>'</w:t>
-      </w:r>
-      <w:r>
+        <w:t>'America/Sao_Paulo'</w:t>
+      </w:r>
+    </w:p>
+    <w:p>
+      <w:pPr>
+        <w:pStyle w:val="PargrafodaLista"/>
+        <w:numPr>
+          <w:ilvl w:val="2"/>
+          <w:numId w:val="3"/>
+        </w:numPr>
+        <w:spacing w:line="240" w:lineRule="auto"/>
+        <w:jc w:val="both"/>
         <w:rPr>
           <w:rFonts w:cstheme="minorHAnsi"/>
           <w:sz w:val="20"/>
           <w:szCs w:val="20"/>
           <w:highlight w:val="lightGray"/>
         </w:rPr>
-        <w:t>,</w:t>
-      </w:r>
-    </w:p>
-    <w:p>
-      <w:pPr>
-        <w:pStyle w:val="PargrafodaLista"/>
-        <w:numPr>
-          <w:ilvl w:val="2"/>
-          <w:numId w:val="3"/>
-        </w:numPr>
-        <w:spacing w:line="240" w:lineRule="auto"/>
-        <w:jc w:val="both"/>
+      </w:pPr>
+      <w:r>
         <w:rPr>
           <w:rFonts w:cstheme="minorHAnsi"/>
           <w:sz w:val="20"/>
           <w:szCs w:val="20"/>
           <w:highlight w:val="lightGray"/>
         </w:rPr>
-      </w:pPr>
-      <w:r>
-        <w:rPr>
-          <w:rFonts w:cstheme="minorHAnsi"/>
-          <w:sz w:val="20"/>
-          <w:szCs w:val="20"/>
-          <w:highlight w:val="lightGray"/>
-        </w:rPr>
-        <w:t xml:space="preserve">   </w:t>
-      </w:r>
-      <w:proofErr w:type="spellStart"/>
-      <w:r>
-        <w:rPr>
-          <w:rFonts w:cstheme="minorHAnsi"/>
-          <w:sz w:val="20"/>
-          <w:szCs w:val="20"/>
-          <w:highlight w:val="lightGray"/>
-        </w:rPr>
-        <w:t>month</w:t>
-      </w:r>
-      <w:proofErr w:type="spellEnd"/>
-      <w:r>
-        <w:rPr>
-          <w:rFonts w:cstheme="minorHAnsi"/>
-          <w:sz w:val="20"/>
-          <w:szCs w:val="20"/>
-          <w:highlight w:val="lightGray"/>
-        </w:rPr>
-        <w:t xml:space="preserve">: </w:t>
-      </w:r>
-      <w:r>
-        <w:rPr>
-          <w:rFonts w:cstheme="minorHAnsi"/>
-          <w:color w:val="70AD47" w:themeColor="accent6"/>
-          <w:sz w:val="20"/>
-          <w:szCs w:val="20"/>
-          <w:highlight w:val="lightGray"/>
-        </w:rPr>
-        <w:t>'</w:t>
-      </w:r>
-      <w:proofErr w:type="spellStart"/>
-      <w:r>
-        <w:rPr>
-          <w:rFonts w:cstheme="minorHAnsi"/>
-          <w:color w:val="70AD47" w:themeColor="accent6"/>
-          <w:sz w:val="20"/>
-          <w:szCs w:val="20"/>
-          <w:highlight w:val="lightGray"/>
-        </w:rPr>
-        <w:t>long</w:t>
-      </w:r>
-      <w:proofErr w:type="spellEnd"/>
-      <w:r>
-        <w:rPr>
-          <w:rFonts w:cstheme="minorHAnsi"/>
-          <w:color w:val="70AD47" w:themeColor="accent6"/>
-          <w:sz w:val="20"/>
-          <w:szCs w:val="20"/>
-          <w:highlight w:val="lightGray"/>
-        </w:rPr>
-        <w:t>'</w:t>
-      </w:r>
-      <w:r>
-        <w:rPr>
-          <w:rFonts w:cstheme="minorHAnsi"/>
-          <w:sz w:val="20"/>
-          <w:szCs w:val="20"/>
-          <w:highlight w:val="lightGray"/>
-        </w:rPr>
-        <w:t>,</w:t>
-      </w:r>
-    </w:p>
-    <w:p>
-      <w:pPr>
-        <w:pStyle w:val="PargrafodaLista"/>
-        <w:numPr>
-          <w:ilvl w:val="2"/>
-          <w:numId w:val="3"/>
-        </w:numPr>
-        <w:spacing w:line="240" w:lineRule="auto"/>
-        <w:jc w:val="both"/>
-        <w:rPr>
-          <w:rFonts w:cstheme="minorHAnsi"/>
-          <w:sz w:val="20"/>
-          <w:szCs w:val="20"/>
-          <w:highlight w:val="lightGray"/>
-        </w:rPr>
-      </w:pPr>
-      <w:r>
-        <w:rPr>
-          <w:rFonts w:cstheme="minorHAnsi"/>
-          <w:sz w:val="20"/>
-          <w:szCs w:val="20"/>
-          <w:highlight w:val="lightGray"/>
-        </w:rPr>
-        <w:t xml:space="preserve">   </w:t>
-      </w:r>
-      <w:proofErr w:type="spellStart"/>
-      <w:r>
-        <w:rPr>
-          <w:rFonts w:cstheme="minorHAnsi"/>
-          <w:sz w:val="20"/>
-          <w:szCs w:val="20"/>
-          <w:highlight w:val="lightGray"/>
-        </w:rPr>
-        <w:t>day</w:t>
-      </w:r>
-      <w:proofErr w:type="spellEnd"/>
-      <w:r>
-        <w:rPr>
-          <w:rFonts w:cstheme="minorHAnsi"/>
-          <w:sz w:val="20"/>
-          <w:szCs w:val="20"/>
-          <w:highlight w:val="lightGray"/>
-        </w:rPr>
-        <w:t xml:space="preserve">: </w:t>
-      </w:r>
-      <w:r>
-        <w:rPr>
-          <w:rFonts w:cstheme="minorHAnsi"/>
-          <w:color w:val="70AD47" w:themeColor="accent6"/>
-          <w:sz w:val="20"/>
-          <w:szCs w:val="20"/>
-          <w:highlight w:val="lightGray"/>
-        </w:rPr>
-        <w:t>'</w:t>
-      </w:r>
-      <w:proofErr w:type="spellStart"/>
-      <w:r>
-        <w:rPr>
-          <w:rFonts w:cstheme="minorHAnsi"/>
-          <w:color w:val="70AD47" w:themeColor="accent6"/>
-          <w:sz w:val="20"/>
-          <w:szCs w:val="20"/>
-          <w:highlight w:val="lightGray"/>
-        </w:rPr>
-        <w:t>numeric</w:t>
-      </w:r>
-      <w:proofErr w:type="spellEnd"/>
-      <w:r>
-        <w:rPr>
-          <w:rFonts w:cstheme="minorHAnsi"/>
-          <w:color w:val="70AD47" w:themeColor="accent6"/>
-          <w:sz w:val="20"/>
-          <w:szCs w:val="20"/>
-          <w:highlight w:val="lightGray"/>
-        </w:rPr>
-        <w:t>'</w:t>
-      </w:r>
-    </w:p>
-    <w:p>
-      <w:pPr>
-        <w:pStyle w:val="PargrafodaLista"/>
-        <w:numPr>
-          <w:ilvl w:val="2"/>
-          <w:numId w:val="3"/>
-        </w:numPr>
-        <w:spacing w:line="240" w:lineRule="auto"/>
-        <w:jc w:val="both"/>
-        <w:rPr>
-          <w:rFonts w:cstheme="minorHAnsi"/>
-          <w:sz w:val="20"/>
-          <w:szCs w:val="20"/>
-        </w:rPr>
-      </w:pPr>
-      <w:r>
-        <w:rPr>
-          <w:rFonts w:cstheme="minorHAnsi"/>
-          <w:sz w:val="20"/>
-          <w:szCs w:val="20"/>
-          <w:highlight w:val="lightGray"/>
-        </w:rPr>
-        <w:t>}</w:t>
-      </w:r>
-    </w:p>
-    <w:p>
-      <w:pPr>
-        <w:pStyle w:val="PargrafodaLista"/>
-        <w:numPr>
-          <w:ilvl w:val="2"/>
-          <w:numId w:val="3"/>
-        </w:numPr>
-        <w:spacing w:line="240" w:lineRule="auto"/>
-        <w:jc w:val="both"/>
-        <w:rPr>
-          <w:rFonts w:cstheme="minorHAnsi"/>
-          <w:sz w:val="20"/>
-          <w:szCs w:val="20"/>
-          <w:highlight w:val="lightGray"/>
-        </w:rPr>
-      </w:pPr>
-      <w:proofErr w:type="spellStart"/>
-      <w:r>
-        <w:rPr>
-          <w:rFonts w:cstheme="minorHAnsi"/>
-          <w:color w:val="00B0F0"/>
-          <w:sz w:val="20"/>
-          <w:szCs w:val="20"/>
-          <w:highlight w:val="lightGray"/>
-        </w:rPr>
-        <w:t>const</w:t>
-      </w:r>
-      <w:proofErr w:type="spellEnd"/>
-      <w:r>
-        <w:rPr>
-          <w:rFonts w:cstheme="minorHAnsi"/>
-          <w:color w:val="00B0F0"/>
-          <w:sz w:val="20"/>
-          <w:szCs w:val="20"/>
-          <w:highlight w:val="lightGray"/>
-        </w:rPr>
-        <w:t xml:space="preserve"> </w:t>
-      </w:r>
-      <w:proofErr w:type="spellStart"/>
-      <w:r>
-        <w:rPr>
-          <w:rFonts w:cstheme="minorHAnsi"/>
-          <w:sz w:val="20"/>
-          <w:szCs w:val="20"/>
-          <w:highlight w:val="lightGray"/>
-        </w:rPr>
-        <w:t>horarioOptions</w:t>
-      </w:r>
-      <w:proofErr w:type="spellEnd"/>
-      <w:r>
-        <w:rPr>
-          <w:rFonts w:cstheme="minorHAnsi"/>
-          <w:sz w:val="20"/>
-          <w:szCs w:val="20"/>
-          <w:highlight w:val="lightGray"/>
-        </w:rPr>
-        <w:t xml:space="preserve"> = {</w:t>
-      </w:r>
-    </w:p>
-    <w:p>
-      <w:pPr>
-        <w:pStyle w:val="PargrafodaLista"/>
-        <w:numPr>
-          <w:ilvl w:val="2"/>
-          <w:numId w:val="3"/>
-        </w:numPr>
-        <w:spacing w:line="240" w:lineRule="auto"/>
-        <w:jc w:val="both"/>
-        <w:rPr>
-          <w:rFonts w:cstheme="minorHAnsi"/>
-          <w:sz w:val="20"/>
-          <w:szCs w:val="20"/>
-          <w:highlight w:val="lightGray"/>
-        </w:rPr>
-      </w:pPr>
-      <w:r>
-        <w:rPr>
-          <w:rFonts w:cstheme="minorHAnsi"/>
-          <w:sz w:val="20"/>
-          <w:szCs w:val="20"/>
-          <w:highlight w:val="lightGray"/>
-        </w:rPr>
-        <w:t xml:space="preserve">   hour12: </w:t>
-      </w:r>
-      <w:r>
-        <w:rPr>
-          <w:rFonts w:cstheme="minorHAnsi"/>
-          <w:color w:val="00B0F0"/>
-          <w:sz w:val="20"/>
-          <w:szCs w:val="20"/>
-          <w:highlight w:val="lightGray"/>
-        </w:rPr>
-        <w:t>false</w:t>
-      </w:r>
-      <w:r>
-        <w:rPr>
-          <w:rFonts w:cstheme="minorHAnsi"/>
-          <w:sz w:val="20"/>
-          <w:szCs w:val="20"/>
-          <w:highlight w:val="lightGray"/>
-        </w:rPr>
-        <w:t>,</w:t>
-      </w:r>
-    </w:p>
-    <w:p>
-      <w:pPr>
-        <w:pStyle w:val="PargrafodaLista"/>
-        <w:numPr>
-          <w:ilvl w:val="2"/>
-          <w:numId w:val="3"/>
-        </w:numPr>
-        <w:spacing w:line="240" w:lineRule="auto"/>
-        <w:jc w:val="both"/>
-        <w:rPr>
-          <w:rFonts w:cstheme="minorHAnsi"/>
-          <w:sz w:val="20"/>
-          <w:szCs w:val="20"/>
-          <w:highlight w:val="lightGray"/>
-        </w:rPr>
-      </w:pPr>
-      <w:r>
-        <w:rPr>
-          <w:rFonts w:cstheme="minorHAnsi"/>
-          <w:sz w:val="20"/>
-          <w:szCs w:val="20"/>
-          <w:highlight w:val="lightGray"/>
-        </w:rPr>
-        <w:t xml:space="preserve">   hour: </w:t>
-      </w:r>
-      <w:r>
-        <w:rPr>
-          <w:rFonts w:cstheme="minorHAnsi"/>
-          <w:color w:val="70AD47" w:themeColor="accent6"/>
-          <w:sz w:val="20"/>
-          <w:szCs w:val="20"/>
-          <w:highlight w:val="lightGray"/>
-        </w:rPr>
-        <w:t>'</w:t>
-      </w:r>
-      <w:proofErr w:type="spellStart"/>
-      <w:r>
-        <w:rPr>
-          <w:rFonts w:cstheme="minorHAnsi"/>
-          <w:color w:val="70AD47" w:themeColor="accent6"/>
-          <w:sz w:val="20"/>
-          <w:szCs w:val="20"/>
-          <w:highlight w:val="lightGray"/>
-        </w:rPr>
-        <w:t>numeric</w:t>
-      </w:r>
-      <w:proofErr w:type="spellEnd"/>
-      <w:r>
-        <w:rPr>
-          <w:rFonts w:cstheme="minorHAnsi"/>
-          <w:color w:val="70AD47" w:themeColor="accent6"/>
-          <w:sz w:val="20"/>
-          <w:szCs w:val="20"/>
-          <w:highlight w:val="lightGray"/>
-        </w:rPr>
-        <w:t>'</w:t>
-      </w:r>
-      <w:r>
-        <w:rPr>
-          <w:rFonts w:cstheme="minorHAnsi"/>
-          <w:sz w:val="20"/>
-          <w:szCs w:val="20"/>
-          <w:highlight w:val="lightGray"/>
-        </w:rPr>
-        <w:t>,</w:t>
-      </w:r>
-    </w:p>
-    <w:p>
-      <w:pPr>
-        <w:pStyle w:val="PargrafodaLista"/>
-        <w:numPr>
-          <w:ilvl w:val="2"/>
-          <w:numId w:val="3"/>
-        </w:numPr>
-        <w:spacing w:line="240" w:lineRule="auto"/>
-        <w:jc w:val="both"/>
-        <w:rPr>
-          <w:rFonts w:cstheme="minorHAnsi"/>
-          <w:sz w:val="20"/>
-          <w:szCs w:val="20"/>
-          <w:highlight w:val="lightGray"/>
-        </w:rPr>
-      </w:pPr>
-      <w:r>
-        <w:rPr>
-          <w:rFonts w:cstheme="minorHAnsi"/>
-          <w:sz w:val="20"/>
-          <w:szCs w:val="20"/>
-          <w:highlight w:val="lightGray"/>
-        </w:rPr>
-        <w:t xml:space="preserve">   minute: </w:t>
-      </w:r>
-      <w:r>
-        <w:rPr>
-          <w:rFonts w:cstheme="minorHAnsi"/>
-          <w:color w:val="70AD47" w:themeColor="accent6"/>
-          <w:sz w:val="20"/>
-          <w:szCs w:val="20"/>
-          <w:highlight w:val="lightGray"/>
-        </w:rPr>
-        <w:t>'2-digit'</w:t>
-      </w:r>
-      <w:r>
-        <w:rPr>
-          <w:rFonts w:cstheme="minorHAnsi"/>
-          <w:sz w:val="20"/>
-          <w:szCs w:val="20"/>
-          <w:highlight w:val="lightGray"/>
-        </w:rPr>
-        <w:t>,</w:t>
-      </w:r>
-    </w:p>
-    <w:p>
-      <w:pPr>
-        <w:pStyle w:val="PargrafodaLista"/>
-        <w:numPr>
-          <w:ilvl w:val="2"/>
-          <w:numId w:val="3"/>
-        </w:numPr>
-        <w:spacing w:line="240" w:lineRule="auto"/>
-        <w:jc w:val="both"/>
-        <w:rPr>
-          <w:rFonts w:cstheme="minorHAnsi"/>
-          <w:sz w:val="20"/>
-          <w:szCs w:val="20"/>
-          <w:highlight w:val="lightGray"/>
-        </w:rPr>
-      </w:pPr>
-      <w:r>
-        <w:rPr>
-          <w:rFonts w:cstheme="minorHAnsi"/>
-          <w:sz w:val="20"/>
-          <w:szCs w:val="20"/>
-          <w:highlight w:val="lightGray"/>
-        </w:rPr>
-        <w:t xml:space="preserve">   </w:t>
-      </w:r>
-      <w:proofErr w:type="spellStart"/>
-      <w:r>
-        <w:rPr>
-          <w:rFonts w:cstheme="minorHAnsi"/>
-          <w:sz w:val="20"/>
-          <w:szCs w:val="20"/>
-          <w:highlight w:val="lightGray"/>
-        </w:rPr>
-        <w:t>second</w:t>
-      </w:r>
-      <w:proofErr w:type="spellEnd"/>
-      <w:r>
-        <w:rPr>
-          <w:rFonts w:cstheme="minorHAnsi"/>
-          <w:sz w:val="20"/>
-          <w:szCs w:val="20"/>
-          <w:highlight w:val="lightGray"/>
-        </w:rPr>
-        <w:t xml:space="preserve">: </w:t>
-      </w:r>
-      <w:r>
-        <w:rPr>
-          <w:rFonts w:cstheme="minorHAnsi"/>
-          <w:color w:val="70AD47" w:themeColor="accent6"/>
-          <w:sz w:val="20"/>
-          <w:szCs w:val="20"/>
-          <w:highlight w:val="lightGray"/>
-        </w:rPr>
-        <w:t>'2-digit'</w:t>
-      </w:r>
-      <w:r>
-        <w:rPr>
-          <w:rFonts w:cstheme="minorHAnsi"/>
-          <w:sz w:val="20"/>
-          <w:szCs w:val="20"/>
-          <w:highlight w:val="lightGray"/>
-        </w:rPr>
-        <w:t xml:space="preserve">, </w:t>
-      </w:r>
-    </w:p>
-    <w:p>
-      <w:pPr>
-        <w:pStyle w:val="PargrafodaLista"/>
-        <w:numPr>
-          <w:ilvl w:val="2"/>
-          <w:numId w:val="3"/>
-        </w:numPr>
-        <w:spacing w:line="240" w:lineRule="auto"/>
-        <w:jc w:val="both"/>
-        <w:rPr>
-          <w:rFonts w:cstheme="minorHAnsi"/>
-          <w:sz w:val="20"/>
-          <w:szCs w:val="20"/>
-          <w:highlight w:val="lightGray"/>
-        </w:rPr>
-      </w:pPr>
-      <w:r>
-        <w:rPr>
-          <w:rFonts w:cstheme="minorHAnsi"/>
-          <w:sz w:val="20"/>
-          <w:szCs w:val="20"/>
-          <w:highlight w:val="lightGray"/>
-        </w:rPr>
-        <w:t xml:space="preserve">   </w:t>
-      </w:r>
-      <w:proofErr w:type="spellStart"/>
-      <w:r>
-        <w:rPr>
-          <w:rFonts w:cstheme="minorHAnsi"/>
-          <w:sz w:val="20"/>
-          <w:szCs w:val="20"/>
-          <w:highlight w:val="lightGray"/>
-        </w:rPr>
-        <w:t>timeZone</w:t>
-      </w:r>
-      <w:proofErr w:type="spellEnd"/>
-      <w:r>
-        <w:rPr>
-          <w:rFonts w:cstheme="minorHAnsi"/>
-          <w:sz w:val="20"/>
-          <w:szCs w:val="20"/>
-          <w:highlight w:val="lightGray"/>
-        </w:rPr>
-        <w:t xml:space="preserve">: </w:t>
-      </w:r>
-      <w:r>
-        <w:rPr>
-          <w:rFonts w:cstheme="minorHAnsi"/>
-          <w:color w:val="70AD47" w:themeColor="accent6"/>
-          <w:sz w:val="20"/>
-          <w:szCs w:val="20"/>
-          <w:highlight w:val="lightGray"/>
-        </w:rPr>
-        <w:t>'</w:t>
-      </w:r>
-      <w:proofErr w:type="spellStart"/>
-      <w:r>
-        <w:rPr>
-          <w:rFonts w:cstheme="minorHAnsi"/>
-          <w:color w:val="70AD47" w:themeColor="accent6"/>
-          <w:sz w:val="20"/>
-          <w:szCs w:val="20"/>
-          <w:highlight w:val="lightGray"/>
-        </w:rPr>
-        <w:t>America</w:t>
-      </w:r>
-      <w:proofErr w:type="spellEnd"/>
-      <w:r>
-        <w:rPr>
-          <w:rFonts w:cstheme="minorHAnsi"/>
-          <w:color w:val="70AD47" w:themeColor="accent6"/>
-          <w:sz w:val="20"/>
-          <w:szCs w:val="20"/>
-          <w:highlight w:val="lightGray"/>
-        </w:rPr>
-        <w:t>/</w:t>
-      </w:r>
-      <w:proofErr w:type="spellStart"/>
-      <w:r>
-        <w:rPr>
-          <w:rFonts w:cstheme="minorHAnsi"/>
-          <w:color w:val="70AD47" w:themeColor="accent6"/>
-          <w:sz w:val="20"/>
-          <w:szCs w:val="20"/>
-          <w:highlight w:val="lightGray"/>
-        </w:rPr>
-        <w:t>Sao_Paulo</w:t>
-      </w:r>
-      <w:proofErr w:type="spellEnd"/>
-      <w:r>
-        <w:rPr>
-          <w:rFonts w:cstheme="minorHAnsi"/>
-          <w:color w:val="70AD47" w:themeColor="accent6"/>
-          <w:sz w:val="20"/>
-          <w:szCs w:val="20"/>
-          <w:highlight w:val="lightGray"/>
-        </w:rPr>
-        <w:t>'</w:t>
-      </w:r>
-    </w:p>
-    <w:p>
-      <w:pPr>
-        <w:pStyle w:val="PargrafodaLista"/>
-        <w:numPr>
-          <w:ilvl w:val="2"/>
-          <w:numId w:val="3"/>
-        </w:numPr>
-        <w:spacing w:line="240" w:lineRule="auto"/>
-        <w:jc w:val="both"/>
-        <w:rPr>
-          <w:rFonts w:cstheme="minorHAnsi"/>
-          <w:sz w:val="20"/>
-          <w:szCs w:val="20"/>
-          <w:highlight w:val="lightGray"/>
-        </w:rPr>
-      </w:pPr>
-      <w:r>
-        <w:rPr>
-          <w:rFonts w:cstheme="minorHAnsi"/>
-          <w:sz w:val="20"/>
-          <w:szCs w:val="20"/>
-          <w:highlight w:val="lightGray"/>
-        </w:rPr>
         <w:lastRenderedPageBreak/>
         <w:t>}</w:t>
       </w:r>
@@ -6244,25 +4729,7 @@
           <w:sz w:val="24"/>
           <w:szCs w:val="24"/>
         </w:rPr>
-        <w:t xml:space="preserve"> </w:t>
-      </w:r>
-      <w:proofErr w:type="spellStart"/>
-      <w:r>
-        <w:rPr>
-          <w:rFonts w:ascii="Times New Roman" w:hAnsi="Times New Roman" w:cs="Times New Roman"/>
-          <w:sz w:val="24"/>
-          <w:szCs w:val="24"/>
-        </w:rPr>
-        <w:t>Alura</w:t>
-      </w:r>
-      <w:proofErr w:type="spellEnd"/>
-      <w:r>
-        <w:rPr>
-          <w:rFonts w:ascii="Times New Roman" w:hAnsi="Times New Roman" w:cs="Times New Roman"/>
-          <w:sz w:val="24"/>
-          <w:szCs w:val="24"/>
-        </w:rPr>
-        <w:t xml:space="preserve"> + explicando como e o que é a desestruturação no JS: </w:t>
+        <w:t xml:space="preserve"> Alura + explicando como e o que é a desestruturação no JS: </w:t>
       </w:r>
       <w:hyperlink r:id="rId10" w:history="1">
         <w:r>
@@ -6420,31 +4887,7 @@
           <w:szCs w:val="24"/>
           <w:u w:val="single"/>
         </w:rPr>
-        <w:t xml:space="preserve">Aula 2 – </w:t>
-      </w:r>
-      <w:proofErr w:type="spellStart"/>
-      <w:r>
-        <w:rPr>
-          <w:rFonts w:ascii="Times New Roman" w:hAnsi="Times New Roman" w:cs="Times New Roman"/>
-          <w:b/>
-          <w:bCs/>
-          <w:sz w:val="24"/>
-          <w:szCs w:val="24"/>
-          <w:u w:val="single"/>
-        </w:rPr>
-        <w:t>LocalStorage</w:t>
-      </w:r>
-      <w:proofErr w:type="spellEnd"/>
-      <w:r>
-        <w:rPr>
-          <w:rFonts w:ascii="Times New Roman" w:hAnsi="Times New Roman" w:cs="Times New Roman"/>
-          <w:b/>
-          <w:bCs/>
-          <w:sz w:val="24"/>
-          <w:szCs w:val="24"/>
-          <w:u w:val="single"/>
-        </w:rPr>
-        <w:t>:</w:t>
+        <w:t>Aula 2 – LocalStorage:</w:t>
       </w:r>
     </w:p>
     <w:p>
@@ -6514,25 +4957,7 @@
           <w:sz w:val="24"/>
           <w:szCs w:val="24"/>
         </w:rPr>
-        <w:t xml:space="preserve">para pesquisar e estudar sobre </w:t>
-      </w:r>
-      <w:proofErr w:type="spellStart"/>
-      <w:r>
-        <w:rPr>
-          <w:rFonts w:ascii="Times New Roman" w:hAnsi="Times New Roman" w:cs="Times New Roman"/>
-          <w:sz w:val="24"/>
-          <w:szCs w:val="24"/>
-        </w:rPr>
-        <w:t>api</w:t>
-      </w:r>
-      <w:proofErr w:type="spellEnd"/>
-      <w:r>
-        <w:rPr>
-          <w:rFonts w:ascii="Times New Roman" w:hAnsi="Times New Roman" w:cs="Times New Roman"/>
-          <w:sz w:val="24"/>
-          <w:szCs w:val="24"/>
-        </w:rPr>
-        <w:t xml:space="preserve">: </w:t>
+        <w:t xml:space="preserve">para pesquisar e estudar sobre api: </w:t>
       </w:r>
       <w:hyperlink r:id="rId11" w:history="1">
         <w:r>
@@ -6588,7 +5013,6 @@
         </w:rPr>
         <w:t xml:space="preserve">Para utilizar o armazenamento utilizamos o </w:t>
       </w:r>
-      <w:proofErr w:type="spellStart"/>
       <w:r>
         <w:rPr>
           <w:rFonts w:ascii="Times New Roman" w:hAnsi="Times New Roman" w:cs="Times New Roman"/>
@@ -6599,7 +5023,6 @@
         </w:rPr>
         <w:t>sessionStorage</w:t>
       </w:r>
-      <w:proofErr w:type="spellEnd"/>
       <w:r>
         <w:rPr>
           <w:rFonts w:ascii="Times New Roman" w:hAnsi="Times New Roman" w:cs="Times New Roman"/>
@@ -6608,27 +5031,15 @@
         </w:rPr>
         <w:t xml:space="preserve"> e colocamos o </w:t>
       </w:r>
-      <w:proofErr w:type="spellStart"/>
-      <w:r>
-        <w:rPr>
-          <w:rFonts w:ascii="Times New Roman" w:hAnsi="Times New Roman" w:cs="Times New Roman"/>
-          <w:i/>
-          <w:iCs/>
-          <w:sz w:val="24"/>
-          <w:szCs w:val="24"/>
-        </w:rPr>
-        <w:t>setItem</w:t>
-      </w:r>
-      <w:proofErr w:type="spellEnd"/>
-      <w:r>
-        <w:rPr>
-          <w:rFonts w:ascii="Times New Roman" w:hAnsi="Times New Roman" w:cs="Times New Roman"/>
-          <w:i/>
-          <w:iCs/>
-          <w:sz w:val="24"/>
-          <w:szCs w:val="24"/>
-        </w:rPr>
-        <w:t>(“</w:t>
+      <w:r>
+        <w:rPr>
+          <w:rFonts w:ascii="Times New Roman" w:hAnsi="Times New Roman" w:cs="Times New Roman"/>
+          <w:i/>
+          <w:iCs/>
+          <w:sz w:val="24"/>
+          <w:szCs w:val="24"/>
+        </w:rPr>
+        <w:t>setItem(“</w:t>
       </w:r>
       <w:r>
         <w:rPr>
@@ -6713,25 +5124,7 @@
           <w:sz w:val="24"/>
           <w:szCs w:val="24"/>
         </w:rPr>
-        <w:t xml:space="preserve">Dessa forma damos um nome ao </w:t>
-      </w:r>
-      <w:proofErr w:type="spellStart"/>
-      <w:r>
-        <w:rPr>
-          <w:rFonts w:ascii="Times New Roman" w:hAnsi="Times New Roman" w:cs="Times New Roman"/>
-          <w:sz w:val="24"/>
-          <w:szCs w:val="24"/>
-        </w:rPr>
-        <w:t>storage</w:t>
-      </w:r>
-      <w:proofErr w:type="spellEnd"/>
-      <w:r>
-        <w:rPr>
-          <w:rFonts w:ascii="Times New Roman" w:hAnsi="Times New Roman" w:cs="Times New Roman"/>
-          <w:sz w:val="24"/>
-          <w:szCs w:val="24"/>
-        </w:rPr>
-        <w:t xml:space="preserve"> e colocamos os dados que desejamos que ele armazene.</w:t>
+        <w:t>Dessa forma damos um nome ao storage e colocamos os dados que desejamos que ele armazene.</w:t>
       </w:r>
     </w:p>
     <w:p>
@@ -6814,27 +5207,15 @@
         </w:rPr>
         <w:t xml:space="preserve">Para converter os dados utilizamos o </w:t>
       </w:r>
-      <w:proofErr w:type="spellStart"/>
-      <w:r>
-        <w:rPr>
-          <w:rFonts w:ascii="Times New Roman" w:hAnsi="Times New Roman" w:cs="Times New Roman"/>
-          <w:i/>
-          <w:iCs/>
-          <w:sz w:val="24"/>
-          <w:szCs w:val="24"/>
-        </w:rPr>
-        <w:t>JSON.stringfy</w:t>
-      </w:r>
-      <w:proofErr w:type="spellEnd"/>
-      <w:r>
-        <w:rPr>
-          <w:rFonts w:ascii="Times New Roman" w:hAnsi="Times New Roman" w:cs="Times New Roman"/>
-          <w:i/>
-          <w:iCs/>
-          <w:sz w:val="24"/>
-          <w:szCs w:val="24"/>
-        </w:rPr>
-        <w:t>(dados)</w:t>
+      <w:r>
+        <w:rPr>
+          <w:rFonts w:ascii="Times New Roman" w:hAnsi="Times New Roman" w:cs="Times New Roman"/>
+          <w:i/>
+          <w:iCs/>
+          <w:sz w:val="24"/>
+          <w:szCs w:val="24"/>
+        </w:rPr>
+        <w:t>JSON.stringfy(dados)</w:t>
       </w:r>
       <w:r>
         <w:rPr>
@@ -6869,25 +5250,7 @@
           <w:sz w:val="24"/>
           <w:szCs w:val="24"/>
         </w:rPr>
-        <w:t xml:space="preserve">O </w:t>
-      </w:r>
-      <w:proofErr w:type="spellStart"/>
-      <w:r>
-        <w:rPr>
-          <w:rFonts w:ascii="Times New Roman" w:hAnsi="Times New Roman" w:cs="Times New Roman"/>
-          <w:sz w:val="24"/>
-          <w:szCs w:val="24"/>
-        </w:rPr>
-        <w:t>sessionStorage</w:t>
-      </w:r>
-      <w:proofErr w:type="spellEnd"/>
-      <w:r>
-        <w:rPr>
-          <w:rFonts w:ascii="Times New Roman" w:hAnsi="Times New Roman" w:cs="Times New Roman"/>
-          <w:sz w:val="24"/>
-          <w:szCs w:val="24"/>
-        </w:rPr>
-        <w:t xml:space="preserve"> faz o que diz, ou seja, armazena os dados enquanto aquela sessão estiver iniciada, a partir do momento que ela se encerra, os dados são apagados.</w:t>
+        <w:t>O sessionStorage faz o que diz, ou seja, armazena os dados enquanto aquela sessão estiver iniciada, a partir do momento que ela se encerra, os dados são apagados.</w:t>
       </w:r>
     </w:p>
     <w:p>
@@ -6921,49 +5284,15 @@
         </w:rPr>
         <w:t xml:space="preserve"> (</w:t>
       </w:r>
-      <w:proofErr w:type="spellStart"/>
-      <w:r>
-        <w:rPr>
-          <w:rFonts w:ascii="Times New Roman" w:hAnsi="Times New Roman" w:cs="Times New Roman"/>
-          <w:i/>
-          <w:iCs/>
-          <w:sz w:val="24"/>
-          <w:szCs w:val="24"/>
-        </w:rPr>
-        <w:t>Application</w:t>
-      </w:r>
-      <w:proofErr w:type="spellEnd"/>
-      <w:r>
-        <w:rPr>
-          <w:rFonts w:ascii="Times New Roman" w:hAnsi="Times New Roman" w:cs="Times New Roman"/>
-          <w:i/>
-          <w:iCs/>
-          <w:sz w:val="24"/>
-          <w:szCs w:val="24"/>
-        </w:rPr>
-        <w:t xml:space="preserve"> </w:t>
-      </w:r>
-      <w:proofErr w:type="spellStart"/>
-      <w:r>
-        <w:rPr>
-          <w:rFonts w:ascii="Times New Roman" w:hAnsi="Times New Roman" w:cs="Times New Roman"/>
-          <w:i/>
-          <w:iCs/>
-          <w:sz w:val="24"/>
-          <w:szCs w:val="24"/>
-        </w:rPr>
-        <w:t>Programming</w:t>
-      </w:r>
-      <w:proofErr w:type="spellEnd"/>
-      <w:r>
-        <w:rPr>
-          <w:rFonts w:ascii="Times New Roman" w:hAnsi="Times New Roman" w:cs="Times New Roman"/>
-          <w:i/>
-          <w:iCs/>
-          <w:sz w:val="24"/>
-          <w:szCs w:val="24"/>
-        </w:rPr>
-        <w:t xml:space="preserve"> Interfaces</w:t>
+      <w:r>
+        <w:rPr>
+          <w:rFonts w:ascii="Times New Roman" w:hAnsi="Times New Roman" w:cs="Times New Roman"/>
+          <w:i/>
+          <w:iCs/>
+          <w:sz w:val="24"/>
+          <w:szCs w:val="24"/>
+        </w:rPr>
+        <w:t>Application Programming Interfaces</w:t>
       </w:r>
       <w:r>
         <w:rPr>
@@ -7033,27 +5362,8 @@
           <w:sz w:val="24"/>
           <w:szCs w:val="24"/>
         </w:rPr>
-        <w:t xml:space="preserve">Como o </w:t>
-      </w:r>
-      <w:proofErr w:type="spellStart"/>
-      <w:r>
-        <w:rPr>
-          <w:rFonts w:ascii="Times New Roman" w:hAnsi="Times New Roman" w:cs="Times New Roman"/>
-          <w:sz w:val="24"/>
-          <w:szCs w:val="24"/>
-        </w:rPr>
-        <w:t>sessionStorage</w:t>
-      </w:r>
-      <w:proofErr w:type="spellEnd"/>
-      <w:r>
-        <w:rPr>
-          <w:rFonts w:ascii="Times New Roman" w:hAnsi="Times New Roman" w:cs="Times New Roman"/>
-          <w:sz w:val="24"/>
-          <w:szCs w:val="24"/>
-        </w:rPr>
-        <w:t xml:space="preserve"> não serviu para a nossa aplicação, vamos utilizar o </w:t>
-      </w:r>
-      <w:proofErr w:type="spellStart"/>
+        <w:t xml:space="preserve">Como o sessionStorage não serviu para a nossa aplicação, vamos utilizar o </w:t>
+      </w:r>
       <w:r>
         <w:rPr>
           <w:rFonts w:ascii="Times New Roman" w:hAnsi="Times New Roman" w:cs="Times New Roman"/>
@@ -7064,7 +5374,6 @@
         </w:rPr>
         <w:t>localStorage</w:t>
       </w:r>
-      <w:proofErr w:type="spellEnd"/>
       <w:r>
         <w:rPr>
           <w:rFonts w:ascii="Times New Roman" w:hAnsi="Times New Roman" w:cs="Times New Roman"/>
@@ -7099,43 +5408,7 @@
           <w:szCs w:val="24"/>
         </w:rPr>
         <w:lastRenderedPageBreak/>
-        <w:t xml:space="preserve">Com o local </w:t>
-      </w:r>
-      <w:proofErr w:type="gramStart"/>
-      <w:r>
-        <w:rPr>
-          <w:rFonts w:ascii="Times New Roman" w:hAnsi="Times New Roman" w:cs="Times New Roman"/>
-          <w:sz w:val="24"/>
-          <w:szCs w:val="24"/>
-        </w:rPr>
-        <w:t>os dados se mantém</w:t>
-      </w:r>
-      <w:proofErr w:type="gramEnd"/>
-      <w:r>
-        <w:rPr>
-          <w:rFonts w:ascii="Times New Roman" w:hAnsi="Times New Roman" w:cs="Times New Roman"/>
-          <w:sz w:val="24"/>
-          <w:szCs w:val="24"/>
-        </w:rPr>
-        <w:t xml:space="preserve"> mesmo se fechar a aba e </w:t>
-      </w:r>
-      <w:proofErr w:type="spellStart"/>
-      <w:r>
-        <w:rPr>
-          <w:rFonts w:ascii="Times New Roman" w:hAnsi="Times New Roman" w:cs="Times New Roman"/>
-          <w:sz w:val="24"/>
-          <w:szCs w:val="24"/>
-        </w:rPr>
-        <w:t>abir</w:t>
-      </w:r>
-      <w:proofErr w:type="spellEnd"/>
-      <w:r>
-        <w:rPr>
-          <w:rFonts w:ascii="Times New Roman" w:hAnsi="Times New Roman" w:cs="Times New Roman"/>
-          <w:sz w:val="24"/>
-          <w:szCs w:val="24"/>
-        </w:rPr>
-        <w:t xml:space="preserve"> o mesmo site em outra</w:t>
+        <w:t>Com o local os dados se mantém mesmo se fechar a aba e abir o mesmo site em outra</w:t>
       </w:r>
       <w:r>
         <w:rPr>
@@ -7257,53 +5530,23 @@
         </w:rPr>
         <w:t xml:space="preserve"> e chamar ela dentro da nossa função de adicionar novo item mandando fazer um </w:t>
       </w:r>
-      <w:proofErr w:type="spellStart"/>
-      <w:r>
-        <w:rPr>
-          <w:rFonts w:ascii="Times New Roman" w:hAnsi="Times New Roman" w:cs="Times New Roman"/>
-          <w:i/>
-          <w:iCs/>
-          <w:sz w:val="24"/>
-          <w:szCs w:val="24"/>
-        </w:rPr>
-        <w:t>tarefas.push</w:t>
-      </w:r>
-      <w:proofErr w:type="spellEnd"/>
-      <w:r>
-        <w:rPr>
-          <w:rFonts w:ascii="Times New Roman" w:hAnsi="Times New Roman" w:cs="Times New Roman"/>
-          <w:i/>
-          <w:iCs/>
-          <w:sz w:val="24"/>
-          <w:szCs w:val="24"/>
-        </w:rPr>
-        <w:t>(dados)</w:t>
-      </w:r>
-      <w:r>
-        <w:rPr>
-          <w:rFonts w:ascii="Times New Roman" w:hAnsi="Times New Roman" w:cs="Times New Roman"/>
-          <w:sz w:val="24"/>
-          <w:szCs w:val="24"/>
-        </w:rPr>
-        <w:t xml:space="preserve">, dessa forma, todos os dados inseridos nos inputs da tarefa serão jogados para dentro da </w:t>
-      </w:r>
-      <w:proofErr w:type="spellStart"/>
-      <w:r>
-        <w:rPr>
-          <w:rFonts w:ascii="Times New Roman" w:hAnsi="Times New Roman" w:cs="Times New Roman"/>
-          <w:sz w:val="24"/>
-          <w:szCs w:val="24"/>
-        </w:rPr>
-        <w:t>array</w:t>
-      </w:r>
-      <w:proofErr w:type="spellEnd"/>
-      <w:r>
-        <w:rPr>
-          <w:rFonts w:ascii="Times New Roman" w:hAnsi="Times New Roman" w:cs="Times New Roman"/>
-          <w:sz w:val="24"/>
-          <w:szCs w:val="24"/>
-        </w:rPr>
-        <w:t>, mantendo os dados salvos ao invés de serem substituídos</w:t>
+      <w:r>
+        <w:rPr>
+          <w:rFonts w:ascii="Times New Roman" w:hAnsi="Times New Roman" w:cs="Times New Roman"/>
+          <w:i/>
+          <w:iCs/>
+          <w:sz w:val="24"/>
+          <w:szCs w:val="24"/>
+        </w:rPr>
+        <w:t>tarefas.push(dados)</w:t>
+      </w:r>
+      <w:r>
+        <w:rPr>
+          <w:rFonts w:ascii="Times New Roman" w:hAnsi="Times New Roman" w:cs="Times New Roman"/>
+          <w:sz w:val="24"/>
+          <w:szCs w:val="24"/>
+        </w:rPr>
+        <w:t>, dessa forma, todos os dados inseridos nos inputs da tarefa serão jogados para dentro da array, mantendo os dados salvos ao invés de serem substituídos</w:t>
       </w:r>
       <w:r>
         <w:rPr>
@@ -7359,18 +5602,8 @@
           <w:sz w:val="24"/>
           <w:szCs w:val="24"/>
         </w:rPr>
-        <w:t xml:space="preserve"> Podemos pegar itens do </w:t>
-      </w:r>
-      <w:proofErr w:type="spellStart"/>
-      <w:r>
-        <w:rPr>
-          <w:rFonts w:ascii="Times New Roman" w:hAnsi="Times New Roman" w:cs="Times New Roman"/>
-          <w:sz w:val="24"/>
-          <w:szCs w:val="24"/>
-        </w:rPr>
-        <w:t>localStorage</w:t>
-      </w:r>
-      <w:proofErr w:type="spellEnd"/>
+        <w:t xml:space="preserve"> Podemos pegar itens do localStorage</w:t>
+      </w:r>
       <w:r>
         <w:rPr>
           <w:rFonts w:ascii="Times New Roman" w:hAnsi="Times New Roman" w:cs="Times New Roman"/>
@@ -7387,51 +5620,59 @@
           <w:sz w:val="24"/>
           <w:szCs w:val="24"/>
         </w:rPr>
+        <w:t>.getIten(‘const para armazenar’)</w:t>
+      </w:r>
+      <w:r>
+        <w:rPr>
+          <w:rFonts w:ascii="Times New Roman" w:hAnsi="Times New Roman" w:cs="Times New Roman"/>
+          <w:sz w:val="24"/>
+          <w:szCs w:val="24"/>
+        </w:rPr>
         <w:t>.</w:t>
       </w:r>
-      <w:proofErr w:type="spellStart"/>
-      <w:r>
-        <w:rPr>
-          <w:rFonts w:ascii="Times New Roman" w:hAnsi="Times New Roman" w:cs="Times New Roman"/>
-          <w:i/>
-          <w:iCs/>
-          <w:sz w:val="24"/>
-          <w:szCs w:val="24"/>
-        </w:rPr>
-        <w:t>getIten</w:t>
-      </w:r>
-      <w:proofErr w:type="spellEnd"/>
-      <w:r>
-        <w:rPr>
-          <w:rFonts w:ascii="Times New Roman" w:hAnsi="Times New Roman" w:cs="Times New Roman"/>
-          <w:i/>
-          <w:iCs/>
-          <w:sz w:val="24"/>
-          <w:szCs w:val="24"/>
-        </w:rPr>
-        <w:t>(‘</w:t>
-      </w:r>
-      <w:proofErr w:type="spellStart"/>
-      <w:r>
-        <w:rPr>
-          <w:rFonts w:ascii="Times New Roman" w:hAnsi="Times New Roman" w:cs="Times New Roman"/>
-          <w:i/>
-          <w:iCs/>
-          <w:sz w:val="24"/>
-          <w:szCs w:val="24"/>
-        </w:rPr>
-        <w:t>const</w:t>
-      </w:r>
-      <w:proofErr w:type="spellEnd"/>
-      <w:r>
-        <w:rPr>
-          <w:rFonts w:ascii="Times New Roman" w:hAnsi="Times New Roman" w:cs="Times New Roman"/>
-          <w:i/>
-          <w:iCs/>
-          <w:sz w:val="24"/>
-          <w:szCs w:val="24"/>
-        </w:rPr>
-        <w:t xml:space="preserve"> para armazenar’)</w:t>
+    </w:p>
+    <w:p>
+      <w:pPr>
+        <w:pStyle w:val="PargrafodaLista"/>
+        <w:numPr>
+          <w:ilvl w:val="2"/>
+          <w:numId w:val="3"/>
+        </w:numPr>
+        <w:spacing w:line="360" w:lineRule="auto"/>
+        <w:jc w:val="both"/>
+        <w:rPr>
+          <w:rFonts w:ascii="Times New Roman" w:hAnsi="Times New Roman" w:cs="Times New Roman"/>
+          <w:sz w:val="24"/>
+          <w:szCs w:val="24"/>
+        </w:rPr>
+      </w:pPr>
+      <w:r>
+        <w:rPr>
+          <w:rFonts w:ascii="Times New Roman" w:hAnsi="Times New Roman" w:cs="Times New Roman"/>
+          <w:sz w:val="24"/>
+          <w:szCs w:val="24"/>
+        </w:rPr>
+        <w:t xml:space="preserve">Para passar todos os dados que estão em formato de string de volta à objeto, utilizamos o </w:t>
+      </w:r>
+      <w:r>
+        <w:rPr>
+          <w:rFonts w:ascii="Times New Roman" w:hAnsi="Times New Roman" w:cs="Times New Roman"/>
+          <w:i/>
+          <w:iCs/>
+          <w:sz w:val="24"/>
+          <w:szCs w:val="24"/>
+        </w:rPr>
+        <w:t>JSON.parse(localStorage.getIten(‘local’))</w:t>
+      </w:r>
+      <w:r>
+        <w:rPr>
+          <w:rFonts w:ascii="Times New Roman" w:hAnsi="Times New Roman" w:cs="Times New Roman"/>
+          <w:i/>
+          <w:iCs/>
+          <w:sz w:val="24"/>
+          <w:szCs w:val="24"/>
+        </w:rPr>
+        <w:t xml:space="preserve"> || []</w:t>
       </w:r>
       <w:r>
         <w:rPr>
@@ -7463,111 +5704,7 @@
           <w:sz w:val="24"/>
           <w:szCs w:val="24"/>
         </w:rPr>
-        <w:t xml:space="preserve">Para passar todos os dados que estão em formato de string de volta à objeto, utilizamos o </w:t>
-      </w:r>
-      <w:proofErr w:type="spellStart"/>
-      <w:r>
-        <w:rPr>
-          <w:rFonts w:ascii="Times New Roman" w:hAnsi="Times New Roman" w:cs="Times New Roman"/>
-          <w:i/>
-          <w:iCs/>
-          <w:sz w:val="24"/>
-          <w:szCs w:val="24"/>
-        </w:rPr>
-        <w:t>JSON.parse</w:t>
-      </w:r>
-      <w:proofErr w:type="spellEnd"/>
-      <w:r>
-        <w:rPr>
-          <w:rFonts w:ascii="Times New Roman" w:hAnsi="Times New Roman" w:cs="Times New Roman"/>
-          <w:i/>
-          <w:iCs/>
-          <w:sz w:val="24"/>
-          <w:szCs w:val="24"/>
-        </w:rPr>
-        <w:t>(</w:t>
-      </w:r>
-      <w:proofErr w:type="spellStart"/>
-      <w:r>
-        <w:rPr>
-          <w:rFonts w:ascii="Times New Roman" w:hAnsi="Times New Roman" w:cs="Times New Roman"/>
-          <w:i/>
-          <w:iCs/>
-          <w:sz w:val="24"/>
-          <w:szCs w:val="24"/>
-        </w:rPr>
-        <w:t>localStorage.getIten</w:t>
-      </w:r>
-      <w:proofErr w:type="spellEnd"/>
-      <w:r>
-        <w:rPr>
-          <w:rFonts w:ascii="Times New Roman" w:hAnsi="Times New Roman" w:cs="Times New Roman"/>
-          <w:i/>
-          <w:iCs/>
-          <w:sz w:val="24"/>
-          <w:szCs w:val="24"/>
-        </w:rPr>
-        <w:t>(‘local’))</w:t>
-      </w:r>
-      <w:r>
-        <w:rPr>
-          <w:rFonts w:ascii="Times New Roman" w:hAnsi="Times New Roman" w:cs="Times New Roman"/>
-          <w:i/>
-          <w:iCs/>
-          <w:sz w:val="24"/>
-          <w:szCs w:val="24"/>
-        </w:rPr>
-        <w:t xml:space="preserve"> || []</w:t>
-      </w:r>
-      <w:r>
-        <w:rPr>
-          <w:rFonts w:ascii="Times New Roman" w:hAnsi="Times New Roman" w:cs="Times New Roman"/>
-          <w:sz w:val="24"/>
-          <w:szCs w:val="24"/>
-        </w:rPr>
-        <w:t>.</w:t>
-      </w:r>
-    </w:p>
-    <w:p>
-      <w:pPr>
-        <w:pStyle w:val="PargrafodaLista"/>
-        <w:numPr>
-          <w:ilvl w:val="2"/>
-          <w:numId w:val="3"/>
-        </w:numPr>
-        <w:spacing w:line="360" w:lineRule="auto"/>
-        <w:jc w:val="both"/>
-        <w:rPr>
-          <w:rFonts w:ascii="Times New Roman" w:hAnsi="Times New Roman" w:cs="Times New Roman"/>
-          <w:sz w:val="24"/>
-          <w:szCs w:val="24"/>
-        </w:rPr>
-      </w:pPr>
-      <w:r>
-        <w:rPr>
-          <w:rFonts w:ascii="Times New Roman" w:hAnsi="Times New Roman" w:cs="Times New Roman"/>
-          <w:sz w:val="24"/>
-          <w:szCs w:val="24"/>
-        </w:rPr>
-        <w:t xml:space="preserve">Os dois </w:t>
-      </w:r>
-      <w:proofErr w:type="spellStart"/>
-      <w:r>
-        <w:rPr>
-          <w:rFonts w:ascii="Times New Roman" w:hAnsi="Times New Roman" w:cs="Times New Roman"/>
-          <w:sz w:val="24"/>
-          <w:szCs w:val="24"/>
-        </w:rPr>
-        <w:t>pipes</w:t>
-      </w:r>
-      <w:proofErr w:type="spellEnd"/>
-      <w:r>
-        <w:rPr>
-          <w:rFonts w:ascii="Times New Roman" w:hAnsi="Times New Roman" w:cs="Times New Roman"/>
-          <w:sz w:val="24"/>
-          <w:szCs w:val="24"/>
-        </w:rPr>
-        <w:t xml:space="preserve"> || e [] no final indica que se não tiver nada lá, ele irá iniciar/tratar isso como uma Array.</w:t>
+        <w:t>Os dois pipes || e [] no final indica que se não tiver nada lá, ele irá iniciar/tratar isso como uma Array.</w:t>
       </w:r>
     </w:p>
     <w:p>
@@ -7617,7 +5754,6 @@
         </w:rPr>
         <w:t xml:space="preserve">Salvar dados no navegador utilizando </w:t>
       </w:r>
-      <w:proofErr w:type="spellStart"/>
       <w:r>
         <w:rPr>
           <w:rFonts w:ascii="Times New Roman" w:hAnsi="Times New Roman" w:cs="Times New Roman"/>
@@ -7628,7 +5764,6 @@
         </w:rPr>
         <w:t>SessionStorage</w:t>
       </w:r>
-      <w:proofErr w:type="spellEnd"/>
       <w:r>
         <w:rPr>
           <w:rFonts w:ascii="Times New Roman" w:hAnsi="Times New Roman" w:cs="Times New Roman"/>
@@ -7661,7 +5796,6 @@
         </w:rPr>
         <w:t xml:space="preserve">Armazenar dados sem encerrar a sessão com e </w:t>
       </w:r>
-      <w:proofErr w:type="spellStart"/>
       <w:r>
         <w:rPr>
           <w:rFonts w:ascii="Times New Roman" w:hAnsi="Times New Roman" w:cs="Times New Roman"/>
@@ -7672,7 +5806,6 @@
         </w:rPr>
         <w:t>LocalStorage</w:t>
       </w:r>
-      <w:proofErr w:type="spellEnd"/>
       <w:r>
         <w:rPr>
           <w:rFonts w:ascii="Times New Roman" w:hAnsi="Times New Roman" w:cs="Times New Roman"/>
@@ -7705,27 +5838,15 @@
         </w:rPr>
         <w:t xml:space="preserve">Transformar objetos em string utilizando </w:t>
       </w:r>
-      <w:proofErr w:type="spellStart"/>
-      <w:r>
-        <w:rPr>
-          <w:rFonts w:ascii="Times New Roman" w:hAnsi="Times New Roman" w:cs="Times New Roman"/>
-          <w:i/>
-          <w:iCs/>
-          <w:sz w:val="24"/>
-          <w:szCs w:val="24"/>
-        </w:rPr>
-        <w:t>JSON.stringify</w:t>
-      </w:r>
-      <w:proofErr w:type="spellEnd"/>
-      <w:r>
-        <w:rPr>
-          <w:rFonts w:ascii="Times New Roman" w:hAnsi="Times New Roman" w:cs="Times New Roman"/>
-          <w:i/>
-          <w:iCs/>
-          <w:sz w:val="24"/>
-          <w:szCs w:val="24"/>
-        </w:rPr>
-        <w:t>()</w:t>
+      <w:r>
+        <w:rPr>
+          <w:rFonts w:ascii="Times New Roman" w:hAnsi="Times New Roman" w:cs="Times New Roman"/>
+          <w:i/>
+          <w:iCs/>
+          <w:sz w:val="24"/>
+          <w:szCs w:val="24"/>
+        </w:rPr>
+        <w:t>JSON.stringify()</w:t>
       </w:r>
       <w:r>
         <w:rPr>
@@ -7799,41 +5920,13 @@
         </w:rPr>
         <w:t xml:space="preserve"> </w:t>
       </w:r>
-      <w:proofErr w:type="spellStart"/>
-      <w:r>
-        <w:rPr>
-          <w:rFonts w:ascii="Times New Roman" w:hAnsi="Times New Roman" w:cs="Times New Roman"/>
-          <w:sz w:val="24"/>
-          <w:szCs w:val="24"/>
-        </w:rPr>
-        <w:t>LocalStorage</w:t>
-      </w:r>
-      <w:proofErr w:type="spellEnd"/>
-      <w:r>
-        <w:rPr>
-          <w:rFonts w:ascii="Times New Roman" w:hAnsi="Times New Roman" w:cs="Times New Roman"/>
-          <w:sz w:val="24"/>
-          <w:szCs w:val="24"/>
-        </w:rPr>
-        <w:t xml:space="preserve"> se comporta como um </w:t>
-      </w:r>
-      <w:proofErr w:type="spellStart"/>
-      <w:r>
-        <w:rPr>
-          <w:rFonts w:ascii="Times New Roman" w:hAnsi="Times New Roman" w:cs="Times New Roman"/>
-          <w:sz w:val="24"/>
-          <w:szCs w:val="24"/>
-        </w:rPr>
-        <w:t>arrayLike</w:t>
-      </w:r>
-      <w:proofErr w:type="spellEnd"/>
-      <w:r>
-        <w:rPr>
-          <w:rFonts w:ascii="Times New Roman" w:hAnsi="Times New Roman" w:cs="Times New Roman"/>
-          <w:sz w:val="24"/>
-          <w:szCs w:val="24"/>
-        </w:rPr>
-        <w:t>, que nos permite utilizar métodos de Array dentro dele.</w:t>
+      <w:r>
+        <w:rPr>
+          <w:rFonts w:ascii="Times New Roman" w:hAnsi="Times New Roman" w:cs="Times New Roman"/>
+          <w:sz w:val="24"/>
+          <w:szCs w:val="24"/>
+        </w:rPr>
+        <w:t>LocalStorage se comporta como um arrayLike, que nos permite utilizar métodos de Array dentro dele.</w:t>
       </w:r>
     </w:p>
     <w:p>
@@ -7883,7 +5976,6 @@
         </w:rPr>
         <w:t xml:space="preserve">Iterar sobre os itens do </w:t>
       </w:r>
-      <w:proofErr w:type="spellStart"/>
       <w:r>
         <w:rPr>
           <w:rFonts w:ascii="Times New Roman" w:hAnsi="Times New Roman" w:cs="Times New Roman"/>
@@ -7894,7 +5986,6 @@
         </w:rPr>
         <w:t>LocalStorage</w:t>
       </w:r>
-      <w:proofErr w:type="spellEnd"/>
       <w:r>
         <w:rPr>
           <w:rFonts w:ascii="Times New Roman" w:hAnsi="Times New Roman" w:cs="Times New Roman"/>
@@ -7951,7 +6042,6 @@
         </w:rPr>
         <w:t xml:space="preserve">Converter os itens que antes eram strings em objetos com </w:t>
       </w:r>
-      <w:proofErr w:type="spellStart"/>
       <w:r>
         <w:rPr>
           <w:rFonts w:ascii="Times New Roman" w:hAnsi="Times New Roman" w:cs="Times New Roman"/>
@@ -7962,7 +6052,6 @@
         </w:rPr>
         <w:t>JSON.parse</w:t>
       </w:r>
-      <w:proofErr w:type="spellEnd"/>
       <w:r>
         <w:rPr>
           <w:rFonts w:ascii="Times New Roman" w:hAnsi="Times New Roman" w:cs="Times New Roman"/>
@@ -8074,7 +6163,6 @@
         </w:rPr>
         <w:t xml:space="preserve">Ordenar elementos do </w:t>
       </w:r>
-      <w:proofErr w:type="spellStart"/>
       <w:r>
         <w:rPr>
           <w:rFonts w:ascii="Times New Roman" w:hAnsi="Times New Roman" w:cs="Times New Roman"/>
@@ -8085,7 +6173,6 @@
         </w:rPr>
         <w:t>LocalStorage</w:t>
       </w:r>
-      <w:proofErr w:type="spellEnd"/>
       <w:r>
         <w:rPr>
           <w:rFonts w:ascii="Times New Roman" w:hAnsi="Times New Roman" w:cs="Times New Roman"/>
@@ -8260,7 +6347,6 @@
         </w:rPr>
         <w:t xml:space="preserve">Remover dados do </w:t>
       </w:r>
-      <w:proofErr w:type="spellStart"/>
       <w:r>
         <w:rPr>
           <w:rFonts w:ascii="Times New Roman" w:hAnsi="Times New Roman" w:cs="Times New Roman"/>
@@ -8271,7 +6357,6 @@
         </w:rPr>
         <w:t>LocalStorage</w:t>
       </w:r>
-      <w:proofErr w:type="spellEnd"/>
       <w:r>
         <w:rPr>
           <w:rFonts w:ascii="Times New Roman" w:hAnsi="Times New Roman" w:cs="Times New Roman"/>
@@ -8280,7 +6365,6 @@
         </w:rPr>
         <w:t xml:space="preserve"> utilizando o método </w:t>
       </w:r>
-      <w:proofErr w:type="spellStart"/>
       <w:r>
         <w:rPr>
           <w:rFonts w:ascii="Times New Roman" w:hAnsi="Times New Roman" w:cs="Times New Roman"/>
@@ -8291,7 +6375,6 @@
         </w:rPr>
         <w:t>splice</w:t>
       </w:r>
-      <w:proofErr w:type="spellEnd"/>
       <w:r>
         <w:rPr>
           <w:rFonts w:ascii="Times New Roman" w:hAnsi="Times New Roman" w:cs="Times New Roman"/>
@@ -8367,31 +6450,7 @@
           <w:szCs w:val="24"/>
           <w:u w:val="single"/>
         </w:rPr>
-        <w:t xml:space="preserve">Aula 1 – Começando com </w:t>
-      </w:r>
-      <w:proofErr w:type="spellStart"/>
-      <w:r>
-        <w:rPr>
-          <w:rFonts w:ascii="Times New Roman" w:hAnsi="Times New Roman" w:cs="Times New Roman"/>
-          <w:b/>
-          <w:bCs/>
-          <w:sz w:val="24"/>
-          <w:szCs w:val="24"/>
-          <w:u w:val="single"/>
-        </w:rPr>
-        <w:t>Regex</w:t>
-      </w:r>
-      <w:proofErr w:type="spellEnd"/>
-      <w:r>
-        <w:rPr>
-          <w:rFonts w:ascii="Times New Roman" w:hAnsi="Times New Roman" w:cs="Times New Roman"/>
-          <w:b/>
-          <w:bCs/>
-          <w:sz w:val="24"/>
-          <w:szCs w:val="24"/>
-          <w:u w:val="single"/>
-        </w:rPr>
-        <w:t>:</w:t>
+        <w:t>Aula 1 – Começando com Regex:</w:t>
       </w:r>
     </w:p>
     <w:p>
@@ -8420,23 +6479,13 @@
         </w:rPr>
         <w:t xml:space="preserve"> </w:t>
       </w:r>
-      <w:proofErr w:type="spellStart"/>
-      <w:r>
-        <w:rPr>
-          <w:rFonts w:ascii="Times New Roman" w:hAnsi="Times New Roman" w:cs="Times New Roman"/>
-          <w:sz w:val="24"/>
-          <w:szCs w:val="24"/>
-        </w:rPr>
-        <w:t>Regex</w:t>
-      </w:r>
-      <w:proofErr w:type="spellEnd"/>
-      <w:r>
-        <w:rPr>
-          <w:rFonts w:ascii="Times New Roman" w:hAnsi="Times New Roman" w:cs="Times New Roman"/>
-          <w:sz w:val="24"/>
-          <w:szCs w:val="24"/>
-        </w:rPr>
-        <w:t xml:space="preserve"> = Expressões regulares.</w:t>
+      <w:r>
+        <w:rPr>
+          <w:rFonts w:ascii="Times New Roman" w:hAnsi="Times New Roman" w:cs="Times New Roman"/>
+          <w:sz w:val="24"/>
+          <w:szCs w:val="24"/>
+        </w:rPr>
+        <w:t>Regex = Expressões regulares.</w:t>
       </w:r>
     </w:p>
     <w:p>
@@ -8503,79 +6552,7 @@
           <w:sz w:val="24"/>
           <w:szCs w:val="24"/>
         </w:rPr>
-        <w:t xml:space="preserve">Existem alguns caracteres que possuem um significado especial para o </w:t>
-      </w:r>
-      <w:proofErr w:type="spellStart"/>
-      <w:r>
-        <w:rPr>
-          <w:rFonts w:ascii="Times New Roman" w:hAnsi="Times New Roman" w:cs="Times New Roman"/>
-          <w:sz w:val="24"/>
-          <w:szCs w:val="24"/>
-        </w:rPr>
-        <w:t>regex</w:t>
-      </w:r>
-      <w:proofErr w:type="spellEnd"/>
-      <w:r>
-        <w:rPr>
-          <w:rFonts w:ascii="Times New Roman" w:hAnsi="Times New Roman" w:cs="Times New Roman"/>
-          <w:sz w:val="24"/>
-          <w:szCs w:val="24"/>
-        </w:rPr>
-        <w:t xml:space="preserve"> </w:t>
-      </w:r>
-      <w:proofErr w:type="spellStart"/>
-      <w:r>
-        <w:rPr>
-          <w:rFonts w:ascii="Times New Roman" w:hAnsi="Times New Roman" w:cs="Times New Roman"/>
-          <w:sz w:val="24"/>
-          <w:szCs w:val="24"/>
-        </w:rPr>
-        <w:t>engine</w:t>
-      </w:r>
-      <w:proofErr w:type="spellEnd"/>
-      <w:r>
-        <w:rPr>
-          <w:rFonts w:ascii="Times New Roman" w:hAnsi="Times New Roman" w:cs="Times New Roman"/>
-          <w:sz w:val="24"/>
-          <w:szCs w:val="24"/>
-        </w:rPr>
-        <w:t xml:space="preserve">. Especial significa que o </w:t>
-      </w:r>
-      <w:proofErr w:type="spellStart"/>
-      <w:r>
-        <w:rPr>
-          <w:rFonts w:ascii="Times New Roman" w:hAnsi="Times New Roman" w:cs="Times New Roman"/>
-          <w:sz w:val="24"/>
-          <w:szCs w:val="24"/>
-        </w:rPr>
-        <w:t>regex</w:t>
-      </w:r>
-      <w:proofErr w:type="spellEnd"/>
-      <w:r>
-        <w:rPr>
-          <w:rFonts w:ascii="Times New Roman" w:hAnsi="Times New Roman" w:cs="Times New Roman"/>
-          <w:sz w:val="24"/>
-          <w:szCs w:val="24"/>
-        </w:rPr>
-        <w:t xml:space="preserve"> </w:t>
-      </w:r>
-      <w:proofErr w:type="spellStart"/>
-      <w:r>
-        <w:rPr>
-          <w:rFonts w:ascii="Times New Roman" w:hAnsi="Times New Roman" w:cs="Times New Roman"/>
-          <w:sz w:val="24"/>
-          <w:szCs w:val="24"/>
-        </w:rPr>
-        <w:t>engine</w:t>
-      </w:r>
-      <w:proofErr w:type="spellEnd"/>
-      <w:r>
-        <w:rPr>
-          <w:rFonts w:ascii="Times New Roman" w:hAnsi="Times New Roman" w:cs="Times New Roman"/>
-          <w:sz w:val="24"/>
-          <w:szCs w:val="24"/>
-        </w:rPr>
-        <w:t xml:space="preserve"> não interpreta o valor literal e sim diferente. Esses caracteres são chamados de meta caracteres</w:t>
+        <w:t>Existem alguns caracteres que possuem um significado especial para o regex engine. Especial significa que o regex engine não interpreta o valor literal e sim diferente. Esses caracteres são chamados de meta caracteres</w:t>
       </w:r>
       <w:r>
         <w:rPr>
@@ -8843,43 +6820,7 @@
           <w:sz w:val="24"/>
           <w:szCs w:val="24"/>
         </w:rPr>
-        <w:t xml:space="preserve">rgula (coma </w:t>
-      </w:r>
-      <w:proofErr w:type="spellStart"/>
-      <w:r>
-        <w:rPr>
-          <w:rFonts w:ascii="Times New Roman" w:hAnsi="Times New Roman" w:cs="Times New Roman"/>
-          <w:sz w:val="24"/>
-          <w:szCs w:val="24"/>
-        </w:rPr>
-        <w:t>separeted</w:t>
-      </w:r>
-      <w:proofErr w:type="spellEnd"/>
-      <w:r>
-        <w:rPr>
-          <w:rFonts w:ascii="Times New Roman" w:hAnsi="Times New Roman" w:cs="Times New Roman"/>
-          <w:sz w:val="24"/>
-          <w:szCs w:val="24"/>
-        </w:rPr>
-        <w:t xml:space="preserve"> </w:t>
-      </w:r>
-      <w:proofErr w:type="spellStart"/>
-      <w:r>
-        <w:rPr>
-          <w:rFonts w:ascii="Times New Roman" w:hAnsi="Times New Roman" w:cs="Times New Roman"/>
-          <w:sz w:val="24"/>
-          <w:szCs w:val="24"/>
-        </w:rPr>
-        <w:t>values</w:t>
-      </w:r>
-      <w:proofErr w:type="spellEnd"/>
-      <w:r>
-        <w:rPr>
-          <w:rFonts w:ascii="Times New Roman" w:hAnsi="Times New Roman" w:cs="Times New Roman"/>
-          <w:sz w:val="24"/>
-          <w:szCs w:val="24"/>
-        </w:rPr>
-        <w:t>).</w:t>
+        <w:t>rgula (coma separeted values).</w:t>
       </w:r>
     </w:p>
     <w:p>
@@ -8955,41 +6896,13 @@
           <w:szCs w:val="24"/>
         </w:rPr>
       </w:pPr>
-      <w:proofErr w:type="spellStart"/>
-      <w:r>
-        <w:rPr>
-          <w:rFonts w:ascii="Times New Roman" w:hAnsi="Times New Roman" w:cs="Times New Roman"/>
-          <w:sz w:val="24"/>
-          <w:szCs w:val="24"/>
-        </w:rPr>
-        <w:t>Quantifier</w:t>
-      </w:r>
-      <w:proofErr w:type="spellEnd"/>
-      <w:r>
-        <w:rPr>
-          <w:rFonts w:ascii="Times New Roman" w:hAnsi="Times New Roman" w:cs="Times New Roman"/>
-          <w:sz w:val="24"/>
-          <w:szCs w:val="24"/>
-        </w:rPr>
-        <w:t xml:space="preserve">: Conjunto de caracteres especiais que definem quantas vezes um </w:t>
-      </w:r>
-      <w:proofErr w:type="spellStart"/>
-      <w:r>
-        <w:rPr>
-          <w:rFonts w:ascii="Times New Roman" w:hAnsi="Times New Roman" w:cs="Times New Roman"/>
-          <w:sz w:val="24"/>
-          <w:szCs w:val="24"/>
-        </w:rPr>
-        <w:t>caracter</w:t>
-      </w:r>
-      <w:proofErr w:type="spellEnd"/>
-      <w:r>
-        <w:rPr>
-          <w:rFonts w:ascii="Times New Roman" w:hAnsi="Times New Roman" w:cs="Times New Roman"/>
-          <w:sz w:val="24"/>
-          <w:szCs w:val="24"/>
-        </w:rPr>
-        <w:t xml:space="preserve"> deve aparecer.</w:t>
+      <w:r>
+        <w:rPr>
+          <w:rFonts w:ascii="Times New Roman" w:hAnsi="Times New Roman" w:cs="Times New Roman"/>
+          <w:sz w:val="24"/>
+          <w:szCs w:val="24"/>
+        </w:rPr>
+        <w:t>Quantifier: Conjunto de caracteres especiais que definem quantas vezes um caracter deve aparecer.</w:t>
       </w:r>
       <w:r>
         <w:rPr>
@@ -9092,51 +7005,15 @@
           <w:sz w:val="24"/>
           <w:szCs w:val="24"/>
         </w:rPr>
-        <w:t xml:space="preserve">?: </w:t>
-      </w:r>
-      <w:proofErr w:type="spellStart"/>
-      <w:r>
-        <w:rPr>
-          <w:rFonts w:ascii="Times New Roman" w:hAnsi="Times New Roman" w:cs="Times New Roman"/>
-          <w:sz w:val="24"/>
-          <w:szCs w:val="24"/>
-        </w:rPr>
-        <w:t>Caracter</w:t>
-      </w:r>
-      <w:proofErr w:type="spellEnd"/>
-      <w:r>
-        <w:rPr>
-          <w:rFonts w:ascii="Times New Roman" w:hAnsi="Times New Roman" w:cs="Times New Roman"/>
-          <w:sz w:val="24"/>
-          <w:szCs w:val="24"/>
-        </w:rPr>
-        <w:t xml:space="preserve"> especial para dizer que aquela informação pode existir uma ou nenhuma vez na string que estamos procurando.</w:t>
-      </w:r>
-      <w:r>
-        <w:rPr>
-          <w:rFonts w:ascii="Times New Roman" w:hAnsi="Times New Roman" w:cs="Times New Roman"/>
-          <w:sz w:val="24"/>
-          <w:szCs w:val="24"/>
-        </w:rPr>
-        <w:t xml:space="preserve"> Também podemos dizer isso utilizando o {0-1}, mas temos uma </w:t>
-      </w:r>
-      <w:proofErr w:type="spellStart"/>
-      <w:r>
-        <w:rPr>
-          <w:rFonts w:ascii="Times New Roman" w:hAnsi="Times New Roman" w:cs="Times New Roman"/>
-          <w:sz w:val="24"/>
-          <w:szCs w:val="24"/>
-        </w:rPr>
-        <w:t>caracter</w:t>
-      </w:r>
-      <w:proofErr w:type="spellEnd"/>
-      <w:r>
-        <w:rPr>
-          <w:rFonts w:ascii="Times New Roman" w:hAnsi="Times New Roman" w:cs="Times New Roman"/>
-          <w:sz w:val="24"/>
-          <w:szCs w:val="24"/>
-        </w:rPr>
-        <w:t xml:space="preserve"> específico para isso.</w:t>
+        <w:t>?: Caracter especial para dizer que aquela informação pode existir uma ou nenhuma vez na string que estamos procurando.</w:t>
+      </w:r>
+      <w:r>
+        <w:rPr>
+          <w:rFonts w:ascii="Times New Roman" w:hAnsi="Times New Roman" w:cs="Times New Roman"/>
+          <w:sz w:val="24"/>
+          <w:szCs w:val="24"/>
+        </w:rPr>
+        <w:t xml:space="preserve"> Também podemos dizer isso utilizando o {0-1}, mas temos uma caracter específico para isso.</w:t>
       </w:r>
     </w:p>
     <w:p>
@@ -9256,6 +7133,108 @@
           <w:u w:val="single"/>
         </w:rPr>
       </w:pPr>
+      <w:r>
+        <w:rPr>
+          <w:rFonts w:ascii="Times New Roman" w:hAnsi="Times New Roman" w:cs="Times New Roman"/>
+          <w:sz w:val="24"/>
+          <w:szCs w:val="24"/>
+        </w:rPr>
+        <w:t xml:space="preserve"> - : utilizado para dizer de um até outro em uma classe: [1-36-9] = 1,2,3 e 6,7,8,9.</w:t>
+      </w:r>
+    </w:p>
+    <w:p>
+      <w:pPr>
+        <w:pStyle w:val="PargrafodaLista"/>
+        <w:numPr>
+          <w:ilvl w:val="1"/>
+          <w:numId w:val="5"/>
+        </w:numPr>
+        <w:spacing w:line="360" w:lineRule="auto"/>
+        <w:jc w:val="both"/>
+        <w:rPr>
+          <w:rFonts w:ascii="Times New Roman" w:hAnsi="Times New Roman" w:cs="Times New Roman"/>
+          <w:b/>
+          <w:bCs/>
+          <w:sz w:val="24"/>
+          <w:szCs w:val="24"/>
+          <w:u w:val="single"/>
+        </w:rPr>
+      </w:pPr>
+      <w:r>
+        <w:rPr>
+          <w:rFonts w:ascii="Times New Roman" w:hAnsi="Times New Roman" w:cs="Times New Roman"/>
+          <w:sz w:val="24"/>
+          <w:szCs w:val="24"/>
+        </w:rPr>
+        <w:t xml:space="preserve"> \s: White spaces, ou seja, e</w:t>
+      </w:r>
+      <w:r>
+        <w:rPr>
+          <w:rFonts w:ascii="Times New Roman" w:hAnsi="Times New Roman" w:cs="Times New Roman"/>
+          <w:sz w:val="24"/>
+          <w:szCs w:val="24"/>
+        </w:rPr>
+        <w:t xml:space="preserve">le irá contar com o espaço em branco subsequênte, </w:t>
+      </w:r>
+      <w:r>
+        <w:rPr>
+          <w:rFonts w:ascii="Times New Roman" w:hAnsi="Times New Roman" w:cs="Times New Roman"/>
+          <w:sz w:val="24"/>
+          <w:szCs w:val="24"/>
+        </w:rPr>
+        <w:t xml:space="preserve">e se colocarmos {1,}, </w:t>
+      </w:r>
+      <w:r>
+        <w:rPr>
+          <w:rFonts w:ascii="Times New Roman" w:hAnsi="Times New Roman" w:cs="Times New Roman"/>
+          <w:sz w:val="24"/>
+          <w:szCs w:val="24"/>
+        </w:rPr>
+        <w:t>não importa se foi dado um space ou tab</w:t>
+      </w:r>
+      <w:r>
+        <w:rPr>
+          <w:rFonts w:ascii="Times New Roman" w:hAnsi="Times New Roman" w:cs="Times New Roman"/>
+          <w:sz w:val="24"/>
+          <w:szCs w:val="24"/>
+        </w:rPr>
+        <w:t>, pois estamos especificando que pode ser 1 ou infinitos espaços.</w:t>
+      </w:r>
+      <w:r>
+        <w:rPr>
+          <w:rFonts w:ascii="Times New Roman" w:hAnsi="Times New Roman" w:cs="Times New Roman"/>
+          <w:sz w:val="24"/>
+          <w:szCs w:val="24"/>
+        </w:rPr>
+        <w:t xml:space="preserve"> Porém, existe uma forma mais simples sendo ela “+” e significando a mesma coisa.</w:t>
+      </w:r>
+    </w:p>
+    <w:p>
+      <w:pPr>
+        <w:pStyle w:val="PargrafodaLista"/>
+        <w:numPr>
+          <w:ilvl w:val="1"/>
+          <w:numId w:val="5"/>
+        </w:numPr>
+        <w:spacing w:line="360" w:lineRule="auto"/>
+        <w:jc w:val="both"/>
+        <w:rPr>
+          <w:rFonts w:ascii="Times New Roman" w:hAnsi="Times New Roman" w:cs="Times New Roman"/>
+          <w:b/>
+          <w:bCs/>
+          <w:sz w:val="24"/>
+          <w:szCs w:val="24"/>
+          <w:u w:val="single"/>
+        </w:rPr>
+      </w:pPr>
+      <w:r>
+        <w:rPr>
+          <w:rFonts w:ascii="Times New Roman" w:hAnsi="Times New Roman" w:cs="Times New Roman"/>
+          <w:sz w:val="24"/>
+          <w:szCs w:val="24"/>
+        </w:rPr>
+        <w:t xml:space="preserve"> [^,]: classe para determinar que pegaremos tudo o que estiver antes da vírgula, não importando se é letra, número, caracter especial ou a quantidade que tenha.</w:t>
+      </w:r>
     </w:p>
     <w:p>
       <w:pPr>
@@ -9286,29 +7265,16 @@
           <w:u w:val="single"/>
         </w:rPr>
       </w:pPr>
-      <w:proofErr w:type="spellStart"/>
-      <w:r>
-        <w:rPr>
-          <w:rFonts w:ascii="Times New Roman" w:hAnsi="Times New Roman" w:cs="Times New Roman"/>
-          <w:b/>
-          <w:bCs/>
-          <w:sz w:val="24"/>
-          <w:szCs w:val="24"/>
-          <w:u w:val="single"/>
-        </w:rPr>
-        <w:t>Alura</w:t>
-      </w:r>
-      <w:proofErr w:type="spellEnd"/>
-      <w:r>
-        <w:rPr>
-          <w:rFonts w:ascii="Times New Roman" w:hAnsi="Times New Roman" w:cs="Times New Roman"/>
-          <w:b/>
-          <w:bCs/>
-          <w:sz w:val="24"/>
-          <w:szCs w:val="24"/>
-          <w:u w:val="single"/>
-        </w:rPr>
-        <w:t>+:</w:t>
+      <w:r>
+        <w:rPr>
+          <w:rFonts w:ascii="Times New Roman" w:hAnsi="Times New Roman" w:cs="Times New Roman"/>
+          <w:b/>
+          <w:bCs/>
+          <w:sz w:val="24"/>
+          <w:szCs w:val="24"/>
+          <w:u w:val="single"/>
+        </w:rPr>
+        <w:t>Alura+:</w:t>
       </w:r>
     </w:p>
     <w:p>
@@ -9338,55 +7304,7 @@
           <w:szCs w:val="24"/>
           <w:u w:val="single"/>
         </w:rPr>
-        <w:t xml:space="preserve">Aula 1 – </w:t>
-      </w:r>
-      <w:proofErr w:type="spellStart"/>
-      <w:r>
-        <w:rPr>
-          <w:rFonts w:ascii="Times New Roman" w:hAnsi="Times New Roman" w:cs="Times New Roman"/>
-          <w:b/>
-          <w:bCs/>
-          <w:sz w:val="24"/>
-          <w:szCs w:val="24"/>
-          <w:u w:val="single"/>
-        </w:rPr>
-        <w:t>Strict</w:t>
-      </w:r>
-      <w:proofErr w:type="spellEnd"/>
-      <w:r>
-        <w:rPr>
-          <w:rFonts w:ascii="Times New Roman" w:hAnsi="Times New Roman" w:cs="Times New Roman"/>
-          <w:b/>
-          <w:bCs/>
-          <w:sz w:val="24"/>
-          <w:szCs w:val="24"/>
-          <w:u w:val="single"/>
-        </w:rPr>
-        <w:t xml:space="preserve"> </w:t>
-      </w:r>
-      <w:proofErr w:type="spellStart"/>
-      <w:r>
-        <w:rPr>
-          <w:rFonts w:ascii="Times New Roman" w:hAnsi="Times New Roman" w:cs="Times New Roman"/>
-          <w:b/>
-          <w:bCs/>
-          <w:sz w:val="24"/>
-          <w:szCs w:val="24"/>
-          <w:u w:val="single"/>
-        </w:rPr>
-        <w:t>Mode</w:t>
-      </w:r>
-      <w:proofErr w:type="spellEnd"/>
-      <w:r>
-        <w:rPr>
-          <w:rFonts w:ascii="Times New Roman" w:hAnsi="Times New Roman" w:cs="Times New Roman"/>
-          <w:b/>
-          <w:bCs/>
-          <w:sz w:val="24"/>
-          <w:szCs w:val="24"/>
-          <w:u w:val="single"/>
-        </w:rPr>
-        <w:t>:</w:t>
+        <w:t>Aula 1 – Strict Mode:</w:t>
       </w:r>
     </w:p>
     <w:p>
@@ -9517,25 +7435,7 @@
           <w:sz w:val="24"/>
           <w:szCs w:val="24"/>
         </w:rPr>
-        <w:t xml:space="preserve"> Para ativar o modo estrito precisamos colocar: “use </w:t>
-      </w:r>
-      <w:proofErr w:type="spellStart"/>
-      <w:r>
-        <w:rPr>
-          <w:rFonts w:ascii="Times New Roman" w:hAnsi="Times New Roman" w:cs="Times New Roman"/>
-          <w:sz w:val="24"/>
-          <w:szCs w:val="24"/>
-        </w:rPr>
-        <w:t>strict</w:t>
-      </w:r>
-      <w:proofErr w:type="spellEnd"/>
-      <w:r>
-        <w:rPr>
-          <w:rFonts w:ascii="Times New Roman" w:hAnsi="Times New Roman" w:cs="Times New Roman"/>
-          <w:sz w:val="24"/>
-          <w:szCs w:val="24"/>
-        </w:rPr>
-        <w:t>”. No começo do arquivo.</w:t>
+        <w:t xml:space="preserve"> Para ativar o modo estrito precisamos colocar: “use strict”. No começo do arquivo.</w:t>
       </w:r>
     </w:p>
     <w:p>
@@ -9616,6 +7516,7 @@
           <w:sz w:val="24"/>
           <w:szCs w:val="24"/>
         </w:rPr>
+        <w:lastRenderedPageBreak/>
         <w:t xml:space="preserve"> Colocar o modo estrito fará o código dar mais erros do que antes, mas é muito melhor aparecer os erros e concertar do que ter um código inconsistente rodando.</w:t>
       </w:r>
     </w:p>
@@ -9643,25 +7544,7 @@
           <w:sz w:val="24"/>
           <w:szCs w:val="24"/>
         </w:rPr>
-        <w:t xml:space="preserve"> Quando tentamos alterar um valor que não deveria ser alterado, normalmente ele só não se altera no código, mas não temos a informação de que deu errado, mas com o “use </w:t>
-      </w:r>
-      <w:proofErr w:type="spellStart"/>
-      <w:r>
-        <w:rPr>
-          <w:rFonts w:ascii="Times New Roman" w:hAnsi="Times New Roman" w:cs="Times New Roman"/>
-          <w:sz w:val="24"/>
-          <w:szCs w:val="24"/>
-        </w:rPr>
-        <w:t>strict</w:t>
-      </w:r>
-      <w:proofErr w:type="spellEnd"/>
-      <w:r>
-        <w:rPr>
-          <w:rFonts w:ascii="Times New Roman" w:hAnsi="Times New Roman" w:cs="Times New Roman"/>
-          <w:sz w:val="24"/>
-          <w:szCs w:val="24"/>
-        </w:rPr>
-        <w:t>” ele nos diz que deu errado e qual foi o erro.</w:t>
+        <w:t xml:space="preserve"> Quando tentamos alterar um valor que não deveria ser alterado, normalmente ele só não se altera no código, mas não temos a informação de que deu errado, mas com o “use strict” ele nos diz que deu errado e qual foi o erro.</w:t>
       </w:r>
     </w:p>
     <w:p>
@@ -9731,7 +7614,6 @@
           <w:sz w:val="24"/>
           <w:szCs w:val="24"/>
         </w:rPr>
-        <w:lastRenderedPageBreak/>
         <w:t xml:space="preserve"> Quando temos argumentos repetidos em funções ou código no geral, o primeiro é sempre substituído pelo segundo e assim por diante até chegar no último argumento repetido.</w:t>
       </w:r>
     </w:p>

</xml_diff>

<commit_message>
O que aprendemos e finalização da aula 2
</commit_message>
<xml_diff>
--- a/Formação HTML && CSS3/JavaScript na Web/Anotações/Cursos de JavaScript na Web.docx
+++ b/Formação HTML && CSS3/JavaScript na Web/Anotações/Cursos de JavaScript na Web.docx
@@ -23,8 +23,20 @@
           <w:color w:val="auto"/>
           <w:u w:val="single"/>
         </w:rPr>
-        <w:t>Cursos de JavaScript na Web – Alura</w:t>
-      </w:r>
+        <w:t xml:space="preserve">Cursos de JavaScript na Web – </w:t>
+      </w:r>
+      <w:proofErr w:type="spellStart"/>
+      <w:r>
+        <w:rPr>
+          <w:rFonts w:ascii="Times New Roman" w:hAnsi="Times New Roman" w:cs="Times New Roman"/>
+          <w:b/>
+          <w:bCs/>
+          <w:color w:val="auto"/>
+          <w:u w:val="single"/>
+        </w:rPr>
+        <w:t>Alura</w:t>
+      </w:r>
+      <w:proofErr w:type="spellEnd"/>
     </w:p>
     <w:p>
       <w:pPr>
@@ -161,15 +173,27 @@
         </w:rPr>
         <w:t xml:space="preserve"> </w:t>
       </w:r>
-      <w:r>
-        <w:rPr>
-          <w:rFonts w:ascii="Times New Roman" w:hAnsi="Times New Roman" w:cs="Times New Roman"/>
-          <w:i/>
-          <w:iCs/>
-          <w:sz w:val="24"/>
-          <w:szCs w:val="24"/>
-        </w:rPr>
-        <w:t>document.querySelector(</w:t>
+      <w:proofErr w:type="spellStart"/>
+      <w:r>
+        <w:rPr>
+          <w:rFonts w:ascii="Times New Roman" w:hAnsi="Times New Roman" w:cs="Times New Roman"/>
+          <w:i/>
+          <w:iCs/>
+          <w:sz w:val="24"/>
+          <w:szCs w:val="24"/>
+        </w:rPr>
+        <w:t>document.querySelector</w:t>
+      </w:r>
+      <w:proofErr w:type="spellEnd"/>
+      <w:r>
+        <w:rPr>
+          <w:rFonts w:ascii="Times New Roman" w:hAnsi="Times New Roman" w:cs="Times New Roman"/>
+          <w:i/>
+          <w:iCs/>
+          <w:sz w:val="24"/>
+          <w:szCs w:val="24"/>
+        </w:rPr>
+        <w:t>(</w:t>
       </w:r>
       <w:r>
         <w:rPr>
@@ -325,6 +349,7 @@
         </w:rPr>
         <w:t xml:space="preserve"> Podemos também pegar somente o conteúdo de determinado objeto, utilizando a propriedade </w:t>
       </w:r>
+      <w:proofErr w:type="spellStart"/>
       <w:r>
         <w:rPr>
           <w:rFonts w:ascii="Times New Roman" w:hAnsi="Times New Roman" w:cs="Times New Roman"/>
@@ -335,6 +360,7 @@
         </w:rPr>
         <w:t>textContent</w:t>
       </w:r>
+      <w:proofErr w:type="spellEnd"/>
       <w:r>
         <w:rPr>
           <w:rFonts w:ascii="Times New Roman" w:hAnsi="Times New Roman" w:cs="Times New Roman"/>
@@ -343,16 +369,62 @@
         </w:rPr>
         <w:t xml:space="preserve">, por exemplo: </w:t>
       </w:r>
-      <w:r>
-        <w:rPr>
-          <w:rFonts w:ascii="Times New Roman" w:hAnsi="Times New Roman" w:cs="Times New Roman"/>
-          <w:i/>
-          <w:iCs/>
-          <w:sz w:val="24"/>
-          <w:szCs w:val="24"/>
-        </w:rPr>
-        <w:t>document.querySelector(‘.content’).textContent</w:t>
-      </w:r>
+      <w:proofErr w:type="spellStart"/>
+      <w:r>
+        <w:rPr>
+          <w:rFonts w:ascii="Times New Roman" w:hAnsi="Times New Roman" w:cs="Times New Roman"/>
+          <w:i/>
+          <w:iCs/>
+          <w:sz w:val="24"/>
+          <w:szCs w:val="24"/>
+        </w:rPr>
+        <w:t>document.querySelector</w:t>
+      </w:r>
+      <w:proofErr w:type="spellEnd"/>
+      <w:r>
+        <w:rPr>
+          <w:rFonts w:ascii="Times New Roman" w:hAnsi="Times New Roman" w:cs="Times New Roman"/>
+          <w:i/>
+          <w:iCs/>
+          <w:sz w:val="24"/>
+          <w:szCs w:val="24"/>
+        </w:rPr>
+        <w:t>(‘.</w:t>
+      </w:r>
+      <w:proofErr w:type="spellStart"/>
+      <w:r>
+        <w:rPr>
+          <w:rFonts w:ascii="Times New Roman" w:hAnsi="Times New Roman" w:cs="Times New Roman"/>
+          <w:i/>
+          <w:iCs/>
+          <w:sz w:val="24"/>
+          <w:szCs w:val="24"/>
+        </w:rPr>
+        <w:t>content</w:t>
+      </w:r>
+      <w:proofErr w:type="spellEnd"/>
+      <w:r>
+        <w:rPr>
+          <w:rFonts w:ascii="Times New Roman" w:hAnsi="Times New Roman" w:cs="Times New Roman"/>
+          <w:i/>
+          <w:iCs/>
+          <w:sz w:val="24"/>
+          <w:szCs w:val="24"/>
+        </w:rPr>
+        <w:t>’).</w:t>
+      </w:r>
+      <w:proofErr w:type="spellStart"/>
+      <w:r>
+        <w:rPr>
+          <w:rFonts w:ascii="Times New Roman" w:hAnsi="Times New Roman" w:cs="Times New Roman"/>
+          <w:i/>
+          <w:iCs/>
+          <w:sz w:val="24"/>
+          <w:szCs w:val="24"/>
+        </w:rPr>
+        <w:t>textContent</w:t>
+      </w:r>
+      <w:proofErr w:type="spellEnd"/>
       <w:r>
         <w:rPr>
           <w:rFonts w:ascii="Times New Roman" w:hAnsi="Times New Roman" w:cs="Times New Roman"/>
@@ -388,16 +460,62 @@
         </w:rPr>
         <w:t xml:space="preserve">Utilizando esta técnica de seleção de elemento, também podemos alterar o conteúdo de uma tag utilizando a mesma linha acima: </w:t>
       </w:r>
-      <w:r>
-        <w:rPr>
-          <w:rFonts w:ascii="Times New Roman" w:hAnsi="Times New Roman" w:cs="Times New Roman"/>
-          <w:i/>
-          <w:iCs/>
-          <w:sz w:val="24"/>
-          <w:szCs w:val="24"/>
-        </w:rPr>
-        <w:t>document.querySelector(‘.content’).textContent</w:t>
-      </w:r>
+      <w:proofErr w:type="spellStart"/>
+      <w:r>
+        <w:rPr>
+          <w:rFonts w:ascii="Times New Roman" w:hAnsi="Times New Roman" w:cs="Times New Roman"/>
+          <w:i/>
+          <w:iCs/>
+          <w:sz w:val="24"/>
+          <w:szCs w:val="24"/>
+        </w:rPr>
+        <w:t>document.querySelector</w:t>
+      </w:r>
+      <w:proofErr w:type="spellEnd"/>
+      <w:r>
+        <w:rPr>
+          <w:rFonts w:ascii="Times New Roman" w:hAnsi="Times New Roman" w:cs="Times New Roman"/>
+          <w:i/>
+          <w:iCs/>
+          <w:sz w:val="24"/>
+          <w:szCs w:val="24"/>
+        </w:rPr>
+        <w:t>(‘.</w:t>
+      </w:r>
+      <w:proofErr w:type="spellStart"/>
+      <w:r>
+        <w:rPr>
+          <w:rFonts w:ascii="Times New Roman" w:hAnsi="Times New Roman" w:cs="Times New Roman"/>
+          <w:i/>
+          <w:iCs/>
+          <w:sz w:val="24"/>
+          <w:szCs w:val="24"/>
+        </w:rPr>
+        <w:t>content</w:t>
+      </w:r>
+      <w:proofErr w:type="spellEnd"/>
+      <w:r>
+        <w:rPr>
+          <w:rFonts w:ascii="Times New Roman" w:hAnsi="Times New Roman" w:cs="Times New Roman"/>
+          <w:i/>
+          <w:iCs/>
+          <w:sz w:val="24"/>
+          <w:szCs w:val="24"/>
+        </w:rPr>
+        <w:t>’).</w:t>
+      </w:r>
+      <w:proofErr w:type="spellStart"/>
+      <w:r>
+        <w:rPr>
+          <w:rFonts w:ascii="Times New Roman" w:hAnsi="Times New Roman" w:cs="Times New Roman"/>
+          <w:i/>
+          <w:iCs/>
+          <w:sz w:val="24"/>
+          <w:szCs w:val="24"/>
+        </w:rPr>
+        <w:t>textContent</w:t>
+      </w:r>
+      <w:proofErr w:type="spellEnd"/>
       <w:r>
         <w:rPr>
           <w:rFonts w:ascii="Times New Roman" w:hAnsi="Times New Roman" w:cs="Times New Roman"/>
@@ -414,7 +532,25 @@
           <w:sz w:val="24"/>
           <w:szCs w:val="24"/>
         </w:rPr>
-        <w:t>. Dessa forma, o texto anteriormente colocado na/s tag/s com essa classe será/ão alterados para “comprar maça”, independentemente do que estivesse escrito antes.</w:t>
+        <w:t>. Dessa forma, o texto anteriormente colocado na/s tag/s com essa classe será/</w:t>
+      </w:r>
+      <w:proofErr w:type="spellStart"/>
+      <w:r>
+        <w:rPr>
+          <w:rFonts w:ascii="Times New Roman" w:hAnsi="Times New Roman" w:cs="Times New Roman"/>
+          <w:sz w:val="24"/>
+          <w:szCs w:val="24"/>
+        </w:rPr>
+        <w:t>ão</w:t>
+      </w:r>
+      <w:proofErr w:type="spellEnd"/>
+      <w:r>
+        <w:rPr>
+          <w:rFonts w:ascii="Times New Roman" w:hAnsi="Times New Roman" w:cs="Times New Roman"/>
+          <w:sz w:val="24"/>
+          <w:szCs w:val="24"/>
+        </w:rPr>
+        <w:t xml:space="preserve"> alterados para “comprar maça”, independentemente do que estivesse escrito antes.</w:t>
       </w:r>
     </w:p>
     <w:p>
@@ -548,15 +684,27 @@
           <w:szCs w:val="24"/>
         </w:rPr>
       </w:pPr>
-      <w:r>
-        <w:rPr>
-          <w:rFonts w:ascii="Times New Roman" w:hAnsi="Times New Roman" w:cs="Times New Roman"/>
-          <w:i/>
-          <w:iCs/>
-          <w:sz w:val="24"/>
-          <w:szCs w:val="24"/>
-        </w:rPr>
-        <w:t>document.getElementById(‘id’)</w:t>
+      <w:proofErr w:type="spellStart"/>
+      <w:r>
+        <w:rPr>
+          <w:rFonts w:ascii="Times New Roman" w:hAnsi="Times New Roman" w:cs="Times New Roman"/>
+          <w:i/>
+          <w:iCs/>
+          <w:sz w:val="24"/>
+          <w:szCs w:val="24"/>
+        </w:rPr>
+        <w:t>document.getElementById</w:t>
+      </w:r>
+      <w:proofErr w:type="spellEnd"/>
+      <w:r>
+        <w:rPr>
+          <w:rFonts w:ascii="Times New Roman" w:hAnsi="Times New Roman" w:cs="Times New Roman"/>
+          <w:i/>
+          <w:iCs/>
+          <w:sz w:val="24"/>
+          <w:szCs w:val="24"/>
+        </w:rPr>
+        <w:t>(‘id’)</w:t>
       </w:r>
       <w:r>
         <w:rPr>
@@ -589,15 +737,27 @@
           <w:szCs w:val="24"/>
         </w:rPr>
       </w:pPr>
-      <w:r>
-        <w:rPr>
-          <w:rFonts w:ascii="Times New Roman" w:hAnsi="Times New Roman" w:cs="Times New Roman"/>
-          <w:i/>
-          <w:iCs/>
-          <w:sz w:val="24"/>
-          <w:szCs w:val="24"/>
-        </w:rPr>
-        <w:t>document.getElementsByClassName(‘classe’)</w:t>
+      <w:proofErr w:type="spellStart"/>
+      <w:r>
+        <w:rPr>
+          <w:rFonts w:ascii="Times New Roman" w:hAnsi="Times New Roman" w:cs="Times New Roman"/>
+          <w:i/>
+          <w:iCs/>
+          <w:sz w:val="24"/>
+          <w:szCs w:val="24"/>
+        </w:rPr>
+        <w:t>document.getElementsByClassName</w:t>
+      </w:r>
+      <w:proofErr w:type="spellEnd"/>
+      <w:r>
+        <w:rPr>
+          <w:rFonts w:ascii="Times New Roman" w:hAnsi="Times New Roman" w:cs="Times New Roman"/>
+          <w:i/>
+          <w:iCs/>
+          <w:sz w:val="24"/>
+          <w:szCs w:val="24"/>
+        </w:rPr>
+        <w:t>(‘classe’)</w:t>
       </w:r>
       <w:r>
         <w:rPr>
@@ -613,7 +773,25 @@
           <w:sz w:val="24"/>
           <w:szCs w:val="24"/>
         </w:rPr>
-        <w:t xml:space="preserve"> retorna um array dos elementos pelo nome da classe passada.</w:t>
+        <w:t xml:space="preserve"> retorna um </w:t>
+      </w:r>
+      <w:proofErr w:type="spellStart"/>
+      <w:r>
+        <w:rPr>
+          <w:rFonts w:ascii="Times New Roman" w:hAnsi="Times New Roman" w:cs="Times New Roman"/>
+          <w:sz w:val="24"/>
+          <w:szCs w:val="24"/>
+        </w:rPr>
+        <w:t>array</w:t>
+      </w:r>
+      <w:proofErr w:type="spellEnd"/>
+      <w:r>
+        <w:rPr>
+          <w:rFonts w:ascii="Times New Roman" w:hAnsi="Times New Roman" w:cs="Times New Roman"/>
+          <w:sz w:val="24"/>
+          <w:szCs w:val="24"/>
+        </w:rPr>
+        <w:t xml:space="preserve"> dos elementos pelo nome da classe passada.</w:t>
       </w:r>
     </w:p>
     <w:p>
@@ -630,15 +808,27 @@
           <w:szCs w:val="24"/>
         </w:rPr>
       </w:pPr>
-      <w:r>
-        <w:rPr>
-          <w:rFonts w:ascii="Times New Roman" w:hAnsi="Times New Roman" w:cs="Times New Roman"/>
-          <w:i/>
-          <w:iCs/>
-          <w:sz w:val="24"/>
-          <w:szCs w:val="24"/>
-        </w:rPr>
-        <w:t>document.getElementsByTagName(‘tag’)</w:t>
+      <w:proofErr w:type="spellStart"/>
+      <w:r>
+        <w:rPr>
+          <w:rFonts w:ascii="Times New Roman" w:hAnsi="Times New Roman" w:cs="Times New Roman"/>
+          <w:i/>
+          <w:iCs/>
+          <w:sz w:val="24"/>
+          <w:szCs w:val="24"/>
+        </w:rPr>
+        <w:t>document.getElementsByTagName</w:t>
+      </w:r>
+      <w:proofErr w:type="spellEnd"/>
+      <w:r>
+        <w:rPr>
+          <w:rFonts w:ascii="Times New Roman" w:hAnsi="Times New Roman" w:cs="Times New Roman"/>
+          <w:i/>
+          <w:iCs/>
+          <w:sz w:val="24"/>
+          <w:szCs w:val="24"/>
+        </w:rPr>
+        <w:t>(‘tag’)</w:t>
       </w:r>
       <w:r>
         <w:rPr>
@@ -654,7 +844,25 @@
           <w:sz w:val="24"/>
           <w:szCs w:val="24"/>
         </w:rPr>
-        <w:t xml:space="preserve"> retorna um array dos elementos pelo nome da tag passada</w:t>
+        <w:t xml:space="preserve"> retorna um </w:t>
+      </w:r>
+      <w:proofErr w:type="spellStart"/>
+      <w:r>
+        <w:rPr>
+          <w:rFonts w:ascii="Times New Roman" w:hAnsi="Times New Roman" w:cs="Times New Roman"/>
+          <w:sz w:val="24"/>
+          <w:szCs w:val="24"/>
+        </w:rPr>
+        <w:t>array</w:t>
+      </w:r>
+      <w:proofErr w:type="spellEnd"/>
+      <w:r>
+        <w:rPr>
+          <w:rFonts w:ascii="Times New Roman" w:hAnsi="Times New Roman" w:cs="Times New Roman"/>
+          <w:sz w:val="24"/>
+          <w:szCs w:val="24"/>
+        </w:rPr>
+        <w:t xml:space="preserve"> dos elementos pelo nome da tag passada</w:t>
       </w:r>
     </w:p>
     <w:p>
@@ -671,15 +879,27 @@
           <w:szCs w:val="24"/>
         </w:rPr>
       </w:pPr>
-      <w:r>
-        <w:rPr>
-          <w:rFonts w:ascii="Times New Roman" w:hAnsi="Times New Roman" w:cs="Times New Roman"/>
-          <w:i/>
-          <w:iCs/>
-          <w:sz w:val="24"/>
-          <w:szCs w:val="24"/>
-        </w:rPr>
-        <w:t>document.querySelectorAll(seletor)</w:t>
+      <w:proofErr w:type="spellStart"/>
+      <w:r>
+        <w:rPr>
+          <w:rFonts w:ascii="Times New Roman" w:hAnsi="Times New Roman" w:cs="Times New Roman"/>
+          <w:i/>
+          <w:iCs/>
+          <w:sz w:val="24"/>
+          <w:szCs w:val="24"/>
+        </w:rPr>
+        <w:t>document.querySelectorAll</w:t>
+      </w:r>
+      <w:proofErr w:type="spellEnd"/>
+      <w:r>
+        <w:rPr>
+          <w:rFonts w:ascii="Times New Roman" w:hAnsi="Times New Roman" w:cs="Times New Roman"/>
+          <w:i/>
+          <w:iCs/>
+          <w:sz w:val="24"/>
+          <w:szCs w:val="24"/>
+        </w:rPr>
+        <w:t>(seletor)</w:t>
       </w:r>
       <w:r>
         <w:rPr>
@@ -801,15 +1021,49 @@
         </w:rPr>
         <w:t xml:space="preserve"> Podemos importar um arquivo JS colocando um </w:t>
       </w:r>
-      <w:r>
-        <w:rPr>
-          <w:rFonts w:ascii="Times New Roman" w:hAnsi="Times New Roman" w:cs="Times New Roman"/>
-          <w:i/>
-          <w:iCs/>
-          <w:sz w:val="24"/>
-          <w:szCs w:val="24"/>
-        </w:rPr>
-        <w:t>src=”localDoArquivo”</w:t>
+      <w:proofErr w:type="spellStart"/>
+      <w:r>
+        <w:rPr>
+          <w:rFonts w:ascii="Times New Roman" w:hAnsi="Times New Roman" w:cs="Times New Roman"/>
+          <w:i/>
+          <w:iCs/>
+          <w:sz w:val="24"/>
+          <w:szCs w:val="24"/>
+        </w:rPr>
+        <w:t>src</w:t>
+      </w:r>
+      <w:proofErr w:type="spellEnd"/>
+      <w:r>
+        <w:rPr>
+          <w:rFonts w:ascii="Times New Roman" w:hAnsi="Times New Roman" w:cs="Times New Roman"/>
+          <w:i/>
+          <w:iCs/>
+          <w:sz w:val="24"/>
+          <w:szCs w:val="24"/>
+        </w:rPr>
+        <w:t>=”</w:t>
+      </w:r>
+      <w:proofErr w:type="spellStart"/>
+      <w:r>
+        <w:rPr>
+          <w:rFonts w:ascii="Times New Roman" w:hAnsi="Times New Roman" w:cs="Times New Roman"/>
+          <w:i/>
+          <w:iCs/>
+          <w:sz w:val="24"/>
+          <w:szCs w:val="24"/>
+        </w:rPr>
+        <w:t>localDoArquivo</w:t>
+      </w:r>
+      <w:proofErr w:type="spellEnd"/>
+      <w:r>
+        <w:rPr>
+          <w:rFonts w:ascii="Times New Roman" w:hAnsi="Times New Roman" w:cs="Times New Roman"/>
+          <w:i/>
+          <w:iCs/>
+          <w:sz w:val="24"/>
+          <w:szCs w:val="24"/>
+        </w:rPr>
+        <w:t>”</w:t>
       </w:r>
       <w:r>
         <w:rPr>
@@ -890,7 +1144,43 @@
           <w:szCs w:val="24"/>
         </w:rPr>
         <w:lastRenderedPageBreak/>
-        <w:t xml:space="preserve"> Para fazer com que um item seja adicionado a uma lista após escrevê-lo no input text de um forms, precisamos mexer no botão </w:t>
+        <w:t xml:space="preserve"> Para fazer com que um item seja adicionado a uma lista após escrevê-lo no input </w:t>
+      </w:r>
+      <w:proofErr w:type="spellStart"/>
+      <w:r>
+        <w:rPr>
+          <w:rFonts w:ascii="Times New Roman" w:hAnsi="Times New Roman" w:cs="Times New Roman"/>
+          <w:sz w:val="24"/>
+          <w:szCs w:val="24"/>
+        </w:rPr>
+        <w:t>text</w:t>
+      </w:r>
+      <w:proofErr w:type="spellEnd"/>
+      <w:r>
+        <w:rPr>
+          <w:rFonts w:ascii="Times New Roman" w:hAnsi="Times New Roman" w:cs="Times New Roman"/>
+          <w:sz w:val="24"/>
+          <w:szCs w:val="24"/>
+        </w:rPr>
+        <w:t xml:space="preserve"> de um </w:t>
+      </w:r>
+      <w:proofErr w:type="spellStart"/>
+      <w:r>
+        <w:rPr>
+          <w:rFonts w:ascii="Times New Roman" w:hAnsi="Times New Roman" w:cs="Times New Roman"/>
+          <w:sz w:val="24"/>
+          <w:szCs w:val="24"/>
+        </w:rPr>
+        <w:t>forms</w:t>
+      </w:r>
+      <w:proofErr w:type="spellEnd"/>
+      <w:r>
+        <w:rPr>
+          <w:rFonts w:ascii="Times New Roman" w:hAnsi="Times New Roman" w:cs="Times New Roman"/>
+          <w:sz w:val="24"/>
+          <w:szCs w:val="24"/>
+        </w:rPr>
+        <w:t xml:space="preserve">, precisamos mexer no botão </w:t>
       </w:r>
       <w:r>
         <w:rPr>
@@ -951,7 +1241,18 @@
           <w:sz w:val="24"/>
           <w:szCs w:val="24"/>
         </w:rPr>
-        <w:t>“data-atribut</w:t>
+        <w:t>“</w:t>
+      </w:r>
+      <w:proofErr w:type="spellStart"/>
+      <w:r>
+        <w:rPr>
+          <w:rFonts w:ascii="Times New Roman" w:hAnsi="Times New Roman" w:cs="Times New Roman"/>
+          <w:i/>
+          <w:iCs/>
+          <w:sz w:val="24"/>
+          <w:szCs w:val="24"/>
+        </w:rPr>
+        <w:t>data-atribut</w:t>
       </w:r>
       <w:r>
         <w:rPr>
@@ -971,7 +1272,18 @@
           <w:sz w:val="24"/>
           <w:szCs w:val="24"/>
         </w:rPr>
-        <w:t>s”</w:t>
+        <w:t>s</w:t>
+      </w:r>
+      <w:proofErr w:type="spellEnd"/>
+      <w:r>
+        <w:rPr>
+          <w:rFonts w:ascii="Times New Roman" w:hAnsi="Times New Roman" w:cs="Times New Roman"/>
+          <w:i/>
+          <w:iCs/>
+          <w:sz w:val="24"/>
+          <w:szCs w:val="24"/>
+        </w:rPr>
+        <w:t>”</w:t>
       </w:r>
       <w:r>
         <w:rPr>
@@ -1095,6 +1407,7 @@
         </w:rPr>
         <w:t xml:space="preserve">A principal vantagem é separar o que é do css e o que é do JS, pois se utilizarmos as classes outra pessoa que trabalha no mesmo projeto pode acabar mudando a classe por achar que não está semântica para o CSS e acabar quebrando o código. Utilizando os </w:t>
       </w:r>
+      <w:proofErr w:type="spellStart"/>
       <w:r>
         <w:rPr>
           <w:rFonts w:ascii="Times New Roman" w:hAnsi="Times New Roman" w:cs="Times New Roman"/>
@@ -1111,7 +1424,16 @@
           <w:sz w:val="24"/>
           <w:szCs w:val="24"/>
         </w:rPr>
-        <w:t>’s esse risco é bem menor.</w:t>
+        <w:t>’s</w:t>
+      </w:r>
+      <w:proofErr w:type="spellEnd"/>
+      <w:r>
+        <w:rPr>
+          <w:rFonts w:ascii="Times New Roman" w:hAnsi="Times New Roman" w:cs="Times New Roman"/>
+          <w:sz w:val="24"/>
+          <w:szCs w:val="24"/>
+        </w:rPr>
+        <w:t xml:space="preserve"> esse risco é bem menor.</w:t>
       </w:r>
     </w:p>
     <w:p>
@@ -1140,6 +1462,7 @@
         </w:rPr>
         <w:t xml:space="preserve">Para se referir ao </w:t>
       </w:r>
+      <w:proofErr w:type="gramStart"/>
       <w:r>
         <w:rPr>
           <w:rFonts w:ascii="Times New Roman" w:hAnsi="Times New Roman" w:cs="Times New Roman"/>
@@ -1156,7 +1479,16 @@
           <w:sz w:val="24"/>
           <w:szCs w:val="24"/>
         </w:rPr>
-        <w:t xml:space="preserve"> colocado no html, no querySelector, precisamos colocar “[]” dentro das ‘’ e, dentro dele, o nome exato do </w:t>
+        <w:t xml:space="preserve"> colocado</w:t>
+      </w:r>
+      <w:proofErr w:type="gramEnd"/>
+      <w:r>
+        <w:rPr>
+          <w:rFonts w:ascii="Times New Roman" w:hAnsi="Times New Roman" w:cs="Times New Roman"/>
+          <w:sz w:val="24"/>
+          <w:szCs w:val="24"/>
+        </w:rPr>
+        <w:t xml:space="preserve"> no html, no querySelector, precisamos colocar “[]” dentro das ‘’ e, dentro dele, o nome exato do </w:t>
       </w:r>
       <w:r>
         <w:rPr>
@@ -1184,15 +1516,27 @@
         </w:rPr>
         <w:t xml:space="preserve"> Ex.: </w:t>
       </w:r>
-      <w:r>
-        <w:rPr>
-          <w:rFonts w:ascii="Times New Roman" w:hAnsi="Times New Roman" w:cs="Times New Roman"/>
-          <w:i/>
-          <w:iCs/>
-          <w:sz w:val="24"/>
-          <w:szCs w:val="24"/>
-        </w:rPr>
-        <w:t>document.querySelector(‘[data-nome-atribuído-ao-elemento]’)</w:t>
+      <w:proofErr w:type="spellStart"/>
+      <w:r>
+        <w:rPr>
+          <w:rFonts w:ascii="Times New Roman" w:hAnsi="Times New Roman" w:cs="Times New Roman"/>
+          <w:i/>
+          <w:iCs/>
+          <w:sz w:val="24"/>
+          <w:szCs w:val="24"/>
+        </w:rPr>
+        <w:t>document.querySelector</w:t>
+      </w:r>
+      <w:proofErr w:type="spellEnd"/>
+      <w:r>
+        <w:rPr>
+          <w:rFonts w:ascii="Times New Roman" w:hAnsi="Times New Roman" w:cs="Times New Roman"/>
+          <w:i/>
+          <w:iCs/>
+          <w:sz w:val="24"/>
+          <w:szCs w:val="24"/>
+        </w:rPr>
+        <w:t>(‘[data-nome-atribuído-ao-elemento]’)</w:t>
       </w:r>
       <w:r>
         <w:rPr>
@@ -1262,35 +1606,121 @@
           <w:sz w:val="24"/>
           <w:szCs w:val="24"/>
         </w:rPr>
-        <w:t xml:space="preserve">No caso do projeto referente à este primeiro curso, a variável é o button, então podemos colocar: </w:t>
-      </w:r>
-      <w:r>
-        <w:rPr>
-          <w:rFonts w:ascii="Times New Roman" w:hAnsi="Times New Roman" w:cs="Times New Roman"/>
-          <w:i/>
-          <w:iCs/>
-          <w:sz w:val="24"/>
-          <w:szCs w:val="24"/>
-        </w:rPr>
-        <w:t>const novaTarefa =</w:t>
-      </w:r>
-      <w:r>
-        <w:rPr>
-          <w:rFonts w:ascii="Times New Roman" w:hAnsi="Times New Roman" w:cs="Times New Roman"/>
+        <w:t xml:space="preserve">No caso do projeto referente </w:t>
+      </w:r>
+      <w:proofErr w:type="gramStart"/>
+      <w:r>
+        <w:rPr>
+          <w:rFonts w:ascii="Times New Roman" w:hAnsi="Times New Roman" w:cs="Times New Roman"/>
+          <w:sz w:val="24"/>
+          <w:szCs w:val="24"/>
+        </w:rPr>
+        <w:t>à</w:t>
+      </w:r>
+      <w:proofErr w:type="gramEnd"/>
+      <w:r>
+        <w:rPr>
+          <w:rFonts w:ascii="Times New Roman" w:hAnsi="Times New Roman" w:cs="Times New Roman"/>
+          <w:sz w:val="24"/>
+          <w:szCs w:val="24"/>
+        </w:rPr>
+        <w:t xml:space="preserve"> este primeiro curso, a variável é o button, então podemos colocar: </w:t>
+      </w:r>
+      <w:proofErr w:type="spellStart"/>
+      <w:r>
+        <w:rPr>
+          <w:rFonts w:ascii="Times New Roman" w:hAnsi="Times New Roman" w:cs="Times New Roman"/>
+          <w:i/>
+          <w:iCs/>
+          <w:sz w:val="24"/>
+          <w:szCs w:val="24"/>
+        </w:rPr>
+        <w:t>const</w:t>
+      </w:r>
+      <w:proofErr w:type="spellEnd"/>
+      <w:r>
+        <w:rPr>
+          <w:rFonts w:ascii="Times New Roman" w:hAnsi="Times New Roman" w:cs="Times New Roman"/>
+          <w:i/>
+          <w:iCs/>
           <w:sz w:val="24"/>
           <w:szCs w:val="24"/>
         </w:rPr>
         <w:t xml:space="preserve"> </w:t>
       </w:r>
-      <w:r>
-        <w:rPr>
-          <w:rFonts w:ascii="Times New Roman" w:hAnsi="Times New Roman" w:cs="Times New Roman"/>
-          <w:i/>
-          <w:iCs/>
-          <w:sz w:val="24"/>
-          <w:szCs w:val="24"/>
-        </w:rPr>
-        <w:t>document.querySelector(‘[data-form-button]’)</w:t>
+      <w:proofErr w:type="spellStart"/>
+      <w:r>
+        <w:rPr>
+          <w:rFonts w:ascii="Times New Roman" w:hAnsi="Times New Roman" w:cs="Times New Roman"/>
+          <w:i/>
+          <w:iCs/>
+          <w:sz w:val="24"/>
+          <w:szCs w:val="24"/>
+        </w:rPr>
+        <w:t>novaTarefa</w:t>
+      </w:r>
+      <w:proofErr w:type="spellEnd"/>
+      <w:r>
+        <w:rPr>
+          <w:rFonts w:ascii="Times New Roman" w:hAnsi="Times New Roman" w:cs="Times New Roman"/>
+          <w:i/>
+          <w:iCs/>
+          <w:sz w:val="24"/>
+          <w:szCs w:val="24"/>
+        </w:rPr>
+        <w:t xml:space="preserve"> =</w:t>
+      </w:r>
+      <w:r>
+        <w:rPr>
+          <w:rFonts w:ascii="Times New Roman" w:hAnsi="Times New Roman" w:cs="Times New Roman"/>
+          <w:sz w:val="24"/>
+          <w:szCs w:val="24"/>
+        </w:rPr>
+        <w:t xml:space="preserve"> </w:t>
+      </w:r>
+      <w:proofErr w:type="spellStart"/>
+      <w:r>
+        <w:rPr>
+          <w:rFonts w:ascii="Times New Roman" w:hAnsi="Times New Roman" w:cs="Times New Roman"/>
+          <w:i/>
+          <w:iCs/>
+          <w:sz w:val="24"/>
+          <w:szCs w:val="24"/>
+        </w:rPr>
+        <w:t>document.querySelector</w:t>
+      </w:r>
+      <w:proofErr w:type="spellEnd"/>
+      <w:r>
+        <w:rPr>
+          <w:rFonts w:ascii="Times New Roman" w:hAnsi="Times New Roman" w:cs="Times New Roman"/>
+          <w:i/>
+          <w:iCs/>
+          <w:sz w:val="24"/>
+          <w:szCs w:val="24"/>
+        </w:rPr>
+        <w:t>(‘[data-</w:t>
+      </w:r>
+      <w:proofErr w:type="spellStart"/>
+      <w:r>
+        <w:rPr>
+          <w:rFonts w:ascii="Times New Roman" w:hAnsi="Times New Roman" w:cs="Times New Roman"/>
+          <w:i/>
+          <w:iCs/>
+          <w:sz w:val="24"/>
+          <w:szCs w:val="24"/>
+        </w:rPr>
+        <w:t>form</w:t>
+      </w:r>
+      <w:proofErr w:type="spellEnd"/>
+      <w:r>
+        <w:rPr>
+          <w:rFonts w:ascii="Times New Roman" w:hAnsi="Times New Roman" w:cs="Times New Roman"/>
+          <w:i/>
+          <w:iCs/>
+          <w:sz w:val="24"/>
+          <w:szCs w:val="24"/>
+        </w:rPr>
+        <w:t>-button]’)</w:t>
       </w:r>
       <w:r>
         <w:rPr>
@@ -1325,7 +1755,25 @@
           <w:sz w:val="24"/>
           <w:szCs w:val="24"/>
         </w:rPr>
-        <w:t>Desse modo, sempre que quisermos utilizar essa expressão toda dentro do nosso código, podemos colocar a variável que não muda “novaTarefa”. Isso é válido para qualquer expressão.</w:t>
+        <w:t>Desse modo, sempre que quisermos utilizar essa expressão toda dentro do nosso código, podemos colocar a variável que não muda “</w:t>
+      </w:r>
+      <w:proofErr w:type="spellStart"/>
+      <w:r>
+        <w:rPr>
+          <w:rFonts w:ascii="Times New Roman" w:hAnsi="Times New Roman" w:cs="Times New Roman"/>
+          <w:sz w:val="24"/>
+          <w:szCs w:val="24"/>
+        </w:rPr>
+        <w:t>novaTarefa</w:t>
+      </w:r>
+      <w:proofErr w:type="spellEnd"/>
+      <w:r>
+        <w:rPr>
+          <w:rFonts w:ascii="Times New Roman" w:hAnsi="Times New Roman" w:cs="Times New Roman"/>
+          <w:sz w:val="24"/>
+          <w:szCs w:val="24"/>
+        </w:rPr>
+        <w:t>”. Isso é válido para qualquer expressão.</w:t>
       </w:r>
     </w:p>
     <w:p>
@@ -1352,25 +1800,91 @@
           <w:sz w:val="24"/>
           <w:szCs w:val="24"/>
         </w:rPr>
-        <w:t xml:space="preserve"> Para fazer com que o botão faça uma ação quando for clicado precisamos adicionar um Evento de monitoramento à ele, para que sempre que for clicado, execute uma função específica. Traduzindo isso para o JS fica literalmente assim: </w:t>
-      </w:r>
-      <w:r>
-        <w:rPr>
-          <w:rFonts w:ascii="Times New Roman" w:hAnsi="Times New Roman" w:cs="Times New Roman"/>
-          <w:i/>
-          <w:iCs/>
-          <w:sz w:val="24"/>
-          <w:szCs w:val="24"/>
-        </w:rPr>
-        <w:t>novaTarefa.addEventListener(‘click’, ()=&gt;{console.log(‘fui clicado’)})</w:t>
-      </w:r>
-      <w:r>
-        <w:rPr>
-          <w:rFonts w:ascii="Times New Roman" w:hAnsi="Times New Roman" w:cs="Times New Roman"/>
-          <w:sz w:val="24"/>
-          <w:szCs w:val="24"/>
-        </w:rPr>
-        <w:t>, respectivamente. Ou seja, vc adicionou um evento de ouvir para o botão que agora está com o nome de novaTarefa e disse para ele que quando ele “ouvir” que o botão foi clicado, irá executar a função anônima que é imprimir a frase “fui clicado” no console do browser.</w:t>
+        <w:t xml:space="preserve"> Para fazer com que o botão faça uma ação quando for clicado precisamos adicionar um Evento de monitoramento </w:t>
+      </w:r>
+      <w:proofErr w:type="gramStart"/>
+      <w:r>
+        <w:rPr>
+          <w:rFonts w:ascii="Times New Roman" w:hAnsi="Times New Roman" w:cs="Times New Roman"/>
+          <w:sz w:val="24"/>
+          <w:szCs w:val="24"/>
+        </w:rPr>
+        <w:t>à</w:t>
+      </w:r>
+      <w:proofErr w:type="gramEnd"/>
+      <w:r>
+        <w:rPr>
+          <w:rFonts w:ascii="Times New Roman" w:hAnsi="Times New Roman" w:cs="Times New Roman"/>
+          <w:sz w:val="24"/>
+          <w:szCs w:val="24"/>
+        </w:rPr>
+        <w:t xml:space="preserve"> ele, para que sempre que for clicado, execute uma função específica. Traduzindo isso para o JS fica literalmente assim: </w:t>
+      </w:r>
+      <w:proofErr w:type="spellStart"/>
+      <w:r>
+        <w:rPr>
+          <w:rFonts w:ascii="Times New Roman" w:hAnsi="Times New Roman" w:cs="Times New Roman"/>
+          <w:i/>
+          <w:iCs/>
+          <w:sz w:val="24"/>
+          <w:szCs w:val="24"/>
+        </w:rPr>
+        <w:t>novaTarefa.addEventListener</w:t>
+      </w:r>
+      <w:proofErr w:type="spellEnd"/>
+      <w:r>
+        <w:rPr>
+          <w:rFonts w:ascii="Times New Roman" w:hAnsi="Times New Roman" w:cs="Times New Roman"/>
+          <w:i/>
+          <w:iCs/>
+          <w:sz w:val="24"/>
+          <w:szCs w:val="24"/>
+        </w:rPr>
+        <w:t>(‘click’, ()=&gt;{console.log(‘fui clicado’)})</w:t>
+      </w:r>
+      <w:r>
+        <w:rPr>
+          <w:rFonts w:ascii="Times New Roman" w:hAnsi="Times New Roman" w:cs="Times New Roman"/>
+          <w:sz w:val="24"/>
+          <w:szCs w:val="24"/>
+        </w:rPr>
+        <w:t xml:space="preserve">, respectivamente. Ou seja, </w:t>
+      </w:r>
+      <w:proofErr w:type="spellStart"/>
+      <w:r>
+        <w:rPr>
+          <w:rFonts w:ascii="Times New Roman" w:hAnsi="Times New Roman" w:cs="Times New Roman"/>
+          <w:sz w:val="24"/>
+          <w:szCs w:val="24"/>
+        </w:rPr>
+        <w:t>vc</w:t>
+      </w:r>
+      <w:proofErr w:type="spellEnd"/>
+      <w:r>
+        <w:rPr>
+          <w:rFonts w:ascii="Times New Roman" w:hAnsi="Times New Roman" w:cs="Times New Roman"/>
+          <w:sz w:val="24"/>
+          <w:szCs w:val="24"/>
+        </w:rPr>
+        <w:t xml:space="preserve"> adicionou um evento de ouvir para o botão que agora está com o nome de </w:t>
+      </w:r>
+      <w:proofErr w:type="spellStart"/>
+      <w:r>
+        <w:rPr>
+          <w:rFonts w:ascii="Times New Roman" w:hAnsi="Times New Roman" w:cs="Times New Roman"/>
+          <w:sz w:val="24"/>
+          <w:szCs w:val="24"/>
+        </w:rPr>
+        <w:t>novaTarefa</w:t>
+      </w:r>
+      <w:proofErr w:type="spellEnd"/>
+      <w:r>
+        <w:rPr>
+          <w:rFonts w:ascii="Times New Roman" w:hAnsi="Times New Roman" w:cs="Times New Roman"/>
+          <w:sz w:val="24"/>
+          <w:szCs w:val="24"/>
+        </w:rPr>
+        <w:t xml:space="preserve"> e disse para ele que quando ele “ouvir” que o botão foi clicado, irá executar a função anônima que é imprimir a frase “fui clicado” no console do browser.</w:t>
       </w:r>
     </w:p>
     <w:p>
@@ -1427,16 +1941,40 @@
         </w:rPr>
         <w:t xml:space="preserve"> Podemos pegar somente o valor de um input, ou seja, seu texto, utilizando o </w:t>
       </w:r>
-      <w:r>
-        <w:rPr>
-          <w:rFonts w:ascii="Times New Roman" w:hAnsi="Times New Roman" w:cs="Times New Roman"/>
-          <w:i/>
-          <w:iCs/>
-          <w:sz w:val="24"/>
-          <w:szCs w:val="24"/>
-        </w:rPr>
-        <w:t>nomeDaVariável/expressãoDoInput.value</w:t>
-      </w:r>
+      <w:proofErr w:type="spellStart"/>
+      <w:r>
+        <w:rPr>
+          <w:rFonts w:ascii="Times New Roman" w:hAnsi="Times New Roman" w:cs="Times New Roman"/>
+          <w:i/>
+          <w:iCs/>
+          <w:sz w:val="24"/>
+          <w:szCs w:val="24"/>
+        </w:rPr>
+        <w:t>nomeDaVariável</w:t>
+      </w:r>
+      <w:proofErr w:type="spellEnd"/>
+      <w:r>
+        <w:rPr>
+          <w:rFonts w:ascii="Times New Roman" w:hAnsi="Times New Roman" w:cs="Times New Roman"/>
+          <w:i/>
+          <w:iCs/>
+          <w:sz w:val="24"/>
+          <w:szCs w:val="24"/>
+        </w:rPr>
+        <w:t>/</w:t>
+      </w:r>
+      <w:proofErr w:type="spellStart"/>
+      <w:r>
+        <w:rPr>
+          <w:rFonts w:ascii="Times New Roman" w:hAnsi="Times New Roman" w:cs="Times New Roman"/>
+          <w:i/>
+          <w:iCs/>
+          <w:sz w:val="24"/>
+          <w:szCs w:val="24"/>
+        </w:rPr>
+        <w:t>expressãoDoInput.value</w:t>
+      </w:r>
+      <w:proofErr w:type="spellEnd"/>
       <w:r>
         <w:rPr>
           <w:rFonts w:ascii="Times New Roman" w:hAnsi="Times New Roman" w:cs="Times New Roman"/>
@@ -1486,7 +2024,61 @@
           <w:sz w:val="24"/>
           <w:szCs w:val="24"/>
         </w:rPr>
-        <w:t>Para mandar ele imprimir no console o texto do input, podemos colocar essa expressão dentro da função anônima do event listener, que ocorre quando apertamos o botão.</w:t>
+        <w:t xml:space="preserve">Para </w:t>
+      </w:r>
+      <w:proofErr w:type="gramStart"/>
+      <w:r>
+        <w:rPr>
+          <w:rFonts w:ascii="Times New Roman" w:hAnsi="Times New Roman" w:cs="Times New Roman"/>
+          <w:sz w:val="24"/>
+          <w:szCs w:val="24"/>
+        </w:rPr>
+        <w:t>mandar ele</w:t>
+      </w:r>
+      <w:proofErr w:type="gramEnd"/>
+      <w:r>
+        <w:rPr>
+          <w:rFonts w:ascii="Times New Roman" w:hAnsi="Times New Roman" w:cs="Times New Roman"/>
+          <w:sz w:val="24"/>
+          <w:szCs w:val="24"/>
+        </w:rPr>
+        <w:t xml:space="preserve"> imprimir no console o texto do input, podemos colocar essa expressão dentro da função anônima do </w:t>
+      </w:r>
+      <w:proofErr w:type="spellStart"/>
+      <w:r>
+        <w:rPr>
+          <w:rFonts w:ascii="Times New Roman" w:hAnsi="Times New Roman" w:cs="Times New Roman"/>
+          <w:sz w:val="24"/>
+          <w:szCs w:val="24"/>
+        </w:rPr>
+        <w:t>event</w:t>
+      </w:r>
+      <w:proofErr w:type="spellEnd"/>
+      <w:r>
+        <w:rPr>
+          <w:rFonts w:ascii="Times New Roman" w:hAnsi="Times New Roman" w:cs="Times New Roman"/>
+          <w:sz w:val="24"/>
+          <w:szCs w:val="24"/>
+        </w:rPr>
+        <w:t xml:space="preserve"> </w:t>
+      </w:r>
+      <w:proofErr w:type="spellStart"/>
+      <w:r>
+        <w:rPr>
+          <w:rFonts w:ascii="Times New Roman" w:hAnsi="Times New Roman" w:cs="Times New Roman"/>
+          <w:sz w:val="24"/>
+          <w:szCs w:val="24"/>
+        </w:rPr>
+        <w:t>listener</w:t>
+      </w:r>
+      <w:proofErr w:type="spellEnd"/>
+      <w:r>
+        <w:rPr>
+          <w:rFonts w:ascii="Times New Roman" w:hAnsi="Times New Roman" w:cs="Times New Roman"/>
+          <w:sz w:val="24"/>
+          <w:szCs w:val="24"/>
+        </w:rPr>
+        <w:t>, que ocorre quando apertamos o botão.</w:t>
       </w:r>
     </w:p>
     <w:p>
@@ -1542,23 +2134,53 @@
         </w:rPr>
         <w:t xml:space="preserve"> Nós conseguimos fazer com que o formulário pare de atualizar a página, ou seja, pare de mandar informações para o servidor colocando um </w:t>
       </w:r>
-      <w:r>
-        <w:rPr>
-          <w:rFonts w:ascii="Times New Roman" w:hAnsi="Times New Roman" w:cs="Times New Roman"/>
-          <w:i/>
-          <w:iCs/>
-          <w:sz w:val="24"/>
-          <w:szCs w:val="24"/>
-        </w:rPr>
-        <w:t>preventDefault()</w:t>
-      </w:r>
-      <w:r>
-        <w:rPr>
-          <w:rFonts w:ascii="Times New Roman" w:hAnsi="Times New Roman" w:cs="Times New Roman"/>
-          <w:sz w:val="24"/>
-          <w:szCs w:val="24"/>
-        </w:rPr>
-        <w:t>, dentro do eventListener.</w:t>
+      <w:proofErr w:type="spellStart"/>
+      <w:r>
+        <w:rPr>
+          <w:rFonts w:ascii="Times New Roman" w:hAnsi="Times New Roman" w:cs="Times New Roman"/>
+          <w:i/>
+          <w:iCs/>
+          <w:sz w:val="24"/>
+          <w:szCs w:val="24"/>
+        </w:rPr>
+        <w:t>preventDefault</w:t>
+      </w:r>
+      <w:proofErr w:type="spellEnd"/>
+      <w:r>
+        <w:rPr>
+          <w:rFonts w:ascii="Times New Roman" w:hAnsi="Times New Roman" w:cs="Times New Roman"/>
+          <w:i/>
+          <w:iCs/>
+          <w:sz w:val="24"/>
+          <w:szCs w:val="24"/>
+        </w:rPr>
+        <w:t>()</w:t>
+      </w:r>
+      <w:r>
+        <w:rPr>
+          <w:rFonts w:ascii="Times New Roman" w:hAnsi="Times New Roman" w:cs="Times New Roman"/>
+          <w:sz w:val="24"/>
+          <w:szCs w:val="24"/>
+        </w:rPr>
+        <w:t xml:space="preserve">, dentro do </w:t>
+      </w:r>
+      <w:proofErr w:type="spellStart"/>
+      <w:r>
+        <w:rPr>
+          <w:rFonts w:ascii="Times New Roman" w:hAnsi="Times New Roman" w:cs="Times New Roman"/>
+          <w:sz w:val="24"/>
+          <w:szCs w:val="24"/>
+        </w:rPr>
+        <w:t>eventListener</w:t>
+      </w:r>
+      <w:proofErr w:type="spellEnd"/>
+      <w:r>
+        <w:rPr>
+          <w:rFonts w:ascii="Times New Roman" w:hAnsi="Times New Roman" w:cs="Times New Roman"/>
+          <w:sz w:val="24"/>
+          <w:szCs w:val="24"/>
+        </w:rPr>
+        <w:t>.</w:t>
       </w:r>
     </w:p>
     <w:p>
@@ -1639,7 +2261,25 @@
           <w:sz w:val="24"/>
           <w:szCs w:val="24"/>
         </w:rPr>
-        <w:t>Para organizar melhor o nosso código, nós podemos criar uma função para não deixar tudo bagunçado no eventListener.</w:t>
+        <w:t xml:space="preserve">Para organizar melhor o nosso código, nós podemos criar uma função para não deixar tudo bagunçado no </w:t>
+      </w:r>
+      <w:proofErr w:type="spellStart"/>
+      <w:r>
+        <w:rPr>
+          <w:rFonts w:ascii="Times New Roman" w:hAnsi="Times New Roman" w:cs="Times New Roman"/>
+          <w:sz w:val="24"/>
+          <w:szCs w:val="24"/>
+        </w:rPr>
+        <w:t>eventListener</w:t>
+      </w:r>
+      <w:proofErr w:type="spellEnd"/>
+      <w:r>
+        <w:rPr>
+          <w:rFonts w:ascii="Times New Roman" w:hAnsi="Times New Roman" w:cs="Times New Roman"/>
+          <w:sz w:val="24"/>
+          <w:szCs w:val="24"/>
+        </w:rPr>
+        <w:t>.</w:t>
       </w:r>
     </w:p>
     <w:p>
@@ -1666,7 +2306,25 @@
           <w:sz w:val="24"/>
           <w:szCs w:val="24"/>
         </w:rPr>
-        <w:t>Para criar uma função precisamos de uma constante com o nome da função recebendo o evento entre parênteses e todos os parâmetros que estavam dentro do eventListener.</w:t>
+        <w:t xml:space="preserve">Para criar uma função precisamos de uma constante com o nome da função recebendo o evento entre parênteses e todos os parâmetros que estavam dentro do </w:t>
+      </w:r>
+      <w:proofErr w:type="spellStart"/>
+      <w:r>
+        <w:rPr>
+          <w:rFonts w:ascii="Times New Roman" w:hAnsi="Times New Roman" w:cs="Times New Roman"/>
+          <w:sz w:val="24"/>
+          <w:szCs w:val="24"/>
+        </w:rPr>
+        <w:t>eventListener</w:t>
+      </w:r>
+      <w:proofErr w:type="spellEnd"/>
+      <w:r>
+        <w:rPr>
+          <w:rFonts w:ascii="Times New Roman" w:hAnsi="Times New Roman" w:cs="Times New Roman"/>
+          <w:sz w:val="24"/>
+          <w:szCs w:val="24"/>
+        </w:rPr>
+        <w:t>.</w:t>
       </w:r>
     </w:p>
     <w:p>
@@ -1693,7 +2351,25 @@
           <w:sz w:val="24"/>
           <w:szCs w:val="24"/>
         </w:rPr>
-        <w:t>Agora podemos colocar apenas o nome da função depois da vírgula no eventListener ao invés de toda a função que estava previamente.</w:t>
+        <w:t xml:space="preserve">Agora podemos colocar apenas o nome da função depois da vírgula no </w:t>
+      </w:r>
+      <w:proofErr w:type="spellStart"/>
+      <w:r>
+        <w:rPr>
+          <w:rFonts w:ascii="Times New Roman" w:hAnsi="Times New Roman" w:cs="Times New Roman"/>
+          <w:sz w:val="24"/>
+          <w:szCs w:val="24"/>
+        </w:rPr>
+        <w:t>eventListener</w:t>
+      </w:r>
+      <w:proofErr w:type="spellEnd"/>
+      <w:r>
+        <w:rPr>
+          <w:rFonts w:ascii="Times New Roman" w:hAnsi="Times New Roman" w:cs="Times New Roman"/>
+          <w:sz w:val="24"/>
+          <w:szCs w:val="24"/>
+        </w:rPr>
+        <w:t xml:space="preserve"> ao invés de toda a função que estava previamente.</w:t>
       </w:r>
     </w:p>
     <w:p>
@@ -1722,6 +2398,7 @@
         </w:rPr>
         <w:t xml:space="preserve">Mais informações sobre </w:t>
       </w:r>
+      <w:proofErr w:type="spellStart"/>
       <w:r>
         <w:rPr>
           <w:rFonts w:ascii="Times New Roman" w:hAnsi="Times New Roman" w:cs="Times New Roman"/>
@@ -1732,6 +2409,7 @@
         </w:rPr>
         <w:t>data-atributes</w:t>
       </w:r>
+      <w:proofErr w:type="spellEnd"/>
       <w:r>
         <w:rPr>
           <w:rFonts w:ascii="Times New Roman" w:hAnsi="Times New Roman" w:cs="Times New Roman"/>
@@ -1807,8 +2485,18 @@
           <w:sz w:val="24"/>
           <w:szCs w:val="24"/>
         </w:rPr>
-        <w:t>Utilizar data-attributes</w:t>
-      </w:r>
+        <w:t>Utilizar data-</w:t>
+      </w:r>
+      <w:proofErr w:type="spellStart"/>
+      <w:r>
+        <w:rPr>
+          <w:rFonts w:ascii="Times New Roman" w:hAnsi="Times New Roman" w:cs="Times New Roman"/>
+          <w:sz w:val="24"/>
+          <w:szCs w:val="24"/>
+        </w:rPr>
+        <w:t>attributes</w:t>
+      </w:r>
+      <w:proofErr w:type="spellEnd"/>
       <w:r>
         <w:rPr>
           <w:rFonts w:ascii="Times New Roman" w:hAnsi="Times New Roman" w:cs="Times New Roman"/>
@@ -1838,7 +2526,25 @@
           <w:sz w:val="24"/>
           <w:szCs w:val="24"/>
         </w:rPr>
-        <w:t>Utilizar o método addEventListner para escutar eventos no elemento</w:t>
+        <w:t xml:space="preserve">Utilizar o método </w:t>
+      </w:r>
+      <w:proofErr w:type="spellStart"/>
+      <w:r>
+        <w:rPr>
+          <w:rFonts w:ascii="Times New Roman" w:hAnsi="Times New Roman" w:cs="Times New Roman"/>
+          <w:sz w:val="24"/>
+          <w:szCs w:val="24"/>
+        </w:rPr>
+        <w:t>addEventListner</w:t>
+      </w:r>
+      <w:proofErr w:type="spellEnd"/>
+      <w:r>
+        <w:rPr>
+          <w:rFonts w:ascii="Times New Roman" w:hAnsi="Times New Roman" w:cs="Times New Roman"/>
+          <w:sz w:val="24"/>
+          <w:szCs w:val="24"/>
+        </w:rPr>
+        <w:t xml:space="preserve"> para escutar eventos no elemento</w:t>
       </w:r>
       <w:r>
         <w:rPr>
@@ -2027,6 +2733,7 @@
         </w:rPr>
         <w:t xml:space="preserve"> Para criarmos conteúdo/tags dentro do DOM/HTML, precisamos utilizar a propriedade </w:t>
       </w:r>
+      <w:proofErr w:type="spellStart"/>
       <w:r>
         <w:rPr>
           <w:rFonts w:ascii="Times New Roman" w:hAnsi="Times New Roman" w:cs="Times New Roman"/>
@@ -2045,7 +2752,18 @@
           <w:sz w:val="24"/>
           <w:szCs w:val="24"/>
         </w:rPr>
-        <w:t>createElemet(</w:t>
+        <w:t>createElemet</w:t>
+      </w:r>
+      <w:proofErr w:type="spellEnd"/>
+      <w:r>
+        <w:rPr>
+          <w:rFonts w:ascii="Times New Roman" w:hAnsi="Times New Roman" w:cs="Times New Roman"/>
+          <w:i/>
+          <w:iCs/>
+          <w:sz w:val="24"/>
+          <w:szCs w:val="24"/>
+        </w:rPr>
+        <w:t>(</w:t>
       </w:r>
       <w:r>
         <w:rPr>
@@ -2093,15 +2811,49 @@
         </w:rPr>
         <w:t xml:space="preserve"> Como existe hierarquia de parentesco nas tags HTML, precisamos colocar o parâmetro </w:t>
       </w:r>
-      <w:r>
-        <w:rPr>
-          <w:rFonts w:ascii="Times New Roman" w:hAnsi="Times New Roman" w:cs="Times New Roman"/>
-          <w:i/>
-          <w:iCs/>
-          <w:sz w:val="24"/>
-          <w:szCs w:val="24"/>
-        </w:rPr>
-        <w:t>tagMãe.appendChild(tagFilho)</w:t>
+      <w:proofErr w:type="spellStart"/>
+      <w:r>
+        <w:rPr>
+          <w:rFonts w:ascii="Times New Roman" w:hAnsi="Times New Roman" w:cs="Times New Roman"/>
+          <w:i/>
+          <w:iCs/>
+          <w:sz w:val="24"/>
+          <w:szCs w:val="24"/>
+        </w:rPr>
+        <w:t>tagMãe.appendChild</w:t>
+      </w:r>
+      <w:proofErr w:type="spellEnd"/>
+      <w:r>
+        <w:rPr>
+          <w:rFonts w:ascii="Times New Roman" w:hAnsi="Times New Roman" w:cs="Times New Roman"/>
+          <w:i/>
+          <w:iCs/>
+          <w:sz w:val="24"/>
+          <w:szCs w:val="24"/>
+        </w:rPr>
+        <w:t>(</w:t>
+      </w:r>
+      <w:proofErr w:type="spellStart"/>
+      <w:r>
+        <w:rPr>
+          <w:rFonts w:ascii="Times New Roman" w:hAnsi="Times New Roman" w:cs="Times New Roman"/>
+          <w:i/>
+          <w:iCs/>
+          <w:sz w:val="24"/>
+          <w:szCs w:val="24"/>
+        </w:rPr>
+        <w:t>tagFilho</w:t>
+      </w:r>
+      <w:proofErr w:type="spellEnd"/>
+      <w:r>
+        <w:rPr>
+          <w:rFonts w:ascii="Times New Roman" w:hAnsi="Times New Roman" w:cs="Times New Roman"/>
+          <w:i/>
+          <w:iCs/>
+          <w:sz w:val="24"/>
+          <w:szCs w:val="24"/>
+        </w:rPr>
+        <w:t>)</w:t>
       </w:r>
       <w:r>
         <w:rPr>
@@ -2183,15 +2935,49 @@
         </w:rPr>
         <w:t xml:space="preserve">Para contornar esse problema, adicionamos a classe do css que já existe para esse elemento utilizando o comando: </w:t>
       </w:r>
-      <w:r>
-        <w:rPr>
-          <w:rFonts w:ascii="Times New Roman" w:hAnsi="Times New Roman" w:cs="Times New Roman"/>
-          <w:i/>
-          <w:iCs/>
-          <w:sz w:val="24"/>
-          <w:szCs w:val="24"/>
-        </w:rPr>
-        <w:t>variávelDoElemento.classList.add(‘classeCSS’)</w:t>
+      <w:proofErr w:type="spellStart"/>
+      <w:r>
+        <w:rPr>
+          <w:rFonts w:ascii="Times New Roman" w:hAnsi="Times New Roman" w:cs="Times New Roman"/>
+          <w:i/>
+          <w:iCs/>
+          <w:sz w:val="24"/>
+          <w:szCs w:val="24"/>
+        </w:rPr>
+        <w:t>variávelDoElemento.classList.add</w:t>
+      </w:r>
+      <w:proofErr w:type="spellEnd"/>
+      <w:r>
+        <w:rPr>
+          <w:rFonts w:ascii="Times New Roman" w:hAnsi="Times New Roman" w:cs="Times New Roman"/>
+          <w:i/>
+          <w:iCs/>
+          <w:sz w:val="24"/>
+          <w:szCs w:val="24"/>
+        </w:rPr>
+        <w:t>(‘</w:t>
+      </w:r>
+      <w:proofErr w:type="spellStart"/>
+      <w:r>
+        <w:rPr>
+          <w:rFonts w:ascii="Times New Roman" w:hAnsi="Times New Roman" w:cs="Times New Roman"/>
+          <w:i/>
+          <w:iCs/>
+          <w:sz w:val="24"/>
+          <w:szCs w:val="24"/>
+        </w:rPr>
+        <w:t>classeCSS</w:t>
+      </w:r>
+      <w:proofErr w:type="spellEnd"/>
+      <w:r>
+        <w:rPr>
+          <w:rFonts w:ascii="Times New Roman" w:hAnsi="Times New Roman" w:cs="Times New Roman"/>
+          <w:i/>
+          <w:iCs/>
+          <w:sz w:val="24"/>
+          <w:szCs w:val="24"/>
+        </w:rPr>
+        <w:t>’)</w:t>
       </w:r>
       <w:r>
         <w:rPr>
@@ -2285,15 +3071,27 @@
         </w:rPr>
         <w:t xml:space="preserve">O </w:t>
       </w:r>
-      <w:r>
-        <w:rPr>
-          <w:rFonts w:ascii="Times New Roman" w:hAnsi="Times New Roman" w:cs="Times New Roman"/>
-          <w:i/>
-          <w:iCs/>
-          <w:sz w:val="24"/>
-          <w:szCs w:val="24"/>
-        </w:rPr>
-        <w:t xml:space="preserve">appendChild </w:t>
+      <w:proofErr w:type="spellStart"/>
+      <w:r>
+        <w:rPr>
+          <w:rFonts w:ascii="Times New Roman" w:hAnsi="Times New Roman" w:cs="Times New Roman"/>
+          <w:i/>
+          <w:iCs/>
+          <w:sz w:val="24"/>
+          <w:szCs w:val="24"/>
+        </w:rPr>
+        <w:t>appendChild</w:t>
+      </w:r>
+      <w:proofErr w:type="spellEnd"/>
+      <w:r>
+        <w:rPr>
+          <w:rFonts w:ascii="Times New Roman" w:hAnsi="Times New Roman" w:cs="Times New Roman"/>
+          <w:i/>
+          <w:iCs/>
+          <w:sz w:val="24"/>
+          <w:szCs w:val="24"/>
+        </w:rPr>
+        <w:t xml:space="preserve"> </w:t>
       </w:r>
       <w:r>
         <w:rPr>
@@ -2329,7 +3127,25 @@
           <w:sz w:val="24"/>
           <w:szCs w:val="24"/>
         </w:rPr>
-        <w:t xml:space="preserve"> Vídeo da Alura explicando melhor sobre template strings: </w:t>
+        <w:t xml:space="preserve"> Vídeo da </w:t>
+      </w:r>
+      <w:proofErr w:type="spellStart"/>
+      <w:r>
+        <w:rPr>
+          <w:rFonts w:ascii="Times New Roman" w:hAnsi="Times New Roman" w:cs="Times New Roman"/>
+          <w:sz w:val="24"/>
+          <w:szCs w:val="24"/>
+        </w:rPr>
+        <w:t>Alura</w:t>
+      </w:r>
+      <w:proofErr w:type="spellEnd"/>
+      <w:r>
+        <w:rPr>
+          <w:rFonts w:ascii="Times New Roman" w:hAnsi="Times New Roman" w:cs="Times New Roman"/>
+          <w:sz w:val="24"/>
+          <w:szCs w:val="24"/>
+        </w:rPr>
+        <w:t xml:space="preserve"> explicando melhor sobre template strings: </w:t>
       </w:r>
       <w:hyperlink r:id="rId7" w:history="1">
         <w:r>
@@ -2373,6 +3189,7 @@
         </w:rPr>
         <w:t xml:space="preserve"> Todos os elementos na nossa árvore do DOM são nós e todos os nós podem ser acessados via JavaScript. Os nós podem ser deletados, criados ou modificados. Durante o curso utilizamos o método </w:t>
       </w:r>
+      <w:proofErr w:type="spellStart"/>
       <w:r>
         <w:rPr>
           <w:rFonts w:ascii="Times New Roman" w:hAnsi="Times New Roman" w:cs="Times New Roman"/>
@@ -2383,6 +3200,7 @@
         </w:rPr>
         <w:t>appendChild</w:t>
       </w:r>
+      <w:proofErr w:type="spellEnd"/>
       <w:r>
         <w:rPr>
           <w:rFonts w:ascii="Times New Roman" w:hAnsi="Times New Roman" w:cs="Times New Roman"/>
@@ -2414,15 +3232,27 @@
           <w:szCs w:val="24"/>
         </w:rPr>
       </w:pPr>
-      <w:r>
-        <w:rPr>
-          <w:rFonts w:ascii="Times New Roman" w:hAnsi="Times New Roman" w:cs="Times New Roman"/>
-          <w:i/>
-          <w:iCs/>
-          <w:sz w:val="24"/>
-          <w:szCs w:val="24"/>
-        </w:rPr>
-        <w:t>insertBefore(pai, filho)</w:t>
+      <w:proofErr w:type="spellStart"/>
+      <w:r>
+        <w:rPr>
+          <w:rFonts w:ascii="Times New Roman" w:hAnsi="Times New Roman" w:cs="Times New Roman"/>
+          <w:i/>
+          <w:iCs/>
+          <w:sz w:val="24"/>
+          <w:szCs w:val="24"/>
+        </w:rPr>
+        <w:t>insertBefore</w:t>
+      </w:r>
+      <w:proofErr w:type="spellEnd"/>
+      <w:r>
+        <w:rPr>
+          <w:rFonts w:ascii="Times New Roman" w:hAnsi="Times New Roman" w:cs="Times New Roman"/>
+          <w:i/>
+          <w:iCs/>
+          <w:sz w:val="24"/>
+          <w:szCs w:val="24"/>
+        </w:rPr>
+        <w:t>(pai, filho)</w:t>
       </w:r>
       <w:r>
         <w:rPr>
@@ -2455,15 +3285,27 @@
           <w:szCs w:val="24"/>
         </w:rPr>
       </w:pPr>
-      <w:r>
-        <w:rPr>
-          <w:rFonts w:ascii="Times New Roman" w:hAnsi="Times New Roman" w:cs="Times New Roman"/>
-          <w:i/>
-          <w:iCs/>
-          <w:sz w:val="24"/>
-          <w:szCs w:val="24"/>
-        </w:rPr>
-        <w:t>replaceChild( elemento1, elemento2)</w:t>
+      <w:proofErr w:type="spellStart"/>
+      <w:r>
+        <w:rPr>
+          <w:rFonts w:ascii="Times New Roman" w:hAnsi="Times New Roman" w:cs="Times New Roman"/>
+          <w:i/>
+          <w:iCs/>
+          <w:sz w:val="24"/>
+          <w:szCs w:val="24"/>
+        </w:rPr>
+        <w:t>replaceChild</w:t>
+      </w:r>
+      <w:proofErr w:type="spellEnd"/>
+      <w:r>
+        <w:rPr>
+          <w:rFonts w:ascii="Times New Roman" w:hAnsi="Times New Roman" w:cs="Times New Roman"/>
+          <w:i/>
+          <w:iCs/>
+          <w:sz w:val="24"/>
+          <w:szCs w:val="24"/>
+        </w:rPr>
+        <w:t>( elemento1, elemento2)</w:t>
       </w:r>
       <w:r>
         <w:rPr>
@@ -2496,6 +3338,7 @@
           <w:szCs w:val="24"/>
         </w:rPr>
       </w:pPr>
+      <w:proofErr w:type="spellStart"/>
       <w:r>
         <w:rPr>
           <w:rFonts w:ascii="Times New Roman" w:hAnsi="Times New Roman" w:cs="Times New Roman"/>
@@ -2505,7 +3348,18 @@
           <w:szCs w:val="24"/>
         </w:rPr>
         <w:lastRenderedPageBreak/>
-        <w:t>removeChild(elemento)</w:t>
+        <w:t>removeChild</w:t>
+      </w:r>
+      <w:proofErr w:type="spellEnd"/>
+      <w:r>
+        <w:rPr>
+          <w:rFonts w:ascii="Times New Roman" w:hAnsi="Times New Roman" w:cs="Times New Roman"/>
+          <w:i/>
+          <w:iCs/>
+          <w:sz w:val="24"/>
+          <w:szCs w:val="24"/>
+        </w:rPr>
+        <w:t>(elemento)</w:t>
       </w:r>
       <w:r>
         <w:rPr>
@@ -2592,6 +3446,7 @@
         </w:rPr>
         <w:t xml:space="preserve">Colocar um elemento filho dentro do elemento pai utilizando o método </w:t>
       </w:r>
+      <w:proofErr w:type="spellStart"/>
       <w:r>
         <w:rPr>
           <w:rFonts w:ascii="Times New Roman" w:hAnsi="Times New Roman" w:cs="Times New Roman"/>
@@ -2602,6 +3457,7 @@
         </w:rPr>
         <w:t>appendChild</w:t>
       </w:r>
+      <w:proofErr w:type="spellEnd"/>
       <w:r>
         <w:rPr>
           <w:rFonts w:ascii="Times New Roman" w:hAnsi="Times New Roman" w:cs="Times New Roman"/>
@@ -2633,6 +3489,7 @@
         </w:rPr>
         <w:t xml:space="preserve">Criar elementos utilizando o método </w:t>
       </w:r>
+      <w:proofErr w:type="spellStart"/>
       <w:r>
         <w:rPr>
           <w:rFonts w:ascii="Times New Roman" w:hAnsi="Times New Roman" w:cs="Times New Roman"/>
@@ -2643,6 +3500,7 @@
         </w:rPr>
         <w:t>createElement</w:t>
       </w:r>
+      <w:proofErr w:type="spellEnd"/>
       <w:r>
         <w:rPr>
           <w:rFonts w:ascii="Times New Roman" w:hAnsi="Times New Roman" w:cs="Times New Roman"/>
@@ -2760,6 +3618,7 @@
         </w:rPr>
         <w:t xml:space="preserve"> Para alterarmos um estilo precisamos adicionar o comando </w:t>
       </w:r>
+      <w:proofErr w:type="spellStart"/>
       <w:r>
         <w:rPr>
           <w:rFonts w:ascii="Times New Roman" w:hAnsi="Times New Roman" w:cs="Times New Roman"/>
@@ -2770,6 +3629,7 @@
         </w:rPr>
         <w:t>toggle</w:t>
       </w:r>
+      <w:proofErr w:type="spellEnd"/>
       <w:r>
         <w:rPr>
           <w:rFonts w:ascii="Times New Roman" w:hAnsi="Times New Roman" w:cs="Times New Roman"/>
@@ -2778,6 +3638,7 @@
         </w:rPr>
         <w:t xml:space="preserve"> logo após a propriedade </w:t>
       </w:r>
+      <w:proofErr w:type="spellStart"/>
       <w:r>
         <w:rPr>
           <w:rFonts w:ascii="Times New Roman" w:hAnsi="Times New Roman" w:cs="Times New Roman"/>
@@ -2788,6 +3649,7 @@
         </w:rPr>
         <w:t>classList</w:t>
       </w:r>
+      <w:proofErr w:type="spellEnd"/>
       <w:r>
         <w:rPr>
           <w:rFonts w:ascii="Times New Roman" w:hAnsi="Times New Roman" w:cs="Times New Roman"/>
@@ -2830,6 +3692,7 @@
         </w:rPr>
         <w:t xml:space="preserve"> O </w:t>
       </w:r>
+      <w:proofErr w:type="spellStart"/>
       <w:r>
         <w:rPr>
           <w:rFonts w:ascii="Times New Roman" w:hAnsi="Times New Roman" w:cs="Times New Roman"/>
@@ -2840,6 +3703,7 @@
         </w:rPr>
         <w:t>toggle</w:t>
       </w:r>
+      <w:proofErr w:type="spellEnd"/>
       <w:r>
         <w:rPr>
           <w:rFonts w:ascii="Times New Roman" w:hAnsi="Times New Roman" w:cs="Times New Roman"/>
@@ -2880,7 +3744,25 @@
           <w:sz w:val="24"/>
           <w:szCs w:val="24"/>
         </w:rPr>
-        <w:t>l, pois dessa forma qualquer pessoa tem acesso ao seu código e suas funções de finidas.</w:t>
+        <w:t xml:space="preserve">l, pois dessa forma qualquer pessoa tem acesso ao seu código e suas funções de </w:t>
+      </w:r>
+      <w:proofErr w:type="spellStart"/>
+      <w:r>
+        <w:rPr>
+          <w:rFonts w:ascii="Times New Roman" w:hAnsi="Times New Roman" w:cs="Times New Roman"/>
+          <w:sz w:val="24"/>
+          <w:szCs w:val="24"/>
+        </w:rPr>
+        <w:t>finidas</w:t>
+      </w:r>
+      <w:proofErr w:type="spellEnd"/>
+      <w:r>
+        <w:rPr>
+          <w:rFonts w:ascii="Times New Roman" w:hAnsi="Times New Roman" w:cs="Times New Roman"/>
+          <w:sz w:val="24"/>
+          <w:szCs w:val="24"/>
+        </w:rPr>
+        <w:t>.</w:t>
       </w:r>
     </w:p>
     <w:p>
@@ -2932,7 +3814,25 @@
           <w:sz w:val="24"/>
           <w:szCs w:val="24"/>
         </w:rPr>
-        <w:t>Para fazer isso basta colocar todo o código entre () e dentro de uma função anônima, ou seja: (() =&gt; { CódigoCompleto }). Dessa forma o nosso código fica protegido.</w:t>
+        <w:t xml:space="preserve">Para fazer isso basta colocar todo o código entre () e dentro de uma função anônima, ou seja: (() =&gt; { </w:t>
+      </w:r>
+      <w:proofErr w:type="spellStart"/>
+      <w:r>
+        <w:rPr>
+          <w:rFonts w:ascii="Times New Roman" w:hAnsi="Times New Roman" w:cs="Times New Roman"/>
+          <w:sz w:val="24"/>
+          <w:szCs w:val="24"/>
+        </w:rPr>
+        <w:t>CódigoCompleto</w:t>
+      </w:r>
+      <w:proofErr w:type="spellEnd"/>
+      <w:r>
+        <w:rPr>
+          <w:rFonts w:ascii="Times New Roman" w:hAnsi="Times New Roman" w:cs="Times New Roman"/>
+          <w:sz w:val="24"/>
+          <w:szCs w:val="24"/>
+        </w:rPr>
+        <w:t xml:space="preserve"> }). Dessa forma o nosso código fica protegido.</w:t>
       </w:r>
     </w:p>
     <w:p>
@@ -2958,7 +3858,25 @@
           <w:sz w:val="24"/>
           <w:szCs w:val="24"/>
         </w:rPr>
-        <w:t>Porém, ao tentar executar o código dessa forma veremos que ele não irá funcionar. Para corrigir isso colocamos () no final de tudo, ficando assim: (() =&gt; { CódigoCompleto })().</w:t>
+        <w:t xml:space="preserve">Porém, ao tentar executar o código dessa forma veremos que ele não irá funcionar. Para corrigir isso colocamos () no final de tudo, ficando assim: (() =&gt; { </w:t>
+      </w:r>
+      <w:proofErr w:type="spellStart"/>
+      <w:r>
+        <w:rPr>
+          <w:rFonts w:ascii="Times New Roman" w:hAnsi="Times New Roman" w:cs="Times New Roman"/>
+          <w:sz w:val="24"/>
+          <w:szCs w:val="24"/>
+        </w:rPr>
+        <w:t>CódigoCompleto</w:t>
+      </w:r>
+      <w:proofErr w:type="spellEnd"/>
+      <w:r>
+        <w:rPr>
+          <w:rFonts w:ascii="Times New Roman" w:hAnsi="Times New Roman" w:cs="Times New Roman"/>
+          <w:sz w:val="24"/>
+          <w:szCs w:val="24"/>
+        </w:rPr>
+        <w:t xml:space="preserve"> })().</w:t>
       </w:r>
       <w:r>
         <w:rPr>
@@ -2994,15 +3912,49 @@
         </w:rPr>
         <w:t>Essa técnica se chama IIFE (</w:t>
       </w:r>
-      <w:r>
-        <w:rPr>
-          <w:rFonts w:ascii="Times New Roman" w:hAnsi="Times New Roman" w:cs="Times New Roman"/>
-          <w:i/>
-          <w:iCs/>
-          <w:sz w:val="24"/>
-          <w:szCs w:val="24"/>
-        </w:rPr>
-        <w:t>Immediately Invoked Function Expression ou Função de Invocação Imediata</w:t>
+      <w:proofErr w:type="spellStart"/>
+      <w:r>
+        <w:rPr>
+          <w:rFonts w:ascii="Times New Roman" w:hAnsi="Times New Roman" w:cs="Times New Roman"/>
+          <w:i/>
+          <w:iCs/>
+          <w:sz w:val="24"/>
+          <w:szCs w:val="24"/>
+        </w:rPr>
+        <w:t>Immediately</w:t>
+      </w:r>
+      <w:proofErr w:type="spellEnd"/>
+      <w:r>
+        <w:rPr>
+          <w:rFonts w:ascii="Times New Roman" w:hAnsi="Times New Roman" w:cs="Times New Roman"/>
+          <w:i/>
+          <w:iCs/>
+          <w:sz w:val="24"/>
+          <w:szCs w:val="24"/>
+        </w:rPr>
+        <w:t xml:space="preserve"> </w:t>
+      </w:r>
+      <w:proofErr w:type="spellStart"/>
+      <w:r>
+        <w:rPr>
+          <w:rFonts w:ascii="Times New Roman" w:hAnsi="Times New Roman" w:cs="Times New Roman"/>
+          <w:i/>
+          <w:iCs/>
+          <w:sz w:val="24"/>
+          <w:szCs w:val="24"/>
+        </w:rPr>
+        <w:t>Invoked</w:t>
+      </w:r>
+      <w:proofErr w:type="spellEnd"/>
+      <w:r>
+        <w:rPr>
+          <w:rFonts w:ascii="Times New Roman" w:hAnsi="Times New Roman" w:cs="Times New Roman"/>
+          <w:i/>
+          <w:iCs/>
+          <w:sz w:val="24"/>
+          <w:szCs w:val="24"/>
+        </w:rPr>
+        <w:t xml:space="preserve"> Function Expression ou Função de Invocação Imediata</w:t>
       </w:r>
       <w:r>
         <w:rPr>
@@ -3056,7 +4008,25 @@
           <w:sz w:val="24"/>
           <w:szCs w:val="24"/>
         </w:rPr>
-        <w:t>Adicionar classe CSS utilizando o método toggle;</w:t>
+        <w:t xml:space="preserve">Adicionar classe CSS utilizando o método </w:t>
+      </w:r>
+      <w:proofErr w:type="spellStart"/>
+      <w:r>
+        <w:rPr>
+          <w:rFonts w:ascii="Times New Roman" w:hAnsi="Times New Roman" w:cs="Times New Roman"/>
+          <w:sz w:val="24"/>
+          <w:szCs w:val="24"/>
+        </w:rPr>
+        <w:t>toggle</w:t>
+      </w:r>
+      <w:proofErr w:type="spellEnd"/>
+      <w:r>
+        <w:rPr>
+          <w:rFonts w:ascii="Times New Roman" w:hAnsi="Times New Roman" w:cs="Times New Roman"/>
+          <w:sz w:val="24"/>
+          <w:szCs w:val="24"/>
+        </w:rPr>
+        <w:t>;</w:t>
       </w:r>
     </w:p>
     <w:p>
@@ -3079,7 +4049,25 @@
           <w:sz w:val="24"/>
           <w:szCs w:val="24"/>
         </w:rPr>
-        <w:t>Utilizar o atributo parentElement para subir um elemento na árvore do DOM;</w:t>
+        <w:t xml:space="preserve">Utilizar o atributo </w:t>
+      </w:r>
+      <w:proofErr w:type="spellStart"/>
+      <w:r>
+        <w:rPr>
+          <w:rFonts w:ascii="Times New Roman" w:hAnsi="Times New Roman" w:cs="Times New Roman"/>
+          <w:sz w:val="24"/>
+          <w:szCs w:val="24"/>
+        </w:rPr>
+        <w:t>parentElement</w:t>
+      </w:r>
+      <w:proofErr w:type="spellEnd"/>
+      <w:r>
+        <w:rPr>
+          <w:rFonts w:ascii="Times New Roman" w:hAnsi="Times New Roman" w:cs="Times New Roman"/>
+          <w:sz w:val="24"/>
+          <w:szCs w:val="24"/>
+        </w:rPr>
+        <w:t xml:space="preserve"> para subir um elemento na árvore do DOM;</w:t>
       </w:r>
     </w:p>
     <w:p>
@@ -3367,16 +4355,40 @@
         </w:rPr>
         <w:t xml:space="preserve">Para exportar usamos: </w:t>
       </w:r>
-      <w:r>
-        <w:rPr>
-          <w:rFonts w:ascii="Times New Roman" w:hAnsi="Times New Roman" w:cs="Times New Roman"/>
-          <w:i/>
-          <w:iCs/>
-          <w:sz w:val="24"/>
-          <w:szCs w:val="24"/>
-        </w:rPr>
-        <w:t>export default nomeDaFunção</w:t>
-      </w:r>
+      <w:proofErr w:type="spellStart"/>
+      <w:r>
+        <w:rPr>
+          <w:rFonts w:ascii="Times New Roman" w:hAnsi="Times New Roman" w:cs="Times New Roman"/>
+          <w:i/>
+          <w:iCs/>
+          <w:sz w:val="24"/>
+          <w:szCs w:val="24"/>
+        </w:rPr>
+        <w:t>export</w:t>
+      </w:r>
+      <w:proofErr w:type="spellEnd"/>
+      <w:r>
+        <w:rPr>
+          <w:rFonts w:ascii="Times New Roman" w:hAnsi="Times New Roman" w:cs="Times New Roman"/>
+          <w:i/>
+          <w:iCs/>
+          <w:sz w:val="24"/>
+          <w:szCs w:val="24"/>
+        </w:rPr>
+        <w:t xml:space="preserve"> default </w:t>
+      </w:r>
+      <w:proofErr w:type="spellStart"/>
+      <w:r>
+        <w:rPr>
+          <w:rFonts w:ascii="Times New Roman" w:hAnsi="Times New Roman" w:cs="Times New Roman"/>
+          <w:i/>
+          <w:iCs/>
+          <w:sz w:val="24"/>
+          <w:szCs w:val="24"/>
+        </w:rPr>
+        <w:t>nomeDaFunção</w:t>
+      </w:r>
+      <w:proofErr w:type="spellEnd"/>
       <w:r>
         <w:rPr>
           <w:rFonts w:ascii="Times New Roman" w:hAnsi="Times New Roman" w:cs="Times New Roman"/>
@@ -3429,7 +4441,29 @@
           <w:sz w:val="24"/>
           <w:szCs w:val="24"/>
         </w:rPr>
-        <w:t>import nomeDaFunção/Elemento from “./localização”</w:t>
+        <w:t xml:space="preserve">import </w:t>
+      </w:r>
+      <w:proofErr w:type="spellStart"/>
+      <w:r>
+        <w:rPr>
+          <w:rFonts w:ascii="Times New Roman" w:hAnsi="Times New Roman" w:cs="Times New Roman"/>
+          <w:i/>
+          <w:iCs/>
+          <w:sz w:val="24"/>
+          <w:szCs w:val="24"/>
+        </w:rPr>
+        <w:t>nomeDaFunção</w:t>
+      </w:r>
+      <w:proofErr w:type="spellEnd"/>
+      <w:r>
+        <w:rPr>
+          <w:rFonts w:ascii="Times New Roman" w:hAnsi="Times New Roman" w:cs="Times New Roman"/>
+          <w:i/>
+          <w:iCs/>
+          <w:sz w:val="24"/>
+          <w:szCs w:val="24"/>
+        </w:rPr>
+        <w:t>/Elemento from “./localização”</w:t>
       </w:r>
     </w:p>
     <w:p>
@@ -3454,15 +4488,27 @@
         </w:rPr>
         <w:t xml:space="preserve">Para exportar mais de um objeto do módulo colocamos: </w:t>
       </w:r>
-      <w:r>
-        <w:rPr>
-          <w:rFonts w:ascii="Times New Roman" w:hAnsi="Times New Roman" w:cs="Times New Roman"/>
-          <w:i/>
-          <w:iCs/>
-          <w:sz w:val="24"/>
-          <w:szCs w:val="24"/>
-        </w:rPr>
-        <w:t>export{ objeto1, objeto2 }</w:t>
+      <w:proofErr w:type="spellStart"/>
+      <w:r>
+        <w:rPr>
+          <w:rFonts w:ascii="Times New Roman" w:hAnsi="Times New Roman" w:cs="Times New Roman"/>
+          <w:i/>
+          <w:iCs/>
+          <w:sz w:val="24"/>
+          <w:szCs w:val="24"/>
+        </w:rPr>
+        <w:t>export</w:t>
+      </w:r>
+      <w:proofErr w:type="spellEnd"/>
+      <w:r>
+        <w:rPr>
+          <w:rFonts w:ascii="Times New Roman" w:hAnsi="Times New Roman" w:cs="Times New Roman"/>
+          <w:i/>
+          <w:iCs/>
+          <w:sz w:val="24"/>
+          <w:szCs w:val="24"/>
+        </w:rPr>
+        <w:t>{ objeto1, objeto2 }</w:t>
       </w:r>
     </w:p>
     <w:p>
@@ -3563,8 +4609,18 @@
           <w:sz w:val="24"/>
           <w:szCs w:val="24"/>
         </w:rPr>
-        <w:t>Utilizar import/export</w:t>
-      </w:r>
+        <w:t>Utilizar import/</w:t>
+      </w:r>
+      <w:proofErr w:type="spellStart"/>
+      <w:r>
+        <w:rPr>
+          <w:rFonts w:ascii="Times New Roman" w:hAnsi="Times New Roman" w:cs="Times New Roman"/>
+          <w:sz w:val="24"/>
+          <w:szCs w:val="24"/>
+        </w:rPr>
+        <w:t>export</w:t>
+      </w:r>
+      <w:proofErr w:type="spellEnd"/>
       <w:r>
         <w:rPr>
           <w:rFonts w:ascii="Times New Roman" w:hAnsi="Times New Roman" w:cs="Times New Roman"/>
@@ -3620,6 +4676,7 @@
           <w:lang w:val="en-US"/>
         </w:rPr>
       </w:pPr>
+      <w:proofErr w:type="spellStart"/>
       <w:r>
         <w:rPr>
           <w:rFonts w:ascii="Times New Roman" w:hAnsi="Times New Roman" w:cs="Times New Roman"/>
@@ -3627,7 +4684,17 @@
           <w:szCs w:val="24"/>
           <w:lang w:val="en-US"/>
         </w:rPr>
-        <w:t>Entender Same Origin Police e CORS.</w:t>
+        <w:t>Entender</w:t>
+      </w:r>
+      <w:proofErr w:type="spellEnd"/>
+      <w:r>
+        <w:rPr>
+          <w:rFonts w:ascii="Times New Roman" w:hAnsi="Times New Roman" w:cs="Times New Roman"/>
+          <w:sz w:val="24"/>
+          <w:szCs w:val="24"/>
+          <w:lang w:val="en-US"/>
+        </w:rPr>
+        <w:t xml:space="preserve"> Same Origin Police e CORS.</w:t>
       </w:r>
     </w:p>
     <w:p>
@@ -3785,7 +4852,29 @@
           <w:sz w:val="24"/>
           <w:szCs w:val="24"/>
         </w:rPr>
-        <w:t>type=”datetime-local”</w:t>
+        <w:t>type=”</w:t>
+      </w:r>
+      <w:proofErr w:type="spellStart"/>
+      <w:r>
+        <w:rPr>
+          <w:rFonts w:ascii="Times New Roman" w:hAnsi="Times New Roman" w:cs="Times New Roman"/>
+          <w:i/>
+          <w:iCs/>
+          <w:sz w:val="24"/>
+          <w:szCs w:val="24"/>
+        </w:rPr>
+        <w:t>datetime</w:t>
+      </w:r>
+      <w:proofErr w:type="spellEnd"/>
+      <w:r>
+        <w:rPr>
+          <w:rFonts w:ascii="Times New Roman" w:hAnsi="Times New Roman" w:cs="Times New Roman"/>
+          <w:i/>
+          <w:iCs/>
+          <w:sz w:val="24"/>
+          <w:szCs w:val="24"/>
+        </w:rPr>
+        <w:t>-local”</w:t>
       </w:r>
       <w:r>
         <w:rPr>
@@ -3994,15 +5083,27 @@
         </w:rPr>
         <w:t xml:space="preserve"> e colar a URL no </w:t>
       </w:r>
-      <w:r>
-        <w:rPr>
-          <w:rFonts w:ascii="Times New Roman" w:hAnsi="Times New Roman" w:cs="Times New Roman"/>
-          <w:i/>
-          <w:iCs/>
-          <w:sz w:val="24"/>
-          <w:szCs w:val="24"/>
-        </w:rPr>
-        <w:t>src=””</w:t>
+      <w:proofErr w:type="spellStart"/>
+      <w:r>
+        <w:rPr>
+          <w:rFonts w:ascii="Times New Roman" w:hAnsi="Times New Roman" w:cs="Times New Roman"/>
+          <w:i/>
+          <w:iCs/>
+          <w:sz w:val="24"/>
+          <w:szCs w:val="24"/>
+        </w:rPr>
+        <w:t>src</w:t>
+      </w:r>
+      <w:proofErr w:type="spellEnd"/>
+      <w:r>
+        <w:rPr>
+          <w:rFonts w:ascii="Times New Roman" w:hAnsi="Times New Roman" w:cs="Times New Roman"/>
+          <w:i/>
+          <w:iCs/>
+          <w:sz w:val="24"/>
+          <w:szCs w:val="24"/>
+        </w:rPr>
+        <w:t>=””</w:t>
       </w:r>
       <w:r>
         <w:rPr>
@@ -4045,7 +5146,25 @@
           <w:sz w:val="24"/>
           <w:szCs w:val="24"/>
         </w:rPr>
-        <w:t>Depois de adicionar a biblioteca, no nosso código podemos passar o formato que desejamos que a data seja exibida como exemplificado no site do momentjs.</w:t>
+        <w:t xml:space="preserve">Depois de adicionar a biblioteca, no nosso código podemos passar o formato que desejamos que a data seja exibida como exemplificado no site do </w:t>
+      </w:r>
+      <w:proofErr w:type="spellStart"/>
+      <w:r>
+        <w:rPr>
+          <w:rFonts w:ascii="Times New Roman" w:hAnsi="Times New Roman" w:cs="Times New Roman"/>
+          <w:sz w:val="24"/>
+          <w:szCs w:val="24"/>
+        </w:rPr>
+        <w:t>momentjs</w:t>
+      </w:r>
+      <w:proofErr w:type="spellEnd"/>
+      <w:r>
+        <w:rPr>
+          <w:rFonts w:ascii="Times New Roman" w:hAnsi="Times New Roman" w:cs="Times New Roman"/>
+          <w:sz w:val="24"/>
+          <w:szCs w:val="24"/>
+        </w:rPr>
+        <w:t>.</w:t>
       </w:r>
     </w:p>
     <w:p>
@@ -4082,7 +5201,29 @@
           <w:sz w:val="24"/>
           <w:szCs w:val="24"/>
         </w:rPr>
-        <w:t>console.log(data.format(‘DD/MM/YYYY’))</w:t>
+        <w:t>console.log(</w:t>
+      </w:r>
+      <w:proofErr w:type="spellStart"/>
+      <w:r>
+        <w:rPr>
+          <w:rFonts w:ascii="Times New Roman" w:hAnsi="Times New Roman" w:cs="Times New Roman"/>
+          <w:i/>
+          <w:iCs/>
+          <w:sz w:val="24"/>
+          <w:szCs w:val="24"/>
+        </w:rPr>
+        <w:t>data.format</w:t>
+      </w:r>
+      <w:proofErr w:type="spellEnd"/>
+      <w:r>
+        <w:rPr>
+          <w:rFonts w:ascii="Times New Roman" w:hAnsi="Times New Roman" w:cs="Times New Roman"/>
+          <w:i/>
+          <w:iCs/>
+          <w:sz w:val="24"/>
+          <w:szCs w:val="24"/>
+        </w:rPr>
+        <w:t>(‘DD/MM/YYYY’))</w:t>
       </w:r>
       <w:r>
         <w:rPr>
@@ -4127,7 +5268,51 @@
           <w:sz w:val="24"/>
           <w:szCs w:val="24"/>
         </w:rPr>
-        <w:t>.toLocaleDateString(‘pt-br’, dataOptions)</w:t>
+        <w:t>.</w:t>
+      </w:r>
+      <w:proofErr w:type="spellStart"/>
+      <w:r>
+        <w:rPr>
+          <w:rFonts w:ascii="Times New Roman" w:hAnsi="Times New Roman" w:cs="Times New Roman"/>
+          <w:i/>
+          <w:iCs/>
+          <w:sz w:val="24"/>
+          <w:szCs w:val="24"/>
+        </w:rPr>
+        <w:t>toLocaleDateString</w:t>
+      </w:r>
+      <w:proofErr w:type="spellEnd"/>
+      <w:r>
+        <w:rPr>
+          <w:rFonts w:ascii="Times New Roman" w:hAnsi="Times New Roman" w:cs="Times New Roman"/>
+          <w:i/>
+          <w:iCs/>
+          <w:sz w:val="24"/>
+          <w:szCs w:val="24"/>
+        </w:rPr>
+        <w:t xml:space="preserve">(‘pt-br’, </w:t>
+      </w:r>
+      <w:proofErr w:type="spellStart"/>
+      <w:r>
+        <w:rPr>
+          <w:rFonts w:ascii="Times New Roman" w:hAnsi="Times New Roman" w:cs="Times New Roman"/>
+          <w:i/>
+          <w:iCs/>
+          <w:sz w:val="24"/>
+          <w:szCs w:val="24"/>
+        </w:rPr>
+        <w:t>dataOptions</w:t>
+      </w:r>
+      <w:proofErr w:type="spellEnd"/>
+      <w:r>
+        <w:rPr>
+          <w:rFonts w:ascii="Times New Roman" w:hAnsi="Times New Roman" w:cs="Times New Roman"/>
+          <w:i/>
+          <w:iCs/>
+          <w:sz w:val="24"/>
+          <w:szCs w:val="24"/>
+        </w:rPr>
+        <w:t>)</w:t>
       </w:r>
       <w:r>
         <w:rPr>
@@ -4137,23 +5322,53 @@
         </w:rPr>
         <w:t xml:space="preserve"> para datas e </w:t>
       </w:r>
-      <w:r>
-        <w:rPr>
-          <w:rFonts w:ascii="Times New Roman" w:hAnsi="Times New Roman" w:cs="Times New Roman"/>
-          <w:i/>
-          <w:iCs/>
-          <w:sz w:val="24"/>
-          <w:szCs w:val="24"/>
-        </w:rPr>
-        <w:t>toLocaleTimeString()</w:t>
-      </w:r>
-      <w:r>
-        <w:rPr>
-          <w:rFonts w:ascii="Times New Roman" w:hAnsi="Times New Roman" w:cs="Times New Roman"/>
-          <w:sz w:val="24"/>
-          <w:szCs w:val="24"/>
-        </w:rPr>
-        <w:t xml:space="preserve"> para horas, desta forma, fazendo com que a configuração/formato da data e hora seja exibida de acordo com os parâmetro utilizados na localização do acesso da aplicação.</w:t>
+      <w:proofErr w:type="spellStart"/>
+      <w:r>
+        <w:rPr>
+          <w:rFonts w:ascii="Times New Roman" w:hAnsi="Times New Roman" w:cs="Times New Roman"/>
+          <w:i/>
+          <w:iCs/>
+          <w:sz w:val="24"/>
+          <w:szCs w:val="24"/>
+        </w:rPr>
+        <w:t>toLocaleTimeString</w:t>
+      </w:r>
+      <w:proofErr w:type="spellEnd"/>
+      <w:r>
+        <w:rPr>
+          <w:rFonts w:ascii="Times New Roman" w:hAnsi="Times New Roman" w:cs="Times New Roman"/>
+          <w:i/>
+          <w:iCs/>
+          <w:sz w:val="24"/>
+          <w:szCs w:val="24"/>
+        </w:rPr>
+        <w:t>()</w:t>
+      </w:r>
+      <w:r>
+        <w:rPr>
+          <w:rFonts w:ascii="Times New Roman" w:hAnsi="Times New Roman" w:cs="Times New Roman"/>
+          <w:sz w:val="24"/>
+          <w:szCs w:val="24"/>
+        </w:rPr>
+        <w:t xml:space="preserve"> para horas, desta forma, fazendo com que a configuração/formato da data e hora seja exibida de acordo com </w:t>
+      </w:r>
+      <w:proofErr w:type="gramStart"/>
+      <w:r>
+        <w:rPr>
+          <w:rFonts w:ascii="Times New Roman" w:hAnsi="Times New Roman" w:cs="Times New Roman"/>
+          <w:sz w:val="24"/>
+          <w:szCs w:val="24"/>
+        </w:rPr>
+        <w:t>os parâmetro</w:t>
+      </w:r>
+      <w:proofErr w:type="gramEnd"/>
+      <w:r>
+        <w:rPr>
+          <w:rFonts w:ascii="Times New Roman" w:hAnsi="Times New Roman" w:cs="Times New Roman"/>
+          <w:sz w:val="24"/>
+          <w:szCs w:val="24"/>
+        </w:rPr>
+        <w:t xml:space="preserve"> utilizados na localização do acesso da aplicação.</w:t>
       </w:r>
     </w:p>
     <w:p>
@@ -4199,6 +5414,7 @@
           <w:highlight w:val="lightGray"/>
         </w:rPr>
       </w:pPr>
+      <w:proofErr w:type="spellStart"/>
       <w:r>
         <w:rPr>
           <w:rFonts w:cstheme="minorHAnsi"/>
@@ -4207,8 +5423,20 @@
           <w:szCs w:val="20"/>
           <w:highlight w:val="lightGray"/>
         </w:rPr>
-        <w:t xml:space="preserve">const </w:t>
-      </w:r>
+        <w:t>const</w:t>
+      </w:r>
+      <w:proofErr w:type="spellEnd"/>
+      <w:r>
+        <w:rPr>
+          <w:rFonts w:cstheme="minorHAnsi"/>
+          <w:color w:val="00B0F0"/>
+          <w:sz w:val="20"/>
+          <w:szCs w:val="20"/>
+          <w:highlight w:val="lightGray"/>
+        </w:rPr>
+        <w:t xml:space="preserve"> </w:t>
+      </w:r>
+      <w:proofErr w:type="spellStart"/>
       <w:r>
         <w:rPr>
           <w:rFonts w:cstheme="minorHAnsi"/>
@@ -4216,7 +5444,17 @@
           <w:szCs w:val="20"/>
           <w:highlight w:val="lightGray"/>
         </w:rPr>
-        <w:t>dataOptions = {</w:t>
+        <w:t>dataOptions</w:t>
+      </w:r>
+      <w:proofErr w:type="spellEnd"/>
+      <w:r>
+        <w:rPr>
+          <w:rFonts w:cstheme="minorHAnsi"/>
+          <w:sz w:val="20"/>
+          <w:szCs w:val="20"/>
+          <w:highlight w:val="lightGray"/>
+        </w:rPr>
+        <w:t xml:space="preserve"> = {</w:t>
       </w:r>
     </w:p>
     <w:p>
@@ -4252,43 +5490,9 @@
           <w:szCs w:val="20"/>
           <w:highlight w:val="lightGray"/>
         </w:rPr>
-        <w:t>'long'</w:t>
-      </w:r>
-      <w:r>
-        <w:rPr>
-          <w:rFonts w:cstheme="minorHAnsi"/>
-          <w:sz w:val="20"/>
-          <w:szCs w:val="20"/>
-          <w:highlight w:val="lightGray"/>
-        </w:rPr>
-        <w:t>,</w:t>
-      </w:r>
-    </w:p>
-    <w:p>
-      <w:pPr>
-        <w:pStyle w:val="PargrafodaLista"/>
-        <w:numPr>
-          <w:ilvl w:val="2"/>
-          <w:numId w:val="3"/>
-        </w:numPr>
-        <w:spacing w:line="240" w:lineRule="auto"/>
-        <w:jc w:val="both"/>
-        <w:rPr>
-          <w:rFonts w:cstheme="minorHAnsi"/>
-          <w:sz w:val="20"/>
-          <w:szCs w:val="20"/>
-          <w:highlight w:val="lightGray"/>
-        </w:rPr>
-      </w:pPr>
-      <w:r>
-        <w:rPr>
-          <w:rFonts w:cstheme="minorHAnsi"/>
-          <w:sz w:val="20"/>
-          <w:szCs w:val="20"/>
-          <w:highlight w:val="lightGray"/>
-        </w:rPr>
-        <w:t xml:space="preserve">   year: </w:t>
-      </w:r>
+        <w:t>'</w:t>
+      </w:r>
+      <w:proofErr w:type="spellStart"/>
       <w:r>
         <w:rPr>
           <w:rFonts w:cstheme="minorHAnsi"/>
@@ -4297,43 +5501,9 @@
           <w:szCs w:val="20"/>
           <w:highlight w:val="lightGray"/>
         </w:rPr>
-        <w:t>'numeric'</w:t>
-      </w:r>
-      <w:r>
-        <w:rPr>
-          <w:rFonts w:cstheme="minorHAnsi"/>
-          <w:sz w:val="20"/>
-          <w:szCs w:val="20"/>
-          <w:highlight w:val="lightGray"/>
-        </w:rPr>
-        <w:t>,</w:t>
-      </w:r>
-    </w:p>
-    <w:p>
-      <w:pPr>
-        <w:pStyle w:val="PargrafodaLista"/>
-        <w:numPr>
-          <w:ilvl w:val="2"/>
-          <w:numId w:val="3"/>
-        </w:numPr>
-        <w:spacing w:line="240" w:lineRule="auto"/>
-        <w:jc w:val="both"/>
-        <w:rPr>
-          <w:rFonts w:cstheme="minorHAnsi"/>
-          <w:sz w:val="20"/>
-          <w:szCs w:val="20"/>
-          <w:highlight w:val="lightGray"/>
-        </w:rPr>
-      </w:pPr>
-      <w:r>
-        <w:rPr>
-          <w:rFonts w:cstheme="minorHAnsi"/>
-          <w:sz w:val="20"/>
-          <w:szCs w:val="20"/>
-          <w:highlight w:val="lightGray"/>
-        </w:rPr>
-        <w:t xml:space="preserve">   month: </w:t>
-      </w:r>
+        <w:t>long</w:t>
+      </w:r>
+      <w:proofErr w:type="spellEnd"/>
       <w:r>
         <w:rPr>
           <w:rFonts w:cstheme="minorHAnsi"/>
@@ -4342,7 +5512,7 @@
           <w:szCs w:val="20"/>
           <w:highlight w:val="lightGray"/>
         </w:rPr>
-        <w:t>'long'</w:t>
+        <w:t>'</w:t>
       </w:r>
       <w:r>
         <w:rPr>
@@ -4377,7 +5547,27 @@
           <w:szCs w:val="20"/>
           <w:highlight w:val="lightGray"/>
         </w:rPr>
-        <w:t xml:space="preserve">   day: </w:t>
+        <w:t xml:space="preserve">   </w:t>
+      </w:r>
+      <w:proofErr w:type="spellStart"/>
+      <w:r>
+        <w:rPr>
+          <w:rFonts w:cstheme="minorHAnsi"/>
+          <w:sz w:val="20"/>
+          <w:szCs w:val="20"/>
+          <w:highlight w:val="lightGray"/>
+        </w:rPr>
+        <w:t>year</w:t>
+      </w:r>
+      <w:proofErr w:type="spellEnd"/>
+      <w:r>
+        <w:rPr>
+          <w:rFonts w:cstheme="minorHAnsi"/>
+          <w:sz w:val="20"/>
+          <w:szCs w:val="20"/>
+          <w:highlight w:val="lightGray"/>
+        </w:rPr>
+        <w:t xml:space="preserve">: </w:t>
       </w:r>
       <w:r>
         <w:rPr>
@@ -4387,24 +5577,30 @@
           <w:szCs w:val="20"/>
           <w:highlight w:val="lightGray"/>
         </w:rPr>
-        <w:t>'numeric'</w:t>
-      </w:r>
-    </w:p>
-    <w:p>
-      <w:pPr>
-        <w:pStyle w:val="PargrafodaLista"/>
-        <w:numPr>
-          <w:ilvl w:val="2"/>
-          <w:numId w:val="3"/>
-        </w:numPr>
-        <w:spacing w:line="240" w:lineRule="auto"/>
-        <w:jc w:val="both"/>
+        <w:t>'</w:t>
+      </w:r>
+      <w:proofErr w:type="spellStart"/>
+      <w:r>
         <w:rPr>
           <w:rFonts w:cstheme="minorHAnsi"/>
+          <w:color w:val="70AD47" w:themeColor="accent6"/>
           <w:sz w:val="20"/>
           <w:szCs w:val="20"/>
-        </w:rPr>
-      </w:pPr>
+          <w:highlight w:val="lightGray"/>
+        </w:rPr>
+        <w:t>numeric</w:t>
+      </w:r>
+      <w:proofErr w:type="spellEnd"/>
+      <w:r>
+        <w:rPr>
+          <w:rFonts w:cstheme="minorHAnsi"/>
+          <w:color w:val="70AD47" w:themeColor="accent6"/>
+          <w:sz w:val="20"/>
+          <w:szCs w:val="20"/>
+          <w:highlight w:val="lightGray"/>
+        </w:rPr>
+        <w:t>'</w:t>
+      </w:r>
       <w:r>
         <w:rPr>
           <w:rFonts w:cstheme="minorHAnsi"/>
@@ -4412,7 +5608,7 @@
           <w:szCs w:val="20"/>
           <w:highlight w:val="lightGray"/>
         </w:rPr>
-        <w:t>}</w:t>
+        <w:t>,</w:t>
       </w:r>
     </w:p>
     <w:p>
@@ -4431,6 +5627,197 @@
           <w:highlight w:val="lightGray"/>
         </w:rPr>
       </w:pPr>
+      <w:r>
+        <w:rPr>
+          <w:rFonts w:cstheme="minorHAnsi"/>
+          <w:sz w:val="20"/>
+          <w:szCs w:val="20"/>
+          <w:highlight w:val="lightGray"/>
+        </w:rPr>
+        <w:t xml:space="preserve">   </w:t>
+      </w:r>
+      <w:proofErr w:type="spellStart"/>
+      <w:r>
+        <w:rPr>
+          <w:rFonts w:cstheme="minorHAnsi"/>
+          <w:sz w:val="20"/>
+          <w:szCs w:val="20"/>
+          <w:highlight w:val="lightGray"/>
+        </w:rPr>
+        <w:t>month</w:t>
+      </w:r>
+      <w:proofErr w:type="spellEnd"/>
+      <w:r>
+        <w:rPr>
+          <w:rFonts w:cstheme="minorHAnsi"/>
+          <w:sz w:val="20"/>
+          <w:szCs w:val="20"/>
+          <w:highlight w:val="lightGray"/>
+        </w:rPr>
+        <w:t xml:space="preserve">: </w:t>
+      </w:r>
+      <w:r>
+        <w:rPr>
+          <w:rFonts w:cstheme="minorHAnsi"/>
+          <w:color w:val="70AD47" w:themeColor="accent6"/>
+          <w:sz w:val="20"/>
+          <w:szCs w:val="20"/>
+          <w:highlight w:val="lightGray"/>
+        </w:rPr>
+        <w:t>'</w:t>
+      </w:r>
+      <w:proofErr w:type="spellStart"/>
+      <w:r>
+        <w:rPr>
+          <w:rFonts w:cstheme="minorHAnsi"/>
+          <w:color w:val="70AD47" w:themeColor="accent6"/>
+          <w:sz w:val="20"/>
+          <w:szCs w:val="20"/>
+          <w:highlight w:val="lightGray"/>
+        </w:rPr>
+        <w:t>long</w:t>
+      </w:r>
+      <w:proofErr w:type="spellEnd"/>
+      <w:r>
+        <w:rPr>
+          <w:rFonts w:cstheme="minorHAnsi"/>
+          <w:color w:val="70AD47" w:themeColor="accent6"/>
+          <w:sz w:val="20"/>
+          <w:szCs w:val="20"/>
+          <w:highlight w:val="lightGray"/>
+        </w:rPr>
+        <w:t>'</w:t>
+      </w:r>
+      <w:r>
+        <w:rPr>
+          <w:rFonts w:cstheme="minorHAnsi"/>
+          <w:sz w:val="20"/>
+          <w:szCs w:val="20"/>
+          <w:highlight w:val="lightGray"/>
+        </w:rPr>
+        <w:t>,</w:t>
+      </w:r>
+    </w:p>
+    <w:p>
+      <w:pPr>
+        <w:pStyle w:val="PargrafodaLista"/>
+        <w:numPr>
+          <w:ilvl w:val="2"/>
+          <w:numId w:val="3"/>
+        </w:numPr>
+        <w:spacing w:line="240" w:lineRule="auto"/>
+        <w:jc w:val="both"/>
+        <w:rPr>
+          <w:rFonts w:cstheme="minorHAnsi"/>
+          <w:sz w:val="20"/>
+          <w:szCs w:val="20"/>
+          <w:highlight w:val="lightGray"/>
+        </w:rPr>
+      </w:pPr>
+      <w:r>
+        <w:rPr>
+          <w:rFonts w:cstheme="minorHAnsi"/>
+          <w:sz w:val="20"/>
+          <w:szCs w:val="20"/>
+          <w:highlight w:val="lightGray"/>
+        </w:rPr>
+        <w:t xml:space="preserve">   </w:t>
+      </w:r>
+      <w:proofErr w:type="spellStart"/>
+      <w:r>
+        <w:rPr>
+          <w:rFonts w:cstheme="minorHAnsi"/>
+          <w:sz w:val="20"/>
+          <w:szCs w:val="20"/>
+          <w:highlight w:val="lightGray"/>
+        </w:rPr>
+        <w:t>day</w:t>
+      </w:r>
+      <w:proofErr w:type="spellEnd"/>
+      <w:r>
+        <w:rPr>
+          <w:rFonts w:cstheme="minorHAnsi"/>
+          <w:sz w:val="20"/>
+          <w:szCs w:val="20"/>
+          <w:highlight w:val="lightGray"/>
+        </w:rPr>
+        <w:t xml:space="preserve">: </w:t>
+      </w:r>
+      <w:r>
+        <w:rPr>
+          <w:rFonts w:cstheme="minorHAnsi"/>
+          <w:color w:val="70AD47" w:themeColor="accent6"/>
+          <w:sz w:val="20"/>
+          <w:szCs w:val="20"/>
+          <w:highlight w:val="lightGray"/>
+        </w:rPr>
+        <w:t>'</w:t>
+      </w:r>
+      <w:proofErr w:type="spellStart"/>
+      <w:r>
+        <w:rPr>
+          <w:rFonts w:cstheme="minorHAnsi"/>
+          <w:color w:val="70AD47" w:themeColor="accent6"/>
+          <w:sz w:val="20"/>
+          <w:szCs w:val="20"/>
+          <w:highlight w:val="lightGray"/>
+        </w:rPr>
+        <w:t>numeric</w:t>
+      </w:r>
+      <w:proofErr w:type="spellEnd"/>
+      <w:r>
+        <w:rPr>
+          <w:rFonts w:cstheme="minorHAnsi"/>
+          <w:color w:val="70AD47" w:themeColor="accent6"/>
+          <w:sz w:val="20"/>
+          <w:szCs w:val="20"/>
+          <w:highlight w:val="lightGray"/>
+        </w:rPr>
+        <w:t>'</w:t>
+      </w:r>
+    </w:p>
+    <w:p>
+      <w:pPr>
+        <w:pStyle w:val="PargrafodaLista"/>
+        <w:numPr>
+          <w:ilvl w:val="2"/>
+          <w:numId w:val="3"/>
+        </w:numPr>
+        <w:spacing w:line="240" w:lineRule="auto"/>
+        <w:jc w:val="both"/>
+        <w:rPr>
+          <w:rFonts w:cstheme="minorHAnsi"/>
+          <w:sz w:val="20"/>
+          <w:szCs w:val="20"/>
+        </w:rPr>
+      </w:pPr>
+      <w:r>
+        <w:rPr>
+          <w:rFonts w:cstheme="minorHAnsi"/>
+          <w:sz w:val="20"/>
+          <w:szCs w:val="20"/>
+          <w:highlight w:val="lightGray"/>
+        </w:rPr>
+        <w:t>}</w:t>
+      </w:r>
+    </w:p>
+    <w:p>
+      <w:pPr>
+        <w:pStyle w:val="PargrafodaLista"/>
+        <w:numPr>
+          <w:ilvl w:val="2"/>
+          <w:numId w:val="3"/>
+        </w:numPr>
+        <w:spacing w:line="240" w:lineRule="auto"/>
+        <w:jc w:val="both"/>
+        <w:rPr>
+          <w:rFonts w:cstheme="minorHAnsi"/>
+          <w:sz w:val="20"/>
+          <w:szCs w:val="20"/>
+          <w:highlight w:val="lightGray"/>
+        </w:rPr>
+      </w:pPr>
+      <w:proofErr w:type="spellStart"/>
       <w:r>
         <w:rPr>
           <w:rFonts w:cstheme="minorHAnsi"/>
@@ -4439,43 +5826,9 @@
           <w:szCs w:val="20"/>
           <w:highlight w:val="lightGray"/>
         </w:rPr>
-        <w:t xml:space="preserve">const </w:t>
-      </w:r>
-      <w:r>
-        <w:rPr>
-          <w:rFonts w:cstheme="minorHAnsi"/>
-          <w:sz w:val="20"/>
-          <w:szCs w:val="20"/>
-          <w:highlight w:val="lightGray"/>
-        </w:rPr>
-        <w:t>horarioOptions = {</w:t>
-      </w:r>
-    </w:p>
-    <w:p>
-      <w:pPr>
-        <w:pStyle w:val="PargrafodaLista"/>
-        <w:numPr>
-          <w:ilvl w:val="2"/>
-          <w:numId w:val="3"/>
-        </w:numPr>
-        <w:spacing w:line="240" w:lineRule="auto"/>
-        <w:jc w:val="both"/>
-        <w:rPr>
-          <w:rFonts w:cstheme="minorHAnsi"/>
-          <w:sz w:val="20"/>
-          <w:szCs w:val="20"/>
-          <w:highlight w:val="lightGray"/>
-        </w:rPr>
-      </w:pPr>
-      <w:r>
-        <w:rPr>
-          <w:rFonts w:cstheme="minorHAnsi"/>
-          <w:sz w:val="20"/>
-          <w:szCs w:val="20"/>
-          <w:highlight w:val="lightGray"/>
-        </w:rPr>
-        <w:t xml:space="preserve">   hour12: </w:t>
-      </w:r>
+        <w:t>const</w:t>
+      </w:r>
+      <w:proofErr w:type="spellEnd"/>
       <w:r>
         <w:rPr>
           <w:rFonts w:cstheme="minorHAnsi"/>
@@ -4484,6 +5837,62 @@
           <w:szCs w:val="20"/>
           <w:highlight w:val="lightGray"/>
         </w:rPr>
+        <w:t xml:space="preserve"> </w:t>
+      </w:r>
+      <w:proofErr w:type="spellStart"/>
+      <w:r>
+        <w:rPr>
+          <w:rFonts w:cstheme="minorHAnsi"/>
+          <w:sz w:val="20"/>
+          <w:szCs w:val="20"/>
+          <w:highlight w:val="lightGray"/>
+        </w:rPr>
+        <w:t>horarioOptions</w:t>
+      </w:r>
+      <w:proofErr w:type="spellEnd"/>
+      <w:r>
+        <w:rPr>
+          <w:rFonts w:cstheme="minorHAnsi"/>
+          <w:sz w:val="20"/>
+          <w:szCs w:val="20"/>
+          <w:highlight w:val="lightGray"/>
+        </w:rPr>
+        <w:t xml:space="preserve"> = {</w:t>
+      </w:r>
+    </w:p>
+    <w:p>
+      <w:pPr>
+        <w:pStyle w:val="PargrafodaLista"/>
+        <w:numPr>
+          <w:ilvl w:val="2"/>
+          <w:numId w:val="3"/>
+        </w:numPr>
+        <w:spacing w:line="240" w:lineRule="auto"/>
+        <w:jc w:val="both"/>
+        <w:rPr>
+          <w:rFonts w:cstheme="minorHAnsi"/>
+          <w:sz w:val="20"/>
+          <w:szCs w:val="20"/>
+          <w:highlight w:val="lightGray"/>
+        </w:rPr>
+      </w:pPr>
+      <w:r>
+        <w:rPr>
+          <w:rFonts w:cstheme="minorHAnsi"/>
+          <w:sz w:val="20"/>
+          <w:szCs w:val="20"/>
+          <w:highlight w:val="lightGray"/>
+        </w:rPr>
+        <w:t xml:space="preserve">   hour12: </w:t>
+      </w:r>
+      <w:r>
+        <w:rPr>
+          <w:rFonts w:cstheme="minorHAnsi"/>
+          <w:color w:val="00B0F0"/>
+          <w:sz w:val="20"/>
+          <w:szCs w:val="20"/>
+          <w:highlight w:val="lightGray"/>
+        </w:rPr>
         <w:t>false</w:t>
       </w:r>
       <w:r>
@@ -4529,43 +5938,9 @@
           <w:szCs w:val="20"/>
           <w:highlight w:val="lightGray"/>
         </w:rPr>
-        <w:t>'numeric'</w:t>
-      </w:r>
-      <w:r>
-        <w:rPr>
-          <w:rFonts w:cstheme="minorHAnsi"/>
-          <w:sz w:val="20"/>
-          <w:szCs w:val="20"/>
-          <w:highlight w:val="lightGray"/>
-        </w:rPr>
-        <w:t>,</w:t>
-      </w:r>
-    </w:p>
-    <w:p>
-      <w:pPr>
-        <w:pStyle w:val="PargrafodaLista"/>
-        <w:numPr>
-          <w:ilvl w:val="2"/>
-          <w:numId w:val="3"/>
-        </w:numPr>
-        <w:spacing w:line="240" w:lineRule="auto"/>
-        <w:jc w:val="both"/>
-        <w:rPr>
-          <w:rFonts w:cstheme="minorHAnsi"/>
-          <w:sz w:val="20"/>
-          <w:szCs w:val="20"/>
-          <w:highlight w:val="lightGray"/>
-        </w:rPr>
-      </w:pPr>
-      <w:r>
-        <w:rPr>
-          <w:rFonts w:cstheme="minorHAnsi"/>
-          <w:sz w:val="20"/>
-          <w:szCs w:val="20"/>
-          <w:highlight w:val="lightGray"/>
-        </w:rPr>
-        <w:t xml:space="preserve">   minute: </w:t>
-      </w:r>
+        <w:t>'</w:t>
+      </w:r>
+      <w:proofErr w:type="spellStart"/>
       <w:r>
         <w:rPr>
           <w:rFonts w:cstheme="minorHAnsi"/>
@@ -4574,43 +5949,9 @@
           <w:szCs w:val="20"/>
           <w:highlight w:val="lightGray"/>
         </w:rPr>
-        <w:t>'2-digit'</w:t>
-      </w:r>
-      <w:r>
-        <w:rPr>
-          <w:rFonts w:cstheme="minorHAnsi"/>
-          <w:sz w:val="20"/>
-          <w:szCs w:val="20"/>
-          <w:highlight w:val="lightGray"/>
-        </w:rPr>
-        <w:t>,</w:t>
-      </w:r>
-    </w:p>
-    <w:p>
-      <w:pPr>
-        <w:pStyle w:val="PargrafodaLista"/>
-        <w:numPr>
-          <w:ilvl w:val="2"/>
-          <w:numId w:val="3"/>
-        </w:numPr>
-        <w:spacing w:line="240" w:lineRule="auto"/>
-        <w:jc w:val="both"/>
-        <w:rPr>
-          <w:rFonts w:cstheme="minorHAnsi"/>
-          <w:sz w:val="20"/>
-          <w:szCs w:val="20"/>
-          <w:highlight w:val="lightGray"/>
-        </w:rPr>
-      </w:pPr>
-      <w:r>
-        <w:rPr>
-          <w:rFonts w:cstheme="minorHAnsi"/>
-          <w:sz w:val="20"/>
-          <w:szCs w:val="20"/>
-          <w:highlight w:val="lightGray"/>
-        </w:rPr>
-        <w:t xml:space="preserve">   second: </w:t>
-      </w:r>
+        <w:t>numeric</w:t>
+      </w:r>
+      <w:proofErr w:type="spellEnd"/>
       <w:r>
         <w:rPr>
           <w:rFonts w:cstheme="minorHAnsi"/>
@@ -4619,7 +5960,7 @@
           <w:szCs w:val="20"/>
           <w:highlight w:val="lightGray"/>
         </w:rPr>
-        <w:t>'2-digit'</w:t>
+        <w:t>'</w:t>
       </w:r>
       <w:r>
         <w:rPr>
@@ -4628,7 +5969,7 @@
           <w:szCs w:val="20"/>
           <w:highlight w:val="lightGray"/>
         </w:rPr>
-        <w:t xml:space="preserve">, </w:t>
+        <w:t>,</w:t>
       </w:r>
     </w:p>
     <w:p>
@@ -4654,7 +5995,7 @@
           <w:szCs w:val="20"/>
           <w:highlight w:val="lightGray"/>
         </w:rPr>
-        <w:t xml:space="preserve">   timeZone: </w:t>
+        <w:t xml:space="preserve">   minute: </w:t>
       </w:r>
       <w:r>
         <w:rPr>
@@ -4664,32 +6005,206 @@
           <w:szCs w:val="20"/>
           <w:highlight w:val="lightGray"/>
         </w:rPr>
-        <w:t>'America/Sao_Paulo'</w:t>
-      </w:r>
-    </w:p>
-    <w:p>
-      <w:pPr>
-        <w:pStyle w:val="PargrafodaLista"/>
-        <w:numPr>
-          <w:ilvl w:val="2"/>
-          <w:numId w:val="3"/>
-        </w:numPr>
-        <w:spacing w:line="240" w:lineRule="auto"/>
-        <w:jc w:val="both"/>
+        <w:t>'2-digit'</w:t>
+      </w:r>
+      <w:r>
         <w:rPr>
           <w:rFonts w:cstheme="minorHAnsi"/>
           <w:sz w:val="20"/>
           <w:szCs w:val="20"/>
           <w:highlight w:val="lightGray"/>
         </w:rPr>
-      </w:pPr>
-      <w:r>
+        <w:t>,</w:t>
+      </w:r>
+    </w:p>
+    <w:p>
+      <w:pPr>
+        <w:pStyle w:val="PargrafodaLista"/>
+        <w:numPr>
+          <w:ilvl w:val="2"/>
+          <w:numId w:val="3"/>
+        </w:numPr>
+        <w:spacing w:line="240" w:lineRule="auto"/>
+        <w:jc w:val="both"/>
         <w:rPr>
           <w:rFonts w:cstheme="minorHAnsi"/>
           <w:sz w:val="20"/>
           <w:szCs w:val="20"/>
           <w:highlight w:val="lightGray"/>
         </w:rPr>
+      </w:pPr>
+      <w:r>
+        <w:rPr>
+          <w:rFonts w:cstheme="minorHAnsi"/>
+          <w:sz w:val="20"/>
+          <w:szCs w:val="20"/>
+          <w:highlight w:val="lightGray"/>
+        </w:rPr>
+        <w:t xml:space="preserve">   </w:t>
+      </w:r>
+      <w:proofErr w:type="spellStart"/>
+      <w:r>
+        <w:rPr>
+          <w:rFonts w:cstheme="minorHAnsi"/>
+          <w:sz w:val="20"/>
+          <w:szCs w:val="20"/>
+          <w:highlight w:val="lightGray"/>
+        </w:rPr>
+        <w:t>second</w:t>
+      </w:r>
+      <w:proofErr w:type="spellEnd"/>
+      <w:r>
+        <w:rPr>
+          <w:rFonts w:cstheme="minorHAnsi"/>
+          <w:sz w:val="20"/>
+          <w:szCs w:val="20"/>
+          <w:highlight w:val="lightGray"/>
+        </w:rPr>
+        <w:t xml:space="preserve">: </w:t>
+      </w:r>
+      <w:r>
+        <w:rPr>
+          <w:rFonts w:cstheme="minorHAnsi"/>
+          <w:color w:val="70AD47" w:themeColor="accent6"/>
+          <w:sz w:val="20"/>
+          <w:szCs w:val="20"/>
+          <w:highlight w:val="lightGray"/>
+        </w:rPr>
+        <w:t>'2-digit'</w:t>
+      </w:r>
+      <w:r>
+        <w:rPr>
+          <w:rFonts w:cstheme="minorHAnsi"/>
+          <w:sz w:val="20"/>
+          <w:szCs w:val="20"/>
+          <w:highlight w:val="lightGray"/>
+        </w:rPr>
+        <w:t xml:space="preserve">, </w:t>
+      </w:r>
+    </w:p>
+    <w:p>
+      <w:pPr>
+        <w:pStyle w:val="PargrafodaLista"/>
+        <w:numPr>
+          <w:ilvl w:val="2"/>
+          <w:numId w:val="3"/>
+        </w:numPr>
+        <w:spacing w:line="240" w:lineRule="auto"/>
+        <w:jc w:val="both"/>
+        <w:rPr>
+          <w:rFonts w:cstheme="minorHAnsi"/>
+          <w:sz w:val="20"/>
+          <w:szCs w:val="20"/>
+          <w:highlight w:val="lightGray"/>
+        </w:rPr>
+      </w:pPr>
+      <w:r>
+        <w:rPr>
+          <w:rFonts w:cstheme="minorHAnsi"/>
+          <w:sz w:val="20"/>
+          <w:szCs w:val="20"/>
+          <w:highlight w:val="lightGray"/>
+        </w:rPr>
+        <w:t xml:space="preserve">   </w:t>
+      </w:r>
+      <w:proofErr w:type="spellStart"/>
+      <w:r>
+        <w:rPr>
+          <w:rFonts w:cstheme="minorHAnsi"/>
+          <w:sz w:val="20"/>
+          <w:szCs w:val="20"/>
+          <w:highlight w:val="lightGray"/>
+        </w:rPr>
+        <w:t>timeZone</w:t>
+      </w:r>
+      <w:proofErr w:type="spellEnd"/>
+      <w:r>
+        <w:rPr>
+          <w:rFonts w:cstheme="minorHAnsi"/>
+          <w:sz w:val="20"/>
+          <w:szCs w:val="20"/>
+          <w:highlight w:val="lightGray"/>
+        </w:rPr>
+        <w:t xml:space="preserve">: </w:t>
+      </w:r>
+      <w:r>
+        <w:rPr>
+          <w:rFonts w:cstheme="minorHAnsi"/>
+          <w:color w:val="70AD47" w:themeColor="accent6"/>
+          <w:sz w:val="20"/>
+          <w:szCs w:val="20"/>
+          <w:highlight w:val="lightGray"/>
+        </w:rPr>
+        <w:t>'</w:t>
+      </w:r>
+      <w:proofErr w:type="spellStart"/>
+      <w:r>
+        <w:rPr>
+          <w:rFonts w:cstheme="minorHAnsi"/>
+          <w:color w:val="70AD47" w:themeColor="accent6"/>
+          <w:sz w:val="20"/>
+          <w:szCs w:val="20"/>
+          <w:highlight w:val="lightGray"/>
+        </w:rPr>
+        <w:t>America</w:t>
+      </w:r>
+      <w:proofErr w:type="spellEnd"/>
+      <w:r>
+        <w:rPr>
+          <w:rFonts w:cstheme="minorHAnsi"/>
+          <w:color w:val="70AD47" w:themeColor="accent6"/>
+          <w:sz w:val="20"/>
+          <w:szCs w:val="20"/>
+          <w:highlight w:val="lightGray"/>
+        </w:rPr>
+        <w:t>/</w:t>
+      </w:r>
+      <w:proofErr w:type="spellStart"/>
+      <w:r>
+        <w:rPr>
+          <w:rFonts w:cstheme="minorHAnsi"/>
+          <w:color w:val="70AD47" w:themeColor="accent6"/>
+          <w:sz w:val="20"/>
+          <w:szCs w:val="20"/>
+          <w:highlight w:val="lightGray"/>
+        </w:rPr>
+        <w:t>Sao_Paulo</w:t>
+      </w:r>
+      <w:proofErr w:type="spellEnd"/>
+      <w:r>
+        <w:rPr>
+          <w:rFonts w:cstheme="minorHAnsi"/>
+          <w:color w:val="70AD47" w:themeColor="accent6"/>
+          <w:sz w:val="20"/>
+          <w:szCs w:val="20"/>
+          <w:highlight w:val="lightGray"/>
+        </w:rPr>
+        <w:t>'</w:t>
+      </w:r>
+    </w:p>
+    <w:p>
+      <w:pPr>
+        <w:pStyle w:val="PargrafodaLista"/>
+        <w:numPr>
+          <w:ilvl w:val="2"/>
+          <w:numId w:val="3"/>
+        </w:numPr>
+        <w:spacing w:line="240" w:lineRule="auto"/>
+        <w:jc w:val="both"/>
+        <w:rPr>
+          <w:rFonts w:cstheme="minorHAnsi"/>
+          <w:sz w:val="20"/>
+          <w:szCs w:val="20"/>
+          <w:highlight w:val="lightGray"/>
+        </w:rPr>
+      </w:pPr>
+      <w:r>
+        <w:rPr>
+          <w:rFonts w:cstheme="minorHAnsi"/>
+          <w:sz w:val="20"/>
+          <w:szCs w:val="20"/>
+          <w:highlight w:val="lightGray"/>
+        </w:rPr>
         <w:lastRenderedPageBreak/>
         <w:t>}</w:t>
       </w:r>
@@ -4729,7 +6244,25 @@
           <w:sz w:val="24"/>
           <w:szCs w:val="24"/>
         </w:rPr>
-        <w:t xml:space="preserve"> Alura + explicando como e o que é a desestruturação no JS: </w:t>
+        <w:t xml:space="preserve"> </w:t>
+      </w:r>
+      <w:proofErr w:type="spellStart"/>
+      <w:r>
+        <w:rPr>
+          <w:rFonts w:ascii="Times New Roman" w:hAnsi="Times New Roman" w:cs="Times New Roman"/>
+          <w:sz w:val="24"/>
+          <w:szCs w:val="24"/>
+        </w:rPr>
+        <w:t>Alura</w:t>
+      </w:r>
+      <w:proofErr w:type="spellEnd"/>
+      <w:r>
+        <w:rPr>
+          <w:rFonts w:ascii="Times New Roman" w:hAnsi="Times New Roman" w:cs="Times New Roman"/>
+          <w:sz w:val="24"/>
+          <w:szCs w:val="24"/>
+        </w:rPr>
+        <w:t xml:space="preserve"> + explicando como e o que é a desestruturação no JS: </w:t>
       </w:r>
       <w:hyperlink r:id="rId10" w:history="1">
         <w:r>
@@ -4887,7 +6420,31 @@
           <w:szCs w:val="24"/>
           <w:u w:val="single"/>
         </w:rPr>
-        <w:t>Aula 2 – LocalStorage:</w:t>
+        <w:t xml:space="preserve">Aula 2 – </w:t>
+      </w:r>
+      <w:proofErr w:type="spellStart"/>
+      <w:r>
+        <w:rPr>
+          <w:rFonts w:ascii="Times New Roman" w:hAnsi="Times New Roman" w:cs="Times New Roman"/>
+          <w:b/>
+          <w:bCs/>
+          <w:sz w:val="24"/>
+          <w:szCs w:val="24"/>
+          <w:u w:val="single"/>
+        </w:rPr>
+        <w:t>LocalStorage</w:t>
+      </w:r>
+      <w:proofErr w:type="spellEnd"/>
+      <w:r>
+        <w:rPr>
+          <w:rFonts w:ascii="Times New Roman" w:hAnsi="Times New Roman" w:cs="Times New Roman"/>
+          <w:b/>
+          <w:bCs/>
+          <w:sz w:val="24"/>
+          <w:szCs w:val="24"/>
+          <w:u w:val="single"/>
+        </w:rPr>
+        <w:t>:</w:t>
       </w:r>
     </w:p>
     <w:p>
@@ -4957,7 +6514,25 @@
           <w:sz w:val="24"/>
           <w:szCs w:val="24"/>
         </w:rPr>
-        <w:t xml:space="preserve">para pesquisar e estudar sobre api: </w:t>
+        <w:t xml:space="preserve">para pesquisar e estudar sobre </w:t>
+      </w:r>
+      <w:proofErr w:type="spellStart"/>
+      <w:r>
+        <w:rPr>
+          <w:rFonts w:ascii="Times New Roman" w:hAnsi="Times New Roman" w:cs="Times New Roman"/>
+          <w:sz w:val="24"/>
+          <w:szCs w:val="24"/>
+        </w:rPr>
+        <w:t>api</w:t>
+      </w:r>
+      <w:proofErr w:type="spellEnd"/>
+      <w:r>
+        <w:rPr>
+          <w:rFonts w:ascii="Times New Roman" w:hAnsi="Times New Roman" w:cs="Times New Roman"/>
+          <w:sz w:val="24"/>
+          <w:szCs w:val="24"/>
+        </w:rPr>
+        <w:t xml:space="preserve">: </w:t>
       </w:r>
       <w:hyperlink r:id="rId11" w:history="1">
         <w:r>
@@ -5013,6 +6588,7 @@
         </w:rPr>
         <w:t xml:space="preserve">Para utilizar o armazenamento utilizamos o </w:t>
       </w:r>
+      <w:proofErr w:type="spellStart"/>
       <w:r>
         <w:rPr>
           <w:rFonts w:ascii="Times New Roman" w:hAnsi="Times New Roman" w:cs="Times New Roman"/>
@@ -5023,6 +6599,7 @@
         </w:rPr>
         <w:t>sessionStorage</w:t>
       </w:r>
+      <w:proofErr w:type="spellEnd"/>
       <w:r>
         <w:rPr>
           <w:rFonts w:ascii="Times New Roman" w:hAnsi="Times New Roman" w:cs="Times New Roman"/>
@@ -5031,15 +6608,27 @@
         </w:rPr>
         <w:t xml:space="preserve"> e colocamos o </w:t>
       </w:r>
-      <w:r>
-        <w:rPr>
-          <w:rFonts w:ascii="Times New Roman" w:hAnsi="Times New Roman" w:cs="Times New Roman"/>
-          <w:i/>
-          <w:iCs/>
-          <w:sz w:val="24"/>
-          <w:szCs w:val="24"/>
-        </w:rPr>
-        <w:t>setItem(“</w:t>
+      <w:proofErr w:type="spellStart"/>
+      <w:r>
+        <w:rPr>
+          <w:rFonts w:ascii="Times New Roman" w:hAnsi="Times New Roman" w:cs="Times New Roman"/>
+          <w:i/>
+          <w:iCs/>
+          <w:sz w:val="24"/>
+          <w:szCs w:val="24"/>
+        </w:rPr>
+        <w:t>setItem</w:t>
+      </w:r>
+      <w:proofErr w:type="spellEnd"/>
+      <w:r>
+        <w:rPr>
+          <w:rFonts w:ascii="Times New Roman" w:hAnsi="Times New Roman" w:cs="Times New Roman"/>
+          <w:i/>
+          <w:iCs/>
+          <w:sz w:val="24"/>
+          <w:szCs w:val="24"/>
+        </w:rPr>
+        <w:t>(“</w:t>
       </w:r>
       <w:r>
         <w:rPr>
@@ -5124,7 +6713,25 @@
           <w:sz w:val="24"/>
           <w:szCs w:val="24"/>
         </w:rPr>
-        <w:t>Dessa forma damos um nome ao storage e colocamos os dados que desejamos que ele armazene.</w:t>
+        <w:t xml:space="preserve">Dessa forma damos um nome ao </w:t>
+      </w:r>
+      <w:proofErr w:type="spellStart"/>
+      <w:r>
+        <w:rPr>
+          <w:rFonts w:ascii="Times New Roman" w:hAnsi="Times New Roman" w:cs="Times New Roman"/>
+          <w:sz w:val="24"/>
+          <w:szCs w:val="24"/>
+        </w:rPr>
+        <w:t>storage</w:t>
+      </w:r>
+      <w:proofErr w:type="spellEnd"/>
+      <w:r>
+        <w:rPr>
+          <w:rFonts w:ascii="Times New Roman" w:hAnsi="Times New Roman" w:cs="Times New Roman"/>
+          <w:sz w:val="24"/>
+          <w:szCs w:val="24"/>
+        </w:rPr>
+        <w:t xml:space="preserve"> e colocamos os dados que desejamos que ele armazene.</w:t>
       </w:r>
     </w:p>
     <w:p>
@@ -5207,15 +6814,27 @@
         </w:rPr>
         <w:t xml:space="preserve">Para converter os dados utilizamos o </w:t>
       </w:r>
-      <w:r>
-        <w:rPr>
-          <w:rFonts w:ascii="Times New Roman" w:hAnsi="Times New Roman" w:cs="Times New Roman"/>
-          <w:i/>
-          <w:iCs/>
-          <w:sz w:val="24"/>
-          <w:szCs w:val="24"/>
-        </w:rPr>
-        <w:t>JSON.stringfy(dados)</w:t>
+      <w:proofErr w:type="spellStart"/>
+      <w:r>
+        <w:rPr>
+          <w:rFonts w:ascii="Times New Roman" w:hAnsi="Times New Roman" w:cs="Times New Roman"/>
+          <w:i/>
+          <w:iCs/>
+          <w:sz w:val="24"/>
+          <w:szCs w:val="24"/>
+        </w:rPr>
+        <w:t>JSON.stringfy</w:t>
+      </w:r>
+      <w:proofErr w:type="spellEnd"/>
+      <w:r>
+        <w:rPr>
+          <w:rFonts w:ascii="Times New Roman" w:hAnsi="Times New Roman" w:cs="Times New Roman"/>
+          <w:i/>
+          <w:iCs/>
+          <w:sz w:val="24"/>
+          <w:szCs w:val="24"/>
+        </w:rPr>
+        <w:t>(dados)</w:t>
       </w:r>
       <w:r>
         <w:rPr>
@@ -5250,7 +6869,25 @@
           <w:sz w:val="24"/>
           <w:szCs w:val="24"/>
         </w:rPr>
-        <w:t>O sessionStorage faz o que diz, ou seja, armazena os dados enquanto aquela sessão estiver iniciada, a partir do momento que ela se encerra, os dados são apagados.</w:t>
+        <w:t xml:space="preserve">O </w:t>
+      </w:r>
+      <w:proofErr w:type="spellStart"/>
+      <w:r>
+        <w:rPr>
+          <w:rFonts w:ascii="Times New Roman" w:hAnsi="Times New Roman" w:cs="Times New Roman"/>
+          <w:sz w:val="24"/>
+          <w:szCs w:val="24"/>
+        </w:rPr>
+        <w:t>sessionStorage</w:t>
+      </w:r>
+      <w:proofErr w:type="spellEnd"/>
+      <w:r>
+        <w:rPr>
+          <w:rFonts w:ascii="Times New Roman" w:hAnsi="Times New Roman" w:cs="Times New Roman"/>
+          <w:sz w:val="24"/>
+          <w:szCs w:val="24"/>
+        </w:rPr>
+        <w:t xml:space="preserve"> faz o que diz, ou seja, armazena os dados enquanto aquela sessão estiver iniciada, a partir do momento que ela se encerra, os dados são apagados.</w:t>
       </w:r>
     </w:p>
     <w:p>
@@ -5284,15 +6921,49 @@
         </w:rPr>
         <w:t xml:space="preserve"> (</w:t>
       </w:r>
-      <w:r>
-        <w:rPr>
-          <w:rFonts w:ascii="Times New Roman" w:hAnsi="Times New Roman" w:cs="Times New Roman"/>
-          <w:i/>
-          <w:iCs/>
-          <w:sz w:val="24"/>
-          <w:szCs w:val="24"/>
-        </w:rPr>
-        <w:t>Application Programming Interfaces</w:t>
+      <w:proofErr w:type="spellStart"/>
+      <w:r>
+        <w:rPr>
+          <w:rFonts w:ascii="Times New Roman" w:hAnsi="Times New Roman" w:cs="Times New Roman"/>
+          <w:i/>
+          <w:iCs/>
+          <w:sz w:val="24"/>
+          <w:szCs w:val="24"/>
+        </w:rPr>
+        <w:t>Application</w:t>
+      </w:r>
+      <w:proofErr w:type="spellEnd"/>
+      <w:r>
+        <w:rPr>
+          <w:rFonts w:ascii="Times New Roman" w:hAnsi="Times New Roman" w:cs="Times New Roman"/>
+          <w:i/>
+          <w:iCs/>
+          <w:sz w:val="24"/>
+          <w:szCs w:val="24"/>
+        </w:rPr>
+        <w:t xml:space="preserve"> </w:t>
+      </w:r>
+      <w:proofErr w:type="spellStart"/>
+      <w:r>
+        <w:rPr>
+          <w:rFonts w:ascii="Times New Roman" w:hAnsi="Times New Roman" w:cs="Times New Roman"/>
+          <w:i/>
+          <w:iCs/>
+          <w:sz w:val="24"/>
+          <w:szCs w:val="24"/>
+        </w:rPr>
+        <w:t>Programming</w:t>
+      </w:r>
+      <w:proofErr w:type="spellEnd"/>
+      <w:r>
+        <w:rPr>
+          <w:rFonts w:ascii="Times New Roman" w:hAnsi="Times New Roman" w:cs="Times New Roman"/>
+          <w:i/>
+          <w:iCs/>
+          <w:sz w:val="24"/>
+          <w:szCs w:val="24"/>
+        </w:rPr>
+        <w:t xml:space="preserve"> Interfaces</w:t>
       </w:r>
       <w:r>
         <w:rPr>
@@ -5362,8 +7033,27 @@
           <w:sz w:val="24"/>
           <w:szCs w:val="24"/>
         </w:rPr>
-        <w:t xml:space="preserve">Como o sessionStorage não serviu para a nossa aplicação, vamos utilizar o </w:t>
-      </w:r>
+        <w:t xml:space="preserve">Como o </w:t>
+      </w:r>
+      <w:proofErr w:type="spellStart"/>
+      <w:r>
+        <w:rPr>
+          <w:rFonts w:ascii="Times New Roman" w:hAnsi="Times New Roman" w:cs="Times New Roman"/>
+          <w:sz w:val="24"/>
+          <w:szCs w:val="24"/>
+        </w:rPr>
+        <w:t>sessionStorage</w:t>
+      </w:r>
+      <w:proofErr w:type="spellEnd"/>
+      <w:r>
+        <w:rPr>
+          <w:rFonts w:ascii="Times New Roman" w:hAnsi="Times New Roman" w:cs="Times New Roman"/>
+          <w:sz w:val="24"/>
+          <w:szCs w:val="24"/>
+        </w:rPr>
+        <w:t xml:space="preserve"> não serviu para a nossa aplicação, vamos utilizar o </w:t>
+      </w:r>
+      <w:proofErr w:type="spellStart"/>
       <w:r>
         <w:rPr>
           <w:rFonts w:ascii="Times New Roman" w:hAnsi="Times New Roman" w:cs="Times New Roman"/>
@@ -5374,6 +7064,7 @@
         </w:rPr>
         <w:t>localStorage</w:t>
       </w:r>
+      <w:proofErr w:type="spellEnd"/>
       <w:r>
         <w:rPr>
           <w:rFonts w:ascii="Times New Roman" w:hAnsi="Times New Roman" w:cs="Times New Roman"/>
@@ -5408,7 +7099,43 @@
           <w:szCs w:val="24"/>
         </w:rPr>
         <w:lastRenderedPageBreak/>
-        <w:t>Com o local os dados se mantém mesmo se fechar a aba e abir o mesmo site em outra</w:t>
+        <w:t xml:space="preserve">Com o local </w:t>
+      </w:r>
+      <w:proofErr w:type="gramStart"/>
+      <w:r>
+        <w:rPr>
+          <w:rFonts w:ascii="Times New Roman" w:hAnsi="Times New Roman" w:cs="Times New Roman"/>
+          <w:sz w:val="24"/>
+          <w:szCs w:val="24"/>
+        </w:rPr>
+        <w:t>os dados se mantém</w:t>
+      </w:r>
+      <w:proofErr w:type="gramEnd"/>
+      <w:r>
+        <w:rPr>
+          <w:rFonts w:ascii="Times New Roman" w:hAnsi="Times New Roman" w:cs="Times New Roman"/>
+          <w:sz w:val="24"/>
+          <w:szCs w:val="24"/>
+        </w:rPr>
+        <w:t xml:space="preserve"> mesmo se fechar a aba e </w:t>
+      </w:r>
+      <w:proofErr w:type="spellStart"/>
+      <w:r>
+        <w:rPr>
+          <w:rFonts w:ascii="Times New Roman" w:hAnsi="Times New Roman" w:cs="Times New Roman"/>
+          <w:sz w:val="24"/>
+          <w:szCs w:val="24"/>
+        </w:rPr>
+        <w:t>abir</w:t>
+      </w:r>
+      <w:proofErr w:type="spellEnd"/>
+      <w:r>
+        <w:rPr>
+          <w:rFonts w:ascii="Times New Roman" w:hAnsi="Times New Roman" w:cs="Times New Roman"/>
+          <w:sz w:val="24"/>
+          <w:szCs w:val="24"/>
+        </w:rPr>
+        <w:t xml:space="preserve"> o mesmo site em outra</w:t>
       </w:r>
       <w:r>
         <w:rPr>
@@ -5530,23 +7257,53 @@
         </w:rPr>
         <w:t xml:space="preserve"> e chamar ela dentro da nossa função de adicionar novo item mandando fazer um </w:t>
       </w:r>
-      <w:r>
-        <w:rPr>
-          <w:rFonts w:ascii="Times New Roman" w:hAnsi="Times New Roman" w:cs="Times New Roman"/>
-          <w:i/>
-          <w:iCs/>
-          <w:sz w:val="24"/>
-          <w:szCs w:val="24"/>
-        </w:rPr>
-        <w:t>tarefas.push(dados)</w:t>
-      </w:r>
-      <w:r>
-        <w:rPr>
-          <w:rFonts w:ascii="Times New Roman" w:hAnsi="Times New Roman" w:cs="Times New Roman"/>
-          <w:sz w:val="24"/>
-          <w:szCs w:val="24"/>
-        </w:rPr>
-        <w:t>, dessa forma, todos os dados inseridos nos inputs da tarefa serão jogados para dentro da array, mantendo os dados salvos ao invés de serem substituídos</w:t>
+      <w:proofErr w:type="spellStart"/>
+      <w:r>
+        <w:rPr>
+          <w:rFonts w:ascii="Times New Roman" w:hAnsi="Times New Roman" w:cs="Times New Roman"/>
+          <w:i/>
+          <w:iCs/>
+          <w:sz w:val="24"/>
+          <w:szCs w:val="24"/>
+        </w:rPr>
+        <w:t>tarefas.push</w:t>
+      </w:r>
+      <w:proofErr w:type="spellEnd"/>
+      <w:r>
+        <w:rPr>
+          <w:rFonts w:ascii="Times New Roman" w:hAnsi="Times New Roman" w:cs="Times New Roman"/>
+          <w:i/>
+          <w:iCs/>
+          <w:sz w:val="24"/>
+          <w:szCs w:val="24"/>
+        </w:rPr>
+        <w:t>(dados)</w:t>
+      </w:r>
+      <w:r>
+        <w:rPr>
+          <w:rFonts w:ascii="Times New Roman" w:hAnsi="Times New Roman" w:cs="Times New Roman"/>
+          <w:sz w:val="24"/>
+          <w:szCs w:val="24"/>
+        </w:rPr>
+        <w:t xml:space="preserve">, dessa forma, todos os dados inseridos nos inputs da tarefa serão jogados para dentro da </w:t>
+      </w:r>
+      <w:proofErr w:type="spellStart"/>
+      <w:r>
+        <w:rPr>
+          <w:rFonts w:ascii="Times New Roman" w:hAnsi="Times New Roman" w:cs="Times New Roman"/>
+          <w:sz w:val="24"/>
+          <w:szCs w:val="24"/>
+        </w:rPr>
+        <w:t>array</w:t>
+      </w:r>
+      <w:proofErr w:type="spellEnd"/>
+      <w:r>
+        <w:rPr>
+          <w:rFonts w:ascii="Times New Roman" w:hAnsi="Times New Roman" w:cs="Times New Roman"/>
+          <w:sz w:val="24"/>
+          <w:szCs w:val="24"/>
+        </w:rPr>
+        <w:t>, mantendo os dados salvos ao invés de serem substituídos</w:t>
       </w:r>
       <w:r>
         <w:rPr>
@@ -5602,8 +7359,18 @@
           <w:sz w:val="24"/>
           <w:szCs w:val="24"/>
         </w:rPr>
-        <w:t xml:space="preserve"> Podemos pegar itens do localStorage</w:t>
-      </w:r>
+        <w:t xml:space="preserve"> Podemos pegar itens do </w:t>
+      </w:r>
+      <w:proofErr w:type="spellStart"/>
+      <w:r>
+        <w:rPr>
+          <w:rFonts w:ascii="Times New Roman" w:hAnsi="Times New Roman" w:cs="Times New Roman"/>
+          <w:sz w:val="24"/>
+          <w:szCs w:val="24"/>
+        </w:rPr>
+        <w:t>localStorage</w:t>
+      </w:r>
+      <w:proofErr w:type="spellEnd"/>
       <w:r>
         <w:rPr>
           <w:rFonts w:ascii="Times New Roman" w:hAnsi="Times New Roman" w:cs="Times New Roman"/>
@@ -5620,7 +7387,51 @@
           <w:sz w:val="24"/>
           <w:szCs w:val="24"/>
         </w:rPr>
-        <w:t>.getIten(‘const para armazenar’)</w:t>
+        <w:t>.</w:t>
+      </w:r>
+      <w:proofErr w:type="spellStart"/>
+      <w:r>
+        <w:rPr>
+          <w:rFonts w:ascii="Times New Roman" w:hAnsi="Times New Roman" w:cs="Times New Roman"/>
+          <w:i/>
+          <w:iCs/>
+          <w:sz w:val="24"/>
+          <w:szCs w:val="24"/>
+        </w:rPr>
+        <w:t>getIten</w:t>
+      </w:r>
+      <w:proofErr w:type="spellEnd"/>
+      <w:r>
+        <w:rPr>
+          <w:rFonts w:ascii="Times New Roman" w:hAnsi="Times New Roman" w:cs="Times New Roman"/>
+          <w:i/>
+          <w:iCs/>
+          <w:sz w:val="24"/>
+          <w:szCs w:val="24"/>
+        </w:rPr>
+        <w:t>(‘</w:t>
+      </w:r>
+      <w:proofErr w:type="spellStart"/>
+      <w:r>
+        <w:rPr>
+          <w:rFonts w:ascii="Times New Roman" w:hAnsi="Times New Roman" w:cs="Times New Roman"/>
+          <w:i/>
+          <w:iCs/>
+          <w:sz w:val="24"/>
+          <w:szCs w:val="24"/>
+        </w:rPr>
+        <w:t>const</w:t>
+      </w:r>
+      <w:proofErr w:type="spellEnd"/>
+      <w:r>
+        <w:rPr>
+          <w:rFonts w:ascii="Times New Roman" w:hAnsi="Times New Roman" w:cs="Times New Roman"/>
+          <w:i/>
+          <w:iCs/>
+          <w:sz w:val="24"/>
+          <w:szCs w:val="24"/>
+        </w:rPr>
+        <w:t xml:space="preserve"> para armazenar’)</w:t>
       </w:r>
       <w:r>
         <w:rPr>
@@ -5654,15 +7465,49 @@
         </w:rPr>
         <w:t xml:space="preserve">Para passar todos os dados que estão em formato de string de volta à objeto, utilizamos o </w:t>
       </w:r>
-      <w:r>
-        <w:rPr>
-          <w:rFonts w:ascii="Times New Roman" w:hAnsi="Times New Roman" w:cs="Times New Roman"/>
-          <w:i/>
-          <w:iCs/>
-          <w:sz w:val="24"/>
-          <w:szCs w:val="24"/>
-        </w:rPr>
-        <w:t>JSON.parse(localStorage.getIten(‘local’))</w:t>
+      <w:proofErr w:type="spellStart"/>
+      <w:r>
+        <w:rPr>
+          <w:rFonts w:ascii="Times New Roman" w:hAnsi="Times New Roman" w:cs="Times New Roman"/>
+          <w:i/>
+          <w:iCs/>
+          <w:sz w:val="24"/>
+          <w:szCs w:val="24"/>
+        </w:rPr>
+        <w:t>JSON.parse</w:t>
+      </w:r>
+      <w:proofErr w:type="spellEnd"/>
+      <w:r>
+        <w:rPr>
+          <w:rFonts w:ascii="Times New Roman" w:hAnsi="Times New Roman" w:cs="Times New Roman"/>
+          <w:i/>
+          <w:iCs/>
+          <w:sz w:val="24"/>
+          <w:szCs w:val="24"/>
+        </w:rPr>
+        <w:t>(</w:t>
+      </w:r>
+      <w:proofErr w:type="spellStart"/>
+      <w:r>
+        <w:rPr>
+          <w:rFonts w:ascii="Times New Roman" w:hAnsi="Times New Roman" w:cs="Times New Roman"/>
+          <w:i/>
+          <w:iCs/>
+          <w:sz w:val="24"/>
+          <w:szCs w:val="24"/>
+        </w:rPr>
+        <w:t>localStorage.getIten</w:t>
+      </w:r>
+      <w:proofErr w:type="spellEnd"/>
+      <w:r>
+        <w:rPr>
+          <w:rFonts w:ascii="Times New Roman" w:hAnsi="Times New Roman" w:cs="Times New Roman"/>
+          <w:i/>
+          <w:iCs/>
+          <w:sz w:val="24"/>
+          <w:szCs w:val="24"/>
+        </w:rPr>
+        <w:t>(‘local’))</w:t>
       </w:r>
       <w:r>
         <w:rPr>
@@ -5704,7 +7549,25 @@
           <w:sz w:val="24"/>
           <w:szCs w:val="24"/>
         </w:rPr>
-        <w:t>Os dois pipes || e [] no final indica que se não tiver nada lá, ele irá iniciar/tratar isso como uma Array.</w:t>
+        <w:t xml:space="preserve">Os dois </w:t>
+      </w:r>
+      <w:proofErr w:type="spellStart"/>
+      <w:r>
+        <w:rPr>
+          <w:rFonts w:ascii="Times New Roman" w:hAnsi="Times New Roman" w:cs="Times New Roman"/>
+          <w:sz w:val="24"/>
+          <w:szCs w:val="24"/>
+        </w:rPr>
+        <w:t>pipes</w:t>
+      </w:r>
+      <w:proofErr w:type="spellEnd"/>
+      <w:r>
+        <w:rPr>
+          <w:rFonts w:ascii="Times New Roman" w:hAnsi="Times New Roman" w:cs="Times New Roman"/>
+          <w:sz w:val="24"/>
+          <w:szCs w:val="24"/>
+        </w:rPr>
+        <w:t xml:space="preserve"> || e [] no final indica que se não tiver nada lá, ele irá iniciar/tratar isso como uma Array.</w:t>
       </w:r>
     </w:p>
     <w:p>
@@ -5754,6 +7617,7 @@
         </w:rPr>
         <w:t xml:space="preserve">Salvar dados no navegador utilizando </w:t>
       </w:r>
+      <w:proofErr w:type="spellStart"/>
       <w:r>
         <w:rPr>
           <w:rFonts w:ascii="Times New Roman" w:hAnsi="Times New Roman" w:cs="Times New Roman"/>
@@ -5764,6 +7628,7 @@
         </w:rPr>
         <w:t>SessionStorage</w:t>
       </w:r>
+      <w:proofErr w:type="spellEnd"/>
       <w:r>
         <w:rPr>
           <w:rFonts w:ascii="Times New Roman" w:hAnsi="Times New Roman" w:cs="Times New Roman"/>
@@ -5796,6 +7661,7 @@
         </w:rPr>
         <w:t xml:space="preserve">Armazenar dados sem encerrar a sessão com e </w:t>
       </w:r>
+      <w:proofErr w:type="spellStart"/>
       <w:r>
         <w:rPr>
           <w:rFonts w:ascii="Times New Roman" w:hAnsi="Times New Roman" w:cs="Times New Roman"/>
@@ -5806,6 +7672,7 @@
         </w:rPr>
         <w:t>LocalStorage</w:t>
       </w:r>
+      <w:proofErr w:type="spellEnd"/>
       <w:r>
         <w:rPr>
           <w:rFonts w:ascii="Times New Roman" w:hAnsi="Times New Roman" w:cs="Times New Roman"/>
@@ -5838,15 +7705,27 @@
         </w:rPr>
         <w:t xml:space="preserve">Transformar objetos em string utilizando </w:t>
       </w:r>
-      <w:r>
-        <w:rPr>
-          <w:rFonts w:ascii="Times New Roman" w:hAnsi="Times New Roman" w:cs="Times New Roman"/>
-          <w:i/>
-          <w:iCs/>
-          <w:sz w:val="24"/>
-          <w:szCs w:val="24"/>
-        </w:rPr>
-        <w:t>JSON.stringify()</w:t>
+      <w:proofErr w:type="spellStart"/>
+      <w:r>
+        <w:rPr>
+          <w:rFonts w:ascii="Times New Roman" w:hAnsi="Times New Roman" w:cs="Times New Roman"/>
+          <w:i/>
+          <w:iCs/>
+          <w:sz w:val="24"/>
+          <w:szCs w:val="24"/>
+        </w:rPr>
+        <w:t>JSON.stringify</w:t>
+      </w:r>
+      <w:proofErr w:type="spellEnd"/>
+      <w:r>
+        <w:rPr>
+          <w:rFonts w:ascii="Times New Roman" w:hAnsi="Times New Roman" w:cs="Times New Roman"/>
+          <w:i/>
+          <w:iCs/>
+          <w:sz w:val="24"/>
+          <w:szCs w:val="24"/>
+        </w:rPr>
+        <w:t>()</w:t>
       </w:r>
       <w:r>
         <w:rPr>
@@ -5920,13 +7799,41 @@
         </w:rPr>
         <w:t xml:space="preserve"> </w:t>
       </w:r>
-      <w:r>
-        <w:rPr>
-          <w:rFonts w:ascii="Times New Roman" w:hAnsi="Times New Roman" w:cs="Times New Roman"/>
-          <w:sz w:val="24"/>
-          <w:szCs w:val="24"/>
-        </w:rPr>
-        <w:t>LocalStorage se comporta como um arrayLike, que nos permite utilizar métodos de Array dentro dele.</w:t>
+      <w:proofErr w:type="spellStart"/>
+      <w:r>
+        <w:rPr>
+          <w:rFonts w:ascii="Times New Roman" w:hAnsi="Times New Roman" w:cs="Times New Roman"/>
+          <w:sz w:val="24"/>
+          <w:szCs w:val="24"/>
+        </w:rPr>
+        <w:t>LocalStorage</w:t>
+      </w:r>
+      <w:proofErr w:type="spellEnd"/>
+      <w:r>
+        <w:rPr>
+          <w:rFonts w:ascii="Times New Roman" w:hAnsi="Times New Roman" w:cs="Times New Roman"/>
+          <w:sz w:val="24"/>
+          <w:szCs w:val="24"/>
+        </w:rPr>
+        <w:t xml:space="preserve"> se comporta como um </w:t>
+      </w:r>
+      <w:proofErr w:type="spellStart"/>
+      <w:r>
+        <w:rPr>
+          <w:rFonts w:ascii="Times New Roman" w:hAnsi="Times New Roman" w:cs="Times New Roman"/>
+          <w:sz w:val="24"/>
+          <w:szCs w:val="24"/>
+        </w:rPr>
+        <w:t>arrayLike</w:t>
+      </w:r>
+      <w:proofErr w:type="spellEnd"/>
+      <w:r>
+        <w:rPr>
+          <w:rFonts w:ascii="Times New Roman" w:hAnsi="Times New Roman" w:cs="Times New Roman"/>
+          <w:sz w:val="24"/>
+          <w:szCs w:val="24"/>
+        </w:rPr>
+        <w:t>, que nos permite utilizar métodos de Array dentro dele.</w:t>
       </w:r>
     </w:p>
     <w:p>
@@ -5976,6 +7883,7 @@
         </w:rPr>
         <w:t xml:space="preserve">Iterar sobre os itens do </w:t>
       </w:r>
+      <w:proofErr w:type="spellStart"/>
       <w:r>
         <w:rPr>
           <w:rFonts w:ascii="Times New Roman" w:hAnsi="Times New Roman" w:cs="Times New Roman"/>
@@ -5986,6 +7894,7 @@
         </w:rPr>
         <w:t>LocalStorage</w:t>
       </w:r>
+      <w:proofErr w:type="spellEnd"/>
       <w:r>
         <w:rPr>
           <w:rFonts w:ascii="Times New Roman" w:hAnsi="Times New Roman" w:cs="Times New Roman"/>
@@ -6042,6 +7951,7 @@
         </w:rPr>
         <w:t xml:space="preserve">Converter os itens que antes eram strings em objetos com </w:t>
       </w:r>
+      <w:proofErr w:type="spellStart"/>
       <w:r>
         <w:rPr>
           <w:rFonts w:ascii="Times New Roman" w:hAnsi="Times New Roman" w:cs="Times New Roman"/>
@@ -6052,6 +7962,7 @@
         </w:rPr>
         <w:t>JSON.parse</w:t>
       </w:r>
+      <w:proofErr w:type="spellEnd"/>
       <w:r>
         <w:rPr>
           <w:rFonts w:ascii="Times New Roman" w:hAnsi="Times New Roman" w:cs="Times New Roman"/>
@@ -6163,6 +8074,7 @@
         </w:rPr>
         <w:t xml:space="preserve">Ordenar elementos do </w:t>
       </w:r>
+      <w:proofErr w:type="spellStart"/>
       <w:r>
         <w:rPr>
           <w:rFonts w:ascii="Times New Roman" w:hAnsi="Times New Roman" w:cs="Times New Roman"/>
@@ -6173,6 +8085,7 @@
         </w:rPr>
         <w:t>LocalStorage</w:t>
       </w:r>
+      <w:proofErr w:type="spellEnd"/>
       <w:r>
         <w:rPr>
           <w:rFonts w:ascii="Times New Roman" w:hAnsi="Times New Roman" w:cs="Times New Roman"/>
@@ -6347,6 +8260,7 @@
         </w:rPr>
         <w:t xml:space="preserve">Remover dados do </w:t>
       </w:r>
+      <w:proofErr w:type="spellStart"/>
       <w:r>
         <w:rPr>
           <w:rFonts w:ascii="Times New Roman" w:hAnsi="Times New Roman" w:cs="Times New Roman"/>
@@ -6357,6 +8271,7 @@
         </w:rPr>
         <w:t>LocalStorage</w:t>
       </w:r>
+      <w:proofErr w:type="spellEnd"/>
       <w:r>
         <w:rPr>
           <w:rFonts w:ascii="Times New Roman" w:hAnsi="Times New Roman" w:cs="Times New Roman"/>
@@ -6365,6 +8280,7 @@
         </w:rPr>
         <w:t xml:space="preserve"> utilizando o método </w:t>
       </w:r>
+      <w:proofErr w:type="spellStart"/>
       <w:r>
         <w:rPr>
           <w:rFonts w:ascii="Times New Roman" w:hAnsi="Times New Roman" w:cs="Times New Roman"/>
@@ -6375,6 +8291,7 @@
         </w:rPr>
         <w:t>splice</w:t>
       </w:r>
+      <w:proofErr w:type="spellEnd"/>
       <w:r>
         <w:rPr>
           <w:rFonts w:ascii="Times New Roman" w:hAnsi="Times New Roman" w:cs="Times New Roman"/>
@@ -6450,7 +8367,31 @@
           <w:szCs w:val="24"/>
           <w:u w:val="single"/>
         </w:rPr>
-        <w:t>Aula 1 – Começando com Regex:</w:t>
+        <w:t xml:space="preserve">Aula 1 – Começando com </w:t>
+      </w:r>
+      <w:proofErr w:type="spellStart"/>
+      <w:r>
+        <w:rPr>
+          <w:rFonts w:ascii="Times New Roman" w:hAnsi="Times New Roman" w:cs="Times New Roman"/>
+          <w:b/>
+          <w:bCs/>
+          <w:sz w:val="24"/>
+          <w:szCs w:val="24"/>
+          <w:u w:val="single"/>
+        </w:rPr>
+        <w:t>Regex</w:t>
+      </w:r>
+      <w:proofErr w:type="spellEnd"/>
+      <w:r>
+        <w:rPr>
+          <w:rFonts w:ascii="Times New Roman" w:hAnsi="Times New Roman" w:cs="Times New Roman"/>
+          <w:b/>
+          <w:bCs/>
+          <w:sz w:val="24"/>
+          <w:szCs w:val="24"/>
+          <w:u w:val="single"/>
+        </w:rPr>
+        <w:t>:</w:t>
       </w:r>
     </w:p>
     <w:p>
@@ -6479,13 +8420,23 @@
         </w:rPr>
         <w:t xml:space="preserve"> </w:t>
       </w:r>
-      <w:r>
-        <w:rPr>
-          <w:rFonts w:ascii="Times New Roman" w:hAnsi="Times New Roman" w:cs="Times New Roman"/>
-          <w:sz w:val="24"/>
-          <w:szCs w:val="24"/>
-        </w:rPr>
-        <w:t>Regex = Expressões regulares.</w:t>
+      <w:proofErr w:type="spellStart"/>
+      <w:r>
+        <w:rPr>
+          <w:rFonts w:ascii="Times New Roman" w:hAnsi="Times New Roman" w:cs="Times New Roman"/>
+          <w:sz w:val="24"/>
+          <w:szCs w:val="24"/>
+        </w:rPr>
+        <w:t>Regex</w:t>
+      </w:r>
+      <w:proofErr w:type="spellEnd"/>
+      <w:r>
+        <w:rPr>
+          <w:rFonts w:ascii="Times New Roman" w:hAnsi="Times New Roman" w:cs="Times New Roman"/>
+          <w:sz w:val="24"/>
+          <w:szCs w:val="24"/>
+        </w:rPr>
+        <w:t xml:space="preserve"> = Expressões regulares.</w:t>
       </w:r>
     </w:p>
     <w:p>
@@ -6552,7 +8503,79 @@
           <w:sz w:val="24"/>
           <w:szCs w:val="24"/>
         </w:rPr>
-        <w:t>Existem alguns caracteres que possuem um significado especial para o regex engine. Especial significa que o regex engine não interpreta o valor literal e sim diferente. Esses caracteres são chamados de meta caracteres</w:t>
+        <w:t xml:space="preserve">Existem alguns caracteres que possuem um significado especial para o </w:t>
+      </w:r>
+      <w:proofErr w:type="spellStart"/>
+      <w:r>
+        <w:rPr>
+          <w:rFonts w:ascii="Times New Roman" w:hAnsi="Times New Roman" w:cs="Times New Roman"/>
+          <w:sz w:val="24"/>
+          <w:szCs w:val="24"/>
+        </w:rPr>
+        <w:t>regex</w:t>
+      </w:r>
+      <w:proofErr w:type="spellEnd"/>
+      <w:r>
+        <w:rPr>
+          <w:rFonts w:ascii="Times New Roman" w:hAnsi="Times New Roman" w:cs="Times New Roman"/>
+          <w:sz w:val="24"/>
+          <w:szCs w:val="24"/>
+        </w:rPr>
+        <w:t xml:space="preserve"> </w:t>
+      </w:r>
+      <w:proofErr w:type="spellStart"/>
+      <w:r>
+        <w:rPr>
+          <w:rFonts w:ascii="Times New Roman" w:hAnsi="Times New Roman" w:cs="Times New Roman"/>
+          <w:sz w:val="24"/>
+          <w:szCs w:val="24"/>
+        </w:rPr>
+        <w:t>engine</w:t>
+      </w:r>
+      <w:proofErr w:type="spellEnd"/>
+      <w:r>
+        <w:rPr>
+          <w:rFonts w:ascii="Times New Roman" w:hAnsi="Times New Roman" w:cs="Times New Roman"/>
+          <w:sz w:val="24"/>
+          <w:szCs w:val="24"/>
+        </w:rPr>
+        <w:t xml:space="preserve">. Especial significa que o </w:t>
+      </w:r>
+      <w:proofErr w:type="spellStart"/>
+      <w:r>
+        <w:rPr>
+          <w:rFonts w:ascii="Times New Roman" w:hAnsi="Times New Roman" w:cs="Times New Roman"/>
+          <w:sz w:val="24"/>
+          <w:szCs w:val="24"/>
+        </w:rPr>
+        <w:t>regex</w:t>
+      </w:r>
+      <w:proofErr w:type="spellEnd"/>
+      <w:r>
+        <w:rPr>
+          <w:rFonts w:ascii="Times New Roman" w:hAnsi="Times New Roman" w:cs="Times New Roman"/>
+          <w:sz w:val="24"/>
+          <w:szCs w:val="24"/>
+        </w:rPr>
+        <w:t xml:space="preserve"> </w:t>
+      </w:r>
+      <w:proofErr w:type="spellStart"/>
+      <w:r>
+        <w:rPr>
+          <w:rFonts w:ascii="Times New Roman" w:hAnsi="Times New Roman" w:cs="Times New Roman"/>
+          <w:sz w:val="24"/>
+          <w:szCs w:val="24"/>
+        </w:rPr>
+        <w:t>engine</w:t>
+      </w:r>
+      <w:proofErr w:type="spellEnd"/>
+      <w:r>
+        <w:rPr>
+          <w:rFonts w:ascii="Times New Roman" w:hAnsi="Times New Roman" w:cs="Times New Roman"/>
+          <w:sz w:val="24"/>
+          <w:szCs w:val="24"/>
+        </w:rPr>
+        <w:t xml:space="preserve"> não interpreta o valor literal e sim diferente. Esses caracteres são chamados de meta caracteres</w:t>
       </w:r>
       <w:r>
         <w:rPr>
@@ -6820,7 +8843,43 @@
           <w:sz w:val="24"/>
           <w:szCs w:val="24"/>
         </w:rPr>
-        <w:t>rgula (coma separeted values).</w:t>
+        <w:t xml:space="preserve">rgula (coma </w:t>
+      </w:r>
+      <w:proofErr w:type="spellStart"/>
+      <w:r>
+        <w:rPr>
+          <w:rFonts w:ascii="Times New Roman" w:hAnsi="Times New Roman" w:cs="Times New Roman"/>
+          <w:sz w:val="24"/>
+          <w:szCs w:val="24"/>
+        </w:rPr>
+        <w:t>separeted</w:t>
+      </w:r>
+      <w:proofErr w:type="spellEnd"/>
+      <w:r>
+        <w:rPr>
+          <w:rFonts w:ascii="Times New Roman" w:hAnsi="Times New Roman" w:cs="Times New Roman"/>
+          <w:sz w:val="24"/>
+          <w:szCs w:val="24"/>
+        </w:rPr>
+        <w:t xml:space="preserve"> </w:t>
+      </w:r>
+      <w:proofErr w:type="spellStart"/>
+      <w:r>
+        <w:rPr>
+          <w:rFonts w:ascii="Times New Roman" w:hAnsi="Times New Roman" w:cs="Times New Roman"/>
+          <w:sz w:val="24"/>
+          <w:szCs w:val="24"/>
+        </w:rPr>
+        <w:t>values</w:t>
+      </w:r>
+      <w:proofErr w:type="spellEnd"/>
+      <w:r>
+        <w:rPr>
+          <w:rFonts w:ascii="Times New Roman" w:hAnsi="Times New Roman" w:cs="Times New Roman"/>
+          <w:sz w:val="24"/>
+          <w:szCs w:val="24"/>
+        </w:rPr>
+        <w:t>).</w:t>
       </w:r>
     </w:p>
     <w:p>
@@ -6896,13 +8955,41 @@
           <w:szCs w:val="24"/>
         </w:rPr>
       </w:pPr>
-      <w:r>
-        <w:rPr>
-          <w:rFonts w:ascii="Times New Roman" w:hAnsi="Times New Roman" w:cs="Times New Roman"/>
-          <w:sz w:val="24"/>
-          <w:szCs w:val="24"/>
-        </w:rPr>
-        <w:t>Quantifier: Conjunto de caracteres especiais que definem quantas vezes um caracter deve aparecer.</w:t>
+      <w:proofErr w:type="spellStart"/>
+      <w:r>
+        <w:rPr>
+          <w:rFonts w:ascii="Times New Roman" w:hAnsi="Times New Roman" w:cs="Times New Roman"/>
+          <w:sz w:val="24"/>
+          <w:szCs w:val="24"/>
+        </w:rPr>
+        <w:t>Quantifier</w:t>
+      </w:r>
+      <w:proofErr w:type="spellEnd"/>
+      <w:r>
+        <w:rPr>
+          <w:rFonts w:ascii="Times New Roman" w:hAnsi="Times New Roman" w:cs="Times New Roman"/>
+          <w:sz w:val="24"/>
+          <w:szCs w:val="24"/>
+        </w:rPr>
+        <w:t xml:space="preserve">: Conjunto de caracteres especiais que definem quantas vezes um </w:t>
+      </w:r>
+      <w:proofErr w:type="spellStart"/>
+      <w:r>
+        <w:rPr>
+          <w:rFonts w:ascii="Times New Roman" w:hAnsi="Times New Roman" w:cs="Times New Roman"/>
+          <w:sz w:val="24"/>
+          <w:szCs w:val="24"/>
+        </w:rPr>
+        <w:t>caracter</w:t>
+      </w:r>
+      <w:proofErr w:type="spellEnd"/>
+      <w:r>
+        <w:rPr>
+          <w:rFonts w:ascii="Times New Roman" w:hAnsi="Times New Roman" w:cs="Times New Roman"/>
+          <w:sz w:val="24"/>
+          <w:szCs w:val="24"/>
+        </w:rPr>
+        <w:t xml:space="preserve"> deve aparecer.</w:t>
       </w:r>
       <w:r>
         <w:rPr>
@@ -7005,15 +9092,51 @@
           <w:sz w:val="24"/>
           <w:szCs w:val="24"/>
         </w:rPr>
-        <w:t>?: Caracter especial para dizer que aquela informação pode existir uma ou nenhuma vez na string que estamos procurando.</w:t>
-      </w:r>
-      <w:r>
-        <w:rPr>
-          <w:rFonts w:ascii="Times New Roman" w:hAnsi="Times New Roman" w:cs="Times New Roman"/>
-          <w:sz w:val="24"/>
-          <w:szCs w:val="24"/>
-        </w:rPr>
-        <w:t xml:space="preserve"> Também podemos dizer isso utilizando o {0-1}, mas temos uma caracter específico para isso.</w:t>
+        <w:t xml:space="preserve">?: </w:t>
+      </w:r>
+      <w:proofErr w:type="spellStart"/>
+      <w:r>
+        <w:rPr>
+          <w:rFonts w:ascii="Times New Roman" w:hAnsi="Times New Roman" w:cs="Times New Roman"/>
+          <w:sz w:val="24"/>
+          <w:szCs w:val="24"/>
+        </w:rPr>
+        <w:t>Caracter</w:t>
+      </w:r>
+      <w:proofErr w:type="spellEnd"/>
+      <w:r>
+        <w:rPr>
+          <w:rFonts w:ascii="Times New Roman" w:hAnsi="Times New Roman" w:cs="Times New Roman"/>
+          <w:sz w:val="24"/>
+          <w:szCs w:val="24"/>
+        </w:rPr>
+        <w:t xml:space="preserve"> especial para dizer que aquela informação pode existir uma ou nenhuma vez na string que estamos procurando.</w:t>
+      </w:r>
+      <w:r>
+        <w:rPr>
+          <w:rFonts w:ascii="Times New Roman" w:hAnsi="Times New Roman" w:cs="Times New Roman"/>
+          <w:sz w:val="24"/>
+          <w:szCs w:val="24"/>
+        </w:rPr>
+        <w:t xml:space="preserve"> Também podemos dizer isso utilizando o {0-1}, mas temos uma </w:t>
+      </w:r>
+      <w:proofErr w:type="spellStart"/>
+      <w:r>
+        <w:rPr>
+          <w:rFonts w:ascii="Times New Roman" w:hAnsi="Times New Roman" w:cs="Times New Roman"/>
+          <w:sz w:val="24"/>
+          <w:szCs w:val="24"/>
+        </w:rPr>
+        <w:t>caracter</w:t>
+      </w:r>
+      <w:proofErr w:type="spellEnd"/>
+      <w:r>
+        <w:rPr>
+          <w:rFonts w:ascii="Times New Roman" w:hAnsi="Times New Roman" w:cs="Times New Roman"/>
+          <w:sz w:val="24"/>
+          <w:szCs w:val="24"/>
+        </w:rPr>
+        <w:t xml:space="preserve"> específico para isso.</w:t>
       </w:r>
     </w:p>
     <w:p>
@@ -7166,15 +9289,51 @@
           <w:sz w:val="24"/>
           <w:szCs w:val="24"/>
         </w:rPr>
-        <w:t xml:space="preserve"> \s: White spaces, ou seja, e</w:t>
-      </w:r>
-      <w:r>
-        <w:rPr>
-          <w:rFonts w:ascii="Times New Roman" w:hAnsi="Times New Roman" w:cs="Times New Roman"/>
-          <w:sz w:val="24"/>
-          <w:szCs w:val="24"/>
-        </w:rPr>
-        <w:t xml:space="preserve">le irá contar com o espaço em branco subsequênte, </w:t>
+        <w:t xml:space="preserve"> \s: White </w:t>
+      </w:r>
+      <w:proofErr w:type="spellStart"/>
+      <w:r>
+        <w:rPr>
+          <w:rFonts w:ascii="Times New Roman" w:hAnsi="Times New Roman" w:cs="Times New Roman"/>
+          <w:sz w:val="24"/>
+          <w:szCs w:val="24"/>
+        </w:rPr>
+        <w:t>spaces</w:t>
+      </w:r>
+      <w:proofErr w:type="spellEnd"/>
+      <w:r>
+        <w:rPr>
+          <w:rFonts w:ascii="Times New Roman" w:hAnsi="Times New Roman" w:cs="Times New Roman"/>
+          <w:sz w:val="24"/>
+          <w:szCs w:val="24"/>
+        </w:rPr>
+        <w:t>, ou seja, e</w:t>
+      </w:r>
+      <w:r>
+        <w:rPr>
+          <w:rFonts w:ascii="Times New Roman" w:hAnsi="Times New Roman" w:cs="Times New Roman"/>
+          <w:sz w:val="24"/>
+          <w:szCs w:val="24"/>
+        </w:rPr>
+        <w:t xml:space="preserve">le irá contar com o espaço em branco </w:t>
+      </w:r>
+      <w:proofErr w:type="spellStart"/>
+      <w:r>
+        <w:rPr>
+          <w:rFonts w:ascii="Times New Roman" w:hAnsi="Times New Roman" w:cs="Times New Roman"/>
+          <w:sz w:val="24"/>
+          <w:szCs w:val="24"/>
+        </w:rPr>
+        <w:t>subsequênte</w:t>
+      </w:r>
+      <w:proofErr w:type="spellEnd"/>
+      <w:r>
+        <w:rPr>
+          <w:rFonts w:ascii="Times New Roman" w:hAnsi="Times New Roman" w:cs="Times New Roman"/>
+          <w:sz w:val="24"/>
+          <w:szCs w:val="24"/>
+        </w:rPr>
+        <w:t xml:space="preserve">, </w:t>
       </w:r>
       <w:r>
         <w:rPr>
@@ -7190,8 +9349,36 @@
           <w:sz w:val="24"/>
           <w:szCs w:val="24"/>
         </w:rPr>
-        <w:t>não importa se foi dado um space ou tab</w:t>
-      </w:r>
+        <w:t xml:space="preserve">não importa se foi dado um </w:t>
+      </w:r>
+      <w:proofErr w:type="spellStart"/>
+      <w:r>
+        <w:rPr>
+          <w:rFonts w:ascii="Times New Roman" w:hAnsi="Times New Roman" w:cs="Times New Roman"/>
+          <w:sz w:val="24"/>
+          <w:szCs w:val="24"/>
+        </w:rPr>
+        <w:t>space</w:t>
+      </w:r>
+      <w:proofErr w:type="spellEnd"/>
+      <w:r>
+        <w:rPr>
+          <w:rFonts w:ascii="Times New Roman" w:hAnsi="Times New Roman" w:cs="Times New Roman"/>
+          <w:sz w:val="24"/>
+          <w:szCs w:val="24"/>
+        </w:rPr>
+        <w:t xml:space="preserve"> ou </w:t>
+      </w:r>
+      <w:proofErr w:type="spellStart"/>
+      <w:r>
+        <w:rPr>
+          <w:rFonts w:ascii="Times New Roman" w:hAnsi="Times New Roman" w:cs="Times New Roman"/>
+          <w:sz w:val="24"/>
+          <w:szCs w:val="24"/>
+        </w:rPr>
+        <w:t>tab</w:t>
+      </w:r>
+      <w:proofErr w:type="spellEnd"/>
       <w:r>
         <w:rPr>
           <w:rFonts w:ascii="Times New Roman" w:hAnsi="Times New Roman" w:cs="Times New Roman"/>
@@ -7233,8 +9420,276 @@
           <w:sz w:val="24"/>
           <w:szCs w:val="24"/>
         </w:rPr>
-        <w:t xml:space="preserve"> [^,]: classe para determinar que pegaremos tudo o que estiver antes da vírgula, não importando se é letra, número, caracter especial ou a quantidade que tenha.</w:t>
-      </w:r>
+        <w:t xml:space="preserve"> [^,]: classe para determinar que pegaremos tudo o que estiver antes da vírgula, não importando se é letra, número, </w:t>
+      </w:r>
+      <w:proofErr w:type="spellStart"/>
+      <w:r>
+        <w:rPr>
+          <w:rFonts w:ascii="Times New Roman" w:hAnsi="Times New Roman" w:cs="Times New Roman"/>
+          <w:sz w:val="24"/>
+          <w:szCs w:val="24"/>
+        </w:rPr>
+        <w:t>caracter</w:t>
+      </w:r>
+      <w:proofErr w:type="spellEnd"/>
+      <w:r>
+        <w:rPr>
+          <w:rFonts w:ascii="Times New Roman" w:hAnsi="Times New Roman" w:cs="Times New Roman"/>
+          <w:sz w:val="24"/>
+          <w:szCs w:val="24"/>
+        </w:rPr>
+        <w:t xml:space="preserve"> especial ou a quantidade que tenha.</w:t>
+      </w:r>
+    </w:p>
+    <w:p>
+      <w:pPr>
+        <w:pStyle w:val="PargrafodaLista"/>
+        <w:numPr>
+          <w:ilvl w:val="1"/>
+          <w:numId w:val="5"/>
+        </w:numPr>
+        <w:spacing w:line="360" w:lineRule="auto"/>
+        <w:jc w:val="both"/>
+        <w:rPr>
+          <w:rFonts w:ascii="Times New Roman" w:hAnsi="Times New Roman" w:cs="Times New Roman"/>
+          <w:b/>
+          <w:bCs/>
+          <w:sz w:val="24"/>
+          <w:szCs w:val="24"/>
+          <w:u w:val="single"/>
+        </w:rPr>
+      </w:pPr>
+      <w:r>
+        <w:rPr>
+          <w:rFonts w:ascii="Times New Roman" w:hAnsi="Times New Roman" w:cs="Times New Roman"/>
+          <w:sz w:val="24"/>
+          <w:szCs w:val="24"/>
+        </w:rPr>
+        <w:t xml:space="preserve"> Somente \^- ainda são considerados meta-chars em classes.</w:t>
+      </w:r>
+    </w:p>
+    <w:p>
+      <w:pPr>
+        <w:pStyle w:val="PargrafodaLista"/>
+        <w:numPr>
+          <w:ilvl w:val="1"/>
+          <w:numId w:val="5"/>
+        </w:numPr>
+        <w:spacing w:line="360" w:lineRule="auto"/>
+        <w:jc w:val="both"/>
+        <w:rPr>
+          <w:rFonts w:ascii="Times New Roman" w:hAnsi="Times New Roman" w:cs="Times New Roman"/>
+          <w:b/>
+          <w:bCs/>
+          <w:sz w:val="24"/>
+          <w:szCs w:val="24"/>
+          <w:u w:val="single"/>
+        </w:rPr>
+      </w:pPr>
+      <w:r>
+        <w:rPr>
+          <w:rFonts w:ascii="Times New Roman" w:hAnsi="Times New Roman" w:cs="Times New Roman"/>
+          <w:sz w:val="24"/>
+          <w:szCs w:val="24"/>
+        </w:rPr>
+        <w:t xml:space="preserve"> ^: Significa negação dentro dos colchetes.</w:t>
+      </w:r>
+    </w:p>
+    <w:p>
+      <w:pPr>
+        <w:pStyle w:val="PargrafodaLista"/>
+        <w:numPr>
+          <w:ilvl w:val="1"/>
+          <w:numId w:val="5"/>
+        </w:numPr>
+        <w:spacing w:line="360" w:lineRule="auto"/>
+        <w:jc w:val="both"/>
+        <w:rPr>
+          <w:rFonts w:ascii="Times New Roman" w:hAnsi="Times New Roman" w:cs="Times New Roman"/>
+          <w:b/>
+          <w:bCs/>
+          <w:sz w:val="24"/>
+          <w:szCs w:val="24"/>
+          <w:u w:val="single"/>
+        </w:rPr>
+      </w:pPr>
+      <w:r>
+        <w:rPr>
+          <w:rFonts w:ascii="Times New Roman" w:hAnsi="Times New Roman" w:cs="Times New Roman"/>
+          <w:sz w:val="24"/>
+          <w:szCs w:val="24"/>
+        </w:rPr>
+        <w:t xml:space="preserve"> O que aprendemos:</w:t>
+      </w:r>
+    </w:p>
+    <w:p>
+      <w:pPr>
+        <w:pStyle w:val="PargrafodaLista"/>
+        <w:numPr>
+          <w:ilvl w:val="2"/>
+          <w:numId w:val="5"/>
+        </w:numPr>
+        <w:spacing w:line="360" w:lineRule="auto"/>
+        <w:jc w:val="both"/>
+        <w:rPr>
+          <w:rFonts w:ascii="Times New Roman" w:hAnsi="Times New Roman" w:cs="Times New Roman"/>
+          <w:sz w:val="24"/>
+          <w:szCs w:val="24"/>
+        </w:rPr>
+      </w:pPr>
+      <w:r>
+        <w:rPr>
+          <w:rFonts w:ascii="Times New Roman" w:hAnsi="Times New Roman" w:cs="Times New Roman"/>
+          <w:sz w:val="24"/>
+          <w:szCs w:val="24"/>
+        </w:rPr>
+        <w:t>Podemos definir facilmente a classe de qualquer caractere com o [A-Z].</w:t>
+      </w:r>
+    </w:p>
+    <w:p>
+      <w:pPr>
+        <w:pStyle w:val="PargrafodaLista"/>
+        <w:numPr>
+          <w:ilvl w:val="2"/>
+          <w:numId w:val="5"/>
+        </w:numPr>
+        <w:spacing w:line="360" w:lineRule="auto"/>
+        <w:jc w:val="both"/>
+        <w:rPr>
+          <w:rFonts w:ascii="Times New Roman" w:hAnsi="Times New Roman" w:cs="Times New Roman"/>
+          <w:sz w:val="24"/>
+          <w:szCs w:val="24"/>
+        </w:rPr>
+      </w:pPr>
+      <w:r>
+        <w:rPr>
+          <w:rFonts w:ascii="Times New Roman" w:hAnsi="Times New Roman" w:cs="Times New Roman"/>
+          <w:sz w:val="24"/>
+          <w:szCs w:val="24"/>
+        </w:rPr>
+        <w:t xml:space="preserve">Conhecemos todos os </w:t>
+      </w:r>
+      <w:proofErr w:type="spellStart"/>
+      <w:r>
+        <w:rPr>
+          <w:rFonts w:ascii="Times New Roman" w:hAnsi="Times New Roman" w:cs="Times New Roman"/>
+          <w:sz w:val="24"/>
+          <w:szCs w:val="24"/>
+        </w:rPr>
+        <w:t>quantifiers</w:t>
+      </w:r>
+      <w:proofErr w:type="spellEnd"/>
+      <w:r>
+        <w:rPr>
+          <w:rFonts w:ascii="Times New Roman" w:hAnsi="Times New Roman" w:cs="Times New Roman"/>
+          <w:sz w:val="24"/>
+          <w:szCs w:val="24"/>
+        </w:rPr>
+        <w:t xml:space="preserve"> como ?, +, * e {n}.</w:t>
+      </w:r>
+    </w:p>
+    <w:p>
+      <w:pPr>
+        <w:pStyle w:val="PargrafodaLista"/>
+        <w:numPr>
+          <w:ilvl w:val="2"/>
+          <w:numId w:val="5"/>
+        </w:numPr>
+        <w:spacing w:line="360" w:lineRule="auto"/>
+        <w:jc w:val="both"/>
+        <w:rPr>
+          <w:rFonts w:ascii="Times New Roman" w:hAnsi="Times New Roman" w:cs="Times New Roman"/>
+          <w:sz w:val="24"/>
+          <w:szCs w:val="24"/>
+        </w:rPr>
+      </w:pPr>
+      <w:r>
+        <w:rPr>
+          <w:rFonts w:ascii="Times New Roman" w:hAnsi="Times New Roman" w:cs="Times New Roman"/>
+          <w:sz w:val="24"/>
+          <w:szCs w:val="24"/>
+        </w:rPr>
+        <w:t xml:space="preserve">\s significa </w:t>
+      </w:r>
+      <w:proofErr w:type="spellStart"/>
+      <w:r>
+        <w:rPr>
+          <w:rFonts w:ascii="Times New Roman" w:hAnsi="Times New Roman" w:cs="Times New Roman"/>
+          <w:sz w:val="24"/>
+          <w:szCs w:val="24"/>
+        </w:rPr>
+        <w:t>whitespace</w:t>
+      </w:r>
+      <w:proofErr w:type="spellEnd"/>
+      <w:r>
+        <w:rPr>
+          <w:rFonts w:ascii="Times New Roman" w:hAnsi="Times New Roman" w:cs="Times New Roman"/>
+          <w:sz w:val="24"/>
+          <w:szCs w:val="24"/>
+        </w:rPr>
+        <w:t xml:space="preserve"> e é um atalho para [ \t\r\n\f].</w:t>
+      </w:r>
+    </w:p>
+    <w:p>
+      <w:pPr>
+        <w:pStyle w:val="PargrafodaLista"/>
+        <w:numPr>
+          <w:ilvl w:val="2"/>
+          <w:numId w:val="5"/>
+        </w:numPr>
+        <w:spacing w:line="360" w:lineRule="auto"/>
+        <w:jc w:val="both"/>
+        <w:rPr>
+          <w:rFonts w:ascii="Times New Roman" w:hAnsi="Times New Roman" w:cs="Times New Roman"/>
+          <w:sz w:val="24"/>
+          <w:szCs w:val="24"/>
+        </w:rPr>
+      </w:pPr>
+      <w:r>
+        <w:rPr>
+          <w:rFonts w:ascii="Times New Roman" w:hAnsi="Times New Roman" w:cs="Times New Roman"/>
+          <w:sz w:val="24"/>
+          <w:szCs w:val="24"/>
+        </w:rPr>
+        <w:t xml:space="preserve">\w significa word char e é </w:t>
+      </w:r>
+      <w:proofErr w:type="gramStart"/>
+      <w:r>
+        <w:rPr>
+          <w:rFonts w:ascii="Times New Roman" w:hAnsi="Times New Roman" w:cs="Times New Roman"/>
+          <w:sz w:val="24"/>
+          <w:szCs w:val="24"/>
+        </w:rPr>
+        <w:t>uma atalho</w:t>
+      </w:r>
+      <w:proofErr w:type="gramEnd"/>
+      <w:r>
+        <w:rPr>
+          <w:rFonts w:ascii="Times New Roman" w:hAnsi="Times New Roman" w:cs="Times New Roman"/>
+          <w:sz w:val="24"/>
+          <w:szCs w:val="24"/>
+        </w:rPr>
+        <w:t xml:space="preserve"> para [A-Za-z0-9_].</w:t>
+      </w:r>
+    </w:p>
+    <w:p>
+      <w:pPr>
+        <w:pStyle w:val="PargrafodaLista"/>
+        <w:numPr>
+          <w:ilvl w:val="1"/>
+          <w:numId w:val="5"/>
+        </w:numPr>
+        <w:spacing w:line="360" w:lineRule="auto"/>
+        <w:jc w:val="both"/>
+        <w:rPr>
+          <w:rFonts w:ascii="Times New Roman" w:hAnsi="Times New Roman" w:cs="Times New Roman"/>
+          <w:b/>
+          <w:bCs/>
+          <w:sz w:val="24"/>
+          <w:szCs w:val="24"/>
+          <w:u w:val="single"/>
+        </w:rPr>
+      </w:pPr>
     </w:p>
     <w:p>
       <w:pPr>
@@ -7265,16 +9720,29 @@
           <w:u w:val="single"/>
         </w:rPr>
       </w:pPr>
-      <w:r>
-        <w:rPr>
-          <w:rFonts w:ascii="Times New Roman" w:hAnsi="Times New Roman" w:cs="Times New Roman"/>
-          <w:b/>
-          <w:bCs/>
-          <w:sz w:val="24"/>
-          <w:szCs w:val="24"/>
-          <w:u w:val="single"/>
-        </w:rPr>
-        <w:t>Alura+:</w:t>
+      <w:proofErr w:type="spellStart"/>
+      <w:r>
+        <w:rPr>
+          <w:rFonts w:ascii="Times New Roman" w:hAnsi="Times New Roman" w:cs="Times New Roman"/>
+          <w:b/>
+          <w:bCs/>
+          <w:sz w:val="24"/>
+          <w:szCs w:val="24"/>
+          <w:u w:val="single"/>
+        </w:rPr>
+        <w:t>Alura</w:t>
+      </w:r>
+      <w:proofErr w:type="spellEnd"/>
+      <w:r>
+        <w:rPr>
+          <w:rFonts w:ascii="Times New Roman" w:hAnsi="Times New Roman" w:cs="Times New Roman"/>
+          <w:b/>
+          <w:bCs/>
+          <w:sz w:val="24"/>
+          <w:szCs w:val="24"/>
+          <w:u w:val="single"/>
+        </w:rPr>
+        <w:t>+:</w:t>
       </w:r>
     </w:p>
     <w:p>
@@ -7304,7 +9772,55 @@
           <w:szCs w:val="24"/>
           <w:u w:val="single"/>
         </w:rPr>
-        <w:t>Aula 1 – Strict Mode:</w:t>
+        <w:t xml:space="preserve">Aula 1 – </w:t>
+      </w:r>
+      <w:proofErr w:type="spellStart"/>
+      <w:r>
+        <w:rPr>
+          <w:rFonts w:ascii="Times New Roman" w:hAnsi="Times New Roman" w:cs="Times New Roman"/>
+          <w:b/>
+          <w:bCs/>
+          <w:sz w:val="24"/>
+          <w:szCs w:val="24"/>
+          <w:u w:val="single"/>
+        </w:rPr>
+        <w:t>Strict</w:t>
+      </w:r>
+      <w:proofErr w:type="spellEnd"/>
+      <w:r>
+        <w:rPr>
+          <w:rFonts w:ascii="Times New Roman" w:hAnsi="Times New Roman" w:cs="Times New Roman"/>
+          <w:b/>
+          <w:bCs/>
+          <w:sz w:val="24"/>
+          <w:szCs w:val="24"/>
+          <w:u w:val="single"/>
+        </w:rPr>
+        <w:t xml:space="preserve"> </w:t>
+      </w:r>
+      <w:proofErr w:type="spellStart"/>
+      <w:r>
+        <w:rPr>
+          <w:rFonts w:ascii="Times New Roman" w:hAnsi="Times New Roman" w:cs="Times New Roman"/>
+          <w:b/>
+          <w:bCs/>
+          <w:sz w:val="24"/>
+          <w:szCs w:val="24"/>
+          <w:u w:val="single"/>
+        </w:rPr>
+        <w:t>Mode</w:t>
+      </w:r>
+      <w:proofErr w:type="spellEnd"/>
+      <w:r>
+        <w:rPr>
+          <w:rFonts w:ascii="Times New Roman" w:hAnsi="Times New Roman" w:cs="Times New Roman"/>
+          <w:b/>
+          <w:bCs/>
+          <w:sz w:val="24"/>
+          <w:szCs w:val="24"/>
+          <w:u w:val="single"/>
+        </w:rPr>
+        <w:t>:</w:t>
       </w:r>
     </w:p>
     <w:p>
@@ -7331,6 +9847,7 @@
           <w:sz w:val="24"/>
           <w:szCs w:val="24"/>
         </w:rPr>
+        <w:lastRenderedPageBreak/>
         <w:t xml:space="preserve"> </w:t>
       </w:r>
       <w:r>
@@ -7435,7 +9952,25 @@
           <w:sz w:val="24"/>
           <w:szCs w:val="24"/>
         </w:rPr>
-        <w:t xml:space="preserve"> Para ativar o modo estrito precisamos colocar: “use strict”. No começo do arquivo.</w:t>
+        <w:t xml:space="preserve"> Para ativar o modo estrito precisamos colocar: “use </w:t>
+      </w:r>
+      <w:proofErr w:type="spellStart"/>
+      <w:r>
+        <w:rPr>
+          <w:rFonts w:ascii="Times New Roman" w:hAnsi="Times New Roman" w:cs="Times New Roman"/>
+          <w:sz w:val="24"/>
+          <w:szCs w:val="24"/>
+        </w:rPr>
+        <w:t>strict</w:t>
+      </w:r>
+      <w:proofErr w:type="spellEnd"/>
+      <w:r>
+        <w:rPr>
+          <w:rFonts w:ascii="Times New Roman" w:hAnsi="Times New Roman" w:cs="Times New Roman"/>
+          <w:sz w:val="24"/>
+          <w:szCs w:val="24"/>
+        </w:rPr>
+        <w:t>”. No começo do arquivo.</w:t>
       </w:r>
     </w:p>
     <w:p>
@@ -7516,7 +10051,6 @@
           <w:sz w:val="24"/>
           <w:szCs w:val="24"/>
         </w:rPr>
-        <w:lastRenderedPageBreak/>
         <w:t xml:space="preserve"> Colocar o modo estrito fará o código dar mais erros do que antes, mas é muito melhor aparecer os erros e concertar do que ter um código inconsistente rodando.</w:t>
       </w:r>
     </w:p>
@@ -7544,7 +10078,25 @@
           <w:sz w:val="24"/>
           <w:szCs w:val="24"/>
         </w:rPr>
-        <w:t xml:space="preserve"> Quando tentamos alterar um valor que não deveria ser alterado, normalmente ele só não se altera no código, mas não temos a informação de que deu errado, mas com o “use strict” ele nos diz que deu errado e qual foi o erro.</w:t>
+        <w:t xml:space="preserve"> Quando tentamos alterar um valor que não deveria ser alterado, normalmente ele só não se altera no código, mas não temos a informação de que deu errado, mas com o “use </w:t>
+      </w:r>
+      <w:proofErr w:type="spellStart"/>
+      <w:r>
+        <w:rPr>
+          <w:rFonts w:ascii="Times New Roman" w:hAnsi="Times New Roman" w:cs="Times New Roman"/>
+          <w:sz w:val="24"/>
+          <w:szCs w:val="24"/>
+        </w:rPr>
+        <w:t>strict</w:t>
+      </w:r>
+      <w:proofErr w:type="spellEnd"/>
+      <w:r>
+        <w:rPr>
+          <w:rFonts w:ascii="Times New Roman" w:hAnsi="Times New Roman" w:cs="Times New Roman"/>
+          <w:sz w:val="24"/>
+          <w:szCs w:val="24"/>
+        </w:rPr>
+        <w:t>” ele nos diz que deu errado e qual foi o erro.</w:t>
       </w:r>
     </w:p>
     <w:p>
@@ -8003,7 +10555,7 @@
   <w:abstractNum w:abstractNumId="2" w15:restartNumberingAfterBreak="0">
     <w:nsid w:val="51E20479"/>
     <w:multiLevelType w:val="multilevel"/>
-    <w:tmpl w:val="C154449C"/>
+    <w:tmpl w:val="0D865184"/>
     <w:lvl w:ilvl="0">
       <w:start w:val="1"/>
       <w:numFmt w:val="decimal"/>
@@ -8043,6 +10595,9 @@
       </w:pPr>
       <w:rPr>
         <w:rFonts w:hint="default"/>
+        <w:b w:val="0"/>
+        <w:bCs w:val="0"/>
+        <w:u w:val="none"/>
       </w:rPr>
     </w:lvl>
     <w:lvl w:ilvl="3">

</xml_diff>

<commit_message>
O que são ancoras
</commit_message>
<xml_diff>
--- a/Formação HTML && CSS3/JavaScript na Web/Anotações/Cursos de JavaScript na Web.docx
+++ b/Formação HTML && CSS3/JavaScript na Web/Anotações/Cursos de JavaScript na Web.docx
@@ -23,8 +23,20 @@
           <w:color w:val="auto"/>
           <w:u w:val="single"/>
         </w:rPr>
-        <w:t>Cursos de JavaScript na Web – Alura</w:t>
-      </w:r>
+        <w:t xml:space="preserve">Cursos de JavaScript na Web – </w:t>
+      </w:r>
+      <w:proofErr w:type="spellStart"/>
+      <w:r>
+        <w:rPr>
+          <w:rFonts w:ascii="Times New Roman" w:hAnsi="Times New Roman" w:cs="Times New Roman"/>
+          <w:b/>
+          <w:bCs/>
+          <w:color w:val="auto"/>
+          <w:u w:val="single"/>
+        </w:rPr>
+        <w:t>Alura</w:t>
+      </w:r>
+      <w:proofErr w:type="spellEnd"/>
     </w:p>
     <w:p>
       <w:pPr>
@@ -161,15 +173,27 @@
         </w:rPr>
         <w:t xml:space="preserve"> </w:t>
       </w:r>
-      <w:r>
-        <w:rPr>
-          <w:rFonts w:ascii="Times New Roman" w:hAnsi="Times New Roman" w:cs="Times New Roman"/>
-          <w:i/>
-          <w:iCs/>
-          <w:sz w:val="24"/>
-          <w:szCs w:val="24"/>
-        </w:rPr>
-        <w:t>document.querySelector(</w:t>
+      <w:proofErr w:type="spellStart"/>
+      <w:r>
+        <w:rPr>
+          <w:rFonts w:ascii="Times New Roman" w:hAnsi="Times New Roman" w:cs="Times New Roman"/>
+          <w:i/>
+          <w:iCs/>
+          <w:sz w:val="24"/>
+          <w:szCs w:val="24"/>
+        </w:rPr>
+        <w:t>document.querySelector</w:t>
+      </w:r>
+      <w:proofErr w:type="spellEnd"/>
+      <w:r>
+        <w:rPr>
+          <w:rFonts w:ascii="Times New Roman" w:hAnsi="Times New Roman" w:cs="Times New Roman"/>
+          <w:i/>
+          <w:iCs/>
+          <w:sz w:val="24"/>
+          <w:szCs w:val="24"/>
+        </w:rPr>
+        <w:t>(</w:t>
       </w:r>
       <w:r>
         <w:rPr>
@@ -325,6 +349,7 @@
         </w:rPr>
         <w:t xml:space="preserve"> Podemos também pegar somente o conteúdo de determinado objeto, utilizando a propriedade </w:t>
       </w:r>
+      <w:proofErr w:type="spellStart"/>
       <w:r>
         <w:rPr>
           <w:rFonts w:ascii="Times New Roman" w:hAnsi="Times New Roman" w:cs="Times New Roman"/>
@@ -335,6 +360,7 @@
         </w:rPr>
         <w:t>textContent</w:t>
       </w:r>
+      <w:proofErr w:type="spellEnd"/>
       <w:r>
         <w:rPr>
           <w:rFonts w:ascii="Times New Roman" w:hAnsi="Times New Roman" w:cs="Times New Roman"/>
@@ -343,16 +369,62 @@
         </w:rPr>
         <w:t xml:space="preserve">, por exemplo: </w:t>
       </w:r>
-      <w:r>
-        <w:rPr>
-          <w:rFonts w:ascii="Times New Roman" w:hAnsi="Times New Roman" w:cs="Times New Roman"/>
-          <w:i/>
-          <w:iCs/>
-          <w:sz w:val="24"/>
-          <w:szCs w:val="24"/>
-        </w:rPr>
-        <w:t>document.querySelector(‘.content’).textContent</w:t>
-      </w:r>
+      <w:proofErr w:type="spellStart"/>
+      <w:r>
+        <w:rPr>
+          <w:rFonts w:ascii="Times New Roman" w:hAnsi="Times New Roman" w:cs="Times New Roman"/>
+          <w:i/>
+          <w:iCs/>
+          <w:sz w:val="24"/>
+          <w:szCs w:val="24"/>
+        </w:rPr>
+        <w:t>document.querySelector</w:t>
+      </w:r>
+      <w:proofErr w:type="spellEnd"/>
+      <w:r>
+        <w:rPr>
+          <w:rFonts w:ascii="Times New Roman" w:hAnsi="Times New Roman" w:cs="Times New Roman"/>
+          <w:i/>
+          <w:iCs/>
+          <w:sz w:val="24"/>
+          <w:szCs w:val="24"/>
+        </w:rPr>
+        <w:t>(‘.</w:t>
+      </w:r>
+      <w:proofErr w:type="spellStart"/>
+      <w:r>
+        <w:rPr>
+          <w:rFonts w:ascii="Times New Roman" w:hAnsi="Times New Roman" w:cs="Times New Roman"/>
+          <w:i/>
+          <w:iCs/>
+          <w:sz w:val="24"/>
+          <w:szCs w:val="24"/>
+        </w:rPr>
+        <w:t>content</w:t>
+      </w:r>
+      <w:proofErr w:type="spellEnd"/>
+      <w:r>
+        <w:rPr>
+          <w:rFonts w:ascii="Times New Roman" w:hAnsi="Times New Roman" w:cs="Times New Roman"/>
+          <w:i/>
+          <w:iCs/>
+          <w:sz w:val="24"/>
+          <w:szCs w:val="24"/>
+        </w:rPr>
+        <w:t>’).</w:t>
+      </w:r>
+      <w:proofErr w:type="spellStart"/>
+      <w:r>
+        <w:rPr>
+          <w:rFonts w:ascii="Times New Roman" w:hAnsi="Times New Roman" w:cs="Times New Roman"/>
+          <w:i/>
+          <w:iCs/>
+          <w:sz w:val="24"/>
+          <w:szCs w:val="24"/>
+        </w:rPr>
+        <w:t>textContent</w:t>
+      </w:r>
+      <w:proofErr w:type="spellEnd"/>
       <w:r>
         <w:rPr>
           <w:rFonts w:ascii="Times New Roman" w:hAnsi="Times New Roman" w:cs="Times New Roman"/>
@@ -388,16 +460,62 @@
         </w:rPr>
         <w:t xml:space="preserve">Utilizando esta técnica de seleção de elemento, também podemos alterar o conteúdo de uma tag utilizando a mesma linha acima: </w:t>
       </w:r>
-      <w:r>
-        <w:rPr>
-          <w:rFonts w:ascii="Times New Roman" w:hAnsi="Times New Roman" w:cs="Times New Roman"/>
-          <w:i/>
-          <w:iCs/>
-          <w:sz w:val="24"/>
-          <w:szCs w:val="24"/>
-        </w:rPr>
-        <w:t>document.querySelector(‘.content’).textContent</w:t>
-      </w:r>
+      <w:proofErr w:type="spellStart"/>
+      <w:r>
+        <w:rPr>
+          <w:rFonts w:ascii="Times New Roman" w:hAnsi="Times New Roman" w:cs="Times New Roman"/>
+          <w:i/>
+          <w:iCs/>
+          <w:sz w:val="24"/>
+          <w:szCs w:val="24"/>
+        </w:rPr>
+        <w:t>document.querySelector</w:t>
+      </w:r>
+      <w:proofErr w:type="spellEnd"/>
+      <w:r>
+        <w:rPr>
+          <w:rFonts w:ascii="Times New Roman" w:hAnsi="Times New Roman" w:cs="Times New Roman"/>
+          <w:i/>
+          <w:iCs/>
+          <w:sz w:val="24"/>
+          <w:szCs w:val="24"/>
+        </w:rPr>
+        <w:t>(‘.</w:t>
+      </w:r>
+      <w:proofErr w:type="spellStart"/>
+      <w:r>
+        <w:rPr>
+          <w:rFonts w:ascii="Times New Roman" w:hAnsi="Times New Roman" w:cs="Times New Roman"/>
+          <w:i/>
+          <w:iCs/>
+          <w:sz w:val="24"/>
+          <w:szCs w:val="24"/>
+        </w:rPr>
+        <w:t>content</w:t>
+      </w:r>
+      <w:proofErr w:type="spellEnd"/>
+      <w:r>
+        <w:rPr>
+          <w:rFonts w:ascii="Times New Roman" w:hAnsi="Times New Roman" w:cs="Times New Roman"/>
+          <w:i/>
+          <w:iCs/>
+          <w:sz w:val="24"/>
+          <w:szCs w:val="24"/>
+        </w:rPr>
+        <w:t>’).</w:t>
+      </w:r>
+      <w:proofErr w:type="spellStart"/>
+      <w:r>
+        <w:rPr>
+          <w:rFonts w:ascii="Times New Roman" w:hAnsi="Times New Roman" w:cs="Times New Roman"/>
+          <w:i/>
+          <w:iCs/>
+          <w:sz w:val="24"/>
+          <w:szCs w:val="24"/>
+        </w:rPr>
+        <w:t>textContent</w:t>
+      </w:r>
+      <w:proofErr w:type="spellEnd"/>
       <w:r>
         <w:rPr>
           <w:rFonts w:ascii="Times New Roman" w:hAnsi="Times New Roman" w:cs="Times New Roman"/>
@@ -414,7 +532,25 @@
           <w:sz w:val="24"/>
           <w:szCs w:val="24"/>
         </w:rPr>
-        <w:t>. Dessa forma, o texto anteriormente colocado na/s tag/s com essa classe será/ão alterados para “comprar maça”, independentemente do que estivesse escrito antes.</w:t>
+        <w:t>. Dessa forma, o texto anteriormente colocado na/s tag/s com essa classe será/</w:t>
+      </w:r>
+      <w:proofErr w:type="spellStart"/>
+      <w:r>
+        <w:rPr>
+          <w:rFonts w:ascii="Times New Roman" w:hAnsi="Times New Roman" w:cs="Times New Roman"/>
+          <w:sz w:val="24"/>
+          <w:szCs w:val="24"/>
+        </w:rPr>
+        <w:t>ão</w:t>
+      </w:r>
+      <w:proofErr w:type="spellEnd"/>
+      <w:r>
+        <w:rPr>
+          <w:rFonts w:ascii="Times New Roman" w:hAnsi="Times New Roman" w:cs="Times New Roman"/>
+          <w:sz w:val="24"/>
+          <w:szCs w:val="24"/>
+        </w:rPr>
+        <w:t xml:space="preserve"> alterados para “comprar maça”, independentemente do que estivesse escrito antes.</w:t>
       </w:r>
     </w:p>
     <w:p>
@@ -548,15 +684,27 @@
           <w:szCs w:val="24"/>
         </w:rPr>
       </w:pPr>
-      <w:r>
-        <w:rPr>
-          <w:rFonts w:ascii="Times New Roman" w:hAnsi="Times New Roman" w:cs="Times New Roman"/>
-          <w:i/>
-          <w:iCs/>
-          <w:sz w:val="24"/>
-          <w:szCs w:val="24"/>
-        </w:rPr>
-        <w:t>document.getElementById(‘id’)</w:t>
+      <w:proofErr w:type="spellStart"/>
+      <w:r>
+        <w:rPr>
+          <w:rFonts w:ascii="Times New Roman" w:hAnsi="Times New Roman" w:cs="Times New Roman"/>
+          <w:i/>
+          <w:iCs/>
+          <w:sz w:val="24"/>
+          <w:szCs w:val="24"/>
+        </w:rPr>
+        <w:t>document.getElementById</w:t>
+      </w:r>
+      <w:proofErr w:type="spellEnd"/>
+      <w:r>
+        <w:rPr>
+          <w:rFonts w:ascii="Times New Roman" w:hAnsi="Times New Roman" w:cs="Times New Roman"/>
+          <w:i/>
+          <w:iCs/>
+          <w:sz w:val="24"/>
+          <w:szCs w:val="24"/>
+        </w:rPr>
+        <w:t>(‘id’)</w:t>
       </w:r>
       <w:r>
         <w:rPr>
@@ -589,15 +737,27 @@
           <w:szCs w:val="24"/>
         </w:rPr>
       </w:pPr>
-      <w:r>
-        <w:rPr>
-          <w:rFonts w:ascii="Times New Roman" w:hAnsi="Times New Roman" w:cs="Times New Roman"/>
-          <w:i/>
-          <w:iCs/>
-          <w:sz w:val="24"/>
-          <w:szCs w:val="24"/>
-        </w:rPr>
-        <w:t>document.getElementsByClassName(‘classe’)</w:t>
+      <w:proofErr w:type="spellStart"/>
+      <w:r>
+        <w:rPr>
+          <w:rFonts w:ascii="Times New Roman" w:hAnsi="Times New Roman" w:cs="Times New Roman"/>
+          <w:i/>
+          <w:iCs/>
+          <w:sz w:val="24"/>
+          <w:szCs w:val="24"/>
+        </w:rPr>
+        <w:t>document.getElementsByClassName</w:t>
+      </w:r>
+      <w:proofErr w:type="spellEnd"/>
+      <w:r>
+        <w:rPr>
+          <w:rFonts w:ascii="Times New Roman" w:hAnsi="Times New Roman" w:cs="Times New Roman"/>
+          <w:i/>
+          <w:iCs/>
+          <w:sz w:val="24"/>
+          <w:szCs w:val="24"/>
+        </w:rPr>
+        <w:t>(‘classe’)</w:t>
       </w:r>
       <w:r>
         <w:rPr>
@@ -613,7 +773,25 @@
           <w:sz w:val="24"/>
           <w:szCs w:val="24"/>
         </w:rPr>
-        <w:t xml:space="preserve"> retorna um array dos elementos pelo nome da classe passada.</w:t>
+        <w:t xml:space="preserve"> retorna um </w:t>
+      </w:r>
+      <w:proofErr w:type="spellStart"/>
+      <w:r>
+        <w:rPr>
+          <w:rFonts w:ascii="Times New Roman" w:hAnsi="Times New Roman" w:cs="Times New Roman"/>
+          <w:sz w:val="24"/>
+          <w:szCs w:val="24"/>
+        </w:rPr>
+        <w:t>array</w:t>
+      </w:r>
+      <w:proofErr w:type="spellEnd"/>
+      <w:r>
+        <w:rPr>
+          <w:rFonts w:ascii="Times New Roman" w:hAnsi="Times New Roman" w:cs="Times New Roman"/>
+          <w:sz w:val="24"/>
+          <w:szCs w:val="24"/>
+        </w:rPr>
+        <w:t xml:space="preserve"> dos elementos pelo nome da classe passada.</w:t>
       </w:r>
     </w:p>
     <w:p>
@@ -630,15 +808,27 @@
           <w:szCs w:val="24"/>
         </w:rPr>
       </w:pPr>
-      <w:r>
-        <w:rPr>
-          <w:rFonts w:ascii="Times New Roman" w:hAnsi="Times New Roman" w:cs="Times New Roman"/>
-          <w:i/>
-          <w:iCs/>
-          <w:sz w:val="24"/>
-          <w:szCs w:val="24"/>
-        </w:rPr>
-        <w:t>document.getElementsByTagName(‘tag’)</w:t>
+      <w:proofErr w:type="spellStart"/>
+      <w:r>
+        <w:rPr>
+          <w:rFonts w:ascii="Times New Roman" w:hAnsi="Times New Roman" w:cs="Times New Roman"/>
+          <w:i/>
+          <w:iCs/>
+          <w:sz w:val="24"/>
+          <w:szCs w:val="24"/>
+        </w:rPr>
+        <w:t>document.getElementsByTagName</w:t>
+      </w:r>
+      <w:proofErr w:type="spellEnd"/>
+      <w:r>
+        <w:rPr>
+          <w:rFonts w:ascii="Times New Roman" w:hAnsi="Times New Roman" w:cs="Times New Roman"/>
+          <w:i/>
+          <w:iCs/>
+          <w:sz w:val="24"/>
+          <w:szCs w:val="24"/>
+        </w:rPr>
+        <w:t>(‘tag’)</w:t>
       </w:r>
       <w:r>
         <w:rPr>
@@ -654,7 +844,25 @@
           <w:sz w:val="24"/>
           <w:szCs w:val="24"/>
         </w:rPr>
-        <w:t xml:space="preserve"> retorna um array dos elementos pelo nome da tag passada</w:t>
+        <w:t xml:space="preserve"> retorna um </w:t>
+      </w:r>
+      <w:proofErr w:type="spellStart"/>
+      <w:r>
+        <w:rPr>
+          <w:rFonts w:ascii="Times New Roman" w:hAnsi="Times New Roman" w:cs="Times New Roman"/>
+          <w:sz w:val="24"/>
+          <w:szCs w:val="24"/>
+        </w:rPr>
+        <w:t>array</w:t>
+      </w:r>
+      <w:proofErr w:type="spellEnd"/>
+      <w:r>
+        <w:rPr>
+          <w:rFonts w:ascii="Times New Roman" w:hAnsi="Times New Roman" w:cs="Times New Roman"/>
+          <w:sz w:val="24"/>
+          <w:szCs w:val="24"/>
+        </w:rPr>
+        <w:t xml:space="preserve"> dos elementos pelo nome da tag passada</w:t>
       </w:r>
     </w:p>
     <w:p>
@@ -671,15 +879,27 @@
           <w:szCs w:val="24"/>
         </w:rPr>
       </w:pPr>
-      <w:r>
-        <w:rPr>
-          <w:rFonts w:ascii="Times New Roman" w:hAnsi="Times New Roman" w:cs="Times New Roman"/>
-          <w:i/>
-          <w:iCs/>
-          <w:sz w:val="24"/>
-          <w:szCs w:val="24"/>
-        </w:rPr>
-        <w:t>document.querySelectorAll(seletor)</w:t>
+      <w:proofErr w:type="spellStart"/>
+      <w:r>
+        <w:rPr>
+          <w:rFonts w:ascii="Times New Roman" w:hAnsi="Times New Roman" w:cs="Times New Roman"/>
+          <w:i/>
+          <w:iCs/>
+          <w:sz w:val="24"/>
+          <w:szCs w:val="24"/>
+        </w:rPr>
+        <w:t>document.querySelectorAll</w:t>
+      </w:r>
+      <w:proofErr w:type="spellEnd"/>
+      <w:r>
+        <w:rPr>
+          <w:rFonts w:ascii="Times New Roman" w:hAnsi="Times New Roman" w:cs="Times New Roman"/>
+          <w:i/>
+          <w:iCs/>
+          <w:sz w:val="24"/>
+          <w:szCs w:val="24"/>
+        </w:rPr>
+        <w:t>(seletor)</w:t>
       </w:r>
       <w:r>
         <w:rPr>
@@ -801,15 +1021,49 @@
         </w:rPr>
         <w:t xml:space="preserve"> Podemos importar um arquivo JS colocando um </w:t>
       </w:r>
-      <w:r>
-        <w:rPr>
-          <w:rFonts w:ascii="Times New Roman" w:hAnsi="Times New Roman" w:cs="Times New Roman"/>
-          <w:i/>
-          <w:iCs/>
-          <w:sz w:val="24"/>
-          <w:szCs w:val="24"/>
-        </w:rPr>
-        <w:t>src=”localDoArquivo”</w:t>
+      <w:proofErr w:type="spellStart"/>
+      <w:r>
+        <w:rPr>
+          <w:rFonts w:ascii="Times New Roman" w:hAnsi="Times New Roman" w:cs="Times New Roman"/>
+          <w:i/>
+          <w:iCs/>
+          <w:sz w:val="24"/>
+          <w:szCs w:val="24"/>
+        </w:rPr>
+        <w:t>src</w:t>
+      </w:r>
+      <w:proofErr w:type="spellEnd"/>
+      <w:r>
+        <w:rPr>
+          <w:rFonts w:ascii="Times New Roman" w:hAnsi="Times New Roman" w:cs="Times New Roman"/>
+          <w:i/>
+          <w:iCs/>
+          <w:sz w:val="24"/>
+          <w:szCs w:val="24"/>
+        </w:rPr>
+        <w:t>=”</w:t>
+      </w:r>
+      <w:proofErr w:type="spellStart"/>
+      <w:r>
+        <w:rPr>
+          <w:rFonts w:ascii="Times New Roman" w:hAnsi="Times New Roman" w:cs="Times New Roman"/>
+          <w:i/>
+          <w:iCs/>
+          <w:sz w:val="24"/>
+          <w:szCs w:val="24"/>
+        </w:rPr>
+        <w:t>localDoArquivo</w:t>
+      </w:r>
+      <w:proofErr w:type="spellEnd"/>
+      <w:r>
+        <w:rPr>
+          <w:rFonts w:ascii="Times New Roman" w:hAnsi="Times New Roman" w:cs="Times New Roman"/>
+          <w:i/>
+          <w:iCs/>
+          <w:sz w:val="24"/>
+          <w:szCs w:val="24"/>
+        </w:rPr>
+        <w:t>”</w:t>
       </w:r>
       <w:r>
         <w:rPr>
@@ -890,7 +1144,43 @@
           <w:szCs w:val="24"/>
         </w:rPr>
         <w:lastRenderedPageBreak/>
-        <w:t xml:space="preserve"> Para fazer com que um item seja adicionado a uma lista após escrevê-lo no input text de um forms, precisamos mexer no botão </w:t>
+        <w:t xml:space="preserve"> Para fazer com que um item seja adicionado a uma lista após escrevê-lo no input </w:t>
+      </w:r>
+      <w:proofErr w:type="spellStart"/>
+      <w:r>
+        <w:rPr>
+          <w:rFonts w:ascii="Times New Roman" w:hAnsi="Times New Roman" w:cs="Times New Roman"/>
+          <w:sz w:val="24"/>
+          <w:szCs w:val="24"/>
+        </w:rPr>
+        <w:t>text</w:t>
+      </w:r>
+      <w:proofErr w:type="spellEnd"/>
+      <w:r>
+        <w:rPr>
+          <w:rFonts w:ascii="Times New Roman" w:hAnsi="Times New Roman" w:cs="Times New Roman"/>
+          <w:sz w:val="24"/>
+          <w:szCs w:val="24"/>
+        </w:rPr>
+        <w:t xml:space="preserve"> de um </w:t>
+      </w:r>
+      <w:proofErr w:type="spellStart"/>
+      <w:r>
+        <w:rPr>
+          <w:rFonts w:ascii="Times New Roman" w:hAnsi="Times New Roman" w:cs="Times New Roman"/>
+          <w:sz w:val="24"/>
+          <w:szCs w:val="24"/>
+        </w:rPr>
+        <w:t>forms</w:t>
+      </w:r>
+      <w:proofErr w:type="spellEnd"/>
+      <w:r>
+        <w:rPr>
+          <w:rFonts w:ascii="Times New Roman" w:hAnsi="Times New Roman" w:cs="Times New Roman"/>
+          <w:sz w:val="24"/>
+          <w:szCs w:val="24"/>
+        </w:rPr>
+        <w:t xml:space="preserve">, precisamos mexer no botão </w:t>
       </w:r>
       <w:r>
         <w:rPr>
@@ -951,7 +1241,18 @@
           <w:sz w:val="24"/>
           <w:szCs w:val="24"/>
         </w:rPr>
-        <w:t>“data-atribut</w:t>
+        <w:t>“</w:t>
+      </w:r>
+      <w:proofErr w:type="spellStart"/>
+      <w:r>
+        <w:rPr>
+          <w:rFonts w:ascii="Times New Roman" w:hAnsi="Times New Roman" w:cs="Times New Roman"/>
+          <w:i/>
+          <w:iCs/>
+          <w:sz w:val="24"/>
+          <w:szCs w:val="24"/>
+        </w:rPr>
+        <w:t>data-atribut</w:t>
       </w:r>
       <w:r>
         <w:rPr>
@@ -971,7 +1272,18 @@
           <w:sz w:val="24"/>
           <w:szCs w:val="24"/>
         </w:rPr>
-        <w:t>s”</w:t>
+        <w:t>s</w:t>
+      </w:r>
+      <w:proofErr w:type="spellEnd"/>
+      <w:r>
+        <w:rPr>
+          <w:rFonts w:ascii="Times New Roman" w:hAnsi="Times New Roman" w:cs="Times New Roman"/>
+          <w:i/>
+          <w:iCs/>
+          <w:sz w:val="24"/>
+          <w:szCs w:val="24"/>
+        </w:rPr>
+        <w:t>”</w:t>
       </w:r>
       <w:r>
         <w:rPr>
@@ -1095,6 +1407,7 @@
         </w:rPr>
         <w:t xml:space="preserve">A principal vantagem é separar o que é do css e o que é do JS, pois se utilizarmos as classes outra pessoa que trabalha no mesmo projeto pode acabar mudando a classe por achar que não está semântica para o CSS e acabar quebrando o código. Utilizando os </w:t>
       </w:r>
+      <w:proofErr w:type="spellStart"/>
       <w:r>
         <w:rPr>
           <w:rFonts w:ascii="Times New Roman" w:hAnsi="Times New Roman" w:cs="Times New Roman"/>
@@ -1111,7 +1424,16 @@
           <w:sz w:val="24"/>
           <w:szCs w:val="24"/>
         </w:rPr>
-        <w:t>’s esse risco é bem menor.</w:t>
+        <w:t>’s</w:t>
+      </w:r>
+      <w:proofErr w:type="spellEnd"/>
+      <w:r>
+        <w:rPr>
+          <w:rFonts w:ascii="Times New Roman" w:hAnsi="Times New Roman" w:cs="Times New Roman"/>
+          <w:sz w:val="24"/>
+          <w:szCs w:val="24"/>
+        </w:rPr>
+        <w:t xml:space="preserve"> esse risco é bem menor.</w:t>
       </w:r>
     </w:p>
     <w:p>
@@ -1140,6 +1462,7 @@
         </w:rPr>
         <w:t xml:space="preserve">Para se referir ao </w:t>
       </w:r>
+      <w:proofErr w:type="gramStart"/>
       <w:r>
         <w:rPr>
           <w:rFonts w:ascii="Times New Roman" w:hAnsi="Times New Roman" w:cs="Times New Roman"/>
@@ -1156,7 +1479,16 @@
           <w:sz w:val="24"/>
           <w:szCs w:val="24"/>
         </w:rPr>
-        <w:t xml:space="preserve"> colocado no html, no querySelector, precisamos colocar “[]” dentro das ‘’ e, dentro dele, o nome exato do </w:t>
+        <w:t xml:space="preserve"> colocado</w:t>
+      </w:r>
+      <w:proofErr w:type="gramEnd"/>
+      <w:r>
+        <w:rPr>
+          <w:rFonts w:ascii="Times New Roman" w:hAnsi="Times New Roman" w:cs="Times New Roman"/>
+          <w:sz w:val="24"/>
+          <w:szCs w:val="24"/>
+        </w:rPr>
+        <w:t xml:space="preserve"> no html, no querySelector, precisamos colocar “[]” dentro das ‘’ e, dentro dele, o nome exato do </w:t>
       </w:r>
       <w:r>
         <w:rPr>
@@ -1184,15 +1516,27 @@
         </w:rPr>
         <w:t xml:space="preserve"> Ex.: </w:t>
       </w:r>
-      <w:r>
-        <w:rPr>
-          <w:rFonts w:ascii="Times New Roman" w:hAnsi="Times New Roman" w:cs="Times New Roman"/>
-          <w:i/>
-          <w:iCs/>
-          <w:sz w:val="24"/>
-          <w:szCs w:val="24"/>
-        </w:rPr>
-        <w:t>document.querySelector(‘[data-nome-atribuído-ao-elemento]’)</w:t>
+      <w:proofErr w:type="spellStart"/>
+      <w:r>
+        <w:rPr>
+          <w:rFonts w:ascii="Times New Roman" w:hAnsi="Times New Roman" w:cs="Times New Roman"/>
+          <w:i/>
+          <w:iCs/>
+          <w:sz w:val="24"/>
+          <w:szCs w:val="24"/>
+        </w:rPr>
+        <w:t>document.querySelector</w:t>
+      </w:r>
+      <w:proofErr w:type="spellEnd"/>
+      <w:r>
+        <w:rPr>
+          <w:rFonts w:ascii="Times New Roman" w:hAnsi="Times New Roman" w:cs="Times New Roman"/>
+          <w:i/>
+          <w:iCs/>
+          <w:sz w:val="24"/>
+          <w:szCs w:val="24"/>
+        </w:rPr>
+        <w:t>(‘[data-nome-atribuído-ao-elemento]’)</w:t>
       </w:r>
       <w:r>
         <w:rPr>
@@ -1262,35 +1606,121 @@
           <w:sz w:val="24"/>
           <w:szCs w:val="24"/>
         </w:rPr>
-        <w:t xml:space="preserve">No caso do projeto referente à este primeiro curso, a variável é o button, então podemos colocar: </w:t>
-      </w:r>
-      <w:r>
-        <w:rPr>
-          <w:rFonts w:ascii="Times New Roman" w:hAnsi="Times New Roman" w:cs="Times New Roman"/>
-          <w:i/>
-          <w:iCs/>
-          <w:sz w:val="24"/>
-          <w:szCs w:val="24"/>
-        </w:rPr>
-        <w:t>const novaTarefa =</w:t>
-      </w:r>
-      <w:r>
-        <w:rPr>
-          <w:rFonts w:ascii="Times New Roman" w:hAnsi="Times New Roman" w:cs="Times New Roman"/>
+        <w:t xml:space="preserve">No caso do projeto referente </w:t>
+      </w:r>
+      <w:proofErr w:type="gramStart"/>
+      <w:r>
+        <w:rPr>
+          <w:rFonts w:ascii="Times New Roman" w:hAnsi="Times New Roman" w:cs="Times New Roman"/>
+          <w:sz w:val="24"/>
+          <w:szCs w:val="24"/>
+        </w:rPr>
+        <w:t>à</w:t>
+      </w:r>
+      <w:proofErr w:type="gramEnd"/>
+      <w:r>
+        <w:rPr>
+          <w:rFonts w:ascii="Times New Roman" w:hAnsi="Times New Roman" w:cs="Times New Roman"/>
+          <w:sz w:val="24"/>
+          <w:szCs w:val="24"/>
+        </w:rPr>
+        <w:t xml:space="preserve"> este primeiro curso, a variável é o button, então podemos colocar: </w:t>
+      </w:r>
+      <w:proofErr w:type="spellStart"/>
+      <w:r>
+        <w:rPr>
+          <w:rFonts w:ascii="Times New Roman" w:hAnsi="Times New Roman" w:cs="Times New Roman"/>
+          <w:i/>
+          <w:iCs/>
+          <w:sz w:val="24"/>
+          <w:szCs w:val="24"/>
+        </w:rPr>
+        <w:t>const</w:t>
+      </w:r>
+      <w:proofErr w:type="spellEnd"/>
+      <w:r>
+        <w:rPr>
+          <w:rFonts w:ascii="Times New Roman" w:hAnsi="Times New Roman" w:cs="Times New Roman"/>
+          <w:i/>
+          <w:iCs/>
           <w:sz w:val="24"/>
           <w:szCs w:val="24"/>
         </w:rPr>
         <w:t xml:space="preserve"> </w:t>
       </w:r>
-      <w:r>
-        <w:rPr>
-          <w:rFonts w:ascii="Times New Roman" w:hAnsi="Times New Roman" w:cs="Times New Roman"/>
-          <w:i/>
-          <w:iCs/>
-          <w:sz w:val="24"/>
-          <w:szCs w:val="24"/>
-        </w:rPr>
-        <w:t>document.querySelector(‘[data-form-button]’)</w:t>
+      <w:proofErr w:type="spellStart"/>
+      <w:r>
+        <w:rPr>
+          <w:rFonts w:ascii="Times New Roman" w:hAnsi="Times New Roman" w:cs="Times New Roman"/>
+          <w:i/>
+          <w:iCs/>
+          <w:sz w:val="24"/>
+          <w:szCs w:val="24"/>
+        </w:rPr>
+        <w:t>novaTarefa</w:t>
+      </w:r>
+      <w:proofErr w:type="spellEnd"/>
+      <w:r>
+        <w:rPr>
+          <w:rFonts w:ascii="Times New Roman" w:hAnsi="Times New Roman" w:cs="Times New Roman"/>
+          <w:i/>
+          <w:iCs/>
+          <w:sz w:val="24"/>
+          <w:szCs w:val="24"/>
+        </w:rPr>
+        <w:t xml:space="preserve"> =</w:t>
+      </w:r>
+      <w:r>
+        <w:rPr>
+          <w:rFonts w:ascii="Times New Roman" w:hAnsi="Times New Roman" w:cs="Times New Roman"/>
+          <w:sz w:val="24"/>
+          <w:szCs w:val="24"/>
+        </w:rPr>
+        <w:t xml:space="preserve"> </w:t>
+      </w:r>
+      <w:proofErr w:type="spellStart"/>
+      <w:r>
+        <w:rPr>
+          <w:rFonts w:ascii="Times New Roman" w:hAnsi="Times New Roman" w:cs="Times New Roman"/>
+          <w:i/>
+          <w:iCs/>
+          <w:sz w:val="24"/>
+          <w:szCs w:val="24"/>
+        </w:rPr>
+        <w:t>document.querySelector</w:t>
+      </w:r>
+      <w:proofErr w:type="spellEnd"/>
+      <w:r>
+        <w:rPr>
+          <w:rFonts w:ascii="Times New Roman" w:hAnsi="Times New Roman" w:cs="Times New Roman"/>
+          <w:i/>
+          <w:iCs/>
+          <w:sz w:val="24"/>
+          <w:szCs w:val="24"/>
+        </w:rPr>
+        <w:t>(‘[data-</w:t>
+      </w:r>
+      <w:proofErr w:type="spellStart"/>
+      <w:r>
+        <w:rPr>
+          <w:rFonts w:ascii="Times New Roman" w:hAnsi="Times New Roman" w:cs="Times New Roman"/>
+          <w:i/>
+          <w:iCs/>
+          <w:sz w:val="24"/>
+          <w:szCs w:val="24"/>
+        </w:rPr>
+        <w:t>form</w:t>
+      </w:r>
+      <w:proofErr w:type="spellEnd"/>
+      <w:r>
+        <w:rPr>
+          <w:rFonts w:ascii="Times New Roman" w:hAnsi="Times New Roman" w:cs="Times New Roman"/>
+          <w:i/>
+          <w:iCs/>
+          <w:sz w:val="24"/>
+          <w:szCs w:val="24"/>
+        </w:rPr>
+        <w:t>-button]’)</w:t>
       </w:r>
       <w:r>
         <w:rPr>
@@ -1325,7 +1755,25 @@
           <w:sz w:val="24"/>
           <w:szCs w:val="24"/>
         </w:rPr>
-        <w:t>Desse modo, sempre que quisermos utilizar essa expressão toda dentro do nosso código, podemos colocar a variável que não muda “novaTarefa”. Isso é válido para qualquer expressão.</w:t>
+        <w:t>Desse modo, sempre que quisermos utilizar essa expressão toda dentro do nosso código, podemos colocar a variável que não muda “</w:t>
+      </w:r>
+      <w:proofErr w:type="spellStart"/>
+      <w:r>
+        <w:rPr>
+          <w:rFonts w:ascii="Times New Roman" w:hAnsi="Times New Roman" w:cs="Times New Roman"/>
+          <w:sz w:val="24"/>
+          <w:szCs w:val="24"/>
+        </w:rPr>
+        <w:t>novaTarefa</w:t>
+      </w:r>
+      <w:proofErr w:type="spellEnd"/>
+      <w:r>
+        <w:rPr>
+          <w:rFonts w:ascii="Times New Roman" w:hAnsi="Times New Roman" w:cs="Times New Roman"/>
+          <w:sz w:val="24"/>
+          <w:szCs w:val="24"/>
+        </w:rPr>
+        <w:t>”. Isso é válido para qualquer expressão.</w:t>
       </w:r>
     </w:p>
     <w:p>
@@ -1352,25 +1800,91 @@
           <w:sz w:val="24"/>
           <w:szCs w:val="24"/>
         </w:rPr>
-        <w:t xml:space="preserve"> Para fazer com que o botão faça uma ação quando for clicado precisamos adicionar um Evento de monitoramento à ele, para que sempre que for clicado, execute uma função específica. Traduzindo isso para o JS fica literalmente assim: </w:t>
-      </w:r>
-      <w:r>
-        <w:rPr>
-          <w:rFonts w:ascii="Times New Roman" w:hAnsi="Times New Roman" w:cs="Times New Roman"/>
-          <w:i/>
-          <w:iCs/>
-          <w:sz w:val="24"/>
-          <w:szCs w:val="24"/>
-        </w:rPr>
-        <w:t>novaTarefa.addEventListener(‘click’, ()=&gt;{console.log(‘fui clicado’)})</w:t>
-      </w:r>
-      <w:r>
-        <w:rPr>
-          <w:rFonts w:ascii="Times New Roman" w:hAnsi="Times New Roman" w:cs="Times New Roman"/>
-          <w:sz w:val="24"/>
-          <w:szCs w:val="24"/>
-        </w:rPr>
-        <w:t>, respectivamente. Ou seja, vc adicionou um evento de ouvir para o botão que agora está com o nome de novaTarefa e disse para ele que quando ele “ouvir” que o botão foi clicado, irá executar a função anônima que é imprimir a frase “fui clicado” no console do browser.</w:t>
+        <w:t xml:space="preserve"> Para fazer com que o botão faça uma ação quando for clicado precisamos adicionar um Evento de monitoramento </w:t>
+      </w:r>
+      <w:proofErr w:type="gramStart"/>
+      <w:r>
+        <w:rPr>
+          <w:rFonts w:ascii="Times New Roman" w:hAnsi="Times New Roman" w:cs="Times New Roman"/>
+          <w:sz w:val="24"/>
+          <w:szCs w:val="24"/>
+        </w:rPr>
+        <w:t>à</w:t>
+      </w:r>
+      <w:proofErr w:type="gramEnd"/>
+      <w:r>
+        <w:rPr>
+          <w:rFonts w:ascii="Times New Roman" w:hAnsi="Times New Roman" w:cs="Times New Roman"/>
+          <w:sz w:val="24"/>
+          <w:szCs w:val="24"/>
+        </w:rPr>
+        <w:t xml:space="preserve"> ele, para que sempre que for clicado, execute uma função específica. Traduzindo isso para o JS fica literalmente assim: </w:t>
+      </w:r>
+      <w:proofErr w:type="spellStart"/>
+      <w:r>
+        <w:rPr>
+          <w:rFonts w:ascii="Times New Roman" w:hAnsi="Times New Roman" w:cs="Times New Roman"/>
+          <w:i/>
+          <w:iCs/>
+          <w:sz w:val="24"/>
+          <w:szCs w:val="24"/>
+        </w:rPr>
+        <w:t>novaTarefa.addEventListener</w:t>
+      </w:r>
+      <w:proofErr w:type="spellEnd"/>
+      <w:r>
+        <w:rPr>
+          <w:rFonts w:ascii="Times New Roman" w:hAnsi="Times New Roman" w:cs="Times New Roman"/>
+          <w:i/>
+          <w:iCs/>
+          <w:sz w:val="24"/>
+          <w:szCs w:val="24"/>
+        </w:rPr>
+        <w:t>(‘click’, ()=&gt;{console.log(‘fui clicado’)})</w:t>
+      </w:r>
+      <w:r>
+        <w:rPr>
+          <w:rFonts w:ascii="Times New Roman" w:hAnsi="Times New Roman" w:cs="Times New Roman"/>
+          <w:sz w:val="24"/>
+          <w:szCs w:val="24"/>
+        </w:rPr>
+        <w:t xml:space="preserve">, respectivamente. Ou seja, </w:t>
+      </w:r>
+      <w:proofErr w:type="spellStart"/>
+      <w:r>
+        <w:rPr>
+          <w:rFonts w:ascii="Times New Roman" w:hAnsi="Times New Roman" w:cs="Times New Roman"/>
+          <w:sz w:val="24"/>
+          <w:szCs w:val="24"/>
+        </w:rPr>
+        <w:t>vc</w:t>
+      </w:r>
+      <w:proofErr w:type="spellEnd"/>
+      <w:r>
+        <w:rPr>
+          <w:rFonts w:ascii="Times New Roman" w:hAnsi="Times New Roman" w:cs="Times New Roman"/>
+          <w:sz w:val="24"/>
+          <w:szCs w:val="24"/>
+        </w:rPr>
+        <w:t xml:space="preserve"> adicionou um evento de ouvir para o botão que agora está com o nome de </w:t>
+      </w:r>
+      <w:proofErr w:type="spellStart"/>
+      <w:r>
+        <w:rPr>
+          <w:rFonts w:ascii="Times New Roman" w:hAnsi="Times New Roman" w:cs="Times New Roman"/>
+          <w:sz w:val="24"/>
+          <w:szCs w:val="24"/>
+        </w:rPr>
+        <w:t>novaTarefa</w:t>
+      </w:r>
+      <w:proofErr w:type="spellEnd"/>
+      <w:r>
+        <w:rPr>
+          <w:rFonts w:ascii="Times New Roman" w:hAnsi="Times New Roman" w:cs="Times New Roman"/>
+          <w:sz w:val="24"/>
+          <w:szCs w:val="24"/>
+        </w:rPr>
+        <w:t xml:space="preserve"> e disse para ele que quando ele “ouvir” que o botão foi clicado, irá executar a função anônima que é imprimir a frase “fui clicado” no console do browser.</w:t>
       </w:r>
     </w:p>
     <w:p>
@@ -1427,16 +1941,40 @@
         </w:rPr>
         <w:t xml:space="preserve"> Podemos pegar somente o valor de um input, ou seja, seu texto, utilizando o </w:t>
       </w:r>
-      <w:r>
-        <w:rPr>
-          <w:rFonts w:ascii="Times New Roman" w:hAnsi="Times New Roman" w:cs="Times New Roman"/>
-          <w:i/>
-          <w:iCs/>
-          <w:sz w:val="24"/>
-          <w:szCs w:val="24"/>
-        </w:rPr>
-        <w:t>nomeDaVariável/expressãoDoInput.value</w:t>
-      </w:r>
+      <w:proofErr w:type="spellStart"/>
+      <w:r>
+        <w:rPr>
+          <w:rFonts w:ascii="Times New Roman" w:hAnsi="Times New Roman" w:cs="Times New Roman"/>
+          <w:i/>
+          <w:iCs/>
+          <w:sz w:val="24"/>
+          <w:szCs w:val="24"/>
+        </w:rPr>
+        <w:t>nomeDaVariável</w:t>
+      </w:r>
+      <w:proofErr w:type="spellEnd"/>
+      <w:r>
+        <w:rPr>
+          <w:rFonts w:ascii="Times New Roman" w:hAnsi="Times New Roman" w:cs="Times New Roman"/>
+          <w:i/>
+          <w:iCs/>
+          <w:sz w:val="24"/>
+          <w:szCs w:val="24"/>
+        </w:rPr>
+        <w:t>/</w:t>
+      </w:r>
+      <w:proofErr w:type="spellStart"/>
+      <w:r>
+        <w:rPr>
+          <w:rFonts w:ascii="Times New Roman" w:hAnsi="Times New Roman" w:cs="Times New Roman"/>
+          <w:i/>
+          <w:iCs/>
+          <w:sz w:val="24"/>
+          <w:szCs w:val="24"/>
+        </w:rPr>
+        <w:t>expressãoDoInput.value</w:t>
+      </w:r>
+      <w:proofErr w:type="spellEnd"/>
       <w:r>
         <w:rPr>
           <w:rFonts w:ascii="Times New Roman" w:hAnsi="Times New Roman" w:cs="Times New Roman"/>
@@ -1486,7 +2024,61 @@
           <w:sz w:val="24"/>
           <w:szCs w:val="24"/>
         </w:rPr>
-        <w:t>Para mandar ele imprimir no console o texto do input, podemos colocar essa expressão dentro da função anônima do event listener, que ocorre quando apertamos o botão.</w:t>
+        <w:t xml:space="preserve">Para </w:t>
+      </w:r>
+      <w:proofErr w:type="gramStart"/>
+      <w:r>
+        <w:rPr>
+          <w:rFonts w:ascii="Times New Roman" w:hAnsi="Times New Roman" w:cs="Times New Roman"/>
+          <w:sz w:val="24"/>
+          <w:szCs w:val="24"/>
+        </w:rPr>
+        <w:t>mandar ele</w:t>
+      </w:r>
+      <w:proofErr w:type="gramEnd"/>
+      <w:r>
+        <w:rPr>
+          <w:rFonts w:ascii="Times New Roman" w:hAnsi="Times New Roman" w:cs="Times New Roman"/>
+          <w:sz w:val="24"/>
+          <w:szCs w:val="24"/>
+        </w:rPr>
+        <w:t xml:space="preserve"> imprimir no console o texto do input, podemos colocar essa expressão dentro da função anônima do </w:t>
+      </w:r>
+      <w:proofErr w:type="spellStart"/>
+      <w:r>
+        <w:rPr>
+          <w:rFonts w:ascii="Times New Roman" w:hAnsi="Times New Roman" w:cs="Times New Roman"/>
+          <w:sz w:val="24"/>
+          <w:szCs w:val="24"/>
+        </w:rPr>
+        <w:t>event</w:t>
+      </w:r>
+      <w:proofErr w:type="spellEnd"/>
+      <w:r>
+        <w:rPr>
+          <w:rFonts w:ascii="Times New Roman" w:hAnsi="Times New Roman" w:cs="Times New Roman"/>
+          <w:sz w:val="24"/>
+          <w:szCs w:val="24"/>
+        </w:rPr>
+        <w:t xml:space="preserve"> </w:t>
+      </w:r>
+      <w:proofErr w:type="spellStart"/>
+      <w:r>
+        <w:rPr>
+          <w:rFonts w:ascii="Times New Roman" w:hAnsi="Times New Roman" w:cs="Times New Roman"/>
+          <w:sz w:val="24"/>
+          <w:szCs w:val="24"/>
+        </w:rPr>
+        <w:t>listener</w:t>
+      </w:r>
+      <w:proofErr w:type="spellEnd"/>
+      <w:r>
+        <w:rPr>
+          <w:rFonts w:ascii="Times New Roman" w:hAnsi="Times New Roman" w:cs="Times New Roman"/>
+          <w:sz w:val="24"/>
+          <w:szCs w:val="24"/>
+        </w:rPr>
+        <w:t>, que ocorre quando apertamos o botão.</w:t>
       </w:r>
     </w:p>
     <w:p>
@@ -1542,23 +2134,53 @@
         </w:rPr>
         <w:t xml:space="preserve"> Nós conseguimos fazer com que o formulário pare de atualizar a página, ou seja, pare de mandar informações para o servidor colocando um </w:t>
       </w:r>
-      <w:r>
-        <w:rPr>
-          <w:rFonts w:ascii="Times New Roman" w:hAnsi="Times New Roman" w:cs="Times New Roman"/>
-          <w:i/>
-          <w:iCs/>
-          <w:sz w:val="24"/>
-          <w:szCs w:val="24"/>
-        </w:rPr>
-        <w:t>preventDefault()</w:t>
-      </w:r>
-      <w:r>
-        <w:rPr>
-          <w:rFonts w:ascii="Times New Roman" w:hAnsi="Times New Roman" w:cs="Times New Roman"/>
-          <w:sz w:val="24"/>
-          <w:szCs w:val="24"/>
-        </w:rPr>
-        <w:t>, dentro do eventListener.</w:t>
+      <w:proofErr w:type="spellStart"/>
+      <w:r>
+        <w:rPr>
+          <w:rFonts w:ascii="Times New Roman" w:hAnsi="Times New Roman" w:cs="Times New Roman"/>
+          <w:i/>
+          <w:iCs/>
+          <w:sz w:val="24"/>
+          <w:szCs w:val="24"/>
+        </w:rPr>
+        <w:t>preventDefault</w:t>
+      </w:r>
+      <w:proofErr w:type="spellEnd"/>
+      <w:r>
+        <w:rPr>
+          <w:rFonts w:ascii="Times New Roman" w:hAnsi="Times New Roman" w:cs="Times New Roman"/>
+          <w:i/>
+          <w:iCs/>
+          <w:sz w:val="24"/>
+          <w:szCs w:val="24"/>
+        </w:rPr>
+        <w:t>()</w:t>
+      </w:r>
+      <w:r>
+        <w:rPr>
+          <w:rFonts w:ascii="Times New Roman" w:hAnsi="Times New Roman" w:cs="Times New Roman"/>
+          <w:sz w:val="24"/>
+          <w:szCs w:val="24"/>
+        </w:rPr>
+        <w:t xml:space="preserve">, dentro do </w:t>
+      </w:r>
+      <w:proofErr w:type="spellStart"/>
+      <w:r>
+        <w:rPr>
+          <w:rFonts w:ascii="Times New Roman" w:hAnsi="Times New Roman" w:cs="Times New Roman"/>
+          <w:sz w:val="24"/>
+          <w:szCs w:val="24"/>
+        </w:rPr>
+        <w:t>eventListener</w:t>
+      </w:r>
+      <w:proofErr w:type="spellEnd"/>
+      <w:r>
+        <w:rPr>
+          <w:rFonts w:ascii="Times New Roman" w:hAnsi="Times New Roman" w:cs="Times New Roman"/>
+          <w:sz w:val="24"/>
+          <w:szCs w:val="24"/>
+        </w:rPr>
+        <w:t>.</w:t>
       </w:r>
     </w:p>
     <w:p>
@@ -1639,7 +2261,25 @@
           <w:sz w:val="24"/>
           <w:szCs w:val="24"/>
         </w:rPr>
-        <w:t>Para organizar melhor o nosso código, nós podemos criar uma função para não deixar tudo bagunçado no eventListener.</w:t>
+        <w:t xml:space="preserve">Para organizar melhor o nosso código, nós podemos criar uma função para não deixar tudo bagunçado no </w:t>
+      </w:r>
+      <w:proofErr w:type="spellStart"/>
+      <w:r>
+        <w:rPr>
+          <w:rFonts w:ascii="Times New Roman" w:hAnsi="Times New Roman" w:cs="Times New Roman"/>
+          <w:sz w:val="24"/>
+          <w:szCs w:val="24"/>
+        </w:rPr>
+        <w:t>eventListener</w:t>
+      </w:r>
+      <w:proofErr w:type="spellEnd"/>
+      <w:r>
+        <w:rPr>
+          <w:rFonts w:ascii="Times New Roman" w:hAnsi="Times New Roman" w:cs="Times New Roman"/>
+          <w:sz w:val="24"/>
+          <w:szCs w:val="24"/>
+        </w:rPr>
+        <w:t>.</w:t>
       </w:r>
     </w:p>
     <w:p>
@@ -1666,7 +2306,25 @@
           <w:sz w:val="24"/>
           <w:szCs w:val="24"/>
         </w:rPr>
-        <w:t>Para criar uma função precisamos de uma constante com o nome da função recebendo o evento entre parênteses e todos os parâmetros que estavam dentro do eventListener.</w:t>
+        <w:t xml:space="preserve">Para criar uma função precisamos de uma constante com o nome da função recebendo o evento entre parênteses e todos os parâmetros que estavam dentro do </w:t>
+      </w:r>
+      <w:proofErr w:type="spellStart"/>
+      <w:r>
+        <w:rPr>
+          <w:rFonts w:ascii="Times New Roman" w:hAnsi="Times New Roman" w:cs="Times New Roman"/>
+          <w:sz w:val="24"/>
+          <w:szCs w:val="24"/>
+        </w:rPr>
+        <w:t>eventListener</w:t>
+      </w:r>
+      <w:proofErr w:type="spellEnd"/>
+      <w:r>
+        <w:rPr>
+          <w:rFonts w:ascii="Times New Roman" w:hAnsi="Times New Roman" w:cs="Times New Roman"/>
+          <w:sz w:val="24"/>
+          <w:szCs w:val="24"/>
+        </w:rPr>
+        <w:t>.</w:t>
       </w:r>
     </w:p>
     <w:p>
@@ -1693,7 +2351,25 @@
           <w:sz w:val="24"/>
           <w:szCs w:val="24"/>
         </w:rPr>
-        <w:t>Agora podemos colocar apenas o nome da função depois da vírgula no eventListener ao invés de toda a função que estava previamente.</w:t>
+        <w:t xml:space="preserve">Agora podemos colocar apenas o nome da função depois da vírgula no </w:t>
+      </w:r>
+      <w:proofErr w:type="spellStart"/>
+      <w:r>
+        <w:rPr>
+          <w:rFonts w:ascii="Times New Roman" w:hAnsi="Times New Roman" w:cs="Times New Roman"/>
+          <w:sz w:val="24"/>
+          <w:szCs w:val="24"/>
+        </w:rPr>
+        <w:t>eventListener</w:t>
+      </w:r>
+      <w:proofErr w:type="spellEnd"/>
+      <w:r>
+        <w:rPr>
+          <w:rFonts w:ascii="Times New Roman" w:hAnsi="Times New Roman" w:cs="Times New Roman"/>
+          <w:sz w:val="24"/>
+          <w:szCs w:val="24"/>
+        </w:rPr>
+        <w:t xml:space="preserve"> ao invés de toda a função que estava previamente.</w:t>
       </w:r>
     </w:p>
     <w:p>
@@ -1722,6 +2398,7 @@
         </w:rPr>
         <w:t xml:space="preserve">Mais informações sobre </w:t>
       </w:r>
+      <w:proofErr w:type="spellStart"/>
       <w:r>
         <w:rPr>
           <w:rFonts w:ascii="Times New Roman" w:hAnsi="Times New Roman" w:cs="Times New Roman"/>
@@ -1732,6 +2409,7 @@
         </w:rPr>
         <w:t>data-atributes</w:t>
       </w:r>
+      <w:proofErr w:type="spellEnd"/>
       <w:r>
         <w:rPr>
           <w:rFonts w:ascii="Times New Roman" w:hAnsi="Times New Roman" w:cs="Times New Roman"/>
@@ -1807,8 +2485,18 @@
           <w:sz w:val="24"/>
           <w:szCs w:val="24"/>
         </w:rPr>
-        <w:t>Utilizar data-attributes</w:t>
-      </w:r>
+        <w:t>Utilizar data-</w:t>
+      </w:r>
+      <w:proofErr w:type="spellStart"/>
+      <w:r>
+        <w:rPr>
+          <w:rFonts w:ascii="Times New Roman" w:hAnsi="Times New Roman" w:cs="Times New Roman"/>
+          <w:sz w:val="24"/>
+          <w:szCs w:val="24"/>
+        </w:rPr>
+        <w:t>attributes</w:t>
+      </w:r>
+      <w:proofErr w:type="spellEnd"/>
       <w:r>
         <w:rPr>
           <w:rFonts w:ascii="Times New Roman" w:hAnsi="Times New Roman" w:cs="Times New Roman"/>
@@ -1838,7 +2526,25 @@
           <w:sz w:val="24"/>
           <w:szCs w:val="24"/>
         </w:rPr>
-        <w:t>Utilizar o método addEventListner para escutar eventos no elemento</w:t>
+        <w:t xml:space="preserve">Utilizar o método </w:t>
+      </w:r>
+      <w:proofErr w:type="spellStart"/>
+      <w:r>
+        <w:rPr>
+          <w:rFonts w:ascii="Times New Roman" w:hAnsi="Times New Roman" w:cs="Times New Roman"/>
+          <w:sz w:val="24"/>
+          <w:szCs w:val="24"/>
+        </w:rPr>
+        <w:t>addEventListner</w:t>
+      </w:r>
+      <w:proofErr w:type="spellEnd"/>
+      <w:r>
+        <w:rPr>
+          <w:rFonts w:ascii="Times New Roman" w:hAnsi="Times New Roman" w:cs="Times New Roman"/>
+          <w:sz w:val="24"/>
+          <w:szCs w:val="24"/>
+        </w:rPr>
+        <w:t xml:space="preserve"> para escutar eventos no elemento</w:t>
       </w:r>
       <w:r>
         <w:rPr>
@@ -2027,6 +2733,7 @@
         </w:rPr>
         <w:t xml:space="preserve"> Para criarmos conteúdo/tags dentro do DOM/HTML, precisamos utilizar a propriedade </w:t>
       </w:r>
+      <w:proofErr w:type="spellStart"/>
       <w:r>
         <w:rPr>
           <w:rFonts w:ascii="Times New Roman" w:hAnsi="Times New Roman" w:cs="Times New Roman"/>
@@ -2045,7 +2752,18 @@
           <w:sz w:val="24"/>
           <w:szCs w:val="24"/>
         </w:rPr>
-        <w:t>createElemet(</w:t>
+        <w:t>createElemet</w:t>
+      </w:r>
+      <w:proofErr w:type="spellEnd"/>
+      <w:r>
+        <w:rPr>
+          <w:rFonts w:ascii="Times New Roman" w:hAnsi="Times New Roman" w:cs="Times New Roman"/>
+          <w:i/>
+          <w:iCs/>
+          <w:sz w:val="24"/>
+          <w:szCs w:val="24"/>
+        </w:rPr>
+        <w:t>(</w:t>
       </w:r>
       <w:r>
         <w:rPr>
@@ -2093,15 +2811,49 @@
         </w:rPr>
         <w:t xml:space="preserve"> Como existe hierarquia de parentesco nas tags HTML, precisamos colocar o parâmetro </w:t>
       </w:r>
-      <w:r>
-        <w:rPr>
-          <w:rFonts w:ascii="Times New Roman" w:hAnsi="Times New Roman" w:cs="Times New Roman"/>
-          <w:i/>
-          <w:iCs/>
-          <w:sz w:val="24"/>
-          <w:szCs w:val="24"/>
-        </w:rPr>
-        <w:t>tagMãe.appendChild(tagFilho)</w:t>
+      <w:proofErr w:type="spellStart"/>
+      <w:r>
+        <w:rPr>
+          <w:rFonts w:ascii="Times New Roman" w:hAnsi="Times New Roman" w:cs="Times New Roman"/>
+          <w:i/>
+          <w:iCs/>
+          <w:sz w:val="24"/>
+          <w:szCs w:val="24"/>
+        </w:rPr>
+        <w:t>tagMãe.appendChild</w:t>
+      </w:r>
+      <w:proofErr w:type="spellEnd"/>
+      <w:r>
+        <w:rPr>
+          <w:rFonts w:ascii="Times New Roman" w:hAnsi="Times New Roman" w:cs="Times New Roman"/>
+          <w:i/>
+          <w:iCs/>
+          <w:sz w:val="24"/>
+          <w:szCs w:val="24"/>
+        </w:rPr>
+        <w:t>(</w:t>
+      </w:r>
+      <w:proofErr w:type="spellStart"/>
+      <w:r>
+        <w:rPr>
+          <w:rFonts w:ascii="Times New Roman" w:hAnsi="Times New Roman" w:cs="Times New Roman"/>
+          <w:i/>
+          <w:iCs/>
+          <w:sz w:val="24"/>
+          <w:szCs w:val="24"/>
+        </w:rPr>
+        <w:t>tagFilho</w:t>
+      </w:r>
+      <w:proofErr w:type="spellEnd"/>
+      <w:r>
+        <w:rPr>
+          <w:rFonts w:ascii="Times New Roman" w:hAnsi="Times New Roman" w:cs="Times New Roman"/>
+          <w:i/>
+          <w:iCs/>
+          <w:sz w:val="24"/>
+          <w:szCs w:val="24"/>
+        </w:rPr>
+        <w:t>)</w:t>
       </w:r>
       <w:r>
         <w:rPr>
@@ -2183,15 +2935,49 @@
         </w:rPr>
         <w:t xml:space="preserve">Para contornar esse problema, adicionamos a classe do css que já existe para esse elemento utilizando o comando: </w:t>
       </w:r>
-      <w:r>
-        <w:rPr>
-          <w:rFonts w:ascii="Times New Roman" w:hAnsi="Times New Roman" w:cs="Times New Roman"/>
-          <w:i/>
-          <w:iCs/>
-          <w:sz w:val="24"/>
-          <w:szCs w:val="24"/>
-        </w:rPr>
-        <w:t>variávelDoElemento.classList.add(‘classeCSS’)</w:t>
+      <w:proofErr w:type="spellStart"/>
+      <w:r>
+        <w:rPr>
+          <w:rFonts w:ascii="Times New Roman" w:hAnsi="Times New Roman" w:cs="Times New Roman"/>
+          <w:i/>
+          <w:iCs/>
+          <w:sz w:val="24"/>
+          <w:szCs w:val="24"/>
+        </w:rPr>
+        <w:t>variávelDoElemento.classList.add</w:t>
+      </w:r>
+      <w:proofErr w:type="spellEnd"/>
+      <w:r>
+        <w:rPr>
+          <w:rFonts w:ascii="Times New Roman" w:hAnsi="Times New Roman" w:cs="Times New Roman"/>
+          <w:i/>
+          <w:iCs/>
+          <w:sz w:val="24"/>
+          <w:szCs w:val="24"/>
+        </w:rPr>
+        <w:t>(‘</w:t>
+      </w:r>
+      <w:proofErr w:type="spellStart"/>
+      <w:r>
+        <w:rPr>
+          <w:rFonts w:ascii="Times New Roman" w:hAnsi="Times New Roman" w:cs="Times New Roman"/>
+          <w:i/>
+          <w:iCs/>
+          <w:sz w:val="24"/>
+          <w:szCs w:val="24"/>
+        </w:rPr>
+        <w:t>classeCSS</w:t>
+      </w:r>
+      <w:proofErr w:type="spellEnd"/>
+      <w:r>
+        <w:rPr>
+          <w:rFonts w:ascii="Times New Roman" w:hAnsi="Times New Roman" w:cs="Times New Roman"/>
+          <w:i/>
+          <w:iCs/>
+          <w:sz w:val="24"/>
+          <w:szCs w:val="24"/>
+        </w:rPr>
+        <w:t>’)</w:t>
       </w:r>
       <w:r>
         <w:rPr>
@@ -2285,15 +3071,27 @@
         </w:rPr>
         <w:t xml:space="preserve">O </w:t>
       </w:r>
-      <w:r>
-        <w:rPr>
-          <w:rFonts w:ascii="Times New Roman" w:hAnsi="Times New Roman" w:cs="Times New Roman"/>
-          <w:i/>
-          <w:iCs/>
-          <w:sz w:val="24"/>
-          <w:szCs w:val="24"/>
-        </w:rPr>
-        <w:t xml:space="preserve">appendChild </w:t>
+      <w:proofErr w:type="spellStart"/>
+      <w:r>
+        <w:rPr>
+          <w:rFonts w:ascii="Times New Roman" w:hAnsi="Times New Roman" w:cs="Times New Roman"/>
+          <w:i/>
+          <w:iCs/>
+          <w:sz w:val="24"/>
+          <w:szCs w:val="24"/>
+        </w:rPr>
+        <w:t>appendChild</w:t>
+      </w:r>
+      <w:proofErr w:type="spellEnd"/>
+      <w:r>
+        <w:rPr>
+          <w:rFonts w:ascii="Times New Roman" w:hAnsi="Times New Roman" w:cs="Times New Roman"/>
+          <w:i/>
+          <w:iCs/>
+          <w:sz w:val="24"/>
+          <w:szCs w:val="24"/>
+        </w:rPr>
+        <w:t xml:space="preserve"> </w:t>
       </w:r>
       <w:r>
         <w:rPr>
@@ -2329,7 +3127,25 @@
           <w:sz w:val="24"/>
           <w:szCs w:val="24"/>
         </w:rPr>
-        <w:t xml:space="preserve"> Vídeo da Alura explicando melhor sobre template strings: </w:t>
+        <w:t xml:space="preserve"> Vídeo da </w:t>
+      </w:r>
+      <w:proofErr w:type="spellStart"/>
+      <w:r>
+        <w:rPr>
+          <w:rFonts w:ascii="Times New Roman" w:hAnsi="Times New Roman" w:cs="Times New Roman"/>
+          <w:sz w:val="24"/>
+          <w:szCs w:val="24"/>
+        </w:rPr>
+        <w:t>Alura</w:t>
+      </w:r>
+      <w:proofErr w:type="spellEnd"/>
+      <w:r>
+        <w:rPr>
+          <w:rFonts w:ascii="Times New Roman" w:hAnsi="Times New Roman" w:cs="Times New Roman"/>
+          <w:sz w:val="24"/>
+          <w:szCs w:val="24"/>
+        </w:rPr>
+        <w:t xml:space="preserve"> explicando melhor sobre template strings: </w:t>
       </w:r>
       <w:hyperlink r:id="rId7" w:history="1">
         <w:r>
@@ -2373,6 +3189,7 @@
         </w:rPr>
         <w:t xml:space="preserve"> Todos os elementos na nossa árvore do DOM são nós e todos os nós podem ser acessados via JavaScript. Os nós podem ser deletados, criados ou modificados. Durante o curso utilizamos o método </w:t>
       </w:r>
+      <w:proofErr w:type="spellStart"/>
       <w:r>
         <w:rPr>
           <w:rFonts w:ascii="Times New Roman" w:hAnsi="Times New Roman" w:cs="Times New Roman"/>
@@ -2383,6 +3200,7 @@
         </w:rPr>
         <w:t>appendChild</w:t>
       </w:r>
+      <w:proofErr w:type="spellEnd"/>
       <w:r>
         <w:rPr>
           <w:rFonts w:ascii="Times New Roman" w:hAnsi="Times New Roman" w:cs="Times New Roman"/>
@@ -2414,15 +3232,27 @@
           <w:szCs w:val="24"/>
         </w:rPr>
       </w:pPr>
-      <w:r>
-        <w:rPr>
-          <w:rFonts w:ascii="Times New Roman" w:hAnsi="Times New Roman" w:cs="Times New Roman"/>
-          <w:i/>
-          <w:iCs/>
-          <w:sz w:val="24"/>
-          <w:szCs w:val="24"/>
-        </w:rPr>
-        <w:t>insertBefore(pai, filho)</w:t>
+      <w:proofErr w:type="spellStart"/>
+      <w:r>
+        <w:rPr>
+          <w:rFonts w:ascii="Times New Roman" w:hAnsi="Times New Roman" w:cs="Times New Roman"/>
+          <w:i/>
+          <w:iCs/>
+          <w:sz w:val="24"/>
+          <w:szCs w:val="24"/>
+        </w:rPr>
+        <w:t>insertBefore</w:t>
+      </w:r>
+      <w:proofErr w:type="spellEnd"/>
+      <w:r>
+        <w:rPr>
+          <w:rFonts w:ascii="Times New Roman" w:hAnsi="Times New Roman" w:cs="Times New Roman"/>
+          <w:i/>
+          <w:iCs/>
+          <w:sz w:val="24"/>
+          <w:szCs w:val="24"/>
+        </w:rPr>
+        <w:t>(pai, filho)</w:t>
       </w:r>
       <w:r>
         <w:rPr>
@@ -2455,15 +3285,27 @@
           <w:szCs w:val="24"/>
         </w:rPr>
       </w:pPr>
-      <w:r>
-        <w:rPr>
-          <w:rFonts w:ascii="Times New Roman" w:hAnsi="Times New Roman" w:cs="Times New Roman"/>
-          <w:i/>
-          <w:iCs/>
-          <w:sz w:val="24"/>
-          <w:szCs w:val="24"/>
-        </w:rPr>
-        <w:t>replaceChild( elemento1, elemento2)</w:t>
+      <w:proofErr w:type="spellStart"/>
+      <w:r>
+        <w:rPr>
+          <w:rFonts w:ascii="Times New Roman" w:hAnsi="Times New Roman" w:cs="Times New Roman"/>
+          <w:i/>
+          <w:iCs/>
+          <w:sz w:val="24"/>
+          <w:szCs w:val="24"/>
+        </w:rPr>
+        <w:t>replaceChild</w:t>
+      </w:r>
+      <w:proofErr w:type="spellEnd"/>
+      <w:r>
+        <w:rPr>
+          <w:rFonts w:ascii="Times New Roman" w:hAnsi="Times New Roman" w:cs="Times New Roman"/>
+          <w:i/>
+          <w:iCs/>
+          <w:sz w:val="24"/>
+          <w:szCs w:val="24"/>
+        </w:rPr>
+        <w:t>( elemento1, elemento2)</w:t>
       </w:r>
       <w:r>
         <w:rPr>
@@ -2496,6 +3338,7 @@
           <w:szCs w:val="24"/>
         </w:rPr>
       </w:pPr>
+      <w:proofErr w:type="spellStart"/>
       <w:r>
         <w:rPr>
           <w:rFonts w:ascii="Times New Roman" w:hAnsi="Times New Roman" w:cs="Times New Roman"/>
@@ -2505,7 +3348,18 @@
           <w:szCs w:val="24"/>
         </w:rPr>
         <w:lastRenderedPageBreak/>
-        <w:t>removeChild(elemento)</w:t>
+        <w:t>removeChild</w:t>
+      </w:r>
+      <w:proofErr w:type="spellEnd"/>
+      <w:r>
+        <w:rPr>
+          <w:rFonts w:ascii="Times New Roman" w:hAnsi="Times New Roman" w:cs="Times New Roman"/>
+          <w:i/>
+          <w:iCs/>
+          <w:sz w:val="24"/>
+          <w:szCs w:val="24"/>
+        </w:rPr>
+        <w:t>(elemento)</w:t>
       </w:r>
       <w:r>
         <w:rPr>
@@ -2592,6 +3446,7 @@
         </w:rPr>
         <w:t xml:space="preserve">Colocar um elemento filho dentro do elemento pai utilizando o método </w:t>
       </w:r>
+      <w:proofErr w:type="spellStart"/>
       <w:r>
         <w:rPr>
           <w:rFonts w:ascii="Times New Roman" w:hAnsi="Times New Roman" w:cs="Times New Roman"/>
@@ -2602,6 +3457,7 @@
         </w:rPr>
         <w:t>appendChild</w:t>
       </w:r>
+      <w:proofErr w:type="spellEnd"/>
       <w:r>
         <w:rPr>
           <w:rFonts w:ascii="Times New Roman" w:hAnsi="Times New Roman" w:cs="Times New Roman"/>
@@ -2633,6 +3489,7 @@
         </w:rPr>
         <w:t xml:space="preserve">Criar elementos utilizando o método </w:t>
       </w:r>
+      <w:proofErr w:type="spellStart"/>
       <w:r>
         <w:rPr>
           <w:rFonts w:ascii="Times New Roman" w:hAnsi="Times New Roman" w:cs="Times New Roman"/>
@@ -2643,6 +3500,7 @@
         </w:rPr>
         <w:t>createElement</w:t>
       </w:r>
+      <w:proofErr w:type="spellEnd"/>
       <w:r>
         <w:rPr>
           <w:rFonts w:ascii="Times New Roman" w:hAnsi="Times New Roman" w:cs="Times New Roman"/>
@@ -2760,6 +3618,7 @@
         </w:rPr>
         <w:t xml:space="preserve"> Para alterarmos um estilo precisamos adicionar o comando </w:t>
       </w:r>
+      <w:proofErr w:type="spellStart"/>
       <w:r>
         <w:rPr>
           <w:rFonts w:ascii="Times New Roman" w:hAnsi="Times New Roman" w:cs="Times New Roman"/>
@@ -2770,6 +3629,7 @@
         </w:rPr>
         <w:t>toggle</w:t>
       </w:r>
+      <w:proofErr w:type="spellEnd"/>
       <w:r>
         <w:rPr>
           <w:rFonts w:ascii="Times New Roman" w:hAnsi="Times New Roman" w:cs="Times New Roman"/>
@@ -2778,6 +3638,7 @@
         </w:rPr>
         <w:t xml:space="preserve"> logo após a propriedade </w:t>
       </w:r>
+      <w:proofErr w:type="spellStart"/>
       <w:r>
         <w:rPr>
           <w:rFonts w:ascii="Times New Roman" w:hAnsi="Times New Roman" w:cs="Times New Roman"/>
@@ -2788,6 +3649,7 @@
         </w:rPr>
         <w:t>classList</w:t>
       </w:r>
+      <w:proofErr w:type="spellEnd"/>
       <w:r>
         <w:rPr>
           <w:rFonts w:ascii="Times New Roman" w:hAnsi="Times New Roman" w:cs="Times New Roman"/>
@@ -2830,6 +3692,7 @@
         </w:rPr>
         <w:t xml:space="preserve"> O </w:t>
       </w:r>
+      <w:proofErr w:type="spellStart"/>
       <w:r>
         <w:rPr>
           <w:rFonts w:ascii="Times New Roman" w:hAnsi="Times New Roman" w:cs="Times New Roman"/>
@@ -2840,6 +3703,7 @@
         </w:rPr>
         <w:t>toggle</w:t>
       </w:r>
+      <w:proofErr w:type="spellEnd"/>
       <w:r>
         <w:rPr>
           <w:rFonts w:ascii="Times New Roman" w:hAnsi="Times New Roman" w:cs="Times New Roman"/>
@@ -2880,7 +3744,25 @@
           <w:sz w:val="24"/>
           <w:szCs w:val="24"/>
         </w:rPr>
-        <w:t>l, pois dessa forma qualquer pessoa tem acesso ao seu código e suas funções de finidas.</w:t>
+        <w:t xml:space="preserve">l, pois dessa forma qualquer pessoa tem acesso ao seu código e suas funções de </w:t>
+      </w:r>
+      <w:proofErr w:type="spellStart"/>
+      <w:r>
+        <w:rPr>
+          <w:rFonts w:ascii="Times New Roman" w:hAnsi="Times New Roman" w:cs="Times New Roman"/>
+          <w:sz w:val="24"/>
+          <w:szCs w:val="24"/>
+        </w:rPr>
+        <w:t>finidas</w:t>
+      </w:r>
+      <w:proofErr w:type="spellEnd"/>
+      <w:r>
+        <w:rPr>
+          <w:rFonts w:ascii="Times New Roman" w:hAnsi="Times New Roman" w:cs="Times New Roman"/>
+          <w:sz w:val="24"/>
+          <w:szCs w:val="24"/>
+        </w:rPr>
+        <w:t>.</w:t>
       </w:r>
     </w:p>
     <w:p>
@@ -2932,7 +3814,25 @@
           <w:sz w:val="24"/>
           <w:szCs w:val="24"/>
         </w:rPr>
-        <w:t>Para fazer isso basta colocar todo o código entre () e dentro de uma função anônima, ou seja: (() =&gt; { CódigoCompleto }). Dessa forma o nosso código fica protegido.</w:t>
+        <w:t xml:space="preserve">Para fazer isso basta colocar todo o código entre () e dentro de uma função anônima, ou seja: (() =&gt; { </w:t>
+      </w:r>
+      <w:proofErr w:type="spellStart"/>
+      <w:r>
+        <w:rPr>
+          <w:rFonts w:ascii="Times New Roman" w:hAnsi="Times New Roman" w:cs="Times New Roman"/>
+          <w:sz w:val="24"/>
+          <w:szCs w:val="24"/>
+        </w:rPr>
+        <w:t>CódigoCompleto</w:t>
+      </w:r>
+      <w:proofErr w:type="spellEnd"/>
+      <w:r>
+        <w:rPr>
+          <w:rFonts w:ascii="Times New Roman" w:hAnsi="Times New Roman" w:cs="Times New Roman"/>
+          <w:sz w:val="24"/>
+          <w:szCs w:val="24"/>
+        </w:rPr>
+        <w:t xml:space="preserve"> }). Dessa forma o nosso código fica protegido.</w:t>
       </w:r>
     </w:p>
     <w:p>
@@ -2958,7 +3858,25 @@
           <w:sz w:val="24"/>
           <w:szCs w:val="24"/>
         </w:rPr>
-        <w:t>Porém, ao tentar executar o código dessa forma veremos que ele não irá funcionar. Para corrigir isso colocamos () no final de tudo, ficando assim: (() =&gt; { CódigoCompleto })().</w:t>
+        <w:t xml:space="preserve">Porém, ao tentar executar o código dessa forma veremos que ele não irá funcionar. Para corrigir isso colocamos () no final de tudo, ficando assim: (() =&gt; { </w:t>
+      </w:r>
+      <w:proofErr w:type="spellStart"/>
+      <w:r>
+        <w:rPr>
+          <w:rFonts w:ascii="Times New Roman" w:hAnsi="Times New Roman" w:cs="Times New Roman"/>
+          <w:sz w:val="24"/>
+          <w:szCs w:val="24"/>
+        </w:rPr>
+        <w:t>CódigoCompleto</w:t>
+      </w:r>
+      <w:proofErr w:type="spellEnd"/>
+      <w:r>
+        <w:rPr>
+          <w:rFonts w:ascii="Times New Roman" w:hAnsi="Times New Roman" w:cs="Times New Roman"/>
+          <w:sz w:val="24"/>
+          <w:szCs w:val="24"/>
+        </w:rPr>
+        <w:t xml:space="preserve"> })().</w:t>
       </w:r>
       <w:r>
         <w:rPr>
@@ -2994,15 +3912,49 @@
         </w:rPr>
         <w:t>Essa técnica se chama IIFE (</w:t>
       </w:r>
-      <w:r>
-        <w:rPr>
-          <w:rFonts w:ascii="Times New Roman" w:hAnsi="Times New Roman" w:cs="Times New Roman"/>
-          <w:i/>
-          <w:iCs/>
-          <w:sz w:val="24"/>
-          <w:szCs w:val="24"/>
-        </w:rPr>
-        <w:t>Immediately Invoked Function Expression ou Função de Invocação Imediata</w:t>
+      <w:proofErr w:type="spellStart"/>
+      <w:r>
+        <w:rPr>
+          <w:rFonts w:ascii="Times New Roman" w:hAnsi="Times New Roman" w:cs="Times New Roman"/>
+          <w:i/>
+          <w:iCs/>
+          <w:sz w:val="24"/>
+          <w:szCs w:val="24"/>
+        </w:rPr>
+        <w:t>Immediately</w:t>
+      </w:r>
+      <w:proofErr w:type="spellEnd"/>
+      <w:r>
+        <w:rPr>
+          <w:rFonts w:ascii="Times New Roman" w:hAnsi="Times New Roman" w:cs="Times New Roman"/>
+          <w:i/>
+          <w:iCs/>
+          <w:sz w:val="24"/>
+          <w:szCs w:val="24"/>
+        </w:rPr>
+        <w:t xml:space="preserve"> </w:t>
+      </w:r>
+      <w:proofErr w:type="spellStart"/>
+      <w:r>
+        <w:rPr>
+          <w:rFonts w:ascii="Times New Roman" w:hAnsi="Times New Roman" w:cs="Times New Roman"/>
+          <w:i/>
+          <w:iCs/>
+          <w:sz w:val="24"/>
+          <w:szCs w:val="24"/>
+        </w:rPr>
+        <w:t>Invoked</w:t>
+      </w:r>
+      <w:proofErr w:type="spellEnd"/>
+      <w:r>
+        <w:rPr>
+          <w:rFonts w:ascii="Times New Roman" w:hAnsi="Times New Roman" w:cs="Times New Roman"/>
+          <w:i/>
+          <w:iCs/>
+          <w:sz w:val="24"/>
+          <w:szCs w:val="24"/>
+        </w:rPr>
+        <w:t xml:space="preserve"> Function Expression ou Função de Invocação Imediata</w:t>
       </w:r>
       <w:r>
         <w:rPr>
@@ -3056,7 +4008,25 @@
           <w:sz w:val="24"/>
           <w:szCs w:val="24"/>
         </w:rPr>
-        <w:t>Adicionar classe CSS utilizando o método toggle;</w:t>
+        <w:t xml:space="preserve">Adicionar classe CSS utilizando o método </w:t>
+      </w:r>
+      <w:proofErr w:type="spellStart"/>
+      <w:r>
+        <w:rPr>
+          <w:rFonts w:ascii="Times New Roman" w:hAnsi="Times New Roman" w:cs="Times New Roman"/>
+          <w:sz w:val="24"/>
+          <w:szCs w:val="24"/>
+        </w:rPr>
+        <w:t>toggle</w:t>
+      </w:r>
+      <w:proofErr w:type="spellEnd"/>
+      <w:r>
+        <w:rPr>
+          <w:rFonts w:ascii="Times New Roman" w:hAnsi="Times New Roman" w:cs="Times New Roman"/>
+          <w:sz w:val="24"/>
+          <w:szCs w:val="24"/>
+        </w:rPr>
+        <w:t>;</w:t>
       </w:r>
     </w:p>
     <w:p>
@@ -3079,7 +4049,25 @@
           <w:sz w:val="24"/>
           <w:szCs w:val="24"/>
         </w:rPr>
-        <w:t>Utilizar o atributo parentElement para subir um elemento na árvore do DOM;</w:t>
+        <w:t xml:space="preserve">Utilizar o atributo </w:t>
+      </w:r>
+      <w:proofErr w:type="spellStart"/>
+      <w:r>
+        <w:rPr>
+          <w:rFonts w:ascii="Times New Roman" w:hAnsi="Times New Roman" w:cs="Times New Roman"/>
+          <w:sz w:val="24"/>
+          <w:szCs w:val="24"/>
+        </w:rPr>
+        <w:t>parentElement</w:t>
+      </w:r>
+      <w:proofErr w:type="spellEnd"/>
+      <w:r>
+        <w:rPr>
+          <w:rFonts w:ascii="Times New Roman" w:hAnsi="Times New Roman" w:cs="Times New Roman"/>
+          <w:sz w:val="24"/>
+          <w:szCs w:val="24"/>
+        </w:rPr>
+        <w:t xml:space="preserve"> para subir um elemento na árvore do DOM;</w:t>
       </w:r>
     </w:p>
     <w:p>
@@ -3367,16 +4355,40 @@
         </w:rPr>
         <w:t xml:space="preserve">Para exportar usamos: </w:t>
       </w:r>
-      <w:r>
-        <w:rPr>
-          <w:rFonts w:ascii="Times New Roman" w:hAnsi="Times New Roman" w:cs="Times New Roman"/>
-          <w:i/>
-          <w:iCs/>
-          <w:sz w:val="24"/>
-          <w:szCs w:val="24"/>
-        </w:rPr>
-        <w:t>export default nomeDaFunção</w:t>
-      </w:r>
+      <w:proofErr w:type="spellStart"/>
+      <w:r>
+        <w:rPr>
+          <w:rFonts w:ascii="Times New Roman" w:hAnsi="Times New Roman" w:cs="Times New Roman"/>
+          <w:i/>
+          <w:iCs/>
+          <w:sz w:val="24"/>
+          <w:szCs w:val="24"/>
+        </w:rPr>
+        <w:t>export</w:t>
+      </w:r>
+      <w:proofErr w:type="spellEnd"/>
+      <w:r>
+        <w:rPr>
+          <w:rFonts w:ascii="Times New Roman" w:hAnsi="Times New Roman" w:cs="Times New Roman"/>
+          <w:i/>
+          <w:iCs/>
+          <w:sz w:val="24"/>
+          <w:szCs w:val="24"/>
+        </w:rPr>
+        <w:t xml:space="preserve"> default </w:t>
+      </w:r>
+      <w:proofErr w:type="spellStart"/>
+      <w:r>
+        <w:rPr>
+          <w:rFonts w:ascii="Times New Roman" w:hAnsi="Times New Roman" w:cs="Times New Roman"/>
+          <w:i/>
+          <w:iCs/>
+          <w:sz w:val="24"/>
+          <w:szCs w:val="24"/>
+        </w:rPr>
+        <w:t>nomeDaFunção</w:t>
+      </w:r>
+      <w:proofErr w:type="spellEnd"/>
       <w:r>
         <w:rPr>
           <w:rFonts w:ascii="Times New Roman" w:hAnsi="Times New Roman" w:cs="Times New Roman"/>
@@ -3429,7 +4441,29 @@
           <w:sz w:val="24"/>
           <w:szCs w:val="24"/>
         </w:rPr>
-        <w:t>import nomeDaFunção/Elemento from “./localização”</w:t>
+        <w:t xml:space="preserve">import </w:t>
+      </w:r>
+      <w:proofErr w:type="spellStart"/>
+      <w:r>
+        <w:rPr>
+          <w:rFonts w:ascii="Times New Roman" w:hAnsi="Times New Roman" w:cs="Times New Roman"/>
+          <w:i/>
+          <w:iCs/>
+          <w:sz w:val="24"/>
+          <w:szCs w:val="24"/>
+        </w:rPr>
+        <w:t>nomeDaFunção</w:t>
+      </w:r>
+      <w:proofErr w:type="spellEnd"/>
+      <w:r>
+        <w:rPr>
+          <w:rFonts w:ascii="Times New Roman" w:hAnsi="Times New Roman" w:cs="Times New Roman"/>
+          <w:i/>
+          <w:iCs/>
+          <w:sz w:val="24"/>
+          <w:szCs w:val="24"/>
+        </w:rPr>
+        <w:t>/Elemento from “./localização”</w:t>
       </w:r>
     </w:p>
     <w:p>
@@ -3454,15 +4488,27 @@
         </w:rPr>
         <w:t xml:space="preserve">Para exportar mais de um objeto do módulo colocamos: </w:t>
       </w:r>
-      <w:r>
-        <w:rPr>
-          <w:rFonts w:ascii="Times New Roman" w:hAnsi="Times New Roman" w:cs="Times New Roman"/>
-          <w:i/>
-          <w:iCs/>
-          <w:sz w:val="24"/>
-          <w:szCs w:val="24"/>
-        </w:rPr>
-        <w:t>export{ objeto1, objeto2 }</w:t>
+      <w:proofErr w:type="spellStart"/>
+      <w:r>
+        <w:rPr>
+          <w:rFonts w:ascii="Times New Roman" w:hAnsi="Times New Roman" w:cs="Times New Roman"/>
+          <w:i/>
+          <w:iCs/>
+          <w:sz w:val="24"/>
+          <w:szCs w:val="24"/>
+        </w:rPr>
+        <w:t>export</w:t>
+      </w:r>
+      <w:proofErr w:type="spellEnd"/>
+      <w:r>
+        <w:rPr>
+          <w:rFonts w:ascii="Times New Roman" w:hAnsi="Times New Roman" w:cs="Times New Roman"/>
+          <w:i/>
+          <w:iCs/>
+          <w:sz w:val="24"/>
+          <w:szCs w:val="24"/>
+        </w:rPr>
+        <w:t>{ objeto1, objeto2 }</w:t>
       </w:r>
     </w:p>
     <w:p>
@@ -3563,8 +4609,18 @@
           <w:sz w:val="24"/>
           <w:szCs w:val="24"/>
         </w:rPr>
-        <w:t>Utilizar import/export</w:t>
-      </w:r>
+        <w:t>Utilizar import/</w:t>
+      </w:r>
+      <w:proofErr w:type="spellStart"/>
+      <w:r>
+        <w:rPr>
+          <w:rFonts w:ascii="Times New Roman" w:hAnsi="Times New Roman" w:cs="Times New Roman"/>
+          <w:sz w:val="24"/>
+          <w:szCs w:val="24"/>
+        </w:rPr>
+        <w:t>export</w:t>
+      </w:r>
+      <w:proofErr w:type="spellEnd"/>
       <w:r>
         <w:rPr>
           <w:rFonts w:ascii="Times New Roman" w:hAnsi="Times New Roman" w:cs="Times New Roman"/>
@@ -3620,6 +4676,7 @@
           <w:lang w:val="en-US"/>
         </w:rPr>
       </w:pPr>
+      <w:proofErr w:type="spellStart"/>
       <w:r>
         <w:rPr>
           <w:rFonts w:ascii="Times New Roman" w:hAnsi="Times New Roman" w:cs="Times New Roman"/>
@@ -3627,7 +4684,17 @@
           <w:szCs w:val="24"/>
           <w:lang w:val="en-US"/>
         </w:rPr>
-        <w:t>Entender Same Origin Police e CORS.</w:t>
+        <w:t>Entender</w:t>
+      </w:r>
+      <w:proofErr w:type="spellEnd"/>
+      <w:r>
+        <w:rPr>
+          <w:rFonts w:ascii="Times New Roman" w:hAnsi="Times New Roman" w:cs="Times New Roman"/>
+          <w:sz w:val="24"/>
+          <w:szCs w:val="24"/>
+          <w:lang w:val="en-US"/>
+        </w:rPr>
+        <w:t xml:space="preserve"> Same Origin Police e CORS.</w:t>
       </w:r>
     </w:p>
     <w:p>
@@ -3785,7 +4852,29 @@
           <w:sz w:val="24"/>
           <w:szCs w:val="24"/>
         </w:rPr>
-        <w:t>type=”datetime-local”</w:t>
+        <w:t>type=”</w:t>
+      </w:r>
+      <w:proofErr w:type="spellStart"/>
+      <w:r>
+        <w:rPr>
+          <w:rFonts w:ascii="Times New Roman" w:hAnsi="Times New Roman" w:cs="Times New Roman"/>
+          <w:i/>
+          <w:iCs/>
+          <w:sz w:val="24"/>
+          <w:szCs w:val="24"/>
+        </w:rPr>
+        <w:t>datetime</w:t>
+      </w:r>
+      <w:proofErr w:type="spellEnd"/>
+      <w:r>
+        <w:rPr>
+          <w:rFonts w:ascii="Times New Roman" w:hAnsi="Times New Roman" w:cs="Times New Roman"/>
+          <w:i/>
+          <w:iCs/>
+          <w:sz w:val="24"/>
+          <w:szCs w:val="24"/>
+        </w:rPr>
+        <w:t>-local”</w:t>
       </w:r>
       <w:r>
         <w:rPr>
@@ -3994,15 +5083,27 @@
         </w:rPr>
         <w:t xml:space="preserve"> e colar a URL no </w:t>
       </w:r>
-      <w:r>
-        <w:rPr>
-          <w:rFonts w:ascii="Times New Roman" w:hAnsi="Times New Roman" w:cs="Times New Roman"/>
-          <w:i/>
-          <w:iCs/>
-          <w:sz w:val="24"/>
-          <w:szCs w:val="24"/>
-        </w:rPr>
-        <w:t>src=””</w:t>
+      <w:proofErr w:type="spellStart"/>
+      <w:r>
+        <w:rPr>
+          <w:rFonts w:ascii="Times New Roman" w:hAnsi="Times New Roman" w:cs="Times New Roman"/>
+          <w:i/>
+          <w:iCs/>
+          <w:sz w:val="24"/>
+          <w:szCs w:val="24"/>
+        </w:rPr>
+        <w:t>src</w:t>
+      </w:r>
+      <w:proofErr w:type="spellEnd"/>
+      <w:r>
+        <w:rPr>
+          <w:rFonts w:ascii="Times New Roman" w:hAnsi="Times New Roman" w:cs="Times New Roman"/>
+          <w:i/>
+          <w:iCs/>
+          <w:sz w:val="24"/>
+          <w:szCs w:val="24"/>
+        </w:rPr>
+        <w:t>=””</w:t>
       </w:r>
       <w:r>
         <w:rPr>
@@ -4045,7 +5146,25 @@
           <w:sz w:val="24"/>
           <w:szCs w:val="24"/>
         </w:rPr>
-        <w:t>Depois de adicionar a biblioteca, no nosso código podemos passar o formato que desejamos que a data seja exibida como exemplificado no site do momentjs.</w:t>
+        <w:t xml:space="preserve">Depois de adicionar a biblioteca, no nosso código podemos passar o formato que desejamos que a data seja exibida como exemplificado no site do </w:t>
+      </w:r>
+      <w:proofErr w:type="spellStart"/>
+      <w:r>
+        <w:rPr>
+          <w:rFonts w:ascii="Times New Roman" w:hAnsi="Times New Roman" w:cs="Times New Roman"/>
+          <w:sz w:val="24"/>
+          <w:szCs w:val="24"/>
+        </w:rPr>
+        <w:t>momentjs</w:t>
+      </w:r>
+      <w:proofErr w:type="spellEnd"/>
+      <w:r>
+        <w:rPr>
+          <w:rFonts w:ascii="Times New Roman" w:hAnsi="Times New Roman" w:cs="Times New Roman"/>
+          <w:sz w:val="24"/>
+          <w:szCs w:val="24"/>
+        </w:rPr>
+        <w:t>.</w:t>
       </w:r>
     </w:p>
     <w:p>
@@ -4082,7 +5201,29 @@
           <w:sz w:val="24"/>
           <w:szCs w:val="24"/>
         </w:rPr>
-        <w:t>console.log(data.format(‘DD/MM/YYYY’))</w:t>
+        <w:t>console.log(</w:t>
+      </w:r>
+      <w:proofErr w:type="spellStart"/>
+      <w:r>
+        <w:rPr>
+          <w:rFonts w:ascii="Times New Roman" w:hAnsi="Times New Roman" w:cs="Times New Roman"/>
+          <w:i/>
+          <w:iCs/>
+          <w:sz w:val="24"/>
+          <w:szCs w:val="24"/>
+        </w:rPr>
+        <w:t>data.format</w:t>
+      </w:r>
+      <w:proofErr w:type="spellEnd"/>
+      <w:r>
+        <w:rPr>
+          <w:rFonts w:ascii="Times New Roman" w:hAnsi="Times New Roman" w:cs="Times New Roman"/>
+          <w:i/>
+          <w:iCs/>
+          <w:sz w:val="24"/>
+          <w:szCs w:val="24"/>
+        </w:rPr>
+        <w:t>(‘DD/MM/YYYY’))</w:t>
       </w:r>
       <w:r>
         <w:rPr>
@@ -4127,7 +5268,51 @@
           <w:sz w:val="24"/>
           <w:szCs w:val="24"/>
         </w:rPr>
-        <w:t>.toLocaleDateString(‘pt-br’, dataOptions)</w:t>
+        <w:t>.</w:t>
+      </w:r>
+      <w:proofErr w:type="spellStart"/>
+      <w:r>
+        <w:rPr>
+          <w:rFonts w:ascii="Times New Roman" w:hAnsi="Times New Roman" w:cs="Times New Roman"/>
+          <w:i/>
+          <w:iCs/>
+          <w:sz w:val="24"/>
+          <w:szCs w:val="24"/>
+        </w:rPr>
+        <w:t>toLocaleDateString</w:t>
+      </w:r>
+      <w:proofErr w:type="spellEnd"/>
+      <w:r>
+        <w:rPr>
+          <w:rFonts w:ascii="Times New Roman" w:hAnsi="Times New Roman" w:cs="Times New Roman"/>
+          <w:i/>
+          <w:iCs/>
+          <w:sz w:val="24"/>
+          <w:szCs w:val="24"/>
+        </w:rPr>
+        <w:t xml:space="preserve">(‘pt-br’, </w:t>
+      </w:r>
+      <w:proofErr w:type="spellStart"/>
+      <w:r>
+        <w:rPr>
+          <w:rFonts w:ascii="Times New Roman" w:hAnsi="Times New Roman" w:cs="Times New Roman"/>
+          <w:i/>
+          <w:iCs/>
+          <w:sz w:val="24"/>
+          <w:szCs w:val="24"/>
+        </w:rPr>
+        <w:t>dataOptions</w:t>
+      </w:r>
+      <w:proofErr w:type="spellEnd"/>
+      <w:r>
+        <w:rPr>
+          <w:rFonts w:ascii="Times New Roman" w:hAnsi="Times New Roman" w:cs="Times New Roman"/>
+          <w:i/>
+          <w:iCs/>
+          <w:sz w:val="24"/>
+          <w:szCs w:val="24"/>
+        </w:rPr>
+        <w:t>)</w:t>
       </w:r>
       <w:r>
         <w:rPr>
@@ -4137,23 +5322,53 @@
         </w:rPr>
         <w:t xml:space="preserve"> para datas e </w:t>
       </w:r>
-      <w:r>
-        <w:rPr>
-          <w:rFonts w:ascii="Times New Roman" w:hAnsi="Times New Roman" w:cs="Times New Roman"/>
-          <w:i/>
-          <w:iCs/>
-          <w:sz w:val="24"/>
-          <w:szCs w:val="24"/>
-        </w:rPr>
-        <w:t>toLocaleTimeString()</w:t>
-      </w:r>
-      <w:r>
-        <w:rPr>
-          <w:rFonts w:ascii="Times New Roman" w:hAnsi="Times New Roman" w:cs="Times New Roman"/>
-          <w:sz w:val="24"/>
-          <w:szCs w:val="24"/>
-        </w:rPr>
-        <w:t xml:space="preserve"> para horas, desta forma, fazendo com que a configuração/formato da data e hora seja exibida de acordo com os parâmetro utilizados na localização do acesso da aplicação.</w:t>
+      <w:proofErr w:type="spellStart"/>
+      <w:r>
+        <w:rPr>
+          <w:rFonts w:ascii="Times New Roman" w:hAnsi="Times New Roman" w:cs="Times New Roman"/>
+          <w:i/>
+          <w:iCs/>
+          <w:sz w:val="24"/>
+          <w:szCs w:val="24"/>
+        </w:rPr>
+        <w:t>toLocaleTimeString</w:t>
+      </w:r>
+      <w:proofErr w:type="spellEnd"/>
+      <w:r>
+        <w:rPr>
+          <w:rFonts w:ascii="Times New Roman" w:hAnsi="Times New Roman" w:cs="Times New Roman"/>
+          <w:i/>
+          <w:iCs/>
+          <w:sz w:val="24"/>
+          <w:szCs w:val="24"/>
+        </w:rPr>
+        <w:t>()</w:t>
+      </w:r>
+      <w:r>
+        <w:rPr>
+          <w:rFonts w:ascii="Times New Roman" w:hAnsi="Times New Roman" w:cs="Times New Roman"/>
+          <w:sz w:val="24"/>
+          <w:szCs w:val="24"/>
+        </w:rPr>
+        <w:t xml:space="preserve"> para horas, desta forma, fazendo com que a configuração/formato da data e hora seja exibida de acordo com </w:t>
+      </w:r>
+      <w:proofErr w:type="gramStart"/>
+      <w:r>
+        <w:rPr>
+          <w:rFonts w:ascii="Times New Roman" w:hAnsi="Times New Roman" w:cs="Times New Roman"/>
+          <w:sz w:val="24"/>
+          <w:szCs w:val="24"/>
+        </w:rPr>
+        <w:t>os parâmetro</w:t>
+      </w:r>
+      <w:proofErr w:type="gramEnd"/>
+      <w:r>
+        <w:rPr>
+          <w:rFonts w:ascii="Times New Roman" w:hAnsi="Times New Roman" w:cs="Times New Roman"/>
+          <w:sz w:val="24"/>
+          <w:szCs w:val="24"/>
+        </w:rPr>
+        <w:t xml:space="preserve"> utilizados na localização do acesso da aplicação.</w:t>
       </w:r>
     </w:p>
     <w:p>
@@ -4199,6 +5414,7 @@
           <w:highlight w:val="lightGray"/>
         </w:rPr>
       </w:pPr>
+      <w:proofErr w:type="spellStart"/>
       <w:r>
         <w:rPr>
           <w:rFonts w:cstheme="minorHAnsi"/>
@@ -4207,8 +5423,20 @@
           <w:szCs w:val="20"/>
           <w:highlight w:val="lightGray"/>
         </w:rPr>
-        <w:t xml:space="preserve">const </w:t>
-      </w:r>
+        <w:t>const</w:t>
+      </w:r>
+      <w:proofErr w:type="spellEnd"/>
+      <w:r>
+        <w:rPr>
+          <w:rFonts w:cstheme="minorHAnsi"/>
+          <w:color w:val="00B0F0"/>
+          <w:sz w:val="20"/>
+          <w:szCs w:val="20"/>
+          <w:highlight w:val="lightGray"/>
+        </w:rPr>
+        <w:t xml:space="preserve"> </w:t>
+      </w:r>
+      <w:proofErr w:type="spellStart"/>
       <w:r>
         <w:rPr>
           <w:rFonts w:cstheme="minorHAnsi"/>
@@ -4216,7 +5444,17 @@
           <w:szCs w:val="20"/>
           <w:highlight w:val="lightGray"/>
         </w:rPr>
-        <w:t>dataOptions = {</w:t>
+        <w:t>dataOptions</w:t>
+      </w:r>
+      <w:proofErr w:type="spellEnd"/>
+      <w:r>
+        <w:rPr>
+          <w:rFonts w:cstheme="minorHAnsi"/>
+          <w:sz w:val="20"/>
+          <w:szCs w:val="20"/>
+          <w:highlight w:val="lightGray"/>
+        </w:rPr>
+        <w:t xml:space="preserve"> = {</w:t>
       </w:r>
     </w:p>
     <w:p>
@@ -4252,43 +5490,9 @@
           <w:szCs w:val="20"/>
           <w:highlight w:val="lightGray"/>
         </w:rPr>
-        <w:t>'long'</w:t>
-      </w:r>
-      <w:r>
-        <w:rPr>
-          <w:rFonts w:cstheme="minorHAnsi"/>
-          <w:sz w:val="20"/>
-          <w:szCs w:val="20"/>
-          <w:highlight w:val="lightGray"/>
-        </w:rPr>
-        <w:t>,</w:t>
-      </w:r>
-    </w:p>
-    <w:p>
-      <w:pPr>
-        <w:pStyle w:val="PargrafodaLista"/>
-        <w:numPr>
-          <w:ilvl w:val="2"/>
-          <w:numId w:val="3"/>
-        </w:numPr>
-        <w:spacing w:line="240" w:lineRule="auto"/>
-        <w:jc w:val="both"/>
-        <w:rPr>
-          <w:rFonts w:cstheme="minorHAnsi"/>
-          <w:sz w:val="20"/>
-          <w:szCs w:val="20"/>
-          <w:highlight w:val="lightGray"/>
-        </w:rPr>
-      </w:pPr>
-      <w:r>
-        <w:rPr>
-          <w:rFonts w:cstheme="minorHAnsi"/>
-          <w:sz w:val="20"/>
-          <w:szCs w:val="20"/>
-          <w:highlight w:val="lightGray"/>
-        </w:rPr>
-        <w:t xml:space="preserve">   year: </w:t>
-      </w:r>
+        <w:t>'</w:t>
+      </w:r>
+      <w:proofErr w:type="spellStart"/>
       <w:r>
         <w:rPr>
           <w:rFonts w:cstheme="minorHAnsi"/>
@@ -4297,43 +5501,9 @@
           <w:szCs w:val="20"/>
           <w:highlight w:val="lightGray"/>
         </w:rPr>
-        <w:t>'numeric'</w:t>
-      </w:r>
-      <w:r>
-        <w:rPr>
-          <w:rFonts w:cstheme="minorHAnsi"/>
-          <w:sz w:val="20"/>
-          <w:szCs w:val="20"/>
-          <w:highlight w:val="lightGray"/>
-        </w:rPr>
-        <w:t>,</w:t>
-      </w:r>
-    </w:p>
-    <w:p>
-      <w:pPr>
-        <w:pStyle w:val="PargrafodaLista"/>
-        <w:numPr>
-          <w:ilvl w:val="2"/>
-          <w:numId w:val="3"/>
-        </w:numPr>
-        <w:spacing w:line="240" w:lineRule="auto"/>
-        <w:jc w:val="both"/>
-        <w:rPr>
-          <w:rFonts w:cstheme="minorHAnsi"/>
-          <w:sz w:val="20"/>
-          <w:szCs w:val="20"/>
-          <w:highlight w:val="lightGray"/>
-        </w:rPr>
-      </w:pPr>
-      <w:r>
-        <w:rPr>
-          <w:rFonts w:cstheme="minorHAnsi"/>
-          <w:sz w:val="20"/>
-          <w:szCs w:val="20"/>
-          <w:highlight w:val="lightGray"/>
-        </w:rPr>
-        <w:t xml:space="preserve">   month: </w:t>
-      </w:r>
+        <w:t>long</w:t>
+      </w:r>
+      <w:proofErr w:type="spellEnd"/>
       <w:r>
         <w:rPr>
           <w:rFonts w:cstheme="minorHAnsi"/>
@@ -4342,7 +5512,7 @@
           <w:szCs w:val="20"/>
           <w:highlight w:val="lightGray"/>
         </w:rPr>
-        <w:t>'long'</w:t>
+        <w:t>'</w:t>
       </w:r>
       <w:r>
         <w:rPr>
@@ -4377,7 +5547,27 @@
           <w:szCs w:val="20"/>
           <w:highlight w:val="lightGray"/>
         </w:rPr>
-        <w:t xml:space="preserve">   day: </w:t>
+        <w:t xml:space="preserve">   </w:t>
+      </w:r>
+      <w:proofErr w:type="spellStart"/>
+      <w:r>
+        <w:rPr>
+          <w:rFonts w:cstheme="minorHAnsi"/>
+          <w:sz w:val="20"/>
+          <w:szCs w:val="20"/>
+          <w:highlight w:val="lightGray"/>
+        </w:rPr>
+        <w:t>year</w:t>
+      </w:r>
+      <w:proofErr w:type="spellEnd"/>
+      <w:r>
+        <w:rPr>
+          <w:rFonts w:cstheme="minorHAnsi"/>
+          <w:sz w:val="20"/>
+          <w:szCs w:val="20"/>
+          <w:highlight w:val="lightGray"/>
+        </w:rPr>
+        <w:t xml:space="preserve">: </w:t>
       </w:r>
       <w:r>
         <w:rPr>
@@ -4387,24 +5577,30 @@
           <w:szCs w:val="20"/>
           <w:highlight w:val="lightGray"/>
         </w:rPr>
-        <w:t>'numeric'</w:t>
-      </w:r>
-    </w:p>
-    <w:p>
-      <w:pPr>
-        <w:pStyle w:val="PargrafodaLista"/>
-        <w:numPr>
-          <w:ilvl w:val="2"/>
-          <w:numId w:val="3"/>
-        </w:numPr>
-        <w:spacing w:line="240" w:lineRule="auto"/>
-        <w:jc w:val="both"/>
+        <w:t>'</w:t>
+      </w:r>
+      <w:proofErr w:type="spellStart"/>
+      <w:r>
         <w:rPr>
           <w:rFonts w:cstheme="minorHAnsi"/>
+          <w:color w:val="70AD47" w:themeColor="accent6"/>
           <w:sz w:val="20"/>
           <w:szCs w:val="20"/>
-        </w:rPr>
-      </w:pPr>
+          <w:highlight w:val="lightGray"/>
+        </w:rPr>
+        <w:t>numeric</w:t>
+      </w:r>
+      <w:proofErr w:type="spellEnd"/>
+      <w:r>
+        <w:rPr>
+          <w:rFonts w:cstheme="minorHAnsi"/>
+          <w:color w:val="70AD47" w:themeColor="accent6"/>
+          <w:sz w:val="20"/>
+          <w:szCs w:val="20"/>
+          <w:highlight w:val="lightGray"/>
+        </w:rPr>
+        <w:t>'</w:t>
+      </w:r>
       <w:r>
         <w:rPr>
           <w:rFonts w:cstheme="minorHAnsi"/>
@@ -4412,7 +5608,7 @@
           <w:szCs w:val="20"/>
           <w:highlight w:val="lightGray"/>
         </w:rPr>
-        <w:t>}</w:t>
+        <w:t>,</w:t>
       </w:r>
     </w:p>
     <w:p>
@@ -4431,6 +5627,197 @@
           <w:highlight w:val="lightGray"/>
         </w:rPr>
       </w:pPr>
+      <w:r>
+        <w:rPr>
+          <w:rFonts w:cstheme="minorHAnsi"/>
+          <w:sz w:val="20"/>
+          <w:szCs w:val="20"/>
+          <w:highlight w:val="lightGray"/>
+        </w:rPr>
+        <w:t xml:space="preserve">   </w:t>
+      </w:r>
+      <w:proofErr w:type="spellStart"/>
+      <w:r>
+        <w:rPr>
+          <w:rFonts w:cstheme="minorHAnsi"/>
+          <w:sz w:val="20"/>
+          <w:szCs w:val="20"/>
+          <w:highlight w:val="lightGray"/>
+        </w:rPr>
+        <w:t>month</w:t>
+      </w:r>
+      <w:proofErr w:type="spellEnd"/>
+      <w:r>
+        <w:rPr>
+          <w:rFonts w:cstheme="minorHAnsi"/>
+          <w:sz w:val="20"/>
+          <w:szCs w:val="20"/>
+          <w:highlight w:val="lightGray"/>
+        </w:rPr>
+        <w:t xml:space="preserve">: </w:t>
+      </w:r>
+      <w:r>
+        <w:rPr>
+          <w:rFonts w:cstheme="minorHAnsi"/>
+          <w:color w:val="70AD47" w:themeColor="accent6"/>
+          <w:sz w:val="20"/>
+          <w:szCs w:val="20"/>
+          <w:highlight w:val="lightGray"/>
+        </w:rPr>
+        <w:t>'</w:t>
+      </w:r>
+      <w:proofErr w:type="spellStart"/>
+      <w:r>
+        <w:rPr>
+          <w:rFonts w:cstheme="minorHAnsi"/>
+          <w:color w:val="70AD47" w:themeColor="accent6"/>
+          <w:sz w:val="20"/>
+          <w:szCs w:val="20"/>
+          <w:highlight w:val="lightGray"/>
+        </w:rPr>
+        <w:t>long</w:t>
+      </w:r>
+      <w:proofErr w:type="spellEnd"/>
+      <w:r>
+        <w:rPr>
+          <w:rFonts w:cstheme="minorHAnsi"/>
+          <w:color w:val="70AD47" w:themeColor="accent6"/>
+          <w:sz w:val="20"/>
+          <w:szCs w:val="20"/>
+          <w:highlight w:val="lightGray"/>
+        </w:rPr>
+        <w:t>'</w:t>
+      </w:r>
+      <w:r>
+        <w:rPr>
+          <w:rFonts w:cstheme="minorHAnsi"/>
+          <w:sz w:val="20"/>
+          <w:szCs w:val="20"/>
+          <w:highlight w:val="lightGray"/>
+        </w:rPr>
+        <w:t>,</w:t>
+      </w:r>
+    </w:p>
+    <w:p>
+      <w:pPr>
+        <w:pStyle w:val="PargrafodaLista"/>
+        <w:numPr>
+          <w:ilvl w:val="2"/>
+          <w:numId w:val="3"/>
+        </w:numPr>
+        <w:spacing w:line="240" w:lineRule="auto"/>
+        <w:jc w:val="both"/>
+        <w:rPr>
+          <w:rFonts w:cstheme="minorHAnsi"/>
+          <w:sz w:val="20"/>
+          <w:szCs w:val="20"/>
+          <w:highlight w:val="lightGray"/>
+        </w:rPr>
+      </w:pPr>
+      <w:r>
+        <w:rPr>
+          <w:rFonts w:cstheme="minorHAnsi"/>
+          <w:sz w:val="20"/>
+          <w:szCs w:val="20"/>
+          <w:highlight w:val="lightGray"/>
+        </w:rPr>
+        <w:t xml:space="preserve">   </w:t>
+      </w:r>
+      <w:proofErr w:type="spellStart"/>
+      <w:r>
+        <w:rPr>
+          <w:rFonts w:cstheme="minorHAnsi"/>
+          <w:sz w:val="20"/>
+          <w:szCs w:val="20"/>
+          <w:highlight w:val="lightGray"/>
+        </w:rPr>
+        <w:t>day</w:t>
+      </w:r>
+      <w:proofErr w:type="spellEnd"/>
+      <w:r>
+        <w:rPr>
+          <w:rFonts w:cstheme="minorHAnsi"/>
+          <w:sz w:val="20"/>
+          <w:szCs w:val="20"/>
+          <w:highlight w:val="lightGray"/>
+        </w:rPr>
+        <w:t xml:space="preserve">: </w:t>
+      </w:r>
+      <w:r>
+        <w:rPr>
+          <w:rFonts w:cstheme="minorHAnsi"/>
+          <w:color w:val="70AD47" w:themeColor="accent6"/>
+          <w:sz w:val="20"/>
+          <w:szCs w:val="20"/>
+          <w:highlight w:val="lightGray"/>
+        </w:rPr>
+        <w:t>'</w:t>
+      </w:r>
+      <w:proofErr w:type="spellStart"/>
+      <w:r>
+        <w:rPr>
+          <w:rFonts w:cstheme="minorHAnsi"/>
+          <w:color w:val="70AD47" w:themeColor="accent6"/>
+          <w:sz w:val="20"/>
+          <w:szCs w:val="20"/>
+          <w:highlight w:val="lightGray"/>
+        </w:rPr>
+        <w:t>numeric</w:t>
+      </w:r>
+      <w:proofErr w:type="spellEnd"/>
+      <w:r>
+        <w:rPr>
+          <w:rFonts w:cstheme="minorHAnsi"/>
+          <w:color w:val="70AD47" w:themeColor="accent6"/>
+          <w:sz w:val="20"/>
+          <w:szCs w:val="20"/>
+          <w:highlight w:val="lightGray"/>
+        </w:rPr>
+        <w:t>'</w:t>
+      </w:r>
+    </w:p>
+    <w:p>
+      <w:pPr>
+        <w:pStyle w:val="PargrafodaLista"/>
+        <w:numPr>
+          <w:ilvl w:val="2"/>
+          <w:numId w:val="3"/>
+        </w:numPr>
+        <w:spacing w:line="240" w:lineRule="auto"/>
+        <w:jc w:val="both"/>
+        <w:rPr>
+          <w:rFonts w:cstheme="minorHAnsi"/>
+          <w:sz w:val="20"/>
+          <w:szCs w:val="20"/>
+        </w:rPr>
+      </w:pPr>
+      <w:r>
+        <w:rPr>
+          <w:rFonts w:cstheme="minorHAnsi"/>
+          <w:sz w:val="20"/>
+          <w:szCs w:val="20"/>
+          <w:highlight w:val="lightGray"/>
+        </w:rPr>
+        <w:t>}</w:t>
+      </w:r>
+    </w:p>
+    <w:p>
+      <w:pPr>
+        <w:pStyle w:val="PargrafodaLista"/>
+        <w:numPr>
+          <w:ilvl w:val="2"/>
+          <w:numId w:val="3"/>
+        </w:numPr>
+        <w:spacing w:line="240" w:lineRule="auto"/>
+        <w:jc w:val="both"/>
+        <w:rPr>
+          <w:rFonts w:cstheme="minorHAnsi"/>
+          <w:sz w:val="20"/>
+          <w:szCs w:val="20"/>
+          <w:highlight w:val="lightGray"/>
+        </w:rPr>
+      </w:pPr>
+      <w:proofErr w:type="spellStart"/>
       <w:r>
         <w:rPr>
           <w:rFonts w:cstheme="minorHAnsi"/>
@@ -4439,43 +5826,9 @@
           <w:szCs w:val="20"/>
           <w:highlight w:val="lightGray"/>
         </w:rPr>
-        <w:t xml:space="preserve">const </w:t>
-      </w:r>
-      <w:r>
-        <w:rPr>
-          <w:rFonts w:cstheme="minorHAnsi"/>
-          <w:sz w:val="20"/>
-          <w:szCs w:val="20"/>
-          <w:highlight w:val="lightGray"/>
-        </w:rPr>
-        <w:t>horarioOptions = {</w:t>
-      </w:r>
-    </w:p>
-    <w:p>
-      <w:pPr>
-        <w:pStyle w:val="PargrafodaLista"/>
-        <w:numPr>
-          <w:ilvl w:val="2"/>
-          <w:numId w:val="3"/>
-        </w:numPr>
-        <w:spacing w:line="240" w:lineRule="auto"/>
-        <w:jc w:val="both"/>
-        <w:rPr>
-          <w:rFonts w:cstheme="minorHAnsi"/>
-          <w:sz w:val="20"/>
-          <w:szCs w:val="20"/>
-          <w:highlight w:val="lightGray"/>
-        </w:rPr>
-      </w:pPr>
-      <w:r>
-        <w:rPr>
-          <w:rFonts w:cstheme="minorHAnsi"/>
-          <w:sz w:val="20"/>
-          <w:szCs w:val="20"/>
-          <w:highlight w:val="lightGray"/>
-        </w:rPr>
-        <w:t xml:space="preserve">   hour12: </w:t>
-      </w:r>
+        <w:t>const</w:t>
+      </w:r>
+      <w:proofErr w:type="spellEnd"/>
       <w:r>
         <w:rPr>
           <w:rFonts w:cstheme="minorHAnsi"/>
@@ -4484,6 +5837,62 @@
           <w:szCs w:val="20"/>
           <w:highlight w:val="lightGray"/>
         </w:rPr>
+        <w:t xml:space="preserve"> </w:t>
+      </w:r>
+      <w:proofErr w:type="spellStart"/>
+      <w:r>
+        <w:rPr>
+          <w:rFonts w:cstheme="minorHAnsi"/>
+          <w:sz w:val="20"/>
+          <w:szCs w:val="20"/>
+          <w:highlight w:val="lightGray"/>
+        </w:rPr>
+        <w:t>horarioOptions</w:t>
+      </w:r>
+      <w:proofErr w:type="spellEnd"/>
+      <w:r>
+        <w:rPr>
+          <w:rFonts w:cstheme="minorHAnsi"/>
+          <w:sz w:val="20"/>
+          <w:szCs w:val="20"/>
+          <w:highlight w:val="lightGray"/>
+        </w:rPr>
+        <w:t xml:space="preserve"> = {</w:t>
+      </w:r>
+    </w:p>
+    <w:p>
+      <w:pPr>
+        <w:pStyle w:val="PargrafodaLista"/>
+        <w:numPr>
+          <w:ilvl w:val="2"/>
+          <w:numId w:val="3"/>
+        </w:numPr>
+        <w:spacing w:line="240" w:lineRule="auto"/>
+        <w:jc w:val="both"/>
+        <w:rPr>
+          <w:rFonts w:cstheme="minorHAnsi"/>
+          <w:sz w:val="20"/>
+          <w:szCs w:val="20"/>
+          <w:highlight w:val="lightGray"/>
+        </w:rPr>
+      </w:pPr>
+      <w:r>
+        <w:rPr>
+          <w:rFonts w:cstheme="minorHAnsi"/>
+          <w:sz w:val="20"/>
+          <w:szCs w:val="20"/>
+          <w:highlight w:val="lightGray"/>
+        </w:rPr>
+        <w:t xml:space="preserve">   hour12: </w:t>
+      </w:r>
+      <w:r>
+        <w:rPr>
+          <w:rFonts w:cstheme="minorHAnsi"/>
+          <w:color w:val="00B0F0"/>
+          <w:sz w:val="20"/>
+          <w:szCs w:val="20"/>
+          <w:highlight w:val="lightGray"/>
+        </w:rPr>
         <w:t>false</w:t>
       </w:r>
       <w:r>
@@ -4529,43 +5938,9 @@
           <w:szCs w:val="20"/>
           <w:highlight w:val="lightGray"/>
         </w:rPr>
-        <w:t>'numeric'</w:t>
-      </w:r>
-      <w:r>
-        <w:rPr>
-          <w:rFonts w:cstheme="minorHAnsi"/>
-          <w:sz w:val="20"/>
-          <w:szCs w:val="20"/>
-          <w:highlight w:val="lightGray"/>
-        </w:rPr>
-        <w:t>,</w:t>
-      </w:r>
-    </w:p>
-    <w:p>
-      <w:pPr>
-        <w:pStyle w:val="PargrafodaLista"/>
-        <w:numPr>
-          <w:ilvl w:val="2"/>
-          <w:numId w:val="3"/>
-        </w:numPr>
-        <w:spacing w:line="240" w:lineRule="auto"/>
-        <w:jc w:val="both"/>
-        <w:rPr>
-          <w:rFonts w:cstheme="minorHAnsi"/>
-          <w:sz w:val="20"/>
-          <w:szCs w:val="20"/>
-          <w:highlight w:val="lightGray"/>
-        </w:rPr>
-      </w:pPr>
-      <w:r>
-        <w:rPr>
-          <w:rFonts w:cstheme="minorHAnsi"/>
-          <w:sz w:val="20"/>
-          <w:szCs w:val="20"/>
-          <w:highlight w:val="lightGray"/>
-        </w:rPr>
-        <w:t xml:space="preserve">   minute: </w:t>
-      </w:r>
+        <w:t>'</w:t>
+      </w:r>
+      <w:proofErr w:type="spellStart"/>
       <w:r>
         <w:rPr>
           <w:rFonts w:cstheme="minorHAnsi"/>
@@ -4574,43 +5949,9 @@
           <w:szCs w:val="20"/>
           <w:highlight w:val="lightGray"/>
         </w:rPr>
-        <w:t>'2-digit'</w:t>
-      </w:r>
-      <w:r>
-        <w:rPr>
-          <w:rFonts w:cstheme="minorHAnsi"/>
-          <w:sz w:val="20"/>
-          <w:szCs w:val="20"/>
-          <w:highlight w:val="lightGray"/>
-        </w:rPr>
-        <w:t>,</w:t>
-      </w:r>
-    </w:p>
-    <w:p>
-      <w:pPr>
-        <w:pStyle w:val="PargrafodaLista"/>
-        <w:numPr>
-          <w:ilvl w:val="2"/>
-          <w:numId w:val="3"/>
-        </w:numPr>
-        <w:spacing w:line="240" w:lineRule="auto"/>
-        <w:jc w:val="both"/>
-        <w:rPr>
-          <w:rFonts w:cstheme="minorHAnsi"/>
-          <w:sz w:val="20"/>
-          <w:szCs w:val="20"/>
-          <w:highlight w:val="lightGray"/>
-        </w:rPr>
-      </w:pPr>
-      <w:r>
-        <w:rPr>
-          <w:rFonts w:cstheme="minorHAnsi"/>
-          <w:sz w:val="20"/>
-          <w:szCs w:val="20"/>
-          <w:highlight w:val="lightGray"/>
-        </w:rPr>
-        <w:t xml:space="preserve">   second: </w:t>
-      </w:r>
+        <w:t>numeric</w:t>
+      </w:r>
+      <w:proofErr w:type="spellEnd"/>
       <w:r>
         <w:rPr>
           <w:rFonts w:cstheme="minorHAnsi"/>
@@ -4619,7 +5960,7 @@
           <w:szCs w:val="20"/>
           <w:highlight w:val="lightGray"/>
         </w:rPr>
-        <w:t>'2-digit'</w:t>
+        <w:t>'</w:t>
       </w:r>
       <w:r>
         <w:rPr>
@@ -4628,7 +5969,7 @@
           <w:szCs w:val="20"/>
           <w:highlight w:val="lightGray"/>
         </w:rPr>
-        <w:t xml:space="preserve">, </w:t>
+        <w:t>,</w:t>
       </w:r>
     </w:p>
     <w:p>
@@ -4654,7 +5995,7 @@
           <w:szCs w:val="20"/>
           <w:highlight w:val="lightGray"/>
         </w:rPr>
-        <w:t xml:space="preserve">   timeZone: </w:t>
+        <w:t xml:space="preserve">   minute: </w:t>
       </w:r>
       <w:r>
         <w:rPr>
@@ -4664,32 +6005,206 @@
           <w:szCs w:val="20"/>
           <w:highlight w:val="lightGray"/>
         </w:rPr>
-        <w:t>'America/Sao_Paulo'</w:t>
-      </w:r>
-    </w:p>
-    <w:p>
-      <w:pPr>
-        <w:pStyle w:val="PargrafodaLista"/>
-        <w:numPr>
-          <w:ilvl w:val="2"/>
-          <w:numId w:val="3"/>
-        </w:numPr>
-        <w:spacing w:line="240" w:lineRule="auto"/>
-        <w:jc w:val="both"/>
+        <w:t>'2-digit'</w:t>
+      </w:r>
+      <w:r>
         <w:rPr>
           <w:rFonts w:cstheme="minorHAnsi"/>
           <w:sz w:val="20"/>
           <w:szCs w:val="20"/>
           <w:highlight w:val="lightGray"/>
         </w:rPr>
-      </w:pPr>
-      <w:r>
+        <w:t>,</w:t>
+      </w:r>
+    </w:p>
+    <w:p>
+      <w:pPr>
+        <w:pStyle w:val="PargrafodaLista"/>
+        <w:numPr>
+          <w:ilvl w:val="2"/>
+          <w:numId w:val="3"/>
+        </w:numPr>
+        <w:spacing w:line="240" w:lineRule="auto"/>
+        <w:jc w:val="both"/>
         <w:rPr>
           <w:rFonts w:cstheme="minorHAnsi"/>
           <w:sz w:val="20"/>
           <w:szCs w:val="20"/>
           <w:highlight w:val="lightGray"/>
         </w:rPr>
+      </w:pPr>
+      <w:r>
+        <w:rPr>
+          <w:rFonts w:cstheme="minorHAnsi"/>
+          <w:sz w:val="20"/>
+          <w:szCs w:val="20"/>
+          <w:highlight w:val="lightGray"/>
+        </w:rPr>
+        <w:t xml:space="preserve">   </w:t>
+      </w:r>
+      <w:proofErr w:type="spellStart"/>
+      <w:r>
+        <w:rPr>
+          <w:rFonts w:cstheme="minorHAnsi"/>
+          <w:sz w:val="20"/>
+          <w:szCs w:val="20"/>
+          <w:highlight w:val="lightGray"/>
+        </w:rPr>
+        <w:t>second</w:t>
+      </w:r>
+      <w:proofErr w:type="spellEnd"/>
+      <w:r>
+        <w:rPr>
+          <w:rFonts w:cstheme="minorHAnsi"/>
+          <w:sz w:val="20"/>
+          <w:szCs w:val="20"/>
+          <w:highlight w:val="lightGray"/>
+        </w:rPr>
+        <w:t xml:space="preserve">: </w:t>
+      </w:r>
+      <w:r>
+        <w:rPr>
+          <w:rFonts w:cstheme="minorHAnsi"/>
+          <w:color w:val="70AD47" w:themeColor="accent6"/>
+          <w:sz w:val="20"/>
+          <w:szCs w:val="20"/>
+          <w:highlight w:val="lightGray"/>
+        </w:rPr>
+        <w:t>'2-digit'</w:t>
+      </w:r>
+      <w:r>
+        <w:rPr>
+          <w:rFonts w:cstheme="minorHAnsi"/>
+          <w:sz w:val="20"/>
+          <w:szCs w:val="20"/>
+          <w:highlight w:val="lightGray"/>
+        </w:rPr>
+        <w:t xml:space="preserve">, </w:t>
+      </w:r>
+    </w:p>
+    <w:p>
+      <w:pPr>
+        <w:pStyle w:val="PargrafodaLista"/>
+        <w:numPr>
+          <w:ilvl w:val="2"/>
+          <w:numId w:val="3"/>
+        </w:numPr>
+        <w:spacing w:line="240" w:lineRule="auto"/>
+        <w:jc w:val="both"/>
+        <w:rPr>
+          <w:rFonts w:cstheme="minorHAnsi"/>
+          <w:sz w:val="20"/>
+          <w:szCs w:val="20"/>
+          <w:highlight w:val="lightGray"/>
+        </w:rPr>
+      </w:pPr>
+      <w:r>
+        <w:rPr>
+          <w:rFonts w:cstheme="minorHAnsi"/>
+          <w:sz w:val="20"/>
+          <w:szCs w:val="20"/>
+          <w:highlight w:val="lightGray"/>
+        </w:rPr>
+        <w:t xml:space="preserve">   </w:t>
+      </w:r>
+      <w:proofErr w:type="spellStart"/>
+      <w:r>
+        <w:rPr>
+          <w:rFonts w:cstheme="minorHAnsi"/>
+          <w:sz w:val="20"/>
+          <w:szCs w:val="20"/>
+          <w:highlight w:val="lightGray"/>
+        </w:rPr>
+        <w:t>timeZone</w:t>
+      </w:r>
+      <w:proofErr w:type="spellEnd"/>
+      <w:r>
+        <w:rPr>
+          <w:rFonts w:cstheme="minorHAnsi"/>
+          <w:sz w:val="20"/>
+          <w:szCs w:val="20"/>
+          <w:highlight w:val="lightGray"/>
+        </w:rPr>
+        <w:t xml:space="preserve">: </w:t>
+      </w:r>
+      <w:r>
+        <w:rPr>
+          <w:rFonts w:cstheme="minorHAnsi"/>
+          <w:color w:val="70AD47" w:themeColor="accent6"/>
+          <w:sz w:val="20"/>
+          <w:szCs w:val="20"/>
+          <w:highlight w:val="lightGray"/>
+        </w:rPr>
+        <w:t>'</w:t>
+      </w:r>
+      <w:proofErr w:type="spellStart"/>
+      <w:r>
+        <w:rPr>
+          <w:rFonts w:cstheme="minorHAnsi"/>
+          <w:color w:val="70AD47" w:themeColor="accent6"/>
+          <w:sz w:val="20"/>
+          <w:szCs w:val="20"/>
+          <w:highlight w:val="lightGray"/>
+        </w:rPr>
+        <w:t>America</w:t>
+      </w:r>
+      <w:proofErr w:type="spellEnd"/>
+      <w:r>
+        <w:rPr>
+          <w:rFonts w:cstheme="minorHAnsi"/>
+          <w:color w:val="70AD47" w:themeColor="accent6"/>
+          <w:sz w:val="20"/>
+          <w:szCs w:val="20"/>
+          <w:highlight w:val="lightGray"/>
+        </w:rPr>
+        <w:t>/</w:t>
+      </w:r>
+      <w:proofErr w:type="spellStart"/>
+      <w:r>
+        <w:rPr>
+          <w:rFonts w:cstheme="minorHAnsi"/>
+          <w:color w:val="70AD47" w:themeColor="accent6"/>
+          <w:sz w:val="20"/>
+          <w:szCs w:val="20"/>
+          <w:highlight w:val="lightGray"/>
+        </w:rPr>
+        <w:t>Sao_Paulo</w:t>
+      </w:r>
+      <w:proofErr w:type="spellEnd"/>
+      <w:r>
+        <w:rPr>
+          <w:rFonts w:cstheme="minorHAnsi"/>
+          <w:color w:val="70AD47" w:themeColor="accent6"/>
+          <w:sz w:val="20"/>
+          <w:szCs w:val="20"/>
+          <w:highlight w:val="lightGray"/>
+        </w:rPr>
+        <w:t>'</w:t>
+      </w:r>
+    </w:p>
+    <w:p>
+      <w:pPr>
+        <w:pStyle w:val="PargrafodaLista"/>
+        <w:numPr>
+          <w:ilvl w:val="2"/>
+          <w:numId w:val="3"/>
+        </w:numPr>
+        <w:spacing w:line="240" w:lineRule="auto"/>
+        <w:jc w:val="both"/>
+        <w:rPr>
+          <w:rFonts w:cstheme="minorHAnsi"/>
+          <w:sz w:val="20"/>
+          <w:szCs w:val="20"/>
+          <w:highlight w:val="lightGray"/>
+        </w:rPr>
+      </w:pPr>
+      <w:r>
+        <w:rPr>
+          <w:rFonts w:cstheme="minorHAnsi"/>
+          <w:sz w:val="20"/>
+          <w:szCs w:val="20"/>
+          <w:highlight w:val="lightGray"/>
+        </w:rPr>
         <w:lastRenderedPageBreak/>
         <w:t>}</w:t>
       </w:r>
@@ -4729,7 +6244,25 @@
           <w:sz w:val="24"/>
           <w:szCs w:val="24"/>
         </w:rPr>
-        <w:t xml:space="preserve"> Alura + explicando como e o que é a desestruturação no JS: </w:t>
+        <w:t xml:space="preserve"> </w:t>
+      </w:r>
+      <w:proofErr w:type="spellStart"/>
+      <w:r>
+        <w:rPr>
+          <w:rFonts w:ascii="Times New Roman" w:hAnsi="Times New Roman" w:cs="Times New Roman"/>
+          <w:sz w:val="24"/>
+          <w:szCs w:val="24"/>
+        </w:rPr>
+        <w:t>Alura</w:t>
+      </w:r>
+      <w:proofErr w:type="spellEnd"/>
+      <w:r>
+        <w:rPr>
+          <w:rFonts w:ascii="Times New Roman" w:hAnsi="Times New Roman" w:cs="Times New Roman"/>
+          <w:sz w:val="24"/>
+          <w:szCs w:val="24"/>
+        </w:rPr>
+        <w:t xml:space="preserve"> + explicando como e o que é a desestruturação no JS: </w:t>
       </w:r>
       <w:hyperlink r:id="rId10" w:history="1">
         <w:r>
@@ -4887,7 +6420,31 @@
           <w:szCs w:val="24"/>
           <w:u w:val="single"/>
         </w:rPr>
-        <w:t>Aula 2 – LocalStorage:</w:t>
+        <w:t xml:space="preserve">Aula 2 – </w:t>
+      </w:r>
+      <w:proofErr w:type="spellStart"/>
+      <w:r>
+        <w:rPr>
+          <w:rFonts w:ascii="Times New Roman" w:hAnsi="Times New Roman" w:cs="Times New Roman"/>
+          <w:b/>
+          <w:bCs/>
+          <w:sz w:val="24"/>
+          <w:szCs w:val="24"/>
+          <w:u w:val="single"/>
+        </w:rPr>
+        <w:t>LocalStorage</w:t>
+      </w:r>
+      <w:proofErr w:type="spellEnd"/>
+      <w:r>
+        <w:rPr>
+          <w:rFonts w:ascii="Times New Roman" w:hAnsi="Times New Roman" w:cs="Times New Roman"/>
+          <w:b/>
+          <w:bCs/>
+          <w:sz w:val="24"/>
+          <w:szCs w:val="24"/>
+          <w:u w:val="single"/>
+        </w:rPr>
+        <w:t>:</w:t>
       </w:r>
     </w:p>
     <w:p>
@@ -4957,7 +6514,25 @@
           <w:sz w:val="24"/>
           <w:szCs w:val="24"/>
         </w:rPr>
-        <w:t xml:space="preserve">para pesquisar e estudar sobre api: </w:t>
+        <w:t xml:space="preserve">para pesquisar e estudar sobre </w:t>
+      </w:r>
+      <w:proofErr w:type="spellStart"/>
+      <w:r>
+        <w:rPr>
+          <w:rFonts w:ascii="Times New Roman" w:hAnsi="Times New Roman" w:cs="Times New Roman"/>
+          <w:sz w:val="24"/>
+          <w:szCs w:val="24"/>
+        </w:rPr>
+        <w:t>api</w:t>
+      </w:r>
+      <w:proofErr w:type="spellEnd"/>
+      <w:r>
+        <w:rPr>
+          <w:rFonts w:ascii="Times New Roman" w:hAnsi="Times New Roman" w:cs="Times New Roman"/>
+          <w:sz w:val="24"/>
+          <w:szCs w:val="24"/>
+        </w:rPr>
+        <w:t xml:space="preserve">: </w:t>
       </w:r>
       <w:hyperlink r:id="rId11" w:history="1">
         <w:r>
@@ -5013,6 +6588,7 @@
         </w:rPr>
         <w:t xml:space="preserve">Para utilizar o armazenamento utilizamos o </w:t>
       </w:r>
+      <w:proofErr w:type="spellStart"/>
       <w:r>
         <w:rPr>
           <w:rFonts w:ascii="Times New Roman" w:hAnsi="Times New Roman" w:cs="Times New Roman"/>
@@ -5023,6 +6599,7 @@
         </w:rPr>
         <w:t>sessionStorage</w:t>
       </w:r>
+      <w:proofErr w:type="spellEnd"/>
       <w:r>
         <w:rPr>
           <w:rFonts w:ascii="Times New Roman" w:hAnsi="Times New Roman" w:cs="Times New Roman"/>
@@ -5031,15 +6608,27 @@
         </w:rPr>
         <w:t xml:space="preserve"> e colocamos o </w:t>
       </w:r>
-      <w:r>
-        <w:rPr>
-          <w:rFonts w:ascii="Times New Roman" w:hAnsi="Times New Roman" w:cs="Times New Roman"/>
-          <w:i/>
-          <w:iCs/>
-          <w:sz w:val="24"/>
-          <w:szCs w:val="24"/>
-        </w:rPr>
-        <w:t>setItem(“</w:t>
+      <w:proofErr w:type="spellStart"/>
+      <w:r>
+        <w:rPr>
+          <w:rFonts w:ascii="Times New Roman" w:hAnsi="Times New Roman" w:cs="Times New Roman"/>
+          <w:i/>
+          <w:iCs/>
+          <w:sz w:val="24"/>
+          <w:szCs w:val="24"/>
+        </w:rPr>
+        <w:t>setItem</w:t>
+      </w:r>
+      <w:proofErr w:type="spellEnd"/>
+      <w:r>
+        <w:rPr>
+          <w:rFonts w:ascii="Times New Roman" w:hAnsi="Times New Roman" w:cs="Times New Roman"/>
+          <w:i/>
+          <w:iCs/>
+          <w:sz w:val="24"/>
+          <w:szCs w:val="24"/>
+        </w:rPr>
+        <w:t>(“</w:t>
       </w:r>
       <w:r>
         <w:rPr>
@@ -5124,7 +6713,25 @@
           <w:sz w:val="24"/>
           <w:szCs w:val="24"/>
         </w:rPr>
-        <w:t>Dessa forma damos um nome ao storage e colocamos os dados que desejamos que ele armazene.</w:t>
+        <w:t xml:space="preserve">Dessa forma damos um nome ao </w:t>
+      </w:r>
+      <w:proofErr w:type="spellStart"/>
+      <w:r>
+        <w:rPr>
+          <w:rFonts w:ascii="Times New Roman" w:hAnsi="Times New Roman" w:cs="Times New Roman"/>
+          <w:sz w:val="24"/>
+          <w:szCs w:val="24"/>
+        </w:rPr>
+        <w:t>storage</w:t>
+      </w:r>
+      <w:proofErr w:type="spellEnd"/>
+      <w:r>
+        <w:rPr>
+          <w:rFonts w:ascii="Times New Roman" w:hAnsi="Times New Roman" w:cs="Times New Roman"/>
+          <w:sz w:val="24"/>
+          <w:szCs w:val="24"/>
+        </w:rPr>
+        <w:t xml:space="preserve"> e colocamos os dados que desejamos que ele armazene.</w:t>
       </w:r>
     </w:p>
     <w:p>
@@ -5207,15 +6814,27 @@
         </w:rPr>
         <w:t xml:space="preserve">Para converter os dados utilizamos o </w:t>
       </w:r>
-      <w:r>
-        <w:rPr>
-          <w:rFonts w:ascii="Times New Roman" w:hAnsi="Times New Roman" w:cs="Times New Roman"/>
-          <w:i/>
-          <w:iCs/>
-          <w:sz w:val="24"/>
-          <w:szCs w:val="24"/>
-        </w:rPr>
-        <w:t>JSON.stringfy(dados)</w:t>
+      <w:proofErr w:type="spellStart"/>
+      <w:r>
+        <w:rPr>
+          <w:rFonts w:ascii="Times New Roman" w:hAnsi="Times New Roman" w:cs="Times New Roman"/>
+          <w:i/>
+          <w:iCs/>
+          <w:sz w:val="24"/>
+          <w:szCs w:val="24"/>
+        </w:rPr>
+        <w:t>JSON.stringfy</w:t>
+      </w:r>
+      <w:proofErr w:type="spellEnd"/>
+      <w:r>
+        <w:rPr>
+          <w:rFonts w:ascii="Times New Roman" w:hAnsi="Times New Roman" w:cs="Times New Roman"/>
+          <w:i/>
+          <w:iCs/>
+          <w:sz w:val="24"/>
+          <w:szCs w:val="24"/>
+        </w:rPr>
+        <w:t>(dados)</w:t>
       </w:r>
       <w:r>
         <w:rPr>
@@ -5250,7 +6869,25 @@
           <w:sz w:val="24"/>
           <w:szCs w:val="24"/>
         </w:rPr>
-        <w:t>O sessionStorage faz o que diz, ou seja, armazena os dados enquanto aquela sessão estiver iniciada, a partir do momento que ela se encerra, os dados são apagados.</w:t>
+        <w:t xml:space="preserve">O </w:t>
+      </w:r>
+      <w:proofErr w:type="spellStart"/>
+      <w:r>
+        <w:rPr>
+          <w:rFonts w:ascii="Times New Roman" w:hAnsi="Times New Roman" w:cs="Times New Roman"/>
+          <w:sz w:val="24"/>
+          <w:szCs w:val="24"/>
+        </w:rPr>
+        <w:t>sessionStorage</w:t>
+      </w:r>
+      <w:proofErr w:type="spellEnd"/>
+      <w:r>
+        <w:rPr>
+          <w:rFonts w:ascii="Times New Roman" w:hAnsi="Times New Roman" w:cs="Times New Roman"/>
+          <w:sz w:val="24"/>
+          <w:szCs w:val="24"/>
+        </w:rPr>
+        <w:t xml:space="preserve"> faz o que diz, ou seja, armazena os dados enquanto aquela sessão estiver iniciada, a partir do momento que ela se encerra, os dados são apagados.</w:t>
       </w:r>
     </w:p>
     <w:p>
@@ -5284,15 +6921,49 @@
         </w:rPr>
         <w:t xml:space="preserve"> (</w:t>
       </w:r>
-      <w:r>
-        <w:rPr>
-          <w:rFonts w:ascii="Times New Roman" w:hAnsi="Times New Roman" w:cs="Times New Roman"/>
-          <w:i/>
-          <w:iCs/>
-          <w:sz w:val="24"/>
-          <w:szCs w:val="24"/>
-        </w:rPr>
-        <w:t>Application Programming Interfaces</w:t>
+      <w:proofErr w:type="spellStart"/>
+      <w:r>
+        <w:rPr>
+          <w:rFonts w:ascii="Times New Roman" w:hAnsi="Times New Roman" w:cs="Times New Roman"/>
+          <w:i/>
+          <w:iCs/>
+          <w:sz w:val="24"/>
+          <w:szCs w:val="24"/>
+        </w:rPr>
+        <w:t>Application</w:t>
+      </w:r>
+      <w:proofErr w:type="spellEnd"/>
+      <w:r>
+        <w:rPr>
+          <w:rFonts w:ascii="Times New Roman" w:hAnsi="Times New Roman" w:cs="Times New Roman"/>
+          <w:i/>
+          <w:iCs/>
+          <w:sz w:val="24"/>
+          <w:szCs w:val="24"/>
+        </w:rPr>
+        <w:t xml:space="preserve"> </w:t>
+      </w:r>
+      <w:proofErr w:type="spellStart"/>
+      <w:r>
+        <w:rPr>
+          <w:rFonts w:ascii="Times New Roman" w:hAnsi="Times New Roman" w:cs="Times New Roman"/>
+          <w:i/>
+          <w:iCs/>
+          <w:sz w:val="24"/>
+          <w:szCs w:val="24"/>
+        </w:rPr>
+        <w:t>Programming</w:t>
+      </w:r>
+      <w:proofErr w:type="spellEnd"/>
+      <w:r>
+        <w:rPr>
+          <w:rFonts w:ascii="Times New Roman" w:hAnsi="Times New Roman" w:cs="Times New Roman"/>
+          <w:i/>
+          <w:iCs/>
+          <w:sz w:val="24"/>
+          <w:szCs w:val="24"/>
+        </w:rPr>
+        <w:t xml:space="preserve"> Interfaces</w:t>
       </w:r>
       <w:r>
         <w:rPr>
@@ -5362,8 +7033,27 @@
           <w:sz w:val="24"/>
           <w:szCs w:val="24"/>
         </w:rPr>
-        <w:t xml:space="preserve">Como o sessionStorage não serviu para a nossa aplicação, vamos utilizar o </w:t>
-      </w:r>
+        <w:t xml:space="preserve">Como o </w:t>
+      </w:r>
+      <w:proofErr w:type="spellStart"/>
+      <w:r>
+        <w:rPr>
+          <w:rFonts w:ascii="Times New Roman" w:hAnsi="Times New Roman" w:cs="Times New Roman"/>
+          <w:sz w:val="24"/>
+          <w:szCs w:val="24"/>
+        </w:rPr>
+        <w:t>sessionStorage</w:t>
+      </w:r>
+      <w:proofErr w:type="spellEnd"/>
+      <w:r>
+        <w:rPr>
+          <w:rFonts w:ascii="Times New Roman" w:hAnsi="Times New Roman" w:cs="Times New Roman"/>
+          <w:sz w:val="24"/>
+          <w:szCs w:val="24"/>
+        </w:rPr>
+        <w:t xml:space="preserve"> não serviu para a nossa aplicação, vamos utilizar o </w:t>
+      </w:r>
+      <w:proofErr w:type="spellStart"/>
       <w:r>
         <w:rPr>
           <w:rFonts w:ascii="Times New Roman" w:hAnsi="Times New Roman" w:cs="Times New Roman"/>
@@ -5374,6 +7064,7 @@
         </w:rPr>
         <w:t>localStorage</w:t>
       </w:r>
+      <w:proofErr w:type="spellEnd"/>
       <w:r>
         <w:rPr>
           <w:rFonts w:ascii="Times New Roman" w:hAnsi="Times New Roman" w:cs="Times New Roman"/>
@@ -5408,7 +7099,43 @@
           <w:szCs w:val="24"/>
         </w:rPr>
         <w:lastRenderedPageBreak/>
-        <w:t>Com o local os dados se mantém mesmo se fechar a aba e abir o mesmo site em outra</w:t>
+        <w:t xml:space="preserve">Com o local </w:t>
+      </w:r>
+      <w:proofErr w:type="gramStart"/>
+      <w:r>
+        <w:rPr>
+          <w:rFonts w:ascii="Times New Roman" w:hAnsi="Times New Roman" w:cs="Times New Roman"/>
+          <w:sz w:val="24"/>
+          <w:szCs w:val="24"/>
+        </w:rPr>
+        <w:t>os dados se mantém</w:t>
+      </w:r>
+      <w:proofErr w:type="gramEnd"/>
+      <w:r>
+        <w:rPr>
+          <w:rFonts w:ascii="Times New Roman" w:hAnsi="Times New Roman" w:cs="Times New Roman"/>
+          <w:sz w:val="24"/>
+          <w:szCs w:val="24"/>
+        </w:rPr>
+        <w:t xml:space="preserve"> mesmo se fechar a aba e </w:t>
+      </w:r>
+      <w:proofErr w:type="spellStart"/>
+      <w:r>
+        <w:rPr>
+          <w:rFonts w:ascii="Times New Roman" w:hAnsi="Times New Roman" w:cs="Times New Roman"/>
+          <w:sz w:val="24"/>
+          <w:szCs w:val="24"/>
+        </w:rPr>
+        <w:t>abir</w:t>
+      </w:r>
+      <w:proofErr w:type="spellEnd"/>
+      <w:r>
+        <w:rPr>
+          <w:rFonts w:ascii="Times New Roman" w:hAnsi="Times New Roman" w:cs="Times New Roman"/>
+          <w:sz w:val="24"/>
+          <w:szCs w:val="24"/>
+        </w:rPr>
+        <w:t xml:space="preserve"> o mesmo site em outra</w:t>
       </w:r>
       <w:r>
         <w:rPr>
@@ -5530,23 +7257,53 @@
         </w:rPr>
         <w:t xml:space="preserve"> e chamar ela dentro da nossa função de adicionar novo item mandando fazer um </w:t>
       </w:r>
-      <w:r>
-        <w:rPr>
-          <w:rFonts w:ascii="Times New Roman" w:hAnsi="Times New Roman" w:cs="Times New Roman"/>
-          <w:i/>
-          <w:iCs/>
-          <w:sz w:val="24"/>
-          <w:szCs w:val="24"/>
-        </w:rPr>
-        <w:t>tarefas.push(dados)</w:t>
-      </w:r>
-      <w:r>
-        <w:rPr>
-          <w:rFonts w:ascii="Times New Roman" w:hAnsi="Times New Roman" w:cs="Times New Roman"/>
-          <w:sz w:val="24"/>
-          <w:szCs w:val="24"/>
-        </w:rPr>
-        <w:t>, dessa forma, todos os dados inseridos nos inputs da tarefa serão jogados para dentro da array, mantendo os dados salvos ao invés de serem substituídos</w:t>
+      <w:proofErr w:type="spellStart"/>
+      <w:r>
+        <w:rPr>
+          <w:rFonts w:ascii="Times New Roman" w:hAnsi="Times New Roman" w:cs="Times New Roman"/>
+          <w:i/>
+          <w:iCs/>
+          <w:sz w:val="24"/>
+          <w:szCs w:val="24"/>
+        </w:rPr>
+        <w:t>tarefas.push</w:t>
+      </w:r>
+      <w:proofErr w:type="spellEnd"/>
+      <w:r>
+        <w:rPr>
+          <w:rFonts w:ascii="Times New Roman" w:hAnsi="Times New Roman" w:cs="Times New Roman"/>
+          <w:i/>
+          <w:iCs/>
+          <w:sz w:val="24"/>
+          <w:szCs w:val="24"/>
+        </w:rPr>
+        <w:t>(dados)</w:t>
+      </w:r>
+      <w:r>
+        <w:rPr>
+          <w:rFonts w:ascii="Times New Roman" w:hAnsi="Times New Roman" w:cs="Times New Roman"/>
+          <w:sz w:val="24"/>
+          <w:szCs w:val="24"/>
+        </w:rPr>
+        <w:t xml:space="preserve">, dessa forma, todos os dados inseridos nos inputs da tarefa serão jogados para dentro da </w:t>
+      </w:r>
+      <w:proofErr w:type="spellStart"/>
+      <w:r>
+        <w:rPr>
+          <w:rFonts w:ascii="Times New Roman" w:hAnsi="Times New Roman" w:cs="Times New Roman"/>
+          <w:sz w:val="24"/>
+          <w:szCs w:val="24"/>
+        </w:rPr>
+        <w:t>array</w:t>
+      </w:r>
+      <w:proofErr w:type="spellEnd"/>
+      <w:r>
+        <w:rPr>
+          <w:rFonts w:ascii="Times New Roman" w:hAnsi="Times New Roman" w:cs="Times New Roman"/>
+          <w:sz w:val="24"/>
+          <w:szCs w:val="24"/>
+        </w:rPr>
+        <w:t>, mantendo os dados salvos ao invés de serem substituídos</w:t>
       </w:r>
       <w:r>
         <w:rPr>
@@ -5602,8 +7359,18 @@
           <w:sz w:val="24"/>
           <w:szCs w:val="24"/>
         </w:rPr>
-        <w:t xml:space="preserve"> Podemos pegar itens do localStorage</w:t>
-      </w:r>
+        <w:t xml:space="preserve"> Podemos pegar itens do </w:t>
+      </w:r>
+      <w:proofErr w:type="spellStart"/>
+      <w:r>
+        <w:rPr>
+          <w:rFonts w:ascii="Times New Roman" w:hAnsi="Times New Roman" w:cs="Times New Roman"/>
+          <w:sz w:val="24"/>
+          <w:szCs w:val="24"/>
+        </w:rPr>
+        <w:t>localStorage</w:t>
+      </w:r>
+      <w:proofErr w:type="spellEnd"/>
       <w:r>
         <w:rPr>
           <w:rFonts w:ascii="Times New Roman" w:hAnsi="Times New Roman" w:cs="Times New Roman"/>
@@ -5620,7 +7387,51 @@
           <w:sz w:val="24"/>
           <w:szCs w:val="24"/>
         </w:rPr>
-        <w:t>.getIten(‘const para armazenar’)</w:t>
+        <w:t>.</w:t>
+      </w:r>
+      <w:proofErr w:type="spellStart"/>
+      <w:r>
+        <w:rPr>
+          <w:rFonts w:ascii="Times New Roman" w:hAnsi="Times New Roman" w:cs="Times New Roman"/>
+          <w:i/>
+          <w:iCs/>
+          <w:sz w:val="24"/>
+          <w:szCs w:val="24"/>
+        </w:rPr>
+        <w:t>getIten</w:t>
+      </w:r>
+      <w:proofErr w:type="spellEnd"/>
+      <w:r>
+        <w:rPr>
+          <w:rFonts w:ascii="Times New Roman" w:hAnsi="Times New Roman" w:cs="Times New Roman"/>
+          <w:i/>
+          <w:iCs/>
+          <w:sz w:val="24"/>
+          <w:szCs w:val="24"/>
+        </w:rPr>
+        <w:t>(‘</w:t>
+      </w:r>
+      <w:proofErr w:type="spellStart"/>
+      <w:r>
+        <w:rPr>
+          <w:rFonts w:ascii="Times New Roman" w:hAnsi="Times New Roman" w:cs="Times New Roman"/>
+          <w:i/>
+          <w:iCs/>
+          <w:sz w:val="24"/>
+          <w:szCs w:val="24"/>
+        </w:rPr>
+        <w:t>const</w:t>
+      </w:r>
+      <w:proofErr w:type="spellEnd"/>
+      <w:r>
+        <w:rPr>
+          <w:rFonts w:ascii="Times New Roman" w:hAnsi="Times New Roman" w:cs="Times New Roman"/>
+          <w:i/>
+          <w:iCs/>
+          <w:sz w:val="24"/>
+          <w:szCs w:val="24"/>
+        </w:rPr>
+        <w:t xml:space="preserve"> para armazenar’)</w:t>
       </w:r>
       <w:r>
         <w:rPr>
@@ -5654,15 +7465,49 @@
         </w:rPr>
         <w:t xml:space="preserve">Para passar todos os dados que estão em formato de string de volta à objeto, utilizamos o </w:t>
       </w:r>
-      <w:r>
-        <w:rPr>
-          <w:rFonts w:ascii="Times New Roman" w:hAnsi="Times New Roman" w:cs="Times New Roman"/>
-          <w:i/>
-          <w:iCs/>
-          <w:sz w:val="24"/>
-          <w:szCs w:val="24"/>
-        </w:rPr>
-        <w:t>JSON.parse(localStorage.getIten(‘local’))</w:t>
+      <w:proofErr w:type="spellStart"/>
+      <w:r>
+        <w:rPr>
+          <w:rFonts w:ascii="Times New Roman" w:hAnsi="Times New Roman" w:cs="Times New Roman"/>
+          <w:i/>
+          <w:iCs/>
+          <w:sz w:val="24"/>
+          <w:szCs w:val="24"/>
+        </w:rPr>
+        <w:t>JSON.parse</w:t>
+      </w:r>
+      <w:proofErr w:type="spellEnd"/>
+      <w:r>
+        <w:rPr>
+          <w:rFonts w:ascii="Times New Roman" w:hAnsi="Times New Roman" w:cs="Times New Roman"/>
+          <w:i/>
+          <w:iCs/>
+          <w:sz w:val="24"/>
+          <w:szCs w:val="24"/>
+        </w:rPr>
+        <w:t>(</w:t>
+      </w:r>
+      <w:proofErr w:type="spellStart"/>
+      <w:r>
+        <w:rPr>
+          <w:rFonts w:ascii="Times New Roman" w:hAnsi="Times New Roman" w:cs="Times New Roman"/>
+          <w:i/>
+          <w:iCs/>
+          <w:sz w:val="24"/>
+          <w:szCs w:val="24"/>
+        </w:rPr>
+        <w:t>localStorage.getIten</w:t>
+      </w:r>
+      <w:proofErr w:type="spellEnd"/>
+      <w:r>
+        <w:rPr>
+          <w:rFonts w:ascii="Times New Roman" w:hAnsi="Times New Roman" w:cs="Times New Roman"/>
+          <w:i/>
+          <w:iCs/>
+          <w:sz w:val="24"/>
+          <w:szCs w:val="24"/>
+        </w:rPr>
+        <w:t>(‘local’))</w:t>
       </w:r>
       <w:r>
         <w:rPr>
@@ -5704,7 +7549,25 @@
           <w:sz w:val="24"/>
           <w:szCs w:val="24"/>
         </w:rPr>
-        <w:t>Os dois pipes || e [] no final indica que se não tiver nada lá, ele irá iniciar/tratar isso como uma Array.</w:t>
+        <w:t xml:space="preserve">Os dois </w:t>
+      </w:r>
+      <w:proofErr w:type="spellStart"/>
+      <w:r>
+        <w:rPr>
+          <w:rFonts w:ascii="Times New Roman" w:hAnsi="Times New Roman" w:cs="Times New Roman"/>
+          <w:sz w:val="24"/>
+          <w:szCs w:val="24"/>
+        </w:rPr>
+        <w:t>pipes</w:t>
+      </w:r>
+      <w:proofErr w:type="spellEnd"/>
+      <w:r>
+        <w:rPr>
+          <w:rFonts w:ascii="Times New Roman" w:hAnsi="Times New Roman" w:cs="Times New Roman"/>
+          <w:sz w:val="24"/>
+          <w:szCs w:val="24"/>
+        </w:rPr>
+        <w:t xml:space="preserve"> || e [] no final indica que se não tiver nada lá, ele irá iniciar/tratar isso como uma Array.</w:t>
       </w:r>
     </w:p>
     <w:p>
@@ -5754,6 +7617,7 @@
         </w:rPr>
         <w:t xml:space="preserve">Salvar dados no navegador utilizando </w:t>
       </w:r>
+      <w:proofErr w:type="spellStart"/>
       <w:r>
         <w:rPr>
           <w:rFonts w:ascii="Times New Roman" w:hAnsi="Times New Roman" w:cs="Times New Roman"/>
@@ -5764,6 +7628,7 @@
         </w:rPr>
         <w:t>SessionStorage</w:t>
       </w:r>
+      <w:proofErr w:type="spellEnd"/>
       <w:r>
         <w:rPr>
           <w:rFonts w:ascii="Times New Roman" w:hAnsi="Times New Roman" w:cs="Times New Roman"/>
@@ -5796,6 +7661,7 @@
         </w:rPr>
         <w:t xml:space="preserve">Armazenar dados sem encerrar a sessão com e </w:t>
       </w:r>
+      <w:proofErr w:type="spellStart"/>
       <w:r>
         <w:rPr>
           <w:rFonts w:ascii="Times New Roman" w:hAnsi="Times New Roman" w:cs="Times New Roman"/>
@@ -5806,6 +7672,7 @@
         </w:rPr>
         <w:t>LocalStorage</w:t>
       </w:r>
+      <w:proofErr w:type="spellEnd"/>
       <w:r>
         <w:rPr>
           <w:rFonts w:ascii="Times New Roman" w:hAnsi="Times New Roman" w:cs="Times New Roman"/>
@@ -5838,15 +7705,27 @@
         </w:rPr>
         <w:t xml:space="preserve">Transformar objetos em string utilizando </w:t>
       </w:r>
-      <w:r>
-        <w:rPr>
-          <w:rFonts w:ascii="Times New Roman" w:hAnsi="Times New Roman" w:cs="Times New Roman"/>
-          <w:i/>
-          <w:iCs/>
-          <w:sz w:val="24"/>
-          <w:szCs w:val="24"/>
-        </w:rPr>
-        <w:t>JSON.stringify()</w:t>
+      <w:proofErr w:type="spellStart"/>
+      <w:r>
+        <w:rPr>
+          <w:rFonts w:ascii="Times New Roman" w:hAnsi="Times New Roman" w:cs="Times New Roman"/>
+          <w:i/>
+          <w:iCs/>
+          <w:sz w:val="24"/>
+          <w:szCs w:val="24"/>
+        </w:rPr>
+        <w:t>JSON.stringify</w:t>
+      </w:r>
+      <w:proofErr w:type="spellEnd"/>
+      <w:r>
+        <w:rPr>
+          <w:rFonts w:ascii="Times New Roman" w:hAnsi="Times New Roman" w:cs="Times New Roman"/>
+          <w:i/>
+          <w:iCs/>
+          <w:sz w:val="24"/>
+          <w:szCs w:val="24"/>
+        </w:rPr>
+        <w:t>()</w:t>
       </w:r>
       <w:r>
         <w:rPr>
@@ -5920,13 +7799,41 @@
         </w:rPr>
         <w:t xml:space="preserve"> </w:t>
       </w:r>
-      <w:r>
-        <w:rPr>
-          <w:rFonts w:ascii="Times New Roman" w:hAnsi="Times New Roman" w:cs="Times New Roman"/>
-          <w:sz w:val="24"/>
-          <w:szCs w:val="24"/>
-        </w:rPr>
-        <w:t>LocalStorage se comporta como um arrayLike, que nos permite utilizar métodos de Array dentro dele.</w:t>
+      <w:proofErr w:type="spellStart"/>
+      <w:r>
+        <w:rPr>
+          <w:rFonts w:ascii="Times New Roman" w:hAnsi="Times New Roman" w:cs="Times New Roman"/>
+          <w:sz w:val="24"/>
+          <w:szCs w:val="24"/>
+        </w:rPr>
+        <w:t>LocalStorage</w:t>
+      </w:r>
+      <w:proofErr w:type="spellEnd"/>
+      <w:r>
+        <w:rPr>
+          <w:rFonts w:ascii="Times New Roman" w:hAnsi="Times New Roman" w:cs="Times New Roman"/>
+          <w:sz w:val="24"/>
+          <w:szCs w:val="24"/>
+        </w:rPr>
+        <w:t xml:space="preserve"> se comporta como um </w:t>
+      </w:r>
+      <w:proofErr w:type="spellStart"/>
+      <w:r>
+        <w:rPr>
+          <w:rFonts w:ascii="Times New Roman" w:hAnsi="Times New Roman" w:cs="Times New Roman"/>
+          <w:sz w:val="24"/>
+          <w:szCs w:val="24"/>
+        </w:rPr>
+        <w:t>arrayLike</w:t>
+      </w:r>
+      <w:proofErr w:type="spellEnd"/>
+      <w:r>
+        <w:rPr>
+          <w:rFonts w:ascii="Times New Roman" w:hAnsi="Times New Roman" w:cs="Times New Roman"/>
+          <w:sz w:val="24"/>
+          <w:szCs w:val="24"/>
+        </w:rPr>
+        <w:t>, que nos permite utilizar métodos de Array dentro dele.</w:t>
       </w:r>
     </w:p>
     <w:p>
@@ -5976,6 +7883,7 @@
         </w:rPr>
         <w:t xml:space="preserve">Iterar sobre os itens do </w:t>
       </w:r>
+      <w:proofErr w:type="spellStart"/>
       <w:r>
         <w:rPr>
           <w:rFonts w:ascii="Times New Roman" w:hAnsi="Times New Roman" w:cs="Times New Roman"/>
@@ -5986,6 +7894,7 @@
         </w:rPr>
         <w:t>LocalStorage</w:t>
       </w:r>
+      <w:proofErr w:type="spellEnd"/>
       <w:r>
         <w:rPr>
           <w:rFonts w:ascii="Times New Roman" w:hAnsi="Times New Roman" w:cs="Times New Roman"/>
@@ -6042,6 +7951,7 @@
         </w:rPr>
         <w:t xml:space="preserve">Converter os itens que antes eram strings em objetos com </w:t>
       </w:r>
+      <w:proofErr w:type="spellStart"/>
       <w:r>
         <w:rPr>
           <w:rFonts w:ascii="Times New Roman" w:hAnsi="Times New Roman" w:cs="Times New Roman"/>
@@ -6052,6 +7962,7 @@
         </w:rPr>
         <w:t>JSON.parse</w:t>
       </w:r>
+      <w:proofErr w:type="spellEnd"/>
       <w:r>
         <w:rPr>
           <w:rFonts w:ascii="Times New Roman" w:hAnsi="Times New Roman" w:cs="Times New Roman"/>
@@ -6163,6 +8074,7 @@
         </w:rPr>
         <w:t xml:space="preserve">Ordenar elementos do </w:t>
       </w:r>
+      <w:proofErr w:type="spellStart"/>
       <w:r>
         <w:rPr>
           <w:rFonts w:ascii="Times New Roman" w:hAnsi="Times New Roman" w:cs="Times New Roman"/>
@@ -6173,6 +8085,7 @@
         </w:rPr>
         <w:t>LocalStorage</w:t>
       </w:r>
+      <w:proofErr w:type="spellEnd"/>
       <w:r>
         <w:rPr>
           <w:rFonts w:ascii="Times New Roman" w:hAnsi="Times New Roman" w:cs="Times New Roman"/>
@@ -6347,6 +8260,7 @@
         </w:rPr>
         <w:t xml:space="preserve">Remover dados do </w:t>
       </w:r>
+      <w:proofErr w:type="spellStart"/>
       <w:r>
         <w:rPr>
           <w:rFonts w:ascii="Times New Roman" w:hAnsi="Times New Roman" w:cs="Times New Roman"/>
@@ -6357,6 +8271,7 @@
         </w:rPr>
         <w:t>LocalStorage</w:t>
       </w:r>
+      <w:proofErr w:type="spellEnd"/>
       <w:r>
         <w:rPr>
           <w:rFonts w:ascii="Times New Roman" w:hAnsi="Times New Roman" w:cs="Times New Roman"/>
@@ -6365,6 +8280,7 @@
         </w:rPr>
         <w:t xml:space="preserve"> utilizando o método </w:t>
       </w:r>
+      <w:proofErr w:type="spellStart"/>
       <w:r>
         <w:rPr>
           <w:rFonts w:ascii="Times New Roman" w:hAnsi="Times New Roman" w:cs="Times New Roman"/>
@@ -6375,6 +8291,7 @@
         </w:rPr>
         <w:t>splice</w:t>
       </w:r>
+      <w:proofErr w:type="spellEnd"/>
       <w:r>
         <w:rPr>
           <w:rFonts w:ascii="Times New Roman" w:hAnsi="Times New Roman" w:cs="Times New Roman"/>
@@ -6450,7 +8367,31 @@
           <w:szCs w:val="24"/>
           <w:u w:val="single"/>
         </w:rPr>
-        <w:t>Aula 1 – Começando com Regex:</w:t>
+        <w:t xml:space="preserve">Aula 1 – Começando com </w:t>
+      </w:r>
+      <w:proofErr w:type="spellStart"/>
+      <w:r>
+        <w:rPr>
+          <w:rFonts w:ascii="Times New Roman" w:hAnsi="Times New Roman" w:cs="Times New Roman"/>
+          <w:b/>
+          <w:bCs/>
+          <w:sz w:val="24"/>
+          <w:szCs w:val="24"/>
+          <w:u w:val="single"/>
+        </w:rPr>
+        <w:t>Regex</w:t>
+      </w:r>
+      <w:proofErr w:type="spellEnd"/>
+      <w:r>
+        <w:rPr>
+          <w:rFonts w:ascii="Times New Roman" w:hAnsi="Times New Roman" w:cs="Times New Roman"/>
+          <w:b/>
+          <w:bCs/>
+          <w:sz w:val="24"/>
+          <w:szCs w:val="24"/>
+          <w:u w:val="single"/>
+        </w:rPr>
+        <w:t>:</w:t>
       </w:r>
     </w:p>
     <w:p>
@@ -6479,13 +8420,23 @@
         </w:rPr>
         <w:t xml:space="preserve"> </w:t>
       </w:r>
-      <w:r>
-        <w:rPr>
-          <w:rFonts w:ascii="Times New Roman" w:hAnsi="Times New Roman" w:cs="Times New Roman"/>
-          <w:sz w:val="24"/>
-          <w:szCs w:val="24"/>
-        </w:rPr>
-        <w:t>Regex = Expressões regulares.</w:t>
+      <w:proofErr w:type="spellStart"/>
+      <w:r>
+        <w:rPr>
+          <w:rFonts w:ascii="Times New Roman" w:hAnsi="Times New Roman" w:cs="Times New Roman"/>
+          <w:sz w:val="24"/>
+          <w:szCs w:val="24"/>
+        </w:rPr>
+        <w:t>Regex</w:t>
+      </w:r>
+      <w:proofErr w:type="spellEnd"/>
+      <w:r>
+        <w:rPr>
+          <w:rFonts w:ascii="Times New Roman" w:hAnsi="Times New Roman" w:cs="Times New Roman"/>
+          <w:sz w:val="24"/>
+          <w:szCs w:val="24"/>
+        </w:rPr>
+        <w:t xml:space="preserve"> = Expressões regulares.</w:t>
       </w:r>
     </w:p>
     <w:p>
@@ -6552,7 +8503,79 @@
           <w:sz w:val="24"/>
           <w:szCs w:val="24"/>
         </w:rPr>
-        <w:t>Existem alguns caracteres que possuem um significado especial para o regex engine. Especial significa que o regex engine não interpreta o valor literal e sim diferente. Esses caracteres são chamados de meta caracteres</w:t>
+        <w:t xml:space="preserve">Existem alguns caracteres que possuem um significado especial para o </w:t>
+      </w:r>
+      <w:proofErr w:type="spellStart"/>
+      <w:r>
+        <w:rPr>
+          <w:rFonts w:ascii="Times New Roman" w:hAnsi="Times New Roman" w:cs="Times New Roman"/>
+          <w:sz w:val="24"/>
+          <w:szCs w:val="24"/>
+        </w:rPr>
+        <w:t>regex</w:t>
+      </w:r>
+      <w:proofErr w:type="spellEnd"/>
+      <w:r>
+        <w:rPr>
+          <w:rFonts w:ascii="Times New Roman" w:hAnsi="Times New Roman" w:cs="Times New Roman"/>
+          <w:sz w:val="24"/>
+          <w:szCs w:val="24"/>
+        </w:rPr>
+        <w:t xml:space="preserve"> </w:t>
+      </w:r>
+      <w:proofErr w:type="spellStart"/>
+      <w:r>
+        <w:rPr>
+          <w:rFonts w:ascii="Times New Roman" w:hAnsi="Times New Roman" w:cs="Times New Roman"/>
+          <w:sz w:val="24"/>
+          <w:szCs w:val="24"/>
+        </w:rPr>
+        <w:t>engine</w:t>
+      </w:r>
+      <w:proofErr w:type="spellEnd"/>
+      <w:r>
+        <w:rPr>
+          <w:rFonts w:ascii="Times New Roman" w:hAnsi="Times New Roman" w:cs="Times New Roman"/>
+          <w:sz w:val="24"/>
+          <w:szCs w:val="24"/>
+        </w:rPr>
+        <w:t xml:space="preserve">. Especial significa que o </w:t>
+      </w:r>
+      <w:proofErr w:type="spellStart"/>
+      <w:r>
+        <w:rPr>
+          <w:rFonts w:ascii="Times New Roman" w:hAnsi="Times New Roman" w:cs="Times New Roman"/>
+          <w:sz w:val="24"/>
+          <w:szCs w:val="24"/>
+        </w:rPr>
+        <w:t>regex</w:t>
+      </w:r>
+      <w:proofErr w:type="spellEnd"/>
+      <w:r>
+        <w:rPr>
+          <w:rFonts w:ascii="Times New Roman" w:hAnsi="Times New Roman" w:cs="Times New Roman"/>
+          <w:sz w:val="24"/>
+          <w:szCs w:val="24"/>
+        </w:rPr>
+        <w:t xml:space="preserve"> </w:t>
+      </w:r>
+      <w:proofErr w:type="spellStart"/>
+      <w:r>
+        <w:rPr>
+          <w:rFonts w:ascii="Times New Roman" w:hAnsi="Times New Roman" w:cs="Times New Roman"/>
+          <w:sz w:val="24"/>
+          <w:szCs w:val="24"/>
+        </w:rPr>
+        <w:t>engine</w:t>
+      </w:r>
+      <w:proofErr w:type="spellEnd"/>
+      <w:r>
+        <w:rPr>
+          <w:rFonts w:ascii="Times New Roman" w:hAnsi="Times New Roman" w:cs="Times New Roman"/>
+          <w:sz w:val="24"/>
+          <w:szCs w:val="24"/>
+        </w:rPr>
+        <w:t xml:space="preserve"> não interpreta o valor literal e sim diferente. Esses caracteres são chamados de meta caracteres</w:t>
       </w:r>
       <w:r>
         <w:rPr>
@@ -6820,7 +8843,43 @@
           <w:sz w:val="24"/>
           <w:szCs w:val="24"/>
         </w:rPr>
-        <w:t>rgula (coma separeted values).</w:t>
+        <w:t xml:space="preserve">rgula (coma </w:t>
+      </w:r>
+      <w:proofErr w:type="spellStart"/>
+      <w:r>
+        <w:rPr>
+          <w:rFonts w:ascii="Times New Roman" w:hAnsi="Times New Roman" w:cs="Times New Roman"/>
+          <w:sz w:val="24"/>
+          <w:szCs w:val="24"/>
+        </w:rPr>
+        <w:t>separeted</w:t>
+      </w:r>
+      <w:proofErr w:type="spellEnd"/>
+      <w:r>
+        <w:rPr>
+          <w:rFonts w:ascii="Times New Roman" w:hAnsi="Times New Roman" w:cs="Times New Roman"/>
+          <w:sz w:val="24"/>
+          <w:szCs w:val="24"/>
+        </w:rPr>
+        <w:t xml:space="preserve"> </w:t>
+      </w:r>
+      <w:proofErr w:type="spellStart"/>
+      <w:r>
+        <w:rPr>
+          <w:rFonts w:ascii="Times New Roman" w:hAnsi="Times New Roman" w:cs="Times New Roman"/>
+          <w:sz w:val="24"/>
+          <w:szCs w:val="24"/>
+        </w:rPr>
+        <w:t>values</w:t>
+      </w:r>
+      <w:proofErr w:type="spellEnd"/>
+      <w:r>
+        <w:rPr>
+          <w:rFonts w:ascii="Times New Roman" w:hAnsi="Times New Roman" w:cs="Times New Roman"/>
+          <w:sz w:val="24"/>
+          <w:szCs w:val="24"/>
+        </w:rPr>
+        <w:t>).</w:t>
       </w:r>
     </w:p>
     <w:p>
@@ -6896,13 +8955,41 @@
           <w:szCs w:val="24"/>
         </w:rPr>
       </w:pPr>
-      <w:r>
-        <w:rPr>
-          <w:rFonts w:ascii="Times New Roman" w:hAnsi="Times New Roman" w:cs="Times New Roman"/>
-          <w:sz w:val="24"/>
-          <w:szCs w:val="24"/>
-        </w:rPr>
-        <w:t>Quantifier: Conjunto de caracteres especiais que definem quantas vezes um caracter deve aparecer.</w:t>
+      <w:proofErr w:type="spellStart"/>
+      <w:r>
+        <w:rPr>
+          <w:rFonts w:ascii="Times New Roman" w:hAnsi="Times New Roman" w:cs="Times New Roman"/>
+          <w:sz w:val="24"/>
+          <w:szCs w:val="24"/>
+        </w:rPr>
+        <w:t>Quantifier</w:t>
+      </w:r>
+      <w:proofErr w:type="spellEnd"/>
+      <w:r>
+        <w:rPr>
+          <w:rFonts w:ascii="Times New Roman" w:hAnsi="Times New Roman" w:cs="Times New Roman"/>
+          <w:sz w:val="24"/>
+          <w:szCs w:val="24"/>
+        </w:rPr>
+        <w:t xml:space="preserve">: Conjunto de caracteres especiais que definem quantas vezes um </w:t>
+      </w:r>
+      <w:proofErr w:type="spellStart"/>
+      <w:r>
+        <w:rPr>
+          <w:rFonts w:ascii="Times New Roman" w:hAnsi="Times New Roman" w:cs="Times New Roman"/>
+          <w:sz w:val="24"/>
+          <w:szCs w:val="24"/>
+        </w:rPr>
+        <w:t>caracter</w:t>
+      </w:r>
+      <w:proofErr w:type="spellEnd"/>
+      <w:r>
+        <w:rPr>
+          <w:rFonts w:ascii="Times New Roman" w:hAnsi="Times New Roman" w:cs="Times New Roman"/>
+          <w:sz w:val="24"/>
+          <w:szCs w:val="24"/>
+        </w:rPr>
+        <w:t xml:space="preserve"> deve aparecer.</w:t>
       </w:r>
       <w:r>
         <w:rPr>
@@ -7005,15 +9092,51 @@
           <w:sz w:val="24"/>
           <w:szCs w:val="24"/>
         </w:rPr>
-        <w:t>?: Caracter especial para dizer que aquela informação pode existir uma ou nenhuma vez na string que estamos procurando.</w:t>
-      </w:r>
-      <w:r>
-        <w:rPr>
-          <w:rFonts w:ascii="Times New Roman" w:hAnsi="Times New Roman" w:cs="Times New Roman"/>
-          <w:sz w:val="24"/>
-          <w:szCs w:val="24"/>
-        </w:rPr>
-        <w:t xml:space="preserve"> Também podemos dizer isso utilizando o {0-1}, mas temos uma caracter específico para isso.</w:t>
+        <w:t xml:space="preserve">?: </w:t>
+      </w:r>
+      <w:proofErr w:type="spellStart"/>
+      <w:r>
+        <w:rPr>
+          <w:rFonts w:ascii="Times New Roman" w:hAnsi="Times New Roman" w:cs="Times New Roman"/>
+          <w:sz w:val="24"/>
+          <w:szCs w:val="24"/>
+        </w:rPr>
+        <w:t>Caracter</w:t>
+      </w:r>
+      <w:proofErr w:type="spellEnd"/>
+      <w:r>
+        <w:rPr>
+          <w:rFonts w:ascii="Times New Roman" w:hAnsi="Times New Roman" w:cs="Times New Roman"/>
+          <w:sz w:val="24"/>
+          <w:szCs w:val="24"/>
+        </w:rPr>
+        <w:t xml:space="preserve"> especial para dizer que aquela informação pode existir uma ou nenhuma vez na string que estamos procurando.</w:t>
+      </w:r>
+      <w:r>
+        <w:rPr>
+          <w:rFonts w:ascii="Times New Roman" w:hAnsi="Times New Roman" w:cs="Times New Roman"/>
+          <w:sz w:val="24"/>
+          <w:szCs w:val="24"/>
+        </w:rPr>
+        <w:t xml:space="preserve"> Também podemos dizer isso utilizando o {0-1}, mas temos uma </w:t>
+      </w:r>
+      <w:proofErr w:type="spellStart"/>
+      <w:r>
+        <w:rPr>
+          <w:rFonts w:ascii="Times New Roman" w:hAnsi="Times New Roman" w:cs="Times New Roman"/>
+          <w:sz w:val="24"/>
+          <w:szCs w:val="24"/>
+        </w:rPr>
+        <w:t>caracter</w:t>
+      </w:r>
+      <w:proofErr w:type="spellEnd"/>
+      <w:r>
+        <w:rPr>
+          <w:rFonts w:ascii="Times New Roman" w:hAnsi="Times New Roman" w:cs="Times New Roman"/>
+          <w:sz w:val="24"/>
+          <w:szCs w:val="24"/>
+        </w:rPr>
+        <w:t xml:space="preserve"> específico para isso.</w:t>
       </w:r>
     </w:p>
     <w:p>
@@ -7166,15 +9289,51 @@
           <w:sz w:val="24"/>
           <w:szCs w:val="24"/>
         </w:rPr>
-        <w:t xml:space="preserve"> \s: White spaces, ou seja, e</w:t>
-      </w:r>
-      <w:r>
-        <w:rPr>
-          <w:rFonts w:ascii="Times New Roman" w:hAnsi="Times New Roman" w:cs="Times New Roman"/>
-          <w:sz w:val="24"/>
-          <w:szCs w:val="24"/>
-        </w:rPr>
-        <w:t xml:space="preserve">le irá contar com o espaço em branco subsequênte, </w:t>
+        <w:t xml:space="preserve"> \s: White </w:t>
+      </w:r>
+      <w:proofErr w:type="spellStart"/>
+      <w:r>
+        <w:rPr>
+          <w:rFonts w:ascii="Times New Roman" w:hAnsi="Times New Roman" w:cs="Times New Roman"/>
+          <w:sz w:val="24"/>
+          <w:szCs w:val="24"/>
+        </w:rPr>
+        <w:t>spaces</w:t>
+      </w:r>
+      <w:proofErr w:type="spellEnd"/>
+      <w:r>
+        <w:rPr>
+          <w:rFonts w:ascii="Times New Roman" w:hAnsi="Times New Roman" w:cs="Times New Roman"/>
+          <w:sz w:val="24"/>
+          <w:szCs w:val="24"/>
+        </w:rPr>
+        <w:t>, ou seja, e</w:t>
+      </w:r>
+      <w:r>
+        <w:rPr>
+          <w:rFonts w:ascii="Times New Roman" w:hAnsi="Times New Roman" w:cs="Times New Roman"/>
+          <w:sz w:val="24"/>
+          <w:szCs w:val="24"/>
+        </w:rPr>
+        <w:t xml:space="preserve">le irá contar com o espaço em branco </w:t>
+      </w:r>
+      <w:proofErr w:type="spellStart"/>
+      <w:r>
+        <w:rPr>
+          <w:rFonts w:ascii="Times New Roman" w:hAnsi="Times New Roman" w:cs="Times New Roman"/>
+          <w:sz w:val="24"/>
+          <w:szCs w:val="24"/>
+        </w:rPr>
+        <w:t>subsequênte</w:t>
+      </w:r>
+      <w:proofErr w:type="spellEnd"/>
+      <w:r>
+        <w:rPr>
+          <w:rFonts w:ascii="Times New Roman" w:hAnsi="Times New Roman" w:cs="Times New Roman"/>
+          <w:sz w:val="24"/>
+          <w:szCs w:val="24"/>
+        </w:rPr>
+        <w:t xml:space="preserve">, </w:t>
       </w:r>
       <w:r>
         <w:rPr>
@@ -7190,8 +9349,36 @@
           <w:sz w:val="24"/>
           <w:szCs w:val="24"/>
         </w:rPr>
-        <w:t>não importa se foi dado um space ou tab</w:t>
-      </w:r>
+        <w:t xml:space="preserve">não importa se foi dado um </w:t>
+      </w:r>
+      <w:proofErr w:type="spellStart"/>
+      <w:r>
+        <w:rPr>
+          <w:rFonts w:ascii="Times New Roman" w:hAnsi="Times New Roman" w:cs="Times New Roman"/>
+          <w:sz w:val="24"/>
+          <w:szCs w:val="24"/>
+        </w:rPr>
+        <w:t>space</w:t>
+      </w:r>
+      <w:proofErr w:type="spellEnd"/>
+      <w:r>
+        <w:rPr>
+          <w:rFonts w:ascii="Times New Roman" w:hAnsi="Times New Roman" w:cs="Times New Roman"/>
+          <w:sz w:val="24"/>
+          <w:szCs w:val="24"/>
+        </w:rPr>
+        <w:t xml:space="preserve"> ou </w:t>
+      </w:r>
+      <w:proofErr w:type="spellStart"/>
+      <w:r>
+        <w:rPr>
+          <w:rFonts w:ascii="Times New Roman" w:hAnsi="Times New Roman" w:cs="Times New Roman"/>
+          <w:sz w:val="24"/>
+          <w:szCs w:val="24"/>
+        </w:rPr>
+        <w:t>tab</w:t>
+      </w:r>
+      <w:proofErr w:type="spellEnd"/>
       <w:r>
         <w:rPr>
           <w:rFonts w:ascii="Times New Roman" w:hAnsi="Times New Roman" w:cs="Times New Roman"/>
@@ -7233,7 +9420,25 @@
           <w:sz w:val="24"/>
           <w:szCs w:val="24"/>
         </w:rPr>
-        <w:t xml:space="preserve"> [^,]: classe para determinar que pegaremos tudo o que estiver antes da vírgula, não importando se é letra, número, caracter especial ou a quantidade que tenha.</w:t>
+        <w:t xml:space="preserve"> [^,]: classe para determinar que pegaremos tudo o que estiver antes da vírgula, não importando se é letra, número, </w:t>
+      </w:r>
+      <w:proofErr w:type="spellStart"/>
+      <w:r>
+        <w:rPr>
+          <w:rFonts w:ascii="Times New Roman" w:hAnsi="Times New Roman" w:cs="Times New Roman"/>
+          <w:sz w:val="24"/>
+          <w:szCs w:val="24"/>
+        </w:rPr>
+        <w:t>caracter</w:t>
+      </w:r>
+      <w:proofErr w:type="spellEnd"/>
+      <w:r>
+        <w:rPr>
+          <w:rFonts w:ascii="Times New Roman" w:hAnsi="Times New Roman" w:cs="Times New Roman"/>
+          <w:sz w:val="24"/>
+          <w:szCs w:val="24"/>
+        </w:rPr>
+        <w:t xml:space="preserve"> especial ou a quantidade que tenha.</w:t>
       </w:r>
     </w:p>
     <w:p>
@@ -7362,7 +9567,25 @@
           <w:sz w:val="24"/>
           <w:szCs w:val="24"/>
         </w:rPr>
-        <w:t>Conhecemos todos os quantifiers como ?, +, * e {n}.</w:t>
+        <w:t xml:space="preserve">Conhecemos todos os </w:t>
+      </w:r>
+      <w:proofErr w:type="spellStart"/>
+      <w:r>
+        <w:rPr>
+          <w:rFonts w:ascii="Times New Roman" w:hAnsi="Times New Roman" w:cs="Times New Roman"/>
+          <w:sz w:val="24"/>
+          <w:szCs w:val="24"/>
+        </w:rPr>
+        <w:t>quantifiers</w:t>
+      </w:r>
+      <w:proofErr w:type="spellEnd"/>
+      <w:r>
+        <w:rPr>
+          <w:rFonts w:ascii="Times New Roman" w:hAnsi="Times New Roman" w:cs="Times New Roman"/>
+          <w:sz w:val="24"/>
+          <w:szCs w:val="24"/>
+        </w:rPr>
+        <w:t xml:space="preserve"> como ?, +, * e {n}.</w:t>
       </w:r>
     </w:p>
     <w:p>
@@ -7386,7 +9609,25 @@
           <w:sz w:val="24"/>
           <w:szCs w:val="24"/>
         </w:rPr>
-        <w:t>\s significa whitespace e é um atalho para [ \t\r\n\f].</w:t>
+        <w:t xml:space="preserve">\s significa </w:t>
+      </w:r>
+      <w:proofErr w:type="spellStart"/>
+      <w:r>
+        <w:rPr>
+          <w:rFonts w:ascii="Times New Roman" w:hAnsi="Times New Roman" w:cs="Times New Roman"/>
+          <w:sz w:val="24"/>
+          <w:szCs w:val="24"/>
+        </w:rPr>
+        <w:t>whitespace</w:t>
+      </w:r>
+      <w:proofErr w:type="spellEnd"/>
+      <w:r>
+        <w:rPr>
+          <w:rFonts w:ascii="Times New Roman" w:hAnsi="Times New Roman" w:cs="Times New Roman"/>
+          <w:sz w:val="24"/>
+          <w:szCs w:val="24"/>
+        </w:rPr>
+        <w:t xml:space="preserve"> e é um atalho para [ \t\r\n\f].</w:t>
       </w:r>
     </w:p>
     <w:p>
@@ -7410,7 +9651,25 @@
           <w:sz w:val="24"/>
           <w:szCs w:val="24"/>
         </w:rPr>
-        <w:t>\w significa word char e é uma atalho para [A-Za-z0-9_].</w:t>
+        <w:t xml:space="preserve">\w significa word char e é </w:t>
+      </w:r>
+      <w:proofErr w:type="gramStart"/>
+      <w:r>
+        <w:rPr>
+          <w:rFonts w:ascii="Times New Roman" w:hAnsi="Times New Roman" w:cs="Times New Roman"/>
+          <w:sz w:val="24"/>
+          <w:szCs w:val="24"/>
+        </w:rPr>
+        <w:t>uma atalho</w:t>
+      </w:r>
+      <w:proofErr w:type="gramEnd"/>
+      <w:r>
+        <w:rPr>
+          <w:rFonts w:ascii="Times New Roman" w:hAnsi="Times New Roman" w:cs="Times New Roman"/>
+          <w:sz w:val="24"/>
+          <w:szCs w:val="24"/>
+        </w:rPr>
+        <w:t xml:space="preserve"> para [A-Za-z0-9_].</w:t>
       </w:r>
     </w:p>
     <w:p>
@@ -7488,7 +9747,25 @@
           <w:sz w:val="24"/>
           <w:szCs w:val="24"/>
         </w:rPr>
-        <w:t>\w: wordchar, ou seja: [A-Za-z0-9_]</w:t>
+        <w:t xml:space="preserve">\w: </w:t>
+      </w:r>
+      <w:proofErr w:type="spellStart"/>
+      <w:r>
+        <w:rPr>
+          <w:rFonts w:ascii="Times New Roman" w:hAnsi="Times New Roman" w:cs="Times New Roman"/>
+          <w:sz w:val="24"/>
+          <w:szCs w:val="24"/>
+        </w:rPr>
+        <w:t>wordchar</w:t>
+      </w:r>
+      <w:proofErr w:type="spellEnd"/>
+      <w:r>
+        <w:rPr>
+          <w:rFonts w:ascii="Times New Roman" w:hAnsi="Times New Roman" w:cs="Times New Roman"/>
+          <w:sz w:val="24"/>
+          <w:szCs w:val="24"/>
+        </w:rPr>
+        <w:t>, ou seja: [A-Za-z0-9_]</w:t>
       </w:r>
     </w:p>
     <w:p>
@@ -7542,7 +9819,25 @@
           <w:sz w:val="24"/>
           <w:szCs w:val="24"/>
         </w:rPr>
-        <w:t xml:space="preserve"> \b: word boudary, ou seja, e</w:t>
+        <w:t xml:space="preserve"> \b: word </w:t>
+      </w:r>
+      <w:proofErr w:type="spellStart"/>
+      <w:r>
+        <w:rPr>
+          <w:rFonts w:ascii="Times New Roman" w:hAnsi="Times New Roman" w:cs="Times New Roman"/>
+          <w:sz w:val="24"/>
+          <w:szCs w:val="24"/>
+        </w:rPr>
+        <w:t>boudary</w:t>
+      </w:r>
+      <w:proofErr w:type="spellEnd"/>
+      <w:r>
+        <w:rPr>
+          <w:rFonts w:ascii="Times New Roman" w:hAnsi="Times New Roman" w:cs="Times New Roman"/>
+          <w:sz w:val="24"/>
+          <w:szCs w:val="24"/>
+        </w:rPr>
+        <w:t>, ou seja, e</w:t>
       </w:r>
       <w:r>
         <w:rPr>
@@ -7572,6 +9867,117 @@
     <w:p>
       <w:pPr>
         <w:pStyle w:val="PargrafodaLista"/>
+        <w:numPr>
+          <w:ilvl w:val="1"/>
+          <w:numId w:val="5"/>
+        </w:numPr>
+        <w:spacing w:line="360" w:lineRule="auto"/>
+        <w:jc w:val="both"/>
+        <w:rPr>
+          <w:rFonts w:ascii="Times New Roman" w:hAnsi="Times New Roman" w:cs="Times New Roman"/>
+          <w:b/>
+          <w:bCs/>
+          <w:sz w:val="24"/>
+          <w:szCs w:val="24"/>
+          <w:u w:val="single"/>
+        </w:rPr>
+      </w:pPr>
+      <w:r>
+        <w:rPr>
+          <w:rFonts w:ascii="Times New Roman" w:hAnsi="Times New Roman" w:cs="Times New Roman"/>
+          <w:sz w:val="24"/>
+          <w:szCs w:val="24"/>
+        </w:rPr>
+        <w:lastRenderedPageBreak/>
+        <w:t xml:space="preserve"> </w:t>
+      </w:r>
+      <w:r>
+        <w:rPr>
+          <w:rFonts w:ascii="Times New Roman" w:hAnsi="Times New Roman" w:cs="Times New Roman"/>
+          <w:sz w:val="24"/>
+          <w:szCs w:val="24"/>
+        </w:rPr>
+        <w:t>Existem várias âncoras predefinidas, mas as mais comuns são ^, $ e \b. Lembrando também que os caracteres ^ e $ são meta-chars</w:t>
+      </w:r>
+      <w:r>
+        <w:rPr>
+          <w:rFonts w:ascii="Times New Roman" w:hAnsi="Times New Roman" w:cs="Times New Roman"/>
+          <w:sz w:val="24"/>
+          <w:szCs w:val="24"/>
+        </w:rPr>
+        <w:t>.</w:t>
+      </w:r>
+    </w:p>
+    <w:p>
+      <w:pPr>
+        <w:pStyle w:val="PargrafodaLista"/>
+        <w:numPr>
+          <w:ilvl w:val="1"/>
+          <w:numId w:val="5"/>
+        </w:numPr>
+        <w:rPr>
+          <w:rFonts w:ascii="Times New Roman" w:hAnsi="Times New Roman" w:cs="Times New Roman"/>
+          <w:sz w:val="24"/>
+          <w:szCs w:val="24"/>
+        </w:rPr>
+      </w:pPr>
+      <w:r>
+        <w:rPr>
+          <w:rFonts w:ascii="Times New Roman" w:hAnsi="Times New Roman" w:cs="Times New Roman"/>
+          <w:sz w:val="24"/>
+          <w:szCs w:val="24"/>
+        </w:rPr>
+        <w:t xml:space="preserve"> </w:t>
+      </w:r>
+      <w:r>
+        <w:rPr>
+          <w:rFonts w:ascii="Times New Roman" w:hAnsi="Times New Roman" w:cs="Times New Roman"/>
+          <w:sz w:val="24"/>
+          <w:szCs w:val="24"/>
+        </w:rPr>
+        <w:t xml:space="preserve">Uma âncora não casa caracteres como as classes fazem, e nem definem quantidades. Âncoras marcam uma posição específica no alvo, por isso não é possível combiná-las com um </w:t>
+      </w:r>
+      <w:proofErr w:type="spellStart"/>
+      <w:r>
+        <w:rPr>
+          <w:rFonts w:ascii="Times New Roman" w:hAnsi="Times New Roman" w:cs="Times New Roman"/>
+          <w:sz w:val="24"/>
+          <w:szCs w:val="24"/>
+        </w:rPr>
+        <w:t>quantifier</w:t>
+      </w:r>
+      <w:proofErr w:type="spellEnd"/>
+      <w:r>
+        <w:rPr>
+          <w:rFonts w:ascii="Times New Roman" w:hAnsi="Times New Roman" w:cs="Times New Roman"/>
+          <w:sz w:val="24"/>
+          <w:szCs w:val="24"/>
+        </w:rPr>
+        <w:t>.</w:t>
+      </w:r>
+    </w:p>
+    <w:p>
+      <w:pPr>
+        <w:pStyle w:val="PargrafodaLista"/>
+        <w:numPr>
+          <w:ilvl w:val="1"/>
+          <w:numId w:val="5"/>
+        </w:numPr>
+        <w:spacing w:line="360" w:lineRule="auto"/>
+        <w:jc w:val="both"/>
+        <w:rPr>
+          <w:rFonts w:ascii="Times New Roman" w:hAnsi="Times New Roman" w:cs="Times New Roman"/>
+          <w:b/>
+          <w:bCs/>
+          <w:sz w:val="24"/>
+          <w:szCs w:val="24"/>
+          <w:u w:val="single"/>
+        </w:rPr>
+      </w:pPr>
+    </w:p>
+    <w:p>
+      <w:pPr>
+        <w:pStyle w:val="PargrafodaLista"/>
         <w:spacing w:line="360" w:lineRule="auto"/>
         <w:ind w:left="1080"/>
         <w:jc w:val="both"/>
@@ -7598,16 +10004,29 @@
           <w:u w:val="single"/>
         </w:rPr>
       </w:pPr>
-      <w:r>
-        <w:rPr>
-          <w:rFonts w:ascii="Times New Roman" w:hAnsi="Times New Roman" w:cs="Times New Roman"/>
-          <w:b/>
-          <w:bCs/>
-          <w:sz w:val="24"/>
-          <w:szCs w:val="24"/>
-          <w:u w:val="single"/>
-        </w:rPr>
-        <w:t>Alura+:</w:t>
+      <w:proofErr w:type="spellStart"/>
+      <w:r>
+        <w:rPr>
+          <w:rFonts w:ascii="Times New Roman" w:hAnsi="Times New Roman" w:cs="Times New Roman"/>
+          <w:b/>
+          <w:bCs/>
+          <w:sz w:val="24"/>
+          <w:szCs w:val="24"/>
+          <w:u w:val="single"/>
+        </w:rPr>
+        <w:t>Alura</w:t>
+      </w:r>
+      <w:proofErr w:type="spellEnd"/>
+      <w:r>
+        <w:rPr>
+          <w:rFonts w:ascii="Times New Roman" w:hAnsi="Times New Roman" w:cs="Times New Roman"/>
+          <w:b/>
+          <w:bCs/>
+          <w:sz w:val="24"/>
+          <w:szCs w:val="24"/>
+          <w:u w:val="single"/>
+        </w:rPr>
+        <w:t>+:</w:t>
       </w:r>
     </w:p>
     <w:p>
@@ -7637,7 +10056,55 @@
           <w:szCs w:val="24"/>
           <w:u w:val="single"/>
         </w:rPr>
-        <w:t>Aula 1 – Strict Mode:</w:t>
+        <w:t xml:space="preserve">Aula 1 – </w:t>
+      </w:r>
+      <w:proofErr w:type="spellStart"/>
+      <w:r>
+        <w:rPr>
+          <w:rFonts w:ascii="Times New Roman" w:hAnsi="Times New Roman" w:cs="Times New Roman"/>
+          <w:b/>
+          <w:bCs/>
+          <w:sz w:val="24"/>
+          <w:szCs w:val="24"/>
+          <w:u w:val="single"/>
+        </w:rPr>
+        <w:t>Strict</w:t>
+      </w:r>
+      <w:proofErr w:type="spellEnd"/>
+      <w:r>
+        <w:rPr>
+          <w:rFonts w:ascii="Times New Roman" w:hAnsi="Times New Roman" w:cs="Times New Roman"/>
+          <w:b/>
+          <w:bCs/>
+          <w:sz w:val="24"/>
+          <w:szCs w:val="24"/>
+          <w:u w:val="single"/>
+        </w:rPr>
+        <w:t xml:space="preserve"> </w:t>
+      </w:r>
+      <w:proofErr w:type="spellStart"/>
+      <w:r>
+        <w:rPr>
+          <w:rFonts w:ascii="Times New Roman" w:hAnsi="Times New Roman" w:cs="Times New Roman"/>
+          <w:b/>
+          <w:bCs/>
+          <w:sz w:val="24"/>
+          <w:szCs w:val="24"/>
+          <w:u w:val="single"/>
+        </w:rPr>
+        <w:t>Mode</w:t>
+      </w:r>
+      <w:proofErr w:type="spellEnd"/>
+      <w:r>
+        <w:rPr>
+          <w:rFonts w:ascii="Times New Roman" w:hAnsi="Times New Roman" w:cs="Times New Roman"/>
+          <w:b/>
+          <w:bCs/>
+          <w:sz w:val="24"/>
+          <w:szCs w:val="24"/>
+          <w:u w:val="single"/>
+        </w:rPr>
+        <w:t>:</w:t>
       </w:r>
     </w:p>
     <w:p>
@@ -7768,7 +10235,25 @@
           <w:sz w:val="24"/>
           <w:szCs w:val="24"/>
         </w:rPr>
-        <w:t xml:space="preserve"> Para ativar o modo estrito precisamos colocar: “use strict”. No começo do arquivo.</w:t>
+        <w:t xml:space="preserve"> Para ativar o modo estrito precisamos colocar: “use </w:t>
+      </w:r>
+      <w:proofErr w:type="spellStart"/>
+      <w:r>
+        <w:rPr>
+          <w:rFonts w:ascii="Times New Roman" w:hAnsi="Times New Roman" w:cs="Times New Roman"/>
+          <w:sz w:val="24"/>
+          <w:szCs w:val="24"/>
+        </w:rPr>
+        <w:t>strict</w:t>
+      </w:r>
+      <w:proofErr w:type="spellEnd"/>
+      <w:r>
+        <w:rPr>
+          <w:rFonts w:ascii="Times New Roman" w:hAnsi="Times New Roman" w:cs="Times New Roman"/>
+          <w:sz w:val="24"/>
+          <w:szCs w:val="24"/>
+        </w:rPr>
+        <w:t>”. No começo do arquivo.</w:t>
       </w:r>
     </w:p>
     <w:p>
@@ -7876,7 +10361,25 @@
           <w:sz w:val="24"/>
           <w:szCs w:val="24"/>
         </w:rPr>
-        <w:t xml:space="preserve"> Quando tentamos alterar um valor que não deveria ser alterado, normalmente ele só não se altera no código, mas não temos a informação de que deu errado, mas com o “use strict” ele nos diz que deu errado e qual foi o erro.</w:t>
+        <w:t xml:space="preserve"> Quando tentamos alterar um valor que não deveria ser alterado, normalmente ele só não se altera no código, mas não temos a informação de que deu errado, mas com o “use </w:t>
+      </w:r>
+      <w:proofErr w:type="spellStart"/>
+      <w:r>
+        <w:rPr>
+          <w:rFonts w:ascii="Times New Roman" w:hAnsi="Times New Roman" w:cs="Times New Roman"/>
+          <w:sz w:val="24"/>
+          <w:szCs w:val="24"/>
+        </w:rPr>
+        <w:t>strict</w:t>
+      </w:r>
+      <w:proofErr w:type="spellEnd"/>
+      <w:r>
+        <w:rPr>
+          <w:rFonts w:ascii="Times New Roman" w:hAnsi="Times New Roman" w:cs="Times New Roman"/>
+          <w:sz w:val="24"/>
+          <w:szCs w:val="24"/>
+        </w:rPr>
+        <w:t>” ele nos diz que deu errado e qual foi o erro.</w:t>
       </w:r>
     </w:p>
     <w:p>
@@ -8024,6 +10527,7 @@
           <w:sz w:val="24"/>
           <w:szCs w:val="24"/>
         </w:rPr>
+        <w:lastRenderedPageBreak/>
         <w:t>Isso ocorrerá sem nenhum aviso prévio ou que tem argumentos repetimos, mas se utilizarmos o modo estrito teremos essa informação e poderemos corrigir.</w:t>
       </w:r>
     </w:p>

</xml_diff>

<commit_message>
O que aprendemos e fim da aula 3
</commit_message>
<xml_diff>
--- a/Formação HTML && CSS3/JavaScript na Web/Anotações/Cursos de JavaScript na Web.docx
+++ b/Formação HTML && CSS3/JavaScript na Web/Anotações/Cursos de JavaScript na Web.docx
@@ -23,8 +23,20 @@
           <w:color w:val="auto"/>
           <w:u w:val="single"/>
         </w:rPr>
-        <w:t>Cursos de JavaScript na Web – Alura</w:t>
-      </w:r>
+        <w:t xml:space="preserve">Cursos de JavaScript na Web – </w:t>
+      </w:r>
+      <w:proofErr w:type="spellStart"/>
+      <w:r>
+        <w:rPr>
+          <w:rFonts w:ascii="Times New Roman" w:hAnsi="Times New Roman" w:cs="Times New Roman"/>
+          <w:b/>
+          <w:bCs/>
+          <w:color w:val="auto"/>
+          <w:u w:val="single"/>
+        </w:rPr>
+        <w:t>Alura</w:t>
+      </w:r>
+      <w:proofErr w:type="spellEnd"/>
     </w:p>
     <w:p>
       <w:pPr>
@@ -161,15 +173,27 @@
         </w:rPr>
         <w:t xml:space="preserve"> </w:t>
       </w:r>
-      <w:r>
-        <w:rPr>
-          <w:rFonts w:ascii="Times New Roman" w:hAnsi="Times New Roman" w:cs="Times New Roman"/>
-          <w:i/>
-          <w:iCs/>
-          <w:sz w:val="24"/>
-          <w:szCs w:val="24"/>
-        </w:rPr>
-        <w:t>document.querySelector(</w:t>
+      <w:proofErr w:type="spellStart"/>
+      <w:r>
+        <w:rPr>
+          <w:rFonts w:ascii="Times New Roman" w:hAnsi="Times New Roman" w:cs="Times New Roman"/>
+          <w:i/>
+          <w:iCs/>
+          <w:sz w:val="24"/>
+          <w:szCs w:val="24"/>
+        </w:rPr>
+        <w:t>document.querySelector</w:t>
+      </w:r>
+      <w:proofErr w:type="spellEnd"/>
+      <w:r>
+        <w:rPr>
+          <w:rFonts w:ascii="Times New Roman" w:hAnsi="Times New Roman" w:cs="Times New Roman"/>
+          <w:i/>
+          <w:iCs/>
+          <w:sz w:val="24"/>
+          <w:szCs w:val="24"/>
+        </w:rPr>
+        <w:t>(</w:t>
       </w:r>
       <w:r>
         <w:rPr>
@@ -325,6 +349,7 @@
         </w:rPr>
         <w:t xml:space="preserve"> Podemos também pegar somente o conteúdo de determinado objeto, utilizando a propriedade </w:t>
       </w:r>
+      <w:proofErr w:type="spellStart"/>
       <w:r>
         <w:rPr>
           <w:rFonts w:ascii="Times New Roman" w:hAnsi="Times New Roman" w:cs="Times New Roman"/>
@@ -335,6 +360,7 @@
         </w:rPr>
         <w:t>textContent</w:t>
       </w:r>
+      <w:proofErr w:type="spellEnd"/>
       <w:r>
         <w:rPr>
           <w:rFonts w:ascii="Times New Roman" w:hAnsi="Times New Roman" w:cs="Times New Roman"/>
@@ -343,16 +369,62 @@
         </w:rPr>
         <w:t xml:space="preserve">, por exemplo: </w:t>
       </w:r>
-      <w:r>
-        <w:rPr>
-          <w:rFonts w:ascii="Times New Roman" w:hAnsi="Times New Roman" w:cs="Times New Roman"/>
-          <w:i/>
-          <w:iCs/>
-          <w:sz w:val="24"/>
-          <w:szCs w:val="24"/>
-        </w:rPr>
-        <w:t>document.querySelector(‘.content’).textContent</w:t>
-      </w:r>
+      <w:proofErr w:type="spellStart"/>
+      <w:r>
+        <w:rPr>
+          <w:rFonts w:ascii="Times New Roman" w:hAnsi="Times New Roman" w:cs="Times New Roman"/>
+          <w:i/>
+          <w:iCs/>
+          <w:sz w:val="24"/>
+          <w:szCs w:val="24"/>
+        </w:rPr>
+        <w:t>document.querySelector</w:t>
+      </w:r>
+      <w:proofErr w:type="spellEnd"/>
+      <w:r>
+        <w:rPr>
+          <w:rFonts w:ascii="Times New Roman" w:hAnsi="Times New Roman" w:cs="Times New Roman"/>
+          <w:i/>
+          <w:iCs/>
+          <w:sz w:val="24"/>
+          <w:szCs w:val="24"/>
+        </w:rPr>
+        <w:t>(‘.</w:t>
+      </w:r>
+      <w:proofErr w:type="spellStart"/>
+      <w:r>
+        <w:rPr>
+          <w:rFonts w:ascii="Times New Roman" w:hAnsi="Times New Roman" w:cs="Times New Roman"/>
+          <w:i/>
+          <w:iCs/>
+          <w:sz w:val="24"/>
+          <w:szCs w:val="24"/>
+        </w:rPr>
+        <w:t>content</w:t>
+      </w:r>
+      <w:proofErr w:type="spellEnd"/>
+      <w:r>
+        <w:rPr>
+          <w:rFonts w:ascii="Times New Roman" w:hAnsi="Times New Roman" w:cs="Times New Roman"/>
+          <w:i/>
+          <w:iCs/>
+          <w:sz w:val="24"/>
+          <w:szCs w:val="24"/>
+        </w:rPr>
+        <w:t>’).</w:t>
+      </w:r>
+      <w:proofErr w:type="spellStart"/>
+      <w:r>
+        <w:rPr>
+          <w:rFonts w:ascii="Times New Roman" w:hAnsi="Times New Roman" w:cs="Times New Roman"/>
+          <w:i/>
+          <w:iCs/>
+          <w:sz w:val="24"/>
+          <w:szCs w:val="24"/>
+        </w:rPr>
+        <w:t>textContent</w:t>
+      </w:r>
+      <w:proofErr w:type="spellEnd"/>
       <w:r>
         <w:rPr>
           <w:rFonts w:ascii="Times New Roman" w:hAnsi="Times New Roman" w:cs="Times New Roman"/>
@@ -388,16 +460,62 @@
         </w:rPr>
         <w:t xml:space="preserve">Utilizando esta técnica de seleção de elemento, também podemos alterar o conteúdo de uma tag utilizando a mesma linha acima: </w:t>
       </w:r>
-      <w:r>
-        <w:rPr>
-          <w:rFonts w:ascii="Times New Roman" w:hAnsi="Times New Roman" w:cs="Times New Roman"/>
-          <w:i/>
-          <w:iCs/>
-          <w:sz w:val="24"/>
-          <w:szCs w:val="24"/>
-        </w:rPr>
-        <w:t>document.querySelector(‘.content’).textContent</w:t>
-      </w:r>
+      <w:proofErr w:type="spellStart"/>
+      <w:r>
+        <w:rPr>
+          <w:rFonts w:ascii="Times New Roman" w:hAnsi="Times New Roman" w:cs="Times New Roman"/>
+          <w:i/>
+          <w:iCs/>
+          <w:sz w:val="24"/>
+          <w:szCs w:val="24"/>
+        </w:rPr>
+        <w:t>document.querySelector</w:t>
+      </w:r>
+      <w:proofErr w:type="spellEnd"/>
+      <w:r>
+        <w:rPr>
+          <w:rFonts w:ascii="Times New Roman" w:hAnsi="Times New Roman" w:cs="Times New Roman"/>
+          <w:i/>
+          <w:iCs/>
+          <w:sz w:val="24"/>
+          <w:szCs w:val="24"/>
+        </w:rPr>
+        <w:t>(‘.</w:t>
+      </w:r>
+      <w:proofErr w:type="spellStart"/>
+      <w:r>
+        <w:rPr>
+          <w:rFonts w:ascii="Times New Roman" w:hAnsi="Times New Roman" w:cs="Times New Roman"/>
+          <w:i/>
+          <w:iCs/>
+          <w:sz w:val="24"/>
+          <w:szCs w:val="24"/>
+        </w:rPr>
+        <w:t>content</w:t>
+      </w:r>
+      <w:proofErr w:type="spellEnd"/>
+      <w:r>
+        <w:rPr>
+          <w:rFonts w:ascii="Times New Roman" w:hAnsi="Times New Roman" w:cs="Times New Roman"/>
+          <w:i/>
+          <w:iCs/>
+          <w:sz w:val="24"/>
+          <w:szCs w:val="24"/>
+        </w:rPr>
+        <w:t>’).</w:t>
+      </w:r>
+      <w:proofErr w:type="spellStart"/>
+      <w:r>
+        <w:rPr>
+          <w:rFonts w:ascii="Times New Roman" w:hAnsi="Times New Roman" w:cs="Times New Roman"/>
+          <w:i/>
+          <w:iCs/>
+          <w:sz w:val="24"/>
+          <w:szCs w:val="24"/>
+        </w:rPr>
+        <w:t>textContent</w:t>
+      </w:r>
+      <w:proofErr w:type="spellEnd"/>
       <w:r>
         <w:rPr>
           <w:rFonts w:ascii="Times New Roman" w:hAnsi="Times New Roman" w:cs="Times New Roman"/>
@@ -414,7 +532,25 @@
           <w:sz w:val="24"/>
           <w:szCs w:val="24"/>
         </w:rPr>
-        <w:t>. Dessa forma, o texto anteriormente colocado na/s tag/s com essa classe será/ão alterados para “comprar maça”, independentemente do que estivesse escrito antes.</w:t>
+        <w:t>. Dessa forma, o texto anteriormente colocado na/s tag/s com essa classe será/</w:t>
+      </w:r>
+      <w:proofErr w:type="spellStart"/>
+      <w:r>
+        <w:rPr>
+          <w:rFonts w:ascii="Times New Roman" w:hAnsi="Times New Roman" w:cs="Times New Roman"/>
+          <w:sz w:val="24"/>
+          <w:szCs w:val="24"/>
+        </w:rPr>
+        <w:t>ão</w:t>
+      </w:r>
+      <w:proofErr w:type="spellEnd"/>
+      <w:r>
+        <w:rPr>
+          <w:rFonts w:ascii="Times New Roman" w:hAnsi="Times New Roman" w:cs="Times New Roman"/>
+          <w:sz w:val="24"/>
+          <w:szCs w:val="24"/>
+        </w:rPr>
+        <w:t xml:space="preserve"> alterados para “comprar maça”, independentemente do que estivesse escrito antes.</w:t>
       </w:r>
     </w:p>
     <w:p>
@@ -548,15 +684,27 @@
           <w:szCs w:val="24"/>
         </w:rPr>
       </w:pPr>
-      <w:r>
-        <w:rPr>
-          <w:rFonts w:ascii="Times New Roman" w:hAnsi="Times New Roman" w:cs="Times New Roman"/>
-          <w:i/>
-          <w:iCs/>
-          <w:sz w:val="24"/>
-          <w:szCs w:val="24"/>
-        </w:rPr>
-        <w:t>document.getElementById(‘id’)</w:t>
+      <w:proofErr w:type="spellStart"/>
+      <w:r>
+        <w:rPr>
+          <w:rFonts w:ascii="Times New Roman" w:hAnsi="Times New Roman" w:cs="Times New Roman"/>
+          <w:i/>
+          <w:iCs/>
+          <w:sz w:val="24"/>
+          <w:szCs w:val="24"/>
+        </w:rPr>
+        <w:t>document.getElementById</w:t>
+      </w:r>
+      <w:proofErr w:type="spellEnd"/>
+      <w:r>
+        <w:rPr>
+          <w:rFonts w:ascii="Times New Roman" w:hAnsi="Times New Roman" w:cs="Times New Roman"/>
+          <w:i/>
+          <w:iCs/>
+          <w:sz w:val="24"/>
+          <w:szCs w:val="24"/>
+        </w:rPr>
+        <w:t>(‘id’)</w:t>
       </w:r>
       <w:r>
         <w:rPr>
@@ -589,15 +737,27 @@
           <w:szCs w:val="24"/>
         </w:rPr>
       </w:pPr>
-      <w:r>
-        <w:rPr>
-          <w:rFonts w:ascii="Times New Roman" w:hAnsi="Times New Roman" w:cs="Times New Roman"/>
-          <w:i/>
-          <w:iCs/>
-          <w:sz w:val="24"/>
-          <w:szCs w:val="24"/>
-        </w:rPr>
-        <w:t>document.getElementsByClassName(‘classe’)</w:t>
+      <w:proofErr w:type="spellStart"/>
+      <w:r>
+        <w:rPr>
+          <w:rFonts w:ascii="Times New Roman" w:hAnsi="Times New Roman" w:cs="Times New Roman"/>
+          <w:i/>
+          <w:iCs/>
+          <w:sz w:val="24"/>
+          <w:szCs w:val="24"/>
+        </w:rPr>
+        <w:t>document.getElementsByClassName</w:t>
+      </w:r>
+      <w:proofErr w:type="spellEnd"/>
+      <w:r>
+        <w:rPr>
+          <w:rFonts w:ascii="Times New Roman" w:hAnsi="Times New Roman" w:cs="Times New Roman"/>
+          <w:i/>
+          <w:iCs/>
+          <w:sz w:val="24"/>
+          <w:szCs w:val="24"/>
+        </w:rPr>
+        <w:t>(‘classe’)</w:t>
       </w:r>
       <w:r>
         <w:rPr>
@@ -613,7 +773,25 @@
           <w:sz w:val="24"/>
           <w:szCs w:val="24"/>
         </w:rPr>
-        <w:t xml:space="preserve"> retorna um array dos elementos pelo nome da classe passada.</w:t>
+        <w:t xml:space="preserve"> retorna um </w:t>
+      </w:r>
+      <w:proofErr w:type="spellStart"/>
+      <w:r>
+        <w:rPr>
+          <w:rFonts w:ascii="Times New Roman" w:hAnsi="Times New Roman" w:cs="Times New Roman"/>
+          <w:sz w:val="24"/>
+          <w:szCs w:val="24"/>
+        </w:rPr>
+        <w:t>array</w:t>
+      </w:r>
+      <w:proofErr w:type="spellEnd"/>
+      <w:r>
+        <w:rPr>
+          <w:rFonts w:ascii="Times New Roman" w:hAnsi="Times New Roman" w:cs="Times New Roman"/>
+          <w:sz w:val="24"/>
+          <w:szCs w:val="24"/>
+        </w:rPr>
+        <w:t xml:space="preserve"> dos elementos pelo nome da classe passada.</w:t>
       </w:r>
     </w:p>
     <w:p>
@@ -630,15 +808,27 @@
           <w:szCs w:val="24"/>
         </w:rPr>
       </w:pPr>
-      <w:r>
-        <w:rPr>
-          <w:rFonts w:ascii="Times New Roman" w:hAnsi="Times New Roman" w:cs="Times New Roman"/>
-          <w:i/>
-          <w:iCs/>
-          <w:sz w:val="24"/>
-          <w:szCs w:val="24"/>
-        </w:rPr>
-        <w:t>document.getElementsByTagName(‘tag’)</w:t>
+      <w:proofErr w:type="spellStart"/>
+      <w:r>
+        <w:rPr>
+          <w:rFonts w:ascii="Times New Roman" w:hAnsi="Times New Roman" w:cs="Times New Roman"/>
+          <w:i/>
+          <w:iCs/>
+          <w:sz w:val="24"/>
+          <w:szCs w:val="24"/>
+        </w:rPr>
+        <w:t>document.getElementsByTagName</w:t>
+      </w:r>
+      <w:proofErr w:type="spellEnd"/>
+      <w:r>
+        <w:rPr>
+          <w:rFonts w:ascii="Times New Roman" w:hAnsi="Times New Roman" w:cs="Times New Roman"/>
+          <w:i/>
+          <w:iCs/>
+          <w:sz w:val="24"/>
+          <w:szCs w:val="24"/>
+        </w:rPr>
+        <w:t>(‘tag’)</w:t>
       </w:r>
       <w:r>
         <w:rPr>
@@ -654,7 +844,25 @@
           <w:sz w:val="24"/>
           <w:szCs w:val="24"/>
         </w:rPr>
-        <w:t xml:space="preserve"> retorna um array dos elementos pelo nome da tag passada</w:t>
+        <w:t xml:space="preserve"> retorna um </w:t>
+      </w:r>
+      <w:proofErr w:type="spellStart"/>
+      <w:r>
+        <w:rPr>
+          <w:rFonts w:ascii="Times New Roman" w:hAnsi="Times New Roman" w:cs="Times New Roman"/>
+          <w:sz w:val="24"/>
+          <w:szCs w:val="24"/>
+        </w:rPr>
+        <w:t>array</w:t>
+      </w:r>
+      <w:proofErr w:type="spellEnd"/>
+      <w:r>
+        <w:rPr>
+          <w:rFonts w:ascii="Times New Roman" w:hAnsi="Times New Roman" w:cs="Times New Roman"/>
+          <w:sz w:val="24"/>
+          <w:szCs w:val="24"/>
+        </w:rPr>
+        <w:t xml:space="preserve"> dos elementos pelo nome da tag passada</w:t>
       </w:r>
     </w:p>
     <w:p>
@@ -671,15 +879,27 @@
           <w:szCs w:val="24"/>
         </w:rPr>
       </w:pPr>
-      <w:r>
-        <w:rPr>
-          <w:rFonts w:ascii="Times New Roman" w:hAnsi="Times New Roman" w:cs="Times New Roman"/>
-          <w:i/>
-          <w:iCs/>
-          <w:sz w:val="24"/>
-          <w:szCs w:val="24"/>
-        </w:rPr>
-        <w:t>document.querySelectorAll(seletor)</w:t>
+      <w:proofErr w:type="spellStart"/>
+      <w:r>
+        <w:rPr>
+          <w:rFonts w:ascii="Times New Roman" w:hAnsi="Times New Roman" w:cs="Times New Roman"/>
+          <w:i/>
+          <w:iCs/>
+          <w:sz w:val="24"/>
+          <w:szCs w:val="24"/>
+        </w:rPr>
+        <w:t>document.querySelectorAll</w:t>
+      </w:r>
+      <w:proofErr w:type="spellEnd"/>
+      <w:r>
+        <w:rPr>
+          <w:rFonts w:ascii="Times New Roman" w:hAnsi="Times New Roman" w:cs="Times New Roman"/>
+          <w:i/>
+          <w:iCs/>
+          <w:sz w:val="24"/>
+          <w:szCs w:val="24"/>
+        </w:rPr>
+        <w:t>(seletor)</w:t>
       </w:r>
       <w:r>
         <w:rPr>
@@ -801,15 +1021,49 @@
         </w:rPr>
         <w:t xml:space="preserve"> Podemos importar um arquivo JS colocando um </w:t>
       </w:r>
-      <w:r>
-        <w:rPr>
-          <w:rFonts w:ascii="Times New Roman" w:hAnsi="Times New Roman" w:cs="Times New Roman"/>
-          <w:i/>
-          <w:iCs/>
-          <w:sz w:val="24"/>
-          <w:szCs w:val="24"/>
-        </w:rPr>
-        <w:t>src=”localDoArquivo”</w:t>
+      <w:proofErr w:type="spellStart"/>
+      <w:r>
+        <w:rPr>
+          <w:rFonts w:ascii="Times New Roman" w:hAnsi="Times New Roman" w:cs="Times New Roman"/>
+          <w:i/>
+          <w:iCs/>
+          <w:sz w:val="24"/>
+          <w:szCs w:val="24"/>
+        </w:rPr>
+        <w:t>src</w:t>
+      </w:r>
+      <w:proofErr w:type="spellEnd"/>
+      <w:r>
+        <w:rPr>
+          <w:rFonts w:ascii="Times New Roman" w:hAnsi="Times New Roman" w:cs="Times New Roman"/>
+          <w:i/>
+          <w:iCs/>
+          <w:sz w:val="24"/>
+          <w:szCs w:val="24"/>
+        </w:rPr>
+        <w:t>=”</w:t>
+      </w:r>
+      <w:proofErr w:type="spellStart"/>
+      <w:r>
+        <w:rPr>
+          <w:rFonts w:ascii="Times New Roman" w:hAnsi="Times New Roman" w:cs="Times New Roman"/>
+          <w:i/>
+          <w:iCs/>
+          <w:sz w:val="24"/>
+          <w:szCs w:val="24"/>
+        </w:rPr>
+        <w:t>localDoArquivo</w:t>
+      </w:r>
+      <w:proofErr w:type="spellEnd"/>
+      <w:r>
+        <w:rPr>
+          <w:rFonts w:ascii="Times New Roman" w:hAnsi="Times New Roman" w:cs="Times New Roman"/>
+          <w:i/>
+          <w:iCs/>
+          <w:sz w:val="24"/>
+          <w:szCs w:val="24"/>
+        </w:rPr>
+        <w:t>”</w:t>
       </w:r>
       <w:r>
         <w:rPr>
@@ -890,7 +1144,43 @@
           <w:szCs w:val="24"/>
         </w:rPr>
         <w:lastRenderedPageBreak/>
-        <w:t xml:space="preserve"> Para fazer com que um item seja adicionado a uma lista após escrevê-lo no input text de um forms, precisamos mexer no botão </w:t>
+        <w:t xml:space="preserve"> Para fazer com que um item seja adicionado a uma lista após escrevê-lo no input </w:t>
+      </w:r>
+      <w:proofErr w:type="spellStart"/>
+      <w:r>
+        <w:rPr>
+          <w:rFonts w:ascii="Times New Roman" w:hAnsi="Times New Roman" w:cs="Times New Roman"/>
+          <w:sz w:val="24"/>
+          <w:szCs w:val="24"/>
+        </w:rPr>
+        <w:t>text</w:t>
+      </w:r>
+      <w:proofErr w:type="spellEnd"/>
+      <w:r>
+        <w:rPr>
+          <w:rFonts w:ascii="Times New Roman" w:hAnsi="Times New Roman" w:cs="Times New Roman"/>
+          <w:sz w:val="24"/>
+          <w:szCs w:val="24"/>
+        </w:rPr>
+        <w:t xml:space="preserve"> de um </w:t>
+      </w:r>
+      <w:proofErr w:type="spellStart"/>
+      <w:r>
+        <w:rPr>
+          <w:rFonts w:ascii="Times New Roman" w:hAnsi="Times New Roman" w:cs="Times New Roman"/>
+          <w:sz w:val="24"/>
+          <w:szCs w:val="24"/>
+        </w:rPr>
+        <w:t>forms</w:t>
+      </w:r>
+      <w:proofErr w:type="spellEnd"/>
+      <w:r>
+        <w:rPr>
+          <w:rFonts w:ascii="Times New Roman" w:hAnsi="Times New Roman" w:cs="Times New Roman"/>
+          <w:sz w:val="24"/>
+          <w:szCs w:val="24"/>
+        </w:rPr>
+        <w:t xml:space="preserve">, precisamos mexer no botão </w:t>
       </w:r>
       <w:r>
         <w:rPr>
@@ -951,7 +1241,18 @@
           <w:sz w:val="24"/>
           <w:szCs w:val="24"/>
         </w:rPr>
-        <w:t>“data-atribut</w:t>
+        <w:t>“</w:t>
+      </w:r>
+      <w:proofErr w:type="spellStart"/>
+      <w:r>
+        <w:rPr>
+          <w:rFonts w:ascii="Times New Roman" w:hAnsi="Times New Roman" w:cs="Times New Roman"/>
+          <w:i/>
+          <w:iCs/>
+          <w:sz w:val="24"/>
+          <w:szCs w:val="24"/>
+        </w:rPr>
+        <w:t>data-atribut</w:t>
       </w:r>
       <w:r>
         <w:rPr>
@@ -971,7 +1272,18 @@
           <w:sz w:val="24"/>
           <w:szCs w:val="24"/>
         </w:rPr>
-        <w:t>s”</w:t>
+        <w:t>s</w:t>
+      </w:r>
+      <w:proofErr w:type="spellEnd"/>
+      <w:r>
+        <w:rPr>
+          <w:rFonts w:ascii="Times New Roman" w:hAnsi="Times New Roman" w:cs="Times New Roman"/>
+          <w:i/>
+          <w:iCs/>
+          <w:sz w:val="24"/>
+          <w:szCs w:val="24"/>
+        </w:rPr>
+        <w:t>”</w:t>
       </w:r>
       <w:r>
         <w:rPr>
@@ -1095,6 +1407,7 @@
         </w:rPr>
         <w:t xml:space="preserve">A principal vantagem é separar o que é do css e o que é do JS, pois se utilizarmos as classes outra pessoa que trabalha no mesmo projeto pode acabar mudando a classe por achar que não está semântica para o CSS e acabar quebrando o código. Utilizando os </w:t>
       </w:r>
+      <w:proofErr w:type="spellStart"/>
       <w:r>
         <w:rPr>
           <w:rFonts w:ascii="Times New Roman" w:hAnsi="Times New Roman" w:cs="Times New Roman"/>
@@ -1111,7 +1424,16 @@
           <w:sz w:val="24"/>
           <w:szCs w:val="24"/>
         </w:rPr>
-        <w:t>’s esse risco é bem menor.</w:t>
+        <w:t>’s</w:t>
+      </w:r>
+      <w:proofErr w:type="spellEnd"/>
+      <w:r>
+        <w:rPr>
+          <w:rFonts w:ascii="Times New Roman" w:hAnsi="Times New Roman" w:cs="Times New Roman"/>
+          <w:sz w:val="24"/>
+          <w:szCs w:val="24"/>
+        </w:rPr>
+        <w:t xml:space="preserve"> esse risco é bem menor.</w:t>
       </w:r>
     </w:p>
     <w:p>
@@ -1140,6 +1462,7 @@
         </w:rPr>
         <w:t xml:space="preserve">Para se referir ao </w:t>
       </w:r>
+      <w:proofErr w:type="gramStart"/>
       <w:r>
         <w:rPr>
           <w:rFonts w:ascii="Times New Roman" w:hAnsi="Times New Roman" w:cs="Times New Roman"/>
@@ -1156,7 +1479,16 @@
           <w:sz w:val="24"/>
           <w:szCs w:val="24"/>
         </w:rPr>
-        <w:t xml:space="preserve"> colocado no html, no querySelector, precisamos colocar “[]” dentro das ‘’ e, dentro dele, o nome exato do </w:t>
+        <w:t xml:space="preserve"> colocado</w:t>
+      </w:r>
+      <w:proofErr w:type="gramEnd"/>
+      <w:r>
+        <w:rPr>
+          <w:rFonts w:ascii="Times New Roman" w:hAnsi="Times New Roman" w:cs="Times New Roman"/>
+          <w:sz w:val="24"/>
+          <w:szCs w:val="24"/>
+        </w:rPr>
+        <w:t xml:space="preserve"> no html, no querySelector, precisamos colocar “[]” dentro das ‘’ e, dentro dele, o nome exato do </w:t>
       </w:r>
       <w:r>
         <w:rPr>
@@ -1184,15 +1516,27 @@
         </w:rPr>
         <w:t xml:space="preserve"> Ex.: </w:t>
       </w:r>
-      <w:r>
-        <w:rPr>
-          <w:rFonts w:ascii="Times New Roman" w:hAnsi="Times New Roman" w:cs="Times New Roman"/>
-          <w:i/>
-          <w:iCs/>
-          <w:sz w:val="24"/>
-          <w:szCs w:val="24"/>
-        </w:rPr>
-        <w:t>document.querySelector(‘[data-nome-atribuído-ao-elemento]’)</w:t>
+      <w:proofErr w:type="spellStart"/>
+      <w:r>
+        <w:rPr>
+          <w:rFonts w:ascii="Times New Roman" w:hAnsi="Times New Roman" w:cs="Times New Roman"/>
+          <w:i/>
+          <w:iCs/>
+          <w:sz w:val="24"/>
+          <w:szCs w:val="24"/>
+        </w:rPr>
+        <w:t>document.querySelector</w:t>
+      </w:r>
+      <w:proofErr w:type="spellEnd"/>
+      <w:r>
+        <w:rPr>
+          <w:rFonts w:ascii="Times New Roman" w:hAnsi="Times New Roman" w:cs="Times New Roman"/>
+          <w:i/>
+          <w:iCs/>
+          <w:sz w:val="24"/>
+          <w:szCs w:val="24"/>
+        </w:rPr>
+        <w:t>(‘[data-nome-atribuído-ao-elemento]’)</w:t>
       </w:r>
       <w:r>
         <w:rPr>
@@ -1262,35 +1606,121 @@
           <w:sz w:val="24"/>
           <w:szCs w:val="24"/>
         </w:rPr>
-        <w:t xml:space="preserve">No caso do projeto referente à este primeiro curso, a variável é o button, então podemos colocar: </w:t>
-      </w:r>
-      <w:r>
-        <w:rPr>
-          <w:rFonts w:ascii="Times New Roman" w:hAnsi="Times New Roman" w:cs="Times New Roman"/>
-          <w:i/>
-          <w:iCs/>
-          <w:sz w:val="24"/>
-          <w:szCs w:val="24"/>
-        </w:rPr>
-        <w:t>const novaTarefa =</w:t>
-      </w:r>
-      <w:r>
-        <w:rPr>
-          <w:rFonts w:ascii="Times New Roman" w:hAnsi="Times New Roman" w:cs="Times New Roman"/>
+        <w:t xml:space="preserve">No caso do projeto referente </w:t>
+      </w:r>
+      <w:proofErr w:type="gramStart"/>
+      <w:r>
+        <w:rPr>
+          <w:rFonts w:ascii="Times New Roman" w:hAnsi="Times New Roman" w:cs="Times New Roman"/>
+          <w:sz w:val="24"/>
+          <w:szCs w:val="24"/>
+        </w:rPr>
+        <w:t>à</w:t>
+      </w:r>
+      <w:proofErr w:type="gramEnd"/>
+      <w:r>
+        <w:rPr>
+          <w:rFonts w:ascii="Times New Roman" w:hAnsi="Times New Roman" w:cs="Times New Roman"/>
+          <w:sz w:val="24"/>
+          <w:szCs w:val="24"/>
+        </w:rPr>
+        <w:t xml:space="preserve"> este primeiro curso, a variável é o button, então podemos colocar: </w:t>
+      </w:r>
+      <w:proofErr w:type="spellStart"/>
+      <w:r>
+        <w:rPr>
+          <w:rFonts w:ascii="Times New Roman" w:hAnsi="Times New Roman" w:cs="Times New Roman"/>
+          <w:i/>
+          <w:iCs/>
+          <w:sz w:val="24"/>
+          <w:szCs w:val="24"/>
+        </w:rPr>
+        <w:t>const</w:t>
+      </w:r>
+      <w:proofErr w:type="spellEnd"/>
+      <w:r>
+        <w:rPr>
+          <w:rFonts w:ascii="Times New Roman" w:hAnsi="Times New Roman" w:cs="Times New Roman"/>
+          <w:i/>
+          <w:iCs/>
           <w:sz w:val="24"/>
           <w:szCs w:val="24"/>
         </w:rPr>
         <w:t xml:space="preserve"> </w:t>
       </w:r>
-      <w:r>
-        <w:rPr>
-          <w:rFonts w:ascii="Times New Roman" w:hAnsi="Times New Roman" w:cs="Times New Roman"/>
-          <w:i/>
-          <w:iCs/>
-          <w:sz w:val="24"/>
-          <w:szCs w:val="24"/>
-        </w:rPr>
-        <w:t>document.querySelector(‘[data-form-button]’)</w:t>
+      <w:proofErr w:type="spellStart"/>
+      <w:r>
+        <w:rPr>
+          <w:rFonts w:ascii="Times New Roman" w:hAnsi="Times New Roman" w:cs="Times New Roman"/>
+          <w:i/>
+          <w:iCs/>
+          <w:sz w:val="24"/>
+          <w:szCs w:val="24"/>
+        </w:rPr>
+        <w:t>novaTarefa</w:t>
+      </w:r>
+      <w:proofErr w:type="spellEnd"/>
+      <w:r>
+        <w:rPr>
+          <w:rFonts w:ascii="Times New Roman" w:hAnsi="Times New Roman" w:cs="Times New Roman"/>
+          <w:i/>
+          <w:iCs/>
+          <w:sz w:val="24"/>
+          <w:szCs w:val="24"/>
+        </w:rPr>
+        <w:t xml:space="preserve"> =</w:t>
+      </w:r>
+      <w:r>
+        <w:rPr>
+          <w:rFonts w:ascii="Times New Roman" w:hAnsi="Times New Roman" w:cs="Times New Roman"/>
+          <w:sz w:val="24"/>
+          <w:szCs w:val="24"/>
+        </w:rPr>
+        <w:t xml:space="preserve"> </w:t>
+      </w:r>
+      <w:proofErr w:type="spellStart"/>
+      <w:r>
+        <w:rPr>
+          <w:rFonts w:ascii="Times New Roman" w:hAnsi="Times New Roman" w:cs="Times New Roman"/>
+          <w:i/>
+          <w:iCs/>
+          <w:sz w:val="24"/>
+          <w:szCs w:val="24"/>
+        </w:rPr>
+        <w:t>document.querySelector</w:t>
+      </w:r>
+      <w:proofErr w:type="spellEnd"/>
+      <w:r>
+        <w:rPr>
+          <w:rFonts w:ascii="Times New Roman" w:hAnsi="Times New Roman" w:cs="Times New Roman"/>
+          <w:i/>
+          <w:iCs/>
+          <w:sz w:val="24"/>
+          <w:szCs w:val="24"/>
+        </w:rPr>
+        <w:t>(‘[data-</w:t>
+      </w:r>
+      <w:proofErr w:type="spellStart"/>
+      <w:r>
+        <w:rPr>
+          <w:rFonts w:ascii="Times New Roman" w:hAnsi="Times New Roman" w:cs="Times New Roman"/>
+          <w:i/>
+          <w:iCs/>
+          <w:sz w:val="24"/>
+          <w:szCs w:val="24"/>
+        </w:rPr>
+        <w:t>form</w:t>
+      </w:r>
+      <w:proofErr w:type="spellEnd"/>
+      <w:r>
+        <w:rPr>
+          <w:rFonts w:ascii="Times New Roman" w:hAnsi="Times New Roman" w:cs="Times New Roman"/>
+          <w:i/>
+          <w:iCs/>
+          <w:sz w:val="24"/>
+          <w:szCs w:val="24"/>
+        </w:rPr>
+        <w:t>-button]’)</w:t>
       </w:r>
       <w:r>
         <w:rPr>
@@ -1325,7 +1755,25 @@
           <w:sz w:val="24"/>
           <w:szCs w:val="24"/>
         </w:rPr>
-        <w:t>Desse modo, sempre que quisermos utilizar essa expressão toda dentro do nosso código, podemos colocar a variável que não muda “novaTarefa”. Isso é válido para qualquer expressão.</w:t>
+        <w:t>Desse modo, sempre que quisermos utilizar essa expressão toda dentro do nosso código, podemos colocar a variável que não muda “</w:t>
+      </w:r>
+      <w:proofErr w:type="spellStart"/>
+      <w:r>
+        <w:rPr>
+          <w:rFonts w:ascii="Times New Roman" w:hAnsi="Times New Roman" w:cs="Times New Roman"/>
+          <w:sz w:val="24"/>
+          <w:szCs w:val="24"/>
+        </w:rPr>
+        <w:t>novaTarefa</w:t>
+      </w:r>
+      <w:proofErr w:type="spellEnd"/>
+      <w:r>
+        <w:rPr>
+          <w:rFonts w:ascii="Times New Roman" w:hAnsi="Times New Roman" w:cs="Times New Roman"/>
+          <w:sz w:val="24"/>
+          <w:szCs w:val="24"/>
+        </w:rPr>
+        <w:t>”. Isso é válido para qualquer expressão.</w:t>
       </w:r>
     </w:p>
     <w:p>
@@ -1352,25 +1800,91 @@
           <w:sz w:val="24"/>
           <w:szCs w:val="24"/>
         </w:rPr>
-        <w:t xml:space="preserve"> Para fazer com que o botão faça uma ação quando for clicado precisamos adicionar um Evento de monitoramento à ele, para que sempre que for clicado, execute uma função específica. Traduzindo isso para o JS fica literalmente assim: </w:t>
-      </w:r>
-      <w:r>
-        <w:rPr>
-          <w:rFonts w:ascii="Times New Roman" w:hAnsi="Times New Roman" w:cs="Times New Roman"/>
-          <w:i/>
-          <w:iCs/>
-          <w:sz w:val="24"/>
-          <w:szCs w:val="24"/>
-        </w:rPr>
-        <w:t>novaTarefa.addEventListener(‘click’, ()=&gt;{console.log(‘fui clicado’)})</w:t>
-      </w:r>
-      <w:r>
-        <w:rPr>
-          <w:rFonts w:ascii="Times New Roman" w:hAnsi="Times New Roman" w:cs="Times New Roman"/>
-          <w:sz w:val="24"/>
-          <w:szCs w:val="24"/>
-        </w:rPr>
-        <w:t>, respectivamente. Ou seja, vc adicionou um evento de ouvir para o botão que agora está com o nome de novaTarefa e disse para ele que quando ele “ouvir” que o botão foi clicado, irá executar a função anônima que é imprimir a frase “fui clicado” no console do browser.</w:t>
+        <w:t xml:space="preserve"> Para fazer com que o botão faça uma ação quando for clicado precisamos adicionar um Evento de monitoramento </w:t>
+      </w:r>
+      <w:proofErr w:type="gramStart"/>
+      <w:r>
+        <w:rPr>
+          <w:rFonts w:ascii="Times New Roman" w:hAnsi="Times New Roman" w:cs="Times New Roman"/>
+          <w:sz w:val="24"/>
+          <w:szCs w:val="24"/>
+        </w:rPr>
+        <w:t>à</w:t>
+      </w:r>
+      <w:proofErr w:type="gramEnd"/>
+      <w:r>
+        <w:rPr>
+          <w:rFonts w:ascii="Times New Roman" w:hAnsi="Times New Roman" w:cs="Times New Roman"/>
+          <w:sz w:val="24"/>
+          <w:szCs w:val="24"/>
+        </w:rPr>
+        <w:t xml:space="preserve"> ele, para que sempre que for clicado, execute uma função específica. Traduzindo isso para o JS fica literalmente assim: </w:t>
+      </w:r>
+      <w:proofErr w:type="spellStart"/>
+      <w:r>
+        <w:rPr>
+          <w:rFonts w:ascii="Times New Roman" w:hAnsi="Times New Roman" w:cs="Times New Roman"/>
+          <w:i/>
+          <w:iCs/>
+          <w:sz w:val="24"/>
+          <w:szCs w:val="24"/>
+        </w:rPr>
+        <w:t>novaTarefa.addEventListener</w:t>
+      </w:r>
+      <w:proofErr w:type="spellEnd"/>
+      <w:r>
+        <w:rPr>
+          <w:rFonts w:ascii="Times New Roman" w:hAnsi="Times New Roman" w:cs="Times New Roman"/>
+          <w:i/>
+          <w:iCs/>
+          <w:sz w:val="24"/>
+          <w:szCs w:val="24"/>
+        </w:rPr>
+        <w:t>(‘click’, ()=&gt;{console.log(‘fui clicado’)})</w:t>
+      </w:r>
+      <w:r>
+        <w:rPr>
+          <w:rFonts w:ascii="Times New Roman" w:hAnsi="Times New Roman" w:cs="Times New Roman"/>
+          <w:sz w:val="24"/>
+          <w:szCs w:val="24"/>
+        </w:rPr>
+        <w:t xml:space="preserve">, respectivamente. Ou seja, </w:t>
+      </w:r>
+      <w:proofErr w:type="spellStart"/>
+      <w:r>
+        <w:rPr>
+          <w:rFonts w:ascii="Times New Roman" w:hAnsi="Times New Roman" w:cs="Times New Roman"/>
+          <w:sz w:val="24"/>
+          <w:szCs w:val="24"/>
+        </w:rPr>
+        <w:t>vc</w:t>
+      </w:r>
+      <w:proofErr w:type="spellEnd"/>
+      <w:r>
+        <w:rPr>
+          <w:rFonts w:ascii="Times New Roman" w:hAnsi="Times New Roman" w:cs="Times New Roman"/>
+          <w:sz w:val="24"/>
+          <w:szCs w:val="24"/>
+        </w:rPr>
+        <w:t xml:space="preserve"> adicionou um evento de ouvir para o botão que agora está com o nome de </w:t>
+      </w:r>
+      <w:proofErr w:type="spellStart"/>
+      <w:r>
+        <w:rPr>
+          <w:rFonts w:ascii="Times New Roman" w:hAnsi="Times New Roman" w:cs="Times New Roman"/>
+          <w:sz w:val="24"/>
+          <w:szCs w:val="24"/>
+        </w:rPr>
+        <w:t>novaTarefa</w:t>
+      </w:r>
+      <w:proofErr w:type="spellEnd"/>
+      <w:r>
+        <w:rPr>
+          <w:rFonts w:ascii="Times New Roman" w:hAnsi="Times New Roman" w:cs="Times New Roman"/>
+          <w:sz w:val="24"/>
+          <w:szCs w:val="24"/>
+        </w:rPr>
+        <w:t xml:space="preserve"> e disse para ele que quando ele “ouvir” que o botão foi clicado, irá executar a função anônima que é imprimir a frase “fui clicado” no console do browser.</w:t>
       </w:r>
     </w:p>
     <w:p>
@@ -1427,16 +1941,40 @@
         </w:rPr>
         <w:t xml:space="preserve"> Podemos pegar somente o valor de um input, ou seja, seu texto, utilizando o </w:t>
       </w:r>
-      <w:r>
-        <w:rPr>
-          <w:rFonts w:ascii="Times New Roman" w:hAnsi="Times New Roman" w:cs="Times New Roman"/>
-          <w:i/>
-          <w:iCs/>
-          <w:sz w:val="24"/>
-          <w:szCs w:val="24"/>
-        </w:rPr>
-        <w:t>nomeDaVariável/expressãoDoInput.value</w:t>
-      </w:r>
+      <w:proofErr w:type="spellStart"/>
+      <w:r>
+        <w:rPr>
+          <w:rFonts w:ascii="Times New Roman" w:hAnsi="Times New Roman" w:cs="Times New Roman"/>
+          <w:i/>
+          <w:iCs/>
+          <w:sz w:val="24"/>
+          <w:szCs w:val="24"/>
+        </w:rPr>
+        <w:t>nomeDaVariável</w:t>
+      </w:r>
+      <w:proofErr w:type="spellEnd"/>
+      <w:r>
+        <w:rPr>
+          <w:rFonts w:ascii="Times New Roman" w:hAnsi="Times New Roman" w:cs="Times New Roman"/>
+          <w:i/>
+          <w:iCs/>
+          <w:sz w:val="24"/>
+          <w:szCs w:val="24"/>
+        </w:rPr>
+        <w:t>/</w:t>
+      </w:r>
+      <w:proofErr w:type="spellStart"/>
+      <w:r>
+        <w:rPr>
+          <w:rFonts w:ascii="Times New Roman" w:hAnsi="Times New Roman" w:cs="Times New Roman"/>
+          <w:i/>
+          <w:iCs/>
+          <w:sz w:val="24"/>
+          <w:szCs w:val="24"/>
+        </w:rPr>
+        <w:t>expressãoDoInput.value</w:t>
+      </w:r>
+      <w:proofErr w:type="spellEnd"/>
       <w:r>
         <w:rPr>
           <w:rFonts w:ascii="Times New Roman" w:hAnsi="Times New Roman" w:cs="Times New Roman"/>
@@ -1486,7 +2024,61 @@
           <w:sz w:val="24"/>
           <w:szCs w:val="24"/>
         </w:rPr>
-        <w:t>Para mandar ele imprimir no console o texto do input, podemos colocar essa expressão dentro da função anônima do event listener, que ocorre quando apertamos o botão.</w:t>
+        <w:t xml:space="preserve">Para </w:t>
+      </w:r>
+      <w:proofErr w:type="gramStart"/>
+      <w:r>
+        <w:rPr>
+          <w:rFonts w:ascii="Times New Roman" w:hAnsi="Times New Roman" w:cs="Times New Roman"/>
+          <w:sz w:val="24"/>
+          <w:szCs w:val="24"/>
+        </w:rPr>
+        <w:t>mandar ele</w:t>
+      </w:r>
+      <w:proofErr w:type="gramEnd"/>
+      <w:r>
+        <w:rPr>
+          <w:rFonts w:ascii="Times New Roman" w:hAnsi="Times New Roman" w:cs="Times New Roman"/>
+          <w:sz w:val="24"/>
+          <w:szCs w:val="24"/>
+        </w:rPr>
+        <w:t xml:space="preserve"> imprimir no console o texto do input, podemos colocar essa expressão dentro da função anônima do </w:t>
+      </w:r>
+      <w:proofErr w:type="spellStart"/>
+      <w:r>
+        <w:rPr>
+          <w:rFonts w:ascii="Times New Roman" w:hAnsi="Times New Roman" w:cs="Times New Roman"/>
+          <w:sz w:val="24"/>
+          <w:szCs w:val="24"/>
+        </w:rPr>
+        <w:t>event</w:t>
+      </w:r>
+      <w:proofErr w:type="spellEnd"/>
+      <w:r>
+        <w:rPr>
+          <w:rFonts w:ascii="Times New Roman" w:hAnsi="Times New Roman" w:cs="Times New Roman"/>
+          <w:sz w:val="24"/>
+          <w:szCs w:val="24"/>
+        </w:rPr>
+        <w:t xml:space="preserve"> </w:t>
+      </w:r>
+      <w:proofErr w:type="spellStart"/>
+      <w:r>
+        <w:rPr>
+          <w:rFonts w:ascii="Times New Roman" w:hAnsi="Times New Roman" w:cs="Times New Roman"/>
+          <w:sz w:val="24"/>
+          <w:szCs w:val="24"/>
+        </w:rPr>
+        <w:t>listener</w:t>
+      </w:r>
+      <w:proofErr w:type="spellEnd"/>
+      <w:r>
+        <w:rPr>
+          <w:rFonts w:ascii="Times New Roman" w:hAnsi="Times New Roman" w:cs="Times New Roman"/>
+          <w:sz w:val="24"/>
+          <w:szCs w:val="24"/>
+        </w:rPr>
+        <w:t>, que ocorre quando apertamos o botão.</w:t>
       </w:r>
     </w:p>
     <w:p>
@@ -1542,23 +2134,53 @@
         </w:rPr>
         <w:t xml:space="preserve"> Nós conseguimos fazer com que o formulário pare de atualizar a página, ou seja, pare de mandar informações para o servidor colocando um </w:t>
       </w:r>
-      <w:r>
-        <w:rPr>
-          <w:rFonts w:ascii="Times New Roman" w:hAnsi="Times New Roman" w:cs="Times New Roman"/>
-          <w:i/>
-          <w:iCs/>
-          <w:sz w:val="24"/>
-          <w:szCs w:val="24"/>
-        </w:rPr>
-        <w:t>preventDefault()</w:t>
-      </w:r>
-      <w:r>
-        <w:rPr>
-          <w:rFonts w:ascii="Times New Roman" w:hAnsi="Times New Roman" w:cs="Times New Roman"/>
-          <w:sz w:val="24"/>
-          <w:szCs w:val="24"/>
-        </w:rPr>
-        <w:t>, dentro do eventListener.</w:t>
+      <w:proofErr w:type="spellStart"/>
+      <w:r>
+        <w:rPr>
+          <w:rFonts w:ascii="Times New Roman" w:hAnsi="Times New Roman" w:cs="Times New Roman"/>
+          <w:i/>
+          <w:iCs/>
+          <w:sz w:val="24"/>
+          <w:szCs w:val="24"/>
+        </w:rPr>
+        <w:t>preventDefault</w:t>
+      </w:r>
+      <w:proofErr w:type="spellEnd"/>
+      <w:r>
+        <w:rPr>
+          <w:rFonts w:ascii="Times New Roman" w:hAnsi="Times New Roman" w:cs="Times New Roman"/>
+          <w:i/>
+          <w:iCs/>
+          <w:sz w:val="24"/>
+          <w:szCs w:val="24"/>
+        </w:rPr>
+        <w:t>()</w:t>
+      </w:r>
+      <w:r>
+        <w:rPr>
+          <w:rFonts w:ascii="Times New Roman" w:hAnsi="Times New Roman" w:cs="Times New Roman"/>
+          <w:sz w:val="24"/>
+          <w:szCs w:val="24"/>
+        </w:rPr>
+        <w:t xml:space="preserve">, dentro do </w:t>
+      </w:r>
+      <w:proofErr w:type="spellStart"/>
+      <w:r>
+        <w:rPr>
+          <w:rFonts w:ascii="Times New Roman" w:hAnsi="Times New Roman" w:cs="Times New Roman"/>
+          <w:sz w:val="24"/>
+          <w:szCs w:val="24"/>
+        </w:rPr>
+        <w:t>eventListener</w:t>
+      </w:r>
+      <w:proofErr w:type="spellEnd"/>
+      <w:r>
+        <w:rPr>
+          <w:rFonts w:ascii="Times New Roman" w:hAnsi="Times New Roman" w:cs="Times New Roman"/>
+          <w:sz w:val="24"/>
+          <w:szCs w:val="24"/>
+        </w:rPr>
+        <w:t>.</w:t>
       </w:r>
     </w:p>
     <w:p>
@@ -1639,7 +2261,25 @@
           <w:sz w:val="24"/>
           <w:szCs w:val="24"/>
         </w:rPr>
-        <w:t>Para organizar melhor o nosso código, nós podemos criar uma função para não deixar tudo bagunçado no eventListener.</w:t>
+        <w:t xml:space="preserve">Para organizar melhor o nosso código, nós podemos criar uma função para não deixar tudo bagunçado no </w:t>
+      </w:r>
+      <w:proofErr w:type="spellStart"/>
+      <w:r>
+        <w:rPr>
+          <w:rFonts w:ascii="Times New Roman" w:hAnsi="Times New Roman" w:cs="Times New Roman"/>
+          <w:sz w:val="24"/>
+          <w:szCs w:val="24"/>
+        </w:rPr>
+        <w:t>eventListener</w:t>
+      </w:r>
+      <w:proofErr w:type="spellEnd"/>
+      <w:r>
+        <w:rPr>
+          <w:rFonts w:ascii="Times New Roman" w:hAnsi="Times New Roman" w:cs="Times New Roman"/>
+          <w:sz w:val="24"/>
+          <w:szCs w:val="24"/>
+        </w:rPr>
+        <w:t>.</w:t>
       </w:r>
     </w:p>
     <w:p>
@@ -1666,7 +2306,25 @@
           <w:sz w:val="24"/>
           <w:szCs w:val="24"/>
         </w:rPr>
-        <w:t>Para criar uma função precisamos de uma constante com o nome da função recebendo o evento entre parênteses e todos os parâmetros que estavam dentro do eventListener.</w:t>
+        <w:t xml:space="preserve">Para criar uma função precisamos de uma constante com o nome da função recebendo o evento entre parênteses e todos os parâmetros que estavam dentro do </w:t>
+      </w:r>
+      <w:proofErr w:type="spellStart"/>
+      <w:r>
+        <w:rPr>
+          <w:rFonts w:ascii="Times New Roman" w:hAnsi="Times New Roman" w:cs="Times New Roman"/>
+          <w:sz w:val="24"/>
+          <w:szCs w:val="24"/>
+        </w:rPr>
+        <w:t>eventListener</w:t>
+      </w:r>
+      <w:proofErr w:type="spellEnd"/>
+      <w:r>
+        <w:rPr>
+          <w:rFonts w:ascii="Times New Roman" w:hAnsi="Times New Roman" w:cs="Times New Roman"/>
+          <w:sz w:val="24"/>
+          <w:szCs w:val="24"/>
+        </w:rPr>
+        <w:t>.</w:t>
       </w:r>
     </w:p>
     <w:p>
@@ -1693,7 +2351,25 @@
           <w:sz w:val="24"/>
           <w:szCs w:val="24"/>
         </w:rPr>
-        <w:t>Agora podemos colocar apenas o nome da função depois da vírgula no eventListener ao invés de toda a função que estava previamente.</w:t>
+        <w:t xml:space="preserve">Agora podemos colocar apenas o nome da função depois da vírgula no </w:t>
+      </w:r>
+      <w:proofErr w:type="spellStart"/>
+      <w:r>
+        <w:rPr>
+          <w:rFonts w:ascii="Times New Roman" w:hAnsi="Times New Roman" w:cs="Times New Roman"/>
+          <w:sz w:val="24"/>
+          <w:szCs w:val="24"/>
+        </w:rPr>
+        <w:t>eventListener</w:t>
+      </w:r>
+      <w:proofErr w:type="spellEnd"/>
+      <w:r>
+        <w:rPr>
+          <w:rFonts w:ascii="Times New Roman" w:hAnsi="Times New Roman" w:cs="Times New Roman"/>
+          <w:sz w:val="24"/>
+          <w:szCs w:val="24"/>
+        </w:rPr>
+        <w:t xml:space="preserve"> ao invés de toda a função que estava previamente.</w:t>
       </w:r>
     </w:p>
     <w:p>
@@ -1722,6 +2398,7 @@
         </w:rPr>
         <w:t xml:space="preserve">Mais informações sobre </w:t>
       </w:r>
+      <w:proofErr w:type="spellStart"/>
       <w:r>
         <w:rPr>
           <w:rFonts w:ascii="Times New Roman" w:hAnsi="Times New Roman" w:cs="Times New Roman"/>
@@ -1732,6 +2409,7 @@
         </w:rPr>
         <w:t>data-atributes</w:t>
       </w:r>
+      <w:proofErr w:type="spellEnd"/>
       <w:r>
         <w:rPr>
           <w:rFonts w:ascii="Times New Roman" w:hAnsi="Times New Roman" w:cs="Times New Roman"/>
@@ -1807,8 +2485,18 @@
           <w:sz w:val="24"/>
           <w:szCs w:val="24"/>
         </w:rPr>
-        <w:t>Utilizar data-attributes</w:t>
-      </w:r>
+        <w:t>Utilizar data-</w:t>
+      </w:r>
+      <w:proofErr w:type="spellStart"/>
+      <w:r>
+        <w:rPr>
+          <w:rFonts w:ascii="Times New Roman" w:hAnsi="Times New Roman" w:cs="Times New Roman"/>
+          <w:sz w:val="24"/>
+          <w:szCs w:val="24"/>
+        </w:rPr>
+        <w:t>attributes</w:t>
+      </w:r>
+      <w:proofErr w:type="spellEnd"/>
       <w:r>
         <w:rPr>
           <w:rFonts w:ascii="Times New Roman" w:hAnsi="Times New Roman" w:cs="Times New Roman"/>
@@ -1838,7 +2526,25 @@
           <w:sz w:val="24"/>
           <w:szCs w:val="24"/>
         </w:rPr>
-        <w:t>Utilizar o método addEventListner para escutar eventos no elemento</w:t>
+        <w:t xml:space="preserve">Utilizar o método </w:t>
+      </w:r>
+      <w:proofErr w:type="spellStart"/>
+      <w:r>
+        <w:rPr>
+          <w:rFonts w:ascii="Times New Roman" w:hAnsi="Times New Roman" w:cs="Times New Roman"/>
+          <w:sz w:val="24"/>
+          <w:szCs w:val="24"/>
+        </w:rPr>
+        <w:t>addEventListner</w:t>
+      </w:r>
+      <w:proofErr w:type="spellEnd"/>
+      <w:r>
+        <w:rPr>
+          <w:rFonts w:ascii="Times New Roman" w:hAnsi="Times New Roman" w:cs="Times New Roman"/>
+          <w:sz w:val="24"/>
+          <w:szCs w:val="24"/>
+        </w:rPr>
+        <w:t xml:space="preserve"> para escutar eventos no elemento</w:t>
       </w:r>
       <w:r>
         <w:rPr>
@@ -2027,6 +2733,7 @@
         </w:rPr>
         <w:t xml:space="preserve"> Para criarmos conteúdo/tags dentro do DOM/HTML, precisamos utilizar a propriedade </w:t>
       </w:r>
+      <w:proofErr w:type="spellStart"/>
       <w:r>
         <w:rPr>
           <w:rFonts w:ascii="Times New Roman" w:hAnsi="Times New Roman" w:cs="Times New Roman"/>
@@ -2045,7 +2752,18 @@
           <w:sz w:val="24"/>
           <w:szCs w:val="24"/>
         </w:rPr>
-        <w:t>createElemet(</w:t>
+        <w:t>createElemet</w:t>
+      </w:r>
+      <w:proofErr w:type="spellEnd"/>
+      <w:r>
+        <w:rPr>
+          <w:rFonts w:ascii="Times New Roman" w:hAnsi="Times New Roman" w:cs="Times New Roman"/>
+          <w:i/>
+          <w:iCs/>
+          <w:sz w:val="24"/>
+          <w:szCs w:val="24"/>
+        </w:rPr>
+        <w:t>(</w:t>
       </w:r>
       <w:r>
         <w:rPr>
@@ -2093,15 +2811,49 @@
         </w:rPr>
         <w:t xml:space="preserve"> Como existe hierarquia de parentesco nas tags HTML, precisamos colocar o parâmetro </w:t>
       </w:r>
-      <w:r>
-        <w:rPr>
-          <w:rFonts w:ascii="Times New Roman" w:hAnsi="Times New Roman" w:cs="Times New Roman"/>
-          <w:i/>
-          <w:iCs/>
-          <w:sz w:val="24"/>
-          <w:szCs w:val="24"/>
-        </w:rPr>
-        <w:t>tagMãe.appendChild(tagFilho)</w:t>
+      <w:proofErr w:type="spellStart"/>
+      <w:r>
+        <w:rPr>
+          <w:rFonts w:ascii="Times New Roman" w:hAnsi="Times New Roman" w:cs="Times New Roman"/>
+          <w:i/>
+          <w:iCs/>
+          <w:sz w:val="24"/>
+          <w:szCs w:val="24"/>
+        </w:rPr>
+        <w:t>tagMãe.appendChild</w:t>
+      </w:r>
+      <w:proofErr w:type="spellEnd"/>
+      <w:r>
+        <w:rPr>
+          <w:rFonts w:ascii="Times New Roman" w:hAnsi="Times New Roman" w:cs="Times New Roman"/>
+          <w:i/>
+          <w:iCs/>
+          <w:sz w:val="24"/>
+          <w:szCs w:val="24"/>
+        </w:rPr>
+        <w:t>(</w:t>
+      </w:r>
+      <w:proofErr w:type="spellStart"/>
+      <w:r>
+        <w:rPr>
+          <w:rFonts w:ascii="Times New Roman" w:hAnsi="Times New Roman" w:cs="Times New Roman"/>
+          <w:i/>
+          <w:iCs/>
+          <w:sz w:val="24"/>
+          <w:szCs w:val="24"/>
+        </w:rPr>
+        <w:t>tagFilho</w:t>
+      </w:r>
+      <w:proofErr w:type="spellEnd"/>
+      <w:r>
+        <w:rPr>
+          <w:rFonts w:ascii="Times New Roman" w:hAnsi="Times New Roman" w:cs="Times New Roman"/>
+          <w:i/>
+          <w:iCs/>
+          <w:sz w:val="24"/>
+          <w:szCs w:val="24"/>
+        </w:rPr>
+        <w:t>)</w:t>
       </w:r>
       <w:r>
         <w:rPr>
@@ -2183,15 +2935,49 @@
         </w:rPr>
         <w:t xml:space="preserve">Para contornar esse problema, adicionamos a classe do css que já existe para esse elemento utilizando o comando: </w:t>
       </w:r>
-      <w:r>
-        <w:rPr>
-          <w:rFonts w:ascii="Times New Roman" w:hAnsi="Times New Roman" w:cs="Times New Roman"/>
-          <w:i/>
-          <w:iCs/>
-          <w:sz w:val="24"/>
-          <w:szCs w:val="24"/>
-        </w:rPr>
-        <w:t>variávelDoElemento.classList.add(‘classeCSS’)</w:t>
+      <w:proofErr w:type="spellStart"/>
+      <w:r>
+        <w:rPr>
+          <w:rFonts w:ascii="Times New Roman" w:hAnsi="Times New Roman" w:cs="Times New Roman"/>
+          <w:i/>
+          <w:iCs/>
+          <w:sz w:val="24"/>
+          <w:szCs w:val="24"/>
+        </w:rPr>
+        <w:t>variávelDoElemento.classList.add</w:t>
+      </w:r>
+      <w:proofErr w:type="spellEnd"/>
+      <w:r>
+        <w:rPr>
+          <w:rFonts w:ascii="Times New Roman" w:hAnsi="Times New Roman" w:cs="Times New Roman"/>
+          <w:i/>
+          <w:iCs/>
+          <w:sz w:val="24"/>
+          <w:szCs w:val="24"/>
+        </w:rPr>
+        <w:t>(‘</w:t>
+      </w:r>
+      <w:proofErr w:type="spellStart"/>
+      <w:r>
+        <w:rPr>
+          <w:rFonts w:ascii="Times New Roman" w:hAnsi="Times New Roman" w:cs="Times New Roman"/>
+          <w:i/>
+          <w:iCs/>
+          <w:sz w:val="24"/>
+          <w:szCs w:val="24"/>
+        </w:rPr>
+        <w:t>classeCSS</w:t>
+      </w:r>
+      <w:proofErr w:type="spellEnd"/>
+      <w:r>
+        <w:rPr>
+          <w:rFonts w:ascii="Times New Roman" w:hAnsi="Times New Roman" w:cs="Times New Roman"/>
+          <w:i/>
+          <w:iCs/>
+          <w:sz w:val="24"/>
+          <w:szCs w:val="24"/>
+        </w:rPr>
+        <w:t>’)</w:t>
       </w:r>
       <w:r>
         <w:rPr>
@@ -2285,15 +3071,27 @@
         </w:rPr>
         <w:t xml:space="preserve">O </w:t>
       </w:r>
-      <w:r>
-        <w:rPr>
-          <w:rFonts w:ascii="Times New Roman" w:hAnsi="Times New Roman" w:cs="Times New Roman"/>
-          <w:i/>
-          <w:iCs/>
-          <w:sz w:val="24"/>
-          <w:szCs w:val="24"/>
-        </w:rPr>
-        <w:t xml:space="preserve">appendChild </w:t>
+      <w:proofErr w:type="spellStart"/>
+      <w:r>
+        <w:rPr>
+          <w:rFonts w:ascii="Times New Roman" w:hAnsi="Times New Roman" w:cs="Times New Roman"/>
+          <w:i/>
+          <w:iCs/>
+          <w:sz w:val="24"/>
+          <w:szCs w:val="24"/>
+        </w:rPr>
+        <w:t>appendChild</w:t>
+      </w:r>
+      <w:proofErr w:type="spellEnd"/>
+      <w:r>
+        <w:rPr>
+          <w:rFonts w:ascii="Times New Roman" w:hAnsi="Times New Roman" w:cs="Times New Roman"/>
+          <w:i/>
+          <w:iCs/>
+          <w:sz w:val="24"/>
+          <w:szCs w:val="24"/>
+        </w:rPr>
+        <w:t xml:space="preserve"> </w:t>
       </w:r>
       <w:r>
         <w:rPr>
@@ -2329,7 +3127,25 @@
           <w:sz w:val="24"/>
           <w:szCs w:val="24"/>
         </w:rPr>
-        <w:t xml:space="preserve"> Vídeo da Alura explicando melhor sobre template strings: </w:t>
+        <w:t xml:space="preserve"> Vídeo da </w:t>
+      </w:r>
+      <w:proofErr w:type="spellStart"/>
+      <w:r>
+        <w:rPr>
+          <w:rFonts w:ascii="Times New Roman" w:hAnsi="Times New Roman" w:cs="Times New Roman"/>
+          <w:sz w:val="24"/>
+          <w:szCs w:val="24"/>
+        </w:rPr>
+        <w:t>Alura</w:t>
+      </w:r>
+      <w:proofErr w:type="spellEnd"/>
+      <w:r>
+        <w:rPr>
+          <w:rFonts w:ascii="Times New Roman" w:hAnsi="Times New Roman" w:cs="Times New Roman"/>
+          <w:sz w:val="24"/>
+          <w:szCs w:val="24"/>
+        </w:rPr>
+        <w:t xml:space="preserve"> explicando melhor sobre template strings: </w:t>
       </w:r>
       <w:hyperlink r:id="rId7" w:history="1">
         <w:r>
@@ -2373,6 +3189,7 @@
         </w:rPr>
         <w:t xml:space="preserve"> Todos os elementos na nossa árvore do DOM são nós e todos os nós podem ser acessados via JavaScript. Os nós podem ser deletados, criados ou modificados. Durante o curso utilizamos o método </w:t>
       </w:r>
+      <w:proofErr w:type="spellStart"/>
       <w:r>
         <w:rPr>
           <w:rFonts w:ascii="Times New Roman" w:hAnsi="Times New Roman" w:cs="Times New Roman"/>
@@ -2383,6 +3200,7 @@
         </w:rPr>
         <w:t>appendChild</w:t>
       </w:r>
+      <w:proofErr w:type="spellEnd"/>
       <w:r>
         <w:rPr>
           <w:rFonts w:ascii="Times New Roman" w:hAnsi="Times New Roman" w:cs="Times New Roman"/>
@@ -2414,15 +3232,27 @@
           <w:szCs w:val="24"/>
         </w:rPr>
       </w:pPr>
-      <w:r>
-        <w:rPr>
-          <w:rFonts w:ascii="Times New Roman" w:hAnsi="Times New Roman" w:cs="Times New Roman"/>
-          <w:i/>
-          <w:iCs/>
-          <w:sz w:val="24"/>
-          <w:szCs w:val="24"/>
-        </w:rPr>
-        <w:t>insertBefore(pai, filho)</w:t>
+      <w:proofErr w:type="spellStart"/>
+      <w:r>
+        <w:rPr>
+          <w:rFonts w:ascii="Times New Roman" w:hAnsi="Times New Roman" w:cs="Times New Roman"/>
+          <w:i/>
+          <w:iCs/>
+          <w:sz w:val="24"/>
+          <w:szCs w:val="24"/>
+        </w:rPr>
+        <w:t>insertBefore</w:t>
+      </w:r>
+      <w:proofErr w:type="spellEnd"/>
+      <w:r>
+        <w:rPr>
+          <w:rFonts w:ascii="Times New Roman" w:hAnsi="Times New Roman" w:cs="Times New Roman"/>
+          <w:i/>
+          <w:iCs/>
+          <w:sz w:val="24"/>
+          <w:szCs w:val="24"/>
+        </w:rPr>
+        <w:t>(pai, filho)</w:t>
       </w:r>
       <w:r>
         <w:rPr>
@@ -2455,15 +3285,27 @@
           <w:szCs w:val="24"/>
         </w:rPr>
       </w:pPr>
-      <w:r>
-        <w:rPr>
-          <w:rFonts w:ascii="Times New Roman" w:hAnsi="Times New Roman" w:cs="Times New Roman"/>
-          <w:i/>
-          <w:iCs/>
-          <w:sz w:val="24"/>
-          <w:szCs w:val="24"/>
-        </w:rPr>
-        <w:t>replaceChild( elemento1, elemento2)</w:t>
+      <w:proofErr w:type="spellStart"/>
+      <w:r>
+        <w:rPr>
+          <w:rFonts w:ascii="Times New Roman" w:hAnsi="Times New Roman" w:cs="Times New Roman"/>
+          <w:i/>
+          <w:iCs/>
+          <w:sz w:val="24"/>
+          <w:szCs w:val="24"/>
+        </w:rPr>
+        <w:t>replaceChild</w:t>
+      </w:r>
+      <w:proofErr w:type="spellEnd"/>
+      <w:r>
+        <w:rPr>
+          <w:rFonts w:ascii="Times New Roman" w:hAnsi="Times New Roman" w:cs="Times New Roman"/>
+          <w:i/>
+          <w:iCs/>
+          <w:sz w:val="24"/>
+          <w:szCs w:val="24"/>
+        </w:rPr>
+        <w:t>( elemento1, elemento2)</w:t>
       </w:r>
       <w:r>
         <w:rPr>
@@ -2496,6 +3338,7 @@
           <w:szCs w:val="24"/>
         </w:rPr>
       </w:pPr>
+      <w:proofErr w:type="spellStart"/>
       <w:r>
         <w:rPr>
           <w:rFonts w:ascii="Times New Roman" w:hAnsi="Times New Roman" w:cs="Times New Roman"/>
@@ -2505,7 +3348,18 @@
           <w:szCs w:val="24"/>
         </w:rPr>
         <w:lastRenderedPageBreak/>
-        <w:t>removeChild(elemento)</w:t>
+        <w:t>removeChild</w:t>
+      </w:r>
+      <w:proofErr w:type="spellEnd"/>
+      <w:r>
+        <w:rPr>
+          <w:rFonts w:ascii="Times New Roman" w:hAnsi="Times New Roman" w:cs="Times New Roman"/>
+          <w:i/>
+          <w:iCs/>
+          <w:sz w:val="24"/>
+          <w:szCs w:val="24"/>
+        </w:rPr>
+        <w:t>(elemento)</w:t>
       </w:r>
       <w:r>
         <w:rPr>
@@ -2592,6 +3446,7 @@
         </w:rPr>
         <w:t xml:space="preserve">Colocar um elemento filho dentro do elemento pai utilizando o método </w:t>
       </w:r>
+      <w:proofErr w:type="spellStart"/>
       <w:r>
         <w:rPr>
           <w:rFonts w:ascii="Times New Roman" w:hAnsi="Times New Roman" w:cs="Times New Roman"/>
@@ -2602,6 +3457,7 @@
         </w:rPr>
         <w:t>appendChild</w:t>
       </w:r>
+      <w:proofErr w:type="spellEnd"/>
       <w:r>
         <w:rPr>
           <w:rFonts w:ascii="Times New Roman" w:hAnsi="Times New Roman" w:cs="Times New Roman"/>
@@ -2633,6 +3489,7 @@
         </w:rPr>
         <w:t xml:space="preserve">Criar elementos utilizando o método </w:t>
       </w:r>
+      <w:proofErr w:type="spellStart"/>
       <w:r>
         <w:rPr>
           <w:rFonts w:ascii="Times New Roman" w:hAnsi="Times New Roman" w:cs="Times New Roman"/>
@@ -2643,6 +3500,7 @@
         </w:rPr>
         <w:t>createElement</w:t>
       </w:r>
+      <w:proofErr w:type="spellEnd"/>
       <w:r>
         <w:rPr>
           <w:rFonts w:ascii="Times New Roman" w:hAnsi="Times New Roman" w:cs="Times New Roman"/>
@@ -2760,6 +3618,7 @@
         </w:rPr>
         <w:t xml:space="preserve"> Para alterarmos um estilo precisamos adicionar o comando </w:t>
       </w:r>
+      <w:proofErr w:type="spellStart"/>
       <w:r>
         <w:rPr>
           <w:rFonts w:ascii="Times New Roman" w:hAnsi="Times New Roman" w:cs="Times New Roman"/>
@@ -2770,6 +3629,7 @@
         </w:rPr>
         <w:t>toggle</w:t>
       </w:r>
+      <w:proofErr w:type="spellEnd"/>
       <w:r>
         <w:rPr>
           <w:rFonts w:ascii="Times New Roman" w:hAnsi="Times New Roman" w:cs="Times New Roman"/>
@@ -2778,6 +3638,7 @@
         </w:rPr>
         <w:t xml:space="preserve"> logo após a propriedade </w:t>
       </w:r>
+      <w:proofErr w:type="spellStart"/>
       <w:r>
         <w:rPr>
           <w:rFonts w:ascii="Times New Roman" w:hAnsi="Times New Roman" w:cs="Times New Roman"/>
@@ -2788,6 +3649,7 @@
         </w:rPr>
         <w:t>classList</w:t>
       </w:r>
+      <w:proofErr w:type="spellEnd"/>
       <w:r>
         <w:rPr>
           <w:rFonts w:ascii="Times New Roman" w:hAnsi="Times New Roman" w:cs="Times New Roman"/>
@@ -2830,6 +3692,7 @@
         </w:rPr>
         <w:t xml:space="preserve"> O </w:t>
       </w:r>
+      <w:proofErr w:type="spellStart"/>
       <w:r>
         <w:rPr>
           <w:rFonts w:ascii="Times New Roman" w:hAnsi="Times New Roman" w:cs="Times New Roman"/>
@@ -2840,6 +3703,7 @@
         </w:rPr>
         <w:t>toggle</w:t>
       </w:r>
+      <w:proofErr w:type="spellEnd"/>
       <w:r>
         <w:rPr>
           <w:rFonts w:ascii="Times New Roman" w:hAnsi="Times New Roman" w:cs="Times New Roman"/>
@@ -2880,7 +3744,25 @@
           <w:sz w:val="24"/>
           <w:szCs w:val="24"/>
         </w:rPr>
-        <w:t>l, pois dessa forma qualquer pessoa tem acesso ao seu código e suas funções de finidas.</w:t>
+        <w:t xml:space="preserve">l, pois dessa forma qualquer pessoa tem acesso ao seu código e suas funções de </w:t>
+      </w:r>
+      <w:proofErr w:type="spellStart"/>
+      <w:r>
+        <w:rPr>
+          <w:rFonts w:ascii="Times New Roman" w:hAnsi="Times New Roman" w:cs="Times New Roman"/>
+          <w:sz w:val="24"/>
+          <w:szCs w:val="24"/>
+        </w:rPr>
+        <w:t>finidas</w:t>
+      </w:r>
+      <w:proofErr w:type="spellEnd"/>
+      <w:r>
+        <w:rPr>
+          <w:rFonts w:ascii="Times New Roman" w:hAnsi="Times New Roman" w:cs="Times New Roman"/>
+          <w:sz w:val="24"/>
+          <w:szCs w:val="24"/>
+        </w:rPr>
+        <w:t>.</w:t>
       </w:r>
     </w:p>
     <w:p>
@@ -2932,7 +3814,25 @@
           <w:sz w:val="24"/>
           <w:szCs w:val="24"/>
         </w:rPr>
-        <w:t>Para fazer isso basta colocar todo o código entre () e dentro de uma função anônima, ou seja: (() =&gt; { CódigoCompleto }). Dessa forma o nosso código fica protegido.</w:t>
+        <w:t xml:space="preserve">Para fazer isso basta colocar todo o código entre () e dentro de uma função anônima, ou seja: (() =&gt; { </w:t>
+      </w:r>
+      <w:proofErr w:type="spellStart"/>
+      <w:r>
+        <w:rPr>
+          <w:rFonts w:ascii="Times New Roman" w:hAnsi="Times New Roman" w:cs="Times New Roman"/>
+          <w:sz w:val="24"/>
+          <w:szCs w:val="24"/>
+        </w:rPr>
+        <w:t>CódigoCompleto</w:t>
+      </w:r>
+      <w:proofErr w:type="spellEnd"/>
+      <w:r>
+        <w:rPr>
+          <w:rFonts w:ascii="Times New Roman" w:hAnsi="Times New Roman" w:cs="Times New Roman"/>
+          <w:sz w:val="24"/>
+          <w:szCs w:val="24"/>
+        </w:rPr>
+        <w:t xml:space="preserve"> }). Dessa forma o nosso código fica protegido.</w:t>
       </w:r>
     </w:p>
     <w:p>
@@ -2958,7 +3858,25 @@
           <w:sz w:val="24"/>
           <w:szCs w:val="24"/>
         </w:rPr>
-        <w:t>Porém, ao tentar executar o código dessa forma veremos que ele não irá funcionar. Para corrigir isso colocamos () no final de tudo, ficando assim: (() =&gt; { CódigoCompleto })().</w:t>
+        <w:t xml:space="preserve">Porém, ao tentar executar o código dessa forma veremos que ele não irá funcionar. Para corrigir isso colocamos () no final de tudo, ficando assim: (() =&gt; { </w:t>
+      </w:r>
+      <w:proofErr w:type="spellStart"/>
+      <w:r>
+        <w:rPr>
+          <w:rFonts w:ascii="Times New Roman" w:hAnsi="Times New Roman" w:cs="Times New Roman"/>
+          <w:sz w:val="24"/>
+          <w:szCs w:val="24"/>
+        </w:rPr>
+        <w:t>CódigoCompleto</w:t>
+      </w:r>
+      <w:proofErr w:type="spellEnd"/>
+      <w:r>
+        <w:rPr>
+          <w:rFonts w:ascii="Times New Roman" w:hAnsi="Times New Roman" w:cs="Times New Roman"/>
+          <w:sz w:val="24"/>
+          <w:szCs w:val="24"/>
+        </w:rPr>
+        <w:t xml:space="preserve"> })().</w:t>
       </w:r>
       <w:r>
         <w:rPr>
@@ -2994,15 +3912,49 @@
         </w:rPr>
         <w:t>Essa técnica se chama IIFE (</w:t>
       </w:r>
-      <w:r>
-        <w:rPr>
-          <w:rFonts w:ascii="Times New Roman" w:hAnsi="Times New Roman" w:cs="Times New Roman"/>
-          <w:i/>
-          <w:iCs/>
-          <w:sz w:val="24"/>
-          <w:szCs w:val="24"/>
-        </w:rPr>
-        <w:t>Immediately Invoked Function Expression ou Função de Invocação Imediata</w:t>
+      <w:proofErr w:type="spellStart"/>
+      <w:r>
+        <w:rPr>
+          <w:rFonts w:ascii="Times New Roman" w:hAnsi="Times New Roman" w:cs="Times New Roman"/>
+          <w:i/>
+          <w:iCs/>
+          <w:sz w:val="24"/>
+          <w:szCs w:val="24"/>
+        </w:rPr>
+        <w:t>Immediately</w:t>
+      </w:r>
+      <w:proofErr w:type="spellEnd"/>
+      <w:r>
+        <w:rPr>
+          <w:rFonts w:ascii="Times New Roman" w:hAnsi="Times New Roman" w:cs="Times New Roman"/>
+          <w:i/>
+          <w:iCs/>
+          <w:sz w:val="24"/>
+          <w:szCs w:val="24"/>
+        </w:rPr>
+        <w:t xml:space="preserve"> </w:t>
+      </w:r>
+      <w:proofErr w:type="spellStart"/>
+      <w:r>
+        <w:rPr>
+          <w:rFonts w:ascii="Times New Roman" w:hAnsi="Times New Roman" w:cs="Times New Roman"/>
+          <w:i/>
+          <w:iCs/>
+          <w:sz w:val="24"/>
+          <w:szCs w:val="24"/>
+        </w:rPr>
+        <w:t>Invoked</w:t>
+      </w:r>
+      <w:proofErr w:type="spellEnd"/>
+      <w:r>
+        <w:rPr>
+          <w:rFonts w:ascii="Times New Roman" w:hAnsi="Times New Roman" w:cs="Times New Roman"/>
+          <w:i/>
+          <w:iCs/>
+          <w:sz w:val="24"/>
+          <w:szCs w:val="24"/>
+        </w:rPr>
+        <w:t xml:space="preserve"> Function Expression ou Função de Invocação Imediata</w:t>
       </w:r>
       <w:r>
         <w:rPr>
@@ -3056,7 +4008,25 @@
           <w:sz w:val="24"/>
           <w:szCs w:val="24"/>
         </w:rPr>
-        <w:t>Adicionar classe CSS utilizando o método toggle;</w:t>
+        <w:t xml:space="preserve">Adicionar classe CSS utilizando o método </w:t>
+      </w:r>
+      <w:proofErr w:type="spellStart"/>
+      <w:r>
+        <w:rPr>
+          <w:rFonts w:ascii="Times New Roman" w:hAnsi="Times New Roman" w:cs="Times New Roman"/>
+          <w:sz w:val="24"/>
+          <w:szCs w:val="24"/>
+        </w:rPr>
+        <w:t>toggle</w:t>
+      </w:r>
+      <w:proofErr w:type="spellEnd"/>
+      <w:r>
+        <w:rPr>
+          <w:rFonts w:ascii="Times New Roman" w:hAnsi="Times New Roman" w:cs="Times New Roman"/>
+          <w:sz w:val="24"/>
+          <w:szCs w:val="24"/>
+        </w:rPr>
+        <w:t>;</w:t>
       </w:r>
     </w:p>
     <w:p>
@@ -3079,7 +4049,25 @@
           <w:sz w:val="24"/>
           <w:szCs w:val="24"/>
         </w:rPr>
-        <w:t>Utilizar o atributo parentElement para subir um elemento na árvore do DOM;</w:t>
+        <w:t xml:space="preserve">Utilizar o atributo </w:t>
+      </w:r>
+      <w:proofErr w:type="spellStart"/>
+      <w:r>
+        <w:rPr>
+          <w:rFonts w:ascii="Times New Roman" w:hAnsi="Times New Roman" w:cs="Times New Roman"/>
+          <w:sz w:val="24"/>
+          <w:szCs w:val="24"/>
+        </w:rPr>
+        <w:t>parentElement</w:t>
+      </w:r>
+      <w:proofErr w:type="spellEnd"/>
+      <w:r>
+        <w:rPr>
+          <w:rFonts w:ascii="Times New Roman" w:hAnsi="Times New Roman" w:cs="Times New Roman"/>
+          <w:sz w:val="24"/>
+          <w:szCs w:val="24"/>
+        </w:rPr>
+        <w:t xml:space="preserve"> para subir um elemento na árvore do DOM;</w:t>
       </w:r>
     </w:p>
     <w:p>
@@ -3367,16 +4355,40 @@
         </w:rPr>
         <w:t xml:space="preserve">Para exportar usamos: </w:t>
       </w:r>
-      <w:r>
-        <w:rPr>
-          <w:rFonts w:ascii="Times New Roman" w:hAnsi="Times New Roman" w:cs="Times New Roman"/>
-          <w:i/>
-          <w:iCs/>
-          <w:sz w:val="24"/>
-          <w:szCs w:val="24"/>
-        </w:rPr>
-        <w:t>export default nomeDaFunção</w:t>
-      </w:r>
+      <w:proofErr w:type="spellStart"/>
+      <w:r>
+        <w:rPr>
+          <w:rFonts w:ascii="Times New Roman" w:hAnsi="Times New Roman" w:cs="Times New Roman"/>
+          <w:i/>
+          <w:iCs/>
+          <w:sz w:val="24"/>
+          <w:szCs w:val="24"/>
+        </w:rPr>
+        <w:t>export</w:t>
+      </w:r>
+      <w:proofErr w:type="spellEnd"/>
+      <w:r>
+        <w:rPr>
+          <w:rFonts w:ascii="Times New Roman" w:hAnsi="Times New Roman" w:cs="Times New Roman"/>
+          <w:i/>
+          <w:iCs/>
+          <w:sz w:val="24"/>
+          <w:szCs w:val="24"/>
+        </w:rPr>
+        <w:t xml:space="preserve"> default </w:t>
+      </w:r>
+      <w:proofErr w:type="spellStart"/>
+      <w:r>
+        <w:rPr>
+          <w:rFonts w:ascii="Times New Roman" w:hAnsi="Times New Roman" w:cs="Times New Roman"/>
+          <w:i/>
+          <w:iCs/>
+          <w:sz w:val="24"/>
+          <w:szCs w:val="24"/>
+        </w:rPr>
+        <w:t>nomeDaFunção</w:t>
+      </w:r>
+      <w:proofErr w:type="spellEnd"/>
       <w:r>
         <w:rPr>
           <w:rFonts w:ascii="Times New Roman" w:hAnsi="Times New Roman" w:cs="Times New Roman"/>
@@ -3429,7 +4441,29 @@
           <w:sz w:val="24"/>
           <w:szCs w:val="24"/>
         </w:rPr>
-        <w:t>import nomeDaFunção/Elemento from “./localização”</w:t>
+        <w:t xml:space="preserve">import </w:t>
+      </w:r>
+      <w:proofErr w:type="spellStart"/>
+      <w:r>
+        <w:rPr>
+          <w:rFonts w:ascii="Times New Roman" w:hAnsi="Times New Roman" w:cs="Times New Roman"/>
+          <w:i/>
+          <w:iCs/>
+          <w:sz w:val="24"/>
+          <w:szCs w:val="24"/>
+        </w:rPr>
+        <w:t>nomeDaFunção</w:t>
+      </w:r>
+      <w:proofErr w:type="spellEnd"/>
+      <w:r>
+        <w:rPr>
+          <w:rFonts w:ascii="Times New Roman" w:hAnsi="Times New Roman" w:cs="Times New Roman"/>
+          <w:i/>
+          <w:iCs/>
+          <w:sz w:val="24"/>
+          <w:szCs w:val="24"/>
+        </w:rPr>
+        <w:t>/Elemento from “./localização”</w:t>
       </w:r>
     </w:p>
     <w:p>
@@ -3454,15 +4488,27 @@
         </w:rPr>
         <w:t xml:space="preserve">Para exportar mais de um objeto do módulo colocamos: </w:t>
       </w:r>
-      <w:r>
-        <w:rPr>
-          <w:rFonts w:ascii="Times New Roman" w:hAnsi="Times New Roman" w:cs="Times New Roman"/>
-          <w:i/>
-          <w:iCs/>
-          <w:sz w:val="24"/>
-          <w:szCs w:val="24"/>
-        </w:rPr>
-        <w:t>export{ objeto1, objeto2 }</w:t>
+      <w:proofErr w:type="spellStart"/>
+      <w:r>
+        <w:rPr>
+          <w:rFonts w:ascii="Times New Roman" w:hAnsi="Times New Roman" w:cs="Times New Roman"/>
+          <w:i/>
+          <w:iCs/>
+          <w:sz w:val="24"/>
+          <w:szCs w:val="24"/>
+        </w:rPr>
+        <w:t>export</w:t>
+      </w:r>
+      <w:proofErr w:type="spellEnd"/>
+      <w:r>
+        <w:rPr>
+          <w:rFonts w:ascii="Times New Roman" w:hAnsi="Times New Roman" w:cs="Times New Roman"/>
+          <w:i/>
+          <w:iCs/>
+          <w:sz w:val="24"/>
+          <w:szCs w:val="24"/>
+        </w:rPr>
+        <w:t>{ objeto1, objeto2 }</w:t>
       </w:r>
     </w:p>
     <w:p>
@@ -3563,8 +4609,18 @@
           <w:sz w:val="24"/>
           <w:szCs w:val="24"/>
         </w:rPr>
-        <w:t>Utilizar import/export</w:t>
-      </w:r>
+        <w:t>Utilizar import/</w:t>
+      </w:r>
+      <w:proofErr w:type="spellStart"/>
+      <w:r>
+        <w:rPr>
+          <w:rFonts w:ascii="Times New Roman" w:hAnsi="Times New Roman" w:cs="Times New Roman"/>
+          <w:sz w:val="24"/>
+          <w:szCs w:val="24"/>
+        </w:rPr>
+        <w:t>export</w:t>
+      </w:r>
+      <w:proofErr w:type="spellEnd"/>
       <w:r>
         <w:rPr>
           <w:rFonts w:ascii="Times New Roman" w:hAnsi="Times New Roman" w:cs="Times New Roman"/>
@@ -3620,6 +4676,7 @@
           <w:lang w:val="en-US"/>
         </w:rPr>
       </w:pPr>
+      <w:proofErr w:type="spellStart"/>
       <w:r>
         <w:rPr>
           <w:rFonts w:ascii="Times New Roman" w:hAnsi="Times New Roman" w:cs="Times New Roman"/>
@@ -3627,7 +4684,17 @@
           <w:szCs w:val="24"/>
           <w:lang w:val="en-US"/>
         </w:rPr>
-        <w:t>Entender Same Origin Police e CORS.</w:t>
+        <w:t>Entender</w:t>
+      </w:r>
+      <w:proofErr w:type="spellEnd"/>
+      <w:r>
+        <w:rPr>
+          <w:rFonts w:ascii="Times New Roman" w:hAnsi="Times New Roman" w:cs="Times New Roman"/>
+          <w:sz w:val="24"/>
+          <w:szCs w:val="24"/>
+          <w:lang w:val="en-US"/>
+        </w:rPr>
+        <w:t xml:space="preserve"> Same Origin Police e CORS.</w:t>
       </w:r>
     </w:p>
     <w:p>
@@ -3785,7 +4852,29 @@
           <w:sz w:val="24"/>
           <w:szCs w:val="24"/>
         </w:rPr>
-        <w:t>type=”datetime-local”</w:t>
+        <w:t>type=”</w:t>
+      </w:r>
+      <w:proofErr w:type="spellStart"/>
+      <w:r>
+        <w:rPr>
+          <w:rFonts w:ascii="Times New Roman" w:hAnsi="Times New Roman" w:cs="Times New Roman"/>
+          <w:i/>
+          <w:iCs/>
+          <w:sz w:val="24"/>
+          <w:szCs w:val="24"/>
+        </w:rPr>
+        <w:t>datetime</w:t>
+      </w:r>
+      <w:proofErr w:type="spellEnd"/>
+      <w:r>
+        <w:rPr>
+          <w:rFonts w:ascii="Times New Roman" w:hAnsi="Times New Roman" w:cs="Times New Roman"/>
+          <w:i/>
+          <w:iCs/>
+          <w:sz w:val="24"/>
+          <w:szCs w:val="24"/>
+        </w:rPr>
+        <w:t>-local”</w:t>
       </w:r>
       <w:r>
         <w:rPr>
@@ -3994,15 +5083,27 @@
         </w:rPr>
         <w:t xml:space="preserve"> e colar a URL no </w:t>
       </w:r>
-      <w:r>
-        <w:rPr>
-          <w:rFonts w:ascii="Times New Roman" w:hAnsi="Times New Roman" w:cs="Times New Roman"/>
-          <w:i/>
-          <w:iCs/>
-          <w:sz w:val="24"/>
-          <w:szCs w:val="24"/>
-        </w:rPr>
-        <w:t>src=””</w:t>
+      <w:proofErr w:type="spellStart"/>
+      <w:r>
+        <w:rPr>
+          <w:rFonts w:ascii="Times New Roman" w:hAnsi="Times New Roman" w:cs="Times New Roman"/>
+          <w:i/>
+          <w:iCs/>
+          <w:sz w:val="24"/>
+          <w:szCs w:val="24"/>
+        </w:rPr>
+        <w:t>src</w:t>
+      </w:r>
+      <w:proofErr w:type="spellEnd"/>
+      <w:r>
+        <w:rPr>
+          <w:rFonts w:ascii="Times New Roman" w:hAnsi="Times New Roman" w:cs="Times New Roman"/>
+          <w:i/>
+          <w:iCs/>
+          <w:sz w:val="24"/>
+          <w:szCs w:val="24"/>
+        </w:rPr>
+        <w:t>=””</w:t>
       </w:r>
       <w:r>
         <w:rPr>
@@ -4045,7 +5146,25 @@
           <w:sz w:val="24"/>
           <w:szCs w:val="24"/>
         </w:rPr>
-        <w:t>Depois de adicionar a biblioteca, no nosso código podemos passar o formato que desejamos que a data seja exibida como exemplificado no site do momentjs.</w:t>
+        <w:t xml:space="preserve">Depois de adicionar a biblioteca, no nosso código podemos passar o formato que desejamos que a data seja exibida como exemplificado no site do </w:t>
+      </w:r>
+      <w:proofErr w:type="spellStart"/>
+      <w:r>
+        <w:rPr>
+          <w:rFonts w:ascii="Times New Roman" w:hAnsi="Times New Roman" w:cs="Times New Roman"/>
+          <w:sz w:val="24"/>
+          <w:szCs w:val="24"/>
+        </w:rPr>
+        <w:t>momentjs</w:t>
+      </w:r>
+      <w:proofErr w:type="spellEnd"/>
+      <w:r>
+        <w:rPr>
+          <w:rFonts w:ascii="Times New Roman" w:hAnsi="Times New Roman" w:cs="Times New Roman"/>
+          <w:sz w:val="24"/>
+          <w:szCs w:val="24"/>
+        </w:rPr>
+        <w:t>.</w:t>
       </w:r>
     </w:p>
     <w:p>
@@ -4082,7 +5201,29 @@
           <w:sz w:val="24"/>
           <w:szCs w:val="24"/>
         </w:rPr>
-        <w:t>console.log(data.format(‘DD/MM/YYYY’))</w:t>
+        <w:t>console.log(</w:t>
+      </w:r>
+      <w:proofErr w:type="spellStart"/>
+      <w:r>
+        <w:rPr>
+          <w:rFonts w:ascii="Times New Roman" w:hAnsi="Times New Roman" w:cs="Times New Roman"/>
+          <w:i/>
+          <w:iCs/>
+          <w:sz w:val="24"/>
+          <w:szCs w:val="24"/>
+        </w:rPr>
+        <w:t>data.format</w:t>
+      </w:r>
+      <w:proofErr w:type="spellEnd"/>
+      <w:r>
+        <w:rPr>
+          <w:rFonts w:ascii="Times New Roman" w:hAnsi="Times New Roman" w:cs="Times New Roman"/>
+          <w:i/>
+          <w:iCs/>
+          <w:sz w:val="24"/>
+          <w:szCs w:val="24"/>
+        </w:rPr>
+        <w:t>(‘DD/MM/YYYY’))</w:t>
       </w:r>
       <w:r>
         <w:rPr>
@@ -4127,7 +5268,51 @@
           <w:sz w:val="24"/>
           <w:szCs w:val="24"/>
         </w:rPr>
-        <w:t>.toLocaleDateString(‘pt-br’, dataOptions)</w:t>
+        <w:t>.</w:t>
+      </w:r>
+      <w:proofErr w:type="spellStart"/>
+      <w:r>
+        <w:rPr>
+          <w:rFonts w:ascii="Times New Roman" w:hAnsi="Times New Roman" w:cs="Times New Roman"/>
+          <w:i/>
+          <w:iCs/>
+          <w:sz w:val="24"/>
+          <w:szCs w:val="24"/>
+        </w:rPr>
+        <w:t>toLocaleDateString</w:t>
+      </w:r>
+      <w:proofErr w:type="spellEnd"/>
+      <w:r>
+        <w:rPr>
+          <w:rFonts w:ascii="Times New Roman" w:hAnsi="Times New Roman" w:cs="Times New Roman"/>
+          <w:i/>
+          <w:iCs/>
+          <w:sz w:val="24"/>
+          <w:szCs w:val="24"/>
+        </w:rPr>
+        <w:t xml:space="preserve">(‘pt-br’, </w:t>
+      </w:r>
+      <w:proofErr w:type="spellStart"/>
+      <w:r>
+        <w:rPr>
+          <w:rFonts w:ascii="Times New Roman" w:hAnsi="Times New Roman" w:cs="Times New Roman"/>
+          <w:i/>
+          <w:iCs/>
+          <w:sz w:val="24"/>
+          <w:szCs w:val="24"/>
+        </w:rPr>
+        <w:t>dataOptions</w:t>
+      </w:r>
+      <w:proofErr w:type="spellEnd"/>
+      <w:r>
+        <w:rPr>
+          <w:rFonts w:ascii="Times New Roman" w:hAnsi="Times New Roman" w:cs="Times New Roman"/>
+          <w:i/>
+          <w:iCs/>
+          <w:sz w:val="24"/>
+          <w:szCs w:val="24"/>
+        </w:rPr>
+        <w:t>)</w:t>
       </w:r>
       <w:r>
         <w:rPr>
@@ -4137,23 +5322,53 @@
         </w:rPr>
         <w:t xml:space="preserve"> para datas e </w:t>
       </w:r>
-      <w:r>
-        <w:rPr>
-          <w:rFonts w:ascii="Times New Roman" w:hAnsi="Times New Roman" w:cs="Times New Roman"/>
-          <w:i/>
-          <w:iCs/>
-          <w:sz w:val="24"/>
-          <w:szCs w:val="24"/>
-        </w:rPr>
-        <w:t>toLocaleTimeString()</w:t>
-      </w:r>
-      <w:r>
-        <w:rPr>
-          <w:rFonts w:ascii="Times New Roman" w:hAnsi="Times New Roman" w:cs="Times New Roman"/>
-          <w:sz w:val="24"/>
-          <w:szCs w:val="24"/>
-        </w:rPr>
-        <w:t xml:space="preserve"> para horas, desta forma, fazendo com que a configuração/formato da data e hora seja exibida de acordo com os parâmetro utilizados na localização do acesso da aplicação.</w:t>
+      <w:proofErr w:type="spellStart"/>
+      <w:r>
+        <w:rPr>
+          <w:rFonts w:ascii="Times New Roman" w:hAnsi="Times New Roman" w:cs="Times New Roman"/>
+          <w:i/>
+          <w:iCs/>
+          <w:sz w:val="24"/>
+          <w:szCs w:val="24"/>
+        </w:rPr>
+        <w:t>toLocaleTimeString</w:t>
+      </w:r>
+      <w:proofErr w:type="spellEnd"/>
+      <w:r>
+        <w:rPr>
+          <w:rFonts w:ascii="Times New Roman" w:hAnsi="Times New Roman" w:cs="Times New Roman"/>
+          <w:i/>
+          <w:iCs/>
+          <w:sz w:val="24"/>
+          <w:szCs w:val="24"/>
+        </w:rPr>
+        <w:t>()</w:t>
+      </w:r>
+      <w:r>
+        <w:rPr>
+          <w:rFonts w:ascii="Times New Roman" w:hAnsi="Times New Roman" w:cs="Times New Roman"/>
+          <w:sz w:val="24"/>
+          <w:szCs w:val="24"/>
+        </w:rPr>
+        <w:t xml:space="preserve"> para horas, desta forma, fazendo com que a configuração/formato da data e hora seja exibida de acordo com </w:t>
+      </w:r>
+      <w:proofErr w:type="gramStart"/>
+      <w:r>
+        <w:rPr>
+          <w:rFonts w:ascii="Times New Roman" w:hAnsi="Times New Roman" w:cs="Times New Roman"/>
+          <w:sz w:val="24"/>
+          <w:szCs w:val="24"/>
+        </w:rPr>
+        <w:t>os parâmetro</w:t>
+      </w:r>
+      <w:proofErr w:type="gramEnd"/>
+      <w:r>
+        <w:rPr>
+          <w:rFonts w:ascii="Times New Roman" w:hAnsi="Times New Roman" w:cs="Times New Roman"/>
+          <w:sz w:val="24"/>
+          <w:szCs w:val="24"/>
+        </w:rPr>
+        <w:t xml:space="preserve"> utilizados na localização do acesso da aplicação.</w:t>
       </w:r>
     </w:p>
     <w:p>
@@ -4199,6 +5414,7 @@
           <w:highlight w:val="lightGray"/>
         </w:rPr>
       </w:pPr>
+      <w:proofErr w:type="spellStart"/>
       <w:r>
         <w:rPr>
           <w:rFonts w:cstheme="minorHAnsi"/>
@@ -4207,8 +5423,20 @@
           <w:szCs w:val="20"/>
           <w:highlight w:val="lightGray"/>
         </w:rPr>
-        <w:t xml:space="preserve">const </w:t>
-      </w:r>
+        <w:t>const</w:t>
+      </w:r>
+      <w:proofErr w:type="spellEnd"/>
+      <w:r>
+        <w:rPr>
+          <w:rFonts w:cstheme="minorHAnsi"/>
+          <w:color w:val="00B0F0"/>
+          <w:sz w:val="20"/>
+          <w:szCs w:val="20"/>
+          <w:highlight w:val="lightGray"/>
+        </w:rPr>
+        <w:t xml:space="preserve"> </w:t>
+      </w:r>
+      <w:proofErr w:type="spellStart"/>
       <w:r>
         <w:rPr>
           <w:rFonts w:cstheme="minorHAnsi"/>
@@ -4216,7 +5444,17 @@
           <w:szCs w:val="20"/>
           <w:highlight w:val="lightGray"/>
         </w:rPr>
-        <w:t>dataOptions = {</w:t>
+        <w:t>dataOptions</w:t>
+      </w:r>
+      <w:proofErr w:type="spellEnd"/>
+      <w:r>
+        <w:rPr>
+          <w:rFonts w:cstheme="minorHAnsi"/>
+          <w:sz w:val="20"/>
+          <w:szCs w:val="20"/>
+          <w:highlight w:val="lightGray"/>
+        </w:rPr>
+        <w:t xml:space="preserve"> = {</w:t>
       </w:r>
     </w:p>
     <w:p>
@@ -4252,43 +5490,9 @@
           <w:szCs w:val="20"/>
           <w:highlight w:val="lightGray"/>
         </w:rPr>
-        <w:t>'long'</w:t>
-      </w:r>
-      <w:r>
-        <w:rPr>
-          <w:rFonts w:cstheme="minorHAnsi"/>
-          <w:sz w:val="20"/>
-          <w:szCs w:val="20"/>
-          <w:highlight w:val="lightGray"/>
-        </w:rPr>
-        <w:t>,</w:t>
-      </w:r>
-    </w:p>
-    <w:p>
-      <w:pPr>
-        <w:pStyle w:val="PargrafodaLista"/>
-        <w:numPr>
-          <w:ilvl w:val="2"/>
-          <w:numId w:val="3"/>
-        </w:numPr>
-        <w:spacing w:line="240" w:lineRule="auto"/>
-        <w:jc w:val="both"/>
-        <w:rPr>
-          <w:rFonts w:cstheme="minorHAnsi"/>
-          <w:sz w:val="20"/>
-          <w:szCs w:val="20"/>
-          <w:highlight w:val="lightGray"/>
-        </w:rPr>
-      </w:pPr>
-      <w:r>
-        <w:rPr>
-          <w:rFonts w:cstheme="minorHAnsi"/>
-          <w:sz w:val="20"/>
-          <w:szCs w:val="20"/>
-          <w:highlight w:val="lightGray"/>
-        </w:rPr>
-        <w:t xml:space="preserve">   year: </w:t>
-      </w:r>
+        <w:t>'</w:t>
+      </w:r>
+      <w:proofErr w:type="spellStart"/>
       <w:r>
         <w:rPr>
           <w:rFonts w:cstheme="minorHAnsi"/>
@@ -4297,43 +5501,9 @@
           <w:szCs w:val="20"/>
           <w:highlight w:val="lightGray"/>
         </w:rPr>
-        <w:t>'numeric'</w:t>
-      </w:r>
-      <w:r>
-        <w:rPr>
-          <w:rFonts w:cstheme="minorHAnsi"/>
-          <w:sz w:val="20"/>
-          <w:szCs w:val="20"/>
-          <w:highlight w:val="lightGray"/>
-        </w:rPr>
-        <w:t>,</w:t>
-      </w:r>
-    </w:p>
-    <w:p>
-      <w:pPr>
-        <w:pStyle w:val="PargrafodaLista"/>
-        <w:numPr>
-          <w:ilvl w:val="2"/>
-          <w:numId w:val="3"/>
-        </w:numPr>
-        <w:spacing w:line="240" w:lineRule="auto"/>
-        <w:jc w:val="both"/>
-        <w:rPr>
-          <w:rFonts w:cstheme="minorHAnsi"/>
-          <w:sz w:val="20"/>
-          <w:szCs w:val="20"/>
-          <w:highlight w:val="lightGray"/>
-        </w:rPr>
-      </w:pPr>
-      <w:r>
-        <w:rPr>
-          <w:rFonts w:cstheme="minorHAnsi"/>
-          <w:sz w:val="20"/>
-          <w:szCs w:val="20"/>
-          <w:highlight w:val="lightGray"/>
-        </w:rPr>
-        <w:t xml:space="preserve">   month: </w:t>
-      </w:r>
+        <w:t>long</w:t>
+      </w:r>
+      <w:proofErr w:type="spellEnd"/>
       <w:r>
         <w:rPr>
           <w:rFonts w:cstheme="minorHAnsi"/>
@@ -4342,7 +5512,7 @@
           <w:szCs w:val="20"/>
           <w:highlight w:val="lightGray"/>
         </w:rPr>
-        <w:t>'long'</w:t>
+        <w:t>'</w:t>
       </w:r>
       <w:r>
         <w:rPr>
@@ -4377,7 +5547,27 @@
           <w:szCs w:val="20"/>
           <w:highlight w:val="lightGray"/>
         </w:rPr>
-        <w:t xml:space="preserve">   day: </w:t>
+        <w:t xml:space="preserve">   </w:t>
+      </w:r>
+      <w:proofErr w:type="spellStart"/>
+      <w:r>
+        <w:rPr>
+          <w:rFonts w:cstheme="minorHAnsi"/>
+          <w:sz w:val="20"/>
+          <w:szCs w:val="20"/>
+          <w:highlight w:val="lightGray"/>
+        </w:rPr>
+        <w:t>year</w:t>
+      </w:r>
+      <w:proofErr w:type="spellEnd"/>
+      <w:r>
+        <w:rPr>
+          <w:rFonts w:cstheme="minorHAnsi"/>
+          <w:sz w:val="20"/>
+          <w:szCs w:val="20"/>
+          <w:highlight w:val="lightGray"/>
+        </w:rPr>
+        <w:t xml:space="preserve">: </w:t>
       </w:r>
       <w:r>
         <w:rPr>
@@ -4387,24 +5577,30 @@
           <w:szCs w:val="20"/>
           <w:highlight w:val="lightGray"/>
         </w:rPr>
-        <w:t>'numeric'</w:t>
-      </w:r>
-    </w:p>
-    <w:p>
-      <w:pPr>
-        <w:pStyle w:val="PargrafodaLista"/>
-        <w:numPr>
-          <w:ilvl w:val="2"/>
-          <w:numId w:val="3"/>
-        </w:numPr>
-        <w:spacing w:line="240" w:lineRule="auto"/>
-        <w:jc w:val="both"/>
+        <w:t>'</w:t>
+      </w:r>
+      <w:proofErr w:type="spellStart"/>
+      <w:r>
         <w:rPr>
           <w:rFonts w:cstheme="minorHAnsi"/>
+          <w:color w:val="70AD47" w:themeColor="accent6"/>
           <w:sz w:val="20"/>
           <w:szCs w:val="20"/>
-        </w:rPr>
-      </w:pPr>
+          <w:highlight w:val="lightGray"/>
+        </w:rPr>
+        <w:t>numeric</w:t>
+      </w:r>
+      <w:proofErr w:type="spellEnd"/>
+      <w:r>
+        <w:rPr>
+          <w:rFonts w:cstheme="minorHAnsi"/>
+          <w:color w:val="70AD47" w:themeColor="accent6"/>
+          <w:sz w:val="20"/>
+          <w:szCs w:val="20"/>
+          <w:highlight w:val="lightGray"/>
+        </w:rPr>
+        <w:t>'</w:t>
+      </w:r>
       <w:r>
         <w:rPr>
           <w:rFonts w:cstheme="minorHAnsi"/>
@@ -4412,7 +5608,7 @@
           <w:szCs w:val="20"/>
           <w:highlight w:val="lightGray"/>
         </w:rPr>
-        <w:t>}</w:t>
+        <w:t>,</w:t>
       </w:r>
     </w:p>
     <w:p>
@@ -4431,6 +5627,197 @@
           <w:highlight w:val="lightGray"/>
         </w:rPr>
       </w:pPr>
+      <w:r>
+        <w:rPr>
+          <w:rFonts w:cstheme="minorHAnsi"/>
+          <w:sz w:val="20"/>
+          <w:szCs w:val="20"/>
+          <w:highlight w:val="lightGray"/>
+        </w:rPr>
+        <w:t xml:space="preserve">   </w:t>
+      </w:r>
+      <w:proofErr w:type="spellStart"/>
+      <w:r>
+        <w:rPr>
+          <w:rFonts w:cstheme="minorHAnsi"/>
+          <w:sz w:val="20"/>
+          <w:szCs w:val="20"/>
+          <w:highlight w:val="lightGray"/>
+        </w:rPr>
+        <w:t>month</w:t>
+      </w:r>
+      <w:proofErr w:type="spellEnd"/>
+      <w:r>
+        <w:rPr>
+          <w:rFonts w:cstheme="minorHAnsi"/>
+          <w:sz w:val="20"/>
+          <w:szCs w:val="20"/>
+          <w:highlight w:val="lightGray"/>
+        </w:rPr>
+        <w:t xml:space="preserve">: </w:t>
+      </w:r>
+      <w:r>
+        <w:rPr>
+          <w:rFonts w:cstheme="minorHAnsi"/>
+          <w:color w:val="70AD47" w:themeColor="accent6"/>
+          <w:sz w:val="20"/>
+          <w:szCs w:val="20"/>
+          <w:highlight w:val="lightGray"/>
+        </w:rPr>
+        <w:t>'</w:t>
+      </w:r>
+      <w:proofErr w:type="spellStart"/>
+      <w:r>
+        <w:rPr>
+          <w:rFonts w:cstheme="minorHAnsi"/>
+          <w:color w:val="70AD47" w:themeColor="accent6"/>
+          <w:sz w:val="20"/>
+          <w:szCs w:val="20"/>
+          <w:highlight w:val="lightGray"/>
+        </w:rPr>
+        <w:t>long</w:t>
+      </w:r>
+      <w:proofErr w:type="spellEnd"/>
+      <w:r>
+        <w:rPr>
+          <w:rFonts w:cstheme="minorHAnsi"/>
+          <w:color w:val="70AD47" w:themeColor="accent6"/>
+          <w:sz w:val="20"/>
+          <w:szCs w:val="20"/>
+          <w:highlight w:val="lightGray"/>
+        </w:rPr>
+        <w:t>'</w:t>
+      </w:r>
+      <w:r>
+        <w:rPr>
+          <w:rFonts w:cstheme="minorHAnsi"/>
+          <w:sz w:val="20"/>
+          <w:szCs w:val="20"/>
+          <w:highlight w:val="lightGray"/>
+        </w:rPr>
+        <w:t>,</w:t>
+      </w:r>
+    </w:p>
+    <w:p>
+      <w:pPr>
+        <w:pStyle w:val="PargrafodaLista"/>
+        <w:numPr>
+          <w:ilvl w:val="2"/>
+          <w:numId w:val="3"/>
+        </w:numPr>
+        <w:spacing w:line="240" w:lineRule="auto"/>
+        <w:jc w:val="both"/>
+        <w:rPr>
+          <w:rFonts w:cstheme="minorHAnsi"/>
+          <w:sz w:val="20"/>
+          <w:szCs w:val="20"/>
+          <w:highlight w:val="lightGray"/>
+        </w:rPr>
+      </w:pPr>
+      <w:r>
+        <w:rPr>
+          <w:rFonts w:cstheme="minorHAnsi"/>
+          <w:sz w:val="20"/>
+          <w:szCs w:val="20"/>
+          <w:highlight w:val="lightGray"/>
+        </w:rPr>
+        <w:t xml:space="preserve">   </w:t>
+      </w:r>
+      <w:proofErr w:type="spellStart"/>
+      <w:r>
+        <w:rPr>
+          <w:rFonts w:cstheme="minorHAnsi"/>
+          <w:sz w:val="20"/>
+          <w:szCs w:val="20"/>
+          <w:highlight w:val="lightGray"/>
+        </w:rPr>
+        <w:t>day</w:t>
+      </w:r>
+      <w:proofErr w:type="spellEnd"/>
+      <w:r>
+        <w:rPr>
+          <w:rFonts w:cstheme="minorHAnsi"/>
+          <w:sz w:val="20"/>
+          <w:szCs w:val="20"/>
+          <w:highlight w:val="lightGray"/>
+        </w:rPr>
+        <w:t xml:space="preserve">: </w:t>
+      </w:r>
+      <w:r>
+        <w:rPr>
+          <w:rFonts w:cstheme="minorHAnsi"/>
+          <w:color w:val="70AD47" w:themeColor="accent6"/>
+          <w:sz w:val="20"/>
+          <w:szCs w:val="20"/>
+          <w:highlight w:val="lightGray"/>
+        </w:rPr>
+        <w:t>'</w:t>
+      </w:r>
+      <w:proofErr w:type="spellStart"/>
+      <w:r>
+        <w:rPr>
+          <w:rFonts w:cstheme="minorHAnsi"/>
+          <w:color w:val="70AD47" w:themeColor="accent6"/>
+          <w:sz w:val="20"/>
+          <w:szCs w:val="20"/>
+          <w:highlight w:val="lightGray"/>
+        </w:rPr>
+        <w:t>numeric</w:t>
+      </w:r>
+      <w:proofErr w:type="spellEnd"/>
+      <w:r>
+        <w:rPr>
+          <w:rFonts w:cstheme="minorHAnsi"/>
+          <w:color w:val="70AD47" w:themeColor="accent6"/>
+          <w:sz w:val="20"/>
+          <w:szCs w:val="20"/>
+          <w:highlight w:val="lightGray"/>
+        </w:rPr>
+        <w:t>'</w:t>
+      </w:r>
+    </w:p>
+    <w:p>
+      <w:pPr>
+        <w:pStyle w:val="PargrafodaLista"/>
+        <w:numPr>
+          <w:ilvl w:val="2"/>
+          <w:numId w:val="3"/>
+        </w:numPr>
+        <w:spacing w:line="240" w:lineRule="auto"/>
+        <w:jc w:val="both"/>
+        <w:rPr>
+          <w:rFonts w:cstheme="minorHAnsi"/>
+          <w:sz w:val="20"/>
+          <w:szCs w:val="20"/>
+        </w:rPr>
+      </w:pPr>
+      <w:r>
+        <w:rPr>
+          <w:rFonts w:cstheme="minorHAnsi"/>
+          <w:sz w:val="20"/>
+          <w:szCs w:val="20"/>
+          <w:highlight w:val="lightGray"/>
+        </w:rPr>
+        <w:t>}</w:t>
+      </w:r>
+    </w:p>
+    <w:p>
+      <w:pPr>
+        <w:pStyle w:val="PargrafodaLista"/>
+        <w:numPr>
+          <w:ilvl w:val="2"/>
+          <w:numId w:val="3"/>
+        </w:numPr>
+        <w:spacing w:line="240" w:lineRule="auto"/>
+        <w:jc w:val="both"/>
+        <w:rPr>
+          <w:rFonts w:cstheme="minorHAnsi"/>
+          <w:sz w:val="20"/>
+          <w:szCs w:val="20"/>
+          <w:highlight w:val="lightGray"/>
+        </w:rPr>
+      </w:pPr>
+      <w:proofErr w:type="spellStart"/>
       <w:r>
         <w:rPr>
           <w:rFonts w:cstheme="minorHAnsi"/>
@@ -4439,43 +5826,9 @@
           <w:szCs w:val="20"/>
           <w:highlight w:val="lightGray"/>
         </w:rPr>
-        <w:t xml:space="preserve">const </w:t>
-      </w:r>
-      <w:r>
-        <w:rPr>
-          <w:rFonts w:cstheme="minorHAnsi"/>
-          <w:sz w:val="20"/>
-          <w:szCs w:val="20"/>
-          <w:highlight w:val="lightGray"/>
-        </w:rPr>
-        <w:t>horarioOptions = {</w:t>
-      </w:r>
-    </w:p>
-    <w:p>
-      <w:pPr>
-        <w:pStyle w:val="PargrafodaLista"/>
-        <w:numPr>
-          <w:ilvl w:val="2"/>
-          <w:numId w:val="3"/>
-        </w:numPr>
-        <w:spacing w:line="240" w:lineRule="auto"/>
-        <w:jc w:val="both"/>
-        <w:rPr>
-          <w:rFonts w:cstheme="minorHAnsi"/>
-          <w:sz w:val="20"/>
-          <w:szCs w:val="20"/>
-          <w:highlight w:val="lightGray"/>
-        </w:rPr>
-      </w:pPr>
-      <w:r>
-        <w:rPr>
-          <w:rFonts w:cstheme="minorHAnsi"/>
-          <w:sz w:val="20"/>
-          <w:szCs w:val="20"/>
-          <w:highlight w:val="lightGray"/>
-        </w:rPr>
-        <w:t xml:space="preserve">   hour12: </w:t>
-      </w:r>
+        <w:t>const</w:t>
+      </w:r>
+      <w:proofErr w:type="spellEnd"/>
       <w:r>
         <w:rPr>
           <w:rFonts w:cstheme="minorHAnsi"/>
@@ -4484,6 +5837,62 @@
           <w:szCs w:val="20"/>
           <w:highlight w:val="lightGray"/>
         </w:rPr>
+        <w:t xml:space="preserve"> </w:t>
+      </w:r>
+      <w:proofErr w:type="spellStart"/>
+      <w:r>
+        <w:rPr>
+          <w:rFonts w:cstheme="minorHAnsi"/>
+          <w:sz w:val="20"/>
+          <w:szCs w:val="20"/>
+          <w:highlight w:val="lightGray"/>
+        </w:rPr>
+        <w:t>horarioOptions</w:t>
+      </w:r>
+      <w:proofErr w:type="spellEnd"/>
+      <w:r>
+        <w:rPr>
+          <w:rFonts w:cstheme="minorHAnsi"/>
+          <w:sz w:val="20"/>
+          <w:szCs w:val="20"/>
+          <w:highlight w:val="lightGray"/>
+        </w:rPr>
+        <w:t xml:space="preserve"> = {</w:t>
+      </w:r>
+    </w:p>
+    <w:p>
+      <w:pPr>
+        <w:pStyle w:val="PargrafodaLista"/>
+        <w:numPr>
+          <w:ilvl w:val="2"/>
+          <w:numId w:val="3"/>
+        </w:numPr>
+        <w:spacing w:line="240" w:lineRule="auto"/>
+        <w:jc w:val="both"/>
+        <w:rPr>
+          <w:rFonts w:cstheme="minorHAnsi"/>
+          <w:sz w:val="20"/>
+          <w:szCs w:val="20"/>
+          <w:highlight w:val="lightGray"/>
+        </w:rPr>
+      </w:pPr>
+      <w:r>
+        <w:rPr>
+          <w:rFonts w:cstheme="minorHAnsi"/>
+          <w:sz w:val="20"/>
+          <w:szCs w:val="20"/>
+          <w:highlight w:val="lightGray"/>
+        </w:rPr>
+        <w:t xml:space="preserve">   hour12: </w:t>
+      </w:r>
+      <w:r>
+        <w:rPr>
+          <w:rFonts w:cstheme="minorHAnsi"/>
+          <w:color w:val="00B0F0"/>
+          <w:sz w:val="20"/>
+          <w:szCs w:val="20"/>
+          <w:highlight w:val="lightGray"/>
+        </w:rPr>
         <w:t>false</w:t>
       </w:r>
       <w:r>
@@ -4529,43 +5938,9 @@
           <w:szCs w:val="20"/>
           <w:highlight w:val="lightGray"/>
         </w:rPr>
-        <w:t>'numeric'</w:t>
-      </w:r>
-      <w:r>
-        <w:rPr>
-          <w:rFonts w:cstheme="minorHAnsi"/>
-          <w:sz w:val="20"/>
-          <w:szCs w:val="20"/>
-          <w:highlight w:val="lightGray"/>
-        </w:rPr>
-        <w:t>,</w:t>
-      </w:r>
-    </w:p>
-    <w:p>
-      <w:pPr>
-        <w:pStyle w:val="PargrafodaLista"/>
-        <w:numPr>
-          <w:ilvl w:val="2"/>
-          <w:numId w:val="3"/>
-        </w:numPr>
-        <w:spacing w:line="240" w:lineRule="auto"/>
-        <w:jc w:val="both"/>
-        <w:rPr>
-          <w:rFonts w:cstheme="minorHAnsi"/>
-          <w:sz w:val="20"/>
-          <w:szCs w:val="20"/>
-          <w:highlight w:val="lightGray"/>
-        </w:rPr>
-      </w:pPr>
-      <w:r>
-        <w:rPr>
-          <w:rFonts w:cstheme="minorHAnsi"/>
-          <w:sz w:val="20"/>
-          <w:szCs w:val="20"/>
-          <w:highlight w:val="lightGray"/>
-        </w:rPr>
-        <w:t xml:space="preserve">   minute: </w:t>
-      </w:r>
+        <w:t>'</w:t>
+      </w:r>
+      <w:proofErr w:type="spellStart"/>
       <w:r>
         <w:rPr>
           <w:rFonts w:cstheme="minorHAnsi"/>
@@ -4574,43 +5949,9 @@
           <w:szCs w:val="20"/>
           <w:highlight w:val="lightGray"/>
         </w:rPr>
-        <w:t>'2-digit'</w:t>
-      </w:r>
-      <w:r>
-        <w:rPr>
-          <w:rFonts w:cstheme="minorHAnsi"/>
-          <w:sz w:val="20"/>
-          <w:szCs w:val="20"/>
-          <w:highlight w:val="lightGray"/>
-        </w:rPr>
-        <w:t>,</w:t>
-      </w:r>
-    </w:p>
-    <w:p>
-      <w:pPr>
-        <w:pStyle w:val="PargrafodaLista"/>
-        <w:numPr>
-          <w:ilvl w:val="2"/>
-          <w:numId w:val="3"/>
-        </w:numPr>
-        <w:spacing w:line="240" w:lineRule="auto"/>
-        <w:jc w:val="both"/>
-        <w:rPr>
-          <w:rFonts w:cstheme="minorHAnsi"/>
-          <w:sz w:val="20"/>
-          <w:szCs w:val="20"/>
-          <w:highlight w:val="lightGray"/>
-        </w:rPr>
-      </w:pPr>
-      <w:r>
-        <w:rPr>
-          <w:rFonts w:cstheme="minorHAnsi"/>
-          <w:sz w:val="20"/>
-          <w:szCs w:val="20"/>
-          <w:highlight w:val="lightGray"/>
-        </w:rPr>
-        <w:t xml:space="preserve">   second: </w:t>
-      </w:r>
+        <w:t>numeric</w:t>
+      </w:r>
+      <w:proofErr w:type="spellEnd"/>
       <w:r>
         <w:rPr>
           <w:rFonts w:cstheme="minorHAnsi"/>
@@ -4619,7 +5960,7 @@
           <w:szCs w:val="20"/>
           <w:highlight w:val="lightGray"/>
         </w:rPr>
-        <w:t>'2-digit'</w:t>
+        <w:t>'</w:t>
       </w:r>
       <w:r>
         <w:rPr>
@@ -4628,7 +5969,7 @@
           <w:szCs w:val="20"/>
           <w:highlight w:val="lightGray"/>
         </w:rPr>
-        <w:t xml:space="preserve">, </w:t>
+        <w:t>,</w:t>
       </w:r>
     </w:p>
     <w:p>
@@ -4654,7 +5995,7 @@
           <w:szCs w:val="20"/>
           <w:highlight w:val="lightGray"/>
         </w:rPr>
-        <w:t xml:space="preserve">   timeZone: </w:t>
+        <w:t xml:space="preserve">   minute: </w:t>
       </w:r>
       <w:r>
         <w:rPr>
@@ -4664,32 +6005,206 @@
           <w:szCs w:val="20"/>
           <w:highlight w:val="lightGray"/>
         </w:rPr>
-        <w:t>'America/Sao_Paulo'</w:t>
-      </w:r>
-    </w:p>
-    <w:p>
-      <w:pPr>
-        <w:pStyle w:val="PargrafodaLista"/>
-        <w:numPr>
-          <w:ilvl w:val="2"/>
-          <w:numId w:val="3"/>
-        </w:numPr>
-        <w:spacing w:line="240" w:lineRule="auto"/>
-        <w:jc w:val="both"/>
+        <w:t>'2-digit'</w:t>
+      </w:r>
+      <w:r>
         <w:rPr>
           <w:rFonts w:cstheme="minorHAnsi"/>
           <w:sz w:val="20"/>
           <w:szCs w:val="20"/>
           <w:highlight w:val="lightGray"/>
         </w:rPr>
-      </w:pPr>
-      <w:r>
+        <w:t>,</w:t>
+      </w:r>
+    </w:p>
+    <w:p>
+      <w:pPr>
+        <w:pStyle w:val="PargrafodaLista"/>
+        <w:numPr>
+          <w:ilvl w:val="2"/>
+          <w:numId w:val="3"/>
+        </w:numPr>
+        <w:spacing w:line="240" w:lineRule="auto"/>
+        <w:jc w:val="both"/>
         <w:rPr>
           <w:rFonts w:cstheme="minorHAnsi"/>
           <w:sz w:val="20"/>
           <w:szCs w:val="20"/>
           <w:highlight w:val="lightGray"/>
         </w:rPr>
+      </w:pPr>
+      <w:r>
+        <w:rPr>
+          <w:rFonts w:cstheme="minorHAnsi"/>
+          <w:sz w:val="20"/>
+          <w:szCs w:val="20"/>
+          <w:highlight w:val="lightGray"/>
+        </w:rPr>
+        <w:t xml:space="preserve">   </w:t>
+      </w:r>
+      <w:proofErr w:type="spellStart"/>
+      <w:r>
+        <w:rPr>
+          <w:rFonts w:cstheme="minorHAnsi"/>
+          <w:sz w:val="20"/>
+          <w:szCs w:val="20"/>
+          <w:highlight w:val="lightGray"/>
+        </w:rPr>
+        <w:t>second</w:t>
+      </w:r>
+      <w:proofErr w:type="spellEnd"/>
+      <w:r>
+        <w:rPr>
+          <w:rFonts w:cstheme="minorHAnsi"/>
+          <w:sz w:val="20"/>
+          <w:szCs w:val="20"/>
+          <w:highlight w:val="lightGray"/>
+        </w:rPr>
+        <w:t xml:space="preserve">: </w:t>
+      </w:r>
+      <w:r>
+        <w:rPr>
+          <w:rFonts w:cstheme="minorHAnsi"/>
+          <w:color w:val="70AD47" w:themeColor="accent6"/>
+          <w:sz w:val="20"/>
+          <w:szCs w:val="20"/>
+          <w:highlight w:val="lightGray"/>
+        </w:rPr>
+        <w:t>'2-digit'</w:t>
+      </w:r>
+      <w:r>
+        <w:rPr>
+          <w:rFonts w:cstheme="minorHAnsi"/>
+          <w:sz w:val="20"/>
+          <w:szCs w:val="20"/>
+          <w:highlight w:val="lightGray"/>
+        </w:rPr>
+        <w:t xml:space="preserve">, </w:t>
+      </w:r>
+    </w:p>
+    <w:p>
+      <w:pPr>
+        <w:pStyle w:val="PargrafodaLista"/>
+        <w:numPr>
+          <w:ilvl w:val="2"/>
+          <w:numId w:val="3"/>
+        </w:numPr>
+        <w:spacing w:line="240" w:lineRule="auto"/>
+        <w:jc w:val="both"/>
+        <w:rPr>
+          <w:rFonts w:cstheme="minorHAnsi"/>
+          <w:sz w:val="20"/>
+          <w:szCs w:val="20"/>
+          <w:highlight w:val="lightGray"/>
+        </w:rPr>
+      </w:pPr>
+      <w:r>
+        <w:rPr>
+          <w:rFonts w:cstheme="minorHAnsi"/>
+          <w:sz w:val="20"/>
+          <w:szCs w:val="20"/>
+          <w:highlight w:val="lightGray"/>
+        </w:rPr>
+        <w:t xml:space="preserve">   </w:t>
+      </w:r>
+      <w:proofErr w:type="spellStart"/>
+      <w:r>
+        <w:rPr>
+          <w:rFonts w:cstheme="minorHAnsi"/>
+          <w:sz w:val="20"/>
+          <w:szCs w:val="20"/>
+          <w:highlight w:val="lightGray"/>
+        </w:rPr>
+        <w:t>timeZone</w:t>
+      </w:r>
+      <w:proofErr w:type="spellEnd"/>
+      <w:r>
+        <w:rPr>
+          <w:rFonts w:cstheme="minorHAnsi"/>
+          <w:sz w:val="20"/>
+          <w:szCs w:val="20"/>
+          <w:highlight w:val="lightGray"/>
+        </w:rPr>
+        <w:t xml:space="preserve">: </w:t>
+      </w:r>
+      <w:r>
+        <w:rPr>
+          <w:rFonts w:cstheme="minorHAnsi"/>
+          <w:color w:val="70AD47" w:themeColor="accent6"/>
+          <w:sz w:val="20"/>
+          <w:szCs w:val="20"/>
+          <w:highlight w:val="lightGray"/>
+        </w:rPr>
+        <w:t>'</w:t>
+      </w:r>
+      <w:proofErr w:type="spellStart"/>
+      <w:r>
+        <w:rPr>
+          <w:rFonts w:cstheme="minorHAnsi"/>
+          <w:color w:val="70AD47" w:themeColor="accent6"/>
+          <w:sz w:val="20"/>
+          <w:szCs w:val="20"/>
+          <w:highlight w:val="lightGray"/>
+        </w:rPr>
+        <w:t>America</w:t>
+      </w:r>
+      <w:proofErr w:type="spellEnd"/>
+      <w:r>
+        <w:rPr>
+          <w:rFonts w:cstheme="minorHAnsi"/>
+          <w:color w:val="70AD47" w:themeColor="accent6"/>
+          <w:sz w:val="20"/>
+          <w:szCs w:val="20"/>
+          <w:highlight w:val="lightGray"/>
+        </w:rPr>
+        <w:t>/</w:t>
+      </w:r>
+      <w:proofErr w:type="spellStart"/>
+      <w:r>
+        <w:rPr>
+          <w:rFonts w:cstheme="minorHAnsi"/>
+          <w:color w:val="70AD47" w:themeColor="accent6"/>
+          <w:sz w:val="20"/>
+          <w:szCs w:val="20"/>
+          <w:highlight w:val="lightGray"/>
+        </w:rPr>
+        <w:t>Sao_Paulo</w:t>
+      </w:r>
+      <w:proofErr w:type="spellEnd"/>
+      <w:r>
+        <w:rPr>
+          <w:rFonts w:cstheme="minorHAnsi"/>
+          <w:color w:val="70AD47" w:themeColor="accent6"/>
+          <w:sz w:val="20"/>
+          <w:szCs w:val="20"/>
+          <w:highlight w:val="lightGray"/>
+        </w:rPr>
+        <w:t>'</w:t>
+      </w:r>
+    </w:p>
+    <w:p>
+      <w:pPr>
+        <w:pStyle w:val="PargrafodaLista"/>
+        <w:numPr>
+          <w:ilvl w:val="2"/>
+          <w:numId w:val="3"/>
+        </w:numPr>
+        <w:spacing w:line="240" w:lineRule="auto"/>
+        <w:jc w:val="both"/>
+        <w:rPr>
+          <w:rFonts w:cstheme="minorHAnsi"/>
+          <w:sz w:val="20"/>
+          <w:szCs w:val="20"/>
+          <w:highlight w:val="lightGray"/>
+        </w:rPr>
+      </w:pPr>
+      <w:r>
+        <w:rPr>
+          <w:rFonts w:cstheme="minorHAnsi"/>
+          <w:sz w:val="20"/>
+          <w:szCs w:val="20"/>
+          <w:highlight w:val="lightGray"/>
+        </w:rPr>
         <w:lastRenderedPageBreak/>
         <w:t>}</w:t>
       </w:r>
@@ -4729,7 +6244,25 @@
           <w:sz w:val="24"/>
           <w:szCs w:val="24"/>
         </w:rPr>
-        <w:t xml:space="preserve"> Alura + explicando como e o que é a desestruturação no JS: </w:t>
+        <w:t xml:space="preserve"> </w:t>
+      </w:r>
+      <w:proofErr w:type="spellStart"/>
+      <w:r>
+        <w:rPr>
+          <w:rFonts w:ascii="Times New Roman" w:hAnsi="Times New Roman" w:cs="Times New Roman"/>
+          <w:sz w:val="24"/>
+          <w:szCs w:val="24"/>
+        </w:rPr>
+        <w:t>Alura</w:t>
+      </w:r>
+      <w:proofErr w:type="spellEnd"/>
+      <w:r>
+        <w:rPr>
+          <w:rFonts w:ascii="Times New Roman" w:hAnsi="Times New Roman" w:cs="Times New Roman"/>
+          <w:sz w:val="24"/>
+          <w:szCs w:val="24"/>
+        </w:rPr>
+        <w:t xml:space="preserve"> + explicando como e o que é a desestruturação no JS: </w:t>
       </w:r>
       <w:hyperlink r:id="rId10" w:history="1">
         <w:r>
@@ -4887,7 +6420,31 @@
           <w:szCs w:val="24"/>
           <w:u w:val="single"/>
         </w:rPr>
-        <w:t>Aula 2 – LocalStorage:</w:t>
+        <w:t xml:space="preserve">Aula 2 – </w:t>
+      </w:r>
+      <w:proofErr w:type="spellStart"/>
+      <w:r>
+        <w:rPr>
+          <w:rFonts w:ascii="Times New Roman" w:hAnsi="Times New Roman" w:cs="Times New Roman"/>
+          <w:b/>
+          <w:bCs/>
+          <w:sz w:val="24"/>
+          <w:szCs w:val="24"/>
+          <w:u w:val="single"/>
+        </w:rPr>
+        <w:t>LocalStorage</w:t>
+      </w:r>
+      <w:proofErr w:type="spellEnd"/>
+      <w:r>
+        <w:rPr>
+          <w:rFonts w:ascii="Times New Roman" w:hAnsi="Times New Roman" w:cs="Times New Roman"/>
+          <w:b/>
+          <w:bCs/>
+          <w:sz w:val="24"/>
+          <w:szCs w:val="24"/>
+          <w:u w:val="single"/>
+        </w:rPr>
+        <w:t>:</w:t>
       </w:r>
     </w:p>
     <w:p>
@@ -4957,7 +6514,25 @@
           <w:sz w:val="24"/>
           <w:szCs w:val="24"/>
         </w:rPr>
-        <w:t xml:space="preserve">para pesquisar e estudar sobre api: </w:t>
+        <w:t xml:space="preserve">para pesquisar e estudar sobre </w:t>
+      </w:r>
+      <w:proofErr w:type="spellStart"/>
+      <w:r>
+        <w:rPr>
+          <w:rFonts w:ascii="Times New Roman" w:hAnsi="Times New Roman" w:cs="Times New Roman"/>
+          <w:sz w:val="24"/>
+          <w:szCs w:val="24"/>
+        </w:rPr>
+        <w:t>api</w:t>
+      </w:r>
+      <w:proofErr w:type="spellEnd"/>
+      <w:r>
+        <w:rPr>
+          <w:rFonts w:ascii="Times New Roman" w:hAnsi="Times New Roman" w:cs="Times New Roman"/>
+          <w:sz w:val="24"/>
+          <w:szCs w:val="24"/>
+        </w:rPr>
+        <w:t xml:space="preserve">: </w:t>
       </w:r>
       <w:hyperlink r:id="rId11" w:history="1">
         <w:r>
@@ -5013,6 +6588,7 @@
         </w:rPr>
         <w:t xml:space="preserve">Para utilizar o armazenamento utilizamos o </w:t>
       </w:r>
+      <w:proofErr w:type="spellStart"/>
       <w:r>
         <w:rPr>
           <w:rFonts w:ascii="Times New Roman" w:hAnsi="Times New Roman" w:cs="Times New Roman"/>
@@ -5023,6 +6599,7 @@
         </w:rPr>
         <w:t>sessionStorage</w:t>
       </w:r>
+      <w:proofErr w:type="spellEnd"/>
       <w:r>
         <w:rPr>
           <w:rFonts w:ascii="Times New Roman" w:hAnsi="Times New Roman" w:cs="Times New Roman"/>
@@ -5031,15 +6608,27 @@
         </w:rPr>
         <w:t xml:space="preserve"> e colocamos o </w:t>
       </w:r>
-      <w:r>
-        <w:rPr>
-          <w:rFonts w:ascii="Times New Roman" w:hAnsi="Times New Roman" w:cs="Times New Roman"/>
-          <w:i/>
-          <w:iCs/>
-          <w:sz w:val="24"/>
-          <w:szCs w:val="24"/>
-        </w:rPr>
-        <w:t>setItem(“</w:t>
+      <w:proofErr w:type="spellStart"/>
+      <w:r>
+        <w:rPr>
+          <w:rFonts w:ascii="Times New Roman" w:hAnsi="Times New Roman" w:cs="Times New Roman"/>
+          <w:i/>
+          <w:iCs/>
+          <w:sz w:val="24"/>
+          <w:szCs w:val="24"/>
+        </w:rPr>
+        <w:t>setItem</w:t>
+      </w:r>
+      <w:proofErr w:type="spellEnd"/>
+      <w:r>
+        <w:rPr>
+          <w:rFonts w:ascii="Times New Roman" w:hAnsi="Times New Roman" w:cs="Times New Roman"/>
+          <w:i/>
+          <w:iCs/>
+          <w:sz w:val="24"/>
+          <w:szCs w:val="24"/>
+        </w:rPr>
+        <w:t>(“</w:t>
       </w:r>
       <w:r>
         <w:rPr>
@@ -5124,7 +6713,25 @@
           <w:sz w:val="24"/>
           <w:szCs w:val="24"/>
         </w:rPr>
-        <w:t>Dessa forma damos um nome ao storage e colocamos os dados que desejamos que ele armazene.</w:t>
+        <w:t xml:space="preserve">Dessa forma damos um nome ao </w:t>
+      </w:r>
+      <w:proofErr w:type="spellStart"/>
+      <w:r>
+        <w:rPr>
+          <w:rFonts w:ascii="Times New Roman" w:hAnsi="Times New Roman" w:cs="Times New Roman"/>
+          <w:sz w:val="24"/>
+          <w:szCs w:val="24"/>
+        </w:rPr>
+        <w:t>storage</w:t>
+      </w:r>
+      <w:proofErr w:type="spellEnd"/>
+      <w:r>
+        <w:rPr>
+          <w:rFonts w:ascii="Times New Roman" w:hAnsi="Times New Roman" w:cs="Times New Roman"/>
+          <w:sz w:val="24"/>
+          <w:szCs w:val="24"/>
+        </w:rPr>
+        <w:t xml:space="preserve"> e colocamos os dados que desejamos que ele armazene.</w:t>
       </w:r>
     </w:p>
     <w:p>
@@ -5207,15 +6814,27 @@
         </w:rPr>
         <w:t xml:space="preserve">Para converter os dados utilizamos o </w:t>
       </w:r>
-      <w:r>
-        <w:rPr>
-          <w:rFonts w:ascii="Times New Roman" w:hAnsi="Times New Roman" w:cs="Times New Roman"/>
-          <w:i/>
-          <w:iCs/>
-          <w:sz w:val="24"/>
-          <w:szCs w:val="24"/>
-        </w:rPr>
-        <w:t>JSON.stringfy(dados)</w:t>
+      <w:proofErr w:type="spellStart"/>
+      <w:r>
+        <w:rPr>
+          <w:rFonts w:ascii="Times New Roman" w:hAnsi="Times New Roman" w:cs="Times New Roman"/>
+          <w:i/>
+          <w:iCs/>
+          <w:sz w:val="24"/>
+          <w:szCs w:val="24"/>
+        </w:rPr>
+        <w:t>JSON.stringfy</w:t>
+      </w:r>
+      <w:proofErr w:type="spellEnd"/>
+      <w:r>
+        <w:rPr>
+          <w:rFonts w:ascii="Times New Roman" w:hAnsi="Times New Roman" w:cs="Times New Roman"/>
+          <w:i/>
+          <w:iCs/>
+          <w:sz w:val="24"/>
+          <w:szCs w:val="24"/>
+        </w:rPr>
+        <w:t>(dados)</w:t>
       </w:r>
       <w:r>
         <w:rPr>
@@ -5250,7 +6869,25 @@
           <w:sz w:val="24"/>
           <w:szCs w:val="24"/>
         </w:rPr>
-        <w:t>O sessionStorage faz o que diz, ou seja, armazena os dados enquanto aquela sessão estiver iniciada, a partir do momento que ela se encerra, os dados são apagados.</w:t>
+        <w:t xml:space="preserve">O </w:t>
+      </w:r>
+      <w:proofErr w:type="spellStart"/>
+      <w:r>
+        <w:rPr>
+          <w:rFonts w:ascii="Times New Roman" w:hAnsi="Times New Roman" w:cs="Times New Roman"/>
+          <w:sz w:val="24"/>
+          <w:szCs w:val="24"/>
+        </w:rPr>
+        <w:t>sessionStorage</w:t>
+      </w:r>
+      <w:proofErr w:type="spellEnd"/>
+      <w:r>
+        <w:rPr>
+          <w:rFonts w:ascii="Times New Roman" w:hAnsi="Times New Roman" w:cs="Times New Roman"/>
+          <w:sz w:val="24"/>
+          <w:szCs w:val="24"/>
+        </w:rPr>
+        <w:t xml:space="preserve"> faz o que diz, ou seja, armazena os dados enquanto aquela sessão estiver iniciada, a partir do momento que ela se encerra, os dados são apagados.</w:t>
       </w:r>
     </w:p>
     <w:p>
@@ -5284,15 +6921,49 @@
         </w:rPr>
         <w:t xml:space="preserve"> (</w:t>
       </w:r>
-      <w:r>
-        <w:rPr>
-          <w:rFonts w:ascii="Times New Roman" w:hAnsi="Times New Roman" w:cs="Times New Roman"/>
-          <w:i/>
-          <w:iCs/>
-          <w:sz w:val="24"/>
-          <w:szCs w:val="24"/>
-        </w:rPr>
-        <w:t>Application Programming Interfaces</w:t>
+      <w:proofErr w:type="spellStart"/>
+      <w:r>
+        <w:rPr>
+          <w:rFonts w:ascii="Times New Roman" w:hAnsi="Times New Roman" w:cs="Times New Roman"/>
+          <w:i/>
+          <w:iCs/>
+          <w:sz w:val="24"/>
+          <w:szCs w:val="24"/>
+        </w:rPr>
+        <w:t>Application</w:t>
+      </w:r>
+      <w:proofErr w:type="spellEnd"/>
+      <w:r>
+        <w:rPr>
+          <w:rFonts w:ascii="Times New Roman" w:hAnsi="Times New Roman" w:cs="Times New Roman"/>
+          <w:i/>
+          <w:iCs/>
+          <w:sz w:val="24"/>
+          <w:szCs w:val="24"/>
+        </w:rPr>
+        <w:t xml:space="preserve"> </w:t>
+      </w:r>
+      <w:proofErr w:type="spellStart"/>
+      <w:r>
+        <w:rPr>
+          <w:rFonts w:ascii="Times New Roman" w:hAnsi="Times New Roman" w:cs="Times New Roman"/>
+          <w:i/>
+          <w:iCs/>
+          <w:sz w:val="24"/>
+          <w:szCs w:val="24"/>
+        </w:rPr>
+        <w:t>Programming</w:t>
+      </w:r>
+      <w:proofErr w:type="spellEnd"/>
+      <w:r>
+        <w:rPr>
+          <w:rFonts w:ascii="Times New Roman" w:hAnsi="Times New Roman" w:cs="Times New Roman"/>
+          <w:i/>
+          <w:iCs/>
+          <w:sz w:val="24"/>
+          <w:szCs w:val="24"/>
+        </w:rPr>
+        <w:t xml:space="preserve"> Interfaces</w:t>
       </w:r>
       <w:r>
         <w:rPr>
@@ -5362,8 +7033,27 @@
           <w:sz w:val="24"/>
           <w:szCs w:val="24"/>
         </w:rPr>
-        <w:t xml:space="preserve">Como o sessionStorage não serviu para a nossa aplicação, vamos utilizar o </w:t>
-      </w:r>
+        <w:t xml:space="preserve">Como o </w:t>
+      </w:r>
+      <w:proofErr w:type="spellStart"/>
+      <w:r>
+        <w:rPr>
+          <w:rFonts w:ascii="Times New Roman" w:hAnsi="Times New Roman" w:cs="Times New Roman"/>
+          <w:sz w:val="24"/>
+          <w:szCs w:val="24"/>
+        </w:rPr>
+        <w:t>sessionStorage</w:t>
+      </w:r>
+      <w:proofErr w:type="spellEnd"/>
+      <w:r>
+        <w:rPr>
+          <w:rFonts w:ascii="Times New Roman" w:hAnsi="Times New Roman" w:cs="Times New Roman"/>
+          <w:sz w:val="24"/>
+          <w:szCs w:val="24"/>
+        </w:rPr>
+        <w:t xml:space="preserve"> não serviu para a nossa aplicação, vamos utilizar o </w:t>
+      </w:r>
+      <w:proofErr w:type="spellStart"/>
       <w:r>
         <w:rPr>
           <w:rFonts w:ascii="Times New Roman" w:hAnsi="Times New Roman" w:cs="Times New Roman"/>
@@ -5374,6 +7064,7 @@
         </w:rPr>
         <w:t>localStorage</w:t>
       </w:r>
+      <w:proofErr w:type="spellEnd"/>
       <w:r>
         <w:rPr>
           <w:rFonts w:ascii="Times New Roman" w:hAnsi="Times New Roman" w:cs="Times New Roman"/>
@@ -5408,7 +7099,43 @@
           <w:szCs w:val="24"/>
         </w:rPr>
         <w:lastRenderedPageBreak/>
-        <w:t>Com o local os dados se mantém mesmo se fechar a aba e abir o mesmo site em outra</w:t>
+        <w:t xml:space="preserve">Com o local </w:t>
+      </w:r>
+      <w:proofErr w:type="gramStart"/>
+      <w:r>
+        <w:rPr>
+          <w:rFonts w:ascii="Times New Roman" w:hAnsi="Times New Roman" w:cs="Times New Roman"/>
+          <w:sz w:val="24"/>
+          <w:szCs w:val="24"/>
+        </w:rPr>
+        <w:t>os dados se mantém</w:t>
+      </w:r>
+      <w:proofErr w:type="gramEnd"/>
+      <w:r>
+        <w:rPr>
+          <w:rFonts w:ascii="Times New Roman" w:hAnsi="Times New Roman" w:cs="Times New Roman"/>
+          <w:sz w:val="24"/>
+          <w:szCs w:val="24"/>
+        </w:rPr>
+        <w:t xml:space="preserve"> mesmo se fechar a aba e </w:t>
+      </w:r>
+      <w:proofErr w:type="spellStart"/>
+      <w:r>
+        <w:rPr>
+          <w:rFonts w:ascii="Times New Roman" w:hAnsi="Times New Roman" w:cs="Times New Roman"/>
+          <w:sz w:val="24"/>
+          <w:szCs w:val="24"/>
+        </w:rPr>
+        <w:t>abir</w:t>
+      </w:r>
+      <w:proofErr w:type="spellEnd"/>
+      <w:r>
+        <w:rPr>
+          <w:rFonts w:ascii="Times New Roman" w:hAnsi="Times New Roman" w:cs="Times New Roman"/>
+          <w:sz w:val="24"/>
+          <w:szCs w:val="24"/>
+        </w:rPr>
+        <w:t xml:space="preserve"> o mesmo site em outra</w:t>
       </w:r>
       <w:r>
         <w:rPr>
@@ -5530,23 +7257,53 @@
         </w:rPr>
         <w:t xml:space="preserve"> e chamar ela dentro da nossa função de adicionar novo item mandando fazer um </w:t>
       </w:r>
-      <w:r>
-        <w:rPr>
-          <w:rFonts w:ascii="Times New Roman" w:hAnsi="Times New Roman" w:cs="Times New Roman"/>
-          <w:i/>
-          <w:iCs/>
-          <w:sz w:val="24"/>
-          <w:szCs w:val="24"/>
-        </w:rPr>
-        <w:t>tarefas.push(dados)</w:t>
-      </w:r>
-      <w:r>
-        <w:rPr>
-          <w:rFonts w:ascii="Times New Roman" w:hAnsi="Times New Roman" w:cs="Times New Roman"/>
-          <w:sz w:val="24"/>
-          <w:szCs w:val="24"/>
-        </w:rPr>
-        <w:t>, dessa forma, todos os dados inseridos nos inputs da tarefa serão jogados para dentro da array, mantendo os dados salvos ao invés de serem substituídos</w:t>
+      <w:proofErr w:type="spellStart"/>
+      <w:r>
+        <w:rPr>
+          <w:rFonts w:ascii="Times New Roman" w:hAnsi="Times New Roman" w:cs="Times New Roman"/>
+          <w:i/>
+          <w:iCs/>
+          <w:sz w:val="24"/>
+          <w:szCs w:val="24"/>
+        </w:rPr>
+        <w:t>tarefas.push</w:t>
+      </w:r>
+      <w:proofErr w:type="spellEnd"/>
+      <w:r>
+        <w:rPr>
+          <w:rFonts w:ascii="Times New Roman" w:hAnsi="Times New Roman" w:cs="Times New Roman"/>
+          <w:i/>
+          <w:iCs/>
+          <w:sz w:val="24"/>
+          <w:szCs w:val="24"/>
+        </w:rPr>
+        <w:t>(dados)</w:t>
+      </w:r>
+      <w:r>
+        <w:rPr>
+          <w:rFonts w:ascii="Times New Roman" w:hAnsi="Times New Roman" w:cs="Times New Roman"/>
+          <w:sz w:val="24"/>
+          <w:szCs w:val="24"/>
+        </w:rPr>
+        <w:t xml:space="preserve">, dessa forma, todos os dados inseridos nos inputs da tarefa serão jogados para dentro da </w:t>
+      </w:r>
+      <w:proofErr w:type="spellStart"/>
+      <w:r>
+        <w:rPr>
+          <w:rFonts w:ascii="Times New Roman" w:hAnsi="Times New Roman" w:cs="Times New Roman"/>
+          <w:sz w:val="24"/>
+          <w:szCs w:val="24"/>
+        </w:rPr>
+        <w:t>array</w:t>
+      </w:r>
+      <w:proofErr w:type="spellEnd"/>
+      <w:r>
+        <w:rPr>
+          <w:rFonts w:ascii="Times New Roman" w:hAnsi="Times New Roman" w:cs="Times New Roman"/>
+          <w:sz w:val="24"/>
+          <w:szCs w:val="24"/>
+        </w:rPr>
+        <w:t>, mantendo os dados salvos ao invés de serem substituídos</w:t>
       </w:r>
       <w:r>
         <w:rPr>
@@ -5602,8 +7359,18 @@
           <w:sz w:val="24"/>
           <w:szCs w:val="24"/>
         </w:rPr>
-        <w:t xml:space="preserve"> Podemos pegar itens do localStorage</w:t>
-      </w:r>
+        <w:t xml:space="preserve"> Podemos pegar itens do </w:t>
+      </w:r>
+      <w:proofErr w:type="spellStart"/>
+      <w:r>
+        <w:rPr>
+          <w:rFonts w:ascii="Times New Roman" w:hAnsi="Times New Roman" w:cs="Times New Roman"/>
+          <w:sz w:val="24"/>
+          <w:szCs w:val="24"/>
+        </w:rPr>
+        <w:t>localStorage</w:t>
+      </w:r>
+      <w:proofErr w:type="spellEnd"/>
       <w:r>
         <w:rPr>
           <w:rFonts w:ascii="Times New Roman" w:hAnsi="Times New Roman" w:cs="Times New Roman"/>
@@ -5620,7 +7387,51 @@
           <w:sz w:val="24"/>
           <w:szCs w:val="24"/>
         </w:rPr>
-        <w:t>.getIten(‘const para armazenar’)</w:t>
+        <w:t>.</w:t>
+      </w:r>
+      <w:proofErr w:type="spellStart"/>
+      <w:r>
+        <w:rPr>
+          <w:rFonts w:ascii="Times New Roman" w:hAnsi="Times New Roman" w:cs="Times New Roman"/>
+          <w:i/>
+          <w:iCs/>
+          <w:sz w:val="24"/>
+          <w:szCs w:val="24"/>
+        </w:rPr>
+        <w:t>getIten</w:t>
+      </w:r>
+      <w:proofErr w:type="spellEnd"/>
+      <w:r>
+        <w:rPr>
+          <w:rFonts w:ascii="Times New Roman" w:hAnsi="Times New Roman" w:cs="Times New Roman"/>
+          <w:i/>
+          <w:iCs/>
+          <w:sz w:val="24"/>
+          <w:szCs w:val="24"/>
+        </w:rPr>
+        <w:t>(‘</w:t>
+      </w:r>
+      <w:proofErr w:type="spellStart"/>
+      <w:r>
+        <w:rPr>
+          <w:rFonts w:ascii="Times New Roman" w:hAnsi="Times New Roman" w:cs="Times New Roman"/>
+          <w:i/>
+          <w:iCs/>
+          <w:sz w:val="24"/>
+          <w:szCs w:val="24"/>
+        </w:rPr>
+        <w:t>const</w:t>
+      </w:r>
+      <w:proofErr w:type="spellEnd"/>
+      <w:r>
+        <w:rPr>
+          <w:rFonts w:ascii="Times New Roman" w:hAnsi="Times New Roman" w:cs="Times New Roman"/>
+          <w:i/>
+          <w:iCs/>
+          <w:sz w:val="24"/>
+          <w:szCs w:val="24"/>
+        </w:rPr>
+        <w:t xml:space="preserve"> para armazenar’)</w:t>
       </w:r>
       <w:r>
         <w:rPr>
@@ -5654,15 +7465,49 @@
         </w:rPr>
         <w:t xml:space="preserve">Para passar todos os dados que estão em formato de string de volta à objeto, utilizamos o </w:t>
       </w:r>
-      <w:r>
-        <w:rPr>
-          <w:rFonts w:ascii="Times New Roman" w:hAnsi="Times New Roman" w:cs="Times New Roman"/>
-          <w:i/>
-          <w:iCs/>
-          <w:sz w:val="24"/>
-          <w:szCs w:val="24"/>
-        </w:rPr>
-        <w:t>JSON.parse(localStorage.getIten(‘local’))</w:t>
+      <w:proofErr w:type="spellStart"/>
+      <w:r>
+        <w:rPr>
+          <w:rFonts w:ascii="Times New Roman" w:hAnsi="Times New Roman" w:cs="Times New Roman"/>
+          <w:i/>
+          <w:iCs/>
+          <w:sz w:val="24"/>
+          <w:szCs w:val="24"/>
+        </w:rPr>
+        <w:t>JSON.parse</w:t>
+      </w:r>
+      <w:proofErr w:type="spellEnd"/>
+      <w:r>
+        <w:rPr>
+          <w:rFonts w:ascii="Times New Roman" w:hAnsi="Times New Roman" w:cs="Times New Roman"/>
+          <w:i/>
+          <w:iCs/>
+          <w:sz w:val="24"/>
+          <w:szCs w:val="24"/>
+        </w:rPr>
+        <w:t>(</w:t>
+      </w:r>
+      <w:proofErr w:type="spellStart"/>
+      <w:r>
+        <w:rPr>
+          <w:rFonts w:ascii="Times New Roman" w:hAnsi="Times New Roman" w:cs="Times New Roman"/>
+          <w:i/>
+          <w:iCs/>
+          <w:sz w:val="24"/>
+          <w:szCs w:val="24"/>
+        </w:rPr>
+        <w:t>localStorage.getIten</w:t>
+      </w:r>
+      <w:proofErr w:type="spellEnd"/>
+      <w:r>
+        <w:rPr>
+          <w:rFonts w:ascii="Times New Roman" w:hAnsi="Times New Roman" w:cs="Times New Roman"/>
+          <w:i/>
+          <w:iCs/>
+          <w:sz w:val="24"/>
+          <w:szCs w:val="24"/>
+        </w:rPr>
+        <w:t>(‘local’))</w:t>
       </w:r>
       <w:r>
         <w:rPr>
@@ -5704,7 +7549,25 @@
           <w:sz w:val="24"/>
           <w:szCs w:val="24"/>
         </w:rPr>
-        <w:t>Os dois pipes || e [] no final indica que se não tiver nada lá, ele irá iniciar/tratar isso como uma Array.</w:t>
+        <w:t xml:space="preserve">Os dois </w:t>
+      </w:r>
+      <w:proofErr w:type="spellStart"/>
+      <w:r>
+        <w:rPr>
+          <w:rFonts w:ascii="Times New Roman" w:hAnsi="Times New Roman" w:cs="Times New Roman"/>
+          <w:sz w:val="24"/>
+          <w:szCs w:val="24"/>
+        </w:rPr>
+        <w:t>pipes</w:t>
+      </w:r>
+      <w:proofErr w:type="spellEnd"/>
+      <w:r>
+        <w:rPr>
+          <w:rFonts w:ascii="Times New Roman" w:hAnsi="Times New Roman" w:cs="Times New Roman"/>
+          <w:sz w:val="24"/>
+          <w:szCs w:val="24"/>
+        </w:rPr>
+        <w:t xml:space="preserve"> || e [] no final indica que se não tiver nada lá, ele irá iniciar/tratar isso como uma Array.</w:t>
       </w:r>
     </w:p>
     <w:p>
@@ -5754,6 +7617,7 @@
         </w:rPr>
         <w:t xml:space="preserve">Salvar dados no navegador utilizando </w:t>
       </w:r>
+      <w:proofErr w:type="spellStart"/>
       <w:r>
         <w:rPr>
           <w:rFonts w:ascii="Times New Roman" w:hAnsi="Times New Roman" w:cs="Times New Roman"/>
@@ -5764,6 +7628,7 @@
         </w:rPr>
         <w:t>SessionStorage</w:t>
       </w:r>
+      <w:proofErr w:type="spellEnd"/>
       <w:r>
         <w:rPr>
           <w:rFonts w:ascii="Times New Roman" w:hAnsi="Times New Roman" w:cs="Times New Roman"/>
@@ -5796,6 +7661,7 @@
         </w:rPr>
         <w:t xml:space="preserve">Armazenar dados sem encerrar a sessão com e </w:t>
       </w:r>
+      <w:proofErr w:type="spellStart"/>
       <w:r>
         <w:rPr>
           <w:rFonts w:ascii="Times New Roman" w:hAnsi="Times New Roman" w:cs="Times New Roman"/>
@@ -5806,6 +7672,7 @@
         </w:rPr>
         <w:t>LocalStorage</w:t>
       </w:r>
+      <w:proofErr w:type="spellEnd"/>
       <w:r>
         <w:rPr>
           <w:rFonts w:ascii="Times New Roman" w:hAnsi="Times New Roman" w:cs="Times New Roman"/>
@@ -5838,15 +7705,27 @@
         </w:rPr>
         <w:t xml:space="preserve">Transformar objetos em string utilizando </w:t>
       </w:r>
-      <w:r>
-        <w:rPr>
-          <w:rFonts w:ascii="Times New Roman" w:hAnsi="Times New Roman" w:cs="Times New Roman"/>
-          <w:i/>
-          <w:iCs/>
-          <w:sz w:val="24"/>
-          <w:szCs w:val="24"/>
-        </w:rPr>
-        <w:t>JSON.stringify()</w:t>
+      <w:proofErr w:type="spellStart"/>
+      <w:r>
+        <w:rPr>
+          <w:rFonts w:ascii="Times New Roman" w:hAnsi="Times New Roman" w:cs="Times New Roman"/>
+          <w:i/>
+          <w:iCs/>
+          <w:sz w:val="24"/>
+          <w:szCs w:val="24"/>
+        </w:rPr>
+        <w:t>JSON.stringify</w:t>
+      </w:r>
+      <w:proofErr w:type="spellEnd"/>
+      <w:r>
+        <w:rPr>
+          <w:rFonts w:ascii="Times New Roman" w:hAnsi="Times New Roman" w:cs="Times New Roman"/>
+          <w:i/>
+          <w:iCs/>
+          <w:sz w:val="24"/>
+          <w:szCs w:val="24"/>
+        </w:rPr>
+        <w:t>()</w:t>
       </w:r>
       <w:r>
         <w:rPr>
@@ -5920,13 +7799,41 @@
         </w:rPr>
         <w:t xml:space="preserve"> </w:t>
       </w:r>
-      <w:r>
-        <w:rPr>
-          <w:rFonts w:ascii="Times New Roman" w:hAnsi="Times New Roman" w:cs="Times New Roman"/>
-          <w:sz w:val="24"/>
-          <w:szCs w:val="24"/>
-        </w:rPr>
-        <w:t>LocalStorage se comporta como um arrayLike, que nos permite utilizar métodos de Array dentro dele.</w:t>
+      <w:proofErr w:type="spellStart"/>
+      <w:r>
+        <w:rPr>
+          <w:rFonts w:ascii="Times New Roman" w:hAnsi="Times New Roman" w:cs="Times New Roman"/>
+          <w:sz w:val="24"/>
+          <w:szCs w:val="24"/>
+        </w:rPr>
+        <w:t>LocalStorage</w:t>
+      </w:r>
+      <w:proofErr w:type="spellEnd"/>
+      <w:r>
+        <w:rPr>
+          <w:rFonts w:ascii="Times New Roman" w:hAnsi="Times New Roman" w:cs="Times New Roman"/>
+          <w:sz w:val="24"/>
+          <w:szCs w:val="24"/>
+        </w:rPr>
+        <w:t xml:space="preserve"> se comporta como um </w:t>
+      </w:r>
+      <w:proofErr w:type="spellStart"/>
+      <w:r>
+        <w:rPr>
+          <w:rFonts w:ascii="Times New Roman" w:hAnsi="Times New Roman" w:cs="Times New Roman"/>
+          <w:sz w:val="24"/>
+          <w:szCs w:val="24"/>
+        </w:rPr>
+        <w:t>arrayLike</w:t>
+      </w:r>
+      <w:proofErr w:type="spellEnd"/>
+      <w:r>
+        <w:rPr>
+          <w:rFonts w:ascii="Times New Roman" w:hAnsi="Times New Roman" w:cs="Times New Roman"/>
+          <w:sz w:val="24"/>
+          <w:szCs w:val="24"/>
+        </w:rPr>
+        <w:t>, que nos permite utilizar métodos de Array dentro dele.</w:t>
       </w:r>
     </w:p>
     <w:p>
@@ -5976,6 +7883,7 @@
         </w:rPr>
         <w:t xml:space="preserve">Iterar sobre os itens do </w:t>
       </w:r>
+      <w:proofErr w:type="spellStart"/>
       <w:r>
         <w:rPr>
           <w:rFonts w:ascii="Times New Roman" w:hAnsi="Times New Roman" w:cs="Times New Roman"/>
@@ -5986,6 +7894,7 @@
         </w:rPr>
         <w:t>LocalStorage</w:t>
       </w:r>
+      <w:proofErr w:type="spellEnd"/>
       <w:r>
         <w:rPr>
           <w:rFonts w:ascii="Times New Roman" w:hAnsi="Times New Roman" w:cs="Times New Roman"/>
@@ -6042,6 +7951,7 @@
         </w:rPr>
         <w:t xml:space="preserve">Converter os itens que antes eram strings em objetos com </w:t>
       </w:r>
+      <w:proofErr w:type="spellStart"/>
       <w:r>
         <w:rPr>
           <w:rFonts w:ascii="Times New Roman" w:hAnsi="Times New Roman" w:cs="Times New Roman"/>
@@ -6052,6 +7962,7 @@
         </w:rPr>
         <w:t>JSON.parse</w:t>
       </w:r>
+      <w:proofErr w:type="spellEnd"/>
       <w:r>
         <w:rPr>
           <w:rFonts w:ascii="Times New Roman" w:hAnsi="Times New Roman" w:cs="Times New Roman"/>
@@ -6163,6 +8074,7 @@
         </w:rPr>
         <w:t xml:space="preserve">Ordenar elementos do </w:t>
       </w:r>
+      <w:proofErr w:type="spellStart"/>
       <w:r>
         <w:rPr>
           <w:rFonts w:ascii="Times New Roman" w:hAnsi="Times New Roman" w:cs="Times New Roman"/>
@@ -6173,6 +8085,7 @@
         </w:rPr>
         <w:t>LocalStorage</w:t>
       </w:r>
+      <w:proofErr w:type="spellEnd"/>
       <w:r>
         <w:rPr>
           <w:rFonts w:ascii="Times New Roman" w:hAnsi="Times New Roman" w:cs="Times New Roman"/>
@@ -6347,6 +8260,7 @@
         </w:rPr>
         <w:t xml:space="preserve">Remover dados do </w:t>
       </w:r>
+      <w:proofErr w:type="spellStart"/>
       <w:r>
         <w:rPr>
           <w:rFonts w:ascii="Times New Roman" w:hAnsi="Times New Roman" w:cs="Times New Roman"/>
@@ -6357,6 +8271,7 @@
         </w:rPr>
         <w:t>LocalStorage</w:t>
       </w:r>
+      <w:proofErr w:type="spellEnd"/>
       <w:r>
         <w:rPr>
           <w:rFonts w:ascii="Times New Roman" w:hAnsi="Times New Roman" w:cs="Times New Roman"/>
@@ -6365,6 +8280,7 @@
         </w:rPr>
         <w:t xml:space="preserve"> utilizando o método </w:t>
       </w:r>
+      <w:proofErr w:type="spellStart"/>
       <w:r>
         <w:rPr>
           <w:rFonts w:ascii="Times New Roman" w:hAnsi="Times New Roman" w:cs="Times New Roman"/>
@@ -6375,6 +8291,7 @@
         </w:rPr>
         <w:t>splice</w:t>
       </w:r>
+      <w:proofErr w:type="spellEnd"/>
       <w:r>
         <w:rPr>
           <w:rFonts w:ascii="Times New Roman" w:hAnsi="Times New Roman" w:cs="Times New Roman"/>
@@ -6450,7 +8367,31 @@
           <w:szCs w:val="24"/>
           <w:u w:val="single"/>
         </w:rPr>
-        <w:t>Aula 1 – Começando com Regex:</w:t>
+        <w:t xml:space="preserve">Aula 1 – Começando com </w:t>
+      </w:r>
+      <w:proofErr w:type="spellStart"/>
+      <w:r>
+        <w:rPr>
+          <w:rFonts w:ascii="Times New Roman" w:hAnsi="Times New Roman" w:cs="Times New Roman"/>
+          <w:b/>
+          <w:bCs/>
+          <w:sz w:val="24"/>
+          <w:szCs w:val="24"/>
+          <w:u w:val="single"/>
+        </w:rPr>
+        <w:t>Regex</w:t>
+      </w:r>
+      <w:proofErr w:type="spellEnd"/>
+      <w:r>
+        <w:rPr>
+          <w:rFonts w:ascii="Times New Roman" w:hAnsi="Times New Roman" w:cs="Times New Roman"/>
+          <w:b/>
+          <w:bCs/>
+          <w:sz w:val="24"/>
+          <w:szCs w:val="24"/>
+          <w:u w:val="single"/>
+        </w:rPr>
+        <w:t>:</w:t>
       </w:r>
     </w:p>
     <w:p>
@@ -6479,13 +8420,23 @@
         </w:rPr>
         <w:t xml:space="preserve"> </w:t>
       </w:r>
-      <w:r>
-        <w:rPr>
-          <w:rFonts w:ascii="Times New Roman" w:hAnsi="Times New Roman" w:cs="Times New Roman"/>
-          <w:sz w:val="24"/>
-          <w:szCs w:val="24"/>
-        </w:rPr>
-        <w:t>Regex = Expressões regulares.</w:t>
+      <w:proofErr w:type="spellStart"/>
+      <w:r>
+        <w:rPr>
+          <w:rFonts w:ascii="Times New Roman" w:hAnsi="Times New Roman" w:cs="Times New Roman"/>
+          <w:sz w:val="24"/>
+          <w:szCs w:val="24"/>
+        </w:rPr>
+        <w:t>Regex</w:t>
+      </w:r>
+      <w:proofErr w:type="spellEnd"/>
+      <w:r>
+        <w:rPr>
+          <w:rFonts w:ascii="Times New Roman" w:hAnsi="Times New Roman" w:cs="Times New Roman"/>
+          <w:sz w:val="24"/>
+          <w:szCs w:val="24"/>
+        </w:rPr>
+        <w:t xml:space="preserve"> = Expressões regulares.</w:t>
       </w:r>
     </w:p>
     <w:p>
@@ -6552,7 +8503,79 @@
           <w:sz w:val="24"/>
           <w:szCs w:val="24"/>
         </w:rPr>
-        <w:t>Existem alguns caracteres que possuem um significado especial para o regex engine. Especial significa que o regex engine não interpreta o valor literal e sim diferente. Esses caracteres são chamados de meta caracteres</w:t>
+        <w:t xml:space="preserve">Existem alguns caracteres que possuem um significado especial para o </w:t>
+      </w:r>
+      <w:proofErr w:type="spellStart"/>
+      <w:r>
+        <w:rPr>
+          <w:rFonts w:ascii="Times New Roman" w:hAnsi="Times New Roman" w:cs="Times New Roman"/>
+          <w:sz w:val="24"/>
+          <w:szCs w:val="24"/>
+        </w:rPr>
+        <w:t>regex</w:t>
+      </w:r>
+      <w:proofErr w:type="spellEnd"/>
+      <w:r>
+        <w:rPr>
+          <w:rFonts w:ascii="Times New Roman" w:hAnsi="Times New Roman" w:cs="Times New Roman"/>
+          <w:sz w:val="24"/>
+          <w:szCs w:val="24"/>
+        </w:rPr>
+        <w:t xml:space="preserve"> </w:t>
+      </w:r>
+      <w:proofErr w:type="spellStart"/>
+      <w:r>
+        <w:rPr>
+          <w:rFonts w:ascii="Times New Roman" w:hAnsi="Times New Roman" w:cs="Times New Roman"/>
+          <w:sz w:val="24"/>
+          <w:szCs w:val="24"/>
+        </w:rPr>
+        <w:t>engine</w:t>
+      </w:r>
+      <w:proofErr w:type="spellEnd"/>
+      <w:r>
+        <w:rPr>
+          <w:rFonts w:ascii="Times New Roman" w:hAnsi="Times New Roman" w:cs="Times New Roman"/>
+          <w:sz w:val="24"/>
+          <w:szCs w:val="24"/>
+        </w:rPr>
+        <w:t xml:space="preserve">. Especial significa que o </w:t>
+      </w:r>
+      <w:proofErr w:type="spellStart"/>
+      <w:r>
+        <w:rPr>
+          <w:rFonts w:ascii="Times New Roman" w:hAnsi="Times New Roman" w:cs="Times New Roman"/>
+          <w:sz w:val="24"/>
+          <w:szCs w:val="24"/>
+        </w:rPr>
+        <w:t>regex</w:t>
+      </w:r>
+      <w:proofErr w:type="spellEnd"/>
+      <w:r>
+        <w:rPr>
+          <w:rFonts w:ascii="Times New Roman" w:hAnsi="Times New Roman" w:cs="Times New Roman"/>
+          <w:sz w:val="24"/>
+          <w:szCs w:val="24"/>
+        </w:rPr>
+        <w:t xml:space="preserve"> </w:t>
+      </w:r>
+      <w:proofErr w:type="spellStart"/>
+      <w:r>
+        <w:rPr>
+          <w:rFonts w:ascii="Times New Roman" w:hAnsi="Times New Roman" w:cs="Times New Roman"/>
+          <w:sz w:val="24"/>
+          <w:szCs w:val="24"/>
+        </w:rPr>
+        <w:t>engine</w:t>
+      </w:r>
+      <w:proofErr w:type="spellEnd"/>
+      <w:r>
+        <w:rPr>
+          <w:rFonts w:ascii="Times New Roman" w:hAnsi="Times New Roman" w:cs="Times New Roman"/>
+          <w:sz w:val="24"/>
+          <w:szCs w:val="24"/>
+        </w:rPr>
+        <w:t xml:space="preserve"> não interpreta o valor literal e sim diferente. Esses caracteres são chamados de meta caracteres</w:t>
       </w:r>
       <w:r>
         <w:rPr>
@@ -6820,7 +8843,43 @@
           <w:sz w:val="24"/>
           <w:szCs w:val="24"/>
         </w:rPr>
-        <w:t>rgula (coma separeted values).</w:t>
+        <w:t xml:space="preserve">rgula (coma </w:t>
+      </w:r>
+      <w:proofErr w:type="spellStart"/>
+      <w:r>
+        <w:rPr>
+          <w:rFonts w:ascii="Times New Roman" w:hAnsi="Times New Roman" w:cs="Times New Roman"/>
+          <w:sz w:val="24"/>
+          <w:szCs w:val="24"/>
+        </w:rPr>
+        <w:t>separeted</w:t>
+      </w:r>
+      <w:proofErr w:type="spellEnd"/>
+      <w:r>
+        <w:rPr>
+          <w:rFonts w:ascii="Times New Roman" w:hAnsi="Times New Roman" w:cs="Times New Roman"/>
+          <w:sz w:val="24"/>
+          <w:szCs w:val="24"/>
+        </w:rPr>
+        <w:t xml:space="preserve"> </w:t>
+      </w:r>
+      <w:proofErr w:type="spellStart"/>
+      <w:r>
+        <w:rPr>
+          <w:rFonts w:ascii="Times New Roman" w:hAnsi="Times New Roman" w:cs="Times New Roman"/>
+          <w:sz w:val="24"/>
+          <w:szCs w:val="24"/>
+        </w:rPr>
+        <w:t>values</w:t>
+      </w:r>
+      <w:proofErr w:type="spellEnd"/>
+      <w:r>
+        <w:rPr>
+          <w:rFonts w:ascii="Times New Roman" w:hAnsi="Times New Roman" w:cs="Times New Roman"/>
+          <w:sz w:val="24"/>
+          <w:szCs w:val="24"/>
+        </w:rPr>
+        <w:t>).</w:t>
       </w:r>
     </w:p>
     <w:p>
@@ -6896,13 +8955,41 @@
           <w:szCs w:val="24"/>
         </w:rPr>
       </w:pPr>
-      <w:r>
-        <w:rPr>
-          <w:rFonts w:ascii="Times New Roman" w:hAnsi="Times New Roman" w:cs="Times New Roman"/>
-          <w:sz w:val="24"/>
-          <w:szCs w:val="24"/>
-        </w:rPr>
-        <w:t>Quantifier: Conjunto de caracteres especiais que definem quantas vezes um caracter deve aparecer.</w:t>
+      <w:proofErr w:type="spellStart"/>
+      <w:r>
+        <w:rPr>
+          <w:rFonts w:ascii="Times New Roman" w:hAnsi="Times New Roman" w:cs="Times New Roman"/>
+          <w:sz w:val="24"/>
+          <w:szCs w:val="24"/>
+        </w:rPr>
+        <w:t>Quantifier</w:t>
+      </w:r>
+      <w:proofErr w:type="spellEnd"/>
+      <w:r>
+        <w:rPr>
+          <w:rFonts w:ascii="Times New Roman" w:hAnsi="Times New Roman" w:cs="Times New Roman"/>
+          <w:sz w:val="24"/>
+          <w:szCs w:val="24"/>
+        </w:rPr>
+        <w:t xml:space="preserve">: Conjunto de caracteres especiais que definem quantas vezes um </w:t>
+      </w:r>
+      <w:proofErr w:type="spellStart"/>
+      <w:r>
+        <w:rPr>
+          <w:rFonts w:ascii="Times New Roman" w:hAnsi="Times New Roman" w:cs="Times New Roman"/>
+          <w:sz w:val="24"/>
+          <w:szCs w:val="24"/>
+        </w:rPr>
+        <w:t>caracter</w:t>
+      </w:r>
+      <w:proofErr w:type="spellEnd"/>
+      <w:r>
+        <w:rPr>
+          <w:rFonts w:ascii="Times New Roman" w:hAnsi="Times New Roman" w:cs="Times New Roman"/>
+          <w:sz w:val="24"/>
+          <w:szCs w:val="24"/>
+        </w:rPr>
+        <w:t xml:space="preserve"> deve aparecer.</w:t>
       </w:r>
       <w:r>
         <w:rPr>
@@ -7005,15 +9092,51 @@
           <w:sz w:val="24"/>
           <w:szCs w:val="24"/>
         </w:rPr>
-        <w:t>?: Caracter especial para dizer que aquela informação pode existir uma ou nenhuma vez na string que estamos procurando.</w:t>
-      </w:r>
-      <w:r>
-        <w:rPr>
-          <w:rFonts w:ascii="Times New Roman" w:hAnsi="Times New Roman" w:cs="Times New Roman"/>
-          <w:sz w:val="24"/>
-          <w:szCs w:val="24"/>
-        </w:rPr>
-        <w:t xml:space="preserve"> Também podemos dizer isso utilizando o {0-1}, mas temos uma caracter específico para isso.</w:t>
+        <w:t xml:space="preserve">?: </w:t>
+      </w:r>
+      <w:proofErr w:type="spellStart"/>
+      <w:r>
+        <w:rPr>
+          <w:rFonts w:ascii="Times New Roman" w:hAnsi="Times New Roman" w:cs="Times New Roman"/>
+          <w:sz w:val="24"/>
+          <w:szCs w:val="24"/>
+        </w:rPr>
+        <w:t>Caracter</w:t>
+      </w:r>
+      <w:proofErr w:type="spellEnd"/>
+      <w:r>
+        <w:rPr>
+          <w:rFonts w:ascii="Times New Roman" w:hAnsi="Times New Roman" w:cs="Times New Roman"/>
+          <w:sz w:val="24"/>
+          <w:szCs w:val="24"/>
+        </w:rPr>
+        <w:t xml:space="preserve"> especial para dizer que aquela informação pode existir uma ou nenhuma vez na string que estamos procurando.</w:t>
+      </w:r>
+      <w:r>
+        <w:rPr>
+          <w:rFonts w:ascii="Times New Roman" w:hAnsi="Times New Roman" w:cs="Times New Roman"/>
+          <w:sz w:val="24"/>
+          <w:szCs w:val="24"/>
+        </w:rPr>
+        <w:t xml:space="preserve"> Também podemos dizer isso utilizando o {0-1}, mas temos uma </w:t>
+      </w:r>
+      <w:proofErr w:type="spellStart"/>
+      <w:r>
+        <w:rPr>
+          <w:rFonts w:ascii="Times New Roman" w:hAnsi="Times New Roman" w:cs="Times New Roman"/>
+          <w:sz w:val="24"/>
+          <w:szCs w:val="24"/>
+        </w:rPr>
+        <w:t>caracter</w:t>
+      </w:r>
+      <w:proofErr w:type="spellEnd"/>
+      <w:r>
+        <w:rPr>
+          <w:rFonts w:ascii="Times New Roman" w:hAnsi="Times New Roman" w:cs="Times New Roman"/>
+          <w:sz w:val="24"/>
+          <w:szCs w:val="24"/>
+        </w:rPr>
+        <w:t xml:space="preserve"> específico para isso.</w:t>
       </w:r>
     </w:p>
     <w:p>
@@ -7166,15 +9289,51 @@
           <w:sz w:val="24"/>
           <w:szCs w:val="24"/>
         </w:rPr>
-        <w:t xml:space="preserve"> \s: White spaces, ou seja, e</w:t>
-      </w:r>
-      <w:r>
-        <w:rPr>
-          <w:rFonts w:ascii="Times New Roman" w:hAnsi="Times New Roman" w:cs="Times New Roman"/>
-          <w:sz w:val="24"/>
-          <w:szCs w:val="24"/>
-        </w:rPr>
-        <w:t xml:space="preserve">le irá contar com o espaço em branco subsequênte, </w:t>
+        <w:t xml:space="preserve"> \s: White </w:t>
+      </w:r>
+      <w:proofErr w:type="spellStart"/>
+      <w:r>
+        <w:rPr>
+          <w:rFonts w:ascii="Times New Roman" w:hAnsi="Times New Roman" w:cs="Times New Roman"/>
+          <w:sz w:val="24"/>
+          <w:szCs w:val="24"/>
+        </w:rPr>
+        <w:t>spaces</w:t>
+      </w:r>
+      <w:proofErr w:type="spellEnd"/>
+      <w:r>
+        <w:rPr>
+          <w:rFonts w:ascii="Times New Roman" w:hAnsi="Times New Roman" w:cs="Times New Roman"/>
+          <w:sz w:val="24"/>
+          <w:szCs w:val="24"/>
+        </w:rPr>
+        <w:t>, ou seja, e</w:t>
+      </w:r>
+      <w:r>
+        <w:rPr>
+          <w:rFonts w:ascii="Times New Roman" w:hAnsi="Times New Roman" w:cs="Times New Roman"/>
+          <w:sz w:val="24"/>
+          <w:szCs w:val="24"/>
+        </w:rPr>
+        <w:t xml:space="preserve">le irá contar com o espaço em branco </w:t>
+      </w:r>
+      <w:proofErr w:type="spellStart"/>
+      <w:r>
+        <w:rPr>
+          <w:rFonts w:ascii="Times New Roman" w:hAnsi="Times New Roman" w:cs="Times New Roman"/>
+          <w:sz w:val="24"/>
+          <w:szCs w:val="24"/>
+        </w:rPr>
+        <w:t>subsequênte</w:t>
+      </w:r>
+      <w:proofErr w:type="spellEnd"/>
+      <w:r>
+        <w:rPr>
+          <w:rFonts w:ascii="Times New Roman" w:hAnsi="Times New Roman" w:cs="Times New Roman"/>
+          <w:sz w:val="24"/>
+          <w:szCs w:val="24"/>
+        </w:rPr>
+        <w:t xml:space="preserve">, </w:t>
       </w:r>
       <w:r>
         <w:rPr>
@@ -7190,8 +9349,36 @@
           <w:sz w:val="24"/>
           <w:szCs w:val="24"/>
         </w:rPr>
-        <w:t>não importa se foi dado um space ou tab</w:t>
-      </w:r>
+        <w:t xml:space="preserve">não importa se foi dado um </w:t>
+      </w:r>
+      <w:proofErr w:type="spellStart"/>
+      <w:r>
+        <w:rPr>
+          <w:rFonts w:ascii="Times New Roman" w:hAnsi="Times New Roman" w:cs="Times New Roman"/>
+          <w:sz w:val="24"/>
+          <w:szCs w:val="24"/>
+        </w:rPr>
+        <w:t>space</w:t>
+      </w:r>
+      <w:proofErr w:type="spellEnd"/>
+      <w:r>
+        <w:rPr>
+          <w:rFonts w:ascii="Times New Roman" w:hAnsi="Times New Roman" w:cs="Times New Roman"/>
+          <w:sz w:val="24"/>
+          <w:szCs w:val="24"/>
+        </w:rPr>
+        <w:t xml:space="preserve"> ou </w:t>
+      </w:r>
+      <w:proofErr w:type="spellStart"/>
+      <w:r>
+        <w:rPr>
+          <w:rFonts w:ascii="Times New Roman" w:hAnsi="Times New Roman" w:cs="Times New Roman"/>
+          <w:sz w:val="24"/>
+          <w:szCs w:val="24"/>
+        </w:rPr>
+        <w:t>tab</w:t>
+      </w:r>
+      <w:proofErr w:type="spellEnd"/>
       <w:r>
         <w:rPr>
           <w:rFonts w:ascii="Times New Roman" w:hAnsi="Times New Roman" w:cs="Times New Roman"/>
@@ -7233,7 +9420,25 @@
           <w:sz w:val="24"/>
           <w:szCs w:val="24"/>
         </w:rPr>
-        <w:t xml:space="preserve"> [^,]: classe para determinar que pegaremos tudo o que estiver antes da vírgula, não importando se é letra, número, caracter especial ou a quantidade que tenha.</w:t>
+        <w:t xml:space="preserve"> [^,]: classe para determinar que pegaremos tudo o que estiver antes da vírgula, não importando se é letra, número, </w:t>
+      </w:r>
+      <w:proofErr w:type="spellStart"/>
+      <w:r>
+        <w:rPr>
+          <w:rFonts w:ascii="Times New Roman" w:hAnsi="Times New Roman" w:cs="Times New Roman"/>
+          <w:sz w:val="24"/>
+          <w:szCs w:val="24"/>
+        </w:rPr>
+        <w:t>caracter</w:t>
+      </w:r>
+      <w:proofErr w:type="spellEnd"/>
+      <w:r>
+        <w:rPr>
+          <w:rFonts w:ascii="Times New Roman" w:hAnsi="Times New Roman" w:cs="Times New Roman"/>
+          <w:sz w:val="24"/>
+          <w:szCs w:val="24"/>
+        </w:rPr>
+        <w:t xml:space="preserve"> especial ou a quantidade que tenha.</w:t>
       </w:r>
     </w:p>
     <w:p>
@@ -7362,7 +9567,25 @@
           <w:sz w:val="24"/>
           <w:szCs w:val="24"/>
         </w:rPr>
-        <w:t>Conhecemos todos os quantifiers como ?, +, * e {n}.</w:t>
+        <w:t xml:space="preserve">Conhecemos todos os </w:t>
+      </w:r>
+      <w:proofErr w:type="spellStart"/>
+      <w:r>
+        <w:rPr>
+          <w:rFonts w:ascii="Times New Roman" w:hAnsi="Times New Roman" w:cs="Times New Roman"/>
+          <w:sz w:val="24"/>
+          <w:szCs w:val="24"/>
+        </w:rPr>
+        <w:t>quantifiers</w:t>
+      </w:r>
+      <w:proofErr w:type="spellEnd"/>
+      <w:r>
+        <w:rPr>
+          <w:rFonts w:ascii="Times New Roman" w:hAnsi="Times New Roman" w:cs="Times New Roman"/>
+          <w:sz w:val="24"/>
+          <w:szCs w:val="24"/>
+        </w:rPr>
+        <w:t xml:space="preserve"> como ?, +, * e {n}.</w:t>
       </w:r>
     </w:p>
     <w:p>
@@ -7386,7 +9609,25 @@
           <w:sz w:val="24"/>
           <w:szCs w:val="24"/>
         </w:rPr>
-        <w:t>\s significa whitespace e é um atalho para [ \t\r\n\f].</w:t>
+        <w:t xml:space="preserve">\s significa </w:t>
+      </w:r>
+      <w:proofErr w:type="spellStart"/>
+      <w:r>
+        <w:rPr>
+          <w:rFonts w:ascii="Times New Roman" w:hAnsi="Times New Roman" w:cs="Times New Roman"/>
+          <w:sz w:val="24"/>
+          <w:szCs w:val="24"/>
+        </w:rPr>
+        <w:t>whitespace</w:t>
+      </w:r>
+      <w:proofErr w:type="spellEnd"/>
+      <w:r>
+        <w:rPr>
+          <w:rFonts w:ascii="Times New Roman" w:hAnsi="Times New Roman" w:cs="Times New Roman"/>
+          <w:sz w:val="24"/>
+          <w:szCs w:val="24"/>
+        </w:rPr>
+        <w:t xml:space="preserve"> e é um atalho para [ \t\r\n\f].</w:t>
       </w:r>
     </w:p>
     <w:p>
@@ -7410,7 +9651,25 @@
           <w:sz w:val="24"/>
           <w:szCs w:val="24"/>
         </w:rPr>
-        <w:t>\w significa word char e é uma atalho para [A-Za-z0-9_].</w:t>
+        <w:t xml:space="preserve">\w significa word char e é </w:t>
+      </w:r>
+      <w:proofErr w:type="gramStart"/>
+      <w:r>
+        <w:rPr>
+          <w:rFonts w:ascii="Times New Roman" w:hAnsi="Times New Roman" w:cs="Times New Roman"/>
+          <w:sz w:val="24"/>
+          <w:szCs w:val="24"/>
+        </w:rPr>
+        <w:t>uma atalho</w:t>
+      </w:r>
+      <w:proofErr w:type="gramEnd"/>
+      <w:r>
+        <w:rPr>
+          <w:rFonts w:ascii="Times New Roman" w:hAnsi="Times New Roman" w:cs="Times New Roman"/>
+          <w:sz w:val="24"/>
+          <w:szCs w:val="24"/>
+        </w:rPr>
+        <w:t xml:space="preserve"> para [A-Za-z0-9_].</w:t>
       </w:r>
     </w:p>
     <w:p>
@@ -7488,7 +9747,25 @@
           <w:sz w:val="24"/>
           <w:szCs w:val="24"/>
         </w:rPr>
-        <w:t>\w: wordchar, ou seja: [A-Za-z0-9_]</w:t>
+        <w:t xml:space="preserve">\w: </w:t>
+      </w:r>
+      <w:proofErr w:type="spellStart"/>
+      <w:r>
+        <w:rPr>
+          <w:rFonts w:ascii="Times New Roman" w:hAnsi="Times New Roman" w:cs="Times New Roman"/>
+          <w:sz w:val="24"/>
+          <w:szCs w:val="24"/>
+        </w:rPr>
+        <w:t>wordchar</w:t>
+      </w:r>
+      <w:proofErr w:type="spellEnd"/>
+      <w:r>
+        <w:rPr>
+          <w:rFonts w:ascii="Times New Roman" w:hAnsi="Times New Roman" w:cs="Times New Roman"/>
+          <w:sz w:val="24"/>
+          <w:szCs w:val="24"/>
+        </w:rPr>
+        <w:t>, ou seja: [A-Za-z0-9_]</w:t>
       </w:r>
     </w:p>
     <w:p>
@@ -7542,7 +9819,25 @@
           <w:sz w:val="24"/>
           <w:szCs w:val="24"/>
         </w:rPr>
-        <w:t xml:space="preserve"> \b: word boudary, ou seja, e</w:t>
+        <w:t xml:space="preserve"> \b: word </w:t>
+      </w:r>
+      <w:proofErr w:type="spellStart"/>
+      <w:r>
+        <w:rPr>
+          <w:rFonts w:ascii="Times New Roman" w:hAnsi="Times New Roman" w:cs="Times New Roman"/>
+          <w:sz w:val="24"/>
+          <w:szCs w:val="24"/>
+        </w:rPr>
+        <w:t>boudary</w:t>
+      </w:r>
+      <w:proofErr w:type="spellEnd"/>
+      <w:r>
+        <w:rPr>
+          <w:rFonts w:ascii="Times New Roman" w:hAnsi="Times New Roman" w:cs="Times New Roman"/>
+          <w:sz w:val="24"/>
+          <w:szCs w:val="24"/>
+        </w:rPr>
+        <w:t>, ou seja, e</w:t>
       </w:r>
       <w:r>
         <w:rPr>
@@ -7640,7 +9935,25 @@
           <w:sz w:val="24"/>
           <w:szCs w:val="24"/>
         </w:rPr>
-        <w:t>Uma âncora não casa caracteres como as classes fazem, e nem definem quantidades. Âncoras marcam uma posição específica no alvo, por isso não é possível combiná-las com um quantifier.</w:t>
+        <w:t xml:space="preserve">Uma âncora não casa caracteres como as classes fazem, e nem definem quantidades. Âncoras marcam uma posição específica no alvo, por isso não é possível combiná-las com um </w:t>
+      </w:r>
+      <w:proofErr w:type="spellStart"/>
+      <w:r>
+        <w:rPr>
+          <w:rFonts w:ascii="Times New Roman" w:hAnsi="Times New Roman" w:cs="Times New Roman"/>
+          <w:sz w:val="24"/>
+          <w:szCs w:val="24"/>
+        </w:rPr>
+        <w:t>quantifier</w:t>
+      </w:r>
+      <w:proofErr w:type="spellEnd"/>
+      <w:r>
+        <w:rPr>
+          <w:rFonts w:ascii="Times New Roman" w:hAnsi="Times New Roman" w:cs="Times New Roman"/>
+          <w:sz w:val="24"/>
+          <w:szCs w:val="24"/>
+        </w:rPr>
+        <w:t>.</w:t>
       </w:r>
     </w:p>
     <w:p>
@@ -7729,7 +10042,25 @@
           <w:sz w:val="24"/>
           <w:szCs w:val="24"/>
         </w:rPr>
-        <w:t xml:space="preserve"> . : significa qualquer caracter, ou seja, não importa o que estiver lá</w:t>
+        <w:t xml:space="preserve"> . : significa qualquer </w:t>
+      </w:r>
+      <w:proofErr w:type="spellStart"/>
+      <w:r>
+        <w:rPr>
+          <w:rFonts w:ascii="Times New Roman" w:hAnsi="Times New Roman" w:cs="Times New Roman"/>
+          <w:sz w:val="24"/>
+          <w:szCs w:val="24"/>
+        </w:rPr>
+        <w:t>caracter</w:t>
+      </w:r>
+      <w:proofErr w:type="spellEnd"/>
+      <w:r>
+        <w:rPr>
+          <w:rFonts w:ascii="Times New Roman" w:hAnsi="Times New Roman" w:cs="Times New Roman"/>
+          <w:sz w:val="24"/>
+          <w:szCs w:val="24"/>
+        </w:rPr>
+        <w:t>, ou seja, não importa o que estiver lá</w:t>
       </w:r>
       <w:r>
         <w:rPr>
@@ -7780,8 +10111,18 @@
           <w:sz w:val="24"/>
           <w:szCs w:val="24"/>
         </w:rPr>
-        <w:t>non-word-boundary</w:t>
-      </w:r>
+        <w:t>non-word-</w:t>
+      </w:r>
+      <w:proofErr w:type="spellStart"/>
+      <w:r>
+        <w:rPr>
+          <w:rFonts w:ascii="Times New Roman" w:hAnsi="Times New Roman" w:cs="Times New Roman"/>
+          <w:sz w:val="24"/>
+          <w:szCs w:val="24"/>
+        </w:rPr>
+        <w:t>boundary</w:t>
+      </w:r>
+      <w:proofErr w:type="spellEnd"/>
       <w:r>
         <w:rPr>
           <w:rFonts w:ascii="Times New Roman" w:hAnsi="Times New Roman" w:cs="Times New Roman"/>
@@ -7802,6 +10143,166 @@
     <w:p>
       <w:pPr>
         <w:pStyle w:val="PargrafodaLista"/>
+        <w:numPr>
+          <w:ilvl w:val="1"/>
+          <w:numId w:val="5"/>
+        </w:numPr>
+        <w:spacing w:line="360" w:lineRule="auto"/>
+        <w:jc w:val="both"/>
+        <w:rPr>
+          <w:rFonts w:ascii="Times New Roman" w:hAnsi="Times New Roman" w:cs="Times New Roman"/>
+          <w:b/>
+          <w:bCs/>
+          <w:sz w:val="24"/>
+          <w:szCs w:val="24"/>
+          <w:u w:val="single"/>
+        </w:rPr>
+      </w:pPr>
+      <w:r>
+        <w:rPr>
+          <w:rFonts w:ascii="Times New Roman" w:hAnsi="Times New Roman" w:cs="Times New Roman"/>
+          <w:sz w:val="24"/>
+          <w:szCs w:val="24"/>
+        </w:rPr>
+        <w:t>O que aprendemos:</w:t>
+      </w:r>
+    </w:p>
+    <w:p>
+      <w:pPr>
+        <w:pStyle w:val="PargrafodaLista"/>
+        <w:numPr>
+          <w:ilvl w:val="2"/>
+          <w:numId w:val="5"/>
+        </w:numPr>
+        <w:spacing w:line="360" w:lineRule="auto"/>
+        <w:jc w:val="both"/>
+        <w:rPr>
+          <w:rFonts w:ascii="Times New Roman" w:hAnsi="Times New Roman" w:cs="Times New Roman"/>
+          <w:sz w:val="24"/>
+          <w:szCs w:val="24"/>
+        </w:rPr>
+      </w:pPr>
+      <w:r>
+        <w:rPr>
+          <w:rFonts w:ascii="Times New Roman" w:hAnsi="Times New Roman" w:cs="Times New Roman"/>
+          <w:sz w:val="24"/>
+          <w:szCs w:val="24"/>
+        </w:rPr>
+        <w:t>Existem âncoras predefinidas que selecionam uma posição dentro do alvo.</w:t>
+      </w:r>
+    </w:p>
+    <w:p>
+      <w:pPr>
+        <w:pStyle w:val="PargrafodaLista"/>
+        <w:numPr>
+          <w:ilvl w:val="2"/>
+          <w:numId w:val="5"/>
+        </w:numPr>
+        <w:spacing w:line="360" w:lineRule="auto"/>
+        <w:jc w:val="both"/>
+        <w:rPr>
+          <w:rFonts w:ascii="Times New Roman" w:hAnsi="Times New Roman" w:cs="Times New Roman"/>
+          <w:sz w:val="24"/>
+          <w:szCs w:val="24"/>
+        </w:rPr>
+      </w:pPr>
+      <w:r>
+        <w:rPr>
+          <w:rFonts w:ascii="Times New Roman" w:hAnsi="Times New Roman" w:cs="Times New Roman"/>
+          <w:sz w:val="24"/>
+          <w:szCs w:val="24"/>
+        </w:rPr>
+        <w:t xml:space="preserve">\b é uma âncora que seleciona um word </w:t>
+      </w:r>
+      <w:proofErr w:type="spellStart"/>
+      <w:r>
+        <w:rPr>
+          <w:rFonts w:ascii="Times New Roman" w:hAnsi="Times New Roman" w:cs="Times New Roman"/>
+          <w:sz w:val="24"/>
+          <w:szCs w:val="24"/>
+        </w:rPr>
+        <w:t>boundary</w:t>
+      </w:r>
+      <w:proofErr w:type="spellEnd"/>
+      <w:r>
+        <w:rPr>
+          <w:rFonts w:ascii="Times New Roman" w:hAnsi="Times New Roman" w:cs="Times New Roman"/>
+          <w:sz w:val="24"/>
+          <w:szCs w:val="24"/>
+        </w:rPr>
+        <w:t>, isso é o início ou fim da palavra.</w:t>
+      </w:r>
+    </w:p>
+    <w:p>
+      <w:pPr>
+        <w:pStyle w:val="PargrafodaLista"/>
+        <w:numPr>
+          <w:ilvl w:val="2"/>
+          <w:numId w:val="5"/>
+        </w:numPr>
+        <w:spacing w:line="360" w:lineRule="auto"/>
+        <w:jc w:val="both"/>
+        <w:rPr>
+          <w:rFonts w:ascii="Times New Roman" w:hAnsi="Times New Roman" w:cs="Times New Roman"/>
+          <w:sz w:val="24"/>
+          <w:szCs w:val="24"/>
+        </w:rPr>
+      </w:pPr>
+      <w:r>
+        <w:rPr>
+          <w:rFonts w:ascii="Times New Roman" w:hAnsi="Times New Roman" w:cs="Times New Roman"/>
+          <w:sz w:val="24"/>
+          <w:szCs w:val="24"/>
+        </w:rPr>
+        <w:t>^ é uma âncora que seleciona o início da string alvo.</w:t>
+      </w:r>
+    </w:p>
+    <w:p>
+      <w:pPr>
+        <w:pStyle w:val="PargrafodaLista"/>
+        <w:numPr>
+          <w:ilvl w:val="2"/>
+          <w:numId w:val="5"/>
+        </w:numPr>
+        <w:spacing w:line="360" w:lineRule="auto"/>
+        <w:jc w:val="both"/>
+        <w:rPr>
+          <w:rFonts w:ascii="Times New Roman" w:hAnsi="Times New Roman" w:cs="Times New Roman"/>
+          <w:sz w:val="24"/>
+          <w:szCs w:val="24"/>
+        </w:rPr>
+      </w:pPr>
+      <w:r>
+        <w:rPr>
+          <w:rFonts w:ascii="Times New Roman" w:hAnsi="Times New Roman" w:cs="Times New Roman"/>
+          <w:sz w:val="24"/>
+          <w:szCs w:val="24"/>
+        </w:rPr>
+        <w:t>$ é uma âncora que seleciona o fim do alvo.</w:t>
+      </w:r>
+    </w:p>
+    <w:p>
+      <w:pPr>
+        <w:pStyle w:val="PargrafodaLista"/>
+        <w:numPr>
+          <w:ilvl w:val="2"/>
+          <w:numId w:val="5"/>
+        </w:numPr>
+        <w:spacing w:line="360" w:lineRule="auto"/>
+        <w:jc w:val="both"/>
+        <w:rPr>
+          <w:rFonts w:ascii="Times New Roman" w:hAnsi="Times New Roman" w:cs="Times New Roman"/>
+          <w:b/>
+          <w:bCs/>
+          <w:sz w:val="24"/>
+          <w:szCs w:val="24"/>
+          <w:u w:val="single"/>
+        </w:rPr>
+      </w:pPr>
+    </w:p>
+    <w:p>
+      <w:pPr>
+        <w:pStyle w:val="PargrafodaLista"/>
         <w:spacing w:line="360" w:lineRule="auto"/>
         <w:ind w:left="1080"/>
         <w:jc w:val="both"/>
@@ -7828,16 +10329,29 @@
           <w:u w:val="single"/>
         </w:rPr>
       </w:pPr>
-      <w:r>
-        <w:rPr>
-          <w:rFonts w:ascii="Times New Roman" w:hAnsi="Times New Roman" w:cs="Times New Roman"/>
-          <w:b/>
-          <w:bCs/>
-          <w:sz w:val="24"/>
-          <w:szCs w:val="24"/>
-          <w:u w:val="single"/>
-        </w:rPr>
-        <w:t>Alura+:</w:t>
+      <w:proofErr w:type="spellStart"/>
+      <w:r>
+        <w:rPr>
+          <w:rFonts w:ascii="Times New Roman" w:hAnsi="Times New Roman" w:cs="Times New Roman"/>
+          <w:b/>
+          <w:bCs/>
+          <w:sz w:val="24"/>
+          <w:szCs w:val="24"/>
+          <w:u w:val="single"/>
+        </w:rPr>
+        <w:t>Alura</w:t>
+      </w:r>
+      <w:proofErr w:type="spellEnd"/>
+      <w:r>
+        <w:rPr>
+          <w:rFonts w:ascii="Times New Roman" w:hAnsi="Times New Roman" w:cs="Times New Roman"/>
+          <w:b/>
+          <w:bCs/>
+          <w:sz w:val="24"/>
+          <w:szCs w:val="24"/>
+          <w:u w:val="single"/>
+        </w:rPr>
+        <w:t>+:</w:t>
       </w:r>
     </w:p>
     <w:p>
@@ -7867,7 +10381,55 @@
           <w:szCs w:val="24"/>
           <w:u w:val="single"/>
         </w:rPr>
-        <w:t>Aula 1 – Strict Mode:</w:t>
+        <w:t xml:space="preserve">Aula 1 – </w:t>
+      </w:r>
+      <w:proofErr w:type="spellStart"/>
+      <w:r>
+        <w:rPr>
+          <w:rFonts w:ascii="Times New Roman" w:hAnsi="Times New Roman" w:cs="Times New Roman"/>
+          <w:b/>
+          <w:bCs/>
+          <w:sz w:val="24"/>
+          <w:szCs w:val="24"/>
+          <w:u w:val="single"/>
+        </w:rPr>
+        <w:t>Strict</w:t>
+      </w:r>
+      <w:proofErr w:type="spellEnd"/>
+      <w:r>
+        <w:rPr>
+          <w:rFonts w:ascii="Times New Roman" w:hAnsi="Times New Roman" w:cs="Times New Roman"/>
+          <w:b/>
+          <w:bCs/>
+          <w:sz w:val="24"/>
+          <w:szCs w:val="24"/>
+          <w:u w:val="single"/>
+        </w:rPr>
+        <w:t xml:space="preserve"> </w:t>
+      </w:r>
+      <w:proofErr w:type="spellStart"/>
+      <w:r>
+        <w:rPr>
+          <w:rFonts w:ascii="Times New Roman" w:hAnsi="Times New Roman" w:cs="Times New Roman"/>
+          <w:b/>
+          <w:bCs/>
+          <w:sz w:val="24"/>
+          <w:szCs w:val="24"/>
+          <w:u w:val="single"/>
+        </w:rPr>
+        <w:t>Mode</w:t>
+      </w:r>
+      <w:proofErr w:type="spellEnd"/>
+      <w:r>
+        <w:rPr>
+          <w:rFonts w:ascii="Times New Roman" w:hAnsi="Times New Roman" w:cs="Times New Roman"/>
+          <w:b/>
+          <w:bCs/>
+          <w:sz w:val="24"/>
+          <w:szCs w:val="24"/>
+          <w:u w:val="single"/>
+        </w:rPr>
+        <w:t>:</w:t>
       </w:r>
     </w:p>
     <w:p>
@@ -7998,7 +10560,25 @@
           <w:sz w:val="24"/>
           <w:szCs w:val="24"/>
         </w:rPr>
-        <w:t xml:space="preserve"> Para ativar o modo estrito precisamos colocar: “use strict”. No começo do arquivo.</w:t>
+        <w:t xml:space="preserve"> Para ativar o modo estrito precisamos colocar: “use </w:t>
+      </w:r>
+      <w:proofErr w:type="spellStart"/>
+      <w:r>
+        <w:rPr>
+          <w:rFonts w:ascii="Times New Roman" w:hAnsi="Times New Roman" w:cs="Times New Roman"/>
+          <w:sz w:val="24"/>
+          <w:szCs w:val="24"/>
+        </w:rPr>
+        <w:t>strict</w:t>
+      </w:r>
+      <w:proofErr w:type="spellEnd"/>
+      <w:r>
+        <w:rPr>
+          <w:rFonts w:ascii="Times New Roman" w:hAnsi="Times New Roman" w:cs="Times New Roman"/>
+          <w:sz w:val="24"/>
+          <w:szCs w:val="24"/>
+        </w:rPr>
+        <w:t>”. No começo do arquivo.</w:t>
       </w:r>
     </w:p>
     <w:p>
@@ -8106,7 +10686,26 @@
           <w:sz w:val="24"/>
           <w:szCs w:val="24"/>
         </w:rPr>
-        <w:t xml:space="preserve"> Quando tentamos alterar um valor que não deveria ser alterado, normalmente ele só não se altera no código, mas não temos a informação de que deu errado, mas com o “use strict” ele nos diz que deu errado e qual foi o erro.</w:t>
+        <w:lastRenderedPageBreak/>
+        <w:t xml:space="preserve"> Quando tentamos alterar um valor que não deveria ser alterado, normalmente ele só não se altera no código, mas não temos a informação de que deu errado, mas com o “use </w:t>
+      </w:r>
+      <w:proofErr w:type="spellStart"/>
+      <w:r>
+        <w:rPr>
+          <w:rFonts w:ascii="Times New Roman" w:hAnsi="Times New Roman" w:cs="Times New Roman"/>
+          <w:sz w:val="24"/>
+          <w:szCs w:val="24"/>
+        </w:rPr>
+        <w:t>strict</w:t>
+      </w:r>
+      <w:proofErr w:type="spellEnd"/>
+      <w:r>
+        <w:rPr>
+          <w:rFonts w:ascii="Times New Roman" w:hAnsi="Times New Roman" w:cs="Times New Roman"/>
+          <w:sz w:val="24"/>
+          <w:szCs w:val="24"/>
+        </w:rPr>
+        <w:t>” ele nos diz que deu errado e qual foi o erro.</w:t>
       </w:r>
     </w:p>
     <w:p>
@@ -8203,7 +10802,6 @@
           <w:sz w:val="24"/>
           <w:szCs w:val="24"/>
         </w:rPr>
-        <w:lastRenderedPageBreak/>
         <w:t>Se tentarmos fazer uma função de soma usando como argumento a, a, c = 1, 3, 2 ; o JS substituirá o primeiro a = 1, pelo segundo a = 3.</w:t>
       </w:r>
     </w:p>

</xml_diff>

<commit_message>
O que aprendemos e fim da aula 5
</commit_message>
<xml_diff>
--- a/Formação HTML && CSS3/JavaScript na Web/Anotações/Cursos de JavaScript na Web.docx
+++ b/Formação HTML && CSS3/JavaScript na Web/Anotações/Cursos de JavaScript na Web.docx
@@ -11038,6 +11038,92 @@
           <w:szCs w:val="24"/>
         </w:rPr>
       </w:pPr>
+      <w:r>
+        <w:rPr>
+          <w:rFonts w:ascii="Times New Roman" w:hAnsi="Times New Roman" w:cs="Times New Roman"/>
+          <w:sz w:val="24"/>
+          <w:szCs w:val="24"/>
+        </w:rPr>
+        <w:t xml:space="preserve"> O que aprendemos:</w:t>
+      </w:r>
+    </w:p>
+    <w:p>
+      <w:pPr>
+        <w:pStyle w:val="PargrafodaLista"/>
+        <w:numPr>
+          <w:ilvl w:val="2"/>
+          <w:numId w:val="5"/>
+        </w:numPr>
+        <w:spacing w:line="360" w:lineRule="auto"/>
+        <w:jc w:val="both"/>
+        <w:rPr>
+          <w:rFonts w:ascii="Times New Roman" w:hAnsi="Times New Roman" w:cs="Times New Roman"/>
+          <w:sz w:val="24"/>
+          <w:szCs w:val="24"/>
+        </w:rPr>
+      </w:pPr>
+      <w:r>
+        <w:rPr>
+          <w:rFonts w:ascii="Times New Roman" w:hAnsi="Times New Roman" w:cs="Times New Roman"/>
+          <w:sz w:val="24"/>
+          <w:szCs w:val="24"/>
+        </w:rPr>
+        <w:t xml:space="preserve">Aprendemos que </w:t>
+      </w:r>
+      <w:proofErr w:type="spellStart"/>
+      <w:r>
+        <w:rPr>
+          <w:rFonts w:ascii="Times New Roman" w:hAnsi="Times New Roman" w:cs="Times New Roman"/>
+          <w:sz w:val="24"/>
+          <w:szCs w:val="24"/>
+        </w:rPr>
+        <w:t>quantifiers</w:t>
+      </w:r>
+      <w:proofErr w:type="spellEnd"/>
+      <w:r>
+        <w:rPr>
+          <w:rFonts w:ascii="Times New Roman" w:hAnsi="Times New Roman" w:cs="Times New Roman"/>
+          <w:sz w:val="24"/>
+          <w:szCs w:val="24"/>
+        </w:rPr>
+        <w:t xml:space="preserve"> são gananciosos por padrão e que podemos utilizar um ? logo após o </w:t>
+      </w:r>
+      <w:proofErr w:type="spellStart"/>
+      <w:r>
+        <w:rPr>
+          <w:rFonts w:ascii="Times New Roman" w:hAnsi="Times New Roman" w:cs="Times New Roman"/>
+          <w:sz w:val="24"/>
+          <w:szCs w:val="24"/>
+        </w:rPr>
+        <w:t>quantifier</w:t>
+      </w:r>
+      <w:proofErr w:type="spellEnd"/>
+      <w:r>
+        <w:rPr>
+          <w:rFonts w:ascii="Times New Roman" w:hAnsi="Times New Roman" w:cs="Times New Roman"/>
+          <w:sz w:val="24"/>
+          <w:szCs w:val="24"/>
+        </w:rPr>
+        <w:t xml:space="preserve">, deixando-o preguiçoso. Também aprendemos como podemos referenciar o texto de um grupo dentro da </w:t>
+      </w:r>
+      <w:proofErr w:type="spellStart"/>
+      <w:r>
+        <w:rPr>
+          <w:rFonts w:ascii="Times New Roman" w:hAnsi="Times New Roman" w:cs="Times New Roman"/>
+          <w:sz w:val="24"/>
+          <w:szCs w:val="24"/>
+        </w:rPr>
+        <w:t>regex</w:t>
+      </w:r>
+      <w:proofErr w:type="spellEnd"/>
+      <w:r>
+        <w:rPr>
+          <w:rFonts w:ascii="Times New Roman" w:hAnsi="Times New Roman" w:cs="Times New Roman"/>
+          <w:sz w:val="24"/>
+          <w:szCs w:val="24"/>
+        </w:rPr>
+        <w:t>, aonde n é o número do grupo.</w:t>
+      </w:r>
     </w:p>
     <w:p>
       <w:pPr>
@@ -11425,6 +11511,7 @@
           <w:sz w:val="24"/>
           <w:szCs w:val="24"/>
         </w:rPr>
+        <w:lastRenderedPageBreak/>
         <w:t xml:space="preserve"> Quando tentamos alterar um valor que não deveria ser alterado, normalmente ele só não se altera no código, mas não temos a informação de que deu errado, mas com o “use </w:t>
       </w:r>
       <w:proofErr w:type="spellStart"/>
@@ -11470,7 +11557,6 @@
           <w:sz w:val="24"/>
           <w:szCs w:val="24"/>
         </w:rPr>
-        <w:lastRenderedPageBreak/>
         <w:t xml:space="preserve"> Ele avisa que não é permitido deletar coisas que não podem ser deletadas, ao invés de só não acontecer e você não saber o porqu</w:t>
       </w:r>
       <w:r>

</xml_diff>

<commit_message>
Iniciando a aula 6 e última
Aula 6 – Usando Regex nas Diversas Linguagens
</commit_message>
<xml_diff>
--- a/Formação HTML && CSS3/JavaScript na Web/Anotações/Cursos de JavaScript na Web.docx
+++ b/Formação HTML && CSS3/JavaScript na Web/Anotações/Cursos de JavaScript na Web.docx
@@ -1462,6 +1462,7 @@
         </w:rPr>
         <w:t xml:space="preserve">Para se referir ao </w:t>
       </w:r>
+      <w:proofErr w:type="gramStart"/>
       <w:r>
         <w:rPr>
           <w:rFonts w:ascii="Times New Roman" w:hAnsi="Times New Roman" w:cs="Times New Roman"/>
@@ -1478,7 +1479,16 @@
           <w:sz w:val="24"/>
           <w:szCs w:val="24"/>
         </w:rPr>
-        <w:t xml:space="preserve"> colocado no html, no querySelector, precisamos colocar “[]” dentro das ‘’ e, dentro dele, o nome exato do </w:t>
+        <w:t xml:space="preserve"> colocado</w:t>
+      </w:r>
+      <w:proofErr w:type="gramEnd"/>
+      <w:r>
+        <w:rPr>
+          <w:rFonts w:ascii="Times New Roman" w:hAnsi="Times New Roman" w:cs="Times New Roman"/>
+          <w:sz w:val="24"/>
+          <w:szCs w:val="24"/>
+        </w:rPr>
+        <w:t xml:space="preserve"> no html, no querySelector, precisamos colocar “[]” dentro das ‘’ e, dentro dele, o nome exato do </w:t>
       </w:r>
       <w:r>
         <w:rPr>
@@ -1596,7 +1606,25 @@
           <w:sz w:val="24"/>
           <w:szCs w:val="24"/>
         </w:rPr>
-        <w:t xml:space="preserve">No caso do projeto referente à este primeiro curso, a variável é o button, então podemos colocar: </w:t>
+        <w:t xml:space="preserve">No caso do projeto referente </w:t>
+      </w:r>
+      <w:proofErr w:type="gramStart"/>
+      <w:r>
+        <w:rPr>
+          <w:rFonts w:ascii="Times New Roman" w:hAnsi="Times New Roman" w:cs="Times New Roman"/>
+          <w:sz w:val="24"/>
+          <w:szCs w:val="24"/>
+        </w:rPr>
+        <w:t>à</w:t>
+      </w:r>
+      <w:proofErr w:type="gramEnd"/>
+      <w:r>
+        <w:rPr>
+          <w:rFonts w:ascii="Times New Roman" w:hAnsi="Times New Roman" w:cs="Times New Roman"/>
+          <w:sz w:val="24"/>
+          <w:szCs w:val="24"/>
+        </w:rPr>
+        <w:t xml:space="preserve"> este primeiro curso, a variável é o button, então podemos colocar: </w:t>
       </w:r>
       <w:proofErr w:type="spellStart"/>
       <w:r>
@@ -1772,7 +1800,25 @@
           <w:sz w:val="24"/>
           <w:szCs w:val="24"/>
         </w:rPr>
-        <w:t xml:space="preserve"> Para fazer com que o botão faça uma ação quando for clicado precisamos adicionar um Evento de monitoramento à ele, para que sempre que for clicado, execute uma função específica. Traduzindo isso para o JS fica literalmente assim: </w:t>
+        <w:t xml:space="preserve"> Para fazer com que o botão faça uma ação quando for clicado precisamos adicionar um Evento de monitoramento </w:t>
+      </w:r>
+      <w:proofErr w:type="gramStart"/>
+      <w:r>
+        <w:rPr>
+          <w:rFonts w:ascii="Times New Roman" w:hAnsi="Times New Roman" w:cs="Times New Roman"/>
+          <w:sz w:val="24"/>
+          <w:szCs w:val="24"/>
+        </w:rPr>
+        <w:t>à</w:t>
+      </w:r>
+      <w:proofErr w:type="gramEnd"/>
+      <w:r>
+        <w:rPr>
+          <w:rFonts w:ascii="Times New Roman" w:hAnsi="Times New Roman" w:cs="Times New Roman"/>
+          <w:sz w:val="24"/>
+          <w:szCs w:val="24"/>
+        </w:rPr>
+        <w:t xml:space="preserve"> ele, para que sempre que for clicado, execute uma função específica. Traduzindo isso para o JS fica literalmente assim: </w:t>
       </w:r>
       <w:proofErr w:type="spellStart"/>
       <w:r>
@@ -1978,7 +2024,25 @@
           <w:sz w:val="24"/>
           <w:szCs w:val="24"/>
         </w:rPr>
-        <w:t xml:space="preserve">Para mandar ele imprimir no console o texto do input, podemos colocar essa expressão dentro da função anônima do </w:t>
+        <w:t xml:space="preserve">Para </w:t>
+      </w:r>
+      <w:proofErr w:type="gramStart"/>
+      <w:r>
+        <w:rPr>
+          <w:rFonts w:ascii="Times New Roman" w:hAnsi="Times New Roman" w:cs="Times New Roman"/>
+          <w:sz w:val="24"/>
+          <w:szCs w:val="24"/>
+        </w:rPr>
+        <w:t>mandar ele</w:t>
+      </w:r>
+      <w:proofErr w:type="gramEnd"/>
+      <w:r>
+        <w:rPr>
+          <w:rFonts w:ascii="Times New Roman" w:hAnsi="Times New Roman" w:cs="Times New Roman"/>
+          <w:sz w:val="24"/>
+          <w:szCs w:val="24"/>
+        </w:rPr>
+        <w:t xml:space="preserve"> imprimir no console o texto do input, podemos colocar essa expressão dentro da função anônima do </w:t>
       </w:r>
       <w:proofErr w:type="spellStart"/>
       <w:r>
@@ -5286,7 +5350,25 @@
           <w:sz w:val="24"/>
           <w:szCs w:val="24"/>
         </w:rPr>
-        <w:t xml:space="preserve"> para horas, desta forma, fazendo com que a configuração/formato da data e hora seja exibida de acordo com os parâmetro utilizados na localização do acesso da aplicação.</w:t>
+        <w:t xml:space="preserve"> para horas, desta forma, fazendo com que a configuração/formato da data e hora seja exibida de acordo com </w:t>
+      </w:r>
+      <w:proofErr w:type="gramStart"/>
+      <w:r>
+        <w:rPr>
+          <w:rFonts w:ascii="Times New Roman" w:hAnsi="Times New Roman" w:cs="Times New Roman"/>
+          <w:sz w:val="24"/>
+          <w:szCs w:val="24"/>
+        </w:rPr>
+        <w:t>os parâmetro</w:t>
+      </w:r>
+      <w:proofErr w:type="gramEnd"/>
+      <w:r>
+        <w:rPr>
+          <w:rFonts w:ascii="Times New Roman" w:hAnsi="Times New Roman" w:cs="Times New Roman"/>
+          <w:sz w:val="24"/>
+          <w:szCs w:val="24"/>
+        </w:rPr>
+        <w:t xml:space="preserve"> utilizados na localização do acesso da aplicação.</w:t>
       </w:r>
     </w:p>
     <w:p>
@@ -7017,7 +7099,25 @@
           <w:szCs w:val="24"/>
         </w:rPr>
         <w:lastRenderedPageBreak/>
-        <w:t xml:space="preserve">Com o local os dados se mantém mesmo se fechar a aba e </w:t>
+        <w:t xml:space="preserve">Com o local </w:t>
+      </w:r>
+      <w:proofErr w:type="gramStart"/>
+      <w:r>
+        <w:rPr>
+          <w:rFonts w:ascii="Times New Roman" w:hAnsi="Times New Roman" w:cs="Times New Roman"/>
+          <w:sz w:val="24"/>
+          <w:szCs w:val="24"/>
+        </w:rPr>
+        <w:t>os dados se mantém</w:t>
+      </w:r>
+      <w:proofErr w:type="gramEnd"/>
+      <w:r>
+        <w:rPr>
+          <w:rFonts w:ascii="Times New Roman" w:hAnsi="Times New Roman" w:cs="Times New Roman"/>
+          <w:sz w:val="24"/>
+          <w:szCs w:val="24"/>
+        </w:rPr>
+        <w:t xml:space="preserve"> mesmo se fechar a aba e </w:t>
       </w:r>
       <w:proofErr w:type="spellStart"/>
       <w:r>
@@ -9567,7 +9667,25 @@
           <w:sz w:val="24"/>
           <w:szCs w:val="24"/>
         </w:rPr>
-        <w:t>\w significa word char e é uma atalho para [A-Za-z0-9_].</w:t>
+        <w:t xml:space="preserve">\w significa word char e é </w:t>
+      </w:r>
+      <w:proofErr w:type="gramStart"/>
+      <w:r>
+        <w:rPr>
+          <w:rFonts w:ascii="Times New Roman" w:hAnsi="Times New Roman" w:cs="Times New Roman"/>
+          <w:sz w:val="24"/>
+          <w:szCs w:val="24"/>
+        </w:rPr>
+        <w:t>uma atalho</w:t>
+      </w:r>
+      <w:proofErr w:type="gramEnd"/>
+      <w:r>
+        <w:rPr>
+          <w:rFonts w:ascii="Times New Roman" w:hAnsi="Times New Roman" w:cs="Times New Roman"/>
+          <w:sz w:val="24"/>
+          <w:szCs w:val="24"/>
+        </w:rPr>
+        <w:t xml:space="preserve"> para [A-Za-z0-9_].</w:t>
       </w:r>
     </w:p>
     <w:p>
@@ -10756,6 +10874,18 @@
     </w:p>
     <w:p>
       <w:pPr>
+        <w:spacing w:line="360" w:lineRule="auto"/>
+        <w:ind w:left="1080"/>
+        <w:jc w:val="both"/>
+        <w:rPr>
+          <w:rFonts w:ascii="Times New Roman" w:hAnsi="Times New Roman" w:cs="Times New Roman"/>
+          <w:sz w:val="24"/>
+          <w:szCs w:val="24"/>
+        </w:rPr>
+      </w:pPr>
+    </w:p>
+    <w:p>
+      <w:pPr>
         <w:pStyle w:val="PargrafodaLista"/>
         <w:numPr>
           <w:ilvl w:val="0"/>
@@ -11129,6 +11259,97 @@
       <w:pPr>
         <w:pStyle w:val="PargrafodaLista"/>
         <w:spacing w:line="360" w:lineRule="auto"/>
+        <w:ind w:left="1800"/>
+        <w:jc w:val="both"/>
+        <w:rPr>
+          <w:rFonts w:ascii="Times New Roman" w:hAnsi="Times New Roman" w:cs="Times New Roman"/>
+          <w:sz w:val="24"/>
+          <w:szCs w:val="24"/>
+        </w:rPr>
+      </w:pPr>
+    </w:p>
+    <w:p>
+      <w:pPr>
+        <w:pStyle w:val="PargrafodaLista"/>
+        <w:numPr>
+          <w:ilvl w:val="0"/>
+          <w:numId w:val="5"/>
+        </w:numPr>
+        <w:spacing w:line="360" w:lineRule="auto"/>
+        <w:jc w:val="both"/>
+        <w:rPr>
+          <w:rFonts w:ascii="Times New Roman" w:hAnsi="Times New Roman" w:cs="Times New Roman"/>
+          <w:sz w:val="24"/>
+          <w:szCs w:val="24"/>
+        </w:rPr>
+      </w:pPr>
+      <w:r>
+        <w:rPr>
+          <w:rFonts w:ascii="Times New Roman" w:hAnsi="Times New Roman" w:cs="Times New Roman"/>
+          <w:b/>
+          <w:bCs/>
+          <w:sz w:val="24"/>
+          <w:szCs w:val="24"/>
+          <w:u w:val="single"/>
+        </w:rPr>
+        <w:t xml:space="preserve">Aula 6 – Usando </w:t>
+      </w:r>
+      <w:proofErr w:type="spellStart"/>
+      <w:r>
+        <w:rPr>
+          <w:rFonts w:ascii="Times New Roman" w:hAnsi="Times New Roman" w:cs="Times New Roman"/>
+          <w:b/>
+          <w:bCs/>
+          <w:sz w:val="24"/>
+          <w:szCs w:val="24"/>
+          <w:u w:val="single"/>
+        </w:rPr>
+        <w:t>Regex</w:t>
+      </w:r>
+      <w:proofErr w:type="spellEnd"/>
+      <w:r>
+        <w:rPr>
+          <w:rFonts w:ascii="Times New Roman" w:hAnsi="Times New Roman" w:cs="Times New Roman"/>
+          <w:b/>
+          <w:bCs/>
+          <w:sz w:val="24"/>
+          <w:szCs w:val="24"/>
+          <w:u w:val="single"/>
+        </w:rPr>
+        <w:t xml:space="preserve"> nas Diversas Linguagens:</w:t>
+      </w:r>
+    </w:p>
+    <w:p>
+      <w:pPr>
+        <w:pStyle w:val="PargrafodaLista"/>
+        <w:numPr>
+          <w:ilvl w:val="1"/>
+          <w:numId w:val="5"/>
+        </w:numPr>
+        <w:spacing w:line="360" w:lineRule="auto"/>
+        <w:jc w:val="both"/>
+        <w:rPr>
+          <w:rFonts w:ascii="Times New Roman" w:hAnsi="Times New Roman" w:cs="Times New Roman"/>
+          <w:sz w:val="24"/>
+          <w:szCs w:val="24"/>
+        </w:rPr>
+      </w:pPr>
+      <w:r>
+        <w:rPr>
+          <w:rFonts w:ascii="Times New Roman" w:hAnsi="Times New Roman" w:cs="Times New Roman"/>
+          <w:b/>
+          <w:bCs/>
+          <w:sz w:val="24"/>
+          <w:szCs w:val="24"/>
+          <w:u w:val="single"/>
+        </w:rPr>
+        <w:t xml:space="preserve"> </w:t>
+      </w:r>
+    </w:p>
+    <w:p>
+      <w:pPr>
+        <w:pStyle w:val="PargrafodaLista"/>
+        <w:spacing w:line="360" w:lineRule="auto"/>
         <w:ind w:left="1080"/>
         <w:jc w:val="both"/>
         <w:rPr>
@@ -11430,6 +11651,7 @@
           <w:sz w:val="24"/>
           <w:szCs w:val="24"/>
         </w:rPr>
+        <w:lastRenderedPageBreak/>
         <w:t>Fazendo isso, nós recebemos um erro quando tentamos executar o código, caso tenhamos esquecido de declarar a variável.</w:t>
       </w:r>
     </w:p>
@@ -11511,7 +11733,6 @@
           <w:sz w:val="24"/>
           <w:szCs w:val="24"/>
         </w:rPr>
-        <w:lastRenderedPageBreak/>
         <w:t xml:space="preserve"> Quando tentamos alterar um valor que não deveria ser alterado, normalmente ele só não se altera no código, mas não temos a informação de que deu errado, mas com o “use </w:t>
       </w:r>
       <w:proofErr w:type="spellStart"/>

</xml_diff>

<commit_message>
Alterando o formato de uma data em JS
</commit_message>
<xml_diff>
--- a/Formação HTML && CSS3/JavaScript na Web/Anotações/Cursos de JavaScript na Web.docx
+++ b/Formação HTML && CSS3/JavaScript na Web/Anotações/Cursos de JavaScript na Web.docx
@@ -8854,15 +8854,34 @@
           <w:szCs w:val="24"/>
         </w:rPr>
       </w:pPr>
-      <w:r>
-        <w:rPr>
-          <w:noProof/>
-        </w:rPr>
+    </w:p>
+    <w:p>
+      <w:pPr>
+        <w:pStyle w:val="PargrafodaLista"/>
+        <w:numPr>
+          <w:ilvl w:val="1"/>
+          <w:numId w:val="5"/>
+        </w:numPr>
+        <w:spacing w:line="360" w:lineRule="auto"/>
+        <w:jc w:val="both"/>
+        <w:rPr>
+          <w:rFonts w:ascii="Times New Roman" w:hAnsi="Times New Roman" w:cs="Times New Roman"/>
+          <w:sz w:val="24"/>
+          <w:szCs w:val="24"/>
+        </w:rPr>
+      </w:pPr>
+      <w:r>
+        <w:rPr>
+          <w:rFonts w:ascii="Times New Roman" w:hAnsi="Times New Roman" w:cs="Times New Roman"/>
+          <w:sz w:val="24"/>
+          <w:szCs w:val="24"/>
+        </w:rPr>
+        <w:lastRenderedPageBreak/>
         <w:drawing>
-          <wp:inline distT="0" distB="0" distL="0" distR="0" wp14:anchorId="56B071C6" wp14:editId="19A1935E">
-            <wp:extent cx="5400040" cy="1381125"/>
-            <wp:effectExtent l="0" t="0" r="0" b="9525"/>
-            <wp:docPr id="5" name="Imagem 5"/>
+          <wp:inline distT="0" distB="0" distL="0" distR="0" wp14:anchorId="7478DC6F" wp14:editId="5BAD82D6">
+            <wp:extent cx="5400040" cy="5488940"/>
+            <wp:effectExtent l="0" t="0" r="0" b="0"/>
+            <wp:docPr id="6" name="Imagem 6"/>
             <wp:cNvGraphicFramePr>
               <a:graphicFrameLocks xmlns:a="http://schemas.openxmlformats.org/drawingml/2006/main" noChangeAspect="1"/>
             </wp:cNvGraphicFramePr>
@@ -8882,6 +8901,54 @@
                   <pic:spPr>
                     <a:xfrm>
                       <a:off x="0" y="0"/>
+                      <a:ext cx="5400040" cy="5488940"/>
+                    </a:xfrm>
+                    <a:prstGeom prst="rect">
+                      <a:avLst/>
+                    </a:prstGeom>
+                  </pic:spPr>
+                </pic:pic>
+              </a:graphicData>
+            </a:graphic>
+          </wp:inline>
+        </w:drawing>
+      </w:r>
+      <w:r>
+        <w:rPr>
+          <w:rFonts w:ascii="Times New Roman" w:hAnsi="Times New Roman" w:cs="Times New Roman"/>
+          <w:sz w:val="24"/>
+          <w:szCs w:val="24"/>
+        </w:rPr>
+        <w:t xml:space="preserve"> </w:t>
+      </w:r>
+      <w:r>
+        <w:rPr>
+          <w:noProof/>
+        </w:rPr>
+        <w:drawing>
+          <wp:inline distT="0" distB="0" distL="0" distR="0" wp14:anchorId="56B071C6" wp14:editId="19A1935E">
+            <wp:extent cx="5400040" cy="1381125"/>
+            <wp:effectExtent l="0" t="0" r="0" b="9525"/>
+            <wp:docPr id="5" name="Imagem 5"/>
+            <wp:cNvGraphicFramePr>
+              <a:graphicFrameLocks xmlns:a="http://schemas.openxmlformats.org/drawingml/2006/main" noChangeAspect="1"/>
+            </wp:cNvGraphicFramePr>
+            <a:graphic xmlns:a="http://schemas.openxmlformats.org/drawingml/2006/main">
+              <a:graphicData uri="http://schemas.openxmlformats.org/drawingml/2006/picture">
+                <pic:pic xmlns:pic="http://schemas.openxmlformats.org/drawingml/2006/picture">
+                  <pic:nvPicPr>
+                    <pic:cNvPr id="1" name=""/>
+                    <pic:cNvPicPr/>
+                  </pic:nvPicPr>
+                  <pic:blipFill>
+                    <a:blip r:embed="rId18"/>
+                    <a:stretch>
+                      <a:fillRect/>
+                    </a:stretch>
+                  </pic:blipFill>
+                  <pic:spPr>
+                    <a:xfrm>
+                      <a:off x="0" y="0"/>
                       <a:ext cx="5400040" cy="1381125"/>
                     </a:xfrm>
                     <a:prstGeom prst="rect">
@@ -8898,6 +8965,65 @@
     <w:p>
       <w:pPr>
         <w:pStyle w:val="PargrafodaLista"/>
+        <w:numPr>
+          <w:ilvl w:val="1"/>
+          <w:numId w:val="5"/>
+        </w:numPr>
+        <w:spacing w:line="360" w:lineRule="auto"/>
+        <w:jc w:val="both"/>
+        <w:rPr>
+          <w:rFonts w:ascii="Times New Roman" w:hAnsi="Times New Roman" w:cs="Times New Roman"/>
+          <w:sz w:val="24"/>
+          <w:szCs w:val="24"/>
+        </w:rPr>
+      </w:pPr>
+      <w:r>
+        <w:rPr>
+          <w:rFonts w:ascii="Times New Roman" w:hAnsi="Times New Roman" w:cs="Times New Roman"/>
+          <w:sz w:val="24"/>
+          <w:szCs w:val="24"/>
+        </w:rPr>
+        <w:lastRenderedPageBreak/>
+        <w:drawing>
+          <wp:inline distT="0" distB="0" distL="0" distR="0" wp14:anchorId="1C1FEAA7" wp14:editId="6C5874E0">
+            <wp:extent cx="5400040" cy="2235835"/>
+            <wp:effectExtent l="0" t="0" r="0" b="0"/>
+            <wp:docPr id="7" name="Imagem 7"/>
+            <wp:cNvGraphicFramePr>
+              <a:graphicFrameLocks xmlns:a="http://schemas.openxmlformats.org/drawingml/2006/main" noChangeAspect="1"/>
+            </wp:cNvGraphicFramePr>
+            <a:graphic xmlns:a="http://schemas.openxmlformats.org/drawingml/2006/main">
+              <a:graphicData uri="http://schemas.openxmlformats.org/drawingml/2006/picture">
+                <pic:pic xmlns:pic="http://schemas.openxmlformats.org/drawingml/2006/picture">
+                  <pic:nvPicPr>
+                    <pic:cNvPr id="1" name=""/>
+                    <pic:cNvPicPr/>
+                  </pic:nvPicPr>
+                  <pic:blipFill>
+                    <a:blip r:embed="rId19"/>
+                    <a:stretch>
+                      <a:fillRect/>
+                    </a:stretch>
+                  </pic:blipFill>
+                  <pic:spPr>
+                    <a:xfrm>
+                      <a:off x="0" y="0"/>
+                      <a:ext cx="5400040" cy="2235835"/>
+                    </a:xfrm>
+                    <a:prstGeom prst="rect">
+                      <a:avLst/>
+                    </a:prstGeom>
+                  </pic:spPr>
+                </pic:pic>
+              </a:graphicData>
+            </a:graphic>
+          </wp:inline>
+        </w:drawing>
+      </w:r>
+    </w:p>
+    <w:p>
+      <w:pPr>
+        <w:pStyle w:val="PargrafodaLista"/>
         <w:spacing w:line="360" w:lineRule="auto"/>
         <w:ind w:left="1080"/>
         <w:jc w:val="both"/>
@@ -9067,7 +9193,6 @@
           <w:sz w:val="24"/>
           <w:szCs w:val="24"/>
         </w:rPr>
-        <w:lastRenderedPageBreak/>
         <w:t xml:space="preserve"> O modo estrito nos previne disso acontecer.</w:t>
       </w:r>
     </w:p>
@@ -9300,6 +9425,7 @@
           <w:sz w:val="24"/>
           <w:szCs w:val="24"/>
         </w:rPr>
+        <w:lastRenderedPageBreak/>
         <w:t>Se tentarmos fazer uma função de soma usando como argumento a, a, c = 1, 3, 2 ; o JS substituirá o primeiro a = 1, pelo segundo a = 3.</w:t>
       </w:r>
     </w:p>

</xml_diff>

<commit_message>
O poder do split
</commit_message>
<xml_diff>
--- a/Formação HTML && CSS3/JavaScript na Web/Anotações/Cursos de JavaScript na Web.docx
+++ b/Formação HTML && CSS3/JavaScript na Web/Anotações/Cursos de JavaScript na Web.docx
@@ -8985,10 +8985,10 @@
         </w:rPr>
         <w:lastRenderedPageBreak/>
         <w:drawing>
-          <wp:inline distT="0" distB="0" distL="0" distR="0" wp14:anchorId="1C1FEAA7" wp14:editId="6C5874E0">
-            <wp:extent cx="5400040" cy="2235835"/>
-            <wp:effectExtent l="0" t="0" r="0" b="0"/>
-            <wp:docPr id="7" name="Imagem 7"/>
+          <wp:inline distT="0" distB="0" distL="0" distR="0" wp14:anchorId="7BC92A9A" wp14:editId="6F744BA8">
+            <wp:extent cx="5400040" cy="5309870"/>
+            <wp:effectExtent l="0" t="0" r="0" b="5080"/>
+            <wp:docPr id="8" name="Imagem 8"/>
             <wp:cNvGraphicFramePr>
               <a:graphicFrameLocks xmlns:a="http://schemas.openxmlformats.org/drawingml/2006/main" noChangeAspect="1"/>
             </wp:cNvGraphicFramePr>
@@ -9008,6 +9008,56 @@
                   <pic:spPr>
                     <a:xfrm>
                       <a:off x="0" y="0"/>
+                      <a:ext cx="5400040" cy="5309870"/>
+                    </a:xfrm>
+                    <a:prstGeom prst="rect">
+                      <a:avLst/>
+                    </a:prstGeom>
+                  </pic:spPr>
+                </pic:pic>
+              </a:graphicData>
+            </a:graphic>
+          </wp:inline>
+        </w:drawing>
+      </w:r>
+      <w:r>
+        <w:rPr>
+          <w:rFonts w:ascii="Times New Roman" w:hAnsi="Times New Roman" w:cs="Times New Roman"/>
+          <w:sz w:val="24"/>
+          <w:szCs w:val="24"/>
+        </w:rPr>
+        <w:t xml:space="preserve"> </w:t>
+      </w:r>
+      <w:r>
+        <w:rPr>
+          <w:rFonts w:ascii="Times New Roman" w:hAnsi="Times New Roman" w:cs="Times New Roman"/>
+          <w:sz w:val="24"/>
+          <w:szCs w:val="24"/>
+        </w:rPr>
+        <w:drawing>
+          <wp:inline distT="0" distB="0" distL="0" distR="0" wp14:anchorId="1C1FEAA7" wp14:editId="6C5874E0">
+            <wp:extent cx="5400040" cy="2235835"/>
+            <wp:effectExtent l="0" t="0" r="0" b="0"/>
+            <wp:docPr id="7" name="Imagem 7"/>
+            <wp:cNvGraphicFramePr>
+              <a:graphicFrameLocks xmlns:a="http://schemas.openxmlformats.org/drawingml/2006/main" noChangeAspect="1"/>
+            </wp:cNvGraphicFramePr>
+            <a:graphic xmlns:a="http://schemas.openxmlformats.org/drawingml/2006/main">
+              <a:graphicData uri="http://schemas.openxmlformats.org/drawingml/2006/picture">
+                <pic:pic xmlns:pic="http://schemas.openxmlformats.org/drawingml/2006/picture">
+                  <pic:nvPicPr>
+                    <pic:cNvPr id="1" name=""/>
+                    <pic:cNvPicPr/>
+                  </pic:nvPicPr>
+                  <pic:blipFill>
+                    <a:blip r:embed="rId20"/>
+                    <a:stretch>
+                      <a:fillRect/>
+                    </a:stretch>
+                  </pic:blipFill>
+                  <pic:spPr>
+                    <a:xfrm>
+                      <a:off x="0" y="0"/>
                       <a:ext cx="5400040" cy="2235835"/>
                     </a:xfrm>
                     <a:prstGeom prst="rect">
@@ -9024,6 +9074,178 @@
     <w:p>
       <w:pPr>
         <w:pStyle w:val="PargrafodaLista"/>
+        <w:numPr>
+          <w:ilvl w:val="1"/>
+          <w:numId w:val="5"/>
+        </w:numPr>
+        <w:spacing w:line="360" w:lineRule="auto"/>
+        <w:jc w:val="both"/>
+        <w:rPr>
+          <w:rFonts w:ascii="Times New Roman" w:hAnsi="Times New Roman" w:cs="Times New Roman"/>
+          <w:sz w:val="24"/>
+          <w:szCs w:val="24"/>
+        </w:rPr>
+      </w:pPr>
+      <w:r>
+        <w:rPr>
+          <w:noProof/>
+        </w:rPr>
+        <w:lastRenderedPageBreak/>
+        <w:drawing>
+          <wp:inline distT="0" distB="0" distL="0" distR="0" wp14:anchorId="133C4463" wp14:editId="62A615A5">
+            <wp:extent cx="5400040" cy="5309870"/>
+            <wp:effectExtent l="0" t="0" r="0" b="5080"/>
+            <wp:docPr id="10" name="Imagem 10"/>
+            <wp:cNvGraphicFramePr>
+              <a:graphicFrameLocks xmlns:a="http://schemas.openxmlformats.org/drawingml/2006/main" noChangeAspect="1"/>
+            </wp:cNvGraphicFramePr>
+            <a:graphic xmlns:a="http://schemas.openxmlformats.org/drawingml/2006/main">
+              <a:graphicData uri="http://schemas.openxmlformats.org/drawingml/2006/picture">
+                <pic:pic xmlns:pic="http://schemas.openxmlformats.org/drawingml/2006/picture">
+                  <pic:nvPicPr>
+                    <pic:cNvPr id="1" name=""/>
+                    <pic:cNvPicPr/>
+                  </pic:nvPicPr>
+                  <pic:blipFill>
+                    <a:blip r:embed="rId21"/>
+                    <a:stretch>
+                      <a:fillRect/>
+                    </a:stretch>
+                  </pic:blipFill>
+                  <pic:spPr>
+                    <a:xfrm>
+                      <a:off x="0" y="0"/>
+                      <a:ext cx="5400040" cy="5309870"/>
+                    </a:xfrm>
+                    <a:prstGeom prst="rect">
+                      <a:avLst/>
+                    </a:prstGeom>
+                  </pic:spPr>
+                </pic:pic>
+              </a:graphicData>
+            </a:graphic>
+          </wp:inline>
+        </w:drawing>
+      </w:r>
+    </w:p>
+    <w:p>
+      <w:pPr>
+        <w:pStyle w:val="PargrafodaLista"/>
+        <w:numPr>
+          <w:ilvl w:val="1"/>
+          <w:numId w:val="5"/>
+        </w:numPr>
+        <w:spacing w:line="360" w:lineRule="auto"/>
+        <w:jc w:val="both"/>
+        <w:rPr>
+          <w:rFonts w:ascii="Times New Roman" w:hAnsi="Times New Roman" w:cs="Times New Roman"/>
+          <w:sz w:val="24"/>
+          <w:szCs w:val="24"/>
+        </w:rPr>
+      </w:pPr>
+      <w:r>
+        <w:rPr>
+          <w:noProof/>
+        </w:rPr>
+        <w:lastRenderedPageBreak/>
+        <w:drawing>
+          <wp:inline distT="0" distB="0" distL="0" distR="0" wp14:anchorId="435E110F" wp14:editId="7C60938F">
+            <wp:extent cx="5400040" cy="5605780"/>
+            <wp:effectExtent l="0" t="0" r="0" b="0"/>
+            <wp:docPr id="11" name="Imagem 11"/>
+            <wp:cNvGraphicFramePr>
+              <a:graphicFrameLocks xmlns:a="http://schemas.openxmlformats.org/drawingml/2006/main" noChangeAspect="1"/>
+            </wp:cNvGraphicFramePr>
+            <a:graphic xmlns:a="http://schemas.openxmlformats.org/drawingml/2006/main">
+              <a:graphicData uri="http://schemas.openxmlformats.org/drawingml/2006/picture">
+                <pic:pic xmlns:pic="http://schemas.openxmlformats.org/drawingml/2006/picture">
+                  <pic:nvPicPr>
+                    <pic:cNvPr id="1" name=""/>
+                    <pic:cNvPicPr/>
+                  </pic:nvPicPr>
+                  <pic:blipFill>
+                    <a:blip r:embed="rId22"/>
+                    <a:stretch>
+                      <a:fillRect/>
+                    </a:stretch>
+                  </pic:blipFill>
+                  <pic:spPr>
+                    <a:xfrm>
+                      <a:off x="0" y="0"/>
+                      <a:ext cx="5400040" cy="5605780"/>
+                    </a:xfrm>
+                    <a:prstGeom prst="rect">
+                      <a:avLst/>
+                    </a:prstGeom>
+                  </pic:spPr>
+                </pic:pic>
+              </a:graphicData>
+            </a:graphic>
+          </wp:inline>
+        </w:drawing>
+      </w:r>
+    </w:p>
+    <w:p>
+      <w:pPr>
+        <w:pStyle w:val="PargrafodaLista"/>
+        <w:numPr>
+          <w:ilvl w:val="1"/>
+          <w:numId w:val="5"/>
+        </w:numPr>
+        <w:spacing w:line="360" w:lineRule="auto"/>
+        <w:jc w:val="both"/>
+        <w:rPr>
+          <w:rFonts w:ascii="Times New Roman" w:hAnsi="Times New Roman" w:cs="Times New Roman"/>
+          <w:sz w:val="24"/>
+          <w:szCs w:val="24"/>
+        </w:rPr>
+      </w:pPr>
+      <w:r>
+        <w:rPr>
+          <w:rFonts w:ascii="Times New Roman" w:hAnsi="Times New Roman" w:cs="Times New Roman"/>
+          <w:sz w:val="24"/>
+          <w:szCs w:val="24"/>
+        </w:rPr>
+        <w:drawing>
+          <wp:inline distT="0" distB="0" distL="0" distR="0" wp14:anchorId="79016A2E" wp14:editId="544DFCDA">
+            <wp:extent cx="5400040" cy="530860"/>
+            <wp:effectExtent l="0" t="0" r="0" b="2540"/>
+            <wp:docPr id="12" name="Imagem 12"/>
+            <wp:cNvGraphicFramePr>
+              <a:graphicFrameLocks xmlns:a="http://schemas.openxmlformats.org/drawingml/2006/main" noChangeAspect="1"/>
+            </wp:cNvGraphicFramePr>
+            <a:graphic xmlns:a="http://schemas.openxmlformats.org/drawingml/2006/main">
+              <a:graphicData uri="http://schemas.openxmlformats.org/drawingml/2006/picture">
+                <pic:pic xmlns:pic="http://schemas.openxmlformats.org/drawingml/2006/picture">
+                  <pic:nvPicPr>
+                    <pic:cNvPr id="1" name=""/>
+                    <pic:cNvPicPr/>
+                  </pic:nvPicPr>
+                  <pic:blipFill>
+                    <a:blip r:embed="rId23"/>
+                    <a:stretch>
+                      <a:fillRect/>
+                    </a:stretch>
+                  </pic:blipFill>
+                  <pic:spPr>
+                    <a:xfrm>
+                      <a:off x="0" y="0"/>
+                      <a:ext cx="5400040" cy="530860"/>
+                    </a:xfrm>
+                    <a:prstGeom prst="rect">
+                      <a:avLst/>
+                    </a:prstGeom>
+                  </pic:spPr>
+                </pic:pic>
+              </a:graphicData>
+            </a:graphic>
+          </wp:inline>
+        </w:drawing>
+      </w:r>
+    </w:p>
+    <w:p>
+      <w:pPr>
+        <w:pStyle w:val="PargrafodaLista"/>
         <w:spacing w:line="360" w:lineRule="auto"/>
         <w:ind w:left="1080"/>
         <w:jc w:val="both"/>
@@ -9247,6 +9469,7 @@
           <w:sz w:val="24"/>
           <w:szCs w:val="24"/>
         </w:rPr>
+        <w:lastRenderedPageBreak/>
         <w:t>Fazendo isso, nós recebemos um erro quando tentamos executar o código, caso tenhamos esquecido de declarar a variável.</w:t>
       </w:r>
     </w:p>
@@ -9425,7 +9648,6 @@
           <w:sz w:val="24"/>
           <w:szCs w:val="24"/>
         </w:rPr>
-        <w:lastRenderedPageBreak/>
         <w:t>Se tentarmos fazer uma função de soma usando como argumento a, a, c = 1, 3, 2 ; o JS substituirá o primeiro a = 1, pelo segundo a = 3.</w:t>
       </w:r>
     </w:p>

</xml_diff>

<commit_message>
O retorno de match
</commit_message>
<xml_diff>
--- a/Formação HTML && CSS3/JavaScript na Web/Anotações/Cursos de JavaScript na Web.docx
+++ b/Formação HTML && CSS3/JavaScript na Web/Anotações/Cursos de JavaScript na Web.docx
@@ -9246,6 +9246,119 @@
     <w:p>
       <w:pPr>
         <w:pStyle w:val="PargrafodaLista"/>
+        <w:numPr>
+          <w:ilvl w:val="1"/>
+          <w:numId w:val="5"/>
+        </w:numPr>
+        <w:spacing w:line="360" w:lineRule="auto"/>
+        <w:jc w:val="both"/>
+        <w:rPr>
+          <w:rFonts w:ascii="Times New Roman" w:hAnsi="Times New Roman" w:cs="Times New Roman"/>
+          <w:sz w:val="24"/>
+          <w:szCs w:val="24"/>
+        </w:rPr>
+      </w:pPr>
+      <w:r>
+        <w:rPr>
+          <w:noProof/>
+        </w:rPr>
+        <w:lastRenderedPageBreak/>
+        <w:drawing>
+          <wp:inline distT="0" distB="0" distL="0" distR="0" wp14:anchorId="13CF54B9" wp14:editId="16A3CAB5">
+            <wp:extent cx="5400040" cy="5615305"/>
+            <wp:effectExtent l="0" t="0" r="0" b="4445"/>
+            <wp:docPr id="13" name="Imagem 13"/>
+            <wp:cNvGraphicFramePr>
+              <a:graphicFrameLocks xmlns:a="http://schemas.openxmlformats.org/drawingml/2006/main" noChangeAspect="1"/>
+            </wp:cNvGraphicFramePr>
+            <a:graphic xmlns:a="http://schemas.openxmlformats.org/drawingml/2006/main">
+              <a:graphicData uri="http://schemas.openxmlformats.org/drawingml/2006/picture">
+                <pic:pic xmlns:pic="http://schemas.openxmlformats.org/drawingml/2006/picture">
+                  <pic:nvPicPr>
+                    <pic:cNvPr id="1" name=""/>
+                    <pic:cNvPicPr/>
+                  </pic:nvPicPr>
+                  <pic:blipFill>
+                    <a:blip r:embed="rId24"/>
+                    <a:stretch>
+                      <a:fillRect/>
+                    </a:stretch>
+                  </pic:blipFill>
+                  <pic:spPr>
+                    <a:xfrm>
+                      <a:off x="0" y="0"/>
+                      <a:ext cx="5400040" cy="5615305"/>
+                    </a:xfrm>
+                    <a:prstGeom prst="rect">
+                      <a:avLst/>
+                    </a:prstGeom>
+                  </pic:spPr>
+                </pic:pic>
+              </a:graphicData>
+            </a:graphic>
+          </wp:inline>
+        </w:drawing>
+      </w:r>
+    </w:p>
+    <w:p>
+      <w:pPr>
+        <w:pStyle w:val="PargrafodaLista"/>
+        <w:numPr>
+          <w:ilvl w:val="1"/>
+          <w:numId w:val="5"/>
+        </w:numPr>
+        <w:spacing w:line="360" w:lineRule="auto"/>
+        <w:jc w:val="both"/>
+        <w:rPr>
+          <w:rFonts w:ascii="Times New Roman" w:hAnsi="Times New Roman" w:cs="Times New Roman"/>
+          <w:sz w:val="24"/>
+          <w:szCs w:val="24"/>
+        </w:rPr>
+      </w:pPr>
+      <w:r>
+        <w:rPr>
+          <w:noProof/>
+        </w:rPr>
+        <w:drawing>
+          <wp:inline distT="0" distB="0" distL="0" distR="0" wp14:anchorId="3E97407F" wp14:editId="2D33CDBE">
+            <wp:extent cx="5400040" cy="2179320"/>
+            <wp:effectExtent l="0" t="0" r="0" b="0"/>
+            <wp:docPr id="14" name="Imagem 14"/>
+            <wp:cNvGraphicFramePr>
+              <a:graphicFrameLocks xmlns:a="http://schemas.openxmlformats.org/drawingml/2006/main" noChangeAspect="1"/>
+            </wp:cNvGraphicFramePr>
+            <a:graphic xmlns:a="http://schemas.openxmlformats.org/drawingml/2006/main">
+              <a:graphicData uri="http://schemas.openxmlformats.org/drawingml/2006/picture">
+                <pic:pic xmlns:pic="http://schemas.openxmlformats.org/drawingml/2006/picture">
+                  <pic:nvPicPr>
+                    <pic:cNvPr id="1" name=""/>
+                    <pic:cNvPicPr/>
+                  </pic:nvPicPr>
+                  <pic:blipFill>
+                    <a:blip r:embed="rId25"/>
+                    <a:stretch>
+                      <a:fillRect/>
+                    </a:stretch>
+                  </pic:blipFill>
+                  <pic:spPr>
+                    <a:xfrm>
+                      <a:off x="0" y="0"/>
+                      <a:ext cx="5400040" cy="2179320"/>
+                    </a:xfrm>
+                    <a:prstGeom prst="rect">
+                      <a:avLst/>
+                    </a:prstGeom>
+                  </pic:spPr>
+                </pic:pic>
+              </a:graphicData>
+            </a:graphic>
+          </wp:inline>
+        </w:drawing>
+      </w:r>
+    </w:p>
+    <w:p>
+      <w:pPr>
+        <w:pStyle w:val="PargrafodaLista"/>
         <w:spacing w:line="360" w:lineRule="auto"/>
         <w:ind w:left="1080"/>
         <w:jc w:val="both"/>
@@ -9338,6 +9451,7 @@
           <w:sz w:val="24"/>
           <w:szCs w:val="24"/>
         </w:rPr>
+        <w:lastRenderedPageBreak/>
         <w:t xml:space="preserve"> </w:t>
       </w:r>
       <w:r>
@@ -9469,7 +9583,6 @@
           <w:sz w:val="24"/>
           <w:szCs w:val="24"/>
         </w:rPr>
-        <w:lastRenderedPageBreak/>
         <w:t>Fazendo isso, nós recebemos um erro quando tentamos executar o código, caso tenhamos esquecido de declarar a variável.</w:t>
       </w:r>
     </w:p>

</xml_diff>

<commit_message>
A praticidade do atributo pattern
</commit_message>
<xml_diff>
--- a/Formação HTML && CSS3/JavaScript na Web/Anotações/Cursos de JavaScript na Web.docx
+++ b/Formação HTML && CSS3/JavaScript na Web/Anotações/Cursos de JavaScript na Web.docx
@@ -9359,6 +9359,119 @@
     <w:p>
       <w:pPr>
         <w:pStyle w:val="PargrafodaLista"/>
+        <w:numPr>
+          <w:ilvl w:val="1"/>
+          <w:numId w:val="5"/>
+        </w:numPr>
+        <w:spacing w:line="360" w:lineRule="auto"/>
+        <w:jc w:val="both"/>
+        <w:rPr>
+          <w:rFonts w:ascii="Times New Roman" w:hAnsi="Times New Roman" w:cs="Times New Roman"/>
+          <w:sz w:val="24"/>
+          <w:szCs w:val="24"/>
+        </w:rPr>
+      </w:pPr>
+      <w:r>
+        <w:rPr>
+          <w:noProof/>
+        </w:rPr>
+        <w:lastRenderedPageBreak/>
+        <w:drawing>
+          <wp:inline distT="0" distB="0" distL="0" distR="0" wp14:anchorId="4F7B7633" wp14:editId="4E726D26">
+            <wp:extent cx="5304762" cy="6304762"/>
+            <wp:effectExtent l="0" t="0" r="0" b="1270"/>
+            <wp:docPr id="15" name="Imagem 15"/>
+            <wp:cNvGraphicFramePr>
+              <a:graphicFrameLocks xmlns:a="http://schemas.openxmlformats.org/drawingml/2006/main" noChangeAspect="1"/>
+            </wp:cNvGraphicFramePr>
+            <a:graphic xmlns:a="http://schemas.openxmlformats.org/drawingml/2006/main">
+              <a:graphicData uri="http://schemas.openxmlformats.org/drawingml/2006/picture">
+                <pic:pic xmlns:pic="http://schemas.openxmlformats.org/drawingml/2006/picture">
+                  <pic:nvPicPr>
+                    <pic:cNvPr id="1" name=""/>
+                    <pic:cNvPicPr/>
+                  </pic:nvPicPr>
+                  <pic:blipFill>
+                    <a:blip r:embed="rId26"/>
+                    <a:stretch>
+                      <a:fillRect/>
+                    </a:stretch>
+                  </pic:blipFill>
+                  <pic:spPr>
+                    <a:xfrm>
+                      <a:off x="0" y="0"/>
+                      <a:ext cx="5304762" cy="6304762"/>
+                    </a:xfrm>
+                    <a:prstGeom prst="rect">
+                      <a:avLst/>
+                    </a:prstGeom>
+                  </pic:spPr>
+                </pic:pic>
+              </a:graphicData>
+            </a:graphic>
+          </wp:inline>
+        </w:drawing>
+      </w:r>
+    </w:p>
+    <w:p>
+      <w:pPr>
+        <w:pStyle w:val="PargrafodaLista"/>
+        <w:numPr>
+          <w:ilvl w:val="1"/>
+          <w:numId w:val="5"/>
+        </w:numPr>
+        <w:spacing w:line="360" w:lineRule="auto"/>
+        <w:jc w:val="both"/>
+        <w:rPr>
+          <w:rFonts w:ascii="Times New Roman" w:hAnsi="Times New Roman" w:cs="Times New Roman"/>
+          <w:sz w:val="24"/>
+          <w:szCs w:val="24"/>
+        </w:rPr>
+      </w:pPr>
+      <w:r>
+        <w:rPr>
+          <w:noProof/>
+        </w:rPr>
+        <w:drawing>
+          <wp:inline distT="0" distB="0" distL="0" distR="0" wp14:anchorId="339302B5" wp14:editId="29DBB685">
+            <wp:extent cx="5200000" cy="638095"/>
+            <wp:effectExtent l="0" t="0" r="1270" b="0"/>
+            <wp:docPr id="16" name="Imagem 16"/>
+            <wp:cNvGraphicFramePr>
+              <a:graphicFrameLocks xmlns:a="http://schemas.openxmlformats.org/drawingml/2006/main" noChangeAspect="1"/>
+            </wp:cNvGraphicFramePr>
+            <a:graphic xmlns:a="http://schemas.openxmlformats.org/drawingml/2006/main">
+              <a:graphicData uri="http://schemas.openxmlformats.org/drawingml/2006/picture">
+                <pic:pic xmlns:pic="http://schemas.openxmlformats.org/drawingml/2006/picture">
+                  <pic:nvPicPr>
+                    <pic:cNvPr id="1" name=""/>
+                    <pic:cNvPicPr/>
+                  </pic:nvPicPr>
+                  <pic:blipFill>
+                    <a:blip r:embed="rId27"/>
+                    <a:stretch>
+                      <a:fillRect/>
+                    </a:stretch>
+                  </pic:blipFill>
+                  <pic:spPr>
+                    <a:xfrm>
+                      <a:off x="0" y="0"/>
+                      <a:ext cx="5200000" cy="638095"/>
+                    </a:xfrm>
+                    <a:prstGeom prst="rect">
+                      <a:avLst/>
+                    </a:prstGeom>
+                  </pic:spPr>
+                </pic:pic>
+              </a:graphicData>
+            </a:graphic>
+          </wp:inline>
+        </w:drawing>
+      </w:r>
+    </w:p>
+    <w:p>
+      <w:pPr>
+        <w:pStyle w:val="PargrafodaLista"/>
         <w:spacing w:line="360" w:lineRule="auto"/>
         <w:ind w:left="1080"/>
         <w:jc w:val="both"/>
@@ -9451,7 +9564,6 @@
           <w:sz w:val="24"/>
           <w:szCs w:val="24"/>
         </w:rPr>
-        <w:lastRenderedPageBreak/>
         <w:t xml:space="preserve"> </w:t>
       </w:r>
       <w:r>
@@ -9529,6 +9641,7 @@
           <w:sz w:val="24"/>
           <w:szCs w:val="24"/>
         </w:rPr>
+        <w:lastRenderedPageBreak/>
         <w:t xml:space="preserve"> O modo estrito nos previne disso acontecer.</w:t>
       </w:r>
     </w:p>

</xml_diff>

<commit_message>
Iniciando o curso CRUD com JS Assíncrono
Aula 1 – Comunicação assíncrona
Ambiente preparado com o projeto inicial baixado e npm instalado na pasta admin
</commit_message>
<xml_diff>
--- a/Formação HTML && CSS3/JavaScript na Web/Anotações/Cursos de JavaScript na Web.docx
+++ b/Formação HTML && CSS3/JavaScript na Web/Anotações/Cursos de JavaScript na Web.docx
@@ -1462,6 +1462,7 @@
         </w:rPr>
         <w:t xml:space="preserve">Para se referir ao </w:t>
       </w:r>
+      <w:proofErr w:type="gramStart"/>
       <w:r>
         <w:rPr>
           <w:rFonts w:ascii="Times New Roman" w:hAnsi="Times New Roman" w:cs="Times New Roman"/>
@@ -1478,7 +1479,16 @@
           <w:sz w:val="24"/>
           <w:szCs w:val="24"/>
         </w:rPr>
-        <w:t xml:space="preserve"> colocado no html, no querySelector, precisamos colocar “[]” dentro das ‘’ e, dentro dele, o nome exato do </w:t>
+        <w:t xml:space="preserve"> colocado</w:t>
+      </w:r>
+      <w:proofErr w:type="gramEnd"/>
+      <w:r>
+        <w:rPr>
+          <w:rFonts w:ascii="Times New Roman" w:hAnsi="Times New Roman" w:cs="Times New Roman"/>
+          <w:sz w:val="24"/>
+          <w:szCs w:val="24"/>
+        </w:rPr>
+        <w:t xml:space="preserve"> no html, no querySelector, precisamos colocar “[]” dentro das ‘’ e, dentro dele, o nome exato do </w:t>
       </w:r>
       <w:r>
         <w:rPr>
@@ -1596,7 +1606,25 @@
           <w:sz w:val="24"/>
           <w:szCs w:val="24"/>
         </w:rPr>
-        <w:t xml:space="preserve">No caso do projeto referente à este primeiro curso, a variável é o button, então podemos colocar: </w:t>
+        <w:t xml:space="preserve">No caso do projeto referente </w:t>
+      </w:r>
+      <w:proofErr w:type="gramStart"/>
+      <w:r>
+        <w:rPr>
+          <w:rFonts w:ascii="Times New Roman" w:hAnsi="Times New Roman" w:cs="Times New Roman"/>
+          <w:sz w:val="24"/>
+          <w:szCs w:val="24"/>
+        </w:rPr>
+        <w:t>à</w:t>
+      </w:r>
+      <w:proofErr w:type="gramEnd"/>
+      <w:r>
+        <w:rPr>
+          <w:rFonts w:ascii="Times New Roman" w:hAnsi="Times New Roman" w:cs="Times New Roman"/>
+          <w:sz w:val="24"/>
+          <w:szCs w:val="24"/>
+        </w:rPr>
+        <w:t xml:space="preserve"> este primeiro curso, a variável é o button, então podemos colocar: </w:t>
       </w:r>
       <w:proofErr w:type="spellStart"/>
       <w:r>
@@ -1772,7 +1800,25 @@
           <w:sz w:val="24"/>
           <w:szCs w:val="24"/>
         </w:rPr>
-        <w:t xml:space="preserve"> Para fazer com que o botão faça uma ação quando for clicado precisamos adicionar um Evento de monitoramento à ele, para que sempre que for clicado, execute uma função específica. Traduzindo isso para o JS fica literalmente assim: </w:t>
+        <w:t xml:space="preserve"> Para fazer com que o botão faça uma ação quando for clicado precisamos adicionar um Evento de monitoramento </w:t>
+      </w:r>
+      <w:proofErr w:type="gramStart"/>
+      <w:r>
+        <w:rPr>
+          <w:rFonts w:ascii="Times New Roman" w:hAnsi="Times New Roman" w:cs="Times New Roman"/>
+          <w:sz w:val="24"/>
+          <w:szCs w:val="24"/>
+        </w:rPr>
+        <w:t>à</w:t>
+      </w:r>
+      <w:proofErr w:type="gramEnd"/>
+      <w:r>
+        <w:rPr>
+          <w:rFonts w:ascii="Times New Roman" w:hAnsi="Times New Roman" w:cs="Times New Roman"/>
+          <w:sz w:val="24"/>
+          <w:szCs w:val="24"/>
+        </w:rPr>
+        <w:t xml:space="preserve"> ele, para que sempre que for clicado, execute uma função específica. Traduzindo isso para o JS fica literalmente assim: </w:t>
       </w:r>
       <w:proofErr w:type="spellStart"/>
       <w:r>
@@ -1978,7 +2024,25 @@
           <w:sz w:val="24"/>
           <w:szCs w:val="24"/>
         </w:rPr>
-        <w:t xml:space="preserve">Para mandar ele imprimir no console o texto do input, podemos colocar essa expressão dentro da função anônima do </w:t>
+        <w:t xml:space="preserve">Para </w:t>
+      </w:r>
+      <w:proofErr w:type="gramStart"/>
+      <w:r>
+        <w:rPr>
+          <w:rFonts w:ascii="Times New Roman" w:hAnsi="Times New Roman" w:cs="Times New Roman"/>
+          <w:sz w:val="24"/>
+          <w:szCs w:val="24"/>
+        </w:rPr>
+        <w:t>mandar ele</w:t>
+      </w:r>
+      <w:proofErr w:type="gramEnd"/>
+      <w:r>
+        <w:rPr>
+          <w:rFonts w:ascii="Times New Roman" w:hAnsi="Times New Roman" w:cs="Times New Roman"/>
+          <w:sz w:val="24"/>
+          <w:szCs w:val="24"/>
+        </w:rPr>
+        <w:t xml:space="preserve"> imprimir no console o texto do input, podemos colocar essa expressão dentro da função anônima do </w:t>
       </w:r>
       <w:proofErr w:type="spellStart"/>
       <w:r>
@@ -5286,7 +5350,25 @@
           <w:sz w:val="24"/>
           <w:szCs w:val="24"/>
         </w:rPr>
-        <w:t xml:space="preserve"> para horas, desta forma, fazendo com que a configuração/formato da data e hora seja exibida de acordo com os parâmetro utilizados na localização do acesso da aplicação.</w:t>
+        <w:t xml:space="preserve"> para horas, desta forma, fazendo com que a configuração/formato da data e hora seja exibida de acordo com </w:t>
+      </w:r>
+      <w:proofErr w:type="gramStart"/>
+      <w:r>
+        <w:rPr>
+          <w:rFonts w:ascii="Times New Roman" w:hAnsi="Times New Roman" w:cs="Times New Roman"/>
+          <w:sz w:val="24"/>
+          <w:szCs w:val="24"/>
+        </w:rPr>
+        <w:t>os parâmetro</w:t>
+      </w:r>
+      <w:proofErr w:type="gramEnd"/>
+      <w:r>
+        <w:rPr>
+          <w:rFonts w:ascii="Times New Roman" w:hAnsi="Times New Roman" w:cs="Times New Roman"/>
+          <w:sz w:val="24"/>
+          <w:szCs w:val="24"/>
+        </w:rPr>
+        <w:t xml:space="preserve"> utilizados na localização do acesso da aplicação.</w:t>
       </w:r>
     </w:p>
     <w:p>
@@ -7017,7 +7099,25 @@
           <w:szCs w:val="24"/>
         </w:rPr>
         <w:lastRenderedPageBreak/>
-        <w:t xml:space="preserve">Com o local os dados se mantém mesmo se fechar a aba e </w:t>
+        <w:t xml:space="preserve">Com o local </w:t>
+      </w:r>
+      <w:proofErr w:type="gramStart"/>
+      <w:r>
+        <w:rPr>
+          <w:rFonts w:ascii="Times New Roman" w:hAnsi="Times New Roman" w:cs="Times New Roman"/>
+          <w:sz w:val="24"/>
+          <w:szCs w:val="24"/>
+        </w:rPr>
+        <w:t>os dados se mantém</w:t>
+      </w:r>
+      <w:proofErr w:type="gramEnd"/>
+      <w:r>
+        <w:rPr>
+          <w:rFonts w:ascii="Times New Roman" w:hAnsi="Times New Roman" w:cs="Times New Roman"/>
+          <w:sz w:val="24"/>
+          <w:szCs w:val="24"/>
+        </w:rPr>
+        <w:t xml:space="preserve"> mesmo se fechar a aba e </w:t>
       </w:r>
       <w:proofErr w:type="spellStart"/>
       <w:r>
@@ -9567,7 +9667,25 @@
           <w:sz w:val="24"/>
           <w:szCs w:val="24"/>
         </w:rPr>
-        <w:t>\w significa word char e é uma atalho para [A-Za-z0-9_].</w:t>
+        <w:t xml:space="preserve">\w significa word char e é </w:t>
+      </w:r>
+      <w:proofErr w:type="gramStart"/>
+      <w:r>
+        <w:rPr>
+          <w:rFonts w:ascii="Times New Roman" w:hAnsi="Times New Roman" w:cs="Times New Roman"/>
+          <w:sz w:val="24"/>
+          <w:szCs w:val="24"/>
+        </w:rPr>
+        <w:t>uma atalho</w:t>
+      </w:r>
+      <w:proofErr w:type="gramEnd"/>
+      <w:r>
+        <w:rPr>
+          <w:rFonts w:ascii="Times New Roman" w:hAnsi="Times New Roman" w:cs="Times New Roman"/>
+          <w:sz w:val="24"/>
+          <w:szCs w:val="24"/>
+        </w:rPr>
+        <w:t xml:space="preserve"> para [A-Za-z0-9_].</w:t>
       </w:r>
     </w:p>
     <w:p>
@@ -11424,6 +11542,7 @@
       <w:r>
         <w:rPr>
           <w:rFonts w:ascii="Times New Roman" w:hAnsi="Times New Roman" w:cs="Times New Roman"/>
+          <w:noProof/>
           <w:sz w:val="24"/>
           <w:szCs w:val="24"/>
         </w:rPr>
@@ -11531,6 +11650,7 @@
       <w:r>
         <w:rPr>
           <w:rFonts w:ascii="Times New Roman" w:hAnsi="Times New Roman" w:cs="Times New Roman"/>
+          <w:noProof/>
           <w:sz w:val="24"/>
           <w:szCs w:val="24"/>
         </w:rPr>
@@ -11582,6 +11702,7 @@
       <w:r>
         <w:rPr>
           <w:rFonts w:ascii="Times New Roman" w:hAnsi="Times New Roman" w:cs="Times New Roman"/>
+          <w:noProof/>
           <w:sz w:val="24"/>
           <w:szCs w:val="24"/>
         </w:rPr>
@@ -11754,6 +11875,7 @@
       <w:r>
         <w:rPr>
           <w:rFonts w:ascii="Times New Roman" w:hAnsi="Times New Roman" w:cs="Times New Roman"/>
+          <w:noProof/>
           <w:sz w:val="24"/>
           <w:szCs w:val="24"/>
         </w:rPr>
@@ -12019,6 +12141,97 @@
           </wp:inline>
         </w:drawing>
       </w:r>
+    </w:p>
+    <w:p>
+      <w:pPr>
+        <w:pStyle w:val="PargrafodaLista"/>
+        <w:spacing w:line="360" w:lineRule="auto"/>
+        <w:ind w:left="1080"/>
+        <w:jc w:val="both"/>
+        <w:rPr>
+          <w:rFonts w:ascii="Times New Roman" w:hAnsi="Times New Roman" w:cs="Times New Roman"/>
+          <w:sz w:val="24"/>
+          <w:szCs w:val="24"/>
+        </w:rPr>
+      </w:pPr>
+    </w:p>
+    <w:p>
+      <w:pPr>
+        <w:pStyle w:val="PargrafodaLista"/>
+        <w:spacing w:line="360" w:lineRule="auto"/>
+        <w:ind w:left="1080"/>
+        <w:jc w:val="right"/>
+        <w:rPr>
+          <w:rFonts w:ascii="Times New Roman" w:hAnsi="Times New Roman" w:cs="Times New Roman"/>
+          <w:b/>
+          <w:bCs/>
+          <w:sz w:val="24"/>
+          <w:szCs w:val="24"/>
+          <w:u w:val="single"/>
+        </w:rPr>
+      </w:pPr>
+      <w:r>
+        <w:rPr>
+          <w:rFonts w:ascii="Times New Roman" w:hAnsi="Times New Roman" w:cs="Times New Roman"/>
+          <w:b/>
+          <w:bCs/>
+          <w:sz w:val="24"/>
+          <w:szCs w:val="24"/>
+          <w:u w:val="single"/>
+        </w:rPr>
+        <w:t>Curso 4 – CRUD com JS Assíncrono:</w:t>
+      </w:r>
+    </w:p>
+    <w:p>
+      <w:pPr>
+        <w:pStyle w:val="PargrafodaLista"/>
+        <w:numPr>
+          <w:ilvl w:val="0"/>
+          <w:numId w:val="6"/>
+        </w:numPr>
+        <w:spacing w:line="360" w:lineRule="auto"/>
+        <w:jc w:val="both"/>
+        <w:rPr>
+          <w:rFonts w:ascii="Times New Roman" w:hAnsi="Times New Roman" w:cs="Times New Roman"/>
+          <w:sz w:val="24"/>
+          <w:szCs w:val="24"/>
+        </w:rPr>
+      </w:pPr>
+      <w:r>
+        <w:rPr>
+          <w:rFonts w:ascii="Times New Roman" w:hAnsi="Times New Roman" w:cs="Times New Roman"/>
+          <w:b/>
+          <w:bCs/>
+          <w:sz w:val="24"/>
+          <w:szCs w:val="24"/>
+          <w:u w:val="single"/>
+        </w:rPr>
+        <w:t>Aula 1 – Comunicação assíncrona:</w:t>
+      </w:r>
+    </w:p>
+    <w:p>
+      <w:pPr>
+        <w:pStyle w:val="PargrafodaLista"/>
+        <w:numPr>
+          <w:ilvl w:val="1"/>
+          <w:numId w:val="6"/>
+        </w:numPr>
+        <w:spacing w:line="360" w:lineRule="auto"/>
+        <w:jc w:val="both"/>
+        <w:rPr>
+          <w:rFonts w:ascii="Times New Roman" w:hAnsi="Times New Roman" w:cs="Times New Roman"/>
+          <w:sz w:val="24"/>
+          <w:szCs w:val="24"/>
+        </w:rPr>
+      </w:pPr>
+      <w:r>
+        <w:rPr>
+          <w:rFonts w:ascii="Times New Roman" w:hAnsi="Times New Roman" w:cs="Times New Roman"/>
+          <w:sz w:val="24"/>
+          <w:szCs w:val="24"/>
+        </w:rPr>
+        <w:t xml:space="preserve"> </w:t>
+      </w:r>
       <w:r>
         <w:rPr>
           <w:rFonts w:ascii="Times New Roman" w:hAnsi="Times New Roman" w:cs="Times New Roman"/>
@@ -12109,6 +12322,7 @@
           <w:szCs w:val="24"/>
           <w:u w:val="single"/>
         </w:rPr>
+        <w:lastRenderedPageBreak/>
         <w:t xml:space="preserve">Aula 1 – </w:t>
       </w:r>
       <w:proofErr w:type="spellStart"/>
@@ -12261,7 +12475,6 @@
           <w:sz w:val="24"/>
           <w:szCs w:val="24"/>
         </w:rPr>
-        <w:lastRenderedPageBreak/>
         <w:t xml:space="preserve"> O modo estrito nos previne disso acontecer.</w:t>
       </w:r>
     </w:p>
@@ -12761,6 +12974,146 @@
     </w:lvl>
   </w:abstractNum>
   <w:abstractNum w:abstractNumId="1" w15:restartNumberingAfterBreak="0">
+    <w:nsid w:val="207B597C"/>
+    <w:multiLevelType w:val="multilevel"/>
+    <w:tmpl w:val="78F03310"/>
+    <w:lvl w:ilvl="0">
+      <w:start w:val="1"/>
+      <w:numFmt w:val="decimal"/>
+      <w:lvlText w:val="%1."/>
+      <w:lvlJc w:val="left"/>
+      <w:pPr>
+        <w:ind w:left="1440" w:hanging="360"/>
+      </w:pPr>
+      <w:rPr>
+        <w:rFonts w:hint="default"/>
+        <w:b/>
+        <w:u w:val="none"/>
+      </w:rPr>
+    </w:lvl>
+    <w:lvl w:ilvl="1">
+      <w:start w:val="1"/>
+      <w:numFmt w:val="decimal"/>
+      <w:isLgl/>
+      <w:lvlText w:val="%1.%2."/>
+      <w:lvlJc w:val="left"/>
+      <w:pPr>
+        <w:ind w:left="1800" w:hanging="360"/>
+      </w:pPr>
+      <w:rPr>
+        <w:rFonts w:hint="default"/>
+        <w:b w:val="0"/>
+        <w:bCs/>
+        <w:u w:val="none"/>
+      </w:rPr>
+    </w:lvl>
+    <w:lvl w:ilvl="2">
+      <w:start w:val="1"/>
+      <w:numFmt w:val="decimal"/>
+      <w:isLgl/>
+      <w:lvlText w:val="%1.%2.%3."/>
+      <w:lvlJc w:val="left"/>
+      <w:pPr>
+        <w:ind w:left="2520" w:hanging="720"/>
+      </w:pPr>
+      <w:rPr>
+        <w:rFonts w:hint="default"/>
+        <w:b/>
+        <w:u w:val="single"/>
+      </w:rPr>
+    </w:lvl>
+    <w:lvl w:ilvl="3">
+      <w:start w:val="1"/>
+      <w:numFmt w:val="decimal"/>
+      <w:isLgl/>
+      <w:lvlText w:val="%1.%2.%3.%4."/>
+      <w:lvlJc w:val="left"/>
+      <w:pPr>
+        <w:ind w:left="2880" w:hanging="720"/>
+      </w:pPr>
+      <w:rPr>
+        <w:rFonts w:hint="default"/>
+        <w:b/>
+        <w:u w:val="single"/>
+      </w:rPr>
+    </w:lvl>
+    <w:lvl w:ilvl="4">
+      <w:start w:val="1"/>
+      <w:numFmt w:val="decimal"/>
+      <w:isLgl/>
+      <w:lvlText w:val="%1.%2.%3.%4.%5."/>
+      <w:lvlJc w:val="left"/>
+      <w:pPr>
+        <w:ind w:left="3600" w:hanging="1080"/>
+      </w:pPr>
+      <w:rPr>
+        <w:rFonts w:hint="default"/>
+        <w:b/>
+        <w:u w:val="single"/>
+      </w:rPr>
+    </w:lvl>
+    <w:lvl w:ilvl="5">
+      <w:start w:val="1"/>
+      <w:numFmt w:val="decimal"/>
+      <w:isLgl/>
+      <w:lvlText w:val="%1.%2.%3.%4.%5.%6."/>
+      <w:lvlJc w:val="left"/>
+      <w:pPr>
+        <w:ind w:left="3960" w:hanging="1080"/>
+      </w:pPr>
+      <w:rPr>
+        <w:rFonts w:hint="default"/>
+        <w:b/>
+        <w:u w:val="single"/>
+      </w:rPr>
+    </w:lvl>
+    <w:lvl w:ilvl="6">
+      <w:start w:val="1"/>
+      <w:numFmt w:val="decimal"/>
+      <w:isLgl/>
+      <w:lvlText w:val="%1.%2.%3.%4.%5.%6.%7."/>
+      <w:lvlJc w:val="left"/>
+      <w:pPr>
+        <w:ind w:left="4680" w:hanging="1440"/>
+      </w:pPr>
+      <w:rPr>
+        <w:rFonts w:hint="default"/>
+        <w:b/>
+        <w:u w:val="single"/>
+      </w:rPr>
+    </w:lvl>
+    <w:lvl w:ilvl="7">
+      <w:start w:val="1"/>
+      <w:numFmt w:val="decimal"/>
+      <w:isLgl/>
+      <w:lvlText w:val="%1.%2.%3.%4.%5.%6.%7.%8."/>
+      <w:lvlJc w:val="left"/>
+      <w:pPr>
+        <w:ind w:left="5040" w:hanging="1440"/>
+      </w:pPr>
+      <w:rPr>
+        <w:rFonts w:hint="default"/>
+        <w:b/>
+        <w:u w:val="single"/>
+      </w:rPr>
+    </w:lvl>
+    <w:lvl w:ilvl="8">
+      <w:start w:val="1"/>
+      <w:numFmt w:val="decimal"/>
+      <w:isLgl/>
+      <w:lvlText w:val="%1.%2.%3.%4.%5.%6.%7.%8.%9."/>
+      <w:lvlJc w:val="left"/>
+      <w:pPr>
+        <w:ind w:left="5760" w:hanging="1800"/>
+      </w:pPr>
+      <w:rPr>
+        <w:rFonts w:hint="default"/>
+        <w:b/>
+        <w:u w:val="single"/>
+      </w:rPr>
+    </w:lvl>
+  </w:abstractNum>
+  <w:abstractNum w:abstractNumId="2" w15:restartNumberingAfterBreak="0">
     <w:nsid w:val="44EC41BF"/>
     <w:multiLevelType w:val="multilevel"/>
     <w:tmpl w:val="EAA6706A"/>
@@ -12889,7 +13242,7 @@
       </w:rPr>
     </w:lvl>
   </w:abstractNum>
-  <w:abstractNum w:abstractNumId="2" w15:restartNumberingAfterBreak="0">
+  <w:abstractNum w:abstractNumId="3" w15:restartNumberingAfterBreak="0">
     <w:nsid w:val="51E20479"/>
     <w:multiLevelType w:val="multilevel"/>
     <w:tmpl w:val="67ACBD9C"/>
@@ -13018,7 +13371,7 @@
       </w:rPr>
     </w:lvl>
   </w:abstractNum>
-  <w:abstractNum w:abstractNumId="3" w15:restartNumberingAfterBreak="0">
+  <w:abstractNum w:abstractNumId="4" w15:restartNumberingAfterBreak="0">
     <w:nsid w:val="591D7A2F"/>
     <w:multiLevelType w:val="multilevel"/>
     <w:tmpl w:val="C6847434"/>
@@ -13145,7 +13498,7 @@
       </w:rPr>
     </w:lvl>
   </w:abstractNum>
-  <w:abstractNum w:abstractNumId="4" w15:restartNumberingAfterBreak="0">
+  <w:abstractNum w:abstractNumId="5" w15:restartNumberingAfterBreak="0">
     <w:nsid w:val="79D53A57"/>
     <w:multiLevelType w:val="hybridMultilevel"/>
     <w:tmpl w:val="2BCC9B3C"/>
@@ -13235,19 +13588,22 @@
     </w:lvl>
   </w:abstractNum>
   <w:num w:numId="1">
-    <w:abstractNumId w:val="1"/>
+    <w:abstractNumId w:val="2"/>
   </w:num>
   <w:num w:numId="2">
     <w:abstractNumId w:val="0"/>
   </w:num>
   <w:num w:numId="3">
+    <w:abstractNumId w:val="4"/>
+  </w:num>
+  <w:num w:numId="4">
+    <w:abstractNumId w:val="5"/>
+  </w:num>
+  <w:num w:numId="5">
     <w:abstractNumId w:val="3"/>
   </w:num>
-  <w:num w:numId="4">
-    <w:abstractNumId w:val="4"/>
-  </w:num>
-  <w:num w:numId="5">
-    <w:abstractNumId w:val="2"/>
+  <w:num w:numId="6">
+    <w:abstractNumId w:val="1"/>
   </w:num>
 </w:numbering>
 </file>

</xml_diff>

<commit_message>
Mudei o nome da pasta para aula 2
</commit_message>
<xml_diff>
--- a/Formação HTML && CSS3/JavaScript na Web/Anotações/Cursos de JavaScript na Web.docx
+++ b/Formação HTML && CSS3/JavaScript na Web/Anotações/Cursos de JavaScript na Web.docx
@@ -14039,6 +14039,19 @@
     <w:p>
       <w:pPr>
         <w:pStyle w:val="PargrafodaLista"/>
+        <w:spacing w:line="360" w:lineRule="auto"/>
+        <w:ind w:left="2520"/>
+        <w:jc w:val="both"/>
+        <w:rPr>
+          <w:rFonts w:ascii="Times New Roman" w:hAnsi="Times New Roman" w:cs="Times New Roman"/>
+          <w:sz w:val="24"/>
+          <w:szCs w:val="24"/>
+        </w:rPr>
+      </w:pPr>
+    </w:p>
+    <w:p>
+      <w:pPr>
+        <w:pStyle w:val="PargrafodaLista"/>
         <w:numPr>
           <w:ilvl w:val="0"/>
           <w:numId w:val="6"/>
@@ -14063,7 +14076,29 @@
           <w:szCs w:val="24"/>
           <w:u w:val="single"/>
         </w:rPr>
-        <w:t xml:space="preserve">Aula 3 – </w:t>
+        <w:t xml:space="preserve">Aula </w:t>
+      </w:r>
+      <w:r>
+        <w:rPr>
+          <w:rFonts w:ascii="Times New Roman" w:hAnsi="Times New Roman" w:cs="Times New Roman"/>
+          <w:b/>
+          <w:bCs/>
+          <w:sz w:val="24"/>
+          <w:szCs w:val="24"/>
+          <w:u w:val="single"/>
+        </w:rPr>
+        <w:t>2</w:t>
+      </w:r>
+      <w:r>
+        <w:rPr>
+          <w:rFonts w:ascii="Times New Roman" w:hAnsi="Times New Roman" w:cs="Times New Roman"/>
+          <w:b/>
+          <w:bCs/>
+          <w:sz w:val="24"/>
+          <w:szCs w:val="24"/>
+          <w:u w:val="single"/>
+        </w:rPr>
+        <w:t xml:space="preserve"> – </w:t>
       </w:r>
       <w:proofErr w:type="spellStart"/>
       <w:r>

</xml_diff>

<commit_message>
Iniciando aula 3 do JSWeb
Aula 3 – Criar e Remover Clientes
Ambiente preparado
</commit_message>
<xml_diff>
--- a/Formação HTML && CSS3/JavaScript na Web/Anotações/Cursos de JavaScript na Web.docx
+++ b/Formação HTML && CSS3/JavaScript na Web/Anotações/Cursos de JavaScript na Web.docx
@@ -14700,16 +14700,7 @@
           <w:sz w:val="24"/>
           <w:szCs w:val="24"/>
         </w:rPr>
-        <w:t>https://www.alura.com.br/artigos/comecando-com-fetch-no-javascript</w:t>
-      </w:r>
-      <w:r>
-        <w:rPr>
-          <w:rStyle w:val="Hyperlink"/>
-          <w:rFonts w:ascii="Times New Roman" w:hAnsi="Times New Roman" w:cs="Times New Roman"/>
-          <w:sz w:val="24"/>
-          <w:szCs w:val="24"/>
-        </w:rPr>
-        <w:t xml:space="preserve"> </w:t>
+        <w:t xml:space="preserve">https://www.alura.com.br/artigos/comecando-com-fetch-no-javascript </w:t>
       </w:r>
     </w:p>
     <w:p>
@@ -15113,8 +15104,21 @@
     <w:p>
       <w:pPr>
         <w:pStyle w:val="PargrafodaLista"/>
-        <w:numPr>
-          <w:ilvl w:val="2"/>
+        <w:spacing w:line="360" w:lineRule="auto"/>
+        <w:ind w:left="2520"/>
+        <w:jc w:val="both"/>
+        <w:rPr>
+          <w:rFonts w:ascii="Times New Roman" w:hAnsi="Times New Roman" w:cs="Times New Roman"/>
+          <w:sz w:val="24"/>
+          <w:szCs w:val="24"/>
+        </w:rPr>
+      </w:pPr>
+    </w:p>
+    <w:p>
+      <w:pPr>
+        <w:pStyle w:val="PargrafodaLista"/>
+        <w:numPr>
+          <w:ilvl w:val="0"/>
           <w:numId w:val="6"/>
         </w:numPr>
         <w:spacing w:line="360" w:lineRule="auto"/>
@@ -15128,6 +15132,44 @@
           <w:u w:val="single"/>
         </w:rPr>
       </w:pPr>
+      <w:r>
+        <w:rPr>
+          <w:rFonts w:ascii="Times New Roman" w:hAnsi="Times New Roman" w:cs="Times New Roman"/>
+          <w:b/>
+          <w:bCs/>
+          <w:sz w:val="24"/>
+          <w:szCs w:val="24"/>
+          <w:u w:val="single"/>
+        </w:rPr>
+        <w:t>Aula 3 – Criar e Remover Clientes:</w:t>
+      </w:r>
+    </w:p>
+    <w:p>
+      <w:pPr>
+        <w:pStyle w:val="PargrafodaLista"/>
+        <w:numPr>
+          <w:ilvl w:val="1"/>
+          <w:numId w:val="6"/>
+        </w:numPr>
+        <w:spacing w:line="360" w:lineRule="auto"/>
+        <w:jc w:val="both"/>
+        <w:rPr>
+          <w:rFonts w:ascii="Times New Roman" w:hAnsi="Times New Roman" w:cs="Times New Roman"/>
+          <w:b/>
+          <w:bCs/>
+          <w:sz w:val="24"/>
+          <w:szCs w:val="24"/>
+          <w:u w:val="single"/>
+        </w:rPr>
+      </w:pPr>
+      <w:r>
+        <w:rPr>
+          <w:rFonts w:ascii="Times New Roman" w:hAnsi="Times New Roman" w:cs="Times New Roman"/>
+          <w:sz w:val="24"/>
+          <w:szCs w:val="24"/>
+        </w:rPr>
+        <w:t xml:space="preserve"> </w:t>
+      </w:r>
     </w:p>
     <w:p>
       <w:pPr>

</xml_diff>

<commit_message>
Conectando API com botão
Conectamos o código de deletar cliente com o botão "excluir"
</commit_message>
<xml_diff>
--- a/Formação HTML && CSS3/JavaScript na Web/Anotações/Cursos de JavaScript na Web.docx
+++ b/Formação HTML && CSS3/JavaScript na Web/Anotações/Cursos de JavaScript na Web.docx
@@ -15452,6 +15452,160 @@
           <w:szCs w:val="24"/>
         </w:rPr>
         <w:t>: ‘DELETE’</w:t>
+      </w:r>
+    </w:p>
+    <w:p>
+      <w:pPr>
+        <w:pStyle w:val="PargrafodaLista"/>
+        <w:numPr>
+          <w:ilvl w:val="2"/>
+          <w:numId w:val="6"/>
+        </w:numPr>
+        <w:spacing w:line="360" w:lineRule="auto"/>
+        <w:jc w:val="both"/>
+        <w:rPr>
+          <w:rFonts w:ascii="Times New Roman" w:hAnsi="Times New Roman" w:cs="Times New Roman"/>
+          <w:b/>
+          <w:bCs/>
+          <w:sz w:val="24"/>
+          <w:szCs w:val="24"/>
+          <w:u w:val="single"/>
+        </w:rPr>
+      </w:pPr>
+      <w:r>
+        <w:rPr>
+          <w:rFonts w:ascii="Times New Roman" w:hAnsi="Times New Roman" w:cs="Times New Roman"/>
+          <w:sz w:val="24"/>
+          <w:szCs w:val="24"/>
+        </w:rPr>
+        <w:t xml:space="preserve">Não esquecer de colocar dentro do </w:t>
+      </w:r>
+      <w:proofErr w:type="spellStart"/>
+      <w:r>
+        <w:rPr>
+          <w:rFonts w:ascii="Times New Roman" w:hAnsi="Times New Roman" w:cs="Times New Roman"/>
+          <w:sz w:val="24"/>
+          <w:szCs w:val="24"/>
+        </w:rPr>
+        <w:t>fetch</w:t>
+      </w:r>
+      <w:proofErr w:type="spellEnd"/>
+      <w:r>
+        <w:rPr>
+          <w:rFonts w:ascii="Times New Roman" w:hAnsi="Times New Roman" w:cs="Times New Roman"/>
+          <w:sz w:val="24"/>
+          <w:szCs w:val="24"/>
+        </w:rPr>
+        <w:t>(http:..., {aqui})</w:t>
+      </w:r>
+    </w:p>
+    <w:p>
+      <w:pPr>
+        <w:pStyle w:val="PargrafodaLista"/>
+        <w:numPr>
+          <w:ilvl w:val="1"/>
+          <w:numId w:val="6"/>
+        </w:numPr>
+        <w:spacing w:line="360" w:lineRule="auto"/>
+        <w:jc w:val="both"/>
+        <w:rPr>
+          <w:rFonts w:ascii="Times New Roman" w:hAnsi="Times New Roman" w:cs="Times New Roman"/>
+          <w:b/>
+          <w:bCs/>
+          <w:sz w:val="24"/>
+          <w:szCs w:val="24"/>
+          <w:u w:val="single"/>
+        </w:rPr>
+      </w:pPr>
+      <w:r>
+        <w:rPr>
+          <w:rFonts w:ascii="Times New Roman" w:hAnsi="Times New Roman" w:cs="Times New Roman"/>
+          <w:sz w:val="24"/>
+          <w:szCs w:val="24"/>
+        </w:rPr>
+        <w:t xml:space="preserve"> </w:t>
+      </w:r>
+      <w:r>
+        <w:rPr>
+          <w:rFonts w:ascii="Times New Roman" w:hAnsi="Times New Roman" w:cs="Times New Roman"/>
+          <w:sz w:val="24"/>
+          <w:szCs w:val="24"/>
+        </w:rPr>
+        <w:t xml:space="preserve">Podemos criar </w:t>
+      </w:r>
+      <w:proofErr w:type="gramStart"/>
+      <w:r>
+        <w:rPr>
+          <w:rFonts w:ascii="Times New Roman" w:hAnsi="Times New Roman" w:cs="Times New Roman"/>
+          <w:sz w:val="24"/>
+          <w:szCs w:val="24"/>
+        </w:rPr>
+        <w:t xml:space="preserve">um </w:t>
+      </w:r>
+      <w:proofErr w:type="spellStart"/>
+      <w:r>
+        <w:rPr>
+          <w:rFonts w:ascii="Times New Roman" w:hAnsi="Times New Roman" w:cs="Times New Roman"/>
+          <w:sz w:val="24"/>
+          <w:szCs w:val="24"/>
+        </w:rPr>
+        <w:t>data</w:t>
+      </w:r>
+      <w:proofErr w:type="gramEnd"/>
+      <w:r>
+        <w:rPr>
+          <w:rFonts w:ascii="Times New Roman" w:hAnsi="Times New Roman" w:cs="Times New Roman"/>
+          <w:sz w:val="24"/>
+          <w:szCs w:val="24"/>
+        </w:rPr>
+        <w:t>-</w:t>
+      </w:r>
+      <w:r>
+        <w:rPr>
+          <w:rFonts w:ascii="Times New Roman" w:hAnsi="Times New Roman" w:cs="Times New Roman"/>
+          <w:sz w:val="24"/>
+          <w:szCs w:val="24"/>
+        </w:rPr>
+        <w:t>atributes</w:t>
+      </w:r>
+      <w:proofErr w:type="spellEnd"/>
+      <w:r>
+        <w:rPr>
+          <w:rFonts w:ascii="Times New Roman" w:hAnsi="Times New Roman" w:cs="Times New Roman"/>
+          <w:sz w:val="24"/>
+          <w:szCs w:val="24"/>
+        </w:rPr>
+        <w:t xml:space="preserve"> usando o </w:t>
+      </w:r>
+      <w:proofErr w:type="spellStart"/>
+      <w:r>
+        <w:rPr>
+          <w:rFonts w:ascii="Times New Roman" w:hAnsi="Times New Roman" w:cs="Times New Roman"/>
+          <w:i/>
+          <w:iCs/>
+          <w:sz w:val="24"/>
+          <w:szCs w:val="24"/>
+        </w:rPr>
+        <w:t>dataset</w:t>
+      </w:r>
+      <w:r>
+        <w:rPr>
+          <w:rFonts w:ascii="Times New Roman" w:hAnsi="Times New Roman" w:cs="Times New Roman"/>
+          <w:i/>
+          <w:iCs/>
+          <w:sz w:val="24"/>
+          <w:szCs w:val="24"/>
+        </w:rPr>
+        <w:t>.tipoDeAtributo</w:t>
+      </w:r>
+      <w:proofErr w:type="spellEnd"/>
+      <w:r>
+        <w:rPr>
+          <w:rFonts w:ascii="Times New Roman" w:hAnsi="Times New Roman" w:cs="Times New Roman"/>
+          <w:sz w:val="24"/>
+          <w:szCs w:val="24"/>
+        </w:rPr>
+        <w:t>.</w:t>
       </w:r>
     </w:p>
     <w:p>

</xml_diff>

<commit_message>
Para saber mais sobre cliente e servidor
</commit_message>
<xml_diff>
--- a/Formação HTML && CSS3/JavaScript na Web/Anotações/Cursos de JavaScript na Web.docx
+++ b/Formação HTML && CSS3/JavaScript na Web/Anotações/Cursos de JavaScript na Web.docx
@@ -1462,7 +1462,6 @@
         </w:rPr>
         <w:t xml:space="preserve">Para se referir ao </w:t>
       </w:r>
-      <w:proofErr w:type="gramStart"/>
       <w:r>
         <w:rPr>
           <w:rFonts w:ascii="Times New Roman" w:hAnsi="Times New Roman" w:cs="Times New Roman"/>
@@ -1479,16 +1478,7 @@
           <w:sz w:val="24"/>
           <w:szCs w:val="24"/>
         </w:rPr>
-        <w:t xml:space="preserve"> colocado</w:t>
-      </w:r>
-      <w:proofErr w:type="gramEnd"/>
-      <w:r>
-        <w:rPr>
-          <w:rFonts w:ascii="Times New Roman" w:hAnsi="Times New Roman" w:cs="Times New Roman"/>
-          <w:sz w:val="24"/>
-          <w:szCs w:val="24"/>
-        </w:rPr>
-        <w:t xml:space="preserve"> no html, no querySelector, precisamos colocar “[]” dentro das ‘’ e, dentro dele, o nome exato do </w:t>
+        <w:t xml:space="preserve"> colocado no html, no querySelector, precisamos colocar “[]” dentro das ‘’ e, dentro dele, o nome exato do </w:t>
       </w:r>
       <w:r>
         <w:rPr>
@@ -1606,25 +1596,7 @@
           <w:sz w:val="24"/>
           <w:szCs w:val="24"/>
         </w:rPr>
-        <w:t xml:space="preserve">No caso do projeto referente </w:t>
-      </w:r>
-      <w:proofErr w:type="gramStart"/>
-      <w:r>
-        <w:rPr>
-          <w:rFonts w:ascii="Times New Roman" w:hAnsi="Times New Roman" w:cs="Times New Roman"/>
-          <w:sz w:val="24"/>
-          <w:szCs w:val="24"/>
-        </w:rPr>
-        <w:t>à</w:t>
-      </w:r>
-      <w:proofErr w:type="gramEnd"/>
-      <w:r>
-        <w:rPr>
-          <w:rFonts w:ascii="Times New Roman" w:hAnsi="Times New Roman" w:cs="Times New Roman"/>
-          <w:sz w:val="24"/>
-          <w:szCs w:val="24"/>
-        </w:rPr>
-        <w:t xml:space="preserve"> este primeiro curso, a variável é o button, então podemos colocar: </w:t>
+        <w:t xml:space="preserve">No caso do projeto referente à este primeiro curso, a variável é o button, então podemos colocar: </w:t>
       </w:r>
       <w:proofErr w:type="spellStart"/>
       <w:r>
@@ -1800,25 +1772,7 @@
           <w:sz w:val="24"/>
           <w:szCs w:val="24"/>
         </w:rPr>
-        <w:t xml:space="preserve"> Para fazer com que o botão faça uma ação quando for clicado precisamos adicionar um Evento de monitoramento </w:t>
-      </w:r>
-      <w:proofErr w:type="gramStart"/>
-      <w:r>
-        <w:rPr>
-          <w:rFonts w:ascii="Times New Roman" w:hAnsi="Times New Roman" w:cs="Times New Roman"/>
-          <w:sz w:val="24"/>
-          <w:szCs w:val="24"/>
-        </w:rPr>
-        <w:t>à</w:t>
-      </w:r>
-      <w:proofErr w:type="gramEnd"/>
-      <w:r>
-        <w:rPr>
-          <w:rFonts w:ascii="Times New Roman" w:hAnsi="Times New Roman" w:cs="Times New Roman"/>
-          <w:sz w:val="24"/>
-          <w:szCs w:val="24"/>
-        </w:rPr>
-        <w:t xml:space="preserve"> ele, para que sempre que for clicado, execute uma função específica. Traduzindo isso para o JS fica literalmente assim: </w:t>
+        <w:t xml:space="preserve"> Para fazer com que o botão faça uma ação quando for clicado precisamos adicionar um Evento de monitoramento à ele, para que sempre que for clicado, execute uma função específica. Traduzindo isso para o JS fica literalmente assim: </w:t>
       </w:r>
       <w:proofErr w:type="spellStart"/>
       <w:r>
@@ -2024,25 +1978,7 @@
           <w:sz w:val="24"/>
           <w:szCs w:val="24"/>
         </w:rPr>
-        <w:t xml:space="preserve">Para </w:t>
-      </w:r>
-      <w:proofErr w:type="gramStart"/>
-      <w:r>
-        <w:rPr>
-          <w:rFonts w:ascii="Times New Roman" w:hAnsi="Times New Roman" w:cs="Times New Roman"/>
-          <w:sz w:val="24"/>
-          <w:szCs w:val="24"/>
-        </w:rPr>
-        <w:t>mandar ele</w:t>
-      </w:r>
-      <w:proofErr w:type="gramEnd"/>
-      <w:r>
-        <w:rPr>
-          <w:rFonts w:ascii="Times New Roman" w:hAnsi="Times New Roman" w:cs="Times New Roman"/>
-          <w:sz w:val="24"/>
-          <w:szCs w:val="24"/>
-        </w:rPr>
-        <w:t xml:space="preserve"> imprimir no console o texto do input, podemos colocar essa expressão dentro da função anônima do </w:t>
+        <w:t xml:space="preserve">Para mandar ele imprimir no console o texto do input, podemos colocar essa expressão dentro da função anônima do </w:t>
       </w:r>
       <w:proofErr w:type="spellStart"/>
       <w:r>
@@ -5350,25 +5286,7 @@
           <w:sz w:val="24"/>
           <w:szCs w:val="24"/>
         </w:rPr>
-        <w:t xml:space="preserve"> para horas, desta forma, fazendo com que a configuração/formato da data e hora seja exibida de acordo com </w:t>
-      </w:r>
-      <w:proofErr w:type="gramStart"/>
-      <w:r>
-        <w:rPr>
-          <w:rFonts w:ascii="Times New Roman" w:hAnsi="Times New Roman" w:cs="Times New Roman"/>
-          <w:sz w:val="24"/>
-          <w:szCs w:val="24"/>
-        </w:rPr>
-        <w:t>os parâmetro</w:t>
-      </w:r>
-      <w:proofErr w:type="gramEnd"/>
-      <w:r>
-        <w:rPr>
-          <w:rFonts w:ascii="Times New Roman" w:hAnsi="Times New Roman" w:cs="Times New Roman"/>
-          <w:sz w:val="24"/>
-          <w:szCs w:val="24"/>
-        </w:rPr>
-        <w:t xml:space="preserve"> utilizados na localização do acesso da aplicação.</w:t>
+        <w:t xml:space="preserve"> para horas, desta forma, fazendo com que a configuração/formato da data e hora seja exibida de acordo com os parâmetro utilizados na localização do acesso da aplicação.</w:t>
       </w:r>
     </w:p>
     <w:p>
@@ -7099,25 +7017,7 @@
           <w:szCs w:val="24"/>
         </w:rPr>
         <w:lastRenderedPageBreak/>
-        <w:t xml:space="preserve">Com o local </w:t>
-      </w:r>
-      <w:proofErr w:type="gramStart"/>
-      <w:r>
-        <w:rPr>
-          <w:rFonts w:ascii="Times New Roman" w:hAnsi="Times New Roman" w:cs="Times New Roman"/>
-          <w:sz w:val="24"/>
-          <w:szCs w:val="24"/>
-        </w:rPr>
-        <w:t>os dados se mantém</w:t>
-      </w:r>
-      <w:proofErr w:type="gramEnd"/>
-      <w:r>
-        <w:rPr>
-          <w:rFonts w:ascii="Times New Roman" w:hAnsi="Times New Roman" w:cs="Times New Roman"/>
-          <w:sz w:val="24"/>
-          <w:szCs w:val="24"/>
-        </w:rPr>
-        <w:t xml:space="preserve"> mesmo se fechar a aba e </w:t>
+        <w:t xml:space="preserve">Com o local os dados se mantém mesmo se fechar a aba e </w:t>
       </w:r>
       <w:proofErr w:type="spellStart"/>
       <w:r>
@@ -9667,25 +9567,7 @@
           <w:sz w:val="24"/>
           <w:szCs w:val="24"/>
         </w:rPr>
-        <w:t xml:space="preserve">\w significa word char e é </w:t>
-      </w:r>
-      <w:proofErr w:type="gramStart"/>
-      <w:r>
-        <w:rPr>
-          <w:rFonts w:ascii="Times New Roman" w:hAnsi="Times New Roman" w:cs="Times New Roman"/>
-          <w:sz w:val="24"/>
-          <w:szCs w:val="24"/>
-        </w:rPr>
-        <w:t>uma atalho</w:t>
-      </w:r>
-      <w:proofErr w:type="gramEnd"/>
-      <w:r>
-        <w:rPr>
-          <w:rFonts w:ascii="Times New Roman" w:hAnsi="Times New Roman" w:cs="Times New Roman"/>
-          <w:sz w:val="24"/>
-          <w:szCs w:val="24"/>
-        </w:rPr>
-        <w:t xml:space="preserve"> para [A-Za-z0-9_].</w:t>
+        <w:t>\w significa word char e é uma atalho para [A-Za-z0-9_].</w:t>
       </w:r>
     </w:p>
     <w:p>
@@ -14770,16 +14652,7 @@
           <w:sz w:val="24"/>
           <w:szCs w:val="24"/>
         </w:rPr>
-        <w:t xml:space="preserve"> </w:t>
-      </w:r>
-      <w:proofErr w:type="gramStart"/>
-      <w:r>
-        <w:rPr>
-          <w:rFonts w:ascii="Times New Roman" w:hAnsi="Times New Roman" w:cs="Times New Roman"/>
-          <w:sz w:val="24"/>
-          <w:szCs w:val="24"/>
-        </w:rPr>
-        <w:t xml:space="preserve">Todas as funções decorrentes do </w:t>
+        <w:t xml:space="preserve"> Todas as funções decorrentes do </w:t>
       </w:r>
       <w:proofErr w:type="spellStart"/>
       <w:r>
@@ -14797,16 +14670,7 @@
           <w:sz w:val="24"/>
           <w:szCs w:val="24"/>
         </w:rPr>
-        <w:t xml:space="preserve"> é</w:t>
-      </w:r>
-      <w:proofErr w:type="gramEnd"/>
-      <w:r>
-        <w:rPr>
-          <w:rFonts w:ascii="Times New Roman" w:hAnsi="Times New Roman" w:cs="Times New Roman"/>
-          <w:sz w:val="24"/>
-          <w:szCs w:val="24"/>
-        </w:rPr>
-        <w:t xml:space="preserve"> executada depois das nativas do JS, mesmo que venham antes na ordem da escrita.</w:t>
+        <w:t xml:space="preserve"> é executada depois das nativas do JS, mesmo que venham antes na ordem da escrita.</w:t>
       </w:r>
     </w:p>
     <w:p>
@@ -14879,25 +14743,7 @@
           <w:sz w:val="24"/>
           <w:szCs w:val="24"/>
         </w:rPr>
-        <w:t xml:space="preserve"> Site </w:t>
-      </w:r>
-      <w:proofErr w:type="gramStart"/>
-      <w:r>
-        <w:rPr>
-          <w:rFonts w:ascii="Times New Roman" w:hAnsi="Times New Roman" w:cs="Times New Roman"/>
-          <w:sz w:val="24"/>
-          <w:szCs w:val="24"/>
-        </w:rPr>
-        <w:t>da globo</w:t>
-      </w:r>
-      <w:proofErr w:type="gramEnd"/>
-      <w:r>
-        <w:rPr>
-          <w:rFonts w:ascii="Times New Roman" w:hAnsi="Times New Roman" w:cs="Times New Roman"/>
-          <w:sz w:val="24"/>
-          <w:szCs w:val="24"/>
-        </w:rPr>
-        <w:t xml:space="preserve"> de 2006 para ver a funcionalidade do JS sem o uso do </w:t>
+        <w:t xml:space="preserve"> Site da globo de 2006 para ver a funcionalidade do JS sem o uso do </w:t>
       </w:r>
       <w:proofErr w:type="spellStart"/>
       <w:r>
@@ -15531,16 +15377,7 @@
           <w:sz w:val="24"/>
           <w:szCs w:val="24"/>
         </w:rPr>
-        <w:t xml:space="preserve">Podemos criar </w:t>
-      </w:r>
-      <w:proofErr w:type="gramStart"/>
-      <w:r>
-        <w:rPr>
-          <w:rFonts w:ascii="Times New Roman" w:hAnsi="Times New Roman" w:cs="Times New Roman"/>
-          <w:sz w:val="24"/>
-          <w:szCs w:val="24"/>
-        </w:rPr>
-        <w:t xml:space="preserve">um </w:t>
+        <w:t xml:space="preserve">Podemos criar um </w:t>
       </w:r>
       <w:proofErr w:type="spellStart"/>
       <w:r>
@@ -15551,7 +15388,6 @@
         </w:rPr>
         <w:t>data</w:t>
       </w:r>
-      <w:proofErr w:type="gramEnd"/>
       <w:r>
         <w:rPr>
           <w:rFonts w:ascii="Times New Roman" w:hAnsi="Times New Roman" w:cs="Times New Roman"/>
@@ -15606,6 +15442,52 @@
           <w:szCs w:val="24"/>
         </w:rPr>
         <w:t>.</w:t>
+      </w:r>
+    </w:p>
+    <w:p>
+      <w:pPr>
+        <w:pStyle w:val="PargrafodaLista"/>
+        <w:numPr>
+          <w:ilvl w:val="1"/>
+          <w:numId w:val="6"/>
+        </w:numPr>
+        <w:spacing w:line="360" w:lineRule="auto"/>
+        <w:jc w:val="both"/>
+        <w:rPr>
+          <w:rFonts w:ascii="Times New Roman" w:hAnsi="Times New Roman" w:cs="Times New Roman"/>
+          <w:b/>
+          <w:bCs/>
+          <w:sz w:val="24"/>
+          <w:szCs w:val="24"/>
+          <w:u w:val="single"/>
+        </w:rPr>
+      </w:pPr>
+      <w:r>
+        <w:rPr>
+          <w:rFonts w:ascii="Times New Roman" w:hAnsi="Times New Roman" w:cs="Times New Roman"/>
+          <w:sz w:val="24"/>
+          <w:szCs w:val="24"/>
+        </w:rPr>
+        <w:t xml:space="preserve"> Para saber mais sobre comunicação entre cliente e servidor: </w:t>
+      </w:r>
+      <w:hyperlink r:id="rId30" w:history="1">
+        <w:r>
+          <w:rPr>
+            <w:rStyle w:val="Hyperlink"/>
+            <w:rFonts w:ascii="Times New Roman" w:hAnsi="Times New Roman" w:cs="Times New Roman"/>
+            <w:sz w:val="24"/>
+            <w:szCs w:val="24"/>
+          </w:rPr>
+          <w:t>https://cursos.alura.com.br/o-que-e-rest--c119</w:t>
+        </w:r>
+      </w:hyperlink>
+      <w:r>
+        <w:rPr>
+          <w:rFonts w:ascii="Times New Roman" w:hAnsi="Times New Roman" w:cs="Times New Roman"/>
+          <w:sz w:val="24"/>
+          <w:szCs w:val="24"/>
+        </w:rPr>
+        <w:t xml:space="preserve"> </w:t>
       </w:r>
     </w:p>
     <w:p>

</xml_diff>

<commit_message>
Iniciando o quinto curso de JSWeb e a primeira aula
Curso 5 - Validação de Formulários e HTML5
Aula 1 – Validação com HTML
</commit_message>
<xml_diff>
--- a/Formação HTML && CSS3/JavaScript na Web/Anotações/Cursos de JavaScript na Web.docx
+++ b/Formação HTML && CSS3/JavaScript na Web/Anotações/Cursos de JavaScript na Web.docx
@@ -16591,19 +16591,107 @@
     </w:p>
     <w:p>
       <w:pPr>
-        <w:pStyle w:val="PargrafodaLista"/>
-        <w:spacing w:line="360" w:lineRule="auto"/>
-        <w:ind w:left="1080"/>
-        <w:jc w:val="both"/>
-        <w:rPr>
-          <w:rFonts w:ascii="Times New Roman" w:hAnsi="Times New Roman" w:cs="Times New Roman"/>
-          <w:b/>
-          <w:bCs/>
-          <w:sz w:val="24"/>
-          <w:szCs w:val="24"/>
-          <w:u w:val="single"/>
-        </w:rPr>
-      </w:pPr>
+        <w:spacing w:line="360" w:lineRule="auto"/>
+        <w:jc w:val="both"/>
+        <w:rPr>
+          <w:rFonts w:ascii="Times New Roman" w:hAnsi="Times New Roman" w:cs="Times New Roman"/>
+          <w:sz w:val="24"/>
+          <w:szCs w:val="24"/>
+        </w:rPr>
+      </w:pPr>
+    </w:p>
+    <w:p>
+      <w:pPr>
+        <w:spacing w:line="360" w:lineRule="auto"/>
+        <w:jc w:val="right"/>
+        <w:rPr>
+          <w:rFonts w:ascii="Times New Roman" w:hAnsi="Times New Roman" w:cs="Times New Roman"/>
+          <w:b/>
+          <w:bCs/>
+          <w:sz w:val="24"/>
+          <w:szCs w:val="24"/>
+          <w:u w:val="single"/>
+        </w:rPr>
+      </w:pPr>
+      <w:r>
+        <w:rPr>
+          <w:rFonts w:ascii="Times New Roman" w:hAnsi="Times New Roman" w:cs="Times New Roman"/>
+          <w:b/>
+          <w:bCs/>
+          <w:sz w:val="24"/>
+          <w:szCs w:val="24"/>
+          <w:u w:val="single"/>
+        </w:rPr>
+        <w:t>Curso 5 – V</w:t>
+      </w:r>
+      <w:r>
+        <w:rPr>
+          <w:rFonts w:ascii="Times New Roman" w:hAnsi="Times New Roman" w:cs="Times New Roman"/>
+          <w:b/>
+          <w:bCs/>
+          <w:sz w:val="24"/>
+          <w:szCs w:val="24"/>
+          <w:u w:val="single"/>
+        </w:rPr>
+        <w:t>alidação de Formulários e HTML5</w:t>
+      </w:r>
+    </w:p>
+    <w:p>
+      <w:pPr>
+        <w:pStyle w:val="PargrafodaLista"/>
+        <w:numPr>
+          <w:ilvl w:val="0"/>
+          <w:numId w:val="7"/>
+        </w:numPr>
+        <w:spacing w:line="360" w:lineRule="auto"/>
+        <w:jc w:val="both"/>
+        <w:rPr>
+          <w:rFonts w:ascii="Times New Roman" w:hAnsi="Times New Roman" w:cs="Times New Roman"/>
+          <w:b/>
+          <w:bCs/>
+          <w:sz w:val="24"/>
+          <w:szCs w:val="24"/>
+          <w:u w:val="single"/>
+        </w:rPr>
+      </w:pPr>
+      <w:r>
+        <w:rPr>
+          <w:rFonts w:ascii="Times New Roman" w:hAnsi="Times New Roman" w:cs="Times New Roman"/>
+          <w:b/>
+          <w:bCs/>
+          <w:sz w:val="24"/>
+          <w:szCs w:val="24"/>
+          <w:u w:val="single"/>
+        </w:rPr>
+        <w:t>Aula 1 – Validação com HTML:</w:t>
+      </w:r>
+    </w:p>
+    <w:p>
+      <w:pPr>
+        <w:pStyle w:val="PargrafodaLista"/>
+        <w:numPr>
+          <w:ilvl w:val="1"/>
+          <w:numId w:val="7"/>
+        </w:numPr>
+        <w:spacing w:line="360" w:lineRule="auto"/>
+        <w:jc w:val="both"/>
+        <w:rPr>
+          <w:rFonts w:ascii="Times New Roman" w:hAnsi="Times New Roman" w:cs="Times New Roman"/>
+          <w:b/>
+          <w:bCs/>
+          <w:sz w:val="24"/>
+          <w:szCs w:val="24"/>
+          <w:u w:val="single"/>
+        </w:rPr>
+      </w:pPr>
+      <w:r>
+        <w:rPr>
+          <w:rFonts w:ascii="Times New Roman" w:hAnsi="Times New Roman" w:cs="Times New Roman"/>
+          <w:sz w:val="24"/>
+          <w:szCs w:val="24"/>
+        </w:rPr>
+        <w:t xml:space="preserve"> </w:t>
+      </w:r>
     </w:p>
     <w:p>
       <w:pPr>
@@ -17615,6 +17703,143 @@
     </w:lvl>
   </w:abstractNum>
   <w:abstractNum w:abstractNumId="3" w15:restartNumberingAfterBreak="0">
+    <w:nsid w:val="4FCC1C00"/>
+    <w:multiLevelType w:val="multilevel"/>
+    <w:tmpl w:val="A0160422"/>
+    <w:lvl w:ilvl="0">
+      <w:start w:val="1"/>
+      <w:numFmt w:val="decimal"/>
+      <w:lvlText w:val="%1."/>
+      <w:lvlJc w:val="left"/>
+      <w:pPr>
+        <w:ind w:left="720" w:hanging="360"/>
+      </w:pPr>
+      <w:rPr>
+        <w:rFonts w:hint="default"/>
+      </w:rPr>
+    </w:lvl>
+    <w:lvl w:ilvl="1">
+      <w:start w:val="1"/>
+      <w:numFmt w:val="decimal"/>
+      <w:isLgl/>
+      <w:lvlText w:val="%1.%2."/>
+      <w:lvlJc w:val="left"/>
+      <w:pPr>
+        <w:ind w:left="1080" w:hanging="360"/>
+      </w:pPr>
+      <w:rPr>
+        <w:rFonts w:hint="default"/>
+        <w:b w:val="0"/>
+        <w:u w:val="none"/>
+      </w:rPr>
+    </w:lvl>
+    <w:lvl w:ilvl="2">
+      <w:start w:val="1"/>
+      <w:numFmt w:val="decimal"/>
+      <w:isLgl/>
+      <w:lvlText w:val="%1.%2.%3."/>
+      <w:lvlJc w:val="left"/>
+      <w:pPr>
+        <w:ind w:left="1800" w:hanging="720"/>
+      </w:pPr>
+      <w:rPr>
+        <w:rFonts w:hint="default"/>
+        <w:b w:val="0"/>
+        <w:u w:val="none"/>
+      </w:rPr>
+    </w:lvl>
+    <w:lvl w:ilvl="3">
+      <w:start w:val="1"/>
+      <w:numFmt w:val="decimal"/>
+      <w:isLgl/>
+      <w:lvlText w:val="%1.%2.%3.%4."/>
+      <w:lvlJc w:val="left"/>
+      <w:pPr>
+        <w:ind w:left="2160" w:hanging="720"/>
+      </w:pPr>
+      <w:rPr>
+        <w:rFonts w:hint="default"/>
+        <w:b w:val="0"/>
+        <w:u w:val="none"/>
+      </w:rPr>
+    </w:lvl>
+    <w:lvl w:ilvl="4">
+      <w:start w:val="1"/>
+      <w:numFmt w:val="decimal"/>
+      <w:isLgl/>
+      <w:lvlText w:val="%1.%2.%3.%4.%5."/>
+      <w:lvlJc w:val="left"/>
+      <w:pPr>
+        <w:ind w:left="2880" w:hanging="1080"/>
+      </w:pPr>
+      <w:rPr>
+        <w:rFonts w:hint="default"/>
+        <w:b w:val="0"/>
+        <w:u w:val="none"/>
+      </w:rPr>
+    </w:lvl>
+    <w:lvl w:ilvl="5">
+      <w:start w:val="1"/>
+      <w:numFmt w:val="decimal"/>
+      <w:isLgl/>
+      <w:lvlText w:val="%1.%2.%3.%4.%5.%6."/>
+      <w:lvlJc w:val="left"/>
+      <w:pPr>
+        <w:ind w:left="3240" w:hanging="1080"/>
+      </w:pPr>
+      <w:rPr>
+        <w:rFonts w:hint="default"/>
+        <w:b w:val="0"/>
+        <w:u w:val="none"/>
+      </w:rPr>
+    </w:lvl>
+    <w:lvl w:ilvl="6">
+      <w:start w:val="1"/>
+      <w:numFmt w:val="decimal"/>
+      <w:isLgl/>
+      <w:lvlText w:val="%1.%2.%3.%4.%5.%6.%7."/>
+      <w:lvlJc w:val="left"/>
+      <w:pPr>
+        <w:ind w:left="3960" w:hanging="1440"/>
+      </w:pPr>
+      <w:rPr>
+        <w:rFonts w:hint="default"/>
+        <w:b w:val="0"/>
+        <w:u w:val="none"/>
+      </w:rPr>
+    </w:lvl>
+    <w:lvl w:ilvl="7">
+      <w:start w:val="1"/>
+      <w:numFmt w:val="decimal"/>
+      <w:isLgl/>
+      <w:lvlText w:val="%1.%2.%3.%4.%5.%6.%7.%8."/>
+      <w:lvlJc w:val="left"/>
+      <w:pPr>
+        <w:ind w:left="4320" w:hanging="1440"/>
+      </w:pPr>
+      <w:rPr>
+        <w:rFonts w:hint="default"/>
+        <w:b w:val="0"/>
+        <w:u w:val="none"/>
+      </w:rPr>
+    </w:lvl>
+    <w:lvl w:ilvl="8">
+      <w:start w:val="1"/>
+      <w:numFmt w:val="decimal"/>
+      <w:isLgl/>
+      <w:lvlText w:val="%1.%2.%3.%4.%5.%6.%7.%8.%9."/>
+      <w:lvlJc w:val="left"/>
+      <w:pPr>
+        <w:ind w:left="5040" w:hanging="1800"/>
+      </w:pPr>
+      <w:rPr>
+        <w:rFonts w:hint="default"/>
+        <w:b w:val="0"/>
+        <w:u w:val="none"/>
+      </w:rPr>
+    </w:lvl>
+  </w:abstractNum>
+  <w:abstractNum w:abstractNumId="4" w15:restartNumberingAfterBreak="0">
     <w:nsid w:val="51E20479"/>
     <w:multiLevelType w:val="multilevel"/>
     <w:tmpl w:val="67ACBD9C"/>
@@ -17743,7 +17968,7 @@
       </w:rPr>
     </w:lvl>
   </w:abstractNum>
-  <w:abstractNum w:abstractNumId="4" w15:restartNumberingAfterBreak="0">
+  <w:abstractNum w:abstractNumId="5" w15:restartNumberingAfterBreak="0">
     <w:nsid w:val="591D7A2F"/>
     <w:multiLevelType w:val="multilevel"/>
     <w:tmpl w:val="C6847434"/>
@@ -17870,7 +18095,7 @@
       </w:rPr>
     </w:lvl>
   </w:abstractNum>
-  <w:abstractNum w:abstractNumId="5" w15:restartNumberingAfterBreak="0">
+  <w:abstractNum w:abstractNumId="6" w15:restartNumberingAfterBreak="0">
     <w:nsid w:val="79D53A57"/>
     <w:multiLevelType w:val="hybridMultilevel"/>
     <w:tmpl w:val="2BCC9B3C"/>
@@ -17966,16 +18191,19 @@
     <w:abstractNumId w:val="0"/>
   </w:num>
   <w:num w:numId="3">
-    <w:abstractNumId w:val="4"/>
+    <w:abstractNumId w:val="5"/>
   </w:num>
   <w:num w:numId="4">
-    <w:abstractNumId w:val="5"/>
+    <w:abstractNumId w:val="6"/>
   </w:num>
   <w:num w:numId="5">
-    <w:abstractNumId w:val="3"/>
+    <w:abstractNumId w:val="4"/>
   </w:num>
   <w:num w:numId="6">
     <w:abstractNumId w:val="1"/>
+  </w:num>
+  <w:num w:numId="7">
+    <w:abstractNumId w:val="3"/>
   </w:num>
 </w:numbering>
 </file>

</xml_diff>

<commit_message>
Live Server e Browser-Sync
Aprendemos sobre como rodar o site/aplicação em servidor direto na web para evitar problemas/erros
</commit_message>
<xml_diff>
--- a/Formação HTML && CSS3/JavaScript na Web/Anotações/Cursos de JavaScript na Web.docx
+++ b/Formação HTML && CSS3/JavaScript na Web/Anotações/Cursos de JavaScript na Web.docx
@@ -1462,7 +1462,6 @@
         </w:rPr>
         <w:t xml:space="preserve">Para se referir ao </w:t>
       </w:r>
-      <w:proofErr w:type="gramStart"/>
       <w:r>
         <w:rPr>
           <w:rFonts w:ascii="Times New Roman" w:hAnsi="Times New Roman" w:cs="Times New Roman"/>
@@ -1479,16 +1478,7 @@
           <w:sz w:val="24"/>
           <w:szCs w:val="24"/>
         </w:rPr>
-        <w:t xml:space="preserve"> colocado</w:t>
-      </w:r>
-      <w:proofErr w:type="gramEnd"/>
-      <w:r>
-        <w:rPr>
-          <w:rFonts w:ascii="Times New Roman" w:hAnsi="Times New Roman" w:cs="Times New Roman"/>
-          <w:sz w:val="24"/>
-          <w:szCs w:val="24"/>
-        </w:rPr>
-        <w:t xml:space="preserve"> no html, no querySelector, precisamos colocar “[]” dentro das ‘’ e, dentro dele, o nome exato do </w:t>
+        <w:t xml:space="preserve"> colocado no html, no querySelector, precisamos colocar “[]” dentro das ‘’ e, dentro dele, o nome exato do </w:t>
       </w:r>
       <w:r>
         <w:rPr>
@@ -1606,25 +1596,7 @@
           <w:sz w:val="24"/>
           <w:szCs w:val="24"/>
         </w:rPr>
-        <w:t xml:space="preserve">No caso do projeto referente </w:t>
-      </w:r>
-      <w:proofErr w:type="gramStart"/>
-      <w:r>
-        <w:rPr>
-          <w:rFonts w:ascii="Times New Roman" w:hAnsi="Times New Roman" w:cs="Times New Roman"/>
-          <w:sz w:val="24"/>
-          <w:szCs w:val="24"/>
-        </w:rPr>
-        <w:t>à</w:t>
-      </w:r>
-      <w:proofErr w:type="gramEnd"/>
-      <w:r>
-        <w:rPr>
-          <w:rFonts w:ascii="Times New Roman" w:hAnsi="Times New Roman" w:cs="Times New Roman"/>
-          <w:sz w:val="24"/>
-          <w:szCs w:val="24"/>
-        </w:rPr>
-        <w:t xml:space="preserve"> este primeiro curso, a variável é o button, então podemos colocar: </w:t>
+        <w:t xml:space="preserve">No caso do projeto referente à este primeiro curso, a variável é o button, então podemos colocar: </w:t>
       </w:r>
       <w:proofErr w:type="spellStart"/>
       <w:r>
@@ -1800,25 +1772,7 @@
           <w:sz w:val="24"/>
           <w:szCs w:val="24"/>
         </w:rPr>
-        <w:t xml:space="preserve"> Para fazer com que o botão faça uma ação quando for clicado precisamos adicionar um Evento de monitoramento </w:t>
-      </w:r>
-      <w:proofErr w:type="gramStart"/>
-      <w:r>
-        <w:rPr>
-          <w:rFonts w:ascii="Times New Roman" w:hAnsi="Times New Roman" w:cs="Times New Roman"/>
-          <w:sz w:val="24"/>
-          <w:szCs w:val="24"/>
-        </w:rPr>
-        <w:t>à</w:t>
-      </w:r>
-      <w:proofErr w:type="gramEnd"/>
-      <w:r>
-        <w:rPr>
-          <w:rFonts w:ascii="Times New Roman" w:hAnsi="Times New Roman" w:cs="Times New Roman"/>
-          <w:sz w:val="24"/>
-          <w:szCs w:val="24"/>
-        </w:rPr>
-        <w:t xml:space="preserve"> ele, para que sempre que for clicado, execute uma função específica. Traduzindo isso para o JS fica literalmente assim: </w:t>
+        <w:t xml:space="preserve"> Para fazer com que o botão faça uma ação quando for clicado precisamos adicionar um Evento de monitoramento à ele, para que sempre que for clicado, execute uma função específica. Traduzindo isso para o JS fica literalmente assim: </w:t>
       </w:r>
       <w:proofErr w:type="spellStart"/>
       <w:r>
@@ -2024,25 +1978,7 @@
           <w:sz w:val="24"/>
           <w:szCs w:val="24"/>
         </w:rPr>
-        <w:t xml:space="preserve">Para </w:t>
-      </w:r>
-      <w:proofErr w:type="gramStart"/>
-      <w:r>
-        <w:rPr>
-          <w:rFonts w:ascii="Times New Roman" w:hAnsi="Times New Roman" w:cs="Times New Roman"/>
-          <w:sz w:val="24"/>
-          <w:szCs w:val="24"/>
-        </w:rPr>
-        <w:t>mandar ele</w:t>
-      </w:r>
-      <w:proofErr w:type="gramEnd"/>
-      <w:r>
-        <w:rPr>
-          <w:rFonts w:ascii="Times New Roman" w:hAnsi="Times New Roman" w:cs="Times New Roman"/>
-          <w:sz w:val="24"/>
-          <w:szCs w:val="24"/>
-        </w:rPr>
-        <w:t xml:space="preserve"> imprimir no console o texto do input, podemos colocar essa expressão dentro da função anônima do </w:t>
+        <w:t xml:space="preserve">Para mandar ele imprimir no console o texto do input, podemos colocar essa expressão dentro da função anônima do </w:t>
       </w:r>
       <w:proofErr w:type="spellStart"/>
       <w:r>
@@ -5350,25 +5286,7 @@
           <w:sz w:val="24"/>
           <w:szCs w:val="24"/>
         </w:rPr>
-        <w:t xml:space="preserve"> para horas, desta forma, fazendo com que a configuração/formato da data e hora seja exibida de acordo com </w:t>
-      </w:r>
-      <w:proofErr w:type="gramStart"/>
-      <w:r>
-        <w:rPr>
-          <w:rFonts w:ascii="Times New Roman" w:hAnsi="Times New Roman" w:cs="Times New Roman"/>
-          <w:sz w:val="24"/>
-          <w:szCs w:val="24"/>
-        </w:rPr>
-        <w:t>os parâmetro</w:t>
-      </w:r>
-      <w:proofErr w:type="gramEnd"/>
-      <w:r>
-        <w:rPr>
-          <w:rFonts w:ascii="Times New Roman" w:hAnsi="Times New Roman" w:cs="Times New Roman"/>
-          <w:sz w:val="24"/>
-          <w:szCs w:val="24"/>
-        </w:rPr>
-        <w:t xml:space="preserve"> utilizados na localização do acesso da aplicação.</w:t>
+        <w:t xml:space="preserve"> para horas, desta forma, fazendo com que a configuração/formato da data e hora seja exibida de acordo com os parâmetro utilizados na localização do acesso da aplicação.</w:t>
       </w:r>
     </w:p>
     <w:p>
@@ -7099,25 +7017,7 @@
           <w:szCs w:val="24"/>
         </w:rPr>
         <w:lastRenderedPageBreak/>
-        <w:t xml:space="preserve">Com o local </w:t>
-      </w:r>
-      <w:proofErr w:type="gramStart"/>
-      <w:r>
-        <w:rPr>
-          <w:rFonts w:ascii="Times New Roman" w:hAnsi="Times New Roman" w:cs="Times New Roman"/>
-          <w:sz w:val="24"/>
-          <w:szCs w:val="24"/>
-        </w:rPr>
-        <w:t>os dados se mantém</w:t>
-      </w:r>
-      <w:proofErr w:type="gramEnd"/>
-      <w:r>
-        <w:rPr>
-          <w:rFonts w:ascii="Times New Roman" w:hAnsi="Times New Roman" w:cs="Times New Roman"/>
-          <w:sz w:val="24"/>
-          <w:szCs w:val="24"/>
-        </w:rPr>
-        <w:t xml:space="preserve"> mesmo se fechar a aba e </w:t>
+        <w:t xml:space="preserve">Com o local os dados se mantém mesmo se fechar a aba e </w:t>
       </w:r>
       <w:proofErr w:type="spellStart"/>
       <w:r>
@@ -9667,25 +9567,7 @@
           <w:sz w:val="24"/>
           <w:szCs w:val="24"/>
         </w:rPr>
-        <w:t xml:space="preserve">\w significa word char e é </w:t>
-      </w:r>
-      <w:proofErr w:type="gramStart"/>
-      <w:r>
-        <w:rPr>
-          <w:rFonts w:ascii="Times New Roman" w:hAnsi="Times New Roman" w:cs="Times New Roman"/>
-          <w:sz w:val="24"/>
-          <w:szCs w:val="24"/>
-        </w:rPr>
-        <w:t>uma atalho</w:t>
-      </w:r>
-      <w:proofErr w:type="gramEnd"/>
-      <w:r>
-        <w:rPr>
-          <w:rFonts w:ascii="Times New Roman" w:hAnsi="Times New Roman" w:cs="Times New Roman"/>
-          <w:sz w:val="24"/>
-          <w:szCs w:val="24"/>
-        </w:rPr>
-        <w:t xml:space="preserve"> para [A-Za-z0-9_].</w:t>
+        <w:t>\w significa word char e é uma atalho para [A-Za-z0-9_].</w:t>
       </w:r>
     </w:p>
     <w:p>
@@ -14770,16 +14652,7 @@
           <w:sz w:val="24"/>
           <w:szCs w:val="24"/>
         </w:rPr>
-        <w:t xml:space="preserve"> </w:t>
-      </w:r>
-      <w:proofErr w:type="gramStart"/>
-      <w:r>
-        <w:rPr>
-          <w:rFonts w:ascii="Times New Roman" w:hAnsi="Times New Roman" w:cs="Times New Roman"/>
-          <w:sz w:val="24"/>
-          <w:szCs w:val="24"/>
-        </w:rPr>
-        <w:t xml:space="preserve">Todas as funções decorrentes do </w:t>
+        <w:t xml:space="preserve"> Todas as funções decorrentes do </w:t>
       </w:r>
       <w:proofErr w:type="spellStart"/>
       <w:r>
@@ -14797,16 +14670,7 @@
           <w:sz w:val="24"/>
           <w:szCs w:val="24"/>
         </w:rPr>
-        <w:t xml:space="preserve"> é</w:t>
-      </w:r>
-      <w:proofErr w:type="gramEnd"/>
-      <w:r>
-        <w:rPr>
-          <w:rFonts w:ascii="Times New Roman" w:hAnsi="Times New Roman" w:cs="Times New Roman"/>
-          <w:sz w:val="24"/>
-          <w:szCs w:val="24"/>
-        </w:rPr>
-        <w:t xml:space="preserve"> executada depois das nativas do JS, mesmo que venham antes na ordem da escrita.</w:t>
+        <w:t xml:space="preserve"> é executada depois das nativas do JS, mesmo que venham antes na ordem da escrita.</w:t>
       </w:r>
     </w:p>
     <w:p>
@@ -14879,25 +14743,7 @@
           <w:sz w:val="24"/>
           <w:szCs w:val="24"/>
         </w:rPr>
-        <w:t xml:space="preserve"> Site </w:t>
-      </w:r>
-      <w:proofErr w:type="gramStart"/>
-      <w:r>
-        <w:rPr>
-          <w:rFonts w:ascii="Times New Roman" w:hAnsi="Times New Roman" w:cs="Times New Roman"/>
-          <w:sz w:val="24"/>
-          <w:szCs w:val="24"/>
-        </w:rPr>
-        <w:t>da globo</w:t>
-      </w:r>
-      <w:proofErr w:type="gramEnd"/>
-      <w:r>
-        <w:rPr>
-          <w:rFonts w:ascii="Times New Roman" w:hAnsi="Times New Roman" w:cs="Times New Roman"/>
-          <w:sz w:val="24"/>
-          <w:szCs w:val="24"/>
-        </w:rPr>
-        <w:t xml:space="preserve"> de 2006 para ver a funcionalidade do JS sem o uso do </w:t>
+        <w:t xml:space="preserve"> Site da globo de 2006 para ver a funcionalidade do JS sem o uso do </w:t>
       </w:r>
       <w:proofErr w:type="spellStart"/>
       <w:r>
@@ -15531,16 +15377,7 @@
           <w:sz w:val="24"/>
           <w:szCs w:val="24"/>
         </w:rPr>
-        <w:t xml:space="preserve">Podemos criar </w:t>
-      </w:r>
-      <w:proofErr w:type="gramStart"/>
-      <w:r>
-        <w:rPr>
-          <w:rFonts w:ascii="Times New Roman" w:hAnsi="Times New Roman" w:cs="Times New Roman"/>
-          <w:sz w:val="24"/>
-          <w:szCs w:val="24"/>
-        </w:rPr>
-        <w:t xml:space="preserve">um </w:t>
+        <w:t xml:space="preserve">Podemos criar um </w:t>
       </w:r>
       <w:proofErr w:type="spellStart"/>
       <w:r>
@@ -15551,7 +15388,6 @@
         </w:rPr>
         <w:t>data</w:t>
       </w:r>
-      <w:proofErr w:type="gramEnd"/>
       <w:r>
         <w:rPr>
           <w:rFonts w:ascii="Times New Roman" w:hAnsi="Times New Roman" w:cs="Times New Roman"/>
@@ -18349,6 +18185,565 @@
           <w:szCs w:val="24"/>
         </w:rPr>
         <w:t xml:space="preserve"> </w:t>
+      </w:r>
+      <w:r>
+        <w:rPr>
+          <w:rFonts w:ascii="Times New Roman" w:hAnsi="Times New Roman" w:cs="Times New Roman"/>
+          <w:i/>
+          <w:iCs/>
+          <w:sz w:val="24"/>
+          <w:szCs w:val="24"/>
+        </w:rPr>
+        <w:t>Type=”module”</w:t>
+      </w:r>
+      <w:r>
+        <w:rPr>
+          <w:rFonts w:ascii="Times New Roman" w:hAnsi="Times New Roman" w:cs="Times New Roman"/>
+          <w:sz w:val="24"/>
+          <w:szCs w:val="24"/>
+        </w:rPr>
+        <w:t xml:space="preserve">: Colocar junto com o &lt;script </w:t>
+      </w:r>
+      <w:proofErr w:type="spellStart"/>
+      <w:r>
+        <w:rPr>
+          <w:rFonts w:ascii="Times New Roman" w:hAnsi="Times New Roman" w:cs="Times New Roman"/>
+          <w:sz w:val="24"/>
+          <w:szCs w:val="24"/>
+        </w:rPr>
+        <w:t>src</w:t>
+      </w:r>
+      <w:proofErr w:type="spellEnd"/>
+      <w:r>
+        <w:rPr>
+          <w:rFonts w:ascii="Times New Roman" w:hAnsi="Times New Roman" w:cs="Times New Roman"/>
+          <w:sz w:val="24"/>
+          <w:szCs w:val="24"/>
+        </w:rPr>
+        <w:t>=”caminho”&gt; para indicar que está usando o JS com módulos, caso contrário, ocorrerão erros de execução.</w:t>
+      </w:r>
+    </w:p>
+    <w:p>
+      <w:pPr>
+        <w:pStyle w:val="PargrafodaLista"/>
+        <w:numPr>
+          <w:ilvl w:val="1"/>
+          <w:numId w:val="7"/>
+        </w:numPr>
+        <w:spacing w:line="360" w:lineRule="auto"/>
+        <w:jc w:val="both"/>
+        <w:rPr>
+          <w:rFonts w:ascii="Times New Roman" w:hAnsi="Times New Roman" w:cs="Times New Roman"/>
+          <w:i/>
+          <w:iCs/>
+          <w:sz w:val="24"/>
+          <w:szCs w:val="24"/>
+        </w:rPr>
+      </w:pPr>
+      <w:r>
+        <w:rPr>
+          <w:rFonts w:ascii="Times New Roman" w:hAnsi="Times New Roman" w:cs="Times New Roman"/>
+          <w:sz w:val="24"/>
+          <w:szCs w:val="24"/>
+        </w:rPr>
+        <w:lastRenderedPageBreak/>
+        <w:t xml:space="preserve"> Live server: Extensão para o VScode para deixar seu site/aplicação sempre rodando em um servidor no browser</w:t>
+      </w:r>
+      <w:r>
+        <w:rPr>
+          <w:rFonts w:ascii="Times New Roman" w:hAnsi="Times New Roman" w:cs="Times New Roman"/>
+          <w:sz w:val="24"/>
+          <w:szCs w:val="24"/>
+        </w:rPr>
+        <w:t xml:space="preserve">. Ao invés de abrir o html direto no browser, abra ele no VScode e clique em “go </w:t>
+      </w:r>
+      <w:proofErr w:type="spellStart"/>
+      <w:r>
+        <w:rPr>
+          <w:rFonts w:ascii="Times New Roman" w:hAnsi="Times New Roman" w:cs="Times New Roman"/>
+          <w:sz w:val="24"/>
+          <w:szCs w:val="24"/>
+        </w:rPr>
+        <w:t>live</w:t>
+      </w:r>
+      <w:proofErr w:type="spellEnd"/>
+      <w:r>
+        <w:rPr>
+          <w:rFonts w:ascii="Times New Roman" w:hAnsi="Times New Roman" w:cs="Times New Roman"/>
+          <w:sz w:val="24"/>
+          <w:szCs w:val="24"/>
+        </w:rPr>
+        <w:t>” no canto inferior direito para ativar a extensão</w:t>
+      </w:r>
+      <w:r>
+        <w:rPr>
+          <w:rFonts w:ascii="Times New Roman" w:hAnsi="Times New Roman" w:cs="Times New Roman"/>
+          <w:sz w:val="24"/>
+          <w:szCs w:val="24"/>
+        </w:rPr>
+        <w:t>,</w:t>
+      </w:r>
+      <w:r>
+        <w:rPr>
+          <w:rFonts w:ascii="Times New Roman" w:hAnsi="Times New Roman" w:cs="Times New Roman"/>
+          <w:sz w:val="24"/>
+          <w:szCs w:val="24"/>
+        </w:rPr>
+        <w:t xml:space="preserve"> ela irá abrir uma nova página no browser com seu site.</w:t>
+      </w:r>
+      <w:r>
+        <w:rPr>
+          <w:rFonts w:ascii="Times New Roman" w:hAnsi="Times New Roman" w:cs="Times New Roman"/>
+          <w:sz w:val="24"/>
+          <w:szCs w:val="24"/>
+        </w:rPr>
+        <w:t xml:space="preserve"> </w:t>
+      </w:r>
+      <w:r>
+        <w:rPr>
+          <w:rFonts w:ascii="Times New Roman" w:hAnsi="Times New Roman" w:cs="Times New Roman"/>
+          <w:sz w:val="24"/>
+          <w:szCs w:val="24"/>
+        </w:rPr>
+        <w:t>T</w:t>
+      </w:r>
+      <w:r>
+        <w:rPr>
+          <w:rFonts w:ascii="Times New Roman" w:hAnsi="Times New Roman" w:cs="Times New Roman"/>
+          <w:sz w:val="24"/>
+          <w:szCs w:val="24"/>
+        </w:rPr>
+        <w:t xml:space="preserve">ambém </w:t>
+      </w:r>
+      <w:r>
+        <w:rPr>
+          <w:rFonts w:ascii="Times New Roman" w:hAnsi="Times New Roman" w:cs="Times New Roman"/>
+          <w:sz w:val="24"/>
+          <w:szCs w:val="24"/>
+        </w:rPr>
+        <w:t xml:space="preserve">serve para </w:t>
+      </w:r>
+      <w:r>
+        <w:rPr>
+          <w:rFonts w:ascii="Times New Roman" w:hAnsi="Times New Roman" w:cs="Times New Roman"/>
+          <w:sz w:val="24"/>
+          <w:szCs w:val="24"/>
+        </w:rPr>
+        <w:t>evita</w:t>
+      </w:r>
+      <w:r>
+        <w:rPr>
+          <w:rFonts w:ascii="Times New Roman" w:hAnsi="Times New Roman" w:cs="Times New Roman"/>
+          <w:sz w:val="24"/>
+          <w:szCs w:val="24"/>
+        </w:rPr>
+        <w:t>r</w:t>
+      </w:r>
+      <w:r>
+        <w:rPr>
+          <w:rFonts w:ascii="Times New Roman" w:hAnsi="Times New Roman" w:cs="Times New Roman"/>
+          <w:sz w:val="24"/>
+          <w:szCs w:val="24"/>
+        </w:rPr>
+        <w:t xml:space="preserve"> erros.</w:t>
+      </w:r>
+    </w:p>
+    <w:p>
+      <w:pPr>
+        <w:pStyle w:val="PargrafodaLista"/>
+        <w:numPr>
+          <w:ilvl w:val="1"/>
+          <w:numId w:val="7"/>
+        </w:numPr>
+        <w:spacing w:line="360" w:lineRule="auto"/>
+        <w:jc w:val="both"/>
+        <w:rPr>
+          <w:rFonts w:ascii="Times New Roman" w:hAnsi="Times New Roman" w:cs="Times New Roman"/>
+          <w:i/>
+          <w:iCs/>
+          <w:sz w:val="24"/>
+          <w:szCs w:val="24"/>
+        </w:rPr>
+      </w:pPr>
+      <w:r>
+        <w:rPr>
+          <w:rFonts w:ascii="Times New Roman" w:hAnsi="Times New Roman" w:cs="Times New Roman"/>
+          <w:sz w:val="24"/>
+          <w:szCs w:val="24"/>
+        </w:rPr>
+        <w:t xml:space="preserve"> Browser-</w:t>
+      </w:r>
+      <w:proofErr w:type="spellStart"/>
+      <w:r>
+        <w:rPr>
+          <w:rFonts w:ascii="Times New Roman" w:hAnsi="Times New Roman" w:cs="Times New Roman"/>
+          <w:sz w:val="24"/>
+          <w:szCs w:val="24"/>
+        </w:rPr>
+        <w:t>sync</w:t>
+      </w:r>
+      <w:proofErr w:type="spellEnd"/>
+      <w:r>
+        <w:rPr>
+          <w:rFonts w:ascii="Times New Roman" w:hAnsi="Times New Roman" w:cs="Times New Roman"/>
+          <w:sz w:val="24"/>
+          <w:szCs w:val="24"/>
+        </w:rPr>
+        <w:t xml:space="preserve">: </w:t>
+      </w:r>
+      <w:r>
+        <w:rPr>
+          <w:rFonts w:ascii="Times New Roman" w:hAnsi="Times New Roman" w:cs="Times New Roman"/>
+          <w:sz w:val="24"/>
+          <w:szCs w:val="24"/>
+        </w:rPr>
+        <w:t>Uma opção para quem usa outro editor de texto e que serve para a mesma coisa.</w:t>
+      </w:r>
+      <w:r>
+        <w:rPr>
+          <w:rFonts w:ascii="Times New Roman" w:hAnsi="Times New Roman" w:cs="Times New Roman"/>
+          <w:sz w:val="24"/>
+          <w:szCs w:val="24"/>
+        </w:rPr>
+        <w:t xml:space="preserve"> </w:t>
+      </w:r>
+    </w:p>
+    <w:p>
+      <w:pPr>
+        <w:pStyle w:val="PargrafodaLista"/>
+        <w:numPr>
+          <w:ilvl w:val="2"/>
+          <w:numId w:val="7"/>
+        </w:numPr>
+        <w:spacing w:line="360" w:lineRule="auto"/>
+        <w:jc w:val="both"/>
+        <w:rPr>
+          <w:rFonts w:ascii="Times New Roman" w:hAnsi="Times New Roman" w:cs="Times New Roman"/>
+          <w:i/>
+          <w:iCs/>
+          <w:sz w:val="24"/>
+          <w:szCs w:val="24"/>
+        </w:rPr>
+      </w:pPr>
+      <w:proofErr w:type="spellStart"/>
+      <w:r>
+        <w:rPr>
+          <w:rFonts w:ascii="Times New Roman" w:hAnsi="Times New Roman" w:cs="Times New Roman"/>
+          <w:sz w:val="24"/>
+          <w:szCs w:val="24"/>
+        </w:rPr>
+        <w:t>Npm</w:t>
+      </w:r>
+      <w:proofErr w:type="spellEnd"/>
+      <w:r>
+        <w:rPr>
+          <w:rFonts w:ascii="Times New Roman" w:hAnsi="Times New Roman" w:cs="Times New Roman"/>
+          <w:sz w:val="24"/>
+          <w:szCs w:val="24"/>
+        </w:rPr>
+        <w:t xml:space="preserve"> </w:t>
+      </w:r>
+      <w:proofErr w:type="spellStart"/>
+      <w:r>
+        <w:rPr>
+          <w:rFonts w:ascii="Times New Roman" w:hAnsi="Times New Roman" w:cs="Times New Roman"/>
+          <w:sz w:val="24"/>
+          <w:szCs w:val="24"/>
+        </w:rPr>
+        <w:t>install</w:t>
+      </w:r>
+      <w:proofErr w:type="spellEnd"/>
+      <w:r>
+        <w:rPr>
+          <w:rFonts w:ascii="Times New Roman" w:hAnsi="Times New Roman" w:cs="Times New Roman"/>
+          <w:sz w:val="24"/>
+          <w:szCs w:val="24"/>
+        </w:rPr>
+        <w:t xml:space="preserve"> -g (para ser global) browser-</w:t>
+      </w:r>
+      <w:proofErr w:type="spellStart"/>
+      <w:r>
+        <w:rPr>
+          <w:rFonts w:ascii="Times New Roman" w:hAnsi="Times New Roman" w:cs="Times New Roman"/>
+          <w:sz w:val="24"/>
+          <w:szCs w:val="24"/>
+        </w:rPr>
+        <w:t>sync</w:t>
+      </w:r>
+      <w:proofErr w:type="spellEnd"/>
+      <w:r>
+        <w:rPr>
+          <w:rFonts w:ascii="Times New Roman" w:hAnsi="Times New Roman" w:cs="Times New Roman"/>
+          <w:sz w:val="24"/>
+          <w:szCs w:val="24"/>
+        </w:rPr>
+        <w:t>: Isso irá instalar o browser-</w:t>
+      </w:r>
+      <w:proofErr w:type="spellStart"/>
+      <w:r>
+        <w:rPr>
+          <w:rFonts w:ascii="Times New Roman" w:hAnsi="Times New Roman" w:cs="Times New Roman"/>
+          <w:sz w:val="24"/>
+          <w:szCs w:val="24"/>
+        </w:rPr>
+        <w:t>sync</w:t>
+      </w:r>
+      <w:proofErr w:type="spellEnd"/>
+      <w:r>
+        <w:rPr>
+          <w:rFonts w:ascii="Times New Roman" w:hAnsi="Times New Roman" w:cs="Times New Roman"/>
+          <w:sz w:val="24"/>
+          <w:szCs w:val="24"/>
+        </w:rPr>
+        <w:t>.</w:t>
+      </w:r>
+    </w:p>
+    <w:p>
+      <w:pPr>
+        <w:pStyle w:val="PargrafodaLista"/>
+        <w:numPr>
+          <w:ilvl w:val="3"/>
+          <w:numId w:val="7"/>
+        </w:numPr>
+        <w:spacing w:line="360" w:lineRule="auto"/>
+        <w:jc w:val="both"/>
+        <w:rPr>
+          <w:rFonts w:ascii="Times New Roman" w:hAnsi="Times New Roman" w:cs="Times New Roman"/>
+          <w:i/>
+          <w:iCs/>
+          <w:sz w:val="24"/>
+          <w:szCs w:val="24"/>
+        </w:rPr>
+      </w:pPr>
+      <w:r>
+        <w:rPr>
+          <w:rFonts w:ascii="Times New Roman" w:hAnsi="Times New Roman" w:cs="Times New Roman"/>
+          <w:sz w:val="24"/>
+          <w:szCs w:val="24"/>
+        </w:rPr>
+        <w:t xml:space="preserve"> Utilizar o “</w:t>
+      </w:r>
+      <w:proofErr w:type="spellStart"/>
+      <w:r>
+        <w:rPr>
+          <w:rFonts w:ascii="Times New Roman" w:hAnsi="Times New Roman" w:cs="Times New Roman"/>
+          <w:sz w:val="24"/>
+          <w:szCs w:val="24"/>
+        </w:rPr>
+        <w:t>sudo</w:t>
+      </w:r>
+      <w:proofErr w:type="spellEnd"/>
+      <w:r>
+        <w:rPr>
+          <w:rFonts w:ascii="Times New Roman" w:hAnsi="Times New Roman" w:cs="Times New Roman"/>
+          <w:sz w:val="24"/>
+          <w:szCs w:val="24"/>
+        </w:rPr>
+        <w:t>” antes do comando caso tenha dado erro. Não muito recomendado.</w:t>
+      </w:r>
+    </w:p>
+    <w:p>
+      <w:pPr>
+        <w:pStyle w:val="PargrafodaLista"/>
+        <w:numPr>
+          <w:ilvl w:val="2"/>
+          <w:numId w:val="7"/>
+        </w:numPr>
+        <w:spacing w:line="360" w:lineRule="auto"/>
+        <w:jc w:val="both"/>
+        <w:rPr>
+          <w:rFonts w:ascii="Times New Roman" w:hAnsi="Times New Roman" w:cs="Times New Roman"/>
+          <w:i/>
+          <w:iCs/>
+          <w:sz w:val="24"/>
+          <w:szCs w:val="24"/>
+        </w:rPr>
+      </w:pPr>
+      <w:r>
+        <w:rPr>
+          <w:rFonts w:ascii="Times New Roman" w:hAnsi="Times New Roman" w:cs="Times New Roman"/>
+          <w:sz w:val="24"/>
+          <w:szCs w:val="24"/>
+        </w:rPr>
+        <w:t>Browser-</w:t>
+      </w:r>
+      <w:proofErr w:type="spellStart"/>
+      <w:r>
+        <w:rPr>
+          <w:rFonts w:ascii="Times New Roman" w:hAnsi="Times New Roman" w:cs="Times New Roman"/>
+          <w:sz w:val="24"/>
+          <w:szCs w:val="24"/>
+        </w:rPr>
+        <w:t>sync</w:t>
+      </w:r>
+      <w:proofErr w:type="spellEnd"/>
+      <w:r>
+        <w:rPr>
+          <w:rFonts w:ascii="Times New Roman" w:hAnsi="Times New Roman" w:cs="Times New Roman"/>
+          <w:sz w:val="24"/>
+          <w:szCs w:val="24"/>
+        </w:rPr>
+        <w:t xml:space="preserve"> start -s </w:t>
+      </w:r>
+      <w:r>
+        <w:rPr>
+          <w:rFonts w:ascii="Times New Roman" w:hAnsi="Times New Roman" w:cs="Times New Roman"/>
+          <w:sz w:val="24"/>
+          <w:szCs w:val="24"/>
+        </w:rPr>
+        <w:t xml:space="preserve">(abrir servidor) </w:t>
+      </w:r>
+      <w:r>
+        <w:rPr>
+          <w:rFonts w:ascii="Times New Roman" w:hAnsi="Times New Roman" w:cs="Times New Roman"/>
+          <w:sz w:val="24"/>
+          <w:szCs w:val="24"/>
+        </w:rPr>
+        <w:t>-f</w:t>
+      </w:r>
+      <w:r>
+        <w:rPr>
+          <w:rFonts w:ascii="Times New Roman" w:hAnsi="Times New Roman" w:cs="Times New Roman"/>
+          <w:sz w:val="24"/>
+          <w:szCs w:val="24"/>
+        </w:rPr>
+        <w:t xml:space="preserve"> (checa arquivos do pr</w:t>
+      </w:r>
+      <w:r>
+        <w:rPr>
+          <w:rFonts w:ascii="Times New Roman" w:hAnsi="Times New Roman" w:cs="Times New Roman"/>
+          <w:sz w:val="24"/>
+          <w:szCs w:val="24"/>
+        </w:rPr>
+        <w:t>ojeto)</w:t>
+      </w:r>
+      <w:r>
+        <w:rPr>
+          <w:rFonts w:ascii="Times New Roman" w:hAnsi="Times New Roman" w:cs="Times New Roman"/>
+          <w:sz w:val="24"/>
+          <w:szCs w:val="24"/>
+        </w:rPr>
+        <w:t xml:space="preserve"> .</w:t>
+      </w:r>
+      <w:r>
+        <w:rPr>
+          <w:rFonts w:ascii="Times New Roman" w:hAnsi="Times New Roman" w:cs="Times New Roman"/>
+          <w:sz w:val="24"/>
+          <w:szCs w:val="24"/>
+        </w:rPr>
+        <w:t xml:space="preserve"> (verifica todos os arquivos)</w:t>
+      </w:r>
+      <w:r>
+        <w:rPr>
+          <w:rFonts w:ascii="Times New Roman" w:hAnsi="Times New Roman" w:cs="Times New Roman"/>
+          <w:sz w:val="24"/>
+          <w:szCs w:val="24"/>
+        </w:rPr>
+        <w:t xml:space="preserve"> –</w:t>
+      </w:r>
+      <w:proofErr w:type="spellStart"/>
+      <w:r>
+        <w:rPr>
+          <w:rFonts w:ascii="Times New Roman" w:hAnsi="Times New Roman" w:cs="Times New Roman"/>
+          <w:sz w:val="24"/>
+          <w:szCs w:val="24"/>
+        </w:rPr>
+        <w:t>directory</w:t>
+      </w:r>
+      <w:proofErr w:type="spellEnd"/>
+      <w:r>
+        <w:rPr>
+          <w:rFonts w:ascii="Times New Roman" w:hAnsi="Times New Roman" w:cs="Times New Roman"/>
+          <w:sz w:val="24"/>
+          <w:szCs w:val="24"/>
+        </w:rPr>
+        <w:t xml:space="preserve"> (abre a raiz do projeto no navegador)</w:t>
+      </w:r>
+      <w:r>
+        <w:rPr>
+          <w:rFonts w:ascii="Times New Roman" w:hAnsi="Times New Roman" w:cs="Times New Roman"/>
+          <w:sz w:val="24"/>
+          <w:szCs w:val="24"/>
+        </w:rPr>
+        <w:t>: inicia o treco.</w:t>
+      </w:r>
+    </w:p>
+    <w:p>
+      <w:pPr>
+        <w:pStyle w:val="PargrafodaLista"/>
+        <w:numPr>
+          <w:ilvl w:val="2"/>
+          <w:numId w:val="7"/>
+        </w:numPr>
+        <w:spacing w:line="360" w:lineRule="auto"/>
+        <w:jc w:val="both"/>
+        <w:rPr>
+          <w:rFonts w:ascii="Times New Roman" w:hAnsi="Times New Roman" w:cs="Times New Roman"/>
+          <w:i/>
+          <w:iCs/>
+          <w:sz w:val="24"/>
+          <w:szCs w:val="24"/>
+        </w:rPr>
+      </w:pPr>
+      <w:r>
+        <w:rPr>
+          <w:rFonts w:ascii="Times New Roman" w:hAnsi="Times New Roman" w:cs="Times New Roman"/>
+          <w:sz w:val="24"/>
+          <w:szCs w:val="24"/>
+        </w:rPr>
+        <w:t xml:space="preserve">OBS.: </w:t>
+      </w:r>
+      <w:r>
+        <w:rPr>
+          <w:rFonts w:ascii="Times New Roman" w:hAnsi="Times New Roman" w:cs="Times New Roman"/>
+          <w:sz w:val="24"/>
+          <w:szCs w:val="24"/>
+        </w:rPr>
+        <w:t xml:space="preserve">Ambas as extensões necessitam do node.js instalados no </w:t>
+      </w:r>
+      <w:proofErr w:type="spellStart"/>
+      <w:r>
+        <w:rPr>
+          <w:rFonts w:ascii="Times New Roman" w:hAnsi="Times New Roman" w:cs="Times New Roman"/>
+          <w:sz w:val="24"/>
+          <w:szCs w:val="24"/>
+        </w:rPr>
+        <w:t>pc</w:t>
+      </w:r>
+      <w:proofErr w:type="spellEnd"/>
+      <w:r>
+        <w:rPr>
+          <w:rFonts w:ascii="Times New Roman" w:hAnsi="Times New Roman" w:cs="Times New Roman"/>
+          <w:sz w:val="24"/>
+          <w:szCs w:val="24"/>
+        </w:rPr>
+        <w:t>.</w:t>
+      </w:r>
+      <w:r>
+        <w:rPr>
+          <w:rFonts w:ascii="Times New Roman" w:hAnsi="Times New Roman" w:cs="Times New Roman"/>
+          <w:sz w:val="24"/>
+          <w:szCs w:val="24"/>
+        </w:rPr>
+        <w:t xml:space="preserve"> A segunda opção precisa do </w:t>
+      </w:r>
+      <w:proofErr w:type="spellStart"/>
+      <w:r>
+        <w:rPr>
+          <w:rFonts w:ascii="Times New Roman" w:hAnsi="Times New Roman" w:cs="Times New Roman"/>
+          <w:sz w:val="24"/>
+          <w:szCs w:val="24"/>
+        </w:rPr>
+        <w:t>npm</w:t>
+      </w:r>
+      <w:proofErr w:type="spellEnd"/>
+      <w:r>
+        <w:rPr>
+          <w:rFonts w:ascii="Times New Roman" w:hAnsi="Times New Roman" w:cs="Times New Roman"/>
+          <w:sz w:val="24"/>
+          <w:szCs w:val="24"/>
+        </w:rPr>
+        <w:t xml:space="preserve"> instalado também.</w:t>
       </w:r>
     </w:p>
     <w:p>
@@ -19363,7 +19758,7 @@
   <w:abstractNum w:abstractNumId="3" w15:restartNumberingAfterBreak="0">
     <w:nsid w:val="4FCC1C00"/>
     <w:multiLevelType w:val="multilevel"/>
-    <w:tmpl w:val="67AEEE9C"/>
+    <w:tmpl w:val="1588878E"/>
     <w:lvl w:ilvl="0">
       <w:start w:val="1"/>
       <w:numFmt w:val="decimal"/>
@@ -19426,6 +19821,8 @@
       <w:rPr>
         <w:rFonts w:hint="default"/>
         <w:b w:val="0"/>
+        <w:i w:val="0"/>
+        <w:iCs w:val="0"/>
         <w:u w:val="none"/>
       </w:rPr>
     </w:lvl>

</xml_diff>

<commit_message>
Mostrando mensagem de erro
Aprendemos como adicionar e remover classes à um elemento para poder exibir mensagens de erros personalizadas, além de escrever uma mensagem diferente para cada tipo de erro possível
</commit_message>
<xml_diff>
--- a/Formação HTML && CSS3/JavaScript na Web/Anotações/Cursos de JavaScript na Web.docx
+++ b/Formação HTML && CSS3/JavaScript na Web/Anotações/Cursos de JavaScript na Web.docx
@@ -1462,6 +1462,7 @@
         </w:rPr>
         <w:t xml:space="preserve">Para se referir ao </w:t>
       </w:r>
+      <w:proofErr w:type="gramStart"/>
       <w:r>
         <w:rPr>
           <w:rFonts w:ascii="Times New Roman" w:hAnsi="Times New Roman" w:cs="Times New Roman"/>
@@ -1478,7 +1479,16 @@
           <w:sz w:val="24"/>
           <w:szCs w:val="24"/>
         </w:rPr>
-        <w:t xml:space="preserve"> colocado no html, no querySelector, precisamos colocar “[]” dentro das ‘’ e, dentro dele, o nome exato do </w:t>
+        <w:t xml:space="preserve"> colocado</w:t>
+      </w:r>
+      <w:proofErr w:type="gramEnd"/>
+      <w:r>
+        <w:rPr>
+          <w:rFonts w:ascii="Times New Roman" w:hAnsi="Times New Roman" w:cs="Times New Roman"/>
+          <w:sz w:val="24"/>
+          <w:szCs w:val="24"/>
+        </w:rPr>
+        <w:t xml:space="preserve"> no html, no querySelector, precisamos colocar “[]” dentro das ‘’ e, dentro dele, o nome exato do </w:t>
       </w:r>
       <w:r>
         <w:rPr>
@@ -1596,7 +1606,25 @@
           <w:sz w:val="24"/>
           <w:szCs w:val="24"/>
         </w:rPr>
-        <w:t xml:space="preserve">No caso do projeto referente à este primeiro curso, a variável é o button, então podemos colocar: </w:t>
+        <w:t xml:space="preserve">No caso do projeto referente </w:t>
+      </w:r>
+      <w:proofErr w:type="gramStart"/>
+      <w:r>
+        <w:rPr>
+          <w:rFonts w:ascii="Times New Roman" w:hAnsi="Times New Roman" w:cs="Times New Roman"/>
+          <w:sz w:val="24"/>
+          <w:szCs w:val="24"/>
+        </w:rPr>
+        <w:t>à</w:t>
+      </w:r>
+      <w:proofErr w:type="gramEnd"/>
+      <w:r>
+        <w:rPr>
+          <w:rFonts w:ascii="Times New Roman" w:hAnsi="Times New Roman" w:cs="Times New Roman"/>
+          <w:sz w:val="24"/>
+          <w:szCs w:val="24"/>
+        </w:rPr>
+        <w:t xml:space="preserve"> este primeiro curso, a variável é o button, então podemos colocar: </w:t>
       </w:r>
       <w:proofErr w:type="spellStart"/>
       <w:r>
@@ -1772,7 +1800,25 @@
           <w:sz w:val="24"/>
           <w:szCs w:val="24"/>
         </w:rPr>
-        <w:t xml:space="preserve"> Para fazer com que o botão faça uma ação quando for clicado precisamos adicionar um Evento de monitoramento à ele, para que sempre que for clicado, execute uma função específica. Traduzindo isso para o JS fica literalmente assim: </w:t>
+        <w:t xml:space="preserve"> Para fazer com que o botão faça uma ação quando for clicado precisamos adicionar um Evento de monitoramento </w:t>
+      </w:r>
+      <w:proofErr w:type="gramStart"/>
+      <w:r>
+        <w:rPr>
+          <w:rFonts w:ascii="Times New Roman" w:hAnsi="Times New Roman" w:cs="Times New Roman"/>
+          <w:sz w:val="24"/>
+          <w:szCs w:val="24"/>
+        </w:rPr>
+        <w:t>à</w:t>
+      </w:r>
+      <w:proofErr w:type="gramEnd"/>
+      <w:r>
+        <w:rPr>
+          <w:rFonts w:ascii="Times New Roman" w:hAnsi="Times New Roman" w:cs="Times New Roman"/>
+          <w:sz w:val="24"/>
+          <w:szCs w:val="24"/>
+        </w:rPr>
+        <w:t xml:space="preserve"> ele, para que sempre que for clicado, execute uma função específica. Traduzindo isso para o JS fica literalmente assim: </w:t>
       </w:r>
       <w:proofErr w:type="spellStart"/>
       <w:r>
@@ -1978,7 +2024,25 @@
           <w:sz w:val="24"/>
           <w:szCs w:val="24"/>
         </w:rPr>
-        <w:t xml:space="preserve">Para mandar ele imprimir no console o texto do input, podemos colocar essa expressão dentro da função anônima do </w:t>
+        <w:t xml:space="preserve">Para </w:t>
+      </w:r>
+      <w:proofErr w:type="gramStart"/>
+      <w:r>
+        <w:rPr>
+          <w:rFonts w:ascii="Times New Roman" w:hAnsi="Times New Roman" w:cs="Times New Roman"/>
+          <w:sz w:val="24"/>
+          <w:szCs w:val="24"/>
+        </w:rPr>
+        <w:t>mandar ele</w:t>
+      </w:r>
+      <w:proofErr w:type="gramEnd"/>
+      <w:r>
+        <w:rPr>
+          <w:rFonts w:ascii="Times New Roman" w:hAnsi="Times New Roman" w:cs="Times New Roman"/>
+          <w:sz w:val="24"/>
+          <w:szCs w:val="24"/>
+        </w:rPr>
+        <w:t xml:space="preserve"> imprimir no console o texto do input, podemos colocar essa expressão dentro da função anônima do </w:t>
       </w:r>
       <w:proofErr w:type="spellStart"/>
       <w:r>
@@ -5286,7 +5350,25 @@
           <w:sz w:val="24"/>
           <w:szCs w:val="24"/>
         </w:rPr>
-        <w:t xml:space="preserve"> para horas, desta forma, fazendo com que a configuração/formato da data e hora seja exibida de acordo com os parâmetro utilizados na localização do acesso da aplicação.</w:t>
+        <w:t xml:space="preserve"> para horas, desta forma, fazendo com que a configuração/formato da data e hora seja exibida de acordo com </w:t>
+      </w:r>
+      <w:proofErr w:type="gramStart"/>
+      <w:r>
+        <w:rPr>
+          <w:rFonts w:ascii="Times New Roman" w:hAnsi="Times New Roman" w:cs="Times New Roman"/>
+          <w:sz w:val="24"/>
+          <w:szCs w:val="24"/>
+        </w:rPr>
+        <w:t>os parâmetro</w:t>
+      </w:r>
+      <w:proofErr w:type="gramEnd"/>
+      <w:r>
+        <w:rPr>
+          <w:rFonts w:ascii="Times New Roman" w:hAnsi="Times New Roman" w:cs="Times New Roman"/>
+          <w:sz w:val="24"/>
+          <w:szCs w:val="24"/>
+        </w:rPr>
+        <w:t xml:space="preserve"> utilizados na localização do acesso da aplicação.</w:t>
       </w:r>
     </w:p>
     <w:p>
@@ -7017,7 +7099,25 @@
           <w:szCs w:val="24"/>
         </w:rPr>
         <w:lastRenderedPageBreak/>
-        <w:t xml:space="preserve">Com o local os dados se mantém mesmo se fechar a aba e </w:t>
+        <w:t xml:space="preserve">Com o local </w:t>
+      </w:r>
+      <w:proofErr w:type="gramStart"/>
+      <w:r>
+        <w:rPr>
+          <w:rFonts w:ascii="Times New Roman" w:hAnsi="Times New Roman" w:cs="Times New Roman"/>
+          <w:sz w:val="24"/>
+          <w:szCs w:val="24"/>
+        </w:rPr>
+        <w:t>os dados se mantém</w:t>
+      </w:r>
+      <w:proofErr w:type="gramEnd"/>
+      <w:r>
+        <w:rPr>
+          <w:rFonts w:ascii="Times New Roman" w:hAnsi="Times New Roman" w:cs="Times New Roman"/>
+          <w:sz w:val="24"/>
+          <w:szCs w:val="24"/>
+        </w:rPr>
+        <w:t xml:space="preserve"> mesmo se fechar a aba e </w:t>
       </w:r>
       <w:proofErr w:type="spellStart"/>
       <w:r>
@@ -9567,7 +9667,25 @@
           <w:sz w:val="24"/>
           <w:szCs w:val="24"/>
         </w:rPr>
-        <w:t>\w significa word char e é uma atalho para [A-Za-z0-9_].</w:t>
+        <w:t xml:space="preserve">\w significa word char e é </w:t>
+      </w:r>
+      <w:proofErr w:type="gramStart"/>
+      <w:r>
+        <w:rPr>
+          <w:rFonts w:ascii="Times New Roman" w:hAnsi="Times New Roman" w:cs="Times New Roman"/>
+          <w:sz w:val="24"/>
+          <w:szCs w:val="24"/>
+        </w:rPr>
+        <w:t>uma atalho</w:t>
+      </w:r>
+      <w:proofErr w:type="gramEnd"/>
+      <w:r>
+        <w:rPr>
+          <w:rFonts w:ascii="Times New Roman" w:hAnsi="Times New Roman" w:cs="Times New Roman"/>
+          <w:sz w:val="24"/>
+          <w:szCs w:val="24"/>
+        </w:rPr>
+        <w:t xml:space="preserve"> para [A-Za-z0-9_].</w:t>
       </w:r>
     </w:p>
     <w:p>
@@ -14652,7 +14770,16 @@
           <w:sz w:val="24"/>
           <w:szCs w:val="24"/>
         </w:rPr>
-        <w:t xml:space="preserve"> Todas as funções decorrentes do </w:t>
+        <w:t xml:space="preserve"> </w:t>
+      </w:r>
+      <w:proofErr w:type="gramStart"/>
+      <w:r>
+        <w:rPr>
+          <w:rFonts w:ascii="Times New Roman" w:hAnsi="Times New Roman" w:cs="Times New Roman"/>
+          <w:sz w:val="24"/>
+          <w:szCs w:val="24"/>
+        </w:rPr>
+        <w:t xml:space="preserve">Todas as funções decorrentes do </w:t>
       </w:r>
       <w:proofErr w:type="spellStart"/>
       <w:r>
@@ -14670,7 +14797,16 @@
           <w:sz w:val="24"/>
           <w:szCs w:val="24"/>
         </w:rPr>
-        <w:t xml:space="preserve"> é executada depois das nativas do JS, mesmo que venham antes na ordem da escrita.</w:t>
+        <w:t xml:space="preserve"> é</w:t>
+      </w:r>
+      <w:proofErr w:type="gramEnd"/>
+      <w:r>
+        <w:rPr>
+          <w:rFonts w:ascii="Times New Roman" w:hAnsi="Times New Roman" w:cs="Times New Roman"/>
+          <w:sz w:val="24"/>
+          <w:szCs w:val="24"/>
+        </w:rPr>
+        <w:t xml:space="preserve"> executada depois das nativas do JS, mesmo que venham antes na ordem da escrita.</w:t>
       </w:r>
     </w:p>
     <w:p>
@@ -14743,7 +14879,25 @@
           <w:sz w:val="24"/>
           <w:szCs w:val="24"/>
         </w:rPr>
-        <w:t xml:space="preserve"> Site da globo de 2006 para ver a funcionalidade do JS sem o uso do </w:t>
+        <w:t xml:space="preserve"> Site </w:t>
+      </w:r>
+      <w:proofErr w:type="gramStart"/>
+      <w:r>
+        <w:rPr>
+          <w:rFonts w:ascii="Times New Roman" w:hAnsi="Times New Roman" w:cs="Times New Roman"/>
+          <w:sz w:val="24"/>
+          <w:szCs w:val="24"/>
+        </w:rPr>
+        <w:t>da globo</w:t>
+      </w:r>
+      <w:proofErr w:type="gramEnd"/>
+      <w:r>
+        <w:rPr>
+          <w:rFonts w:ascii="Times New Roman" w:hAnsi="Times New Roman" w:cs="Times New Roman"/>
+          <w:sz w:val="24"/>
+          <w:szCs w:val="24"/>
+        </w:rPr>
+        <w:t xml:space="preserve"> de 2006 para ver a funcionalidade do JS sem o uso do </w:t>
       </w:r>
       <w:proofErr w:type="spellStart"/>
       <w:r>
@@ -15377,7 +15531,16 @@
           <w:sz w:val="24"/>
           <w:szCs w:val="24"/>
         </w:rPr>
-        <w:t xml:space="preserve">Podemos criar um </w:t>
+        <w:t xml:space="preserve">Podemos criar </w:t>
+      </w:r>
+      <w:proofErr w:type="gramStart"/>
+      <w:r>
+        <w:rPr>
+          <w:rFonts w:ascii="Times New Roman" w:hAnsi="Times New Roman" w:cs="Times New Roman"/>
+          <w:sz w:val="24"/>
+          <w:szCs w:val="24"/>
+        </w:rPr>
+        <w:t xml:space="preserve">um </w:t>
       </w:r>
       <w:proofErr w:type="spellStart"/>
       <w:r>
@@ -15388,6 +15551,7 @@
         </w:rPr>
         <w:t>data</w:t>
       </w:r>
+      <w:proofErr w:type="gramEnd"/>
       <w:r>
         <w:rPr>
           <w:rFonts w:ascii="Times New Roman" w:hAnsi="Times New Roman" w:cs="Times New Roman"/>
@@ -18744,6 +18908,331 @@
           <w:szCs w:val="24"/>
         </w:rPr>
         <w:t xml:space="preserve"> instalado também.</w:t>
+      </w:r>
+    </w:p>
+    <w:p>
+      <w:pPr>
+        <w:pStyle w:val="PargrafodaLista"/>
+        <w:numPr>
+          <w:ilvl w:val="1"/>
+          <w:numId w:val="7"/>
+        </w:numPr>
+        <w:spacing w:line="360" w:lineRule="auto"/>
+        <w:jc w:val="both"/>
+        <w:rPr>
+          <w:rFonts w:ascii="Times New Roman" w:hAnsi="Times New Roman" w:cs="Times New Roman"/>
+          <w:i/>
+          <w:iCs/>
+          <w:sz w:val="24"/>
+          <w:szCs w:val="24"/>
+        </w:rPr>
+      </w:pPr>
+      <w:r>
+        <w:rPr>
+          <w:rFonts w:ascii="Times New Roman" w:hAnsi="Times New Roman" w:cs="Times New Roman"/>
+          <w:sz w:val="24"/>
+          <w:szCs w:val="24"/>
+        </w:rPr>
+        <w:t xml:space="preserve"> .</w:t>
+      </w:r>
+      <w:proofErr w:type="spellStart"/>
+      <w:r>
+        <w:rPr>
+          <w:rFonts w:ascii="Times New Roman" w:hAnsi="Times New Roman" w:cs="Times New Roman"/>
+          <w:i/>
+          <w:iCs/>
+          <w:sz w:val="24"/>
+          <w:szCs w:val="24"/>
+        </w:rPr>
+        <w:t>parentElement</w:t>
+      </w:r>
+      <w:proofErr w:type="spellEnd"/>
+      <w:r>
+        <w:rPr>
+          <w:rFonts w:ascii="Times New Roman" w:hAnsi="Times New Roman" w:cs="Times New Roman"/>
+          <w:sz w:val="24"/>
+          <w:szCs w:val="24"/>
+        </w:rPr>
+        <w:t>: seleciona o elemento mãe do qual essa propriedade foi atribuída.</w:t>
+      </w:r>
+    </w:p>
+    <w:p>
+      <w:pPr>
+        <w:pStyle w:val="PargrafodaLista"/>
+        <w:numPr>
+          <w:ilvl w:val="1"/>
+          <w:numId w:val="7"/>
+        </w:numPr>
+        <w:spacing w:line="360" w:lineRule="auto"/>
+        <w:jc w:val="both"/>
+        <w:rPr>
+          <w:rFonts w:ascii="Times New Roman" w:hAnsi="Times New Roman" w:cs="Times New Roman"/>
+          <w:i/>
+          <w:iCs/>
+          <w:sz w:val="24"/>
+          <w:szCs w:val="24"/>
+        </w:rPr>
+      </w:pPr>
+      <w:r>
+        <w:rPr>
+          <w:rFonts w:ascii="Times New Roman" w:hAnsi="Times New Roman" w:cs="Times New Roman"/>
+          <w:sz w:val="24"/>
+          <w:szCs w:val="24"/>
+        </w:rPr>
+        <w:t xml:space="preserve"> </w:t>
+      </w:r>
+      <w:r>
+        <w:rPr>
+          <w:rFonts w:ascii="Times New Roman" w:hAnsi="Times New Roman" w:cs="Times New Roman"/>
+          <w:i/>
+          <w:iCs/>
+          <w:sz w:val="24"/>
+          <w:szCs w:val="24"/>
+        </w:rPr>
+        <w:t>.</w:t>
+      </w:r>
+      <w:proofErr w:type="spellStart"/>
+      <w:r>
+        <w:rPr>
+          <w:rFonts w:ascii="Times New Roman" w:hAnsi="Times New Roman" w:cs="Times New Roman"/>
+          <w:i/>
+          <w:iCs/>
+          <w:sz w:val="24"/>
+          <w:szCs w:val="24"/>
+        </w:rPr>
+        <w:t>classList</w:t>
+      </w:r>
+      <w:proofErr w:type="spellEnd"/>
+      <w:r>
+        <w:rPr>
+          <w:rFonts w:ascii="Times New Roman" w:hAnsi="Times New Roman" w:cs="Times New Roman"/>
+          <w:sz w:val="24"/>
+          <w:szCs w:val="24"/>
+        </w:rPr>
+        <w:t>: se refere a classe d</w:t>
+      </w:r>
+      <w:r>
+        <w:rPr>
+          <w:rFonts w:ascii="Times New Roman" w:hAnsi="Times New Roman" w:cs="Times New Roman"/>
+          <w:sz w:val="24"/>
+          <w:szCs w:val="24"/>
+        </w:rPr>
+        <w:t xml:space="preserve">e um elemento, podendo ser </w:t>
+      </w:r>
+      <w:r>
+        <w:rPr>
+          <w:rFonts w:ascii="Times New Roman" w:hAnsi="Times New Roman" w:cs="Times New Roman"/>
+          <w:i/>
+          <w:iCs/>
+          <w:sz w:val="24"/>
+          <w:szCs w:val="24"/>
+        </w:rPr>
+        <w:t>.</w:t>
+      </w:r>
+      <w:proofErr w:type="spellStart"/>
+      <w:r>
+        <w:rPr>
+          <w:rFonts w:ascii="Times New Roman" w:hAnsi="Times New Roman" w:cs="Times New Roman"/>
+          <w:i/>
+          <w:iCs/>
+          <w:sz w:val="24"/>
+          <w:szCs w:val="24"/>
+        </w:rPr>
+        <w:t>add</w:t>
+      </w:r>
+      <w:proofErr w:type="spellEnd"/>
+      <w:r>
+        <w:rPr>
+          <w:rFonts w:ascii="Times New Roman" w:hAnsi="Times New Roman" w:cs="Times New Roman"/>
+          <w:i/>
+          <w:iCs/>
+          <w:sz w:val="24"/>
+          <w:szCs w:val="24"/>
+        </w:rPr>
+        <w:t>(‘classe’)</w:t>
+      </w:r>
+      <w:r>
+        <w:rPr>
+          <w:rFonts w:ascii="Times New Roman" w:hAnsi="Times New Roman" w:cs="Times New Roman"/>
+          <w:sz w:val="24"/>
+          <w:szCs w:val="24"/>
+        </w:rPr>
+        <w:t xml:space="preserve"> ou </w:t>
+      </w:r>
+      <w:r>
+        <w:rPr>
+          <w:rFonts w:ascii="Times New Roman" w:hAnsi="Times New Roman" w:cs="Times New Roman"/>
+          <w:i/>
+          <w:iCs/>
+          <w:sz w:val="24"/>
+          <w:szCs w:val="24"/>
+        </w:rPr>
+        <w:t>.remove</w:t>
+      </w:r>
+      <w:r>
+        <w:rPr>
+          <w:rFonts w:ascii="Times New Roman" w:hAnsi="Times New Roman" w:cs="Times New Roman"/>
+          <w:i/>
+          <w:iCs/>
+          <w:sz w:val="24"/>
+          <w:szCs w:val="24"/>
+        </w:rPr>
+        <w:t>(‘classe’)</w:t>
+      </w:r>
+      <w:r>
+        <w:rPr>
+          <w:rFonts w:ascii="Times New Roman" w:hAnsi="Times New Roman" w:cs="Times New Roman"/>
+          <w:sz w:val="24"/>
+          <w:szCs w:val="24"/>
+        </w:rPr>
+        <w:t xml:space="preserve"> daquele elemento referente.</w:t>
+      </w:r>
+    </w:p>
+    <w:p>
+      <w:pPr>
+        <w:pStyle w:val="PargrafodaLista"/>
+        <w:numPr>
+          <w:ilvl w:val="1"/>
+          <w:numId w:val="7"/>
+        </w:numPr>
+        <w:spacing w:line="360" w:lineRule="auto"/>
+        <w:jc w:val="both"/>
+        <w:rPr>
+          <w:rFonts w:ascii="Times New Roman" w:hAnsi="Times New Roman" w:cs="Times New Roman"/>
+          <w:i/>
+          <w:iCs/>
+          <w:sz w:val="24"/>
+          <w:szCs w:val="24"/>
+        </w:rPr>
+      </w:pPr>
+      <w:r>
+        <w:rPr>
+          <w:rFonts w:ascii="Times New Roman" w:hAnsi="Times New Roman" w:cs="Times New Roman"/>
+          <w:sz w:val="24"/>
+          <w:szCs w:val="24"/>
+        </w:rPr>
+        <w:t xml:space="preserve"> Podemos criar uma variável com vários objetos com mensagens de erros personalizadas para cada tipo de erro que aquele campo oferece. Podemos ver quais são os tipos de campo digitando </w:t>
+      </w:r>
+      <w:r>
+        <w:rPr>
+          <w:rFonts w:ascii="Times New Roman" w:hAnsi="Times New Roman" w:cs="Times New Roman"/>
+          <w:i/>
+          <w:iCs/>
+          <w:sz w:val="24"/>
+          <w:szCs w:val="24"/>
+        </w:rPr>
+        <w:t>$0.validity</w:t>
+      </w:r>
+      <w:r>
+        <w:rPr>
+          <w:rFonts w:ascii="Times New Roman" w:hAnsi="Times New Roman" w:cs="Times New Roman"/>
+          <w:sz w:val="24"/>
+          <w:szCs w:val="24"/>
+        </w:rPr>
+        <w:t xml:space="preserve"> no console do navegador após selecionar o campo de input desejado, lá serão exibidos todos os tipos de erros existentes.</w:t>
+      </w:r>
+    </w:p>
+    <w:p>
+      <w:pPr>
+        <w:pStyle w:val="PargrafodaLista"/>
+        <w:numPr>
+          <w:ilvl w:val="2"/>
+          <w:numId w:val="7"/>
+        </w:numPr>
+        <w:spacing w:line="360" w:lineRule="auto"/>
+        <w:jc w:val="both"/>
+        <w:rPr>
+          <w:rFonts w:ascii="Times New Roman" w:hAnsi="Times New Roman" w:cs="Times New Roman"/>
+          <w:i/>
+          <w:iCs/>
+          <w:sz w:val="24"/>
+          <w:szCs w:val="24"/>
+        </w:rPr>
+      </w:pPr>
+      <w:r>
+        <w:rPr>
+          <w:rFonts w:ascii="Times New Roman" w:hAnsi="Times New Roman" w:cs="Times New Roman"/>
+          <w:sz w:val="24"/>
+          <w:szCs w:val="24"/>
+        </w:rPr>
+        <w:t xml:space="preserve">Exemplo: </w:t>
+      </w:r>
+    </w:p>
+    <w:p>
+      <w:pPr>
+        <w:spacing w:line="360" w:lineRule="auto"/>
+        <w:jc w:val="center"/>
+        <w:rPr>
+          <w:rFonts w:ascii="Times New Roman" w:hAnsi="Times New Roman" w:cs="Times New Roman"/>
+          <w:i/>
+          <w:iCs/>
+          <w:sz w:val="24"/>
+          <w:szCs w:val="24"/>
+        </w:rPr>
+      </w:pPr>
+      <w:r>
+        <w:drawing>
+          <wp:inline distT="0" distB="0" distL="0" distR="0" wp14:anchorId="17FA356A" wp14:editId="02E166D2">
+            <wp:extent cx="5400040" cy="1784985"/>
+            <wp:effectExtent l="0" t="0" r="0" b="5715"/>
+            <wp:docPr id="9" name="Imagem 9"/>
+            <wp:cNvGraphicFramePr>
+              <a:graphicFrameLocks xmlns:a="http://schemas.openxmlformats.org/drawingml/2006/main" noChangeAspect="1"/>
+            </wp:cNvGraphicFramePr>
+            <a:graphic xmlns:a="http://schemas.openxmlformats.org/drawingml/2006/main">
+              <a:graphicData uri="http://schemas.openxmlformats.org/drawingml/2006/picture">
+                <pic:pic xmlns:pic="http://schemas.openxmlformats.org/drawingml/2006/picture">
+                  <pic:nvPicPr>
+                    <pic:cNvPr id="1" name=""/>
+                    <pic:cNvPicPr/>
+                  </pic:nvPicPr>
+                  <pic:blipFill>
+                    <a:blip r:embed="rId33"/>
+                    <a:stretch>
+                      <a:fillRect/>
+                    </a:stretch>
+                  </pic:blipFill>
+                  <pic:spPr>
+                    <a:xfrm>
+                      <a:off x="0" y="0"/>
+                      <a:ext cx="5400040" cy="1784985"/>
+                    </a:xfrm>
+                    <a:prstGeom prst="rect">
+                      <a:avLst/>
+                    </a:prstGeom>
+                  </pic:spPr>
+                </pic:pic>
+              </a:graphicData>
+            </a:graphic>
+          </wp:inline>
+        </w:drawing>
+      </w:r>
+    </w:p>
+    <w:p>
+      <w:pPr>
+        <w:pStyle w:val="PargrafodaLista"/>
+        <w:numPr>
+          <w:ilvl w:val="1"/>
+          <w:numId w:val="7"/>
+        </w:numPr>
+        <w:spacing w:line="360" w:lineRule="auto"/>
+        <w:jc w:val="both"/>
+        <w:rPr>
+          <w:rFonts w:ascii="Times New Roman" w:hAnsi="Times New Roman" w:cs="Times New Roman"/>
+          <w:i/>
+          <w:iCs/>
+          <w:sz w:val="24"/>
+          <w:szCs w:val="24"/>
+        </w:rPr>
+      </w:pPr>
+      <w:r>
+        <w:rPr>
+          <w:rFonts w:ascii="Times New Roman" w:hAnsi="Times New Roman" w:cs="Times New Roman"/>
+          <w:sz w:val="24"/>
+          <w:szCs w:val="24"/>
+        </w:rPr>
+        <w:lastRenderedPageBreak/>
+        <w:t xml:space="preserve"> </w:t>
       </w:r>
     </w:p>
     <w:p>

</xml_diff>

<commit_message>
Iniciando aula 4 Validação de formulário JSWEB
Aula 4 – Validando CPF
Ambiente ok
</commit_message>
<xml_diff>
--- a/Formação HTML && CSS3/JavaScript na Web/Anotações/Cursos de JavaScript na Web.docx
+++ b/Formação HTML && CSS3/JavaScript na Web/Anotações/Cursos de JavaScript na Web.docx
@@ -1462,6 +1462,7 @@
         </w:rPr>
         <w:t xml:space="preserve">Para se referir ao </w:t>
       </w:r>
+      <w:proofErr w:type="gramStart"/>
       <w:r>
         <w:rPr>
           <w:rFonts w:ascii="Times New Roman" w:hAnsi="Times New Roman" w:cs="Times New Roman"/>
@@ -1478,7 +1479,16 @@
           <w:sz w:val="24"/>
           <w:szCs w:val="24"/>
         </w:rPr>
-        <w:t xml:space="preserve"> colocado no html, no querySelector, precisamos colocar “[]” dentro das ‘’ e, dentro dele, o nome exato do </w:t>
+        <w:t xml:space="preserve"> colocado</w:t>
+      </w:r>
+      <w:proofErr w:type="gramEnd"/>
+      <w:r>
+        <w:rPr>
+          <w:rFonts w:ascii="Times New Roman" w:hAnsi="Times New Roman" w:cs="Times New Roman"/>
+          <w:sz w:val="24"/>
+          <w:szCs w:val="24"/>
+        </w:rPr>
+        <w:t xml:space="preserve"> no html, no querySelector, precisamos colocar “[]” dentro das ‘’ e, dentro dele, o nome exato do </w:t>
       </w:r>
       <w:r>
         <w:rPr>
@@ -1596,7 +1606,25 @@
           <w:sz w:val="24"/>
           <w:szCs w:val="24"/>
         </w:rPr>
-        <w:t xml:space="preserve">No caso do projeto referente à este primeiro curso, a variável é o button, então podemos colocar: </w:t>
+        <w:t xml:space="preserve">No caso do projeto referente </w:t>
+      </w:r>
+      <w:proofErr w:type="gramStart"/>
+      <w:r>
+        <w:rPr>
+          <w:rFonts w:ascii="Times New Roman" w:hAnsi="Times New Roman" w:cs="Times New Roman"/>
+          <w:sz w:val="24"/>
+          <w:szCs w:val="24"/>
+        </w:rPr>
+        <w:t>à</w:t>
+      </w:r>
+      <w:proofErr w:type="gramEnd"/>
+      <w:r>
+        <w:rPr>
+          <w:rFonts w:ascii="Times New Roman" w:hAnsi="Times New Roman" w:cs="Times New Roman"/>
+          <w:sz w:val="24"/>
+          <w:szCs w:val="24"/>
+        </w:rPr>
+        <w:t xml:space="preserve"> este primeiro curso, a variável é o button, então podemos colocar: </w:t>
       </w:r>
       <w:proofErr w:type="spellStart"/>
       <w:r>
@@ -1772,7 +1800,25 @@
           <w:sz w:val="24"/>
           <w:szCs w:val="24"/>
         </w:rPr>
-        <w:t xml:space="preserve"> Para fazer com que o botão faça uma ação quando for clicado precisamos adicionar um Evento de monitoramento à ele, para que sempre que for clicado, execute uma função específica. Traduzindo isso para o JS fica literalmente assim: </w:t>
+        <w:t xml:space="preserve"> Para fazer com que o botão faça uma ação quando for clicado precisamos adicionar um Evento de monitoramento </w:t>
+      </w:r>
+      <w:proofErr w:type="gramStart"/>
+      <w:r>
+        <w:rPr>
+          <w:rFonts w:ascii="Times New Roman" w:hAnsi="Times New Roman" w:cs="Times New Roman"/>
+          <w:sz w:val="24"/>
+          <w:szCs w:val="24"/>
+        </w:rPr>
+        <w:t>à</w:t>
+      </w:r>
+      <w:proofErr w:type="gramEnd"/>
+      <w:r>
+        <w:rPr>
+          <w:rFonts w:ascii="Times New Roman" w:hAnsi="Times New Roman" w:cs="Times New Roman"/>
+          <w:sz w:val="24"/>
+          <w:szCs w:val="24"/>
+        </w:rPr>
+        <w:t xml:space="preserve"> ele, para que sempre que for clicado, execute uma função específica. Traduzindo isso para o JS fica literalmente assim: </w:t>
       </w:r>
       <w:proofErr w:type="spellStart"/>
       <w:r>
@@ -1978,7 +2024,25 @@
           <w:sz w:val="24"/>
           <w:szCs w:val="24"/>
         </w:rPr>
-        <w:t xml:space="preserve">Para mandar ele imprimir no console o texto do input, podemos colocar essa expressão dentro da função anônima do </w:t>
+        <w:t xml:space="preserve">Para </w:t>
+      </w:r>
+      <w:proofErr w:type="gramStart"/>
+      <w:r>
+        <w:rPr>
+          <w:rFonts w:ascii="Times New Roman" w:hAnsi="Times New Roman" w:cs="Times New Roman"/>
+          <w:sz w:val="24"/>
+          <w:szCs w:val="24"/>
+        </w:rPr>
+        <w:t>mandar ele</w:t>
+      </w:r>
+      <w:proofErr w:type="gramEnd"/>
+      <w:r>
+        <w:rPr>
+          <w:rFonts w:ascii="Times New Roman" w:hAnsi="Times New Roman" w:cs="Times New Roman"/>
+          <w:sz w:val="24"/>
+          <w:szCs w:val="24"/>
+        </w:rPr>
+        <w:t xml:space="preserve"> imprimir no console o texto do input, podemos colocar essa expressão dentro da função anônima do </w:t>
       </w:r>
       <w:proofErr w:type="spellStart"/>
       <w:r>
@@ -5286,7 +5350,25 @@
           <w:sz w:val="24"/>
           <w:szCs w:val="24"/>
         </w:rPr>
-        <w:t xml:space="preserve"> para horas, desta forma, fazendo com que a configuração/formato da data e hora seja exibida de acordo com os parâmetro utilizados na localização do acesso da aplicação.</w:t>
+        <w:t xml:space="preserve"> para horas, desta forma, fazendo com que a configuração/formato da data e hora seja exibida de acordo com </w:t>
+      </w:r>
+      <w:proofErr w:type="gramStart"/>
+      <w:r>
+        <w:rPr>
+          <w:rFonts w:ascii="Times New Roman" w:hAnsi="Times New Roman" w:cs="Times New Roman"/>
+          <w:sz w:val="24"/>
+          <w:szCs w:val="24"/>
+        </w:rPr>
+        <w:t>os parâmetro</w:t>
+      </w:r>
+      <w:proofErr w:type="gramEnd"/>
+      <w:r>
+        <w:rPr>
+          <w:rFonts w:ascii="Times New Roman" w:hAnsi="Times New Roman" w:cs="Times New Roman"/>
+          <w:sz w:val="24"/>
+          <w:szCs w:val="24"/>
+        </w:rPr>
+        <w:t xml:space="preserve"> utilizados na localização do acesso da aplicação.</w:t>
       </w:r>
     </w:p>
     <w:p>
@@ -7017,7 +7099,25 @@
           <w:szCs w:val="24"/>
         </w:rPr>
         <w:lastRenderedPageBreak/>
-        <w:t xml:space="preserve">Com o local os dados se mantém mesmo se fechar a aba e </w:t>
+        <w:t xml:space="preserve">Com o local </w:t>
+      </w:r>
+      <w:proofErr w:type="gramStart"/>
+      <w:r>
+        <w:rPr>
+          <w:rFonts w:ascii="Times New Roman" w:hAnsi="Times New Roman" w:cs="Times New Roman"/>
+          <w:sz w:val="24"/>
+          <w:szCs w:val="24"/>
+        </w:rPr>
+        <w:t>os dados se mantém</w:t>
+      </w:r>
+      <w:proofErr w:type="gramEnd"/>
+      <w:r>
+        <w:rPr>
+          <w:rFonts w:ascii="Times New Roman" w:hAnsi="Times New Roman" w:cs="Times New Roman"/>
+          <w:sz w:val="24"/>
+          <w:szCs w:val="24"/>
+        </w:rPr>
+        <w:t xml:space="preserve"> mesmo se fechar a aba e </w:t>
       </w:r>
       <w:proofErr w:type="spellStart"/>
       <w:r>
@@ -9567,7 +9667,25 @@
           <w:sz w:val="24"/>
           <w:szCs w:val="24"/>
         </w:rPr>
-        <w:t>\w significa word char e é uma atalho para [A-Za-z0-9_].</w:t>
+        <w:t xml:space="preserve">\w significa word char e é </w:t>
+      </w:r>
+      <w:proofErr w:type="gramStart"/>
+      <w:r>
+        <w:rPr>
+          <w:rFonts w:ascii="Times New Roman" w:hAnsi="Times New Roman" w:cs="Times New Roman"/>
+          <w:sz w:val="24"/>
+          <w:szCs w:val="24"/>
+        </w:rPr>
+        <w:t>uma atalho</w:t>
+      </w:r>
+      <w:proofErr w:type="gramEnd"/>
+      <w:r>
+        <w:rPr>
+          <w:rFonts w:ascii="Times New Roman" w:hAnsi="Times New Roman" w:cs="Times New Roman"/>
+          <w:sz w:val="24"/>
+          <w:szCs w:val="24"/>
+        </w:rPr>
+        <w:t xml:space="preserve"> para [A-Za-z0-9_].</w:t>
       </w:r>
     </w:p>
     <w:p>
@@ -14652,7 +14770,16 @@
           <w:sz w:val="24"/>
           <w:szCs w:val="24"/>
         </w:rPr>
-        <w:t xml:space="preserve"> Todas as funções decorrentes do </w:t>
+        <w:t xml:space="preserve"> </w:t>
+      </w:r>
+      <w:proofErr w:type="gramStart"/>
+      <w:r>
+        <w:rPr>
+          <w:rFonts w:ascii="Times New Roman" w:hAnsi="Times New Roman" w:cs="Times New Roman"/>
+          <w:sz w:val="24"/>
+          <w:szCs w:val="24"/>
+        </w:rPr>
+        <w:t xml:space="preserve">Todas as funções decorrentes do </w:t>
       </w:r>
       <w:proofErr w:type="spellStart"/>
       <w:r>
@@ -14670,7 +14797,16 @@
           <w:sz w:val="24"/>
           <w:szCs w:val="24"/>
         </w:rPr>
-        <w:t xml:space="preserve"> é executada depois das nativas do JS, mesmo que venham antes na ordem da escrita.</w:t>
+        <w:t xml:space="preserve"> é</w:t>
+      </w:r>
+      <w:proofErr w:type="gramEnd"/>
+      <w:r>
+        <w:rPr>
+          <w:rFonts w:ascii="Times New Roman" w:hAnsi="Times New Roman" w:cs="Times New Roman"/>
+          <w:sz w:val="24"/>
+          <w:szCs w:val="24"/>
+        </w:rPr>
+        <w:t xml:space="preserve"> executada depois das nativas do JS, mesmo que venham antes na ordem da escrita.</w:t>
       </w:r>
     </w:p>
     <w:p>
@@ -14743,7 +14879,25 @@
           <w:sz w:val="24"/>
           <w:szCs w:val="24"/>
         </w:rPr>
-        <w:t xml:space="preserve"> Site da globo de 2006 para ver a funcionalidade do JS sem o uso do </w:t>
+        <w:t xml:space="preserve"> Site </w:t>
+      </w:r>
+      <w:proofErr w:type="gramStart"/>
+      <w:r>
+        <w:rPr>
+          <w:rFonts w:ascii="Times New Roman" w:hAnsi="Times New Roman" w:cs="Times New Roman"/>
+          <w:sz w:val="24"/>
+          <w:szCs w:val="24"/>
+        </w:rPr>
+        <w:t>da globo</w:t>
+      </w:r>
+      <w:proofErr w:type="gramEnd"/>
+      <w:r>
+        <w:rPr>
+          <w:rFonts w:ascii="Times New Roman" w:hAnsi="Times New Roman" w:cs="Times New Roman"/>
+          <w:sz w:val="24"/>
+          <w:szCs w:val="24"/>
+        </w:rPr>
+        <w:t xml:space="preserve"> de 2006 para ver a funcionalidade do JS sem o uso do </w:t>
       </w:r>
       <w:proofErr w:type="spellStart"/>
       <w:r>
@@ -15377,7 +15531,16 @@
           <w:sz w:val="24"/>
           <w:szCs w:val="24"/>
         </w:rPr>
-        <w:t xml:space="preserve">Podemos criar um </w:t>
+        <w:t xml:space="preserve">Podemos criar </w:t>
+      </w:r>
+      <w:proofErr w:type="gramStart"/>
+      <w:r>
+        <w:rPr>
+          <w:rFonts w:ascii="Times New Roman" w:hAnsi="Times New Roman" w:cs="Times New Roman"/>
+          <w:sz w:val="24"/>
+          <w:szCs w:val="24"/>
+        </w:rPr>
+        <w:t xml:space="preserve">um </w:t>
       </w:r>
       <w:proofErr w:type="spellStart"/>
       <w:r>
@@ -15388,6 +15551,7 @@
         </w:rPr>
         <w:t>data</w:t>
       </w:r>
+      <w:proofErr w:type="gramEnd"/>
       <w:r>
         <w:rPr>
           <w:rFonts w:ascii="Times New Roman" w:hAnsi="Times New Roman" w:cs="Times New Roman"/>
@@ -16787,27 +16951,7 @@
           <w:sz w:val="24"/>
           <w:szCs w:val="24"/>
         </w:rPr>
-        <w:t>="</w:t>
-      </w:r>
-      <w:r>
-        <w:rPr>
-          <w:rFonts w:ascii="Times New Roman" w:hAnsi="Times New Roman" w:cs="Times New Roman"/>
-          <w:i/>
-          <w:iCs/>
-          <w:sz w:val="24"/>
-          <w:szCs w:val="24"/>
-        </w:rPr>
-        <w:t>n</w:t>
-      </w:r>
-      <w:r>
-        <w:rPr>
-          <w:rFonts w:ascii="Times New Roman" w:hAnsi="Times New Roman" w:cs="Times New Roman"/>
-          <w:i/>
-          <w:iCs/>
-          <w:sz w:val="24"/>
-          <w:szCs w:val="24"/>
-        </w:rPr>
-        <w:t>"</w:t>
+        <w:t>="n"</w:t>
       </w:r>
       <w:r>
         <w:rPr>
@@ -17688,15 +17832,7 @@
           <w:sz w:val="24"/>
           <w:szCs w:val="24"/>
         </w:rPr>
-        <w:t>:</w:t>
-      </w:r>
-      <w:r>
-        <w:rPr>
-          <w:rFonts w:ascii="Times New Roman" w:hAnsi="Times New Roman" w:cs="Times New Roman"/>
-          <w:sz w:val="24"/>
-          <w:szCs w:val="24"/>
-        </w:rPr>
-        <w:t xml:space="preserve"> pega o mês atual.</w:t>
+        <w:t>: pega o mês atual.</w:t>
       </w:r>
     </w:p>
     <w:p>
@@ -17754,15 +17890,7 @@
           <w:sz w:val="24"/>
           <w:szCs w:val="24"/>
         </w:rPr>
-        <w:t>:</w:t>
-      </w:r>
-      <w:r>
-        <w:rPr>
-          <w:rFonts w:ascii="Times New Roman" w:hAnsi="Times New Roman" w:cs="Times New Roman"/>
-          <w:sz w:val="24"/>
-          <w:szCs w:val="24"/>
-        </w:rPr>
-        <w:t xml:space="preserve"> pega o dia atual e joga tudo na variável data.</w:t>
+        <w:t>: pega o dia atual e joga tudo na variável data.</w:t>
       </w:r>
     </w:p>
     <w:p>
@@ -18255,25 +18383,7 @@
           <w:sz w:val="24"/>
           <w:szCs w:val="24"/>
         </w:rPr>
-        <w:t xml:space="preserve">. Ao invés de abrir o html direto no browser, abra ele no VScode e clique em “go </w:t>
-      </w:r>
-      <w:proofErr w:type="spellStart"/>
-      <w:r>
-        <w:rPr>
-          <w:rFonts w:ascii="Times New Roman" w:hAnsi="Times New Roman" w:cs="Times New Roman"/>
-          <w:sz w:val="24"/>
-          <w:szCs w:val="24"/>
-        </w:rPr>
-        <w:t>live</w:t>
-      </w:r>
-      <w:proofErr w:type="spellEnd"/>
-      <w:r>
-        <w:rPr>
-          <w:rFonts w:ascii="Times New Roman" w:hAnsi="Times New Roman" w:cs="Times New Roman"/>
-          <w:sz w:val="24"/>
-          <w:szCs w:val="24"/>
-        </w:rPr>
-        <w:t>” no canto inferior direito para ativar a extensão</w:t>
+        <w:t>. Ao invés de abrir o html direto no browser, abra ele no VScode e clique em “go live” no canto inferior direito para ativar a extensão</w:t>
       </w:r>
       <w:r>
         <w:rPr>
@@ -19007,6 +19117,9 @@
         </w:rPr>
       </w:pPr>
       <w:r>
+        <w:rPr>
+          <w:noProof/>
+        </w:rPr>
         <w:drawing>
           <wp:inline distT="0" distB="0" distL="0" distR="0" wp14:anchorId="17FA356A" wp14:editId="02E166D2">
             <wp:extent cx="5400040" cy="1784985"/>
@@ -19230,8 +19343,21 @@
     <w:p>
       <w:pPr>
         <w:pStyle w:val="PargrafodaLista"/>
-        <w:numPr>
-          <w:ilvl w:val="2"/>
+        <w:spacing w:line="360" w:lineRule="auto"/>
+        <w:ind w:left="1800"/>
+        <w:jc w:val="both"/>
+        <w:rPr>
+          <w:rFonts w:ascii="Times New Roman" w:hAnsi="Times New Roman" w:cs="Times New Roman"/>
+          <w:sz w:val="24"/>
+          <w:szCs w:val="24"/>
+        </w:rPr>
+      </w:pPr>
+    </w:p>
+    <w:p>
+      <w:pPr>
+        <w:pStyle w:val="PargrafodaLista"/>
+        <w:numPr>
+          <w:ilvl w:val="0"/>
           <w:numId w:val="7"/>
         </w:numPr>
         <w:spacing w:line="360" w:lineRule="auto"/>
@@ -19244,6 +19370,43 @@
           <w:szCs w:val="24"/>
         </w:rPr>
       </w:pPr>
+      <w:r>
+        <w:rPr>
+          <w:rFonts w:ascii="Times New Roman" w:hAnsi="Times New Roman" w:cs="Times New Roman"/>
+          <w:b/>
+          <w:bCs/>
+          <w:sz w:val="24"/>
+          <w:szCs w:val="24"/>
+          <w:u w:val="single"/>
+        </w:rPr>
+        <w:t>Aula 4 – Validando CPF:</w:t>
+      </w:r>
+    </w:p>
+    <w:p>
+      <w:pPr>
+        <w:pStyle w:val="PargrafodaLista"/>
+        <w:numPr>
+          <w:ilvl w:val="1"/>
+          <w:numId w:val="7"/>
+        </w:numPr>
+        <w:spacing w:line="360" w:lineRule="auto"/>
+        <w:jc w:val="both"/>
+        <w:rPr>
+          <w:rFonts w:ascii="Times New Roman" w:hAnsi="Times New Roman" w:cs="Times New Roman"/>
+          <w:i/>
+          <w:iCs/>
+          <w:sz w:val="24"/>
+          <w:szCs w:val="24"/>
+        </w:rPr>
+      </w:pPr>
+      <w:r>
+        <w:rPr>
+          <w:rFonts w:ascii="Times New Roman" w:hAnsi="Times New Roman" w:cs="Times New Roman"/>
+          <w:sz w:val="24"/>
+          <w:szCs w:val="24"/>
+        </w:rPr>
+        <w:t xml:space="preserve"> </w:t>
+      </w:r>
     </w:p>
     <w:p>
       <w:pPr>
@@ -21237,6 +21400,7 @@
   <w:style w:type="character" w:default="1" w:styleId="Fontepargpadro">
     <w:name w:val="Default Paragraph Font"/>
     <w:uiPriority w:val="1"/>
+    <w:semiHidden/>
     <w:unhideWhenUsed/>
   </w:style>
   <w:style w:type="table" w:default="1" w:styleId="Tabelanormal">

</xml_diff>

<commit_message>
A matemática por trás do CPF
Aprendemos a fazer a validação do CPF através de conta matemática
</commit_message>
<xml_diff>
--- a/Formação HTML && CSS3/JavaScript na Web/Anotações/Cursos de JavaScript na Web.docx
+++ b/Formação HTML && CSS3/JavaScript na Web/Anotações/Cursos de JavaScript na Web.docx
@@ -14653,6 +14653,220 @@
           <w:szCs w:val="24"/>
         </w:rPr>
         <w:t xml:space="preserve"> com uma regex do tipo /\D/g fazemos a formatação do CPF inserido no input retirando tudo o que não for número.</w:t>
+      </w:r>
+    </w:p>
+    <w:p>
+      <w:pPr>
+        <w:pStyle w:val="PargrafodaLista"/>
+        <w:numPr>
+          <w:ilvl w:val="1"/>
+          <w:numId w:val="7"/>
+        </w:numPr>
+        <w:spacing w:line="360" w:lineRule="auto"/>
+        <w:jc w:val="both"/>
+        <w:rPr>
+          <w:rFonts w:ascii="Times New Roman" w:hAnsi="Times New Roman" w:cs="Times New Roman"/>
+          <w:i/>
+          <w:iCs/>
+          <w:sz w:val="24"/>
+          <w:szCs w:val="24"/>
+        </w:rPr>
+      </w:pPr>
+      <w:r>
+        <w:rPr>
+          <w:rFonts w:ascii="Times New Roman" w:hAnsi="Times New Roman" w:cs="Times New Roman"/>
+          <w:sz w:val="24"/>
+          <w:szCs w:val="24"/>
+        </w:rPr>
+        <w:t xml:space="preserve"> A conta para validação de CPF é:</w:t>
+      </w:r>
+    </w:p>
+    <w:p>
+      <w:pPr>
+        <w:pStyle w:val="PargrafodaLista"/>
+        <w:numPr>
+          <w:ilvl w:val="2"/>
+          <w:numId w:val="7"/>
+        </w:numPr>
+        <w:spacing w:line="360" w:lineRule="auto"/>
+        <w:jc w:val="both"/>
+        <w:rPr>
+          <w:rFonts w:ascii="Times New Roman" w:hAnsi="Times New Roman" w:cs="Times New Roman"/>
+          <w:i/>
+          <w:iCs/>
+          <w:sz w:val="24"/>
+          <w:szCs w:val="24"/>
+        </w:rPr>
+      </w:pPr>
+      <w:r>
+        <w:rPr>
+          <w:rFonts w:ascii="Times New Roman" w:hAnsi="Times New Roman" w:cs="Times New Roman"/>
+          <w:sz w:val="24"/>
+          <w:szCs w:val="24"/>
+        </w:rPr>
+        <w:t>A soma de todos os dígitos multiplicados</w:t>
+      </w:r>
+      <w:r>
+        <w:rPr>
+          <w:rFonts w:ascii="Times New Roman" w:hAnsi="Times New Roman" w:cs="Times New Roman"/>
+          <w:sz w:val="24"/>
+          <w:szCs w:val="24"/>
+        </w:rPr>
+        <w:t>,</w:t>
+      </w:r>
+      <w:r>
+        <w:rPr>
+          <w:rFonts w:ascii="Times New Roman" w:hAnsi="Times New Roman" w:cs="Times New Roman"/>
+          <w:sz w:val="24"/>
+          <w:szCs w:val="24"/>
+        </w:rPr>
+        <w:t xml:space="preserve"> por 10-2 ex:</w:t>
+      </w:r>
+    </w:p>
+    <w:p>
+      <w:pPr>
+        <w:pStyle w:val="PargrafodaLista"/>
+        <w:numPr>
+          <w:ilvl w:val="3"/>
+          <w:numId w:val="7"/>
+        </w:numPr>
+        <w:spacing w:line="360" w:lineRule="auto"/>
+        <w:jc w:val="both"/>
+        <w:rPr>
+          <w:rFonts w:ascii="Times New Roman" w:hAnsi="Times New Roman" w:cs="Times New Roman"/>
+          <w:i/>
+          <w:iCs/>
+          <w:sz w:val="24"/>
+          <w:szCs w:val="24"/>
+        </w:rPr>
+      </w:pPr>
+      <w:r>
+        <w:rPr>
+          <w:rFonts w:ascii="Times New Roman" w:hAnsi="Times New Roman" w:cs="Times New Roman"/>
+          <w:sz w:val="24"/>
+          <w:szCs w:val="24"/>
+        </w:rPr>
+        <w:t xml:space="preserve"> Soma =</w:t>
+      </w:r>
+      <w:r>
+        <w:rPr>
+          <w:rFonts w:ascii="Times New Roman" w:hAnsi="Times New Roman" w:cs="Times New Roman"/>
+          <w:sz w:val="24"/>
+          <w:szCs w:val="24"/>
+        </w:rPr>
+        <w:t xml:space="preserve"> </w:t>
+      </w:r>
+      <w:r>
+        <w:rPr>
+          <w:rFonts w:ascii="Times New Roman" w:hAnsi="Times New Roman" w:cs="Times New Roman"/>
+          <w:sz w:val="24"/>
+          <w:szCs w:val="24"/>
+        </w:rPr>
+        <w:t>(10 * 1)+(9*2)+(8*3)+...(2*9)</w:t>
+      </w:r>
+    </w:p>
+    <w:p>
+      <w:pPr>
+        <w:pStyle w:val="PargrafodaLista"/>
+        <w:numPr>
+          <w:ilvl w:val="2"/>
+          <w:numId w:val="7"/>
+        </w:numPr>
+        <w:spacing w:line="360" w:lineRule="auto"/>
+        <w:jc w:val="both"/>
+        <w:rPr>
+          <w:rFonts w:ascii="Times New Roman" w:hAnsi="Times New Roman" w:cs="Times New Roman"/>
+          <w:i/>
+          <w:iCs/>
+          <w:sz w:val="24"/>
+          <w:szCs w:val="24"/>
+        </w:rPr>
+      </w:pPr>
+      <w:r>
+        <w:rPr>
+          <w:rFonts w:ascii="Times New Roman" w:hAnsi="Times New Roman" w:cs="Times New Roman"/>
+          <w:sz w:val="24"/>
+          <w:szCs w:val="24"/>
+        </w:rPr>
+        <w:t>Seguido da divisão dessa soma por 11</w:t>
+      </w:r>
+    </w:p>
+    <w:p>
+      <w:pPr>
+        <w:pStyle w:val="PargrafodaLista"/>
+        <w:numPr>
+          <w:ilvl w:val="2"/>
+          <w:numId w:val="7"/>
+        </w:numPr>
+        <w:spacing w:line="360" w:lineRule="auto"/>
+        <w:jc w:val="both"/>
+        <w:rPr>
+          <w:rFonts w:ascii="Times New Roman" w:hAnsi="Times New Roman" w:cs="Times New Roman"/>
+          <w:i/>
+          <w:iCs/>
+          <w:sz w:val="24"/>
+          <w:szCs w:val="24"/>
+        </w:rPr>
+      </w:pPr>
+      <w:r>
+        <w:rPr>
+          <w:rFonts w:ascii="Times New Roman" w:hAnsi="Times New Roman" w:cs="Times New Roman"/>
+          <w:sz w:val="24"/>
+          <w:szCs w:val="24"/>
+        </w:rPr>
+        <w:t>Seguido da subtração por 11</w:t>
+      </w:r>
+    </w:p>
+    <w:p>
+      <w:pPr>
+        <w:pStyle w:val="PargrafodaLista"/>
+        <w:numPr>
+          <w:ilvl w:val="2"/>
+          <w:numId w:val="7"/>
+        </w:numPr>
+        <w:spacing w:line="360" w:lineRule="auto"/>
+        <w:jc w:val="both"/>
+        <w:rPr>
+          <w:rFonts w:ascii="Times New Roman" w:hAnsi="Times New Roman" w:cs="Times New Roman"/>
+          <w:i/>
+          <w:iCs/>
+          <w:sz w:val="24"/>
+          <w:szCs w:val="24"/>
+        </w:rPr>
+      </w:pPr>
+      <w:r>
+        <w:rPr>
+          <w:rFonts w:ascii="Times New Roman" w:hAnsi="Times New Roman" w:cs="Times New Roman"/>
+          <w:sz w:val="24"/>
+          <w:szCs w:val="24"/>
+        </w:rPr>
+        <w:t>A fórmula da conta fica assim: 11 – (soma / 11).</w:t>
+      </w:r>
+    </w:p>
+    <w:p>
+      <w:pPr>
+        <w:pStyle w:val="PargrafodaLista"/>
+        <w:numPr>
+          <w:ilvl w:val="2"/>
+          <w:numId w:val="7"/>
+        </w:numPr>
+        <w:spacing w:line="360" w:lineRule="auto"/>
+        <w:jc w:val="both"/>
+        <w:rPr>
+          <w:rFonts w:ascii="Times New Roman" w:hAnsi="Times New Roman" w:cs="Times New Roman"/>
+          <w:i/>
+          <w:iCs/>
+          <w:sz w:val="24"/>
+          <w:szCs w:val="24"/>
+        </w:rPr>
+      </w:pPr>
+      <w:r>
+        <w:rPr>
+          <w:rFonts w:ascii="Times New Roman" w:hAnsi="Times New Roman" w:cs="Times New Roman"/>
+          <w:sz w:val="24"/>
+          <w:szCs w:val="24"/>
+        </w:rPr>
+        <w:t>Essa validação será subsequente para todos os dígitos do CPF, mas a próxima sempre dependerá da anterior, ou seja, se o primeiro número for válido, aí ele faz a verificação do segundo.</w:t>
       </w:r>
     </w:p>
     <w:p>

</xml_diff>

<commit_message>
calculando a soma dos dígitos
Fizemos o código para verificar os dígitos
</commit_message>
<xml_diff>
--- a/Formação HTML && CSS3/JavaScript na Web/Anotações/Cursos de JavaScript na Web.docx
+++ b/Formação HTML && CSS3/JavaScript na Web/Anotações/Cursos de JavaScript na Web.docx
@@ -14867,6 +14867,40 @@
           <w:szCs w:val="24"/>
         </w:rPr>
         <w:t>Essa validação será subsequente para todos os dígitos do CPF, mas a próxima sempre dependerá da anterior, ou seja, se o primeiro número for válido, aí ele faz a verificação do segundo.</w:t>
+      </w:r>
+    </w:p>
+    <w:p>
+      <w:pPr>
+        <w:pStyle w:val="PargrafodaLista"/>
+        <w:numPr>
+          <w:ilvl w:val="1"/>
+          <w:numId w:val="7"/>
+        </w:numPr>
+        <w:spacing w:line="360" w:lineRule="auto"/>
+        <w:jc w:val="both"/>
+        <w:rPr>
+          <w:rFonts w:ascii="Times New Roman" w:hAnsi="Times New Roman" w:cs="Times New Roman"/>
+          <w:i/>
+          <w:iCs/>
+          <w:sz w:val="24"/>
+          <w:szCs w:val="24"/>
+        </w:rPr>
+      </w:pPr>
+      <w:r>
+        <w:rPr>
+          <w:rFonts w:ascii="Times New Roman" w:hAnsi="Times New Roman" w:cs="Times New Roman"/>
+          <w:sz w:val="24"/>
+          <w:szCs w:val="24"/>
+        </w:rPr>
+        <w:t xml:space="preserve"> </w:t>
+      </w:r>
+      <w:r>
+        <w:rPr>
+          <w:rFonts w:ascii="Times New Roman" w:hAnsi="Times New Roman" w:cs="Times New Roman"/>
+          <w:sz w:val="24"/>
+          <w:szCs w:val="24"/>
+        </w:rPr>
+        <w:t>Substr(n1,n2): Função do JS para cotação de string.</w:t>
       </w:r>
     </w:p>
     <w:p>

</xml_diff>

<commit_message>
Preenchendo os campos de endereço
Aprendemos como fazer para colocar todos os valores recebidos pelo fetch nos campos correspondentes
</commit_message>
<xml_diff>
--- a/Formação HTML && CSS3/JavaScript na Web/Anotações/Cursos de JavaScript na Web.docx
+++ b/Formação HTML && CSS3/JavaScript na Web/Anotações/Cursos de JavaScript na Web.docx
@@ -1462,6 +1462,7 @@
         </w:rPr>
         <w:t xml:space="preserve">Para se referir ao </w:t>
       </w:r>
+      <w:proofErr w:type="gramStart"/>
       <w:r>
         <w:rPr>
           <w:rFonts w:ascii="Times New Roman" w:hAnsi="Times New Roman" w:cs="Times New Roman"/>
@@ -1478,7 +1479,16 @@
           <w:sz w:val="24"/>
           <w:szCs w:val="24"/>
         </w:rPr>
-        <w:t xml:space="preserve"> colocado no html, no querySelector, precisamos colocar “[]” dentro das ‘’ e, dentro dele, o nome exato do </w:t>
+        <w:t xml:space="preserve"> colocado</w:t>
+      </w:r>
+      <w:proofErr w:type="gramEnd"/>
+      <w:r>
+        <w:rPr>
+          <w:rFonts w:ascii="Times New Roman" w:hAnsi="Times New Roman" w:cs="Times New Roman"/>
+          <w:sz w:val="24"/>
+          <w:szCs w:val="24"/>
+        </w:rPr>
+        <w:t xml:space="preserve"> no html, no querySelector, precisamos colocar “[]” dentro das ‘’ e, dentro dele, o nome exato do </w:t>
       </w:r>
       <w:r>
         <w:rPr>
@@ -1596,7 +1606,25 @@
           <w:sz w:val="24"/>
           <w:szCs w:val="24"/>
         </w:rPr>
-        <w:t xml:space="preserve">No caso do projeto referente à este primeiro curso, a variável é o button, então podemos colocar: </w:t>
+        <w:t xml:space="preserve">No caso do projeto referente </w:t>
+      </w:r>
+      <w:proofErr w:type="gramStart"/>
+      <w:r>
+        <w:rPr>
+          <w:rFonts w:ascii="Times New Roman" w:hAnsi="Times New Roman" w:cs="Times New Roman"/>
+          <w:sz w:val="24"/>
+          <w:szCs w:val="24"/>
+        </w:rPr>
+        <w:t>à</w:t>
+      </w:r>
+      <w:proofErr w:type="gramEnd"/>
+      <w:r>
+        <w:rPr>
+          <w:rFonts w:ascii="Times New Roman" w:hAnsi="Times New Roman" w:cs="Times New Roman"/>
+          <w:sz w:val="24"/>
+          <w:szCs w:val="24"/>
+        </w:rPr>
+        <w:t xml:space="preserve"> este primeiro curso, a variável é o button, então podemos colocar: </w:t>
       </w:r>
       <w:proofErr w:type="spellStart"/>
       <w:r>
@@ -1772,7 +1800,25 @@
           <w:sz w:val="24"/>
           <w:szCs w:val="24"/>
         </w:rPr>
-        <w:t xml:space="preserve"> Para fazer com que o botão faça uma ação quando for clicado precisamos adicionar um Evento de monitoramento à ele, para que sempre que for clicado, execute uma função específica. Traduzindo isso para o JS fica literalmente assim: </w:t>
+        <w:t xml:space="preserve"> Para fazer com que o botão faça uma ação quando for clicado precisamos adicionar um Evento de monitoramento </w:t>
+      </w:r>
+      <w:proofErr w:type="gramStart"/>
+      <w:r>
+        <w:rPr>
+          <w:rFonts w:ascii="Times New Roman" w:hAnsi="Times New Roman" w:cs="Times New Roman"/>
+          <w:sz w:val="24"/>
+          <w:szCs w:val="24"/>
+        </w:rPr>
+        <w:t>à</w:t>
+      </w:r>
+      <w:proofErr w:type="gramEnd"/>
+      <w:r>
+        <w:rPr>
+          <w:rFonts w:ascii="Times New Roman" w:hAnsi="Times New Roman" w:cs="Times New Roman"/>
+          <w:sz w:val="24"/>
+          <w:szCs w:val="24"/>
+        </w:rPr>
+        <w:t xml:space="preserve"> ele, para que sempre que for clicado, execute uma função específica. Traduzindo isso para o JS fica literalmente assim: </w:t>
       </w:r>
       <w:proofErr w:type="spellStart"/>
       <w:r>
@@ -1978,7 +2024,25 @@
           <w:sz w:val="24"/>
           <w:szCs w:val="24"/>
         </w:rPr>
-        <w:t xml:space="preserve">Para mandar ele imprimir no console o texto do input, podemos colocar essa expressão dentro da função anônima do </w:t>
+        <w:t xml:space="preserve">Para </w:t>
+      </w:r>
+      <w:proofErr w:type="gramStart"/>
+      <w:r>
+        <w:rPr>
+          <w:rFonts w:ascii="Times New Roman" w:hAnsi="Times New Roman" w:cs="Times New Roman"/>
+          <w:sz w:val="24"/>
+          <w:szCs w:val="24"/>
+        </w:rPr>
+        <w:t>mandar ele</w:t>
+      </w:r>
+      <w:proofErr w:type="gramEnd"/>
+      <w:r>
+        <w:rPr>
+          <w:rFonts w:ascii="Times New Roman" w:hAnsi="Times New Roman" w:cs="Times New Roman"/>
+          <w:sz w:val="24"/>
+          <w:szCs w:val="24"/>
+        </w:rPr>
+        <w:t xml:space="preserve"> imprimir no console o texto do input, podemos colocar essa expressão dentro da função anônima do </w:t>
       </w:r>
       <w:proofErr w:type="spellStart"/>
       <w:r>
@@ -5286,7 +5350,25 @@
           <w:sz w:val="24"/>
           <w:szCs w:val="24"/>
         </w:rPr>
-        <w:t xml:space="preserve"> para horas, desta forma, fazendo com que a configuração/formato da data e hora seja exibida de acordo com os parâmetro utilizados na localização do acesso da aplicação.</w:t>
+        <w:t xml:space="preserve"> para horas, desta forma, fazendo com que a configuração/formato da data e hora seja exibida de acordo com </w:t>
+      </w:r>
+      <w:proofErr w:type="gramStart"/>
+      <w:r>
+        <w:rPr>
+          <w:rFonts w:ascii="Times New Roman" w:hAnsi="Times New Roman" w:cs="Times New Roman"/>
+          <w:sz w:val="24"/>
+          <w:szCs w:val="24"/>
+        </w:rPr>
+        <w:t>os parâmetro</w:t>
+      </w:r>
+      <w:proofErr w:type="gramEnd"/>
+      <w:r>
+        <w:rPr>
+          <w:rFonts w:ascii="Times New Roman" w:hAnsi="Times New Roman" w:cs="Times New Roman"/>
+          <w:sz w:val="24"/>
+          <w:szCs w:val="24"/>
+        </w:rPr>
+        <w:t xml:space="preserve"> utilizados na localização do acesso da aplicação.</w:t>
       </w:r>
     </w:p>
     <w:p>
@@ -7017,7 +7099,25 @@
           <w:szCs w:val="24"/>
         </w:rPr>
         <w:lastRenderedPageBreak/>
-        <w:t xml:space="preserve">Com o local os dados se mantém mesmo se fechar a aba e </w:t>
+        <w:t xml:space="preserve">Com o local </w:t>
+      </w:r>
+      <w:proofErr w:type="gramStart"/>
+      <w:r>
+        <w:rPr>
+          <w:rFonts w:ascii="Times New Roman" w:hAnsi="Times New Roman" w:cs="Times New Roman"/>
+          <w:sz w:val="24"/>
+          <w:szCs w:val="24"/>
+        </w:rPr>
+        <w:t>os dados se mantém</w:t>
+      </w:r>
+      <w:proofErr w:type="gramEnd"/>
+      <w:r>
+        <w:rPr>
+          <w:rFonts w:ascii="Times New Roman" w:hAnsi="Times New Roman" w:cs="Times New Roman"/>
+          <w:sz w:val="24"/>
+          <w:szCs w:val="24"/>
+        </w:rPr>
+        <w:t xml:space="preserve"> mesmo se fechar a aba e </w:t>
       </w:r>
       <w:proofErr w:type="spellStart"/>
       <w:r>
@@ -9567,7 +9667,25 @@
           <w:sz w:val="24"/>
           <w:szCs w:val="24"/>
         </w:rPr>
-        <w:t>\w significa word char e é uma atalho para [A-Za-z0-9_].</w:t>
+        <w:t xml:space="preserve">\w significa word char e é </w:t>
+      </w:r>
+      <w:proofErr w:type="gramStart"/>
+      <w:r>
+        <w:rPr>
+          <w:rFonts w:ascii="Times New Roman" w:hAnsi="Times New Roman" w:cs="Times New Roman"/>
+          <w:sz w:val="24"/>
+          <w:szCs w:val="24"/>
+        </w:rPr>
+        <w:t>uma atalho</w:t>
+      </w:r>
+      <w:proofErr w:type="gramEnd"/>
+      <w:r>
+        <w:rPr>
+          <w:rFonts w:ascii="Times New Roman" w:hAnsi="Times New Roman" w:cs="Times New Roman"/>
+          <w:sz w:val="24"/>
+          <w:szCs w:val="24"/>
+        </w:rPr>
+        <w:t xml:space="preserve"> para [A-Za-z0-9_].</w:t>
       </w:r>
     </w:p>
     <w:p>
@@ -14652,7 +14770,16 @@
           <w:sz w:val="24"/>
           <w:szCs w:val="24"/>
         </w:rPr>
-        <w:t xml:space="preserve"> Todas as funções decorrentes do </w:t>
+        <w:t xml:space="preserve"> </w:t>
+      </w:r>
+      <w:proofErr w:type="gramStart"/>
+      <w:r>
+        <w:rPr>
+          <w:rFonts w:ascii="Times New Roman" w:hAnsi="Times New Roman" w:cs="Times New Roman"/>
+          <w:sz w:val="24"/>
+          <w:szCs w:val="24"/>
+        </w:rPr>
+        <w:t xml:space="preserve">Todas as funções decorrentes do </w:t>
       </w:r>
       <w:proofErr w:type="spellStart"/>
       <w:r>
@@ -14670,7 +14797,16 @@
           <w:sz w:val="24"/>
           <w:szCs w:val="24"/>
         </w:rPr>
-        <w:t xml:space="preserve"> é executada depois das nativas do JS, mesmo que venham antes na ordem da escrita.</w:t>
+        <w:t xml:space="preserve"> é</w:t>
+      </w:r>
+      <w:proofErr w:type="gramEnd"/>
+      <w:r>
+        <w:rPr>
+          <w:rFonts w:ascii="Times New Roman" w:hAnsi="Times New Roman" w:cs="Times New Roman"/>
+          <w:sz w:val="24"/>
+          <w:szCs w:val="24"/>
+        </w:rPr>
+        <w:t xml:space="preserve"> executada depois das nativas do JS, mesmo que venham antes na ordem da escrita.</w:t>
       </w:r>
     </w:p>
     <w:p>
@@ -14743,7 +14879,25 @@
           <w:sz w:val="24"/>
           <w:szCs w:val="24"/>
         </w:rPr>
-        <w:t xml:space="preserve"> Site da globo de 2006 para ver a funcionalidade do JS sem o uso do </w:t>
+        <w:t xml:space="preserve"> Site </w:t>
+      </w:r>
+      <w:proofErr w:type="gramStart"/>
+      <w:r>
+        <w:rPr>
+          <w:rFonts w:ascii="Times New Roman" w:hAnsi="Times New Roman" w:cs="Times New Roman"/>
+          <w:sz w:val="24"/>
+          <w:szCs w:val="24"/>
+        </w:rPr>
+        <w:t>da globo</w:t>
+      </w:r>
+      <w:proofErr w:type="gramEnd"/>
+      <w:r>
+        <w:rPr>
+          <w:rFonts w:ascii="Times New Roman" w:hAnsi="Times New Roman" w:cs="Times New Roman"/>
+          <w:sz w:val="24"/>
+          <w:szCs w:val="24"/>
+        </w:rPr>
+        <w:t xml:space="preserve"> de 2006 para ver a funcionalidade do JS sem o uso do </w:t>
       </w:r>
       <w:proofErr w:type="spellStart"/>
       <w:r>
@@ -15377,7 +15531,16 @@
           <w:sz w:val="24"/>
           <w:szCs w:val="24"/>
         </w:rPr>
-        <w:t xml:space="preserve">Podemos criar um </w:t>
+        <w:t xml:space="preserve">Podemos criar </w:t>
+      </w:r>
+      <w:proofErr w:type="gramStart"/>
+      <w:r>
+        <w:rPr>
+          <w:rFonts w:ascii="Times New Roman" w:hAnsi="Times New Roman" w:cs="Times New Roman"/>
+          <w:sz w:val="24"/>
+          <w:szCs w:val="24"/>
+        </w:rPr>
+        <w:t xml:space="preserve">um </w:t>
       </w:r>
       <w:proofErr w:type="spellStart"/>
       <w:r>
@@ -15388,6 +15551,7 @@
         </w:rPr>
         <w:t>data</w:t>
       </w:r>
+      <w:proofErr w:type="gramEnd"/>
       <w:r>
         <w:rPr>
           <w:rFonts w:ascii="Times New Roman" w:hAnsi="Times New Roman" w:cs="Times New Roman"/>
@@ -20317,6 +20481,240 @@
     </w:p>
     <w:p>
       <w:pPr>
+        <w:pStyle w:val="PargrafodaLista"/>
+        <w:numPr>
+          <w:ilvl w:val="1"/>
+          <w:numId w:val="7"/>
+        </w:numPr>
+        <w:spacing w:line="360" w:lineRule="auto"/>
+        <w:jc w:val="both"/>
+        <w:rPr>
+          <w:rFonts w:ascii="Times New Roman" w:hAnsi="Times New Roman" w:cs="Times New Roman"/>
+          <w:i/>
+          <w:iCs/>
+          <w:sz w:val="24"/>
+          <w:szCs w:val="24"/>
+        </w:rPr>
+      </w:pPr>
+      <w:r>
+        <w:rPr>
+          <w:rFonts w:ascii="Times New Roman" w:hAnsi="Times New Roman" w:cs="Times New Roman"/>
+          <w:sz w:val="24"/>
+          <w:szCs w:val="24"/>
+        </w:rPr>
+        <w:t xml:space="preserve"> Para preencher os</w:t>
+      </w:r>
+      <w:r>
+        <w:rPr>
+          <w:rFonts w:ascii="Times New Roman" w:hAnsi="Times New Roman" w:cs="Times New Roman"/>
+          <w:sz w:val="24"/>
+          <w:szCs w:val="24"/>
+        </w:rPr>
+        <w:t xml:space="preserve"> </w:t>
+      </w:r>
+      <w:r>
+        <w:rPr>
+          <w:rFonts w:ascii="Times New Roman" w:hAnsi="Times New Roman" w:cs="Times New Roman"/>
+          <w:sz w:val="24"/>
+          <w:szCs w:val="24"/>
+        </w:rPr>
+        <w:t>campos, b</w:t>
+      </w:r>
+      <w:r>
+        <w:rPr>
+          <w:rFonts w:ascii="Times New Roman" w:hAnsi="Times New Roman" w:cs="Times New Roman"/>
+          <w:sz w:val="24"/>
+          <w:szCs w:val="24"/>
+        </w:rPr>
+        <w:t xml:space="preserve">asta fazer o querySelector de todos os campos e fazer o valor deles receber o valor correspondente do </w:t>
+      </w:r>
+      <w:proofErr w:type="gramStart"/>
+      <w:r>
+        <w:rPr>
+          <w:rFonts w:ascii="Times New Roman" w:hAnsi="Times New Roman" w:cs="Times New Roman"/>
+          <w:sz w:val="24"/>
+          <w:szCs w:val="24"/>
+        </w:rPr>
+        <w:t>data obtido</w:t>
+      </w:r>
+      <w:proofErr w:type="gramEnd"/>
+      <w:r>
+        <w:rPr>
+          <w:rFonts w:ascii="Times New Roman" w:hAnsi="Times New Roman" w:cs="Times New Roman"/>
+          <w:sz w:val="24"/>
+          <w:szCs w:val="24"/>
+        </w:rPr>
+        <w:t xml:space="preserve"> pelo </w:t>
+      </w:r>
+      <w:proofErr w:type="spellStart"/>
+      <w:r>
+        <w:rPr>
+          <w:rFonts w:ascii="Times New Roman" w:hAnsi="Times New Roman" w:cs="Times New Roman"/>
+          <w:sz w:val="24"/>
+          <w:szCs w:val="24"/>
+        </w:rPr>
+        <w:t>fetc</w:t>
+      </w:r>
+      <w:proofErr w:type="spellEnd"/>
+      <w:r>
+        <w:rPr>
+          <w:rFonts w:ascii="Times New Roman" w:hAnsi="Times New Roman" w:cs="Times New Roman"/>
+          <w:sz w:val="24"/>
+          <w:szCs w:val="24"/>
+        </w:rPr>
+        <w:t>. Ex.:</w:t>
+      </w:r>
+    </w:p>
+    <w:p>
+      <w:pPr>
+        <w:pStyle w:val="PargrafodaLista"/>
+        <w:numPr>
+          <w:ilvl w:val="2"/>
+          <w:numId w:val="7"/>
+        </w:numPr>
+        <w:spacing w:line="360" w:lineRule="auto"/>
+        <w:jc w:val="both"/>
+        <w:rPr>
+          <w:rFonts w:ascii="Times New Roman" w:hAnsi="Times New Roman" w:cs="Times New Roman"/>
+          <w:i/>
+          <w:iCs/>
+          <w:sz w:val="24"/>
+          <w:szCs w:val="24"/>
+        </w:rPr>
+      </w:pPr>
+      <w:proofErr w:type="spellStart"/>
+      <w:r>
+        <w:rPr>
+          <w:rFonts w:ascii="Times New Roman" w:hAnsi="Times New Roman" w:cs="Times New Roman"/>
+          <w:i/>
+          <w:iCs/>
+          <w:sz w:val="24"/>
+          <w:szCs w:val="24"/>
+        </w:rPr>
+        <w:t>const</w:t>
+      </w:r>
+      <w:proofErr w:type="spellEnd"/>
+      <w:r>
+        <w:rPr>
+          <w:rFonts w:ascii="Times New Roman" w:hAnsi="Times New Roman" w:cs="Times New Roman"/>
+          <w:i/>
+          <w:iCs/>
+          <w:sz w:val="24"/>
+          <w:szCs w:val="24"/>
+        </w:rPr>
+        <w:t xml:space="preserve"> logradouro = </w:t>
+      </w:r>
+      <w:proofErr w:type="spellStart"/>
+      <w:r>
+        <w:rPr>
+          <w:rFonts w:ascii="Times New Roman" w:hAnsi="Times New Roman" w:cs="Times New Roman"/>
+          <w:i/>
+          <w:iCs/>
+          <w:sz w:val="24"/>
+          <w:szCs w:val="24"/>
+        </w:rPr>
+        <w:t>document.querySelector</w:t>
+      </w:r>
+      <w:proofErr w:type="spellEnd"/>
+      <w:r>
+        <w:rPr>
+          <w:rFonts w:ascii="Times New Roman" w:hAnsi="Times New Roman" w:cs="Times New Roman"/>
+          <w:i/>
+          <w:iCs/>
+          <w:sz w:val="24"/>
+          <w:szCs w:val="24"/>
+        </w:rPr>
+        <w:t>('[data-tipo="logradouro"]')</w:t>
+      </w:r>
+    </w:p>
+    <w:p>
+      <w:pPr>
+        <w:pStyle w:val="PargrafodaLista"/>
+        <w:numPr>
+          <w:ilvl w:val="2"/>
+          <w:numId w:val="7"/>
+        </w:numPr>
+        <w:spacing w:line="360" w:lineRule="auto"/>
+        <w:jc w:val="both"/>
+        <w:rPr>
+          <w:rFonts w:ascii="Times New Roman" w:hAnsi="Times New Roman" w:cs="Times New Roman"/>
+          <w:i/>
+          <w:iCs/>
+          <w:sz w:val="24"/>
+          <w:szCs w:val="24"/>
+        </w:rPr>
+      </w:pPr>
+      <w:proofErr w:type="spellStart"/>
+      <w:r>
+        <w:rPr>
+          <w:rFonts w:ascii="Times New Roman" w:hAnsi="Times New Roman" w:cs="Times New Roman"/>
+          <w:i/>
+          <w:iCs/>
+          <w:sz w:val="24"/>
+          <w:szCs w:val="24"/>
+        </w:rPr>
+        <w:t>logradouro.value</w:t>
+      </w:r>
+      <w:proofErr w:type="spellEnd"/>
+      <w:r>
+        <w:rPr>
+          <w:rFonts w:ascii="Times New Roman" w:hAnsi="Times New Roman" w:cs="Times New Roman"/>
+          <w:i/>
+          <w:iCs/>
+          <w:sz w:val="24"/>
+          <w:szCs w:val="24"/>
+        </w:rPr>
+        <w:t xml:space="preserve"> = </w:t>
+      </w:r>
+      <w:proofErr w:type="spellStart"/>
+      <w:r>
+        <w:rPr>
+          <w:rFonts w:ascii="Times New Roman" w:hAnsi="Times New Roman" w:cs="Times New Roman"/>
+          <w:i/>
+          <w:iCs/>
+          <w:sz w:val="24"/>
+          <w:szCs w:val="24"/>
+        </w:rPr>
+        <w:t>data.logradouro</w:t>
+      </w:r>
+      <w:proofErr w:type="spellEnd"/>
+      <w:r>
+        <w:rPr>
+          <w:rFonts w:ascii="Times New Roman" w:hAnsi="Times New Roman" w:cs="Times New Roman"/>
+          <w:sz w:val="24"/>
+          <w:szCs w:val="24"/>
+        </w:rPr>
+        <w:t>.</w:t>
+      </w:r>
+    </w:p>
+    <w:p>
+      <w:pPr>
+        <w:pStyle w:val="PargrafodaLista"/>
+        <w:numPr>
+          <w:ilvl w:val="1"/>
+          <w:numId w:val="7"/>
+        </w:numPr>
+        <w:spacing w:line="360" w:lineRule="auto"/>
+        <w:jc w:val="both"/>
+        <w:rPr>
+          <w:rFonts w:ascii="Times New Roman" w:hAnsi="Times New Roman" w:cs="Times New Roman"/>
+          <w:i/>
+          <w:iCs/>
+          <w:sz w:val="24"/>
+          <w:szCs w:val="24"/>
+        </w:rPr>
+      </w:pPr>
+      <w:r>
+        <w:rPr>
+          <w:rFonts w:ascii="Times New Roman" w:hAnsi="Times New Roman" w:cs="Times New Roman"/>
+          <w:sz w:val="24"/>
+          <w:szCs w:val="24"/>
+        </w:rPr>
+        <w:t xml:space="preserve"> </w:t>
+      </w:r>
+    </w:p>
+    <w:p>
+      <w:pPr>
         <w:rPr>
           <w:rFonts w:ascii="Times New Roman" w:hAnsi="Times New Roman" w:cs="Times New Roman"/>
           <w:b/>
@@ -20324,7 +20722,6 @@
           <w:sz w:val="24"/>
           <w:szCs w:val="24"/>
           <w:u w:val="single"/>
-          <w:lang w:val="en-US"/>
         </w:rPr>
       </w:pPr>
       <w:r>
@@ -20335,7 +20732,6 @@
           <w:sz w:val="24"/>
           <w:szCs w:val="24"/>
           <w:u w:val="single"/>
-          <w:lang w:val="en-US"/>
         </w:rPr>
         <w:br w:type="page"/>
       </w:r>

</xml_diff>

<commit_message>
Finalização da aula 5
</commit_message>
<xml_diff>
--- a/Formação HTML && CSS3/JavaScript na Web/Anotações/Cursos de JavaScript na Web.docx
+++ b/Formação HTML && CSS3/JavaScript na Web/Anotações/Cursos de JavaScript na Web.docx
@@ -20854,6 +20854,142 @@
         </w:rPr>
         <w:t xml:space="preserve"> </w:t>
       </w:r>
+      <w:r>
+        <w:rPr>
+          <w:rFonts w:ascii="Times New Roman" w:hAnsi="Times New Roman" w:cs="Times New Roman"/>
+          <w:sz w:val="24"/>
+          <w:szCs w:val="24"/>
+        </w:rPr>
+        <w:t>O que aprendemos:</w:t>
+      </w:r>
+    </w:p>
+    <w:p>
+      <w:pPr>
+        <w:pStyle w:val="PargrafodaLista"/>
+        <w:numPr>
+          <w:ilvl w:val="2"/>
+          <w:numId w:val="7"/>
+        </w:numPr>
+        <w:spacing w:line="360" w:lineRule="auto"/>
+        <w:jc w:val="both"/>
+        <w:rPr>
+          <w:rFonts w:ascii="Times New Roman" w:hAnsi="Times New Roman" w:cs="Times New Roman"/>
+          <w:sz w:val="24"/>
+          <w:szCs w:val="24"/>
+        </w:rPr>
+      </w:pPr>
+      <w:r>
+        <w:rPr>
+          <w:rFonts w:ascii="Times New Roman" w:hAnsi="Times New Roman" w:cs="Times New Roman"/>
+          <w:sz w:val="24"/>
+          <w:szCs w:val="24"/>
+        </w:rPr>
+        <w:t xml:space="preserve">Outra estrutura de </w:t>
+      </w:r>
+      <w:proofErr w:type="spellStart"/>
+      <w:r>
+        <w:rPr>
+          <w:rFonts w:ascii="Times New Roman" w:hAnsi="Times New Roman" w:cs="Times New Roman"/>
+          <w:sz w:val="24"/>
+          <w:szCs w:val="24"/>
+        </w:rPr>
+        <w:t>regex</w:t>
+      </w:r>
+      <w:proofErr w:type="spellEnd"/>
+      <w:r>
+        <w:rPr>
+          <w:rFonts w:ascii="Times New Roman" w:hAnsi="Times New Roman" w:cs="Times New Roman"/>
+          <w:sz w:val="24"/>
+          <w:szCs w:val="24"/>
+        </w:rPr>
+        <w:t xml:space="preserve"> para a pré validação do CEP</w:t>
+      </w:r>
+    </w:p>
+    <w:p>
+      <w:pPr>
+        <w:pStyle w:val="PargrafodaLista"/>
+        <w:numPr>
+          <w:ilvl w:val="2"/>
+          <w:numId w:val="7"/>
+        </w:numPr>
+        <w:spacing w:line="360" w:lineRule="auto"/>
+        <w:jc w:val="both"/>
+        <w:rPr>
+          <w:rFonts w:ascii="Times New Roman" w:hAnsi="Times New Roman" w:cs="Times New Roman"/>
+          <w:sz w:val="24"/>
+          <w:szCs w:val="24"/>
+        </w:rPr>
+      </w:pPr>
+      <w:r>
+        <w:rPr>
+          <w:rFonts w:ascii="Times New Roman" w:hAnsi="Times New Roman" w:cs="Times New Roman"/>
+          <w:sz w:val="24"/>
+          <w:szCs w:val="24"/>
+        </w:rPr>
+        <w:t xml:space="preserve">Como fazer uma requisição para a API da </w:t>
+      </w:r>
+      <w:proofErr w:type="spellStart"/>
+      <w:r>
+        <w:rPr>
+          <w:rFonts w:ascii="Times New Roman" w:hAnsi="Times New Roman" w:cs="Times New Roman"/>
+          <w:sz w:val="24"/>
+          <w:szCs w:val="24"/>
+        </w:rPr>
+        <w:t>ViaCEP</w:t>
+      </w:r>
+      <w:proofErr w:type="spellEnd"/>
+    </w:p>
+    <w:p>
+      <w:pPr>
+        <w:pStyle w:val="PargrafodaLista"/>
+        <w:numPr>
+          <w:ilvl w:val="2"/>
+          <w:numId w:val="7"/>
+        </w:numPr>
+        <w:spacing w:line="360" w:lineRule="auto"/>
+        <w:jc w:val="both"/>
+        <w:rPr>
+          <w:rFonts w:ascii="Times New Roman" w:hAnsi="Times New Roman" w:cs="Times New Roman"/>
+          <w:sz w:val="24"/>
+          <w:szCs w:val="24"/>
+        </w:rPr>
+      </w:pPr>
+      <w:r>
+        <w:rPr>
+          <w:rFonts w:ascii="Times New Roman" w:hAnsi="Times New Roman" w:cs="Times New Roman"/>
+          <w:sz w:val="24"/>
+          <w:szCs w:val="24"/>
+        </w:rPr>
+        <w:t xml:space="preserve">Preencher outros campos do formulário com a resposta da API da </w:t>
+      </w:r>
+      <w:proofErr w:type="spellStart"/>
+      <w:r>
+        <w:rPr>
+          <w:rFonts w:ascii="Times New Roman" w:hAnsi="Times New Roman" w:cs="Times New Roman"/>
+          <w:sz w:val="24"/>
+          <w:szCs w:val="24"/>
+        </w:rPr>
+        <w:t>ViaCEP</w:t>
+      </w:r>
+      <w:proofErr w:type="spellEnd"/>
+    </w:p>
+    <w:p>
+      <w:pPr>
+        <w:pStyle w:val="PargrafodaLista"/>
+        <w:numPr>
+          <w:ilvl w:val="2"/>
+          <w:numId w:val="7"/>
+        </w:numPr>
+        <w:spacing w:line="360" w:lineRule="auto"/>
+        <w:jc w:val="both"/>
+        <w:rPr>
+          <w:rFonts w:ascii="Times New Roman" w:hAnsi="Times New Roman" w:cs="Times New Roman"/>
+          <w:i/>
+          <w:iCs/>
+          <w:sz w:val="24"/>
+          <w:szCs w:val="24"/>
+        </w:rPr>
+      </w:pPr>
     </w:p>
     <w:p>
       <w:pPr>

</xml_diff>

<commit_message>
Fim da Aula 6 e do curso de validação de formulário JSWEB
</commit_message>
<xml_diff>
--- a/Formação HTML && CSS3/JavaScript na Web/Anotações/Cursos de JavaScript na Web.docx
+++ b/Formação HTML && CSS3/JavaScript na Web/Anotações/Cursos de JavaScript na Web.docx
@@ -15922,6 +15922,54 @@
           <w:szCs w:val="24"/>
         </w:rPr>
         <w:t>Configure do jeito que for no país em que estiver.</w:t>
+      </w:r>
+    </w:p>
+    <w:p>
+      <w:pPr>
+        <w:pStyle w:val="PargrafodaLista"/>
+        <w:numPr>
+          <w:ilvl w:val="1"/>
+          <w:numId w:val="7"/>
+        </w:numPr>
+        <w:spacing w:line="360" w:lineRule="auto"/>
+        <w:jc w:val="both"/>
+        <w:rPr>
+          <w:rFonts w:ascii="Times New Roman" w:hAnsi="Times New Roman" w:cs="Times New Roman"/>
+          <w:i/>
+          <w:iCs/>
+          <w:sz w:val="24"/>
+          <w:szCs w:val="24"/>
+        </w:rPr>
+      </w:pPr>
+      <w:r>
+        <w:rPr>
+          <w:rFonts w:ascii="Times New Roman" w:hAnsi="Times New Roman" w:cs="Times New Roman"/>
+          <w:sz w:val="24"/>
+          <w:szCs w:val="24"/>
+        </w:rPr>
+        <w:t xml:space="preserve"> O que aprendemos:</w:t>
+      </w:r>
+    </w:p>
+    <w:p>
+      <w:pPr>
+        <w:pStyle w:val="PargrafodaLista"/>
+        <w:numPr>
+          <w:ilvl w:val="2"/>
+          <w:numId w:val="7"/>
+        </w:numPr>
+        <w:rPr>
+          <w:rFonts w:ascii="Times New Roman" w:hAnsi="Times New Roman" w:cs="Times New Roman"/>
+          <w:sz w:val="24"/>
+          <w:szCs w:val="24"/>
+        </w:rPr>
+      </w:pPr>
+      <w:r>
+        <w:rPr>
+          <w:rFonts w:ascii="Times New Roman" w:hAnsi="Times New Roman" w:cs="Times New Roman"/>
+          <w:sz w:val="24"/>
+          <w:szCs w:val="24"/>
+        </w:rPr>
+        <w:t>Como adicionar máscara monetária para o campo de preço.</w:t>
       </w:r>
     </w:p>
     <w:p>

</xml_diff>